<commit_message>
ECOSCOM-1711 - Contract template error: date and number not inserted
</commit_message>
<xml_diff>
--- a/contracts-repo/src/main/resources/alfresco/module/contracts-repo/bootstrap/templates/contract-template.docx
+++ b/contracts-repo/src/main/resources/alfresco/module/contracts-repo/bootstrap/templates/contract-template.docx
@@ -1,6 +1,6 @@
 
 <file path=word/document.xml><?xml version="1.0" encoding="utf-8"?>
-<w:document xmlns:wpc="http://schemas.microsoft.com/office/word/2010/wordprocessingCanvas" xmlns:mc="http://schemas.openxmlformats.org/markup-compatibility/2006" xmlns:o="urn:schemas-microsoft-com:office:office" xmlns:r="http://schemas.openxmlformats.org/officeDocument/2006/relationships" xmlns:m="http://schemas.openxmlformats.org/officeDocument/2006/math" xmlns:v="urn:schemas-microsoft-com:vml" xmlns:wp14="http://schemas.microsoft.com/office/word/2010/wordprocessingDrawing" xmlns:wp="http://schemas.openxmlformats.org/drawingml/2006/wordprocessingDrawing" xmlns:w10="urn:schemas-microsoft-com:office:word" xmlns:w="http://schemas.openxmlformats.org/wordprocessingml/2006/main" xmlns:w14="http://schemas.microsoft.com/office/word/2010/wordml" xmlns:wpg="http://schemas.microsoft.com/office/word/2010/wordprocessingGroup" xmlns:wpi="http://schemas.microsoft.com/office/word/2010/wordprocessingInk" xmlns:wne="http://schemas.microsoft.com/office/word/2006/wordml" xmlns:wps="http://schemas.microsoft.com/office/word/2010/wordprocessingShape" mc:Ignorable="w14 wp14">
+<w:document xmlns:wpc="http://schemas.microsoft.com/office/word/2010/wordprocessingCanvas" xmlns:cx="http://schemas.microsoft.com/office/drawing/2014/chartex" xmlns:mc="http://schemas.openxmlformats.org/markup-compatibility/2006" xmlns:o="urn:schemas-microsoft-com:office:office" xmlns:r="http://schemas.openxmlformats.org/officeDocument/2006/relationships" xmlns:m="http://schemas.openxmlformats.org/officeDocument/2006/math" xmlns:v="urn:schemas-microsoft-com:vml" xmlns:wp14="http://schemas.microsoft.com/office/word/2010/wordprocessingDrawing" xmlns:wp="http://schemas.openxmlformats.org/drawingml/2006/wordprocessingDrawing" xmlns:w10="urn:schemas-microsoft-com:office:word" xmlns:w="http://schemas.openxmlformats.org/wordprocessingml/2006/main" xmlns:w14="http://schemas.microsoft.com/office/word/2010/wordml" xmlns:w15="http://schemas.microsoft.com/office/word/2012/wordml" xmlns:w16se="http://schemas.microsoft.com/office/word/2015/wordml/symex" xmlns:wpg="http://schemas.microsoft.com/office/word/2010/wordprocessingGroup" xmlns:wpi="http://schemas.microsoft.com/office/word/2010/wordprocessingInk" xmlns:wne="http://schemas.microsoft.com/office/word/2006/wordml" xmlns:wps="http://schemas.microsoft.com/office/word/2010/wordprocessingShape" mc:Ignorable="w14 w15 w16se wp14">
   <w:body>
     <w:p>
       <w:pPr>
@@ -76,9 +76,8 @@
               <w:szCs w:val="22"/>
               <w:lang w:val="en-US"/>
             </w:rPr>
-            <w:t>${</w:t>
-          </w:r>
-          <w:proofErr w:type="spellStart"/>
+            <w:t>${document.properties["</w:t>
+          </w:r>
           <w:r>
             <w:rPr>
               <w:iCs/>
@@ -86,9 +85,8 @@
               <w:szCs w:val="22"/>
               <w:lang w:val="en-US"/>
             </w:rPr>
-            <w:t>document.properties</w:t>
-          </w:r>
-          <w:proofErr w:type="spellEnd"/>
+            <w:t>contracts</w:t>
+          </w:r>
           <w:r>
             <w:rPr>
               <w:iCs/>
@@ -96,19 +94,8 @@
               <w:szCs w:val="22"/>
               <w:lang w:val="en-US"/>
             </w:rPr>
-            <w:t>["</w:t>
-          </w:r>
-          <w:proofErr w:type="spellStart"/>
-          <w:r>
-            <w:rPr>
-              <w:iCs/>
-              <w:sz w:val="22"/>
-              <w:szCs w:val="22"/>
-              <w:lang w:val="en-US"/>
-            </w:rPr>
-            <w:t>idocs:agreementNumber</w:t>
-          </w:r>
-          <w:proofErr w:type="spellEnd"/>
+            <w:t>:agreementNumber</w:t>
+          </w:r>
           <w:r>
             <w:rPr>
               <w:iCs/>
@@ -321,9 +308,6 @@
             </w:rPr>
             <w:t>[#if document.properties["</w:t>
           </w:r>
-          <w:bookmarkStart w:id="3" w:name="OLE_LINK12"/>
-          <w:bookmarkStart w:id="4" w:name="OLE_LINK13"/>
-          <w:bookmarkStart w:id="5" w:name="OLE_LINK14"/>
           <w:r>
             <w:rPr>
               <w:rFonts w:ascii="Times New Roman" w:hAnsi="Times New Roman"/>
@@ -331,11 +315,8 @@
               <w:szCs w:val="22"/>
               <w:lang w:val="en-US"/>
             </w:rPr>
-            <w:t>idocs</w:t>
-          </w:r>
-          <w:bookmarkEnd w:id="3"/>
-          <w:bookmarkEnd w:id="4"/>
-          <w:bookmarkEnd w:id="5"/>
+            <w:t>contract</w:t>
+          </w:r>
           <w:r>
             <w:rPr>
               <w:rFonts w:ascii="Times New Roman" w:hAnsi="Times New Roman"/>
@@ -343,7 +324,7 @@
               <w:szCs w:val="22"/>
               <w:lang w:val="en-US"/>
             </w:rPr>
-            <w:t>:agreementDate"]??]${document.properties["</w:t>
+            <w:t>s</w:t>
           </w:r>
           <w:r>
             <w:rPr>
@@ -352,7 +333,7 @@
               <w:szCs w:val="22"/>
               <w:lang w:val="en-US"/>
             </w:rPr>
-            <w:t>idocs</w:t>
+            <w:t>:agreementDate"]??]${document.properties["</w:t>
           </w:r>
           <w:r>
             <w:rPr>
@@ -361,7 +342,7 @@
               <w:szCs w:val="22"/>
               <w:lang w:val="en-US"/>
             </w:rPr>
-            <w:t>:agreementDate"]?string("</w:t>
+            <w:t>contract</w:t>
           </w:r>
           <w:r>
             <w:rPr>
@@ -370,8 +351,10 @@
               <w:szCs w:val="22"/>
               <w:lang w:val="en-US"/>
             </w:rPr>
-            <w:t>d</w:t>
-          </w:r>
+            <w:t>s</w:t>
+          </w:r>
+          <w:bookmarkStart w:id="3" w:name="_GoBack"/>
+          <w:bookmarkEnd w:id="3"/>
           <w:r>
             <w:rPr>
               <w:rFonts w:ascii="Times New Roman" w:hAnsi="Times New Roman"/>
@@ -379,7 +362,7 @@
               <w:szCs w:val="22"/>
               <w:lang w:val="en-US"/>
             </w:rPr>
-            <w:t>d</w:t>
+            <w:t>:agreementDate"]?string("</w:t>
           </w:r>
           <w:r>
             <w:rPr>
@@ -388,7 +371,7 @@
               <w:szCs w:val="22"/>
               <w:lang w:val="en-US"/>
             </w:rPr>
-            <w:t xml:space="preserve"> </w:t>
+            <w:t>d</w:t>
           </w:r>
           <w:r>
             <w:rPr>
@@ -397,7 +380,7 @@
               <w:szCs w:val="22"/>
               <w:lang w:val="en-US"/>
             </w:rPr>
-            <w:t>«</w:t>
+            <w:t>d</w:t>
           </w:r>
           <w:r>
             <w:rPr>
@@ -406,7 +389,7 @@
               <w:szCs w:val="22"/>
               <w:lang w:val="en-US"/>
             </w:rPr>
-            <w:t>MM</w:t>
+            <w:t xml:space="preserve"> </w:t>
           </w:r>
           <w:r>
             <w:rPr>
@@ -415,7 +398,7 @@
               <w:szCs w:val="22"/>
               <w:lang w:val="en-US"/>
             </w:rPr>
-            <w:t>»</w:t>
+            <w:t>«</w:t>
           </w:r>
           <w:r>
             <w:rPr>
@@ -424,9 +407,8 @@
               <w:szCs w:val="22"/>
               <w:lang w:val="en-US"/>
             </w:rPr>
-            <w:t xml:space="preserve"> </w:t>
-          </w:r>
-          <w:proofErr w:type="spellStart"/>
+            <w:t>MM</w:t>
+          </w:r>
           <w:r>
             <w:rPr>
               <w:rFonts w:ascii="Times New Roman" w:hAnsi="Times New Roman"/>
@@ -434,9 +416,8 @@
               <w:szCs w:val="22"/>
               <w:lang w:val="en-US"/>
             </w:rPr>
-            <w:t>yyyy</w:t>
-          </w:r>
-          <w:proofErr w:type="spellEnd"/>
+            <w:t>»</w:t>
+          </w:r>
           <w:r>
             <w:rPr>
               <w:rFonts w:ascii="Times New Roman" w:hAnsi="Times New Roman"/>
@@ -444,7 +425,7 @@
               <w:szCs w:val="22"/>
               <w:lang w:val="en-US"/>
             </w:rPr>
-            <w:t>")}[#else]</w:t>
+            <w:t xml:space="preserve"> yyyy")}[#else]</w:t>
           </w:r>
           <w:r>
             <w:rPr>
@@ -610,9 +591,8 @@
             </w:rPr>
             <w:t>${</w:t>
           </w:r>
-          <w:bookmarkStart w:id="6" w:name="OLE_LINK2"/>
-          <w:bookmarkStart w:id="7" w:name="OLE_LINK3"/>
-          <w:proofErr w:type="gramStart"/>
+          <w:bookmarkStart w:id="4" w:name="OLE_LINK2"/>
+          <w:bookmarkStart w:id="5" w:name="OLE_LINK3"/>
           <w:r>
             <w:rPr>
               <w:b/>
@@ -620,9 +600,8 @@
               <w:szCs w:val="22"/>
               <w:lang w:val="en-US"/>
             </w:rPr>
-            <w:t>document.assocs[</w:t>
-          </w:r>
-          <w:proofErr w:type="gramEnd"/>
+            <w:t>document.assocs["</w:t>
+          </w:r>
           <w:r>
             <w:rPr>
               <w:b/>
@@ -630,7 +609,7 @@
               <w:szCs w:val="22"/>
               <w:lang w:val="en-US"/>
             </w:rPr>
-            <w:t>"</w:t>
+            <w:t>contracts:agreementLegalEntity</w:t>
           </w:r>
           <w:r>
             <w:rPr>
@@ -639,7 +618,7 @@
               <w:szCs w:val="22"/>
               <w:lang w:val="en-US"/>
             </w:rPr>
-            <w:t>contracts:agreementLegalEntity</w:t>
+            <w:t>"][0].properties["</w:t>
           </w:r>
           <w:r>
             <w:rPr>
@@ -648,7 +627,7 @@
               <w:szCs w:val="22"/>
               <w:lang w:val="en-US"/>
             </w:rPr>
-            <w:t>"][0].properties["</w:t>
+            <w:t>idocs</w:t>
           </w:r>
           <w:r>
             <w:rPr>
@@ -657,7 +636,7 @@
               <w:szCs w:val="22"/>
               <w:lang w:val="en-US"/>
             </w:rPr>
-            <w:t>idocs</w:t>
+            <w:t>:</w:t>
           </w:r>
           <w:r>
             <w:rPr>
@@ -666,7 +645,7 @@
               <w:szCs w:val="22"/>
               <w:lang w:val="en-US"/>
             </w:rPr>
-            <w:t>:</w:t>
+            <w:t>fullOrganizationName</w:t>
           </w:r>
           <w:r>
             <w:rPr>
@@ -675,7 +654,7 @@
               <w:szCs w:val="22"/>
               <w:lang w:val="en-US"/>
             </w:rPr>
-            <w:t>fullOrganizationName</w:t>
+            <w:t>"]!"</w:t>
           </w:r>
           <w:r>
             <w:rPr>
@@ -684,7 +663,7 @@
               <w:szCs w:val="22"/>
               <w:lang w:val="en-US"/>
             </w:rPr>
-            <w:t>"]!"</w:t>
+            <w:t>_______________________________________________________</w:t>
           </w:r>
           <w:r>
             <w:rPr>
@@ -693,8 +672,10 @@
               <w:szCs w:val="22"/>
               <w:lang w:val="en-US"/>
             </w:rPr>
-            <w:t>_______________________________________________________</w:t>
-          </w:r>
+            <w:t>"</w:t>
+          </w:r>
+          <w:bookmarkEnd w:id="4"/>
+          <w:bookmarkEnd w:id="5"/>
           <w:r>
             <w:rPr>
               <w:b/>
@@ -702,17 +683,6 @@
               <w:szCs w:val="22"/>
               <w:lang w:val="en-US"/>
             </w:rPr>
-            <w:t>"</w:t>
-          </w:r>
-          <w:bookmarkEnd w:id="6"/>
-          <w:bookmarkEnd w:id="7"/>
-          <w:r>
-            <w:rPr>
-              <w:b/>
-              <w:sz w:val="22"/>
-              <w:szCs w:val="22"/>
-              <w:lang w:val="en-US"/>
-            </w:rPr>
             <w:t>}</w:t>
           </w:r>
         </w:sdtContent>
@@ -834,23 +804,13 @@
         </w:rPr>
         <w:t xml:space="preserve"> </w:t>
       </w:r>
-      <w:proofErr w:type="spellStart"/>
       <w:r>
         <w:rPr>
           <w:sz w:val="22"/>
           <w:szCs w:val="22"/>
           <w:lang w:val="en-US"/>
         </w:rPr>
-        <w:t>Директора</w:t>
-      </w:r>
-      <w:proofErr w:type="spellEnd"/>
-      <w:r>
-        <w:rPr>
-          <w:sz w:val="22"/>
-          <w:szCs w:val="22"/>
-          <w:lang w:val="en-US"/>
-        </w:rPr>
-        <w:t xml:space="preserve"> </w:t>
+        <w:t xml:space="preserve">Директора </w:t>
       </w:r>
       <w:sdt>
         <w:sdtPr>
@@ -946,43 +906,39 @@
               <w:szCs w:val="22"/>
               <w:lang w:val="en-US"/>
             </w:rPr>
-            <w:t>] /]${</w:t>
-          </w:r>
-          <w:proofErr w:type="spellStart"/>
+            <w:t xml:space="preserve">] /]${director.properties['cm:lastName']!} </w:t>
+          </w:r>
           <w:r>
             <w:rPr>
               <w:sz w:val="22"/>
               <w:szCs w:val="22"/>
               <w:lang w:val="en-US"/>
             </w:rPr>
-            <w:t>director.properties</w:t>
-          </w:r>
-          <w:proofErr w:type="spellEnd"/>
+            <w:t>${</w:t>
+          </w:r>
           <w:r>
             <w:rPr>
               <w:sz w:val="22"/>
               <w:szCs w:val="22"/>
               <w:lang w:val="en-US"/>
             </w:rPr>
-            <w:t>['</w:t>
-          </w:r>
-          <w:proofErr w:type="spellStart"/>
+            <w:t>director.properties['cm:firstName</w:t>
+          </w:r>
           <w:r>
             <w:rPr>
               <w:sz w:val="22"/>
               <w:szCs w:val="22"/>
               <w:lang w:val="en-US"/>
             </w:rPr>
-            <w:t>cm:lastName</w:t>
-          </w:r>
-          <w:proofErr w:type="spellEnd"/>
+            <w:t>'</w:t>
+          </w:r>
           <w:r>
             <w:rPr>
               <w:sz w:val="22"/>
               <w:szCs w:val="22"/>
               <w:lang w:val="en-US"/>
             </w:rPr>
-            <w:t xml:space="preserve">']!} </w:t>
+            <w:t xml:space="preserve">]!}[#recover] </w:t>
           </w:r>
           <w:r>
             <w:rPr>
@@ -990,177 +946,85 @@
               <w:szCs w:val="22"/>
               <w:lang w:val="en-US"/>
             </w:rPr>
-            <w:t>${</w:t>
-          </w:r>
-          <w:proofErr w:type="spellStart"/>
-          <w:proofErr w:type="gramStart"/>
+            <w:t>________</w:t>
+          </w:r>
           <w:r>
             <w:rPr>
               <w:sz w:val="22"/>
               <w:szCs w:val="22"/>
               <w:lang w:val="en-US"/>
             </w:rPr>
-            <w:t>director.properties</w:t>
-          </w:r>
-          <w:proofErr w:type="spellEnd"/>
+            <w:t>_________</w:t>
+          </w:r>
           <w:r>
             <w:rPr>
               <w:sz w:val="22"/>
               <w:szCs w:val="22"/>
               <w:lang w:val="en-US"/>
             </w:rPr>
-            <w:t>[</w:t>
-          </w:r>
-          <w:proofErr w:type="gramEnd"/>
+            <w:t>_[/#attempt]#]</w:t>
+          </w:r>
           <w:r>
             <w:rPr>
               <w:sz w:val="22"/>
               <w:szCs w:val="22"/>
               <w:lang w:val="en-US"/>
             </w:rPr>
-            <w:t>'</w:t>
-          </w:r>
-          <w:proofErr w:type="spellStart"/>
+            <w:t xml:space="preserve">, </w:t>
+          </w:r>
           <w:r>
             <w:rPr>
               <w:sz w:val="22"/>
               <w:szCs w:val="22"/>
+            </w:rPr>
+            <w:t>действующего</w:t>
+          </w:r>
+          <w:r>
+            <w:rPr>
+              <w:sz w:val="22"/>
+              <w:szCs w:val="22"/>
               <w:lang w:val="en-US"/>
             </w:rPr>
-            <w:t>cm:firstName</w:t>
-          </w:r>
-          <w:proofErr w:type="spellEnd"/>
+            <w:t xml:space="preserve"> </w:t>
+          </w:r>
           <w:r>
             <w:rPr>
               <w:sz w:val="22"/>
               <w:szCs w:val="22"/>
+            </w:rPr>
+            <w:t>на</w:t>
+          </w:r>
+          <w:r>
+            <w:rPr>
+              <w:sz w:val="22"/>
+              <w:szCs w:val="22"/>
               <w:lang w:val="en-US"/>
             </w:rPr>
-            <w:t>'</w:t>
+            <w:t xml:space="preserve"> </w:t>
           </w:r>
           <w:r>
             <w:rPr>
               <w:sz w:val="22"/>
               <w:szCs w:val="22"/>
+            </w:rPr>
+            <w:t>основании</w:t>
+          </w:r>
+          <w:r>
+            <w:rPr>
+              <w:sz w:val="22"/>
+              <w:szCs w:val="22"/>
               <w:lang w:val="en-US"/>
             </w:rPr>
-            <w:t>]!}[#</w:t>
-          </w:r>
-          <w:proofErr w:type="gramStart"/>
+            <w:t xml:space="preserve"> </w:t>
+          </w:r>
           <w:r>
             <w:rPr>
               <w:sz w:val="22"/>
               <w:szCs w:val="22"/>
               <w:lang w:val="en-US"/>
             </w:rPr>
-            <w:t>recover</w:t>
-          </w:r>
-          <w:proofErr w:type="gramEnd"/>
-          <w:r>
-            <w:rPr>
-              <w:sz w:val="22"/>
-              <w:szCs w:val="22"/>
-              <w:lang w:val="en-US"/>
-            </w:rPr>
-            <w:t xml:space="preserve">] </w:t>
-          </w:r>
-          <w:r>
-            <w:rPr>
-              <w:sz w:val="22"/>
-              <w:szCs w:val="22"/>
-              <w:lang w:val="en-US"/>
-            </w:rPr>
-            <w:t>________</w:t>
-          </w:r>
-          <w:r>
-            <w:rPr>
-              <w:sz w:val="22"/>
-              <w:szCs w:val="22"/>
-              <w:lang w:val="en-US"/>
-            </w:rPr>
-            <w:t>_________</w:t>
-          </w:r>
-          <w:proofErr w:type="gramStart"/>
-          <w:r>
-            <w:rPr>
-              <w:sz w:val="22"/>
-              <w:szCs w:val="22"/>
-              <w:lang w:val="en-US"/>
-            </w:rPr>
-            <w:t>_[</w:t>
-          </w:r>
-          <w:proofErr w:type="gramEnd"/>
-          <w:r>
-            <w:rPr>
-              <w:sz w:val="22"/>
-              <w:szCs w:val="22"/>
-              <w:lang w:val="en-US"/>
-            </w:rPr>
-            <w:t>/#attempt]#]</w:t>
-          </w:r>
-          <w:r>
-            <w:rPr>
-              <w:sz w:val="22"/>
-              <w:szCs w:val="22"/>
-              <w:lang w:val="en-US"/>
-            </w:rPr>
-            <w:t xml:space="preserve">, </w:t>
-          </w:r>
-          <w:r>
-            <w:rPr>
-              <w:sz w:val="22"/>
-              <w:szCs w:val="22"/>
-            </w:rPr>
-            <w:t>действующего</w:t>
-          </w:r>
-          <w:r>
-            <w:rPr>
-              <w:sz w:val="22"/>
-              <w:szCs w:val="22"/>
-              <w:lang w:val="en-US"/>
-            </w:rPr>
-            <w:t xml:space="preserve"> </w:t>
-          </w:r>
-          <w:r>
-            <w:rPr>
-              <w:sz w:val="22"/>
-              <w:szCs w:val="22"/>
-            </w:rPr>
-            <w:t>на</w:t>
-          </w:r>
-          <w:r>
-            <w:rPr>
-              <w:sz w:val="22"/>
-              <w:szCs w:val="22"/>
-              <w:lang w:val="en-US"/>
-            </w:rPr>
-            <w:t xml:space="preserve"> </w:t>
-          </w:r>
-          <w:r>
-            <w:rPr>
-              <w:sz w:val="22"/>
-              <w:szCs w:val="22"/>
-            </w:rPr>
-            <w:t>основании</w:t>
-          </w:r>
-          <w:r>
-            <w:rPr>
-              <w:sz w:val="22"/>
-              <w:szCs w:val="22"/>
-              <w:lang w:val="en-US"/>
-            </w:rPr>
-            <w:t xml:space="preserve"> </w:t>
-          </w:r>
-          <w:proofErr w:type="spellStart"/>
-          <w:r>
-            <w:rPr>
-              <w:sz w:val="22"/>
-              <w:szCs w:val="22"/>
-              <w:lang w:val="en-US"/>
-            </w:rPr>
             <w:t>Устава</w:t>
           </w:r>
-          <w:proofErr w:type="spellEnd"/>
         </w:sdtContent>
       </w:sdt>
       <w:r>
@@ -1447,23 +1311,13 @@
         </w:rPr>
         <w:t xml:space="preserve"> </w:t>
       </w:r>
-      <w:proofErr w:type="spellStart"/>
       <w:r>
         <w:rPr>
           <w:sz w:val="22"/>
           <w:szCs w:val="22"/>
           <w:lang w:val="en-US"/>
         </w:rPr>
-        <w:t>Директора</w:t>
-      </w:r>
-      <w:proofErr w:type="spellEnd"/>
-      <w:r>
-        <w:rPr>
-          <w:sz w:val="22"/>
-          <w:szCs w:val="22"/>
-          <w:lang w:val="en-US"/>
-        </w:rPr>
-        <w:t xml:space="preserve"> </w:t>
+        <w:t xml:space="preserve">Директора </w:t>
       </w:r>
       <w:sdt>
         <w:sdtPr>
@@ -1487,25 +1341,7 @@
               <w:szCs w:val="22"/>
               <w:lang w:val="en-US"/>
             </w:rPr>
-            <w:t>${</w:t>
-          </w:r>
-          <w:proofErr w:type="gramStart"/>
-          <w:r>
-            <w:rPr>
-              <w:sz w:val="22"/>
-              <w:szCs w:val="22"/>
-              <w:lang w:val="en-US"/>
-            </w:rPr>
-            <w:t>document.assocs[</w:t>
-          </w:r>
-          <w:proofErr w:type="gramEnd"/>
-          <w:r>
-            <w:rPr>
-              <w:sz w:val="22"/>
-              <w:szCs w:val="22"/>
-              <w:lang w:val="en-US"/>
-            </w:rPr>
-            <w:t>"</w:t>
+            <w:t>${document.assocs["</w:t>
           </w:r>
           <w:r>
             <w:rPr>
@@ -1634,7 +1470,6 @@
         </w:sdtPr>
         <w:sdtEndPr/>
         <w:sdtContent>
-          <w:proofErr w:type="spellStart"/>
           <w:r>
             <w:rPr>
               <w:sz w:val="22"/>
@@ -1643,7 +1478,6 @@
             </w:rPr>
             <w:t>Устава</w:t>
           </w:r>
-          <w:proofErr w:type="spellEnd"/>
         </w:sdtContent>
       </w:sdt>
       <w:r>
@@ -2006,16 +1840,7 @@
           <w:sz w:val="22"/>
           <w:szCs w:val="22"/>
         </w:rPr>
-        <w:t>На основании настоящего Договора между Поставщиком и Покупателем устанавливаются длительные к</w:t>
-      </w:r>
-      <w:bookmarkStart w:id="8" w:name="_GoBack"/>
-      <w:bookmarkEnd w:id="8"/>
-      <w:r>
-        <w:rPr>
-          <w:sz w:val="22"/>
-          <w:szCs w:val="22"/>
-        </w:rPr>
-        <w:t>оммерческие связи по поставкам лекарственных средств, изделий медицинского назначения, биологически активных добавок, косметической продукции, а также медицинской техники (далее – «Товар»).</w:t>
+        <w:t>На основании настоящего Договора между Поставщиком и Покупателем устанавливаются длительные коммерческие связи по поставкам лекарственных средств, изделий медицинского назначения, биологически активных добавок, косметической продукции, а также медицинской техники (далее – «Товар»).</w:t>
       </w:r>
     </w:p>
     <w:p>
@@ -2107,23 +1932,7 @@
           <w:sz w:val="22"/>
           <w:szCs w:val="22"/>
         </w:rPr>
-        <w:t xml:space="preserve">направлением заказа Поставщику посредством Системы электронного Заказа (далее – «СЭЗ») или по факсу (при оформлении Покупателем, у которого не </w:t>
-      </w:r>
-      <w:proofErr w:type="gramStart"/>
-      <w:r>
-        <w:rPr>
-          <w:sz w:val="22"/>
-          <w:szCs w:val="22"/>
-        </w:rPr>
-        <w:t>установлена</w:t>
-      </w:r>
-      <w:proofErr w:type="gramEnd"/>
-      <w:r>
-        <w:rPr>
-          <w:sz w:val="22"/>
-          <w:szCs w:val="22"/>
-        </w:rPr>
-        <w:t xml:space="preserve"> СЭЗ, заказа по телефону), или по средством электронной почты.</w:t>
+        <w:t>направлением заказа Поставщику посредством Системы электронного Заказа (далее – «СЭЗ») или по факсу (при оформлении Покупателем, у которого не установлена СЭЗ, заказа по телефону), или по средством электронной почты.</w:t>
       </w:r>
     </w:p>
     <w:p>
@@ -2198,23 +2007,7 @@
           <w:sz w:val="22"/>
           <w:szCs w:val="22"/>
         </w:rPr>
-        <w:t xml:space="preserve">В соответствии с ч.2 ст.160 ГК РФ Стороны допускают подписание Заказа, Спецификаций, Дополнений, товарных накладных и иных документов по настоящему Договору с использованием факсимильной связи и факсимильной подписи, в том числе факсимильной подписи, нанесенной в форме их электронного копирования (кроме </w:t>
-      </w:r>
-      <w:proofErr w:type="gramStart"/>
-      <w:r>
-        <w:rPr>
-          <w:sz w:val="22"/>
-          <w:szCs w:val="22"/>
-        </w:rPr>
-        <w:t>счет-фактуры</w:t>
-      </w:r>
-      <w:proofErr w:type="gramEnd"/>
-      <w:r>
-        <w:rPr>
-          <w:sz w:val="22"/>
-          <w:szCs w:val="22"/>
-        </w:rPr>
-        <w:t>). Все документы, подписанные сторонами по факсимильной связи или с использованием факсимильной подписи, имеют юридическую силу.</w:t>
+        <w:t>В соответствии с ч.2 ст.160 ГК РФ Стороны допускают подписание Заказа, Спецификаций, Дополнений, товарных накладных и иных документов по настоящему Договору с использованием факсимильной связи и факсимильной подписи, в том числе факсимильной подписи, нанесенной в форме их электронного копирования (кроме счет-фактуры). Все документы, подписанные сторонами по факсимильной связи или с использованием факсимильной подписи, имеют юридическую силу.</w:t>
       </w:r>
     </w:p>
     <w:p>
@@ -2438,23 +2231,7 @@
           <w:sz w:val="22"/>
           <w:szCs w:val="22"/>
         </w:rPr>
-        <w:t xml:space="preserve">РФ от 07.02.1992 г. № 2300-1 «О защите прав потребителей», постановлением Правительства Российской Федерации от 19.01.1998 г. № 55, Государственным стандартом РФ ГОСТ </w:t>
-      </w:r>
-      <w:proofErr w:type="gramStart"/>
-      <w:r>
-        <w:rPr>
-          <w:sz w:val="22"/>
-          <w:szCs w:val="22"/>
-        </w:rPr>
-        <w:t>Р</w:t>
-      </w:r>
-      <w:proofErr w:type="gramEnd"/>
-      <w:r>
-        <w:rPr>
-          <w:sz w:val="22"/>
-          <w:szCs w:val="22"/>
-        </w:rPr>
-        <w:t xml:space="preserve"> 51391-99 и другими нормативными актами РФ.</w:t>
+        <w:t>РФ от 07.02.1992 г. № 2300-1 «О защите прав потребителей», постановлением Правительства Российской Федерации от 19.01.1998 г. № 55, Государственным стандартом РФ ГОСТ Р 51391-99 и другими нормативными актами РФ.</w:t>
       </w:r>
     </w:p>
     <w:p>
@@ -2692,39 +2469,7 @@
           <w:sz w:val="22"/>
           <w:szCs w:val="22"/>
         </w:rPr>
-        <w:t>Поштучная (</w:t>
-      </w:r>
-      <w:proofErr w:type="spellStart"/>
-      <w:r>
-        <w:rPr>
-          <w:sz w:val="22"/>
-          <w:szCs w:val="22"/>
-        </w:rPr>
-        <w:t>внутритарная</w:t>
-      </w:r>
-      <w:proofErr w:type="spellEnd"/>
-      <w:r>
-        <w:rPr>
-          <w:sz w:val="22"/>
-          <w:szCs w:val="22"/>
-        </w:rPr>
-        <w:t xml:space="preserve">) приемка Товара осуществляется Покупателем в течение 10 (десяти) календарных дней </w:t>
-      </w:r>
-      <w:proofErr w:type="gramStart"/>
-      <w:r>
-        <w:rPr>
-          <w:sz w:val="22"/>
-          <w:szCs w:val="22"/>
-        </w:rPr>
-        <w:t>с даты приемки</w:t>
-      </w:r>
-      <w:proofErr w:type="gramEnd"/>
-      <w:r>
-        <w:rPr>
-          <w:sz w:val="22"/>
-          <w:szCs w:val="22"/>
-        </w:rPr>
-        <w:t xml:space="preserve"> Товара в аптеке и в течение 30 (тридцати) календарных с даты приемки Товара на складе Покупателя по соответствию тарных мест, как общее правило, без участия представителя Поставщика.</w:t>
+        <w:t>Поштучная (внутритарная) приемка Товара осуществляется Покупателем в течение 10 (десяти) календарных дней с даты приемки Товара в аптеке и в течение 30 (тридцати) календарных с даты приемки Товара на складе Покупателя по соответствию тарных мест, как общее правило, без участия представителя Поставщика.</w:t>
       </w:r>
     </w:p>
     <w:p>
@@ -2751,8 +2496,6 @@
         </w:rPr>
         <w:t xml:space="preserve">В случае если Поставщик поставил товар в количестве меньшем, чем указано в Заказе Покупателя, Покупатель вправе принять товар и в случае расхождения принимаемого товара с электронной и бумажной накладной </w:t>
       </w:r>
-      <w:proofErr w:type="spellStart"/>
-      <w:proofErr w:type="gramStart"/>
       <w:r>
         <w:rPr>
           <w:sz w:val="22"/>
@@ -2760,21 +2503,12 @@
         </w:rPr>
         <w:t>c</w:t>
       </w:r>
-      <w:proofErr w:type="gramEnd"/>
-      <w:r>
-        <w:rPr>
-          <w:sz w:val="22"/>
-          <w:szCs w:val="22"/>
-        </w:rPr>
-        <w:t>оставить</w:t>
-      </w:r>
-      <w:proofErr w:type="spellEnd"/>
-      <w:r>
-        <w:rPr>
-          <w:sz w:val="22"/>
-          <w:szCs w:val="22"/>
-        </w:rPr>
-        <w:t xml:space="preserve"> акт об установленном расхождении по количеству и</w:t>
+      <w:r>
+        <w:rPr>
+          <w:sz w:val="22"/>
+          <w:szCs w:val="22"/>
+        </w:rPr>
+        <w:t>оставить акт об установленном расхождении по количеству и</w:t>
       </w:r>
       <w:r>
         <w:rPr>
@@ -3053,23 +2787,7 @@
           <w:sz w:val="22"/>
           <w:szCs w:val="22"/>
         </w:rPr>
-        <w:t xml:space="preserve"> Право собственности на товар и риск случайной гибели Товара переходит к Покупателю </w:t>
-      </w:r>
-      <w:proofErr w:type="gramStart"/>
-      <w:r>
-        <w:rPr>
-          <w:sz w:val="22"/>
-          <w:szCs w:val="22"/>
-        </w:rPr>
-        <w:t>с даты поставки</w:t>
-      </w:r>
-      <w:proofErr w:type="gramEnd"/>
-      <w:r>
-        <w:rPr>
-          <w:sz w:val="22"/>
-          <w:szCs w:val="22"/>
-        </w:rPr>
-        <w:t>.</w:t>
+        <w:t xml:space="preserve"> Право собственности на товар и риск случайной гибели Товара переходит к Покупателю с даты поставки.</w:t>
       </w:r>
     </w:p>
     <w:p>
@@ -3156,7 +2874,7 @@
         </w:rPr>
         <w:t>накладные – 3 экземпляра, оформленные по форме, предусмотренной законодательством РФ</w:t>
       </w:r>
-      <w:bookmarkStart w:id="9" w:name="OLE_LINK1"/>
+      <w:bookmarkStart w:id="6" w:name="OLE_LINK1"/>
       <w:r>
         <w:rPr>
           <w:sz w:val="22"/>
@@ -3164,7 +2882,7 @@
         </w:rPr>
         <w:t>;</w:t>
       </w:r>
-      <w:bookmarkEnd w:id="9"/>
+      <w:bookmarkEnd w:id="6"/>
     </w:p>
     <w:p>
       <w:pPr>
@@ -3308,85 +3026,12 @@
         </w:rPr>
         <w:tab/>
       </w:r>
-      <w:proofErr w:type="gramStart"/>
-      <w:r>
-        <w:rPr>
-          <w:sz w:val="22"/>
-          <w:szCs w:val="22"/>
-        </w:rPr>
-        <w:t xml:space="preserve">На каждый Заказ Покупателя не позднее момента предоставления комплекта отгрузочных документов Поставщик предоставляет соответствующую Заказу электронную накладную, а так же до 11 утра следующего за размещением заказа Покупателем дня, Поставщик предоставляет Покупателю Реестр отгрузочных накладных, по заказам прошлого дня и удаленных заказов в формате документа </w:t>
-      </w:r>
-      <w:proofErr w:type="spellStart"/>
-      <w:r>
-        <w:rPr>
-          <w:sz w:val="22"/>
-          <w:szCs w:val="22"/>
-        </w:rPr>
-        <w:t>Microsoft</w:t>
-      </w:r>
-      <w:proofErr w:type="spellEnd"/>
-      <w:r>
-        <w:rPr>
-          <w:sz w:val="22"/>
-          <w:szCs w:val="22"/>
-        </w:rPr>
-        <w:t xml:space="preserve"> </w:t>
-      </w:r>
-      <w:proofErr w:type="spellStart"/>
-      <w:r>
-        <w:rPr>
-          <w:sz w:val="22"/>
-          <w:szCs w:val="22"/>
-        </w:rPr>
-        <w:t>Office</w:t>
-      </w:r>
-      <w:proofErr w:type="spellEnd"/>
-      <w:r>
-        <w:rPr>
-          <w:sz w:val="22"/>
-          <w:szCs w:val="22"/>
-        </w:rPr>
-        <w:t xml:space="preserve"> </w:t>
-      </w:r>
-      <w:proofErr w:type="spellStart"/>
-      <w:r>
-        <w:rPr>
-          <w:sz w:val="22"/>
-          <w:szCs w:val="22"/>
-        </w:rPr>
-        <w:t>Excel</w:t>
-      </w:r>
-      <w:proofErr w:type="spellEnd"/>
-      <w:r>
-        <w:rPr>
-          <w:sz w:val="22"/>
-          <w:szCs w:val="22"/>
-        </w:rPr>
-        <w:t xml:space="preserve"> с расширением *.</w:t>
-      </w:r>
-      <w:proofErr w:type="spellStart"/>
-      <w:r>
-        <w:rPr>
-          <w:sz w:val="22"/>
-          <w:szCs w:val="22"/>
-        </w:rPr>
-        <w:t>xls</w:t>
-      </w:r>
-      <w:proofErr w:type="spellEnd"/>
-      <w:r>
-        <w:rPr>
-          <w:sz w:val="22"/>
-          <w:szCs w:val="22"/>
-        </w:rPr>
-        <w:t>, с полями: дата накладной, номер накладной, номер аптеки в</w:t>
-      </w:r>
-      <w:proofErr w:type="gramEnd"/>
-      <w:r>
-        <w:rPr>
-          <w:sz w:val="22"/>
-          <w:szCs w:val="22"/>
-        </w:rPr>
-        <w:t xml:space="preserve"> кодировке Покупателя, сумма накладной, номер заказа. </w:t>
+      <w:r>
+        <w:rPr>
+          <w:sz w:val="22"/>
+          <w:szCs w:val="22"/>
+        </w:rPr>
+        <w:t xml:space="preserve">На каждый Заказ Покупателя не позднее момента предоставления комплекта отгрузочных документов Поставщик предоставляет соответствующую Заказу электронную накладную, а так же до 11 утра следующего за размещением заказа Покупателем дня, Поставщик предоставляет Покупателю Реестр отгрузочных накладных, по заказам прошлого дня и удаленных заказов в формате документа Microsoft Office Excel с расширением *.xls, с полями: дата накладной, номер накладной, номер аптеки в кодировке Покупателя, сумма накладной, номер заказа. </w:t>
       </w:r>
     </w:p>
     <w:p>
@@ -3627,23 +3272,7 @@
           <w:sz w:val="22"/>
           <w:szCs w:val="22"/>
         </w:rPr>
-        <w:t xml:space="preserve"> календарных дней </w:t>
-      </w:r>
-      <w:proofErr w:type="gramStart"/>
-      <w:r>
-        <w:rPr>
-          <w:sz w:val="22"/>
-          <w:szCs w:val="22"/>
-        </w:rPr>
-        <w:t>с даты поставки</w:t>
-      </w:r>
-      <w:proofErr w:type="gramEnd"/>
-      <w:r>
-        <w:rPr>
-          <w:sz w:val="22"/>
-          <w:szCs w:val="22"/>
-        </w:rPr>
-        <w:t xml:space="preserve"> товаров Покупателю. </w:t>
+        <w:t xml:space="preserve"> календарных дней с даты поставки товаров Покупателю. </w:t>
       </w:r>
     </w:p>
     <w:p>
@@ -3668,23 +3297,7 @@
           <w:sz w:val="22"/>
           <w:szCs w:val="22"/>
         </w:rPr>
-        <w:t xml:space="preserve">Продовольственные товары подлежат оплате Покупателем в срок не </w:t>
-      </w:r>
-      <w:proofErr w:type="gramStart"/>
-      <w:r>
-        <w:rPr>
-          <w:sz w:val="22"/>
-          <w:szCs w:val="22"/>
-        </w:rPr>
-        <w:t>позднее</w:t>
-      </w:r>
-      <w:proofErr w:type="gramEnd"/>
-      <w:r>
-        <w:rPr>
-          <w:sz w:val="22"/>
-          <w:szCs w:val="22"/>
-        </w:rPr>
-        <w:t xml:space="preserve"> чем 45 (сорок пять) календарных дней со дня его приемки Покупателем. Датой приемки товара является дата поставки товара определенная условиями Договора.</w:t>
+        <w:t>Продовольственные товары подлежат оплате Покупателем в срок не позднее чем 45 (сорок пять) календарных дней со дня его приемки Покупателем. Датой приемки товара является дата поставки товара определенная условиями Договора.</w:t>
       </w:r>
     </w:p>
     <w:p>
@@ -3917,29 +3530,12 @@
           <w:szCs w:val="22"/>
         </w:rPr>
       </w:pPr>
-      <w:proofErr w:type="gramStart"/>
-      <w:r>
-        <w:rPr>
-          <w:sz w:val="22"/>
-          <w:szCs w:val="22"/>
-        </w:rPr>
-        <w:t xml:space="preserve">В случае обнаружения </w:t>
-      </w:r>
-      <w:proofErr w:type="spellStart"/>
-      <w:r>
-        <w:rPr>
-          <w:sz w:val="22"/>
-          <w:szCs w:val="22"/>
-        </w:rPr>
-        <w:t>недовложений</w:t>
-      </w:r>
-      <w:proofErr w:type="spellEnd"/>
-      <w:r>
-        <w:rPr>
-          <w:sz w:val="22"/>
-          <w:szCs w:val="22"/>
-        </w:rPr>
-        <w:t>, излишков, позиций которые заявляются к возврату, Покупатель должен составить Акт об установленном расхождении в количестве и/или качестве при приемке Товара по унифицированной форме ТОРГ-2, утвержденной Постановлением Госкомстата России от 25.12.98</w:t>
+      <w:r>
+        <w:rPr>
+          <w:sz w:val="22"/>
+          <w:szCs w:val="22"/>
+        </w:rPr>
+        <w:t>В случае обнаружения недовложений, излишков, позиций которые заявляются к возврату, Покупатель должен составить Акт об установленном расхождении в количестве и/или качестве при приемке Товара по унифицированной форме ТОРГ-2, утвержденной Постановлением Госкомстата России от 25.12.98</w:t>
       </w:r>
       <w:r>
         <w:rPr>
@@ -3969,7 +3565,6 @@
         </w:rPr>
         <w:t xml:space="preserve">и в течение 10 (десяти) рабочих дней направить его Поставщику посредством электронной связи, что будет являться для него предъявленной претензией Покупателя. </w:t>
       </w:r>
-      <w:proofErr w:type="gramEnd"/>
     </w:p>
     <w:p>
       <w:pPr>
@@ -3993,23 +3588,7 @@
           <w:sz w:val="22"/>
           <w:szCs w:val="22"/>
         </w:rPr>
-        <w:t xml:space="preserve">Поставщик обязан рассмотреть полученную претензию в срок до 10 (десяти) рабочих дней </w:t>
-      </w:r>
-      <w:proofErr w:type="gramStart"/>
-      <w:r>
-        <w:rPr>
-          <w:sz w:val="22"/>
-          <w:szCs w:val="22"/>
-        </w:rPr>
-        <w:t>с даты</w:t>
-      </w:r>
-      <w:proofErr w:type="gramEnd"/>
-      <w:r>
-        <w:rPr>
-          <w:sz w:val="22"/>
-          <w:szCs w:val="22"/>
-        </w:rPr>
-        <w:t xml:space="preserve"> ее получения и подтвердить Покупателю её обоснованность или представить основания отказа.</w:t>
+        <w:t>Поставщик обязан рассмотреть полученную претензию в срок до 10 (десяти) рабочих дней с даты ее получения и подтвердить Покупателю её обоснованность или представить основания отказа.</w:t>
       </w:r>
     </w:p>
     <w:p>
@@ -4029,21 +3608,12 @@
           <w:szCs w:val="22"/>
         </w:rPr>
       </w:pPr>
-      <w:proofErr w:type="gramStart"/>
-      <w:r>
-        <w:rPr>
-          <w:sz w:val="22"/>
-          <w:szCs w:val="22"/>
-        </w:rPr>
-        <w:t>Не позднее 10 числа месяца, следующим за отчетным, Поставщик предоставляет реестр подтвержденных и принятых претензий, полученных от Покупателя в течение отчетного периода.</w:t>
-      </w:r>
-      <w:proofErr w:type="gramEnd"/>
-      <w:r>
-        <w:rPr>
-          <w:sz w:val="22"/>
-          <w:szCs w:val="22"/>
-        </w:rPr>
-        <w:t xml:space="preserve"> Отчетным периодом является календарный месяц.</w:t>
+      <w:r>
+        <w:rPr>
+          <w:sz w:val="22"/>
+          <w:szCs w:val="22"/>
+        </w:rPr>
+        <w:t>Не позднее 10 числа месяца, следующим за отчетным, Поставщик предоставляет реестр подтвержденных и принятых претензий, полученных от Покупателя в течение отчетного периода. Отчетным периодом является календарный месяц.</w:t>
       </w:r>
     </w:p>
     <w:p>
@@ -4143,23 +3713,7 @@
           <w:sz w:val="22"/>
           <w:szCs w:val="22"/>
         </w:rPr>
-        <w:t xml:space="preserve">Претензии по несоответствию установленного Поставщиком минимального срока годности сроку годности, маркированному на индивидуальной упаковке, могут быть предъявлены Покупателем Поставщику в течение 10 (десяти) рабочих </w:t>
-      </w:r>
-      <w:proofErr w:type="gramStart"/>
-      <w:r>
-        <w:rPr>
-          <w:sz w:val="22"/>
-          <w:szCs w:val="22"/>
-        </w:rPr>
-        <w:t>с даты подписания</w:t>
-      </w:r>
-      <w:proofErr w:type="gramEnd"/>
-      <w:r>
-        <w:rPr>
-          <w:sz w:val="22"/>
-          <w:szCs w:val="22"/>
-        </w:rPr>
-        <w:t xml:space="preserve"> Сторонами приемо-сдаточной документации.</w:t>
+        <w:t>Претензии по несоответствию установленного Поставщиком минимального срока годности сроку годности, маркированному на индивидуальной упаковке, могут быть предъявлены Покупателем Поставщику в течение 10 (десяти) рабочих с даты подписания Сторонами приемо-сдаточной документации.</w:t>
       </w:r>
       <w:r>
         <w:rPr>
@@ -4270,39 +3824,7 @@
           <w:sz w:val="22"/>
           <w:szCs w:val="22"/>
         </w:rPr>
-        <w:t xml:space="preserve">Содержание и обоснование претензии по </w:t>
-      </w:r>
-      <w:proofErr w:type="spellStart"/>
-      <w:r>
-        <w:rPr>
-          <w:sz w:val="22"/>
-          <w:szCs w:val="22"/>
-        </w:rPr>
-        <w:t>качетву</w:t>
-      </w:r>
-      <w:proofErr w:type="spellEnd"/>
-      <w:r>
-        <w:rPr>
-          <w:sz w:val="22"/>
-          <w:szCs w:val="22"/>
-        </w:rPr>
-        <w:t xml:space="preserve"> должно быть подтверждено Актом экспертизы, проводимой компетентной незаинтересованной организацией, имеющей соответствующую государственную аккредитацию. Поставщик обязан рассмотреть полученную претензию в срок - 10 (Десять) рабочих дней </w:t>
-      </w:r>
-      <w:proofErr w:type="gramStart"/>
-      <w:r>
-        <w:rPr>
-          <w:sz w:val="22"/>
-          <w:szCs w:val="22"/>
-        </w:rPr>
-        <w:t>с даты</w:t>
-      </w:r>
-      <w:proofErr w:type="gramEnd"/>
-      <w:r>
-        <w:rPr>
-          <w:sz w:val="22"/>
-          <w:szCs w:val="22"/>
-        </w:rPr>
-        <w:t xml:space="preserve"> ее получения.</w:t>
+        <w:t>Содержание и обоснование претензии по качетву должно быть подтверждено Актом экспертизы, проводимой компетентной незаинтересованной организацией, имеющей соответствующую государственную аккредитацию. Поставщик обязан рассмотреть полученную претензию в срок - 10 (Десять) рабочих дней с даты ее получения.</w:t>
       </w:r>
     </w:p>
     <w:p>
@@ -4352,23 +3874,7 @@
           <w:sz w:val="22"/>
           <w:szCs w:val="22"/>
         </w:rPr>
-        <w:t xml:space="preserve">Поставщик вправе по своему запросу получить образец Товара, по которому заявлена претензия по качеству и </w:t>
-      </w:r>
-      <w:proofErr w:type="gramStart"/>
-      <w:r>
-        <w:rPr>
-          <w:sz w:val="22"/>
-          <w:szCs w:val="22"/>
-        </w:rPr>
-        <w:t>провести</w:t>
-      </w:r>
-      <w:proofErr w:type="gramEnd"/>
-      <w:r>
-        <w:rPr>
-          <w:sz w:val="22"/>
-          <w:szCs w:val="22"/>
-        </w:rPr>
-        <w:t xml:space="preserve"> повторную экспертизу.</w:t>
+        <w:t>Поставщик вправе по своему запросу получить образец Товара, по которому заявлена претензия по качеству и провести повторную экспертизу.</w:t>
       </w:r>
     </w:p>
     <w:p>
@@ -4580,7 +4086,6 @@
           <w:szCs w:val="22"/>
         </w:rPr>
       </w:pPr>
-      <w:proofErr w:type="gramStart"/>
       <w:r>
         <w:rPr>
           <w:sz w:val="22"/>
@@ -4600,15 +4105,7 @@
           <w:sz w:val="22"/>
           <w:szCs w:val="22"/>
         </w:rPr>
-        <w:t>дня с даты (приемки) поставки продовольственного товара.</w:t>
-      </w:r>
-      <w:proofErr w:type="gramEnd"/>
-      <w:r>
-        <w:rPr>
-          <w:sz w:val="22"/>
-          <w:szCs w:val="22"/>
-        </w:rPr>
-        <w:t xml:space="preserve"> По истечении указанного в настоящем пункте срока применение мер ответственности за нарушение исполнения обязательств по оплате продовольственного товара производится в соответствии с условиями Договора.</w:t>
+        <w:t>дня с даты (приемки) поставки продовольственного товара. По истечении указанного в настоящем пункте срока применение мер ответственности за нарушение исполнения обязательств по оплате продовольственного товара производится в соответствии с условиями Договора.</w:t>
       </w:r>
     </w:p>
     <w:p>
@@ -4633,23 +4130,7 @@
           <w:sz w:val="22"/>
           <w:szCs w:val="22"/>
         </w:rPr>
-        <w:t xml:space="preserve">В случае полной или частичной не оплаты претензий Покупателя в срок до 30-го числа месяца, следующего за месяцем в котором они </w:t>
-      </w:r>
-      <w:proofErr w:type="gramStart"/>
-      <w:r>
-        <w:rPr>
-          <w:sz w:val="22"/>
-          <w:szCs w:val="22"/>
-        </w:rPr>
-        <w:t>предъявлены Поставщик выплачивает</w:t>
-      </w:r>
-      <w:proofErr w:type="gramEnd"/>
-      <w:r>
-        <w:rPr>
-          <w:sz w:val="22"/>
-          <w:szCs w:val="22"/>
-        </w:rPr>
-        <w:t xml:space="preserve"> неустойку в виде пени в размере </w:t>
+        <w:t xml:space="preserve">В случае полной или частичной не оплаты претензий Покупателя в срок до 30-го числа месяца, следующего за месяцем в котором они предъявлены Поставщик выплачивает неустойку в виде пени в размере </w:t>
       </w:r>
       <w:sdt>
         <w:sdtPr>
@@ -4764,37 +4245,12 @@
           <w:szCs w:val="22"/>
         </w:rPr>
       </w:pPr>
-      <w:proofErr w:type="gramStart"/>
-      <w:r>
-        <w:rPr>
-          <w:sz w:val="22"/>
-          <w:szCs w:val="22"/>
-        </w:rPr>
-        <w:t>Стороны освобождаются от ответственности за частичное или полное неисполнение обязательств по настоящему Договору, если оно явилось следствием обстоятельств непреодолимой силы, например, пожара, наводнения, землетрясения, военных действий, эмбарго на экспорт и импорт и т. п., если эти обстоятельства непосредственно повлияли на исполнение настоящего Договора, и все разумные действия не могут привести к устранению их последствий.</w:t>
-      </w:r>
-      <w:proofErr w:type="gramEnd"/>
-      <w:r>
-        <w:rPr>
-          <w:sz w:val="22"/>
-          <w:szCs w:val="22"/>
-        </w:rPr>
-        <w:t xml:space="preserve"> При этом срок исполнения обязательств по Договору отодвигается соразмерно времени, в течени</w:t>
-      </w:r>
-      <w:proofErr w:type="gramStart"/>
-      <w:r>
-        <w:rPr>
-          <w:sz w:val="22"/>
-          <w:szCs w:val="22"/>
-        </w:rPr>
-        <w:t>и</w:t>
-      </w:r>
-      <w:proofErr w:type="gramEnd"/>
-      <w:r>
-        <w:rPr>
-          <w:sz w:val="22"/>
-          <w:szCs w:val="22"/>
-        </w:rPr>
-        <w:t xml:space="preserve"> которого действовали такие обстоятельства и их последствия.</w:t>
+      <w:r>
+        <w:rPr>
+          <w:sz w:val="22"/>
+          <w:szCs w:val="22"/>
+        </w:rPr>
+        <w:t>Стороны освобождаются от ответственности за частичное или полное неисполнение обязательств по настоящему Договору, если оно явилось следствием обстоятельств непреодолимой силы, например, пожара, наводнения, землетрясения, военных действий, эмбарго на экспорт и импорт и т. п., если эти обстоятельства непосредственно повлияли на исполнение настоящего Договора, и все разумные действия не могут привести к устранению их последствий. При этом срок исполнения обязательств по Договору отодвигается соразмерно времени, в течении которого действовали такие обстоятельства и их последствия.</w:t>
       </w:r>
     </w:p>
     <w:p>
@@ -4819,23 +4275,7 @@
           <w:sz w:val="22"/>
           <w:szCs w:val="22"/>
         </w:rPr>
-        <w:t>Сторона, у которой возникли обстоятельства, не позволяющие ей выполнить обязательства по настоящему Договору, обязана незамедлительно известить в письменном виде о наступлении и прекращении вышеуказанных обстоятель</w:t>
-      </w:r>
-      <w:proofErr w:type="gramStart"/>
-      <w:r>
-        <w:rPr>
-          <w:sz w:val="22"/>
-          <w:szCs w:val="22"/>
-        </w:rPr>
-        <w:t>ств др</w:t>
-      </w:r>
-      <w:proofErr w:type="gramEnd"/>
-      <w:r>
-        <w:rPr>
-          <w:sz w:val="22"/>
-          <w:szCs w:val="22"/>
-        </w:rPr>
-        <w:t>угую Сторону. Несвоевременное извещение об обстоятельствах непреодолимой силы лишает соответствующую Сторону права ссылаться на них в будущем.</w:t>
+        <w:t>Сторона, у которой возникли обстоятельства, не позволяющие ей выполнить обязательства по настоящему Договору, обязана незамедлительно известить в письменном виде о наступлении и прекращении вышеуказанных обстоятельств другую Сторону. Несвоевременное извещение об обстоятельствах непреодолимой силы лишает соответствующую Сторону права ссылаться на них в будущем.</w:t>
       </w:r>
     </w:p>
     <w:p>
@@ -5117,46 +4557,14 @@
           <w:sz w:val="22"/>
           <w:szCs w:val="22"/>
         </w:rPr>
-        <w:t xml:space="preserve">и/или </w:t>
-      </w:r>
-      <w:proofErr w:type="gramStart"/>
-      <w:r>
-        <w:rPr>
-          <w:sz w:val="22"/>
-          <w:szCs w:val="22"/>
-        </w:rPr>
-        <w:t>не получения</w:t>
-      </w:r>
-      <w:proofErr w:type="gramEnd"/>
-      <w:r>
-        <w:rPr>
-          <w:sz w:val="22"/>
-          <w:szCs w:val="22"/>
-        </w:rPr>
-        <w:t xml:space="preserve"> ответа на </w:t>
-      </w:r>
-      <w:proofErr w:type="spellStart"/>
-      <w:r>
-        <w:rPr>
-          <w:sz w:val="22"/>
-          <w:szCs w:val="22"/>
-        </w:rPr>
-        <w:t>претензию</w:t>
-      </w:r>
-      <w:r>
-        <w:rPr>
-          <w:sz w:val="22"/>
-          <w:szCs w:val="22"/>
-        </w:rPr>
-        <w:t>в</w:t>
-      </w:r>
-      <w:proofErr w:type="spellEnd"/>
-      <w:r>
-        <w:rPr>
-          <w:sz w:val="22"/>
-          <w:szCs w:val="22"/>
-        </w:rPr>
-        <w:t xml:space="preserve"> указанный п.8.2. срок</w:t>
+        <w:t>и/или не получения ответа на претензию</w:t>
+      </w:r>
+      <w:r>
+        <w:rPr>
+          <w:sz w:val="22"/>
+          <w:szCs w:val="22"/>
+        </w:rPr>
+        <w:t>в указанный п.8.2. срок</w:t>
       </w:r>
       <w:r>
         <w:rPr>
@@ -5378,23 +4786,7 @@
           <w:sz w:val="22"/>
           <w:szCs w:val="22"/>
         </w:rPr>
-        <w:t xml:space="preserve">По желанию одной из Сторон, Стороны осуществляют замену документации подписанной посредствам факсимильной связи на оригиналы вышеуказанной документации, в срок до 10 (Десяти) календарных дней </w:t>
-      </w:r>
-      <w:proofErr w:type="gramStart"/>
-      <w:r>
-        <w:rPr>
-          <w:sz w:val="22"/>
-          <w:szCs w:val="22"/>
-        </w:rPr>
-        <w:t>с даты получения</w:t>
-      </w:r>
-      <w:proofErr w:type="gramEnd"/>
-      <w:r>
-        <w:rPr>
-          <w:sz w:val="22"/>
-          <w:szCs w:val="22"/>
-        </w:rPr>
-        <w:t xml:space="preserve"> соответствующего запроса.</w:t>
+        <w:t>По желанию одной из Сторон, Стороны осуществляют замену документации подписанной посредствам факсимильной связи на оригиналы вышеуказанной документации, в срок до 10 (Десяти) календарных дней с даты получения соответствующего запроса.</w:t>
       </w:r>
     </w:p>
     <w:p>
@@ -5476,23 +4868,7 @@
           <w:sz w:val="22"/>
           <w:szCs w:val="22"/>
         </w:rPr>
-        <w:t xml:space="preserve">Договор вступает в силу </w:t>
-      </w:r>
-      <w:proofErr w:type="gramStart"/>
-      <w:r>
-        <w:rPr>
-          <w:sz w:val="22"/>
-          <w:szCs w:val="22"/>
-        </w:rPr>
-        <w:t>с даты</w:t>
-      </w:r>
-      <w:proofErr w:type="gramEnd"/>
-      <w:r>
-        <w:rPr>
-          <w:sz w:val="22"/>
-          <w:szCs w:val="22"/>
-        </w:rPr>
-        <w:t xml:space="preserve"> его подписания обеими сторонами и заключается на неопределённый срок. </w:t>
+        <w:t xml:space="preserve">Договор вступает в силу с даты его подписания обеими сторонами и заключается на неопределённый срок. </w:t>
       </w:r>
     </w:p>
     <w:p>
@@ -5680,9 +5056,9 @@
           <w:tcPr>
             <w:tcW w:w="4644" w:type="dxa"/>
           </w:tcPr>
-          <w:bookmarkStart w:id="10" w:name="OLE_LINK17" w:displacedByCustomXml="next"/>
-          <w:bookmarkStart w:id="11" w:name="OLE_LINK16" w:displacedByCustomXml="next"/>
-          <w:bookmarkStart w:id="12" w:name="OLE_LINK15" w:displacedByCustomXml="next"/>
+          <w:bookmarkStart w:id="7" w:name="OLE_LINK17" w:displacedByCustomXml="next"/>
+          <w:bookmarkStart w:id="8" w:name="OLE_LINK16" w:displacedByCustomXml="next"/>
+          <w:bookmarkStart w:id="9" w:name="OLE_LINK15" w:displacedByCustomXml="next"/>
           <w:sdt>
             <w:sdtPr>
               <w:rPr>
@@ -5718,27 +5094,7 @@
                     <w:szCs w:val="22"/>
                     <w:lang w:val="en-US"/>
                   </w:rPr>
-                  <w:t>${</w:t>
-                </w:r>
-                <w:proofErr w:type="gramStart"/>
-                <w:r>
-                  <w:rPr>
-                    <w:b/>
-                    <w:sz w:val="22"/>
-                    <w:szCs w:val="22"/>
-                    <w:lang w:val="en-US"/>
-                  </w:rPr>
-                  <w:t>document.assocs[</w:t>
-                </w:r>
-                <w:proofErr w:type="gramEnd"/>
-                <w:r>
-                  <w:rPr>
-                    <w:b/>
-                    <w:sz w:val="22"/>
-                    <w:szCs w:val="22"/>
-                    <w:lang w:val="en-US"/>
-                  </w:rPr>
-                  <w:t>"</w:t>
+                  <w:t>${document.assocs["</w:t>
                 </w:r>
                 <w:r>
                   <w:rPr>
@@ -5779,9 +5135,9 @@
               </w:p>
             </w:sdtContent>
           </w:sdt>
-          <w:bookmarkEnd w:id="10" w:displacedByCustomXml="prev"/>
-          <w:bookmarkEnd w:id="11" w:displacedByCustomXml="prev"/>
-          <w:bookmarkEnd w:id="12" w:displacedByCustomXml="prev"/>
+          <w:bookmarkEnd w:id="7" w:displacedByCustomXml="prev"/>
+          <w:bookmarkEnd w:id="8" w:displacedByCustomXml="prev"/>
+          <w:bookmarkEnd w:id="9" w:displacedByCustomXml="prev"/>
         </w:tc>
         <w:tc>
           <w:tcPr>
@@ -5862,31 +5218,7 @@
                         <w:szCs w:val="22"/>
                         <w:lang w:val="en-US"/>
                       </w:rPr>
-                      <w:t>${</w:t>
-                    </w:r>
-                    <w:proofErr w:type="gramStart"/>
-                    <w:r>
-                      <w:rPr>
-                        <w:b/>
-                        <w:bCs/>
-                        <w:iCs/>
-                        <w:sz w:val="22"/>
-                        <w:szCs w:val="22"/>
-                        <w:lang w:val="en-US"/>
-                      </w:rPr>
-                      <w:t>document.assocs[</w:t>
-                    </w:r>
-                    <w:proofErr w:type="gramEnd"/>
-                    <w:r>
-                      <w:rPr>
-                        <w:b/>
-                        <w:bCs/>
-                        <w:iCs/>
-                        <w:sz w:val="22"/>
-                        <w:szCs w:val="22"/>
-                        <w:lang w:val="en-US"/>
-                      </w:rPr>
-                      <w:t>"</w:t>
+                      <w:t>${document.assocs["</w:t>
                     </w:r>
                     <w:r>
                       <w:rPr>
@@ -6614,7 +5946,6 @@
                     <w:lang w:val="en-US"/>
                   </w:rPr>
                 </w:pPr>
-                <w:proofErr w:type="spellStart"/>
                 <w:r>
                   <w:rPr>
                     <w:b/>
@@ -6624,7 +5955,6 @@
                   </w:rPr>
                   <w:t>Директор</w:t>
                 </w:r>
-                <w:proofErr w:type="spellEnd"/>
               </w:p>
             </w:sdtContent>
           </w:sdt>
@@ -6749,47 +6079,7 @@
                     <w:szCs w:val="22"/>
                     <w:lang w:val="en-US"/>
                   </w:rPr>
-                  <w:t>"][0].assocs["idocs:generalDirector"][0] /]${</w:t>
-                </w:r>
-                <w:proofErr w:type="spellStart"/>
-                <w:r>
-                  <w:rPr>
-                    <w:b/>
-                    <w:sz w:val="22"/>
-                    <w:szCs w:val="22"/>
-                    <w:lang w:val="en-US"/>
-                  </w:rPr>
-                  <w:t>director.properties</w:t>
-                </w:r>
-                <w:proofErr w:type="spellEnd"/>
-                <w:r>
-                  <w:rPr>
-                    <w:b/>
-                    <w:sz w:val="22"/>
-                    <w:szCs w:val="22"/>
-                    <w:lang w:val="en-US"/>
-                  </w:rPr>
-                  <w:t>['</w:t>
-                </w:r>
-                <w:proofErr w:type="spellStart"/>
-                <w:r>
-                  <w:rPr>
-                    <w:b/>
-                    <w:sz w:val="22"/>
-                    <w:szCs w:val="22"/>
-                    <w:lang w:val="en-US"/>
-                  </w:rPr>
-                  <w:t>cm:lastName</w:t>
-                </w:r>
-                <w:proofErr w:type="spellEnd"/>
-                <w:r>
-                  <w:rPr>
-                    <w:b/>
-                    <w:sz w:val="22"/>
-                    <w:szCs w:val="22"/>
-                    <w:lang w:val="en-US"/>
-                  </w:rPr>
-                  <w:t xml:space="preserve">']!} </w:t>
+                  <w:t xml:space="preserve">"][0].assocs["idocs:generalDirector"][0] /]${director.properties['cm:lastName']!} </w:t>
                 </w:r>
                 <w:r>
                   <w:rPr>
@@ -6798,18 +6088,7 @@
                     <w:szCs w:val="22"/>
                     <w:lang w:val="en-US"/>
                   </w:rPr>
-                  <w:t>${</w:t>
-                </w:r>
-                <w:proofErr w:type="spellStart"/>
-                <w:proofErr w:type="gramStart"/>
-                <w:r>
-                  <w:rPr>
-                    <w:b/>
-                    <w:sz w:val="22"/>
-                    <w:szCs w:val="22"/>
-                    <w:lang w:val="en-US"/>
-                  </w:rPr>
-                  <w:t>di</w:t>
+                  <w:t>${di</w:t>
                 </w:r>
                 <w:r>
                   <w:rPr>
@@ -6818,39 +6097,8 @@
                     <w:szCs w:val="22"/>
                     <w:lang w:val="en-US"/>
                   </w:rPr>
-                  <w:t>rector.properties</w:t>
+                  <w:t>rector.properties['cm:firstName</w:t>
                 </w:r>
-                <w:proofErr w:type="spellEnd"/>
-                <w:r>
-                  <w:rPr>
-                    <w:b/>
-                    <w:sz w:val="22"/>
-                    <w:szCs w:val="22"/>
-                    <w:lang w:val="en-US"/>
-                  </w:rPr>
-                  <w:t>[</w:t>
-                </w:r>
-                <w:proofErr w:type="gramEnd"/>
-                <w:r>
-                  <w:rPr>
-                    <w:b/>
-                    <w:sz w:val="22"/>
-                    <w:szCs w:val="22"/>
-                    <w:lang w:val="en-US"/>
-                  </w:rPr>
-                  <w:t>'</w:t>
-                </w:r>
-                <w:proofErr w:type="spellStart"/>
-                <w:r>
-                  <w:rPr>
-                    <w:b/>
-                    <w:sz w:val="22"/>
-                    <w:szCs w:val="22"/>
-                    <w:lang w:val="en-US"/>
-                  </w:rPr>
-                  <w:t>cm:firstName</w:t>
-                </w:r>
-                <w:proofErr w:type="spellEnd"/>
                 <w:r>
                   <w:rPr>
                     <w:b/>
@@ -6927,7 +6175,6 @@
                     <w:lang w:val="en-US"/>
                   </w:rPr>
                 </w:pPr>
-                <w:proofErr w:type="spellStart"/>
                 <w:r>
                   <w:rPr>
                     <w:b/>
@@ -6937,7 +6184,6 @@
                   </w:rPr>
                   <w:t>Директор</w:t>
                 </w:r>
-                <w:proofErr w:type="spellEnd"/>
               </w:p>
             </w:sdtContent>
           </w:sdt>
@@ -7046,27 +6292,7 @@
                     <w:szCs w:val="22"/>
                     <w:lang w:val="en-US"/>
                   </w:rPr>
-                  <w:t>${</w:t>
-                </w:r>
-                <w:proofErr w:type="gramStart"/>
-                <w:r>
-                  <w:rPr>
-                    <w:b/>
-                    <w:sz w:val="22"/>
-                    <w:szCs w:val="22"/>
-                    <w:lang w:val="en-US"/>
-                  </w:rPr>
-                  <w:t>document.assocs[</w:t>
-                </w:r>
-                <w:proofErr w:type="gramEnd"/>
-                <w:r>
-                  <w:rPr>
-                    <w:b/>
-                    <w:sz w:val="22"/>
-                    <w:szCs w:val="22"/>
-                    <w:lang w:val="en-US"/>
-                  </w:rPr>
-                  <w:t>"</w:t>
+                  <w:t>${document.assocs["</w:t>
                 </w:r>
                 <w:r>
                   <w:rPr>
@@ -7086,9 +6312,9 @@
                   </w:rPr>
                   <w:t>"][0].properties["</w:t>
                 </w:r>
-                <w:bookmarkStart w:id="13" w:name="OLE_LINK20"/>
-                <w:bookmarkStart w:id="14" w:name="OLE_LINK21"/>
-                <w:bookmarkStart w:id="15" w:name="OLE_LINK22"/>
+                <w:bookmarkStart w:id="10" w:name="OLE_LINK20"/>
+                <w:bookmarkStart w:id="11" w:name="OLE_LINK21"/>
+                <w:bookmarkStart w:id="12" w:name="OLE_LINK22"/>
                 <w:r>
                   <w:rPr>
                     <w:b/>
@@ -7107,9 +6333,9 @@
                   </w:rPr>
                   <w:t>CEOname</w:t>
                 </w:r>
-                <w:bookmarkEnd w:id="13"/>
-                <w:bookmarkEnd w:id="14"/>
-                <w:bookmarkEnd w:id="15"/>
+                <w:bookmarkEnd w:id="10"/>
+                <w:bookmarkEnd w:id="11"/>
+                <w:bookmarkEnd w:id="12"/>
                 <w:r>
                   <w:rPr>
                     <w:b/>
@@ -7163,7 +6389,7 @@
       </w:pPr>
     </w:p>
     <w:sectPr>
-      <w:headerReference w:type="default" r:id="rId8"/>
+      <w:headerReference w:type="default" r:id="rId7"/>
       <w:pgSz w:w="11906" w:h="16838"/>
       <w:pgMar w:top="1134" w:right="851" w:bottom="851" w:left="1701" w:header="709" w:footer="709" w:gutter="0"/>
       <w:cols w:space="708"/>
@@ -7174,7 +6400,7 @@
 </file>
 
 <file path=word/endnotes.xml><?xml version="1.0" encoding="utf-8"?>
-<w:endnotes xmlns:wpc="http://schemas.microsoft.com/office/word/2010/wordprocessingCanvas" xmlns:mc="http://schemas.openxmlformats.org/markup-compatibility/2006" xmlns:o="urn:schemas-microsoft-com:office:office" xmlns:r="http://schemas.openxmlformats.org/officeDocument/2006/relationships" xmlns:m="http://schemas.openxmlformats.org/officeDocument/2006/math" xmlns:v="urn:schemas-microsoft-com:vml" xmlns:wp14="http://schemas.microsoft.com/office/word/2010/wordprocessingDrawing" xmlns:wp="http://schemas.openxmlformats.org/drawingml/2006/wordprocessingDrawing" xmlns:w10="urn:schemas-microsoft-com:office:word" xmlns:w="http://schemas.openxmlformats.org/wordprocessingml/2006/main" xmlns:w14="http://schemas.microsoft.com/office/word/2010/wordml" xmlns:wpg="http://schemas.microsoft.com/office/word/2010/wordprocessingGroup" xmlns:wpi="http://schemas.microsoft.com/office/word/2010/wordprocessingInk" xmlns:wne="http://schemas.microsoft.com/office/word/2006/wordml" xmlns:wps="http://schemas.microsoft.com/office/word/2010/wordprocessingShape" mc:Ignorable="w14 wp14">
+<w:endnotes xmlns:wpc="http://schemas.microsoft.com/office/word/2010/wordprocessingCanvas" xmlns:cx="http://schemas.microsoft.com/office/drawing/2014/chartex" xmlns:mc="http://schemas.openxmlformats.org/markup-compatibility/2006" xmlns:o="urn:schemas-microsoft-com:office:office" xmlns:r="http://schemas.openxmlformats.org/officeDocument/2006/relationships" xmlns:m="http://schemas.openxmlformats.org/officeDocument/2006/math" xmlns:v="urn:schemas-microsoft-com:vml" xmlns:wp14="http://schemas.microsoft.com/office/word/2010/wordprocessingDrawing" xmlns:wp="http://schemas.openxmlformats.org/drawingml/2006/wordprocessingDrawing" xmlns:w10="urn:schemas-microsoft-com:office:word" xmlns:w="http://schemas.openxmlformats.org/wordprocessingml/2006/main" xmlns:w14="http://schemas.microsoft.com/office/word/2010/wordml" xmlns:w15="http://schemas.microsoft.com/office/word/2012/wordml" xmlns:w16se="http://schemas.microsoft.com/office/word/2015/wordml/symex" xmlns:wpg="http://schemas.microsoft.com/office/word/2010/wordprocessingGroup" xmlns:wpi="http://schemas.microsoft.com/office/word/2010/wordprocessingInk" xmlns:wne="http://schemas.microsoft.com/office/word/2006/wordml" xmlns:wps="http://schemas.microsoft.com/office/word/2010/wordprocessingShape" mc:Ignorable="w14 w15 w16se wp14">
   <w:endnote w:type="separator" w:id="-1">
     <w:p>
       <w:pPr>
@@ -7203,7 +6429,7 @@
 </file>
 
 <file path=word/footnotes.xml><?xml version="1.0" encoding="utf-8"?>
-<w:footnotes xmlns:wpc="http://schemas.microsoft.com/office/word/2010/wordprocessingCanvas" xmlns:mc="http://schemas.openxmlformats.org/markup-compatibility/2006" xmlns:o="urn:schemas-microsoft-com:office:office" xmlns:r="http://schemas.openxmlformats.org/officeDocument/2006/relationships" xmlns:m="http://schemas.openxmlformats.org/officeDocument/2006/math" xmlns:v="urn:schemas-microsoft-com:vml" xmlns:wp14="http://schemas.microsoft.com/office/word/2010/wordprocessingDrawing" xmlns:wp="http://schemas.openxmlformats.org/drawingml/2006/wordprocessingDrawing" xmlns:w10="urn:schemas-microsoft-com:office:word" xmlns:w="http://schemas.openxmlformats.org/wordprocessingml/2006/main" xmlns:w14="http://schemas.microsoft.com/office/word/2010/wordml" xmlns:wpg="http://schemas.microsoft.com/office/word/2010/wordprocessingGroup" xmlns:wpi="http://schemas.microsoft.com/office/word/2010/wordprocessingInk" xmlns:wne="http://schemas.microsoft.com/office/word/2006/wordml" xmlns:wps="http://schemas.microsoft.com/office/word/2010/wordprocessingShape" mc:Ignorable="w14 wp14">
+<w:footnotes xmlns:wpc="http://schemas.microsoft.com/office/word/2010/wordprocessingCanvas" xmlns:cx="http://schemas.microsoft.com/office/drawing/2014/chartex" xmlns:mc="http://schemas.openxmlformats.org/markup-compatibility/2006" xmlns:o="urn:schemas-microsoft-com:office:office" xmlns:r="http://schemas.openxmlformats.org/officeDocument/2006/relationships" xmlns:m="http://schemas.openxmlformats.org/officeDocument/2006/math" xmlns:v="urn:schemas-microsoft-com:vml" xmlns:wp14="http://schemas.microsoft.com/office/word/2010/wordprocessingDrawing" xmlns:wp="http://schemas.openxmlformats.org/drawingml/2006/wordprocessingDrawing" xmlns:w10="urn:schemas-microsoft-com:office:word" xmlns:w="http://schemas.openxmlformats.org/wordprocessingml/2006/main" xmlns:w14="http://schemas.microsoft.com/office/word/2010/wordml" xmlns:w15="http://schemas.microsoft.com/office/word/2012/wordml" xmlns:w16se="http://schemas.microsoft.com/office/word/2015/wordml/symex" xmlns:wpg="http://schemas.microsoft.com/office/word/2010/wordprocessingGroup" xmlns:wpi="http://schemas.microsoft.com/office/word/2010/wordprocessingInk" xmlns:wne="http://schemas.microsoft.com/office/word/2006/wordml" xmlns:wps="http://schemas.microsoft.com/office/word/2010/wordprocessingShape" mc:Ignorable="w14 w15 w16se wp14">
   <w:footnote w:type="separator" w:id="-1">
     <w:p>
       <w:pPr>
@@ -7232,7 +6458,7 @@
 </file>
 
 <file path=word/header1.xml><?xml version="1.0" encoding="utf-8"?>
-<w:hdr xmlns:wpc="http://schemas.microsoft.com/office/word/2010/wordprocessingCanvas" xmlns:mc="http://schemas.openxmlformats.org/markup-compatibility/2006" xmlns:o="urn:schemas-microsoft-com:office:office" xmlns:r="http://schemas.openxmlformats.org/officeDocument/2006/relationships" xmlns:m="http://schemas.openxmlformats.org/officeDocument/2006/math" xmlns:v="urn:schemas-microsoft-com:vml" xmlns:wp14="http://schemas.microsoft.com/office/word/2010/wordprocessingDrawing" xmlns:wp="http://schemas.openxmlformats.org/drawingml/2006/wordprocessingDrawing" xmlns:w10="urn:schemas-microsoft-com:office:word" xmlns:w="http://schemas.openxmlformats.org/wordprocessingml/2006/main" xmlns:w14="http://schemas.microsoft.com/office/word/2010/wordml" xmlns:wpg="http://schemas.microsoft.com/office/word/2010/wordprocessingGroup" xmlns:wpi="http://schemas.microsoft.com/office/word/2010/wordprocessingInk" xmlns:wne="http://schemas.microsoft.com/office/word/2006/wordml" xmlns:wps="http://schemas.microsoft.com/office/word/2010/wordprocessingShape" mc:Ignorable="w14 wp14">
+<w:hdr xmlns:wpc="http://schemas.microsoft.com/office/word/2010/wordprocessingCanvas" xmlns:cx="http://schemas.microsoft.com/office/drawing/2014/chartex" xmlns:mc="http://schemas.openxmlformats.org/markup-compatibility/2006" xmlns:o="urn:schemas-microsoft-com:office:office" xmlns:r="http://schemas.openxmlformats.org/officeDocument/2006/relationships" xmlns:m="http://schemas.openxmlformats.org/officeDocument/2006/math" xmlns:v="urn:schemas-microsoft-com:vml" xmlns:wp14="http://schemas.microsoft.com/office/word/2010/wordprocessingDrawing" xmlns:wp="http://schemas.openxmlformats.org/drawingml/2006/wordprocessingDrawing" xmlns:w10="urn:schemas-microsoft-com:office:word" xmlns:w="http://schemas.openxmlformats.org/wordprocessingml/2006/main" xmlns:w14="http://schemas.microsoft.com/office/word/2010/wordml" xmlns:w15="http://schemas.microsoft.com/office/word/2012/wordml" xmlns:w16se="http://schemas.microsoft.com/office/word/2015/wordml/symex" xmlns:wpg="http://schemas.microsoft.com/office/word/2010/wordprocessingGroup" xmlns:wpi="http://schemas.microsoft.com/office/word/2010/wordprocessingInk" xmlns:wne="http://schemas.microsoft.com/office/word/2006/wordml" xmlns:wps="http://schemas.microsoft.com/office/word/2010/wordprocessingShape" mc:Ignorable="w14 w15 w16se wp14">
   <w:p>
     <w:pPr>
       <w:pStyle w:val="a7"/>
@@ -7281,7 +6507,7 @@
         <w:sz w:val="18"/>
         <w:szCs w:val="18"/>
       </w:rPr>
-      <w:t>1</w:t>
+      <w:t>4</w:t>
     </w:r>
     <w:r>
       <w:rPr>
@@ -7344,8 +6570,8 @@
 </file>
 
 <file path=word/numbering.xml><?xml version="1.0" encoding="utf-8"?>
-<w:numbering xmlns:wpc="http://schemas.microsoft.com/office/word/2010/wordprocessingCanvas" xmlns:mc="http://schemas.openxmlformats.org/markup-compatibility/2006" xmlns:o="urn:schemas-microsoft-com:office:office" xmlns:r="http://schemas.openxmlformats.org/officeDocument/2006/relationships" xmlns:m="http://schemas.openxmlformats.org/officeDocument/2006/math" xmlns:v="urn:schemas-microsoft-com:vml" xmlns:wp14="http://schemas.microsoft.com/office/word/2010/wordprocessingDrawing" xmlns:wp="http://schemas.openxmlformats.org/drawingml/2006/wordprocessingDrawing" xmlns:w10="urn:schemas-microsoft-com:office:word" xmlns:w="http://schemas.openxmlformats.org/wordprocessingml/2006/main" xmlns:w14="http://schemas.microsoft.com/office/word/2010/wordml" xmlns:wpg="http://schemas.microsoft.com/office/word/2010/wordprocessingGroup" xmlns:wpi="http://schemas.microsoft.com/office/word/2010/wordprocessingInk" xmlns:wne="http://schemas.microsoft.com/office/word/2006/wordml" xmlns:wps="http://schemas.microsoft.com/office/word/2010/wordprocessingShape" mc:Ignorable="w14 wp14">
-  <w:abstractNum w:abstractNumId="0">
+<w:numbering xmlns:wpc="http://schemas.microsoft.com/office/word/2010/wordprocessingCanvas" xmlns:cx="http://schemas.microsoft.com/office/drawing/2014/chartex" xmlns:mc="http://schemas.openxmlformats.org/markup-compatibility/2006" xmlns:o="urn:schemas-microsoft-com:office:office" xmlns:r="http://schemas.openxmlformats.org/officeDocument/2006/relationships" xmlns:m="http://schemas.openxmlformats.org/officeDocument/2006/math" xmlns:v="urn:schemas-microsoft-com:vml" xmlns:wp14="http://schemas.microsoft.com/office/word/2010/wordprocessingDrawing" xmlns:wp="http://schemas.openxmlformats.org/drawingml/2006/wordprocessingDrawing" xmlns:w10="urn:schemas-microsoft-com:office:word" xmlns:w="http://schemas.openxmlformats.org/wordprocessingml/2006/main" xmlns:w14="http://schemas.microsoft.com/office/word/2010/wordml" xmlns:w15="http://schemas.microsoft.com/office/word/2012/wordml" xmlns:w16se="http://schemas.microsoft.com/office/word/2015/wordml/symex" xmlns:wpg="http://schemas.microsoft.com/office/word/2010/wordprocessingGroup" xmlns:wpi="http://schemas.microsoft.com/office/word/2010/wordprocessingInk" xmlns:wne="http://schemas.microsoft.com/office/word/2006/wordml" xmlns:wps="http://schemas.microsoft.com/office/word/2010/wordprocessingShape" mc:Ignorable="w14 w15 w16se wp14">
+  <w:abstractNum w:abstractNumId="0" w15:restartNumberingAfterBreak="0">
     <w:nsid w:val="03B8505C"/>
     <w:multiLevelType w:val="multilevel"/>
     <w:tmpl w:val="0419001F"/>
@@ -7431,7 +6657,7 @@
       </w:pPr>
     </w:lvl>
   </w:abstractNum>
-  <w:abstractNum w:abstractNumId="1">
+  <w:abstractNum w:abstractNumId="1" w15:restartNumberingAfterBreak="0">
     <w:nsid w:val="16736D89"/>
     <w:multiLevelType w:val="hybridMultilevel"/>
     <w:tmpl w:val="BDD88960"/>
@@ -7530,7 +6756,7 @@
 </file>
 
 <file path=word/styles.xml><?xml version="1.0" encoding="utf-8"?>
-<w:styles xmlns:mc="http://schemas.openxmlformats.org/markup-compatibility/2006" xmlns:r="http://schemas.openxmlformats.org/officeDocument/2006/relationships" xmlns:w="http://schemas.openxmlformats.org/wordprocessingml/2006/main" xmlns:w14="http://schemas.microsoft.com/office/word/2010/wordml" mc:Ignorable="w14">
+<w:styles xmlns:mc="http://schemas.openxmlformats.org/markup-compatibility/2006" xmlns:r="http://schemas.openxmlformats.org/officeDocument/2006/relationships" xmlns:w="http://schemas.openxmlformats.org/wordprocessingml/2006/main" xmlns:w14="http://schemas.microsoft.com/office/word/2010/wordml" xmlns:w15="http://schemas.microsoft.com/office/word/2012/wordml" xmlns:w16se="http://schemas.microsoft.com/office/word/2015/wordml/symex" mc:Ignorable="w14 w15 w16se">
   <w:docDefaults>
     <w:rPrDefault>
       <w:rPr>
@@ -7546,146 +6772,378 @@
       </w:pPr>
     </w:pPrDefault>
   </w:docDefaults>
-  <w:latentStyles w:defLockedState="0" w:defUIPriority="99" w:defSemiHidden="1" w:defUnhideWhenUsed="1" w:defQFormat="0" w:count="267">
-    <w:lsdException w:name="Normal" w:semiHidden="0" w:uiPriority="0" w:unhideWhenUsed="0" w:qFormat="1"/>
-    <w:lsdException w:name="heading 1" w:semiHidden="0" w:uiPriority="9" w:unhideWhenUsed="0" w:qFormat="1"/>
-    <w:lsdException w:name="heading 2" w:uiPriority="9" w:qFormat="1"/>
-    <w:lsdException w:name="heading 3" w:uiPriority="9" w:qFormat="1"/>
-    <w:lsdException w:name="heading 4" w:uiPriority="9" w:qFormat="1"/>
-    <w:lsdException w:name="heading 5" w:uiPriority="9" w:qFormat="1"/>
-    <w:lsdException w:name="heading 6" w:uiPriority="9" w:qFormat="1"/>
-    <w:lsdException w:name="heading 7" w:uiPriority="9" w:qFormat="1"/>
-    <w:lsdException w:name="heading 8" w:uiPriority="9" w:qFormat="1"/>
-    <w:lsdException w:name="heading 9" w:uiPriority="9" w:qFormat="1"/>
-    <w:lsdException w:name="toc 1" w:uiPriority="39"/>
-    <w:lsdException w:name="toc 2" w:uiPriority="39"/>
-    <w:lsdException w:name="toc 3" w:uiPriority="39"/>
-    <w:lsdException w:name="toc 4" w:uiPriority="39"/>
-    <w:lsdException w:name="toc 5" w:uiPriority="39"/>
-    <w:lsdException w:name="toc 6" w:uiPriority="39"/>
-    <w:lsdException w:name="toc 7" w:uiPriority="39"/>
-    <w:lsdException w:name="toc 8" w:uiPriority="39"/>
-    <w:lsdException w:name="toc 9" w:uiPriority="39"/>
-    <w:lsdException w:name="caption" w:uiPriority="35" w:qFormat="1"/>
-    <w:lsdException w:name="Title" w:semiHidden="0" w:uiPriority="0" w:unhideWhenUsed="0" w:qFormat="1"/>
-    <w:lsdException w:name="Default Paragraph Font" w:uiPriority="1"/>
-    <w:lsdException w:name="Body Text" w:uiPriority="0"/>
-    <w:lsdException w:name="Subtitle" w:semiHidden="0" w:uiPriority="11" w:unhideWhenUsed="0" w:qFormat="1"/>
-    <w:lsdException w:name="Body Text Indent 3" w:uiPriority="0"/>
-    <w:lsdException w:name="Strong" w:semiHidden="0" w:uiPriority="22" w:unhideWhenUsed="0" w:qFormat="1"/>
-    <w:lsdException w:name="Emphasis" w:semiHidden="0" w:uiPriority="20" w:unhideWhenUsed="0" w:qFormat="1"/>
-    <w:lsdException w:name="Table Grid" w:semiHidden="0" w:uiPriority="59" w:unhideWhenUsed="0"/>
-    <w:lsdException w:name="Placeholder Text" w:unhideWhenUsed="0"/>
-    <w:lsdException w:name="No Spacing" w:semiHidden="0" w:uiPriority="1" w:unhideWhenUsed="0" w:qFormat="1"/>
-    <w:lsdException w:name="Light Shading" w:semiHidden="0" w:uiPriority="60" w:unhideWhenUsed="0"/>
-    <w:lsdException w:name="Light List" w:semiHidden="0" w:uiPriority="61" w:unhideWhenUsed="0"/>
-    <w:lsdException w:name="Light Grid" w:semiHidden="0" w:uiPriority="62" w:unhideWhenUsed="0"/>
-    <w:lsdException w:name="Medium Shading 1" w:semiHidden="0" w:uiPriority="63" w:unhideWhenUsed="0"/>
-    <w:lsdException w:name="Medium Shading 2" w:semiHidden="0" w:uiPriority="64" w:unhideWhenUsed="0"/>
-    <w:lsdException w:name="Medium List 1" w:semiHidden="0" w:uiPriority="65" w:unhideWhenUsed="0"/>
-    <w:lsdException w:name="Medium List 2" w:semiHidden="0" w:uiPriority="66" w:unhideWhenUsed="0"/>
-    <w:lsdException w:name="Medium Grid 1" w:semiHidden="0" w:uiPriority="67" w:unhideWhenUsed="0"/>
-    <w:lsdException w:name="Medium Grid 2" w:semiHidden="0" w:uiPriority="68" w:unhideWhenUsed="0"/>
-    <w:lsdException w:name="Medium Grid 3" w:semiHidden="0" w:uiPriority="69" w:unhideWhenUsed="0"/>
-    <w:lsdException w:name="Dark List" w:semiHidden="0" w:uiPriority="70" w:unhideWhenUsed="0"/>
-    <w:lsdException w:name="Colorful Shading" w:semiHidden="0" w:uiPriority="71" w:unhideWhenUsed="0"/>
-    <w:lsdException w:name="Colorful List" w:semiHidden="0" w:uiPriority="72" w:unhideWhenUsed="0"/>
-    <w:lsdException w:name="Colorful Grid" w:semiHidden="0" w:uiPriority="73" w:unhideWhenUsed="0"/>
-    <w:lsdException w:name="Light Shading Accent 1" w:semiHidden="0" w:uiPriority="60" w:unhideWhenUsed="0"/>
-    <w:lsdException w:name="Light List Accent 1" w:semiHidden="0" w:uiPriority="61" w:unhideWhenUsed="0"/>
-    <w:lsdException w:name="Light Grid Accent 1" w:semiHidden="0" w:uiPriority="62" w:unhideWhenUsed="0"/>
-    <w:lsdException w:name="Medium Shading 1 Accent 1" w:semiHidden="0" w:uiPriority="63" w:unhideWhenUsed="0"/>
-    <w:lsdException w:name="Medium Shading 2 Accent 1" w:semiHidden="0" w:uiPriority="64" w:unhideWhenUsed="0"/>
-    <w:lsdException w:name="Medium List 1 Accent 1" w:semiHidden="0" w:uiPriority="65" w:unhideWhenUsed="0"/>
-    <w:lsdException w:name="Revision" w:unhideWhenUsed="0"/>
-    <w:lsdException w:name="List Paragraph" w:semiHidden="0" w:uiPriority="34" w:unhideWhenUsed="0" w:qFormat="1"/>
-    <w:lsdException w:name="Quote" w:semiHidden="0" w:uiPriority="29" w:unhideWhenUsed="0" w:qFormat="1"/>
-    <w:lsdException w:name="Intense Quote" w:semiHidden="0" w:uiPriority="30" w:unhideWhenUsed="0" w:qFormat="1"/>
-    <w:lsdException w:name="Medium List 2 Accent 1" w:semiHidden="0" w:uiPriority="66" w:unhideWhenUsed="0"/>
-    <w:lsdException w:name="Medium Grid 1 Accent 1" w:semiHidden="0" w:uiPriority="67" w:unhideWhenUsed="0"/>
-    <w:lsdException w:name="Medium Grid 2 Accent 1" w:semiHidden="0" w:uiPriority="68" w:unhideWhenUsed="0"/>
-    <w:lsdException w:name="Medium Grid 3 Accent 1" w:semiHidden="0" w:uiPriority="69" w:unhideWhenUsed="0"/>
-    <w:lsdException w:name="Dark List Accent 1" w:semiHidden="0" w:uiPriority="70" w:unhideWhenUsed="0"/>
-    <w:lsdException w:name="Colorful Shading Accent 1" w:semiHidden="0" w:uiPriority="71" w:unhideWhenUsed="0"/>
-    <w:lsdException w:name="Colorful List Accent 1" w:semiHidden="0" w:uiPriority="72" w:unhideWhenUsed="0"/>
-    <w:lsdException w:name="Colorful Grid Accent 1" w:semiHidden="0" w:uiPriority="73" w:unhideWhenUsed="0"/>
-    <w:lsdException w:name="Light Shading Accent 2" w:semiHidden="0" w:uiPriority="60" w:unhideWhenUsed="0"/>
-    <w:lsdException w:name="Light List Accent 2" w:semiHidden="0" w:uiPriority="61" w:unhideWhenUsed="0"/>
-    <w:lsdException w:name="Light Grid Accent 2" w:semiHidden="0" w:uiPriority="62" w:unhideWhenUsed="0"/>
-    <w:lsdException w:name="Medium Shading 1 Accent 2" w:semiHidden="0" w:uiPriority="63" w:unhideWhenUsed="0"/>
-    <w:lsdException w:name="Medium Shading 2 Accent 2" w:semiHidden="0" w:uiPriority="64" w:unhideWhenUsed="0"/>
-    <w:lsdException w:name="Medium List 1 Accent 2" w:semiHidden="0" w:uiPriority="65" w:unhideWhenUsed="0"/>
-    <w:lsdException w:name="Medium List 2 Accent 2" w:semiHidden="0" w:uiPriority="66" w:unhideWhenUsed="0"/>
-    <w:lsdException w:name="Medium Grid 1 Accent 2" w:semiHidden="0" w:uiPriority="67" w:unhideWhenUsed="0"/>
-    <w:lsdException w:name="Medium Grid 2 Accent 2" w:semiHidden="0" w:uiPriority="68" w:unhideWhenUsed="0"/>
-    <w:lsdException w:name="Medium Grid 3 Accent 2" w:semiHidden="0" w:uiPriority="69" w:unhideWhenUsed="0"/>
-    <w:lsdException w:name="Dark List Accent 2" w:semiHidden="0" w:uiPriority="70" w:unhideWhenUsed="0"/>
-    <w:lsdException w:name="Colorful Shading Accent 2" w:semiHidden="0" w:uiPriority="71" w:unhideWhenUsed="0"/>
-    <w:lsdException w:name="Colorful List Accent 2" w:semiHidden="0" w:uiPriority="72" w:unhideWhenUsed="0"/>
-    <w:lsdException w:name="Colorful Grid Accent 2" w:semiHidden="0" w:uiPriority="73" w:unhideWhenUsed="0"/>
-    <w:lsdException w:name="Light Shading Accent 3" w:semiHidden="0" w:uiPriority="60" w:unhideWhenUsed="0"/>
-    <w:lsdException w:name="Light List Accent 3" w:semiHidden="0" w:uiPriority="61" w:unhideWhenUsed="0"/>
-    <w:lsdException w:name="Light Grid Accent 3" w:semiHidden="0" w:uiPriority="62" w:unhideWhenUsed="0"/>
-    <w:lsdException w:name="Medium Shading 1 Accent 3" w:semiHidden="0" w:uiPriority="63" w:unhideWhenUsed="0"/>
-    <w:lsdException w:name="Medium Shading 2 Accent 3" w:semiHidden="0" w:uiPriority="64" w:unhideWhenUsed="0"/>
-    <w:lsdException w:name="Medium List 1 Accent 3" w:semiHidden="0" w:uiPriority="65" w:unhideWhenUsed="0"/>
-    <w:lsdException w:name="Medium List 2 Accent 3" w:semiHidden="0" w:uiPriority="66" w:unhideWhenUsed="0"/>
-    <w:lsdException w:name="Medium Grid 1 Accent 3" w:semiHidden="0" w:uiPriority="67" w:unhideWhenUsed="0"/>
-    <w:lsdException w:name="Medium Grid 2 Accent 3" w:semiHidden="0" w:uiPriority="68" w:unhideWhenUsed="0"/>
-    <w:lsdException w:name="Medium Grid 3 Accent 3" w:semiHidden="0" w:uiPriority="69" w:unhideWhenUsed="0"/>
-    <w:lsdException w:name="Dark List Accent 3" w:semiHidden="0" w:uiPriority="70" w:unhideWhenUsed="0"/>
-    <w:lsdException w:name="Colorful Shading Accent 3" w:semiHidden="0" w:uiPriority="71" w:unhideWhenUsed="0"/>
-    <w:lsdException w:name="Colorful List Accent 3" w:semiHidden="0" w:uiPriority="72" w:unhideWhenUsed="0"/>
-    <w:lsdException w:name="Colorful Grid Accent 3" w:semiHidden="0" w:uiPriority="73" w:unhideWhenUsed="0"/>
-    <w:lsdException w:name="Light Shading Accent 4" w:semiHidden="0" w:uiPriority="60" w:unhideWhenUsed="0"/>
-    <w:lsdException w:name="Light List Accent 4" w:semiHidden="0" w:uiPriority="61" w:unhideWhenUsed="0"/>
-    <w:lsdException w:name="Light Grid Accent 4" w:semiHidden="0" w:uiPriority="62" w:unhideWhenUsed="0"/>
-    <w:lsdException w:name="Medium Shading 1 Accent 4" w:semiHidden="0" w:uiPriority="63" w:unhideWhenUsed="0"/>
-    <w:lsdException w:name="Medium Shading 2 Accent 4" w:semiHidden="0" w:uiPriority="64" w:unhideWhenUsed="0"/>
-    <w:lsdException w:name="Medium List 1 Accent 4" w:semiHidden="0" w:uiPriority="65" w:unhideWhenUsed="0"/>
-    <w:lsdException w:name="Medium List 2 Accent 4" w:semiHidden="0" w:uiPriority="66" w:unhideWhenUsed="0"/>
-    <w:lsdException w:name="Medium Grid 1 Accent 4" w:semiHidden="0" w:uiPriority="67" w:unhideWhenUsed="0"/>
-    <w:lsdException w:name="Medium Grid 2 Accent 4" w:semiHidden="0" w:uiPriority="68" w:unhideWhenUsed="0"/>
-    <w:lsdException w:name="Medium Grid 3 Accent 4" w:semiHidden="0" w:uiPriority="69" w:unhideWhenUsed="0"/>
-    <w:lsdException w:name="Dark List Accent 4" w:semiHidden="0" w:uiPriority="70" w:unhideWhenUsed="0"/>
-    <w:lsdException w:name="Colorful Shading Accent 4" w:semiHidden="0" w:uiPriority="71" w:unhideWhenUsed="0"/>
-    <w:lsdException w:name="Colorful List Accent 4" w:semiHidden="0" w:uiPriority="72" w:unhideWhenUsed="0"/>
-    <w:lsdException w:name="Colorful Grid Accent 4" w:semiHidden="0" w:uiPriority="73" w:unhideWhenUsed="0"/>
-    <w:lsdException w:name="Light Shading Accent 5" w:semiHidden="0" w:uiPriority="60" w:unhideWhenUsed="0"/>
-    <w:lsdException w:name="Light List Accent 5" w:semiHidden="0" w:uiPriority="61" w:unhideWhenUsed="0"/>
-    <w:lsdException w:name="Light Grid Accent 5" w:semiHidden="0" w:uiPriority="62" w:unhideWhenUsed="0"/>
-    <w:lsdException w:name="Medium Shading 1 Accent 5" w:semiHidden="0" w:uiPriority="63" w:unhideWhenUsed="0"/>
-    <w:lsdException w:name="Medium Shading 2 Accent 5" w:semiHidden="0" w:uiPriority="64" w:unhideWhenUsed="0"/>
-    <w:lsdException w:name="Medium List 1 Accent 5" w:semiHidden="0" w:uiPriority="65" w:unhideWhenUsed="0"/>
-    <w:lsdException w:name="Medium List 2 Accent 5" w:semiHidden="0" w:uiPriority="66" w:unhideWhenUsed="0"/>
-    <w:lsdException w:name="Medium Grid 1 Accent 5" w:semiHidden="0" w:uiPriority="67" w:unhideWhenUsed="0"/>
-    <w:lsdException w:name="Medium Grid 2 Accent 5" w:semiHidden="0" w:uiPriority="68" w:unhideWhenUsed="0"/>
-    <w:lsdException w:name="Medium Grid 3 Accent 5" w:semiHidden="0" w:uiPriority="69" w:unhideWhenUsed="0"/>
-    <w:lsdException w:name="Dark List Accent 5" w:semiHidden="0" w:uiPriority="70" w:unhideWhenUsed="0"/>
-    <w:lsdException w:name="Colorful Shading Accent 5" w:semiHidden="0" w:uiPriority="71" w:unhideWhenUsed="0"/>
-    <w:lsdException w:name="Colorful List Accent 5" w:semiHidden="0" w:uiPriority="72" w:unhideWhenUsed="0"/>
-    <w:lsdException w:name="Colorful Grid Accent 5" w:semiHidden="0" w:uiPriority="73" w:unhideWhenUsed="0"/>
-    <w:lsdException w:name="Light Shading Accent 6" w:semiHidden="0" w:uiPriority="60" w:unhideWhenUsed="0"/>
-    <w:lsdException w:name="Light List Accent 6" w:semiHidden="0" w:uiPriority="61" w:unhideWhenUsed="0"/>
-    <w:lsdException w:name="Light Grid Accent 6" w:semiHidden="0" w:uiPriority="62" w:unhideWhenUsed="0"/>
-    <w:lsdException w:name="Medium Shading 1 Accent 6" w:semiHidden="0" w:uiPriority="63" w:unhideWhenUsed="0"/>
-    <w:lsdException w:name="Medium Shading 2 Accent 6" w:semiHidden="0" w:uiPriority="64" w:unhideWhenUsed="0"/>
-    <w:lsdException w:name="Medium List 1 Accent 6" w:semiHidden="0" w:uiPriority="65" w:unhideWhenUsed="0"/>
-    <w:lsdException w:name="Medium List 2 Accent 6" w:semiHidden="0" w:uiPriority="66" w:unhideWhenUsed="0"/>
-    <w:lsdException w:name="Medium Grid 1 Accent 6" w:semiHidden="0" w:uiPriority="67" w:unhideWhenUsed="0"/>
-    <w:lsdException w:name="Medium Grid 2 Accent 6" w:semiHidden="0" w:uiPriority="68" w:unhideWhenUsed="0"/>
-    <w:lsdException w:name="Medium Grid 3 Accent 6" w:semiHidden="0" w:uiPriority="69" w:unhideWhenUsed="0"/>
-    <w:lsdException w:name="Dark List Accent 6" w:semiHidden="0" w:uiPriority="70" w:unhideWhenUsed="0"/>
-    <w:lsdException w:name="Colorful Shading Accent 6" w:semiHidden="0" w:uiPriority="71" w:unhideWhenUsed="0"/>
-    <w:lsdException w:name="Colorful List Accent 6" w:semiHidden="0" w:uiPriority="72" w:unhideWhenUsed="0"/>
-    <w:lsdException w:name="Colorful Grid Accent 6" w:semiHidden="0" w:uiPriority="73" w:unhideWhenUsed="0"/>
-    <w:lsdException w:name="Subtle Emphasis" w:semiHidden="0" w:uiPriority="19" w:unhideWhenUsed="0" w:qFormat="1"/>
-    <w:lsdException w:name="Intense Emphasis" w:semiHidden="0" w:uiPriority="21" w:unhideWhenUsed="0" w:qFormat="1"/>
-    <w:lsdException w:name="Subtle Reference" w:semiHidden="0" w:uiPriority="31" w:unhideWhenUsed="0" w:qFormat="1"/>
-    <w:lsdException w:name="Intense Reference" w:semiHidden="0" w:uiPriority="32" w:unhideWhenUsed="0" w:qFormat="1"/>
-    <w:lsdException w:name="Book Title" w:semiHidden="0" w:uiPriority="33" w:unhideWhenUsed="0" w:qFormat="1"/>
-    <w:lsdException w:name="Bibliography" w:uiPriority="37"/>
-    <w:lsdException w:name="TOC Heading" w:uiPriority="39" w:qFormat="1"/>
+  <w:latentStyles w:defLockedState="0" w:defUIPriority="99" w:defSemiHidden="0" w:defUnhideWhenUsed="0" w:defQFormat="0" w:count="371">
+    <w:lsdException w:name="Normal" w:uiPriority="0" w:qFormat="1"/>
+    <w:lsdException w:name="heading 1" w:uiPriority="9" w:qFormat="1"/>
+    <w:lsdException w:name="heading 2" w:semiHidden="1" w:uiPriority="9" w:unhideWhenUsed="1" w:qFormat="1"/>
+    <w:lsdException w:name="heading 3" w:semiHidden="1" w:uiPriority="9" w:unhideWhenUsed="1" w:qFormat="1"/>
+    <w:lsdException w:name="heading 4" w:semiHidden="1" w:uiPriority="9" w:unhideWhenUsed="1" w:qFormat="1"/>
+    <w:lsdException w:name="heading 5" w:semiHidden="1" w:uiPriority="9" w:unhideWhenUsed="1" w:qFormat="1"/>
+    <w:lsdException w:name="heading 6" w:semiHidden="1" w:uiPriority="9" w:unhideWhenUsed="1" w:qFormat="1"/>
+    <w:lsdException w:name="heading 7" w:semiHidden="1" w:uiPriority="9" w:unhideWhenUsed="1" w:qFormat="1"/>
+    <w:lsdException w:name="heading 8" w:semiHidden="1" w:uiPriority="9" w:unhideWhenUsed="1" w:qFormat="1"/>
+    <w:lsdException w:name="heading 9" w:semiHidden="1" w:uiPriority="9" w:unhideWhenUsed="1" w:qFormat="1"/>
+    <w:lsdException w:name="index 1" w:semiHidden="1" w:unhideWhenUsed="1"/>
+    <w:lsdException w:name="index 2" w:semiHidden="1" w:unhideWhenUsed="1"/>
+    <w:lsdException w:name="index 3" w:semiHidden="1" w:unhideWhenUsed="1"/>
+    <w:lsdException w:name="index 4" w:semiHidden="1" w:unhideWhenUsed="1"/>
+    <w:lsdException w:name="index 5" w:semiHidden="1" w:unhideWhenUsed="1"/>
+    <w:lsdException w:name="index 6" w:semiHidden="1" w:unhideWhenUsed="1"/>
+    <w:lsdException w:name="index 7" w:semiHidden="1" w:unhideWhenUsed="1"/>
+    <w:lsdException w:name="index 8" w:semiHidden="1" w:unhideWhenUsed="1"/>
+    <w:lsdException w:name="index 9" w:semiHidden="1" w:unhideWhenUsed="1"/>
+    <w:lsdException w:name="toc 1" w:semiHidden="1" w:uiPriority="39" w:unhideWhenUsed="1"/>
+    <w:lsdException w:name="toc 2" w:semiHidden="1" w:uiPriority="39" w:unhideWhenUsed="1"/>
+    <w:lsdException w:name="toc 3" w:semiHidden="1" w:uiPriority="39" w:unhideWhenUsed="1"/>
+    <w:lsdException w:name="toc 4" w:semiHidden="1" w:uiPriority="39" w:unhideWhenUsed="1"/>
+    <w:lsdException w:name="toc 5" w:semiHidden="1" w:uiPriority="39" w:unhideWhenUsed="1"/>
+    <w:lsdException w:name="toc 6" w:semiHidden="1" w:uiPriority="39" w:unhideWhenUsed="1"/>
+    <w:lsdException w:name="toc 7" w:semiHidden="1" w:uiPriority="39" w:unhideWhenUsed="1"/>
+    <w:lsdException w:name="toc 8" w:semiHidden="1" w:uiPriority="39" w:unhideWhenUsed="1"/>
+    <w:lsdException w:name="toc 9" w:semiHidden="1" w:uiPriority="39" w:unhideWhenUsed="1"/>
+    <w:lsdException w:name="Normal Indent" w:semiHidden="1" w:unhideWhenUsed="1"/>
+    <w:lsdException w:name="footnote text" w:semiHidden="1" w:unhideWhenUsed="1"/>
+    <w:lsdException w:name="annotation text" w:semiHidden="1" w:unhideWhenUsed="1"/>
+    <w:lsdException w:name="header" w:semiHidden="1" w:unhideWhenUsed="1"/>
+    <w:lsdException w:name="footer" w:semiHidden="1" w:unhideWhenUsed="1"/>
+    <w:lsdException w:name="index heading" w:semiHidden="1" w:unhideWhenUsed="1"/>
+    <w:lsdException w:name="caption" w:semiHidden="1" w:uiPriority="35" w:unhideWhenUsed="1" w:qFormat="1"/>
+    <w:lsdException w:name="table of figures" w:semiHidden="1" w:unhideWhenUsed="1"/>
+    <w:lsdException w:name="envelope address" w:semiHidden="1" w:unhideWhenUsed="1"/>
+    <w:lsdException w:name="envelope return" w:semiHidden="1" w:unhideWhenUsed="1"/>
+    <w:lsdException w:name="footnote reference" w:semiHidden="1" w:unhideWhenUsed="1"/>
+    <w:lsdException w:name="annotation reference" w:semiHidden="1" w:unhideWhenUsed="1"/>
+    <w:lsdException w:name="line number" w:semiHidden="1" w:unhideWhenUsed="1"/>
+    <w:lsdException w:name="page number" w:semiHidden="1" w:unhideWhenUsed="1"/>
+    <w:lsdException w:name="endnote reference" w:semiHidden="1" w:unhideWhenUsed="1"/>
+    <w:lsdException w:name="endnote text" w:semiHidden="1" w:unhideWhenUsed="1"/>
+    <w:lsdException w:name="table of authorities" w:semiHidden="1" w:unhideWhenUsed="1"/>
+    <w:lsdException w:name="macro" w:semiHidden="1" w:unhideWhenUsed="1"/>
+    <w:lsdException w:name="toa heading" w:semiHidden="1" w:unhideWhenUsed="1"/>
+    <w:lsdException w:name="List" w:semiHidden="1" w:unhideWhenUsed="1"/>
+    <w:lsdException w:name="List Bullet" w:semiHidden="1" w:unhideWhenUsed="1"/>
+    <w:lsdException w:name="List Number" w:semiHidden="1" w:unhideWhenUsed="1"/>
+    <w:lsdException w:name="List 2" w:semiHidden="1" w:unhideWhenUsed="1"/>
+    <w:lsdException w:name="List 3" w:semiHidden="1" w:unhideWhenUsed="1"/>
+    <w:lsdException w:name="List 4" w:semiHidden="1" w:unhideWhenUsed="1"/>
+    <w:lsdException w:name="List 5" w:semiHidden="1" w:unhideWhenUsed="1"/>
+    <w:lsdException w:name="List Bullet 2" w:semiHidden="1" w:unhideWhenUsed="1"/>
+    <w:lsdException w:name="List Bullet 3" w:semiHidden="1" w:unhideWhenUsed="1"/>
+    <w:lsdException w:name="List Bullet 4" w:semiHidden="1" w:unhideWhenUsed="1"/>
+    <w:lsdException w:name="List Bullet 5" w:semiHidden="1" w:unhideWhenUsed="1"/>
+    <w:lsdException w:name="List Number 2" w:semiHidden="1" w:unhideWhenUsed="1"/>
+    <w:lsdException w:name="List Number 3" w:semiHidden="1" w:unhideWhenUsed="1"/>
+    <w:lsdException w:name="List Number 4" w:semiHidden="1" w:unhideWhenUsed="1"/>
+    <w:lsdException w:name="List Number 5" w:semiHidden="1" w:unhideWhenUsed="1"/>
+    <w:lsdException w:name="Title" w:uiPriority="0" w:qFormat="1"/>
+    <w:lsdException w:name="Closing" w:semiHidden="1" w:unhideWhenUsed="1"/>
+    <w:lsdException w:name="Signature" w:semiHidden="1" w:unhideWhenUsed="1"/>
+    <w:lsdException w:name="Default Paragraph Font" w:semiHidden="1" w:uiPriority="1" w:unhideWhenUsed="1"/>
+    <w:lsdException w:name="Body Text" w:semiHidden="1" w:uiPriority="0" w:unhideWhenUsed="1"/>
+    <w:lsdException w:name="Body Text Indent" w:semiHidden="1" w:unhideWhenUsed="1"/>
+    <w:lsdException w:name="List Continue" w:semiHidden="1" w:unhideWhenUsed="1"/>
+    <w:lsdException w:name="List Continue 2" w:semiHidden="1" w:unhideWhenUsed="1"/>
+    <w:lsdException w:name="List Continue 3" w:semiHidden="1" w:unhideWhenUsed="1"/>
+    <w:lsdException w:name="List Continue 4" w:semiHidden="1" w:unhideWhenUsed="1"/>
+    <w:lsdException w:name="List Continue 5" w:semiHidden="1" w:unhideWhenUsed="1"/>
+    <w:lsdException w:name="Message Header" w:semiHidden="1" w:unhideWhenUsed="1"/>
+    <w:lsdException w:name="Subtitle" w:uiPriority="11" w:qFormat="1"/>
+    <w:lsdException w:name="Salutation" w:semiHidden="1" w:unhideWhenUsed="1"/>
+    <w:lsdException w:name="Date" w:semiHidden="1" w:unhideWhenUsed="1"/>
+    <w:lsdException w:name="Body Text First Indent" w:semiHidden="1" w:unhideWhenUsed="1"/>
+    <w:lsdException w:name="Body Text First Indent 2" w:semiHidden="1" w:unhideWhenUsed="1"/>
+    <w:lsdException w:name="Note Heading" w:semiHidden="1" w:unhideWhenUsed="1"/>
+    <w:lsdException w:name="Body Text 2" w:semiHidden="1" w:unhideWhenUsed="1"/>
+    <w:lsdException w:name="Body Text 3" w:semiHidden="1" w:unhideWhenUsed="1"/>
+    <w:lsdException w:name="Body Text Indent 2" w:semiHidden="1" w:unhideWhenUsed="1"/>
+    <w:lsdException w:name="Body Text Indent 3" w:semiHidden="1" w:uiPriority="0" w:unhideWhenUsed="1"/>
+    <w:lsdException w:name="Block Text" w:semiHidden="1" w:unhideWhenUsed="1"/>
+    <w:lsdException w:name="Hyperlink" w:semiHidden="1" w:unhideWhenUsed="1"/>
+    <w:lsdException w:name="FollowedHyperlink" w:semiHidden="1" w:unhideWhenUsed="1"/>
+    <w:lsdException w:name="Strong" w:uiPriority="22" w:qFormat="1"/>
+    <w:lsdException w:name="Emphasis" w:uiPriority="20" w:qFormat="1"/>
+    <w:lsdException w:name="Document Map" w:semiHidden="1" w:unhideWhenUsed="1"/>
+    <w:lsdException w:name="Plain Text" w:semiHidden="1" w:unhideWhenUsed="1"/>
+    <w:lsdException w:name="E-mail Signature" w:semiHidden="1" w:unhideWhenUsed="1"/>
+    <w:lsdException w:name="HTML Top of Form" w:semiHidden="1" w:unhideWhenUsed="1"/>
+    <w:lsdException w:name="HTML Bottom of Form" w:semiHidden="1" w:unhideWhenUsed="1"/>
+    <w:lsdException w:name="Normal (Web)" w:semiHidden="1" w:unhideWhenUsed="1"/>
+    <w:lsdException w:name="HTML Acronym" w:semiHidden="1" w:unhideWhenUsed="1"/>
+    <w:lsdException w:name="HTML Address" w:semiHidden="1" w:unhideWhenUsed="1"/>
+    <w:lsdException w:name="HTML Cite" w:semiHidden="1" w:unhideWhenUsed="1"/>
+    <w:lsdException w:name="HTML Code" w:semiHidden="1" w:unhideWhenUsed="1"/>
+    <w:lsdException w:name="HTML Definition" w:semiHidden="1" w:unhideWhenUsed="1"/>
+    <w:lsdException w:name="HTML Keyboard" w:semiHidden="1" w:unhideWhenUsed="1"/>
+    <w:lsdException w:name="HTML Preformatted" w:semiHidden="1" w:unhideWhenUsed="1"/>
+    <w:lsdException w:name="HTML Sample" w:semiHidden="1" w:unhideWhenUsed="1"/>
+    <w:lsdException w:name="HTML Typewriter" w:semiHidden="1" w:unhideWhenUsed="1"/>
+    <w:lsdException w:name="HTML Variable" w:semiHidden="1" w:unhideWhenUsed="1"/>
+    <w:lsdException w:name="Normal Table" w:semiHidden="1" w:unhideWhenUsed="1"/>
+    <w:lsdException w:name="annotation subject" w:semiHidden="1" w:unhideWhenUsed="1"/>
+    <w:lsdException w:name="No List" w:semiHidden="1" w:unhideWhenUsed="1"/>
+    <w:lsdException w:name="Outline List 1" w:semiHidden="1" w:unhideWhenUsed="1"/>
+    <w:lsdException w:name="Outline List 2" w:semiHidden="1" w:unhideWhenUsed="1"/>
+    <w:lsdException w:name="Outline List 3" w:semiHidden="1" w:unhideWhenUsed="1"/>
+    <w:lsdException w:name="Table Simple 1" w:semiHidden="1" w:unhideWhenUsed="1"/>
+    <w:lsdException w:name="Table Simple 2" w:semiHidden="1" w:unhideWhenUsed="1"/>
+    <w:lsdException w:name="Table Simple 3" w:semiHidden="1" w:unhideWhenUsed="1"/>
+    <w:lsdException w:name="Table Classic 1" w:semiHidden="1" w:unhideWhenUsed="1"/>
+    <w:lsdException w:name="Table Classic 2" w:semiHidden="1" w:unhideWhenUsed="1"/>
+    <w:lsdException w:name="Table Classic 3" w:semiHidden="1" w:unhideWhenUsed="1"/>
+    <w:lsdException w:name="Table Classic 4" w:semiHidden="1" w:unhideWhenUsed="1"/>
+    <w:lsdException w:name="Table Colorful 1" w:semiHidden="1" w:unhideWhenUsed="1"/>
+    <w:lsdException w:name="Table Colorful 2" w:semiHidden="1" w:unhideWhenUsed="1"/>
+    <w:lsdException w:name="Table Colorful 3" w:semiHidden="1" w:unhideWhenUsed="1"/>
+    <w:lsdException w:name="Table Columns 1" w:semiHidden="1" w:unhideWhenUsed="1"/>
+    <w:lsdException w:name="Table Columns 2" w:semiHidden="1" w:unhideWhenUsed="1"/>
+    <w:lsdException w:name="Table Columns 3" w:semiHidden="1" w:unhideWhenUsed="1"/>
+    <w:lsdException w:name="Table Columns 4" w:semiHidden="1" w:unhideWhenUsed="1"/>
+    <w:lsdException w:name="Table Columns 5" w:semiHidden="1" w:unhideWhenUsed="1"/>
+    <w:lsdException w:name="Table Grid 1" w:semiHidden="1" w:unhideWhenUsed="1"/>
+    <w:lsdException w:name="Table Grid 2" w:semiHidden="1" w:unhideWhenUsed="1"/>
+    <w:lsdException w:name="Table Grid 3" w:semiHidden="1" w:unhideWhenUsed="1"/>
+    <w:lsdException w:name="Table Grid 4" w:semiHidden="1" w:unhideWhenUsed="1"/>
+    <w:lsdException w:name="Table Grid 5" w:semiHidden="1" w:unhideWhenUsed="1"/>
+    <w:lsdException w:name="Table Grid 6" w:semiHidden="1" w:unhideWhenUsed="1"/>
+    <w:lsdException w:name="Table Grid 7" w:semiHidden="1" w:unhideWhenUsed="1"/>
+    <w:lsdException w:name="Table Grid 8" w:semiHidden="1" w:unhideWhenUsed="1"/>
+    <w:lsdException w:name="Table List 1" w:semiHidden="1" w:unhideWhenUsed="1"/>
+    <w:lsdException w:name="Table List 2" w:semiHidden="1" w:unhideWhenUsed="1"/>
+    <w:lsdException w:name="Table List 3" w:semiHidden="1" w:unhideWhenUsed="1"/>
+    <w:lsdException w:name="Table List 4" w:semiHidden="1" w:unhideWhenUsed="1"/>
+    <w:lsdException w:name="Table List 5" w:semiHidden="1" w:unhideWhenUsed="1"/>
+    <w:lsdException w:name="Table List 6" w:semiHidden="1" w:unhideWhenUsed="1"/>
+    <w:lsdException w:name="Table List 7" w:semiHidden="1" w:unhideWhenUsed="1"/>
+    <w:lsdException w:name="Table List 8" w:semiHidden="1" w:unhideWhenUsed="1"/>
+    <w:lsdException w:name="Table 3D effects 1" w:semiHidden="1" w:unhideWhenUsed="1"/>
+    <w:lsdException w:name="Table 3D effects 2" w:semiHidden="1" w:unhideWhenUsed="1"/>
+    <w:lsdException w:name="Table 3D effects 3" w:semiHidden="1" w:unhideWhenUsed="1"/>
+    <w:lsdException w:name="Table Contemporary" w:semiHidden="1" w:unhideWhenUsed="1"/>
+    <w:lsdException w:name="Table Elegant" w:semiHidden="1" w:unhideWhenUsed="1"/>
+    <w:lsdException w:name="Table Professional" w:semiHidden="1" w:unhideWhenUsed="1"/>
+    <w:lsdException w:name="Table Subtle 1" w:semiHidden="1" w:unhideWhenUsed="1"/>
+    <w:lsdException w:name="Table Subtle 2" w:semiHidden="1" w:unhideWhenUsed="1"/>
+    <w:lsdException w:name="Table Web 1" w:semiHidden="1" w:unhideWhenUsed="1"/>
+    <w:lsdException w:name="Table Web 2" w:semiHidden="1" w:unhideWhenUsed="1"/>
+    <w:lsdException w:name="Table Web 3" w:semiHidden="1" w:unhideWhenUsed="1"/>
+    <w:lsdException w:name="Balloon Text" w:semiHidden="1" w:unhideWhenUsed="1"/>
+    <w:lsdException w:name="Table Grid" w:uiPriority="59"/>
+    <w:lsdException w:name="Table Theme" w:semiHidden="1" w:unhideWhenUsed="1"/>
+    <w:lsdException w:name="Placeholder Text" w:semiHidden="1"/>
+    <w:lsdException w:name="No Spacing" w:uiPriority="1" w:qFormat="1"/>
+    <w:lsdException w:name="Light Shading" w:uiPriority="60"/>
+    <w:lsdException w:name="Light List" w:uiPriority="61"/>
+    <w:lsdException w:name="Light Grid" w:uiPriority="62"/>
+    <w:lsdException w:name="Medium Shading 1" w:uiPriority="63"/>
+    <w:lsdException w:name="Medium Shading 2" w:uiPriority="64"/>
+    <w:lsdException w:name="Medium List 1" w:uiPriority="65"/>
+    <w:lsdException w:name="Medium List 2" w:uiPriority="66"/>
+    <w:lsdException w:name="Medium Grid 1" w:uiPriority="67"/>
+    <w:lsdException w:name="Medium Grid 2" w:uiPriority="68"/>
+    <w:lsdException w:name="Medium Grid 3" w:uiPriority="69"/>
+    <w:lsdException w:name="Dark List" w:uiPriority="70"/>
+    <w:lsdException w:name="Colorful Shading" w:uiPriority="71"/>
+    <w:lsdException w:name="Colorful List" w:uiPriority="72"/>
+    <w:lsdException w:name="Colorful Grid" w:uiPriority="73"/>
+    <w:lsdException w:name="Light Shading Accent 1" w:uiPriority="60"/>
+    <w:lsdException w:name="Light List Accent 1" w:uiPriority="61"/>
+    <w:lsdException w:name="Light Grid Accent 1" w:uiPriority="62"/>
+    <w:lsdException w:name="Medium Shading 1 Accent 1" w:uiPriority="63"/>
+    <w:lsdException w:name="Medium Shading 2 Accent 1" w:uiPriority="64"/>
+    <w:lsdException w:name="Medium List 1 Accent 1" w:uiPriority="65"/>
+    <w:lsdException w:name="Revision" w:semiHidden="1"/>
+    <w:lsdException w:name="List Paragraph" w:uiPriority="34" w:qFormat="1"/>
+    <w:lsdException w:name="Quote" w:uiPriority="29" w:qFormat="1"/>
+    <w:lsdException w:name="Intense Quote" w:uiPriority="30" w:qFormat="1"/>
+    <w:lsdException w:name="Medium List 2 Accent 1" w:uiPriority="66"/>
+    <w:lsdException w:name="Medium Grid 1 Accent 1" w:uiPriority="67"/>
+    <w:lsdException w:name="Medium Grid 2 Accent 1" w:uiPriority="68"/>
+    <w:lsdException w:name="Medium Grid 3 Accent 1" w:uiPriority="69"/>
+    <w:lsdException w:name="Dark List Accent 1" w:uiPriority="70"/>
+    <w:lsdException w:name="Colorful Shading Accent 1" w:uiPriority="71"/>
+    <w:lsdException w:name="Colorful List Accent 1" w:uiPriority="72"/>
+    <w:lsdException w:name="Colorful Grid Accent 1" w:uiPriority="73"/>
+    <w:lsdException w:name="Light Shading Accent 2" w:uiPriority="60"/>
+    <w:lsdException w:name="Light List Accent 2" w:uiPriority="61"/>
+    <w:lsdException w:name="Light Grid Accent 2" w:uiPriority="62"/>
+    <w:lsdException w:name="Medium Shading 1 Accent 2" w:uiPriority="63"/>
+    <w:lsdException w:name="Medium Shading 2 Accent 2" w:uiPriority="64"/>
+    <w:lsdException w:name="Medium List 1 Accent 2" w:uiPriority="65"/>
+    <w:lsdException w:name="Medium List 2 Accent 2" w:uiPriority="66"/>
+    <w:lsdException w:name="Medium Grid 1 Accent 2" w:uiPriority="67"/>
+    <w:lsdException w:name="Medium Grid 2 Accent 2" w:uiPriority="68"/>
+    <w:lsdException w:name="Medium Grid 3 Accent 2" w:uiPriority="69"/>
+    <w:lsdException w:name="Dark List Accent 2" w:uiPriority="70"/>
+    <w:lsdException w:name="Colorful Shading Accent 2" w:uiPriority="71"/>
+    <w:lsdException w:name="Colorful List Accent 2" w:uiPriority="72"/>
+    <w:lsdException w:name="Colorful Grid Accent 2" w:uiPriority="73"/>
+    <w:lsdException w:name="Light Shading Accent 3" w:uiPriority="60"/>
+    <w:lsdException w:name="Light List Accent 3" w:uiPriority="61"/>
+    <w:lsdException w:name="Light Grid Accent 3" w:uiPriority="62"/>
+    <w:lsdException w:name="Medium Shading 1 Accent 3" w:uiPriority="63"/>
+    <w:lsdException w:name="Medium Shading 2 Accent 3" w:uiPriority="64"/>
+    <w:lsdException w:name="Medium List 1 Accent 3" w:uiPriority="65"/>
+    <w:lsdException w:name="Medium List 2 Accent 3" w:uiPriority="66"/>
+    <w:lsdException w:name="Medium Grid 1 Accent 3" w:uiPriority="67"/>
+    <w:lsdException w:name="Medium Grid 2 Accent 3" w:uiPriority="68"/>
+    <w:lsdException w:name="Medium Grid 3 Accent 3" w:uiPriority="69"/>
+    <w:lsdException w:name="Dark List Accent 3" w:uiPriority="70"/>
+    <w:lsdException w:name="Colorful Shading Accent 3" w:uiPriority="71"/>
+    <w:lsdException w:name="Colorful List Accent 3" w:uiPriority="72"/>
+    <w:lsdException w:name="Colorful Grid Accent 3" w:uiPriority="73"/>
+    <w:lsdException w:name="Light Shading Accent 4" w:uiPriority="60"/>
+    <w:lsdException w:name="Light List Accent 4" w:uiPriority="61"/>
+    <w:lsdException w:name="Light Grid Accent 4" w:uiPriority="62"/>
+    <w:lsdException w:name="Medium Shading 1 Accent 4" w:uiPriority="63"/>
+    <w:lsdException w:name="Medium Shading 2 Accent 4" w:uiPriority="64"/>
+    <w:lsdException w:name="Medium List 1 Accent 4" w:uiPriority="65"/>
+    <w:lsdException w:name="Medium List 2 Accent 4" w:uiPriority="66"/>
+    <w:lsdException w:name="Medium Grid 1 Accent 4" w:uiPriority="67"/>
+    <w:lsdException w:name="Medium Grid 2 Accent 4" w:uiPriority="68"/>
+    <w:lsdException w:name="Medium Grid 3 Accent 4" w:uiPriority="69"/>
+    <w:lsdException w:name="Dark List Accent 4" w:uiPriority="70"/>
+    <w:lsdException w:name="Colorful Shading Accent 4" w:uiPriority="71"/>
+    <w:lsdException w:name="Colorful List Accent 4" w:uiPriority="72"/>
+    <w:lsdException w:name="Colorful Grid Accent 4" w:uiPriority="73"/>
+    <w:lsdException w:name="Light Shading Accent 5" w:uiPriority="60"/>
+    <w:lsdException w:name="Light List Accent 5" w:uiPriority="61"/>
+    <w:lsdException w:name="Light Grid Accent 5" w:uiPriority="62"/>
+    <w:lsdException w:name="Medium Shading 1 Accent 5" w:uiPriority="63"/>
+    <w:lsdException w:name="Medium Shading 2 Accent 5" w:uiPriority="64"/>
+    <w:lsdException w:name="Medium List 1 Accent 5" w:uiPriority="65"/>
+    <w:lsdException w:name="Medium List 2 Accent 5" w:uiPriority="66"/>
+    <w:lsdException w:name="Medium Grid 1 Accent 5" w:uiPriority="67"/>
+    <w:lsdException w:name="Medium Grid 2 Accent 5" w:uiPriority="68"/>
+    <w:lsdException w:name="Medium Grid 3 Accent 5" w:uiPriority="69"/>
+    <w:lsdException w:name="Dark List Accent 5" w:uiPriority="70"/>
+    <w:lsdException w:name="Colorful Shading Accent 5" w:uiPriority="71"/>
+    <w:lsdException w:name="Colorful List Accent 5" w:uiPriority="72"/>
+    <w:lsdException w:name="Colorful Grid Accent 5" w:uiPriority="73"/>
+    <w:lsdException w:name="Light Shading Accent 6" w:uiPriority="60"/>
+    <w:lsdException w:name="Light List Accent 6" w:uiPriority="61"/>
+    <w:lsdException w:name="Light Grid Accent 6" w:uiPriority="62"/>
+    <w:lsdException w:name="Medium Shading 1 Accent 6" w:uiPriority="63"/>
+    <w:lsdException w:name="Medium Shading 2 Accent 6" w:uiPriority="64"/>
+    <w:lsdException w:name="Medium List 1 Accent 6" w:uiPriority="65"/>
+    <w:lsdException w:name="Medium List 2 Accent 6" w:uiPriority="66"/>
+    <w:lsdException w:name="Medium Grid 1 Accent 6" w:uiPriority="67"/>
+    <w:lsdException w:name="Medium Grid 2 Accent 6" w:uiPriority="68"/>
+    <w:lsdException w:name="Medium Grid 3 Accent 6" w:uiPriority="69"/>
+    <w:lsdException w:name="Dark List Accent 6" w:uiPriority="70"/>
+    <w:lsdException w:name="Colorful Shading Accent 6" w:uiPriority="71"/>
+    <w:lsdException w:name="Colorful List Accent 6" w:uiPriority="72"/>
+    <w:lsdException w:name="Colorful Grid Accent 6" w:uiPriority="73"/>
+    <w:lsdException w:name="Subtle Emphasis" w:uiPriority="19" w:qFormat="1"/>
+    <w:lsdException w:name="Intense Emphasis" w:uiPriority="21" w:qFormat="1"/>
+    <w:lsdException w:name="Subtle Reference" w:uiPriority="31" w:qFormat="1"/>
+    <w:lsdException w:name="Intense Reference" w:uiPriority="32" w:qFormat="1"/>
+    <w:lsdException w:name="Book Title" w:uiPriority="33" w:qFormat="1"/>
+    <w:lsdException w:name="Bibliography" w:semiHidden="1" w:uiPriority="37" w:unhideWhenUsed="1"/>
+    <w:lsdException w:name="TOC Heading" w:semiHidden="1" w:uiPriority="39" w:unhideWhenUsed="1" w:qFormat="1"/>
+    <w:lsdException w:name="Plain Table 1" w:uiPriority="41"/>
+    <w:lsdException w:name="Plain Table 2" w:uiPriority="42"/>
+    <w:lsdException w:name="Plain Table 3" w:uiPriority="43"/>
+    <w:lsdException w:name="Plain Table 4" w:uiPriority="44"/>
+    <w:lsdException w:name="Plain Table 5" w:uiPriority="45"/>
+    <w:lsdException w:name="Grid Table Light" w:uiPriority="40"/>
+    <w:lsdException w:name="Grid Table 1 Light" w:uiPriority="46"/>
+    <w:lsdException w:name="Grid Table 2" w:uiPriority="47"/>
+    <w:lsdException w:name="Grid Table 3" w:uiPriority="48"/>
+    <w:lsdException w:name="Grid Table 4" w:uiPriority="49"/>
+    <w:lsdException w:name="Grid Table 5 Dark" w:uiPriority="50"/>
+    <w:lsdException w:name="Grid Table 6 Colorful" w:uiPriority="51"/>
+    <w:lsdException w:name="Grid Table 7 Colorful" w:uiPriority="52"/>
+    <w:lsdException w:name="Grid Table 1 Light Accent 1" w:uiPriority="46"/>
+    <w:lsdException w:name="Grid Table 2 Accent 1" w:uiPriority="47"/>
+    <w:lsdException w:name="Grid Table 3 Accent 1" w:uiPriority="48"/>
+    <w:lsdException w:name="Grid Table 4 Accent 1" w:uiPriority="49"/>
+    <w:lsdException w:name="Grid Table 5 Dark Accent 1" w:uiPriority="50"/>
+    <w:lsdException w:name="Grid Table 6 Colorful Accent 1" w:uiPriority="51"/>
+    <w:lsdException w:name="Grid Table 7 Colorful Accent 1" w:uiPriority="52"/>
+    <w:lsdException w:name="Grid Table 1 Light Accent 2" w:uiPriority="46"/>
+    <w:lsdException w:name="Grid Table 2 Accent 2" w:uiPriority="47"/>
+    <w:lsdException w:name="Grid Table 3 Accent 2" w:uiPriority="48"/>
+    <w:lsdException w:name="Grid Table 4 Accent 2" w:uiPriority="49"/>
+    <w:lsdException w:name="Grid Table 5 Dark Accent 2" w:uiPriority="50"/>
+    <w:lsdException w:name="Grid Table 6 Colorful Accent 2" w:uiPriority="51"/>
+    <w:lsdException w:name="Grid Table 7 Colorful Accent 2" w:uiPriority="52"/>
+    <w:lsdException w:name="Grid Table 1 Light Accent 3" w:uiPriority="46"/>
+    <w:lsdException w:name="Grid Table 2 Accent 3" w:uiPriority="47"/>
+    <w:lsdException w:name="Grid Table 3 Accent 3" w:uiPriority="48"/>
+    <w:lsdException w:name="Grid Table 4 Accent 3" w:uiPriority="49"/>
+    <w:lsdException w:name="Grid Table 5 Dark Accent 3" w:uiPriority="50"/>
+    <w:lsdException w:name="Grid Table 6 Colorful Accent 3" w:uiPriority="51"/>
+    <w:lsdException w:name="Grid Table 7 Colorful Accent 3" w:uiPriority="52"/>
+    <w:lsdException w:name="Grid Table 1 Light Accent 4" w:uiPriority="46"/>
+    <w:lsdException w:name="Grid Table 2 Accent 4" w:uiPriority="47"/>
+    <w:lsdException w:name="Grid Table 3 Accent 4" w:uiPriority="48"/>
+    <w:lsdException w:name="Grid Table 4 Accent 4" w:uiPriority="49"/>
+    <w:lsdException w:name="Grid Table 5 Dark Accent 4" w:uiPriority="50"/>
+    <w:lsdException w:name="Grid Table 6 Colorful Accent 4" w:uiPriority="51"/>
+    <w:lsdException w:name="Grid Table 7 Colorful Accent 4" w:uiPriority="52"/>
+    <w:lsdException w:name="Grid Table 1 Light Accent 5" w:uiPriority="46"/>
+    <w:lsdException w:name="Grid Table 2 Accent 5" w:uiPriority="47"/>
+    <w:lsdException w:name="Grid Table 3 Accent 5" w:uiPriority="48"/>
+    <w:lsdException w:name="Grid Table 4 Accent 5" w:uiPriority="49"/>
+    <w:lsdException w:name="Grid Table 5 Dark Accent 5" w:uiPriority="50"/>
+    <w:lsdException w:name="Grid Table 6 Colorful Accent 5" w:uiPriority="51"/>
+    <w:lsdException w:name="Grid Table 7 Colorful Accent 5" w:uiPriority="52"/>
+    <w:lsdException w:name="Grid Table 1 Light Accent 6" w:uiPriority="46"/>
+    <w:lsdException w:name="Grid Table 2 Accent 6" w:uiPriority="47"/>
+    <w:lsdException w:name="Grid Table 3 Accent 6" w:uiPriority="48"/>
+    <w:lsdException w:name="Grid Table 4 Accent 6" w:uiPriority="49"/>
+    <w:lsdException w:name="Grid Table 5 Dark Accent 6" w:uiPriority="50"/>
+    <w:lsdException w:name="Grid Table 6 Colorful Accent 6" w:uiPriority="51"/>
+    <w:lsdException w:name="Grid Table 7 Colorful Accent 6" w:uiPriority="52"/>
+    <w:lsdException w:name="List Table 1 Light" w:uiPriority="46"/>
+    <w:lsdException w:name="List Table 2" w:uiPriority="47"/>
+    <w:lsdException w:name="List Table 3" w:uiPriority="48"/>
+    <w:lsdException w:name="List Table 4" w:uiPriority="49"/>
+    <w:lsdException w:name="List Table 5 Dark" w:uiPriority="50"/>
+    <w:lsdException w:name="List Table 6 Colorful" w:uiPriority="51"/>
+    <w:lsdException w:name="List Table 7 Colorful" w:uiPriority="52"/>
+    <w:lsdException w:name="List Table 1 Light Accent 1" w:uiPriority="46"/>
+    <w:lsdException w:name="List Table 2 Accent 1" w:uiPriority="47"/>
+    <w:lsdException w:name="List Table 3 Accent 1" w:uiPriority="48"/>
+    <w:lsdException w:name="List Table 4 Accent 1" w:uiPriority="49"/>
+    <w:lsdException w:name="List Table 5 Dark Accent 1" w:uiPriority="50"/>
+    <w:lsdException w:name="List Table 6 Colorful Accent 1" w:uiPriority="51"/>
+    <w:lsdException w:name="List Table 7 Colorful Accent 1" w:uiPriority="52"/>
+    <w:lsdException w:name="List Table 1 Light Accent 2" w:uiPriority="46"/>
+    <w:lsdException w:name="List Table 2 Accent 2" w:uiPriority="47"/>
+    <w:lsdException w:name="List Table 3 Accent 2" w:uiPriority="48"/>
+    <w:lsdException w:name="List Table 4 Accent 2" w:uiPriority="49"/>
+    <w:lsdException w:name="List Table 5 Dark Accent 2" w:uiPriority="50"/>
+    <w:lsdException w:name="List Table 6 Colorful Accent 2" w:uiPriority="51"/>
+    <w:lsdException w:name="List Table 7 Colorful Accent 2" w:uiPriority="52"/>
+    <w:lsdException w:name="List Table 1 Light Accent 3" w:uiPriority="46"/>
+    <w:lsdException w:name="List Table 2 Accent 3" w:uiPriority="47"/>
+    <w:lsdException w:name="List Table 3 Accent 3" w:uiPriority="48"/>
+    <w:lsdException w:name="List Table 4 Accent 3" w:uiPriority="49"/>
+    <w:lsdException w:name="List Table 5 Dark Accent 3" w:uiPriority="50"/>
+    <w:lsdException w:name="List Table 6 Colorful Accent 3" w:uiPriority="51"/>
+    <w:lsdException w:name="List Table 7 Colorful Accent 3" w:uiPriority="52"/>
+    <w:lsdException w:name="List Table 1 Light Accent 4" w:uiPriority="46"/>
+    <w:lsdException w:name="List Table 2 Accent 4" w:uiPriority="47"/>
+    <w:lsdException w:name="List Table 3 Accent 4" w:uiPriority="48"/>
+    <w:lsdException w:name="List Table 4 Accent 4" w:uiPriority="49"/>
+    <w:lsdException w:name="List Table 5 Dark Accent 4" w:uiPriority="50"/>
+    <w:lsdException w:name="List Table 6 Colorful Accent 4" w:uiPriority="51"/>
+    <w:lsdException w:name="List Table 7 Colorful Accent 4" w:uiPriority="52"/>
+    <w:lsdException w:name="List Table 1 Light Accent 5" w:uiPriority="46"/>
+    <w:lsdException w:name="List Table 2 Accent 5" w:uiPriority="47"/>
+    <w:lsdException w:name="List Table 3 Accent 5" w:uiPriority="48"/>
+    <w:lsdException w:name="List Table 4 Accent 5" w:uiPriority="49"/>
+    <w:lsdException w:name="List Table 5 Dark Accent 5" w:uiPriority="50"/>
+    <w:lsdException w:name="List Table 6 Colorful Accent 5" w:uiPriority="51"/>
+    <w:lsdException w:name="List Table 7 Colorful Accent 5" w:uiPriority="52"/>
+    <w:lsdException w:name="List Table 1 Light Accent 6" w:uiPriority="46"/>
+    <w:lsdException w:name="List Table 2 Accent 6" w:uiPriority="47"/>
+    <w:lsdException w:name="List Table 3 Accent 6" w:uiPriority="48"/>
+    <w:lsdException w:name="List Table 4 Accent 6" w:uiPriority="49"/>
+    <w:lsdException w:name="List Table 5 Dark Accent 6" w:uiPriority="50"/>
+    <w:lsdException w:name="List Table 6 Colorful Accent 6" w:uiPriority="51"/>
+    <w:lsdException w:name="List Table 7 Colorful Accent 6" w:uiPriority="52"/>
   </w:latentStyles>
   <w:style w:type="paragraph" w:default="1" w:styleId="a">
     <w:name w:val="Normal"/>
@@ -7749,7 +7207,7 @@
     </w:rPr>
   </w:style>
   <w:style w:type="character" w:customStyle="1" w:styleId="a4">
-    <w:name w:val="Название Знак"/>
+    <w:name w:val="Заголовок Знак"/>
     <w:basedOn w:val="a0"/>
     <w:link w:val="a3"/>
     <w:rsid w:val="00250C89"/>
@@ -7905,198 +7363,8 @@
 </w:styles>
 </file>
 
-<file path=word/stylesWithEffects.xml><?xml version="1.0" encoding="utf-8"?>
-<w:styles xmlns:wpc="http://schemas.microsoft.com/office/word/2010/wordprocessingCanvas" xmlns:mc="http://schemas.openxmlformats.org/markup-compatibility/2006" xmlns:o="urn:schemas-microsoft-com:office:office" xmlns:r="http://schemas.openxmlformats.org/officeDocument/2006/relationships" xmlns:m="http://schemas.openxmlformats.org/officeDocument/2006/math" xmlns:v="urn:schemas-microsoft-com:vml" xmlns:wp14="http://schemas.microsoft.com/office/word/2010/wordprocessingDrawing" xmlns:wp="http://schemas.openxmlformats.org/drawingml/2006/wordprocessingDrawing" xmlns:w10="urn:schemas-microsoft-com:office:word" xmlns:w="http://schemas.openxmlformats.org/wordprocessingml/2006/main" xmlns:w14="http://schemas.microsoft.com/office/word/2010/wordml" xmlns:wpg="http://schemas.microsoft.com/office/word/2010/wordprocessingGroup" xmlns:wpi="http://schemas.microsoft.com/office/word/2010/wordprocessingInk" xmlns:wne="http://schemas.microsoft.com/office/word/2006/wordml" xmlns:wps="http://schemas.microsoft.com/office/word/2010/wordprocessingShape" mc:Ignorable="w14 wp14">
-  <w:docDefaults>
-    <w:rPrDefault>
-      <w:rPr>
-        <w:rFonts w:asciiTheme="minorHAnsi" w:eastAsiaTheme="minorEastAsia" w:hAnsiTheme="minorHAnsi" w:cstheme="minorBidi"/>
-        <w:sz w:val="22"/>
-        <w:szCs w:val="22"/>
-        <w:lang w:val="ru-RU" w:eastAsia="ru-RU" w:bidi="ar-SA"/>
-      </w:rPr>
-    </w:rPrDefault>
-    <w:pPrDefault>
-      <w:pPr>
-        <w:spacing w:after="200" w:line="276" w:lineRule="auto"/>
-      </w:pPr>
-    </w:pPrDefault>
-  </w:docDefaults>
-  <w:latentStyles w:defLockedState="0" w:defUIPriority="99" w:defSemiHidden="1" w:defUnhideWhenUsed="1" w:defQFormat="0" w:count="267">
-    <w:lsdException w:name="Normal" w:semiHidden="0" w:uiPriority="0" w:unhideWhenUsed="0" w:qFormat="1"/>
-    <w:lsdException w:name="heading 1" w:semiHidden="0" w:uiPriority="9" w:unhideWhenUsed="0" w:qFormat="1"/>
-    <w:lsdException w:name="heading 2" w:uiPriority="9" w:qFormat="1"/>
-    <w:lsdException w:name="heading 3" w:uiPriority="9" w:qFormat="1"/>
-    <w:lsdException w:name="heading 4" w:uiPriority="9" w:qFormat="1"/>
-    <w:lsdException w:name="heading 5" w:uiPriority="9" w:qFormat="1"/>
-    <w:lsdException w:name="heading 6" w:uiPriority="9" w:qFormat="1"/>
-    <w:lsdException w:name="heading 7" w:uiPriority="9" w:qFormat="1"/>
-    <w:lsdException w:name="heading 8" w:uiPriority="9" w:qFormat="1"/>
-    <w:lsdException w:name="heading 9" w:uiPriority="9" w:qFormat="1"/>
-    <w:lsdException w:name="toc 1" w:uiPriority="39"/>
-    <w:lsdException w:name="toc 2" w:uiPriority="39"/>
-    <w:lsdException w:name="toc 3" w:uiPriority="39"/>
-    <w:lsdException w:name="toc 4" w:uiPriority="39"/>
-    <w:lsdException w:name="toc 5" w:uiPriority="39"/>
-    <w:lsdException w:name="toc 6" w:uiPriority="39"/>
-    <w:lsdException w:name="toc 7" w:uiPriority="39"/>
-    <w:lsdException w:name="toc 8" w:uiPriority="39"/>
-    <w:lsdException w:name="toc 9" w:uiPriority="39"/>
-    <w:lsdException w:name="caption" w:uiPriority="35" w:qFormat="1"/>
-    <w:lsdException w:name="Title" w:semiHidden="0" w:uiPriority="10" w:unhideWhenUsed="0" w:qFormat="1"/>
-    <w:lsdException w:name="Default Paragraph Font" w:uiPriority="1"/>
-    <w:lsdException w:name="Subtitle" w:semiHidden="0" w:uiPriority="11" w:unhideWhenUsed="0" w:qFormat="1"/>
-    <w:lsdException w:name="Strong" w:semiHidden="0" w:uiPriority="22" w:unhideWhenUsed="0" w:qFormat="1"/>
-    <w:lsdException w:name="Emphasis" w:semiHidden="0" w:uiPriority="20" w:unhideWhenUsed="0" w:qFormat="1"/>
-    <w:lsdException w:name="Table Grid" w:semiHidden="0" w:uiPriority="59" w:unhideWhenUsed="0"/>
-    <w:lsdException w:name="Placeholder Text" w:unhideWhenUsed="0"/>
-    <w:lsdException w:name="No Spacing" w:semiHidden="0" w:uiPriority="1" w:unhideWhenUsed="0" w:qFormat="1"/>
-    <w:lsdException w:name="Light Shading" w:semiHidden="0" w:uiPriority="60" w:unhideWhenUsed="0"/>
-    <w:lsdException w:name="Light List" w:semiHidden="0" w:uiPriority="61" w:unhideWhenUsed="0"/>
-    <w:lsdException w:name="Light Grid" w:semiHidden="0" w:uiPriority="62" w:unhideWhenUsed="0"/>
-    <w:lsdException w:name="Medium Shading 1" w:semiHidden="0" w:uiPriority="63" w:unhideWhenUsed="0"/>
-    <w:lsdException w:name="Medium Shading 2" w:semiHidden="0" w:uiPriority="64" w:unhideWhenUsed="0"/>
-    <w:lsdException w:name="Medium List 1" w:semiHidden="0" w:uiPriority="65" w:unhideWhenUsed="0"/>
-    <w:lsdException w:name="Medium List 2" w:semiHidden="0" w:uiPriority="66" w:unhideWhenUsed="0"/>
-    <w:lsdException w:name="Medium Grid 1" w:semiHidden="0" w:uiPriority="67" w:unhideWhenUsed="0"/>
-    <w:lsdException w:name="Medium Grid 2" w:semiHidden="0" w:uiPriority="68" w:unhideWhenUsed="0"/>
-    <w:lsdException w:name="Medium Grid 3" w:semiHidden="0" w:uiPriority="69" w:unhideWhenUsed="0"/>
-    <w:lsdException w:name="Dark List" w:semiHidden="0" w:uiPriority="70" w:unhideWhenUsed="0"/>
-    <w:lsdException w:name="Colorful Shading" w:semiHidden="0" w:uiPriority="71" w:unhideWhenUsed="0"/>
-    <w:lsdException w:name="Colorful List" w:semiHidden="0" w:uiPriority="72" w:unhideWhenUsed="0"/>
-    <w:lsdException w:name="Colorful Grid" w:semiHidden="0" w:uiPriority="73" w:unhideWhenUsed="0"/>
-    <w:lsdException w:name="Light Shading Accent 1" w:semiHidden="0" w:uiPriority="60" w:unhideWhenUsed="0"/>
-    <w:lsdException w:name="Light List Accent 1" w:semiHidden="0" w:uiPriority="61" w:unhideWhenUsed="0"/>
-    <w:lsdException w:name="Light Grid Accent 1" w:semiHidden="0" w:uiPriority="62" w:unhideWhenUsed="0"/>
-    <w:lsdException w:name="Medium Shading 1 Accent 1" w:semiHidden="0" w:uiPriority="63" w:unhideWhenUsed="0"/>
-    <w:lsdException w:name="Medium Shading 2 Accent 1" w:semiHidden="0" w:uiPriority="64" w:unhideWhenUsed="0"/>
-    <w:lsdException w:name="Medium List 1 Accent 1" w:semiHidden="0" w:uiPriority="65" w:unhideWhenUsed="0"/>
-    <w:lsdException w:name="Revision" w:unhideWhenUsed="0"/>
-    <w:lsdException w:name="List Paragraph" w:semiHidden="0" w:uiPriority="34" w:unhideWhenUsed="0" w:qFormat="1"/>
-    <w:lsdException w:name="Quote" w:semiHidden="0" w:uiPriority="29" w:unhideWhenUsed="0" w:qFormat="1"/>
-    <w:lsdException w:name="Intense Quote" w:semiHidden="0" w:uiPriority="30" w:unhideWhenUsed="0" w:qFormat="1"/>
-    <w:lsdException w:name="Medium List 2 Accent 1" w:semiHidden="0" w:uiPriority="66" w:unhideWhenUsed="0"/>
-    <w:lsdException w:name="Medium Grid 1 Accent 1" w:semiHidden="0" w:uiPriority="67" w:unhideWhenUsed="0"/>
-    <w:lsdException w:name="Medium Grid 2 Accent 1" w:semiHidden="0" w:uiPriority="68" w:unhideWhenUsed="0"/>
-    <w:lsdException w:name="Medium Grid 3 Accent 1" w:semiHidden="0" w:uiPriority="69" w:unhideWhenUsed="0"/>
-    <w:lsdException w:name="Dark List Accent 1" w:semiHidden="0" w:uiPriority="70" w:unhideWhenUsed="0"/>
-    <w:lsdException w:name="Colorful Shading Accent 1" w:semiHidden="0" w:uiPriority="71" w:unhideWhenUsed="0"/>
-    <w:lsdException w:name="Colorful List Accent 1" w:semiHidden="0" w:uiPriority="72" w:unhideWhenUsed="0"/>
-    <w:lsdException w:name="Colorful Grid Accent 1" w:semiHidden="0" w:uiPriority="73" w:unhideWhenUsed="0"/>
-    <w:lsdException w:name="Light Shading Accent 2" w:semiHidden="0" w:uiPriority="60" w:unhideWhenUsed="0"/>
-    <w:lsdException w:name="Light List Accent 2" w:semiHidden="0" w:uiPriority="61" w:unhideWhenUsed="0"/>
-    <w:lsdException w:name="Light Grid Accent 2" w:semiHidden="0" w:uiPriority="62" w:unhideWhenUsed="0"/>
-    <w:lsdException w:name="Medium Shading 1 Accent 2" w:semiHidden="0" w:uiPriority="63" w:unhideWhenUsed="0"/>
-    <w:lsdException w:name="Medium Shading 2 Accent 2" w:semiHidden="0" w:uiPriority="64" w:unhideWhenUsed="0"/>
-    <w:lsdException w:name="Medium List 1 Accent 2" w:semiHidden="0" w:uiPriority="65" w:unhideWhenUsed="0"/>
-    <w:lsdException w:name="Medium List 2 Accent 2" w:semiHidden="0" w:uiPriority="66" w:unhideWhenUsed="0"/>
-    <w:lsdException w:name="Medium Grid 1 Accent 2" w:semiHidden="0" w:uiPriority="67" w:unhideWhenUsed="0"/>
-    <w:lsdException w:name="Medium Grid 2 Accent 2" w:semiHidden="0" w:uiPriority="68" w:unhideWhenUsed="0"/>
-    <w:lsdException w:name="Medium Grid 3 Accent 2" w:semiHidden="0" w:uiPriority="69" w:unhideWhenUsed="0"/>
-    <w:lsdException w:name="Dark List Accent 2" w:semiHidden="0" w:uiPriority="70" w:unhideWhenUsed="0"/>
-    <w:lsdException w:name="Colorful Shading Accent 2" w:semiHidden="0" w:uiPriority="71" w:unhideWhenUsed="0"/>
-    <w:lsdException w:name="Colorful List Accent 2" w:semiHidden="0" w:uiPriority="72" w:unhideWhenUsed="0"/>
-    <w:lsdException w:name="Colorful Grid Accent 2" w:semiHidden="0" w:uiPriority="73" w:unhideWhenUsed="0"/>
-    <w:lsdException w:name="Light Shading Accent 3" w:semiHidden="0" w:uiPriority="60" w:unhideWhenUsed="0"/>
-    <w:lsdException w:name="Light List Accent 3" w:semiHidden="0" w:uiPriority="61" w:unhideWhenUsed="0"/>
-    <w:lsdException w:name="Light Grid Accent 3" w:semiHidden="0" w:uiPriority="62" w:unhideWhenUsed="0"/>
-    <w:lsdException w:name="Medium Shading 1 Accent 3" w:semiHidden="0" w:uiPriority="63" w:unhideWhenUsed="0"/>
-    <w:lsdException w:name="Medium Shading 2 Accent 3" w:semiHidden="0" w:uiPriority="64" w:unhideWhenUsed="0"/>
-    <w:lsdException w:name="Medium List 1 Accent 3" w:semiHidden="0" w:uiPriority="65" w:unhideWhenUsed="0"/>
-    <w:lsdException w:name="Medium List 2 Accent 3" w:semiHidden="0" w:uiPriority="66" w:unhideWhenUsed="0"/>
-    <w:lsdException w:name="Medium Grid 1 Accent 3" w:semiHidden="0" w:uiPriority="67" w:unhideWhenUsed="0"/>
-    <w:lsdException w:name="Medium Grid 2 Accent 3" w:semiHidden="0" w:uiPriority="68" w:unhideWhenUsed="0"/>
-    <w:lsdException w:name="Medium Grid 3 Accent 3" w:semiHidden="0" w:uiPriority="69" w:unhideWhenUsed="0"/>
-    <w:lsdException w:name="Dark List Accent 3" w:semiHidden="0" w:uiPriority="70" w:unhideWhenUsed="0"/>
-    <w:lsdException w:name="Colorful Shading Accent 3" w:semiHidden="0" w:uiPriority="71" w:unhideWhenUsed="0"/>
-    <w:lsdException w:name="Colorful List Accent 3" w:semiHidden="0" w:uiPriority="72" w:unhideWhenUsed="0"/>
-    <w:lsdException w:name="Colorful Grid Accent 3" w:semiHidden="0" w:uiPriority="73" w:unhideWhenUsed="0"/>
-    <w:lsdException w:name="Light Shading Accent 4" w:semiHidden="0" w:uiPriority="60" w:unhideWhenUsed="0"/>
-    <w:lsdException w:name="Light List Accent 4" w:semiHidden="0" w:uiPriority="61" w:unhideWhenUsed="0"/>
-    <w:lsdException w:name="Light Grid Accent 4" w:semiHidden="0" w:uiPriority="62" w:unhideWhenUsed="0"/>
-    <w:lsdException w:name="Medium Shading 1 Accent 4" w:semiHidden="0" w:uiPriority="63" w:unhideWhenUsed="0"/>
-    <w:lsdException w:name="Medium Shading 2 Accent 4" w:semiHidden="0" w:uiPriority="64" w:unhideWhenUsed="0"/>
-    <w:lsdException w:name="Medium List 1 Accent 4" w:semiHidden="0" w:uiPriority="65" w:unhideWhenUsed="0"/>
-    <w:lsdException w:name="Medium List 2 Accent 4" w:semiHidden="0" w:uiPriority="66" w:unhideWhenUsed="0"/>
-    <w:lsdException w:name="Medium Grid 1 Accent 4" w:semiHidden="0" w:uiPriority="67" w:unhideWhenUsed="0"/>
-    <w:lsdException w:name="Medium Grid 2 Accent 4" w:semiHidden="0" w:uiPriority="68" w:unhideWhenUsed="0"/>
-    <w:lsdException w:name="Medium Grid 3 Accent 4" w:semiHidden="0" w:uiPriority="69" w:unhideWhenUsed="0"/>
-    <w:lsdException w:name="Dark List Accent 4" w:semiHidden="0" w:uiPriority="70" w:unhideWhenUsed="0"/>
-    <w:lsdException w:name="Colorful Shading Accent 4" w:semiHidden="0" w:uiPriority="71" w:unhideWhenUsed="0"/>
-    <w:lsdException w:name="Colorful List Accent 4" w:semiHidden="0" w:uiPriority="72" w:unhideWhenUsed="0"/>
-    <w:lsdException w:name="Colorful Grid Accent 4" w:semiHidden="0" w:uiPriority="73" w:unhideWhenUsed="0"/>
-    <w:lsdException w:name="Light Shading Accent 5" w:semiHidden="0" w:uiPriority="60" w:unhideWhenUsed="0"/>
-    <w:lsdException w:name="Light List Accent 5" w:semiHidden="0" w:uiPriority="61" w:unhideWhenUsed="0"/>
-    <w:lsdException w:name="Light Grid Accent 5" w:semiHidden="0" w:uiPriority="62" w:unhideWhenUsed="0"/>
-    <w:lsdException w:name="Medium Shading 1 Accent 5" w:semiHidden="0" w:uiPriority="63" w:unhideWhenUsed="0"/>
-    <w:lsdException w:name="Medium Shading 2 Accent 5" w:semiHidden="0" w:uiPriority="64" w:unhideWhenUsed="0"/>
-    <w:lsdException w:name="Medium List 1 Accent 5" w:semiHidden="0" w:uiPriority="65" w:unhideWhenUsed="0"/>
-    <w:lsdException w:name="Medium List 2 Accent 5" w:semiHidden="0" w:uiPriority="66" w:unhideWhenUsed="0"/>
-    <w:lsdException w:name="Medium Grid 1 Accent 5" w:semiHidden="0" w:uiPriority="67" w:unhideWhenUsed="0"/>
-    <w:lsdException w:name="Medium Grid 2 Accent 5" w:semiHidden="0" w:uiPriority="68" w:unhideWhenUsed="0"/>
-    <w:lsdException w:name="Medium Grid 3 Accent 5" w:semiHidden="0" w:uiPriority="69" w:unhideWhenUsed="0"/>
-    <w:lsdException w:name="Dark List Accent 5" w:semiHidden="0" w:uiPriority="70" w:unhideWhenUsed="0"/>
-    <w:lsdException w:name="Colorful Shading Accent 5" w:semiHidden="0" w:uiPriority="71" w:unhideWhenUsed="0"/>
-    <w:lsdException w:name="Colorful List Accent 5" w:semiHidden="0" w:uiPriority="72" w:unhideWhenUsed="0"/>
-    <w:lsdException w:name="Colorful Grid Accent 5" w:semiHidden="0" w:uiPriority="73" w:unhideWhenUsed="0"/>
-    <w:lsdException w:name="Light Shading Accent 6" w:semiHidden="0" w:uiPriority="60" w:unhideWhenUsed="0"/>
-    <w:lsdException w:name="Light List Accent 6" w:semiHidden="0" w:uiPriority="61" w:unhideWhenUsed="0"/>
-    <w:lsdException w:name="Light Grid Accent 6" w:semiHidden="0" w:uiPriority="62" w:unhideWhenUsed="0"/>
-    <w:lsdException w:name="Medium Shading 1 Accent 6" w:semiHidden="0" w:uiPriority="63" w:unhideWhenUsed="0"/>
-    <w:lsdException w:name="Medium Shading 2 Accent 6" w:semiHidden="0" w:uiPriority="64" w:unhideWhenUsed="0"/>
-    <w:lsdException w:name="Medium List 1 Accent 6" w:semiHidden="0" w:uiPriority="65" w:unhideWhenUsed="0"/>
-    <w:lsdException w:name="Medium List 2 Accent 6" w:semiHidden="0" w:uiPriority="66" w:unhideWhenUsed="0"/>
-    <w:lsdException w:name="Medium Grid 1 Accent 6" w:semiHidden="0" w:uiPriority="67" w:unhideWhenUsed="0"/>
-    <w:lsdException w:name="Medium Grid 2 Accent 6" w:semiHidden="0" w:uiPriority="68" w:unhideWhenUsed="0"/>
-    <w:lsdException w:name="Medium Grid 3 Accent 6" w:semiHidden="0" w:uiPriority="69" w:unhideWhenUsed="0"/>
-    <w:lsdException w:name="Dark List Accent 6" w:semiHidden="0" w:uiPriority="70" w:unhideWhenUsed="0"/>
-    <w:lsdException w:name="Colorful Shading Accent 6" w:semiHidden="0" w:uiPriority="71" w:unhideWhenUsed="0"/>
-    <w:lsdException w:name="Colorful List Accent 6" w:semiHidden="0" w:uiPriority="72" w:unhideWhenUsed="0"/>
-    <w:lsdException w:name="Colorful Grid Accent 6" w:semiHidden="0" w:uiPriority="73" w:unhideWhenUsed="0"/>
-    <w:lsdException w:name="Subtle Emphasis" w:semiHidden="0" w:uiPriority="19" w:unhideWhenUsed="0" w:qFormat="1"/>
-    <w:lsdException w:name="Intense Emphasis" w:semiHidden="0" w:uiPriority="21" w:unhideWhenUsed="0" w:qFormat="1"/>
-    <w:lsdException w:name="Subtle Reference" w:semiHidden="0" w:uiPriority="31" w:unhideWhenUsed="0" w:qFormat="1"/>
-    <w:lsdException w:name="Intense Reference" w:semiHidden="0" w:uiPriority="32" w:unhideWhenUsed="0" w:qFormat="1"/>
-    <w:lsdException w:name="Book Title" w:semiHidden="0" w:uiPriority="33" w:unhideWhenUsed="0" w:qFormat="1"/>
-    <w:lsdException w:name="Bibliography" w:uiPriority="37"/>
-    <w:lsdException w:name="TOC Heading" w:uiPriority="39" w:qFormat="1"/>
-  </w:latentStyles>
-  <w:style w:type="paragraph" w:default="1" w:styleId="a">
-    <w:name w:val="Normal"/>
-    <w:qFormat/>
-  </w:style>
-  <w:style w:type="character" w:default="1" w:styleId="a0">
-    <w:name w:val="Default Paragraph Font"/>
-    <w:uiPriority w:val="1"/>
-    <w:semiHidden/>
-    <w:unhideWhenUsed/>
-  </w:style>
-  <w:style w:type="table" w:default="1" w:styleId="a1">
-    <w:name w:val="Normal Table"/>
-    <w:uiPriority w:val="99"/>
-    <w:semiHidden/>
-    <w:unhideWhenUsed/>
-    <w:tblPr>
-      <w:tblInd w:w="0" w:type="dxa"/>
-      <w:tblCellMar>
-        <w:top w:w="0" w:type="dxa"/>
-        <w:left w:w="108" w:type="dxa"/>
-        <w:bottom w:w="0" w:type="dxa"/>
-        <w:right w:w="108" w:type="dxa"/>
-      </w:tblCellMar>
-    </w:tblPr>
-  </w:style>
-  <w:style w:type="numbering" w:default="1" w:styleId="a2">
-    <w:name w:val="No List"/>
-    <w:uiPriority w:val="99"/>
-    <w:semiHidden/>
-    <w:unhideWhenUsed/>
-  </w:style>
-</w:styles>
-</file>
-
 <file path=word/glossary/document.xml><?xml version="1.0" encoding="utf-8"?>
-<w:glossaryDocument xmlns:wpc="http://schemas.microsoft.com/office/word/2010/wordprocessingCanvas" xmlns:mc="http://schemas.openxmlformats.org/markup-compatibility/2006" xmlns:o="urn:schemas-microsoft-com:office:office" xmlns:r="http://schemas.openxmlformats.org/officeDocument/2006/relationships" xmlns:m="http://schemas.openxmlformats.org/officeDocument/2006/math" xmlns:v="urn:schemas-microsoft-com:vml" xmlns:wp14="http://schemas.microsoft.com/office/word/2010/wordprocessingDrawing" xmlns:wp="http://schemas.openxmlformats.org/drawingml/2006/wordprocessingDrawing" xmlns:w10="urn:schemas-microsoft-com:office:word" xmlns:w="http://schemas.openxmlformats.org/wordprocessingml/2006/main" xmlns:w14="http://schemas.microsoft.com/office/word/2010/wordml" xmlns:wpg="http://schemas.microsoft.com/office/word/2010/wordprocessingGroup" xmlns:wpi="http://schemas.microsoft.com/office/word/2010/wordprocessingInk" xmlns:wne="http://schemas.microsoft.com/office/word/2006/wordml" xmlns:wps="http://schemas.microsoft.com/office/word/2010/wordprocessingShape" mc:Ignorable="w14 wp14">
+<w:glossaryDocument xmlns:wpc="http://schemas.microsoft.com/office/word/2010/wordprocessingCanvas" xmlns:cx="http://schemas.microsoft.com/office/drawing/2014/chartex" xmlns:mc="http://schemas.openxmlformats.org/markup-compatibility/2006" xmlns:o="urn:schemas-microsoft-com:office:office" xmlns:r="http://schemas.openxmlformats.org/officeDocument/2006/relationships" xmlns:m="http://schemas.openxmlformats.org/officeDocument/2006/math" xmlns:v="urn:schemas-microsoft-com:vml" xmlns:wp14="http://schemas.microsoft.com/office/word/2010/wordprocessingDrawing" xmlns:wp="http://schemas.openxmlformats.org/drawingml/2006/wordprocessingDrawing" xmlns:w10="urn:schemas-microsoft-com:office:word" xmlns:w="http://schemas.openxmlformats.org/wordprocessingml/2006/main" xmlns:w14="http://schemas.microsoft.com/office/word/2010/wordml" xmlns:w15="http://schemas.microsoft.com/office/word/2012/wordml" xmlns:w16se="http://schemas.microsoft.com/office/word/2015/wordml/symex" xmlns:wpg="http://schemas.microsoft.com/office/word/2010/wordprocessingGroup" xmlns:wpi="http://schemas.microsoft.com/office/word/2010/wordprocessingInk" xmlns:wne="http://schemas.microsoft.com/office/word/2006/wordml" xmlns:wps="http://schemas.microsoft.com/office/word/2010/wordprocessingShape" mc:Ignorable="w14 w15 w16se wp14">
   <w:docParts>
     <w:docPart>
       <w:docPartPr>
@@ -8216,20 +7484,20 @@
 </file>
 
 <file path=word/glossary/fontTable.xml><?xml version="1.0" encoding="utf-8"?>
-<w:fonts xmlns:mc="http://schemas.openxmlformats.org/markup-compatibility/2006" xmlns:r="http://schemas.openxmlformats.org/officeDocument/2006/relationships" xmlns:w="http://schemas.openxmlformats.org/wordprocessingml/2006/main" xmlns:w14="http://schemas.microsoft.com/office/word/2010/wordml" mc:Ignorable="w14">
+<w:fonts xmlns:mc="http://schemas.openxmlformats.org/markup-compatibility/2006" xmlns:r="http://schemas.openxmlformats.org/officeDocument/2006/relationships" xmlns:w="http://schemas.openxmlformats.org/wordprocessingml/2006/main" xmlns:w14="http://schemas.microsoft.com/office/word/2010/wordml" xmlns:w15="http://schemas.microsoft.com/office/word/2012/wordml" xmlns:w16se="http://schemas.microsoft.com/office/word/2015/wordml/symex" mc:Ignorable="w14 w15 w16se">
   <w:font w:name="Times New Roman">
     <w:panose1 w:val="02020603050405020304"/>
     <w:charset w:val="CC"/>
     <w:family w:val="roman"/>
     <w:pitch w:val="variable"/>
-    <w:sig w:usb0="E0002AFF" w:usb1="C0007841" w:usb2="00000009" w:usb3="00000000" w:csb0="000001FF" w:csb1="00000000"/>
+    <w:sig w:usb0="E0002EFF" w:usb1="C000785B" w:usb2="00000009" w:usb3="00000000" w:csb0="000001FF" w:csb1="00000000"/>
   </w:font>
   <w:font w:name="Calibri">
     <w:panose1 w:val="020F0502020204030204"/>
     <w:charset w:val="CC"/>
     <w:family w:val="swiss"/>
     <w:pitch w:val="variable"/>
-    <w:sig w:usb0="E00002FF" w:usb1="4000ACFF" w:usb2="00000001" w:usb3="00000000" w:csb0="0000019F" w:csb1="00000000"/>
+    <w:sig w:usb0="E0002AFF" w:usb1="C000247B" w:usb2="00000009" w:usb3="00000000" w:csb0="000001FF" w:csb1="00000000"/>
   </w:font>
   <w:font w:name="Bookman Old Style">
     <w:panose1 w:val="02050604050505020204"/>
@@ -8252,11 +7520,18 @@
     <w:pitch w:val="variable"/>
     <w:sig w:usb0="E00002FF" w:usb1="400004FF" w:usb2="00000000" w:usb3="00000000" w:csb0="0000019F" w:csb1="00000000"/>
   </w:font>
+  <w:font w:name="Calibri Light">
+    <w:panose1 w:val="020F0302020204030204"/>
+    <w:charset w:val="CC"/>
+    <w:family w:val="swiss"/>
+    <w:pitch w:val="variable"/>
+    <w:sig w:usb0="E0002AFF" w:usb1="C000247B" w:usb2="00000009" w:usb3="00000000" w:csb0="000001FF" w:csb1="00000000"/>
+  </w:font>
 </w:fonts>
 </file>
 
 <file path=word/glossary/settings.xml><?xml version="1.0" encoding="utf-8"?>
-<w:settings xmlns:mc="http://schemas.openxmlformats.org/markup-compatibility/2006" xmlns:o="urn:schemas-microsoft-com:office:office" xmlns:r="http://schemas.openxmlformats.org/officeDocument/2006/relationships" xmlns:m="http://schemas.openxmlformats.org/officeDocument/2006/math" xmlns:v="urn:schemas-microsoft-com:vml" xmlns:w10="urn:schemas-microsoft-com:office:word" xmlns:w="http://schemas.openxmlformats.org/wordprocessingml/2006/main" xmlns:w14="http://schemas.microsoft.com/office/word/2010/wordml" xmlns:sl="http://schemas.openxmlformats.org/schemaLibrary/2006/main" mc:Ignorable="w14">
+<w:settings xmlns:mc="http://schemas.openxmlformats.org/markup-compatibility/2006" xmlns:o="urn:schemas-microsoft-com:office:office" xmlns:r="http://schemas.openxmlformats.org/officeDocument/2006/relationships" xmlns:m="http://schemas.openxmlformats.org/officeDocument/2006/math" xmlns:v="urn:schemas-microsoft-com:vml" xmlns:w10="urn:schemas-microsoft-com:office:word" xmlns:w="http://schemas.openxmlformats.org/wordprocessingml/2006/main" xmlns:w14="http://schemas.microsoft.com/office/word/2010/wordml" xmlns:w15="http://schemas.microsoft.com/office/word/2012/wordml" xmlns:w16se="http://schemas.microsoft.com/office/word/2015/wordml/symex" xmlns:sl="http://schemas.openxmlformats.org/schemaLibrary/2006/main" mc:Ignorable="w14 w15 w16se">
   <w:view w:val="normal"/>
   <w:defaultTabStop w:val="708"/>
   <w:characterSpacingControl w:val="doNotCompress"/>
@@ -8266,6 +7541,7 @@
   </w:compat>
   <w:rsids>
     <w:rsidRoot w:val="007152B6"/>
+    <w:rsid w:val="00147EAF"/>
     <w:rsid w:val="001823F6"/>
     <w:rsid w:val="00347126"/>
     <w:rsid w:val="003A0613"/>
@@ -8309,7 +7585,7 @@
 </file>
 
 <file path=word/glossary/styles.xml><?xml version="1.0" encoding="utf-8"?>
-<w:styles xmlns:mc="http://schemas.openxmlformats.org/markup-compatibility/2006" xmlns:r="http://schemas.openxmlformats.org/officeDocument/2006/relationships" xmlns:w="http://schemas.openxmlformats.org/wordprocessingml/2006/main" xmlns:w14="http://schemas.microsoft.com/office/word/2010/wordml" mc:Ignorable="w14">
+<w:styles xmlns:mc="http://schemas.openxmlformats.org/markup-compatibility/2006" xmlns:r="http://schemas.openxmlformats.org/officeDocument/2006/relationships" xmlns:w="http://schemas.openxmlformats.org/wordprocessingml/2006/main" xmlns:w14="http://schemas.microsoft.com/office/word/2010/wordml" xmlns:w15="http://schemas.microsoft.com/office/word/2012/wordml" xmlns:w16se="http://schemas.microsoft.com/office/word/2015/wordml/symex" mc:Ignorable="w14 w15 w16se">
   <w:docDefaults>
     <w:rPrDefault>
       <w:rPr>
@@ -8325,144 +7601,378 @@
       </w:pPr>
     </w:pPrDefault>
   </w:docDefaults>
-  <w:latentStyles w:defLockedState="0" w:defUIPriority="99" w:defSemiHidden="1" w:defUnhideWhenUsed="1" w:defQFormat="0" w:count="267">
-    <w:lsdException w:name="Normal" w:semiHidden="0" w:uiPriority="0" w:unhideWhenUsed="0" w:qFormat="1"/>
-    <w:lsdException w:name="heading 1" w:semiHidden="0" w:uiPriority="9" w:unhideWhenUsed="0" w:qFormat="1"/>
-    <w:lsdException w:name="heading 2" w:uiPriority="9" w:qFormat="1"/>
-    <w:lsdException w:name="heading 3" w:uiPriority="9" w:qFormat="1"/>
-    <w:lsdException w:name="heading 4" w:uiPriority="9" w:qFormat="1"/>
-    <w:lsdException w:name="heading 5" w:uiPriority="9" w:qFormat="1"/>
-    <w:lsdException w:name="heading 6" w:uiPriority="9" w:qFormat="1"/>
-    <w:lsdException w:name="heading 7" w:uiPriority="9" w:qFormat="1"/>
-    <w:lsdException w:name="heading 8" w:uiPriority="9" w:qFormat="1"/>
-    <w:lsdException w:name="heading 9" w:uiPriority="9" w:qFormat="1"/>
-    <w:lsdException w:name="toc 1" w:uiPriority="39"/>
-    <w:lsdException w:name="toc 2" w:uiPriority="39"/>
-    <w:lsdException w:name="toc 3" w:uiPriority="39"/>
-    <w:lsdException w:name="toc 4" w:uiPriority="39"/>
-    <w:lsdException w:name="toc 5" w:uiPriority="39"/>
-    <w:lsdException w:name="toc 6" w:uiPriority="39"/>
-    <w:lsdException w:name="toc 7" w:uiPriority="39"/>
-    <w:lsdException w:name="toc 8" w:uiPriority="39"/>
-    <w:lsdException w:name="toc 9" w:uiPriority="39"/>
-    <w:lsdException w:name="caption" w:uiPriority="35" w:qFormat="1"/>
-    <w:lsdException w:name="Title" w:semiHidden="0" w:uiPriority="10" w:unhideWhenUsed="0" w:qFormat="1"/>
-    <w:lsdException w:name="Default Paragraph Font" w:uiPriority="1"/>
-    <w:lsdException w:name="Subtitle" w:semiHidden="0" w:uiPriority="11" w:unhideWhenUsed="0" w:qFormat="1"/>
-    <w:lsdException w:name="Strong" w:semiHidden="0" w:uiPriority="22" w:unhideWhenUsed="0" w:qFormat="1"/>
-    <w:lsdException w:name="Emphasis" w:semiHidden="0" w:uiPriority="20" w:unhideWhenUsed="0" w:qFormat="1"/>
-    <w:lsdException w:name="Table Grid" w:semiHidden="0" w:uiPriority="59" w:unhideWhenUsed="0"/>
-    <w:lsdException w:name="Placeholder Text" w:unhideWhenUsed="0"/>
-    <w:lsdException w:name="No Spacing" w:semiHidden="0" w:uiPriority="1" w:unhideWhenUsed="0" w:qFormat="1"/>
-    <w:lsdException w:name="Light Shading" w:semiHidden="0" w:uiPriority="60" w:unhideWhenUsed="0"/>
-    <w:lsdException w:name="Light List" w:semiHidden="0" w:uiPriority="61" w:unhideWhenUsed="0"/>
-    <w:lsdException w:name="Light Grid" w:semiHidden="0" w:uiPriority="62" w:unhideWhenUsed="0"/>
-    <w:lsdException w:name="Medium Shading 1" w:semiHidden="0" w:uiPriority="63" w:unhideWhenUsed="0"/>
-    <w:lsdException w:name="Medium Shading 2" w:semiHidden="0" w:uiPriority="64" w:unhideWhenUsed="0"/>
-    <w:lsdException w:name="Medium List 1" w:semiHidden="0" w:uiPriority="65" w:unhideWhenUsed="0"/>
-    <w:lsdException w:name="Medium List 2" w:semiHidden="0" w:uiPriority="66" w:unhideWhenUsed="0"/>
-    <w:lsdException w:name="Medium Grid 1" w:semiHidden="0" w:uiPriority="67" w:unhideWhenUsed="0"/>
-    <w:lsdException w:name="Medium Grid 2" w:semiHidden="0" w:uiPriority="68" w:unhideWhenUsed="0"/>
-    <w:lsdException w:name="Medium Grid 3" w:semiHidden="0" w:uiPriority="69" w:unhideWhenUsed="0"/>
-    <w:lsdException w:name="Dark List" w:semiHidden="0" w:uiPriority="70" w:unhideWhenUsed="0"/>
-    <w:lsdException w:name="Colorful Shading" w:semiHidden="0" w:uiPriority="71" w:unhideWhenUsed="0"/>
-    <w:lsdException w:name="Colorful List" w:semiHidden="0" w:uiPriority="72" w:unhideWhenUsed="0"/>
-    <w:lsdException w:name="Colorful Grid" w:semiHidden="0" w:uiPriority="73" w:unhideWhenUsed="0"/>
-    <w:lsdException w:name="Light Shading Accent 1" w:semiHidden="0" w:uiPriority="60" w:unhideWhenUsed="0"/>
-    <w:lsdException w:name="Light List Accent 1" w:semiHidden="0" w:uiPriority="61" w:unhideWhenUsed="0"/>
-    <w:lsdException w:name="Light Grid Accent 1" w:semiHidden="0" w:uiPriority="62" w:unhideWhenUsed="0"/>
-    <w:lsdException w:name="Medium Shading 1 Accent 1" w:semiHidden="0" w:uiPriority="63" w:unhideWhenUsed="0"/>
-    <w:lsdException w:name="Medium Shading 2 Accent 1" w:semiHidden="0" w:uiPriority="64" w:unhideWhenUsed="0"/>
-    <w:lsdException w:name="Medium List 1 Accent 1" w:semiHidden="0" w:uiPriority="65" w:unhideWhenUsed="0"/>
-    <w:lsdException w:name="Revision" w:unhideWhenUsed="0"/>
-    <w:lsdException w:name="List Paragraph" w:semiHidden="0" w:uiPriority="34" w:unhideWhenUsed="0" w:qFormat="1"/>
-    <w:lsdException w:name="Quote" w:semiHidden="0" w:uiPriority="29" w:unhideWhenUsed="0" w:qFormat="1"/>
-    <w:lsdException w:name="Intense Quote" w:semiHidden="0" w:uiPriority="30" w:unhideWhenUsed="0" w:qFormat="1"/>
-    <w:lsdException w:name="Medium List 2 Accent 1" w:semiHidden="0" w:uiPriority="66" w:unhideWhenUsed="0"/>
-    <w:lsdException w:name="Medium Grid 1 Accent 1" w:semiHidden="0" w:uiPriority="67" w:unhideWhenUsed="0"/>
-    <w:lsdException w:name="Medium Grid 2 Accent 1" w:semiHidden="0" w:uiPriority="68" w:unhideWhenUsed="0"/>
-    <w:lsdException w:name="Medium Grid 3 Accent 1" w:semiHidden="0" w:uiPriority="69" w:unhideWhenUsed="0"/>
-    <w:lsdException w:name="Dark List Accent 1" w:semiHidden="0" w:uiPriority="70" w:unhideWhenUsed="0"/>
-    <w:lsdException w:name="Colorful Shading Accent 1" w:semiHidden="0" w:uiPriority="71" w:unhideWhenUsed="0"/>
-    <w:lsdException w:name="Colorful List Accent 1" w:semiHidden="0" w:uiPriority="72" w:unhideWhenUsed="0"/>
-    <w:lsdException w:name="Colorful Grid Accent 1" w:semiHidden="0" w:uiPriority="73" w:unhideWhenUsed="0"/>
-    <w:lsdException w:name="Light Shading Accent 2" w:semiHidden="0" w:uiPriority="60" w:unhideWhenUsed="0"/>
-    <w:lsdException w:name="Light List Accent 2" w:semiHidden="0" w:uiPriority="61" w:unhideWhenUsed="0"/>
-    <w:lsdException w:name="Light Grid Accent 2" w:semiHidden="0" w:uiPriority="62" w:unhideWhenUsed="0"/>
-    <w:lsdException w:name="Medium Shading 1 Accent 2" w:semiHidden="0" w:uiPriority="63" w:unhideWhenUsed="0"/>
-    <w:lsdException w:name="Medium Shading 2 Accent 2" w:semiHidden="0" w:uiPriority="64" w:unhideWhenUsed="0"/>
-    <w:lsdException w:name="Medium List 1 Accent 2" w:semiHidden="0" w:uiPriority="65" w:unhideWhenUsed="0"/>
-    <w:lsdException w:name="Medium List 2 Accent 2" w:semiHidden="0" w:uiPriority="66" w:unhideWhenUsed="0"/>
-    <w:lsdException w:name="Medium Grid 1 Accent 2" w:semiHidden="0" w:uiPriority="67" w:unhideWhenUsed="0"/>
-    <w:lsdException w:name="Medium Grid 2 Accent 2" w:semiHidden="0" w:uiPriority="68" w:unhideWhenUsed="0"/>
-    <w:lsdException w:name="Medium Grid 3 Accent 2" w:semiHidden="0" w:uiPriority="69" w:unhideWhenUsed="0"/>
-    <w:lsdException w:name="Dark List Accent 2" w:semiHidden="0" w:uiPriority="70" w:unhideWhenUsed="0"/>
-    <w:lsdException w:name="Colorful Shading Accent 2" w:semiHidden="0" w:uiPriority="71" w:unhideWhenUsed="0"/>
-    <w:lsdException w:name="Colorful List Accent 2" w:semiHidden="0" w:uiPriority="72" w:unhideWhenUsed="0"/>
-    <w:lsdException w:name="Colorful Grid Accent 2" w:semiHidden="0" w:uiPriority="73" w:unhideWhenUsed="0"/>
-    <w:lsdException w:name="Light Shading Accent 3" w:semiHidden="0" w:uiPriority="60" w:unhideWhenUsed="0"/>
-    <w:lsdException w:name="Light List Accent 3" w:semiHidden="0" w:uiPriority="61" w:unhideWhenUsed="0"/>
-    <w:lsdException w:name="Light Grid Accent 3" w:semiHidden="0" w:uiPriority="62" w:unhideWhenUsed="0"/>
-    <w:lsdException w:name="Medium Shading 1 Accent 3" w:semiHidden="0" w:uiPriority="63" w:unhideWhenUsed="0"/>
-    <w:lsdException w:name="Medium Shading 2 Accent 3" w:semiHidden="0" w:uiPriority="64" w:unhideWhenUsed="0"/>
-    <w:lsdException w:name="Medium List 1 Accent 3" w:semiHidden="0" w:uiPriority="65" w:unhideWhenUsed="0"/>
-    <w:lsdException w:name="Medium List 2 Accent 3" w:semiHidden="0" w:uiPriority="66" w:unhideWhenUsed="0"/>
-    <w:lsdException w:name="Medium Grid 1 Accent 3" w:semiHidden="0" w:uiPriority="67" w:unhideWhenUsed="0"/>
-    <w:lsdException w:name="Medium Grid 2 Accent 3" w:semiHidden="0" w:uiPriority="68" w:unhideWhenUsed="0"/>
-    <w:lsdException w:name="Medium Grid 3 Accent 3" w:semiHidden="0" w:uiPriority="69" w:unhideWhenUsed="0"/>
-    <w:lsdException w:name="Dark List Accent 3" w:semiHidden="0" w:uiPriority="70" w:unhideWhenUsed="0"/>
-    <w:lsdException w:name="Colorful Shading Accent 3" w:semiHidden="0" w:uiPriority="71" w:unhideWhenUsed="0"/>
-    <w:lsdException w:name="Colorful List Accent 3" w:semiHidden="0" w:uiPriority="72" w:unhideWhenUsed="0"/>
-    <w:lsdException w:name="Colorful Grid Accent 3" w:semiHidden="0" w:uiPriority="73" w:unhideWhenUsed="0"/>
-    <w:lsdException w:name="Light Shading Accent 4" w:semiHidden="0" w:uiPriority="60" w:unhideWhenUsed="0"/>
-    <w:lsdException w:name="Light List Accent 4" w:semiHidden="0" w:uiPriority="61" w:unhideWhenUsed="0"/>
-    <w:lsdException w:name="Light Grid Accent 4" w:semiHidden="0" w:uiPriority="62" w:unhideWhenUsed="0"/>
-    <w:lsdException w:name="Medium Shading 1 Accent 4" w:semiHidden="0" w:uiPriority="63" w:unhideWhenUsed="0"/>
-    <w:lsdException w:name="Medium Shading 2 Accent 4" w:semiHidden="0" w:uiPriority="64" w:unhideWhenUsed="0"/>
-    <w:lsdException w:name="Medium List 1 Accent 4" w:semiHidden="0" w:uiPriority="65" w:unhideWhenUsed="0"/>
-    <w:lsdException w:name="Medium List 2 Accent 4" w:semiHidden="0" w:uiPriority="66" w:unhideWhenUsed="0"/>
-    <w:lsdException w:name="Medium Grid 1 Accent 4" w:semiHidden="0" w:uiPriority="67" w:unhideWhenUsed="0"/>
-    <w:lsdException w:name="Medium Grid 2 Accent 4" w:semiHidden="0" w:uiPriority="68" w:unhideWhenUsed="0"/>
-    <w:lsdException w:name="Medium Grid 3 Accent 4" w:semiHidden="0" w:uiPriority="69" w:unhideWhenUsed="0"/>
-    <w:lsdException w:name="Dark List Accent 4" w:semiHidden="0" w:uiPriority="70" w:unhideWhenUsed="0"/>
-    <w:lsdException w:name="Colorful Shading Accent 4" w:semiHidden="0" w:uiPriority="71" w:unhideWhenUsed="0"/>
-    <w:lsdException w:name="Colorful List Accent 4" w:semiHidden="0" w:uiPriority="72" w:unhideWhenUsed="0"/>
-    <w:lsdException w:name="Colorful Grid Accent 4" w:semiHidden="0" w:uiPriority="73" w:unhideWhenUsed="0"/>
-    <w:lsdException w:name="Light Shading Accent 5" w:semiHidden="0" w:uiPriority="60" w:unhideWhenUsed="0"/>
-    <w:lsdException w:name="Light List Accent 5" w:semiHidden="0" w:uiPriority="61" w:unhideWhenUsed="0"/>
-    <w:lsdException w:name="Light Grid Accent 5" w:semiHidden="0" w:uiPriority="62" w:unhideWhenUsed="0"/>
-    <w:lsdException w:name="Medium Shading 1 Accent 5" w:semiHidden="0" w:uiPriority="63" w:unhideWhenUsed="0"/>
-    <w:lsdException w:name="Medium Shading 2 Accent 5" w:semiHidden="0" w:uiPriority="64" w:unhideWhenUsed="0"/>
-    <w:lsdException w:name="Medium List 1 Accent 5" w:semiHidden="0" w:uiPriority="65" w:unhideWhenUsed="0"/>
-    <w:lsdException w:name="Medium List 2 Accent 5" w:semiHidden="0" w:uiPriority="66" w:unhideWhenUsed="0"/>
-    <w:lsdException w:name="Medium Grid 1 Accent 5" w:semiHidden="0" w:uiPriority="67" w:unhideWhenUsed="0"/>
-    <w:lsdException w:name="Medium Grid 2 Accent 5" w:semiHidden="0" w:uiPriority="68" w:unhideWhenUsed="0"/>
-    <w:lsdException w:name="Medium Grid 3 Accent 5" w:semiHidden="0" w:uiPriority="69" w:unhideWhenUsed="0"/>
-    <w:lsdException w:name="Dark List Accent 5" w:semiHidden="0" w:uiPriority="70" w:unhideWhenUsed="0"/>
-    <w:lsdException w:name="Colorful Shading Accent 5" w:semiHidden="0" w:uiPriority="71" w:unhideWhenUsed="0"/>
-    <w:lsdException w:name="Colorful List Accent 5" w:semiHidden="0" w:uiPriority="72" w:unhideWhenUsed="0"/>
-    <w:lsdException w:name="Colorful Grid Accent 5" w:semiHidden="0" w:uiPriority="73" w:unhideWhenUsed="0"/>
-    <w:lsdException w:name="Light Shading Accent 6" w:semiHidden="0" w:uiPriority="60" w:unhideWhenUsed="0"/>
-    <w:lsdException w:name="Light List Accent 6" w:semiHidden="0" w:uiPriority="61" w:unhideWhenUsed="0"/>
-    <w:lsdException w:name="Light Grid Accent 6" w:semiHidden="0" w:uiPriority="62" w:unhideWhenUsed="0"/>
-    <w:lsdException w:name="Medium Shading 1 Accent 6" w:semiHidden="0" w:uiPriority="63" w:unhideWhenUsed="0"/>
-    <w:lsdException w:name="Medium Shading 2 Accent 6" w:semiHidden="0" w:uiPriority="64" w:unhideWhenUsed="0"/>
-    <w:lsdException w:name="Medium List 1 Accent 6" w:semiHidden="0" w:uiPriority="65" w:unhideWhenUsed="0"/>
-    <w:lsdException w:name="Medium List 2 Accent 6" w:semiHidden="0" w:uiPriority="66" w:unhideWhenUsed="0"/>
-    <w:lsdException w:name="Medium Grid 1 Accent 6" w:semiHidden="0" w:uiPriority="67" w:unhideWhenUsed="0"/>
-    <w:lsdException w:name="Medium Grid 2 Accent 6" w:semiHidden="0" w:uiPriority="68" w:unhideWhenUsed="0"/>
-    <w:lsdException w:name="Medium Grid 3 Accent 6" w:semiHidden="0" w:uiPriority="69" w:unhideWhenUsed="0"/>
-    <w:lsdException w:name="Dark List Accent 6" w:semiHidden="0" w:uiPriority="70" w:unhideWhenUsed="0"/>
-    <w:lsdException w:name="Colorful Shading Accent 6" w:semiHidden="0" w:uiPriority="71" w:unhideWhenUsed="0"/>
-    <w:lsdException w:name="Colorful List Accent 6" w:semiHidden="0" w:uiPriority="72" w:unhideWhenUsed="0"/>
-    <w:lsdException w:name="Colorful Grid Accent 6" w:semiHidden="0" w:uiPriority="73" w:unhideWhenUsed="0"/>
-    <w:lsdException w:name="Subtle Emphasis" w:semiHidden="0" w:uiPriority="19" w:unhideWhenUsed="0" w:qFormat="1"/>
-    <w:lsdException w:name="Intense Emphasis" w:semiHidden="0" w:uiPriority="21" w:unhideWhenUsed="0" w:qFormat="1"/>
-    <w:lsdException w:name="Subtle Reference" w:semiHidden="0" w:uiPriority="31" w:unhideWhenUsed="0" w:qFormat="1"/>
-    <w:lsdException w:name="Intense Reference" w:semiHidden="0" w:uiPriority="32" w:unhideWhenUsed="0" w:qFormat="1"/>
-    <w:lsdException w:name="Book Title" w:semiHidden="0" w:uiPriority="33" w:unhideWhenUsed="0" w:qFormat="1"/>
-    <w:lsdException w:name="Bibliography" w:uiPriority="37"/>
-    <w:lsdException w:name="TOC Heading" w:uiPriority="39" w:qFormat="1"/>
+  <w:latentStyles w:defLockedState="0" w:defUIPriority="99" w:defSemiHidden="0" w:defUnhideWhenUsed="0" w:defQFormat="0" w:count="371">
+    <w:lsdException w:name="Normal" w:uiPriority="0" w:qFormat="1"/>
+    <w:lsdException w:name="heading 1" w:uiPriority="9" w:qFormat="1"/>
+    <w:lsdException w:name="heading 2" w:semiHidden="1" w:uiPriority="9" w:unhideWhenUsed="1" w:qFormat="1"/>
+    <w:lsdException w:name="heading 3" w:semiHidden="1" w:uiPriority="9" w:unhideWhenUsed="1" w:qFormat="1"/>
+    <w:lsdException w:name="heading 4" w:semiHidden="1" w:uiPriority="9" w:unhideWhenUsed="1" w:qFormat="1"/>
+    <w:lsdException w:name="heading 5" w:semiHidden="1" w:uiPriority="9" w:unhideWhenUsed="1" w:qFormat="1"/>
+    <w:lsdException w:name="heading 6" w:semiHidden="1" w:uiPriority="9" w:unhideWhenUsed="1" w:qFormat="1"/>
+    <w:lsdException w:name="heading 7" w:semiHidden="1" w:uiPriority="9" w:unhideWhenUsed="1" w:qFormat="1"/>
+    <w:lsdException w:name="heading 8" w:semiHidden="1" w:uiPriority="9" w:unhideWhenUsed="1" w:qFormat="1"/>
+    <w:lsdException w:name="heading 9" w:semiHidden="1" w:uiPriority="9" w:unhideWhenUsed="1" w:qFormat="1"/>
+    <w:lsdException w:name="index 1" w:semiHidden="1" w:unhideWhenUsed="1"/>
+    <w:lsdException w:name="index 2" w:semiHidden="1" w:unhideWhenUsed="1"/>
+    <w:lsdException w:name="index 3" w:semiHidden="1" w:unhideWhenUsed="1"/>
+    <w:lsdException w:name="index 4" w:semiHidden="1" w:unhideWhenUsed="1"/>
+    <w:lsdException w:name="index 5" w:semiHidden="1" w:unhideWhenUsed="1"/>
+    <w:lsdException w:name="index 6" w:semiHidden="1" w:unhideWhenUsed="1"/>
+    <w:lsdException w:name="index 7" w:semiHidden="1" w:unhideWhenUsed="1"/>
+    <w:lsdException w:name="index 8" w:semiHidden="1" w:unhideWhenUsed="1"/>
+    <w:lsdException w:name="index 9" w:semiHidden="1" w:unhideWhenUsed="1"/>
+    <w:lsdException w:name="toc 1" w:semiHidden="1" w:uiPriority="39" w:unhideWhenUsed="1"/>
+    <w:lsdException w:name="toc 2" w:semiHidden="1" w:uiPriority="39" w:unhideWhenUsed="1"/>
+    <w:lsdException w:name="toc 3" w:semiHidden="1" w:uiPriority="39" w:unhideWhenUsed="1"/>
+    <w:lsdException w:name="toc 4" w:semiHidden="1" w:uiPriority="39" w:unhideWhenUsed="1"/>
+    <w:lsdException w:name="toc 5" w:semiHidden="1" w:uiPriority="39" w:unhideWhenUsed="1"/>
+    <w:lsdException w:name="toc 6" w:semiHidden="1" w:uiPriority="39" w:unhideWhenUsed="1"/>
+    <w:lsdException w:name="toc 7" w:semiHidden="1" w:uiPriority="39" w:unhideWhenUsed="1"/>
+    <w:lsdException w:name="toc 8" w:semiHidden="1" w:uiPriority="39" w:unhideWhenUsed="1"/>
+    <w:lsdException w:name="toc 9" w:semiHidden="1" w:uiPriority="39" w:unhideWhenUsed="1"/>
+    <w:lsdException w:name="Normal Indent" w:semiHidden="1" w:unhideWhenUsed="1"/>
+    <w:lsdException w:name="footnote text" w:semiHidden="1" w:unhideWhenUsed="1"/>
+    <w:lsdException w:name="annotation text" w:semiHidden="1" w:unhideWhenUsed="1"/>
+    <w:lsdException w:name="header" w:semiHidden="1" w:unhideWhenUsed="1"/>
+    <w:lsdException w:name="footer" w:semiHidden="1" w:unhideWhenUsed="1"/>
+    <w:lsdException w:name="index heading" w:semiHidden="1" w:unhideWhenUsed="1"/>
+    <w:lsdException w:name="caption" w:semiHidden="1" w:uiPriority="35" w:unhideWhenUsed="1" w:qFormat="1"/>
+    <w:lsdException w:name="table of figures" w:semiHidden="1" w:unhideWhenUsed="1"/>
+    <w:lsdException w:name="envelope address" w:semiHidden="1" w:unhideWhenUsed="1"/>
+    <w:lsdException w:name="envelope return" w:semiHidden="1" w:unhideWhenUsed="1"/>
+    <w:lsdException w:name="footnote reference" w:semiHidden="1" w:unhideWhenUsed="1"/>
+    <w:lsdException w:name="annotation reference" w:semiHidden="1" w:unhideWhenUsed="1"/>
+    <w:lsdException w:name="line number" w:semiHidden="1" w:unhideWhenUsed="1"/>
+    <w:lsdException w:name="page number" w:semiHidden="1" w:unhideWhenUsed="1"/>
+    <w:lsdException w:name="endnote reference" w:semiHidden="1" w:unhideWhenUsed="1"/>
+    <w:lsdException w:name="endnote text" w:semiHidden="1" w:unhideWhenUsed="1"/>
+    <w:lsdException w:name="table of authorities" w:semiHidden="1" w:unhideWhenUsed="1"/>
+    <w:lsdException w:name="macro" w:semiHidden="1" w:unhideWhenUsed="1"/>
+    <w:lsdException w:name="toa heading" w:semiHidden="1" w:unhideWhenUsed="1"/>
+    <w:lsdException w:name="List" w:semiHidden="1" w:unhideWhenUsed="1"/>
+    <w:lsdException w:name="List Bullet" w:semiHidden="1" w:unhideWhenUsed="1"/>
+    <w:lsdException w:name="List Number" w:semiHidden="1" w:unhideWhenUsed="1"/>
+    <w:lsdException w:name="List 2" w:semiHidden="1" w:unhideWhenUsed="1"/>
+    <w:lsdException w:name="List 3" w:semiHidden="1" w:unhideWhenUsed="1"/>
+    <w:lsdException w:name="List 4" w:semiHidden="1" w:unhideWhenUsed="1"/>
+    <w:lsdException w:name="List 5" w:semiHidden="1" w:unhideWhenUsed="1"/>
+    <w:lsdException w:name="List Bullet 2" w:semiHidden="1" w:unhideWhenUsed="1"/>
+    <w:lsdException w:name="List Bullet 3" w:semiHidden="1" w:unhideWhenUsed="1"/>
+    <w:lsdException w:name="List Bullet 4" w:semiHidden="1" w:unhideWhenUsed="1"/>
+    <w:lsdException w:name="List Bullet 5" w:semiHidden="1" w:unhideWhenUsed="1"/>
+    <w:lsdException w:name="List Number 2" w:semiHidden="1" w:unhideWhenUsed="1"/>
+    <w:lsdException w:name="List Number 3" w:semiHidden="1" w:unhideWhenUsed="1"/>
+    <w:lsdException w:name="List Number 4" w:semiHidden="1" w:unhideWhenUsed="1"/>
+    <w:lsdException w:name="List Number 5" w:semiHidden="1" w:unhideWhenUsed="1"/>
+    <w:lsdException w:name="Title" w:uiPriority="10" w:qFormat="1"/>
+    <w:lsdException w:name="Closing" w:semiHidden="1" w:unhideWhenUsed="1"/>
+    <w:lsdException w:name="Signature" w:semiHidden="1" w:unhideWhenUsed="1"/>
+    <w:lsdException w:name="Default Paragraph Font" w:semiHidden="1" w:uiPriority="1" w:unhideWhenUsed="1"/>
+    <w:lsdException w:name="Body Text" w:semiHidden="1" w:unhideWhenUsed="1"/>
+    <w:lsdException w:name="Body Text Indent" w:semiHidden="1" w:unhideWhenUsed="1"/>
+    <w:lsdException w:name="List Continue" w:semiHidden="1" w:unhideWhenUsed="1"/>
+    <w:lsdException w:name="List Continue 2" w:semiHidden="1" w:unhideWhenUsed="1"/>
+    <w:lsdException w:name="List Continue 3" w:semiHidden="1" w:unhideWhenUsed="1"/>
+    <w:lsdException w:name="List Continue 4" w:semiHidden="1" w:unhideWhenUsed="1"/>
+    <w:lsdException w:name="List Continue 5" w:semiHidden="1" w:unhideWhenUsed="1"/>
+    <w:lsdException w:name="Message Header" w:semiHidden="1" w:unhideWhenUsed="1"/>
+    <w:lsdException w:name="Subtitle" w:uiPriority="11" w:qFormat="1"/>
+    <w:lsdException w:name="Salutation" w:semiHidden="1" w:unhideWhenUsed="1"/>
+    <w:lsdException w:name="Date" w:semiHidden="1" w:unhideWhenUsed="1"/>
+    <w:lsdException w:name="Body Text First Indent" w:semiHidden="1" w:unhideWhenUsed="1"/>
+    <w:lsdException w:name="Body Text First Indent 2" w:semiHidden="1" w:unhideWhenUsed="1"/>
+    <w:lsdException w:name="Note Heading" w:semiHidden="1" w:unhideWhenUsed="1"/>
+    <w:lsdException w:name="Body Text 2" w:semiHidden="1" w:unhideWhenUsed="1"/>
+    <w:lsdException w:name="Body Text 3" w:semiHidden="1" w:unhideWhenUsed="1"/>
+    <w:lsdException w:name="Body Text Indent 2" w:semiHidden="1" w:unhideWhenUsed="1"/>
+    <w:lsdException w:name="Body Text Indent 3" w:semiHidden="1" w:unhideWhenUsed="1"/>
+    <w:lsdException w:name="Block Text" w:semiHidden="1" w:unhideWhenUsed="1"/>
+    <w:lsdException w:name="Hyperlink" w:semiHidden="1" w:unhideWhenUsed="1"/>
+    <w:lsdException w:name="FollowedHyperlink" w:semiHidden="1" w:unhideWhenUsed="1"/>
+    <w:lsdException w:name="Strong" w:uiPriority="22" w:qFormat="1"/>
+    <w:lsdException w:name="Emphasis" w:uiPriority="20" w:qFormat="1"/>
+    <w:lsdException w:name="Document Map" w:semiHidden="1" w:unhideWhenUsed="1"/>
+    <w:lsdException w:name="Plain Text" w:semiHidden="1" w:unhideWhenUsed="1"/>
+    <w:lsdException w:name="E-mail Signature" w:semiHidden="1" w:unhideWhenUsed="1"/>
+    <w:lsdException w:name="HTML Top of Form" w:semiHidden="1" w:unhideWhenUsed="1"/>
+    <w:lsdException w:name="HTML Bottom of Form" w:semiHidden="1" w:unhideWhenUsed="1"/>
+    <w:lsdException w:name="Normal (Web)" w:semiHidden="1" w:unhideWhenUsed="1"/>
+    <w:lsdException w:name="HTML Acronym" w:semiHidden="1" w:unhideWhenUsed="1"/>
+    <w:lsdException w:name="HTML Address" w:semiHidden="1" w:unhideWhenUsed="1"/>
+    <w:lsdException w:name="HTML Cite" w:semiHidden="1" w:unhideWhenUsed="1"/>
+    <w:lsdException w:name="HTML Code" w:semiHidden="1" w:unhideWhenUsed="1"/>
+    <w:lsdException w:name="HTML Definition" w:semiHidden="1" w:unhideWhenUsed="1"/>
+    <w:lsdException w:name="HTML Keyboard" w:semiHidden="1" w:unhideWhenUsed="1"/>
+    <w:lsdException w:name="HTML Preformatted" w:semiHidden="1" w:unhideWhenUsed="1"/>
+    <w:lsdException w:name="HTML Sample" w:semiHidden="1" w:unhideWhenUsed="1"/>
+    <w:lsdException w:name="HTML Typewriter" w:semiHidden="1" w:unhideWhenUsed="1"/>
+    <w:lsdException w:name="HTML Variable" w:semiHidden="1" w:unhideWhenUsed="1"/>
+    <w:lsdException w:name="Normal Table" w:semiHidden="1" w:unhideWhenUsed="1"/>
+    <w:lsdException w:name="annotation subject" w:semiHidden="1" w:unhideWhenUsed="1"/>
+    <w:lsdException w:name="No List" w:semiHidden="1" w:unhideWhenUsed="1"/>
+    <w:lsdException w:name="Outline List 1" w:semiHidden="1" w:unhideWhenUsed="1"/>
+    <w:lsdException w:name="Outline List 2" w:semiHidden="1" w:unhideWhenUsed="1"/>
+    <w:lsdException w:name="Outline List 3" w:semiHidden="1" w:unhideWhenUsed="1"/>
+    <w:lsdException w:name="Table Simple 1" w:semiHidden="1" w:unhideWhenUsed="1"/>
+    <w:lsdException w:name="Table Simple 2" w:semiHidden="1" w:unhideWhenUsed="1"/>
+    <w:lsdException w:name="Table Simple 3" w:semiHidden="1" w:unhideWhenUsed="1"/>
+    <w:lsdException w:name="Table Classic 1" w:semiHidden="1" w:unhideWhenUsed="1"/>
+    <w:lsdException w:name="Table Classic 2" w:semiHidden="1" w:unhideWhenUsed="1"/>
+    <w:lsdException w:name="Table Classic 3" w:semiHidden="1" w:unhideWhenUsed="1"/>
+    <w:lsdException w:name="Table Classic 4" w:semiHidden="1" w:unhideWhenUsed="1"/>
+    <w:lsdException w:name="Table Colorful 1" w:semiHidden="1" w:unhideWhenUsed="1"/>
+    <w:lsdException w:name="Table Colorful 2" w:semiHidden="1" w:unhideWhenUsed="1"/>
+    <w:lsdException w:name="Table Colorful 3" w:semiHidden="1" w:unhideWhenUsed="1"/>
+    <w:lsdException w:name="Table Columns 1" w:semiHidden="1" w:unhideWhenUsed="1"/>
+    <w:lsdException w:name="Table Columns 2" w:semiHidden="1" w:unhideWhenUsed="1"/>
+    <w:lsdException w:name="Table Columns 3" w:semiHidden="1" w:unhideWhenUsed="1"/>
+    <w:lsdException w:name="Table Columns 4" w:semiHidden="1" w:unhideWhenUsed="1"/>
+    <w:lsdException w:name="Table Columns 5" w:semiHidden="1" w:unhideWhenUsed="1"/>
+    <w:lsdException w:name="Table Grid 1" w:semiHidden="1" w:unhideWhenUsed="1"/>
+    <w:lsdException w:name="Table Grid 2" w:semiHidden="1" w:unhideWhenUsed="1"/>
+    <w:lsdException w:name="Table Grid 3" w:semiHidden="1" w:unhideWhenUsed="1"/>
+    <w:lsdException w:name="Table Grid 4" w:semiHidden="1" w:unhideWhenUsed="1"/>
+    <w:lsdException w:name="Table Grid 5" w:semiHidden="1" w:unhideWhenUsed="1"/>
+    <w:lsdException w:name="Table Grid 6" w:semiHidden="1" w:unhideWhenUsed="1"/>
+    <w:lsdException w:name="Table Grid 7" w:semiHidden="1" w:unhideWhenUsed="1"/>
+    <w:lsdException w:name="Table Grid 8" w:semiHidden="1" w:unhideWhenUsed="1"/>
+    <w:lsdException w:name="Table List 1" w:semiHidden="1" w:unhideWhenUsed="1"/>
+    <w:lsdException w:name="Table List 2" w:semiHidden="1" w:unhideWhenUsed="1"/>
+    <w:lsdException w:name="Table List 3" w:semiHidden="1" w:unhideWhenUsed="1"/>
+    <w:lsdException w:name="Table List 4" w:semiHidden="1" w:unhideWhenUsed="1"/>
+    <w:lsdException w:name="Table List 5" w:semiHidden="1" w:unhideWhenUsed="1"/>
+    <w:lsdException w:name="Table List 6" w:semiHidden="1" w:unhideWhenUsed="1"/>
+    <w:lsdException w:name="Table List 7" w:semiHidden="1" w:unhideWhenUsed="1"/>
+    <w:lsdException w:name="Table List 8" w:semiHidden="1" w:unhideWhenUsed="1"/>
+    <w:lsdException w:name="Table 3D effects 1" w:semiHidden="1" w:unhideWhenUsed="1"/>
+    <w:lsdException w:name="Table 3D effects 2" w:semiHidden="1" w:unhideWhenUsed="1"/>
+    <w:lsdException w:name="Table 3D effects 3" w:semiHidden="1" w:unhideWhenUsed="1"/>
+    <w:lsdException w:name="Table Contemporary" w:semiHidden="1" w:unhideWhenUsed="1"/>
+    <w:lsdException w:name="Table Elegant" w:semiHidden="1" w:unhideWhenUsed="1"/>
+    <w:lsdException w:name="Table Professional" w:semiHidden="1" w:unhideWhenUsed="1"/>
+    <w:lsdException w:name="Table Subtle 1" w:semiHidden="1" w:unhideWhenUsed="1"/>
+    <w:lsdException w:name="Table Subtle 2" w:semiHidden="1" w:unhideWhenUsed="1"/>
+    <w:lsdException w:name="Table Web 1" w:semiHidden="1" w:unhideWhenUsed="1"/>
+    <w:lsdException w:name="Table Web 2" w:semiHidden="1" w:unhideWhenUsed="1"/>
+    <w:lsdException w:name="Table Web 3" w:semiHidden="1" w:unhideWhenUsed="1"/>
+    <w:lsdException w:name="Balloon Text" w:semiHidden="1" w:unhideWhenUsed="1"/>
+    <w:lsdException w:name="Table Grid" w:uiPriority="59"/>
+    <w:lsdException w:name="Table Theme" w:semiHidden="1" w:unhideWhenUsed="1"/>
+    <w:lsdException w:name="Placeholder Text" w:semiHidden="1"/>
+    <w:lsdException w:name="No Spacing" w:uiPriority="1" w:qFormat="1"/>
+    <w:lsdException w:name="Light Shading" w:uiPriority="60"/>
+    <w:lsdException w:name="Light List" w:uiPriority="61"/>
+    <w:lsdException w:name="Light Grid" w:uiPriority="62"/>
+    <w:lsdException w:name="Medium Shading 1" w:uiPriority="63"/>
+    <w:lsdException w:name="Medium Shading 2" w:uiPriority="64"/>
+    <w:lsdException w:name="Medium List 1" w:uiPriority="65"/>
+    <w:lsdException w:name="Medium List 2" w:uiPriority="66"/>
+    <w:lsdException w:name="Medium Grid 1" w:uiPriority="67"/>
+    <w:lsdException w:name="Medium Grid 2" w:uiPriority="68"/>
+    <w:lsdException w:name="Medium Grid 3" w:uiPriority="69"/>
+    <w:lsdException w:name="Dark List" w:uiPriority="70"/>
+    <w:lsdException w:name="Colorful Shading" w:uiPriority="71"/>
+    <w:lsdException w:name="Colorful List" w:uiPriority="72"/>
+    <w:lsdException w:name="Colorful Grid" w:uiPriority="73"/>
+    <w:lsdException w:name="Light Shading Accent 1" w:uiPriority="60"/>
+    <w:lsdException w:name="Light List Accent 1" w:uiPriority="61"/>
+    <w:lsdException w:name="Light Grid Accent 1" w:uiPriority="62"/>
+    <w:lsdException w:name="Medium Shading 1 Accent 1" w:uiPriority="63"/>
+    <w:lsdException w:name="Medium Shading 2 Accent 1" w:uiPriority="64"/>
+    <w:lsdException w:name="Medium List 1 Accent 1" w:uiPriority="65"/>
+    <w:lsdException w:name="Revision" w:semiHidden="1"/>
+    <w:lsdException w:name="List Paragraph" w:uiPriority="34" w:qFormat="1"/>
+    <w:lsdException w:name="Quote" w:uiPriority="29" w:qFormat="1"/>
+    <w:lsdException w:name="Intense Quote" w:uiPriority="30" w:qFormat="1"/>
+    <w:lsdException w:name="Medium List 2 Accent 1" w:uiPriority="66"/>
+    <w:lsdException w:name="Medium Grid 1 Accent 1" w:uiPriority="67"/>
+    <w:lsdException w:name="Medium Grid 2 Accent 1" w:uiPriority="68"/>
+    <w:lsdException w:name="Medium Grid 3 Accent 1" w:uiPriority="69"/>
+    <w:lsdException w:name="Dark List Accent 1" w:uiPriority="70"/>
+    <w:lsdException w:name="Colorful Shading Accent 1" w:uiPriority="71"/>
+    <w:lsdException w:name="Colorful List Accent 1" w:uiPriority="72"/>
+    <w:lsdException w:name="Colorful Grid Accent 1" w:uiPriority="73"/>
+    <w:lsdException w:name="Light Shading Accent 2" w:uiPriority="60"/>
+    <w:lsdException w:name="Light List Accent 2" w:uiPriority="61"/>
+    <w:lsdException w:name="Light Grid Accent 2" w:uiPriority="62"/>
+    <w:lsdException w:name="Medium Shading 1 Accent 2" w:uiPriority="63"/>
+    <w:lsdException w:name="Medium Shading 2 Accent 2" w:uiPriority="64"/>
+    <w:lsdException w:name="Medium List 1 Accent 2" w:uiPriority="65"/>
+    <w:lsdException w:name="Medium List 2 Accent 2" w:uiPriority="66"/>
+    <w:lsdException w:name="Medium Grid 1 Accent 2" w:uiPriority="67"/>
+    <w:lsdException w:name="Medium Grid 2 Accent 2" w:uiPriority="68"/>
+    <w:lsdException w:name="Medium Grid 3 Accent 2" w:uiPriority="69"/>
+    <w:lsdException w:name="Dark List Accent 2" w:uiPriority="70"/>
+    <w:lsdException w:name="Colorful Shading Accent 2" w:uiPriority="71"/>
+    <w:lsdException w:name="Colorful List Accent 2" w:uiPriority="72"/>
+    <w:lsdException w:name="Colorful Grid Accent 2" w:uiPriority="73"/>
+    <w:lsdException w:name="Light Shading Accent 3" w:uiPriority="60"/>
+    <w:lsdException w:name="Light List Accent 3" w:uiPriority="61"/>
+    <w:lsdException w:name="Light Grid Accent 3" w:uiPriority="62"/>
+    <w:lsdException w:name="Medium Shading 1 Accent 3" w:uiPriority="63"/>
+    <w:lsdException w:name="Medium Shading 2 Accent 3" w:uiPriority="64"/>
+    <w:lsdException w:name="Medium List 1 Accent 3" w:uiPriority="65"/>
+    <w:lsdException w:name="Medium List 2 Accent 3" w:uiPriority="66"/>
+    <w:lsdException w:name="Medium Grid 1 Accent 3" w:uiPriority="67"/>
+    <w:lsdException w:name="Medium Grid 2 Accent 3" w:uiPriority="68"/>
+    <w:lsdException w:name="Medium Grid 3 Accent 3" w:uiPriority="69"/>
+    <w:lsdException w:name="Dark List Accent 3" w:uiPriority="70"/>
+    <w:lsdException w:name="Colorful Shading Accent 3" w:uiPriority="71"/>
+    <w:lsdException w:name="Colorful List Accent 3" w:uiPriority="72"/>
+    <w:lsdException w:name="Colorful Grid Accent 3" w:uiPriority="73"/>
+    <w:lsdException w:name="Light Shading Accent 4" w:uiPriority="60"/>
+    <w:lsdException w:name="Light List Accent 4" w:uiPriority="61"/>
+    <w:lsdException w:name="Light Grid Accent 4" w:uiPriority="62"/>
+    <w:lsdException w:name="Medium Shading 1 Accent 4" w:uiPriority="63"/>
+    <w:lsdException w:name="Medium Shading 2 Accent 4" w:uiPriority="64"/>
+    <w:lsdException w:name="Medium List 1 Accent 4" w:uiPriority="65"/>
+    <w:lsdException w:name="Medium List 2 Accent 4" w:uiPriority="66"/>
+    <w:lsdException w:name="Medium Grid 1 Accent 4" w:uiPriority="67"/>
+    <w:lsdException w:name="Medium Grid 2 Accent 4" w:uiPriority="68"/>
+    <w:lsdException w:name="Medium Grid 3 Accent 4" w:uiPriority="69"/>
+    <w:lsdException w:name="Dark List Accent 4" w:uiPriority="70"/>
+    <w:lsdException w:name="Colorful Shading Accent 4" w:uiPriority="71"/>
+    <w:lsdException w:name="Colorful List Accent 4" w:uiPriority="72"/>
+    <w:lsdException w:name="Colorful Grid Accent 4" w:uiPriority="73"/>
+    <w:lsdException w:name="Light Shading Accent 5" w:uiPriority="60"/>
+    <w:lsdException w:name="Light List Accent 5" w:uiPriority="61"/>
+    <w:lsdException w:name="Light Grid Accent 5" w:uiPriority="62"/>
+    <w:lsdException w:name="Medium Shading 1 Accent 5" w:uiPriority="63"/>
+    <w:lsdException w:name="Medium Shading 2 Accent 5" w:uiPriority="64"/>
+    <w:lsdException w:name="Medium List 1 Accent 5" w:uiPriority="65"/>
+    <w:lsdException w:name="Medium List 2 Accent 5" w:uiPriority="66"/>
+    <w:lsdException w:name="Medium Grid 1 Accent 5" w:uiPriority="67"/>
+    <w:lsdException w:name="Medium Grid 2 Accent 5" w:uiPriority="68"/>
+    <w:lsdException w:name="Medium Grid 3 Accent 5" w:uiPriority="69"/>
+    <w:lsdException w:name="Dark List Accent 5" w:uiPriority="70"/>
+    <w:lsdException w:name="Colorful Shading Accent 5" w:uiPriority="71"/>
+    <w:lsdException w:name="Colorful List Accent 5" w:uiPriority="72"/>
+    <w:lsdException w:name="Colorful Grid Accent 5" w:uiPriority="73"/>
+    <w:lsdException w:name="Light Shading Accent 6" w:uiPriority="60"/>
+    <w:lsdException w:name="Light List Accent 6" w:uiPriority="61"/>
+    <w:lsdException w:name="Light Grid Accent 6" w:uiPriority="62"/>
+    <w:lsdException w:name="Medium Shading 1 Accent 6" w:uiPriority="63"/>
+    <w:lsdException w:name="Medium Shading 2 Accent 6" w:uiPriority="64"/>
+    <w:lsdException w:name="Medium List 1 Accent 6" w:uiPriority="65"/>
+    <w:lsdException w:name="Medium List 2 Accent 6" w:uiPriority="66"/>
+    <w:lsdException w:name="Medium Grid 1 Accent 6" w:uiPriority="67"/>
+    <w:lsdException w:name="Medium Grid 2 Accent 6" w:uiPriority="68"/>
+    <w:lsdException w:name="Medium Grid 3 Accent 6" w:uiPriority="69"/>
+    <w:lsdException w:name="Dark List Accent 6" w:uiPriority="70"/>
+    <w:lsdException w:name="Colorful Shading Accent 6" w:uiPriority="71"/>
+    <w:lsdException w:name="Colorful List Accent 6" w:uiPriority="72"/>
+    <w:lsdException w:name="Colorful Grid Accent 6" w:uiPriority="73"/>
+    <w:lsdException w:name="Subtle Emphasis" w:uiPriority="19" w:qFormat="1"/>
+    <w:lsdException w:name="Intense Emphasis" w:uiPriority="21" w:qFormat="1"/>
+    <w:lsdException w:name="Subtle Reference" w:uiPriority="31" w:qFormat="1"/>
+    <w:lsdException w:name="Intense Reference" w:uiPriority="32" w:qFormat="1"/>
+    <w:lsdException w:name="Book Title" w:uiPriority="33" w:qFormat="1"/>
+    <w:lsdException w:name="Bibliography" w:semiHidden="1" w:uiPriority="37" w:unhideWhenUsed="1"/>
+    <w:lsdException w:name="TOC Heading" w:semiHidden="1" w:uiPriority="39" w:unhideWhenUsed="1" w:qFormat="1"/>
+    <w:lsdException w:name="Plain Table 1" w:uiPriority="41"/>
+    <w:lsdException w:name="Plain Table 2" w:uiPriority="42"/>
+    <w:lsdException w:name="Plain Table 3" w:uiPriority="43"/>
+    <w:lsdException w:name="Plain Table 4" w:uiPriority="44"/>
+    <w:lsdException w:name="Plain Table 5" w:uiPriority="45"/>
+    <w:lsdException w:name="Grid Table Light" w:uiPriority="40"/>
+    <w:lsdException w:name="Grid Table 1 Light" w:uiPriority="46"/>
+    <w:lsdException w:name="Grid Table 2" w:uiPriority="47"/>
+    <w:lsdException w:name="Grid Table 3" w:uiPriority="48"/>
+    <w:lsdException w:name="Grid Table 4" w:uiPriority="49"/>
+    <w:lsdException w:name="Grid Table 5 Dark" w:uiPriority="50"/>
+    <w:lsdException w:name="Grid Table 6 Colorful" w:uiPriority="51"/>
+    <w:lsdException w:name="Grid Table 7 Colorful" w:uiPriority="52"/>
+    <w:lsdException w:name="Grid Table 1 Light Accent 1" w:uiPriority="46"/>
+    <w:lsdException w:name="Grid Table 2 Accent 1" w:uiPriority="47"/>
+    <w:lsdException w:name="Grid Table 3 Accent 1" w:uiPriority="48"/>
+    <w:lsdException w:name="Grid Table 4 Accent 1" w:uiPriority="49"/>
+    <w:lsdException w:name="Grid Table 5 Dark Accent 1" w:uiPriority="50"/>
+    <w:lsdException w:name="Grid Table 6 Colorful Accent 1" w:uiPriority="51"/>
+    <w:lsdException w:name="Grid Table 7 Colorful Accent 1" w:uiPriority="52"/>
+    <w:lsdException w:name="Grid Table 1 Light Accent 2" w:uiPriority="46"/>
+    <w:lsdException w:name="Grid Table 2 Accent 2" w:uiPriority="47"/>
+    <w:lsdException w:name="Grid Table 3 Accent 2" w:uiPriority="48"/>
+    <w:lsdException w:name="Grid Table 4 Accent 2" w:uiPriority="49"/>
+    <w:lsdException w:name="Grid Table 5 Dark Accent 2" w:uiPriority="50"/>
+    <w:lsdException w:name="Grid Table 6 Colorful Accent 2" w:uiPriority="51"/>
+    <w:lsdException w:name="Grid Table 7 Colorful Accent 2" w:uiPriority="52"/>
+    <w:lsdException w:name="Grid Table 1 Light Accent 3" w:uiPriority="46"/>
+    <w:lsdException w:name="Grid Table 2 Accent 3" w:uiPriority="47"/>
+    <w:lsdException w:name="Grid Table 3 Accent 3" w:uiPriority="48"/>
+    <w:lsdException w:name="Grid Table 4 Accent 3" w:uiPriority="49"/>
+    <w:lsdException w:name="Grid Table 5 Dark Accent 3" w:uiPriority="50"/>
+    <w:lsdException w:name="Grid Table 6 Colorful Accent 3" w:uiPriority="51"/>
+    <w:lsdException w:name="Grid Table 7 Colorful Accent 3" w:uiPriority="52"/>
+    <w:lsdException w:name="Grid Table 1 Light Accent 4" w:uiPriority="46"/>
+    <w:lsdException w:name="Grid Table 2 Accent 4" w:uiPriority="47"/>
+    <w:lsdException w:name="Grid Table 3 Accent 4" w:uiPriority="48"/>
+    <w:lsdException w:name="Grid Table 4 Accent 4" w:uiPriority="49"/>
+    <w:lsdException w:name="Grid Table 5 Dark Accent 4" w:uiPriority="50"/>
+    <w:lsdException w:name="Grid Table 6 Colorful Accent 4" w:uiPriority="51"/>
+    <w:lsdException w:name="Grid Table 7 Colorful Accent 4" w:uiPriority="52"/>
+    <w:lsdException w:name="Grid Table 1 Light Accent 5" w:uiPriority="46"/>
+    <w:lsdException w:name="Grid Table 2 Accent 5" w:uiPriority="47"/>
+    <w:lsdException w:name="Grid Table 3 Accent 5" w:uiPriority="48"/>
+    <w:lsdException w:name="Grid Table 4 Accent 5" w:uiPriority="49"/>
+    <w:lsdException w:name="Grid Table 5 Dark Accent 5" w:uiPriority="50"/>
+    <w:lsdException w:name="Grid Table 6 Colorful Accent 5" w:uiPriority="51"/>
+    <w:lsdException w:name="Grid Table 7 Colorful Accent 5" w:uiPriority="52"/>
+    <w:lsdException w:name="Grid Table 1 Light Accent 6" w:uiPriority="46"/>
+    <w:lsdException w:name="Grid Table 2 Accent 6" w:uiPriority="47"/>
+    <w:lsdException w:name="Grid Table 3 Accent 6" w:uiPriority="48"/>
+    <w:lsdException w:name="Grid Table 4 Accent 6" w:uiPriority="49"/>
+    <w:lsdException w:name="Grid Table 5 Dark Accent 6" w:uiPriority="50"/>
+    <w:lsdException w:name="Grid Table 6 Colorful Accent 6" w:uiPriority="51"/>
+    <w:lsdException w:name="Grid Table 7 Colorful Accent 6" w:uiPriority="52"/>
+    <w:lsdException w:name="List Table 1 Light" w:uiPriority="46"/>
+    <w:lsdException w:name="List Table 2" w:uiPriority="47"/>
+    <w:lsdException w:name="List Table 3" w:uiPriority="48"/>
+    <w:lsdException w:name="List Table 4" w:uiPriority="49"/>
+    <w:lsdException w:name="List Table 5 Dark" w:uiPriority="50"/>
+    <w:lsdException w:name="List Table 6 Colorful" w:uiPriority="51"/>
+    <w:lsdException w:name="List Table 7 Colorful" w:uiPriority="52"/>
+    <w:lsdException w:name="List Table 1 Light Accent 1" w:uiPriority="46"/>
+    <w:lsdException w:name="List Table 2 Accent 1" w:uiPriority="47"/>
+    <w:lsdException w:name="List Table 3 Accent 1" w:uiPriority="48"/>
+    <w:lsdException w:name="List Table 4 Accent 1" w:uiPriority="49"/>
+    <w:lsdException w:name="List Table 5 Dark Accent 1" w:uiPriority="50"/>
+    <w:lsdException w:name="List Table 6 Colorful Accent 1" w:uiPriority="51"/>
+    <w:lsdException w:name="List Table 7 Colorful Accent 1" w:uiPriority="52"/>
+    <w:lsdException w:name="List Table 1 Light Accent 2" w:uiPriority="46"/>
+    <w:lsdException w:name="List Table 2 Accent 2" w:uiPriority="47"/>
+    <w:lsdException w:name="List Table 3 Accent 2" w:uiPriority="48"/>
+    <w:lsdException w:name="List Table 4 Accent 2" w:uiPriority="49"/>
+    <w:lsdException w:name="List Table 5 Dark Accent 2" w:uiPriority="50"/>
+    <w:lsdException w:name="List Table 6 Colorful Accent 2" w:uiPriority="51"/>
+    <w:lsdException w:name="List Table 7 Colorful Accent 2" w:uiPriority="52"/>
+    <w:lsdException w:name="List Table 1 Light Accent 3" w:uiPriority="46"/>
+    <w:lsdException w:name="List Table 2 Accent 3" w:uiPriority="47"/>
+    <w:lsdException w:name="List Table 3 Accent 3" w:uiPriority="48"/>
+    <w:lsdException w:name="List Table 4 Accent 3" w:uiPriority="49"/>
+    <w:lsdException w:name="List Table 5 Dark Accent 3" w:uiPriority="50"/>
+    <w:lsdException w:name="List Table 6 Colorful Accent 3" w:uiPriority="51"/>
+    <w:lsdException w:name="List Table 7 Colorful Accent 3" w:uiPriority="52"/>
+    <w:lsdException w:name="List Table 1 Light Accent 4" w:uiPriority="46"/>
+    <w:lsdException w:name="List Table 2 Accent 4" w:uiPriority="47"/>
+    <w:lsdException w:name="List Table 3 Accent 4" w:uiPriority="48"/>
+    <w:lsdException w:name="List Table 4 Accent 4" w:uiPriority="49"/>
+    <w:lsdException w:name="List Table 5 Dark Accent 4" w:uiPriority="50"/>
+    <w:lsdException w:name="List Table 6 Colorful Accent 4" w:uiPriority="51"/>
+    <w:lsdException w:name="List Table 7 Colorful Accent 4" w:uiPriority="52"/>
+    <w:lsdException w:name="List Table 1 Light Accent 5" w:uiPriority="46"/>
+    <w:lsdException w:name="List Table 2 Accent 5" w:uiPriority="47"/>
+    <w:lsdException w:name="List Table 3 Accent 5" w:uiPriority="48"/>
+    <w:lsdException w:name="List Table 4 Accent 5" w:uiPriority="49"/>
+    <w:lsdException w:name="List Table 5 Dark Accent 5" w:uiPriority="50"/>
+    <w:lsdException w:name="List Table 6 Colorful Accent 5" w:uiPriority="51"/>
+    <w:lsdException w:name="List Table 7 Colorful Accent 5" w:uiPriority="52"/>
+    <w:lsdException w:name="List Table 1 Light Accent 6" w:uiPriority="46"/>
+    <w:lsdException w:name="List Table 2 Accent 6" w:uiPriority="47"/>
+    <w:lsdException w:name="List Table 3 Accent 6" w:uiPriority="48"/>
+    <w:lsdException w:name="List Table 4 Accent 6" w:uiPriority="49"/>
+    <w:lsdException w:name="List Table 5 Dark Accent 6" w:uiPriority="50"/>
+    <w:lsdException w:name="List Table 6 Colorful Accent 6" w:uiPriority="51"/>
+    <w:lsdException w:name="List Table 7 Colorful Accent 6" w:uiPriority="52"/>
   </w:latentStyles>
   <w:style w:type="paragraph" w:default="1" w:styleId="a">
     <w:name w:val="Normal"/>
@@ -8529,198 +8039,8 @@
 </w:styles>
 </file>
 
-<file path=word/glossary/stylesWithEffects.xml><?xml version="1.0" encoding="utf-8"?>
-<w:styles xmlns:wpc="http://schemas.microsoft.com/office/word/2010/wordprocessingCanvas" xmlns:mc="http://schemas.openxmlformats.org/markup-compatibility/2006" xmlns:o="urn:schemas-microsoft-com:office:office" xmlns:r="http://schemas.openxmlformats.org/officeDocument/2006/relationships" xmlns:m="http://schemas.openxmlformats.org/officeDocument/2006/math" xmlns:v="urn:schemas-microsoft-com:vml" xmlns:wp14="http://schemas.microsoft.com/office/word/2010/wordprocessingDrawing" xmlns:wp="http://schemas.openxmlformats.org/drawingml/2006/wordprocessingDrawing" xmlns:w10="urn:schemas-microsoft-com:office:word" xmlns:w="http://schemas.openxmlformats.org/wordprocessingml/2006/main" xmlns:w14="http://schemas.microsoft.com/office/word/2010/wordml" xmlns:wpg="http://schemas.microsoft.com/office/word/2010/wordprocessingGroup" xmlns:wpi="http://schemas.microsoft.com/office/word/2010/wordprocessingInk" xmlns:wne="http://schemas.microsoft.com/office/word/2006/wordml" xmlns:wps="http://schemas.microsoft.com/office/word/2010/wordprocessingShape" mc:Ignorable="w14 wp14">
-  <w:docDefaults>
-    <w:rPrDefault>
-      <w:rPr>
-        <w:rFonts w:asciiTheme="minorHAnsi" w:eastAsiaTheme="minorEastAsia" w:hAnsiTheme="minorHAnsi" w:cstheme="minorBidi"/>
-        <w:sz w:val="22"/>
-        <w:szCs w:val="22"/>
-        <w:lang w:val="ru-RU" w:eastAsia="ru-RU" w:bidi="ar-SA"/>
-      </w:rPr>
-    </w:rPrDefault>
-    <w:pPrDefault>
-      <w:pPr>
-        <w:spacing w:after="200" w:line="276" w:lineRule="auto"/>
-      </w:pPr>
-    </w:pPrDefault>
-  </w:docDefaults>
-  <w:latentStyles w:defLockedState="0" w:defUIPriority="99" w:defSemiHidden="1" w:defUnhideWhenUsed="1" w:defQFormat="0" w:count="267">
-    <w:lsdException w:name="Normal" w:semiHidden="0" w:uiPriority="0" w:unhideWhenUsed="0" w:qFormat="1"/>
-    <w:lsdException w:name="heading 1" w:semiHidden="0" w:uiPriority="9" w:unhideWhenUsed="0" w:qFormat="1"/>
-    <w:lsdException w:name="heading 2" w:uiPriority="9" w:qFormat="1"/>
-    <w:lsdException w:name="heading 3" w:uiPriority="9" w:qFormat="1"/>
-    <w:lsdException w:name="heading 4" w:uiPriority="9" w:qFormat="1"/>
-    <w:lsdException w:name="heading 5" w:uiPriority="9" w:qFormat="1"/>
-    <w:lsdException w:name="heading 6" w:uiPriority="9" w:qFormat="1"/>
-    <w:lsdException w:name="heading 7" w:uiPriority="9" w:qFormat="1"/>
-    <w:lsdException w:name="heading 8" w:uiPriority="9" w:qFormat="1"/>
-    <w:lsdException w:name="heading 9" w:uiPriority="9" w:qFormat="1"/>
-    <w:lsdException w:name="toc 1" w:uiPriority="39"/>
-    <w:lsdException w:name="toc 2" w:uiPriority="39"/>
-    <w:lsdException w:name="toc 3" w:uiPriority="39"/>
-    <w:lsdException w:name="toc 4" w:uiPriority="39"/>
-    <w:lsdException w:name="toc 5" w:uiPriority="39"/>
-    <w:lsdException w:name="toc 6" w:uiPriority="39"/>
-    <w:lsdException w:name="toc 7" w:uiPriority="39"/>
-    <w:lsdException w:name="toc 8" w:uiPriority="39"/>
-    <w:lsdException w:name="toc 9" w:uiPriority="39"/>
-    <w:lsdException w:name="caption" w:uiPriority="35" w:qFormat="1"/>
-    <w:lsdException w:name="Title" w:semiHidden="0" w:uiPriority="10" w:unhideWhenUsed="0" w:qFormat="1"/>
-    <w:lsdException w:name="Default Paragraph Font" w:uiPriority="1"/>
-    <w:lsdException w:name="Subtitle" w:semiHidden="0" w:uiPriority="11" w:unhideWhenUsed="0" w:qFormat="1"/>
-    <w:lsdException w:name="Strong" w:semiHidden="0" w:uiPriority="22" w:unhideWhenUsed="0" w:qFormat="1"/>
-    <w:lsdException w:name="Emphasis" w:semiHidden="0" w:uiPriority="20" w:unhideWhenUsed="0" w:qFormat="1"/>
-    <w:lsdException w:name="Table Grid" w:semiHidden="0" w:uiPriority="59" w:unhideWhenUsed="0"/>
-    <w:lsdException w:name="Placeholder Text" w:unhideWhenUsed="0"/>
-    <w:lsdException w:name="No Spacing" w:semiHidden="0" w:uiPriority="1" w:unhideWhenUsed="0" w:qFormat="1"/>
-    <w:lsdException w:name="Light Shading" w:semiHidden="0" w:uiPriority="60" w:unhideWhenUsed="0"/>
-    <w:lsdException w:name="Light List" w:semiHidden="0" w:uiPriority="61" w:unhideWhenUsed="0"/>
-    <w:lsdException w:name="Light Grid" w:semiHidden="0" w:uiPriority="62" w:unhideWhenUsed="0"/>
-    <w:lsdException w:name="Medium Shading 1" w:semiHidden="0" w:uiPriority="63" w:unhideWhenUsed="0"/>
-    <w:lsdException w:name="Medium Shading 2" w:semiHidden="0" w:uiPriority="64" w:unhideWhenUsed="0"/>
-    <w:lsdException w:name="Medium List 1" w:semiHidden="0" w:uiPriority="65" w:unhideWhenUsed="0"/>
-    <w:lsdException w:name="Medium List 2" w:semiHidden="0" w:uiPriority="66" w:unhideWhenUsed="0"/>
-    <w:lsdException w:name="Medium Grid 1" w:semiHidden="0" w:uiPriority="67" w:unhideWhenUsed="0"/>
-    <w:lsdException w:name="Medium Grid 2" w:semiHidden="0" w:uiPriority="68" w:unhideWhenUsed="0"/>
-    <w:lsdException w:name="Medium Grid 3" w:semiHidden="0" w:uiPriority="69" w:unhideWhenUsed="0"/>
-    <w:lsdException w:name="Dark List" w:semiHidden="0" w:uiPriority="70" w:unhideWhenUsed="0"/>
-    <w:lsdException w:name="Colorful Shading" w:semiHidden="0" w:uiPriority="71" w:unhideWhenUsed="0"/>
-    <w:lsdException w:name="Colorful List" w:semiHidden="0" w:uiPriority="72" w:unhideWhenUsed="0"/>
-    <w:lsdException w:name="Colorful Grid" w:semiHidden="0" w:uiPriority="73" w:unhideWhenUsed="0"/>
-    <w:lsdException w:name="Light Shading Accent 1" w:semiHidden="0" w:uiPriority="60" w:unhideWhenUsed="0"/>
-    <w:lsdException w:name="Light List Accent 1" w:semiHidden="0" w:uiPriority="61" w:unhideWhenUsed="0"/>
-    <w:lsdException w:name="Light Grid Accent 1" w:semiHidden="0" w:uiPriority="62" w:unhideWhenUsed="0"/>
-    <w:lsdException w:name="Medium Shading 1 Accent 1" w:semiHidden="0" w:uiPriority="63" w:unhideWhenUsed="0"/>
-    <w:lsdException w:name="Medium Shading 2 Accent 1" w:semiHidden="0" w:uiPriority="64" w:unhideWhenUsed="0"/>
-    <w:lsdException w:name="Medium List 1 Accent 1" w:semiHidden="0" w:uiPriority="65" w:unhideWhenUsed="0"/>
-    <w:lsdException w:name="Revision" w:unhideWhenUsed="0"/>
-    <w:lsdException w:name="List Paragraph" w:semiHidden="0" w:uiPriority="34" w:unhideWhenUsed="0" w:qFormat="1"/>
-    <w:lsdException w:name="Quote" w:semiHidden="0" w:uiPriority="29" w:unhideWhenUsed="0" w:qFormat="1"/>
-    <w:lsdException w:name="Intense Quote" w:semiHidden="0" w:uiPriority="30" w:unhideWhenUsed="0" w:qFormat="1"/>
-    <w:lsdException w:name="Medium List 2 Accent 1" w:semiHidden="0" w:uiPriority="66" w:unhideWhenUsed="0"/>
-    <w:lsdException w:name="Medium Grid 1 Accent 1" w:semiHidden="0" w:uiPriority="67" w:unhideWhenUsed="0"/>
-    <w:lsdException w:name="Medium Grid 2 Accent 1" w:semiHidden="0" w:uiPriority="68" w:unhideWhenUsed="0"/>
-    <w:lsdException w:name="Medium Grid 3 Accent 1" w:semiHidden="0" w:uiPriority="69" w:unhideWhenUsed="0"/>
-    <w:lsdException w:name="Dark List Accent 1" w:semiHidden="0" w:uiPriority="70" w:unhideWhenUsed="0"/>
-    <w:lsdException w:name="Colorful Shading Accent 1" w:semiHidden="0" w:uiPriority="71" w:unhideWhenUsed="0"/>
-    <w:lsdException w:name="Colorful List Accent 1" w:semiHidden="0" w:uiPriority="72" w:unhideWhenUsed="0"/>
-    <w:lsdException w:name="Colorful Grid Accent 1" w:semiHidden="0" w:uiPriority="73" w:unhideWhenUsed="0"/>
-    <w:lsdException w:name="Light Shading Accent 2" w:semiHidden="0" w:uiPriority="60" w:unhideWhenUsed="0"/>
-    <w:lsdException w:name="Light List Accent 2" w:semiHidden="0" w:uiPriority="61" w:unhideWhenUsed="0"/>
-    <w:lsdException w:name="Light Grid Accent 2" w:semiHidden="0" w:uiPriority="62" w:unhideWhenUsed="0"/>
-    <w:lsdException w:name="Medium Shading 1 Accent 2" w:semiHidden="0" w:uiPriority="63" w:unhideWhenUsed="0"/>
-    <w:lsdException w:name="Medium Shading 2 Accent 2" w:semiHidden="0" w:uiPriority="64" w:unhideWhenUsed="0"/>
-    <w:lsdException w:name="Medium List 1 Accent 2" w:semiHidden="0" w:uiPriority="65" w:unhideWhenUsed="0"/>
-    <w:lsdException w:name="Medium List 2 Accent 2" w:semiHidden="0" w:uiPriority="66" w:unhideWhenUsed="0"/>
-    <w:lsdException w:name="Medium Grid 1 Accent 2" w:semiHidden="0" w:uiPriority="67" w:unhideWhenUsed="0"/>
-    <w:lsdException w:name="Medium Grid 2 Accent 2" w:semiHidden="0" w:uiPriority="68" w:unhideWhenUsed="0"/>
-    <w:lsdException w:name="Medium Grid 3 Accent 2" w:semiHidden="0" w:uiPriority="69" w:unhideWhenUsed="0"/>
-    <w:lsdException w:name="Dark List Accent 2" w:semiHidden="0" w:uiPriority="70" w:unhideWhenUsed="0"/>
-    <w:lsdException w:name="Colorful Shading Accent 2" w:semiHidden="0" w:uiPriority="71" w:unhideWhenUsed="0"/>
-    <w:lsdException w:name="Colorful List Accent 2" w:semiHidden="0" w:uiPriority="72" w:unhideWhenUsed="0"/>
-    <w:lsdException w:name="Colorful Grid Accent 2" w:semiHidden="0" w:uiPriority="73" w:unhideWhenUsed="0"/>
-    <w:lsdException w:name="Light Shading Accent 3" w:semiHidden="0" w:uiPriority="60" w:unhideWhenUsed="0"/>
-    <w:lsdException w:name="Light List Accent 3" w:semiHidden="0" w:uiPriority="61" w:unhideWhenUsed="0"/>
-    <w:lsdException w:name="Light Grid Accent 3" w:semiHidden="0" w:uiPriority="62" w:unhideWhenUsed="0"/>
-    <w:lsdException w:name="Medium Shading 1 Accent 3" w:semiHidden="0" w:uiPriority="63" w:unhideWhenUsed="0"/>
-    <w:lsdException w:name="Medium Shading 2 Accent 3" w:semiHidden="0" w:uiPriority="64" w:unhideWhenUsed="0"/>
-    <w:lsdException w:name="Medium List 1 Accent 3" w:semiHidden="0" w:uiPriority="65" w:unhideWhenUsed="0"/>
-    <w:lsdException w:name="Medium List 2 Accent 3" w:semiHidden="0" w:uiPriority="66" w:unhideWhenUsed="0"/>
-    <w:lsdException w:name="Medium Grid 1 Accent 3" w:semiHidden="0" w:uiPriority="67" w:unhideWhenUsed="0"/>
-    <w:lsdException w:name="Medium Grid 2 Accent 3" w:semiHidden="0" w:uiPriority="68" w:unhideWhenUsed="0"/>
-    <w:lsdException w:name="Medium Grid 3 Accent 3" w:semiHidden="0" w:uiPriority="69" w:unhideWhenUsed="0"/>
-    <w:lsdException w:name="Dark List Accent 3" w:semiHidden="0" w:uiPriority="70" w:unhideWhenUsed="0"/>
-    <w:lsdException w:name="Colorful Shading Accent 3" w:semiHidden="0" w:uiPriority="71" w:unhideWhenUsed="0"/>
-    <w:lsdException w:name="Colorful List Accent 3" w:semiHidden="0" w:uiPriority="72" w:unhideWhenUsed="0"/>
-    <w:lsdException w:name="Colorful Grid Accent 3" w:semiHidden="0" w:uiPriority="73" w:unhideWhenUsed="0"/>
-    <w:lsdException w:name="Light Shading Accent 4" w:semiHidden="0" w:uiPriority="60" w:unhideWhenUsed="0"/>
-    <w:lsdException w:name="Light List Accent 4" w:semiHidden="0" w:uiPriority="61" w:unhideWhenUsed="0"/>
-    <w:lsdException w:name="Light Grid Accent 4" w:semiHidden="0" w:uiPriority="62" w:unhideWhenUsed="0"/>
-    <w:lsdException w:name="Medium Shading 1 Accent 4" w:semiHidden="0" w:uiPriority="63" w:unhideWhenUsed="0"/>
-    <w:lsdException w:name="Medium Shading 2 Accent 4" w:semiHidden="0" w:uiPriority="64" w:unhideWhenUsed="0"/>
-    <w:lsdException w:name="Medium List 1 Accent 4" w:semiHidden="0" w:uiPriority="65" w:unhideWhenUsed="0"/>
-    <w:lsdException w:name="Medium List 2 Accent 4" w:semiHidden="0" w:uiPriority="66" w:unhideWhenUsed="0"/>
-    <w:lsdException w:name="Medium Grid 1 Accent 4" w:semiHidden="0" w:uiPriority="67" w:unhideWhenUsed="0"/>
-    <w:lsdException w:name="Medium Grid 2 Accent 4" w:semiHidden="0" w:uiPriority="68" w:unhideWhenUsed="0"/>
-    <w:lsdException w:name="Medium Grid 3 Accent 4" w:semiHidden="0" w:uiPriority="69" w:unhideWhenUsed="0"/>
-    <w:lsdException w:name="Dark List Accent 4" w:semiHidden="0" w:uiPriority="70" w:unhideWhenUsed="0"/>
-    <w:lsdException w:name="Colorful Shading Accent 4" w:semiHidden="0" w:uiPriority="71" w:unhideWhenUsed="0"/>
-    <w:lsdException w:name="Colorful List Accent 4" w:semiHidden="0" w:uiPriority="72" w:unhideWhenUsed="0"/>
-    <w:lsdException w:name="Colorful Grid Accent 4" w:semiHidden="0" w:uiPriority="73" w:unhideWhenUsed="0"/>
-    <w:lsdException w:name="Light Shading Accent 5" w:semiHidden="0" w:uiPriority="60" w:unhideWhenUsed="0"/>
-    <w:lsdException w:name="Light List Accent 5" w:semiHidden="0" w:uiPriority="61" w:unhideWhenUsed="0"/>
-    <w:lsdException w:name="Light Grid Accent 5" w:semiHidden="0" w:uiPriority="62" w:unhideWhenUsed="0"/>
-    <w:lsdException w:name="Medium Shading 1 Accent 5" w:semiHidden="0" w:uiPriority="63" w:unhideWhenUsed="0"/>
-    <w:lsdException w:name="Medium Shading 2 Accent 5" w:semiHidden="0" w:uiPriority="64" w:unhideWhenUsed="0"/>
-    <w:lsdException w:name="Medium List 1 Accent 5" w:semiHidden="0" w:uiPriority="65" w:unhideWhenUsed="0"/>
-    <w:lsdException w:name="Medium List 2 Accent 5" w:semiHidden="0" w:uiPriority="66" w:unhideWhenUsed="0"/>
-    <w:lsdException w:name="Medium Grid 1 Accent 5" w:semiHidden="0" w:uiPriority="67" w:unhideWhenUsed="0"/>
-    <w:lsdException w:name="Medium Grid 2 Accent 5" w:semiHidden="0" w:uiPriority="68" w:unhideWhenUsed="0"/>
-    <w:lsdException w:name="Medium Grid 3 Accent 5" w:semiHidden="0" w:uiPriority="69" w:unhideWhenUsed="0"/>
-    <w:lsdException w:name="Dark List Accent 5" w:semiHidden="0" w:uiPriority="70" w:unhideWhenUsed="0"/>
-    <w:lsdException w:name="Colorful Shading Accent 5" w:semiHidden="0" w:uiPriority="71" w:unhideWhenUsed="0"/>
-    <w:lsdException w:name="Colorful List Accent 5" w:semiHidden="0" w:uiPriority="72" w:unhideWhenUsed="0"/>
-    <w:lsdException w:name="Colorful Grid Accent 5" w:semiHidden="0" w:uiPriority="73" w:unhideWhenUsed="0"/>
-    <w:lsdException w:name="Light Shading Accent 6" w:semiHidden="0" w:uiPriority="60" w:unhideWhenUsed="0"/>
-    <w:lsdException w:name="Light List Accent 6" w:semiHidden="0" w:uiPriority="61" w:unhideWhenUsed="0"/>
-    <w:lsdException w:name="Light Grid Accent 6" w:semiHidden="0" w:uiPriority="62" w:unhideWhenUsed="0"/>
-    <w:lsdException w:name="Medium Shading 1 Accent 6" w:semiHidden="0" w:uiPriority="63" w:unhideWhenUsed="0"/>
-    <w:lsdException w:name="Medium Shading 2 Accent 6" w:semiHidden="0" w:uiPriority="64" w:unhideWhenUsed="0"/>
-    <w:lsdException w:name="Medium List 1 Accent 6" w:semiHidden="0" w:uiPriority="65" w:unhideWhenUsed="0"/>
-    <w:lsdException w:name="Medium List 2 Accent 6" w:semiHidden="0" w:uiPriority="66" w:unhideWhenUsed="0"/>
-    <w:lsdException w:name="Medium Grid 1 Accent 6" w:semiHidden="0" w:uiPriority="67" w:unhideWhenUsed="0"/>
-    <w:lsdException w:name="Medium Grid 2 Accent 6" w:semiHidden="0" w:uiPriority="68" w:unhideWhenUsed="0"/>
-    <w:lsdException w:name="Medium Grid 3 Accent 6" w:semiHidden="0" w:uiPriority="69" w:unhideWhenUsed="0"/>
-    <w:lsdException w:name="Dark List Accent 6" w:semiHidden="0" w:uiPriority="70" w:unhideWhenUsed="0"/>
-    <w:lsdException w:name="Colorful Shading Accent 6" w:semiHidden="0" w:uiPriority="71" w:unhideWhenUsed="0"/>
-    <w:lsdException w:name="Colorful List Accent 6" w:semiHidden="0" w:uiPriority="72" w:unhideWhenUsed="0"/>
-    <w:lsdException w:name="Colorful Grid Accent 6" w:semiHidden="0" w:uiPriority="73" w:unhideWhenUsed="0"/>
-    <w:lsdException w:name="Subtle Emphasis" w:semiHidden="0" w:uiPriority="19" w:unhideWhenUsed="0" w:qFormat="1"/>
-    <w:lsdException w:name="Intense Emphasis" w:semiHidden="0" w:uiPriority="21" w:unhideWhenUsed="0" w:qFormat="1"/>
-    <w:lsdException w:name="Subtle Reference" w:semiHidden="0" w:uiPriority="31" w:unhideWhenUsed="0" w:qFormat="1"/>
-    <w:lsdException w:name="Intense Reference" w:semiHidden="0" w:uiPriority="32" w:unhideWhenUsed="0" w:qFormat="1"/>
-    <w:lsdException w:name="Book Title" w:semiHidden="0" w:uiPriority="33" w:unhideWhenUsed="0" w:qFormat="1"/>
-    <w:lsdException w:name="Bibliography" w:uiPriority="37"/>
-    <w:lsdException w:name="TOC Heading" w:uiPriority="39" w:qFormat="1"/>
-  </w:latentStyles>
-  <w:style w:type="paragraph" w:default="1" w:styleId="a">
-    <w:name w:val="Normal"/>
-    <w:qFormat/>
-  </w:style>
-  <w:style w:type="character" w:default="1" w:styleId="a0">
-    <w:name w:val="Default Paragraph Font"/>
-    <w:uiPriority w:val="1"/>
-    <w:semiHidden/>
-    <w:unhideWhenUsed/>
-  </w:style>
-  <w:style w:type="table" w:default="1" w:styleId="a1">
-    <w:name w:val="Normal Table"/>
-    <w:uiPriority w:val="99"/>
-    <w:semiHidden/>
-    <w:unhideWhenUsed/>
-    <w:tblPr>
-      <w:tblInd w:w="0" w:type="dxa"/>
-      <w:tblCellMar>
-        <w:top w:w="0" w:type="dxa"/>
-        <w:left w:w="108" w:type="dxa"/>
-        <w:bottom w:w="0" w:type="dxa"/>
-        <w:right w:w="108" w:type="dxa"/>
-      </w:tblCellMar>
-    </w:tblPr>
-  </w:style>
-  <w:style w:type="numbering" w:default="1" w:styleId="a2">
-    <w:name w:val="No List"/>
-    <w:uiPriority w:val="99"/>
-    <w:semiHidden/>
-    <w:unhideWhenUsed/>
-  </w:style>
-</w:styles>
-</file>
-
 <file path=word/glossary/webSettings.xml><?xml version="1.0" encoding="utf-8"?>
-<w:webSettings xmlns:mc="http://schemas.openxmlformats.org/markup-compatibility/2006" xmlns:r="http://schemas.openxmlformats.org/officeDocument/2006/relationships" xmlns:w="http://schemas.openxmlformats.org/wordprocessingml/2006/main" xmlns:w14="http://schemas.microsoft.com/office/word/2010/wordml" mc:Ignorable="w14">
+<w:webSettings xmlns:mc="http://schemas.openxmlformats.org/markup-compatibility/2006" xmlns:r="http://schemas.openxmlformats.org/officeDocument/2006/relationships" xmlns:w="http://schemas.openxmlformats.org/wordprocessingml/2006/main" xmlns:w14="http://schemas.microsoft.com/office/word/2010/wordml" xmlns:w15="http://schemas.microsoft.com/office/word/2012/wordml" xmlns:w16se="http://schemas.microsoft.com/office/word/2015/wordml/symex" mc:Ignorable="w14 w15 w16se">
   <w:optimizeForBrowser/>
 </w:webSettings>
 </file>

</xml_diff>

<commit_message>
ECOSCOM-1957 - Add support for an individual entrepreneur in counterparties
</commit_message>
<xml_diff>
--- a/contracts-repo/src/main/resources/alfresco/module/contracts-repo/bootstrap/templates/contract-template.docx
+++ b/contracts-repo/src/main/resources/alfresco/module/contracts-repo/bootstrap/templates/contract-template.docx
@@ -30,7 +30,16 @@
           <w:szCs w:val="22"/>
           <w:lang w:val="en-US"/>
         </w:rPr>
-        <w:t xml:space="preserve"> №</w:t>
+        <w:t xml:space="preserve"> </w:t>
+      </w:r>
+      <w:r>
+        <w:rPr>
+          <w:iCs/>
+          <w:sz w:val="22"/>
+          <w:szCs w:val="22"/>
+          <w:lang w:val="en-US"/>
+        </w:rPr>
+        <w:t>№</w:t>
       </w:r>
       <w:bookmarkStart w:id="2" w:name="ТекстовоеПоле1"/>
       <w:r>
@@ -52,7 +61,7 @@
           </w:rPr>
           <w:id w:val="273191511"/>
           <w:placeholder>
-            <w:docPart w:val="100BA22F6F354AC299AE5AE045502006"/>
+            <w:docPart w:val="DefaultPlaceholder_22675706"/>
           </w:placeholder>
           <w:docPartList>
             <w:docPartGallery w:val="Quick Parts"/>
@@ -66,7 +75,52 @@
               <w:szCs w:val="22"/>
               <w:lang w:val="en-US"/>
             </w:rPr>
-            <w:t>${document.properties["contracts:agreementNumber"]!"___________"}</w:t>
+            <w:t>${document.properties["</w:t>
+          </w:r>
+          <w:r>
+            <w:rPr>
+              <w:iCs/>
+              <w:sz w:val="22"/>
+              <w:szCs w:val="22"/>
+              <w:lang w:val="en-US"/>
+            </w:rPr>
+            <w:t>contracts</w:t>
+          </w:r>
+          <w:r>
+            <w:rPr>
+              <w:iCs/>
+              <w:sz w:val="22"/>
+              <w:szCs w:val="22"/>
+              <w:lang w:val="en-US"/>
+            </w:rPr>
+            <w:t>:agreementNumber</w:t>
+          </w:r>
+          <w:r>
+            <w:rPr>
+              <w:iCs/>
+              <w:sz w:val="22"/>
+              <w:szCs w:val="22"/>
+              <w:lang w:val="en-US"/>
+            </w:rPr>
+            <w:t>"]!"</w:t>
+          </w:r>
+          <w:r>
+            <w:rPr>
+              <w:iCs/>
+              <w:sz w:val="22"/>
+              <w:szCs w:val="22"/>
+              <w:lang w:val="en-US"/>
+            </w:rPr>
+            <w:t>___________</w:t>
+          </w:r>
+          <w:r>
+            <w:rPr>
+              <w:iCs/>
+              <w:sz w:val="22"/>
+              <w:szCs w:val="22"/>
+              <w:lang w:val="en-US"/>
+            </w:rPr>
+            <w:t>"}</w:t>
           </w:r>
         </w:sdtContent>
       </w:sdt>
@@ -128,7 +182,7 @@
           </w:rPr>
           <w:id w:val="278853109"/>
           <w:placeholder>
-            <w:docPart w:val="100BA22F6F354AC299AE5AE045502006"/>
+            <w:docPart w:val="DefaultPlaceholder_22675706"/>
           </w:placeholder>
           <w:docPartList>
             <w:docPartGallery w:val="Quick Parts"/>
@@ -226,7 +280,7 @@
           </w:rPr>
           <w:id w:val="273191512"/>
           <w:placeholder>
-            <w:docPart w:val="100BA22F6F354AC299AE5AE045502006"/>
+            <w:docPart w:val="DefaultPlaceholder_22675706"/>
           </w:placeholder>
           <w:docPartList>
             <w:docPartGallery w:val="Quick Parts"/>
@@ -240,7 +294,61 @@
               <w:szCs w:val="22"/>
               <w:lang w:val="en-US"/>
             </w:rPr>
-            <w:t>[#[#if document.properties["contracts:agreementDate"]??]${document.properties["contracts</w:t>
+            <w:t>[#</w:t>
+          </w:r>
+          <w:r>
+            <w:rPr>
+              <w:rFonts w:ascii="Times New Roman" w:hAnsi="Times New Roman"/>
+              <w:bCs w:val="0"/>
+              <w:szCs w:val="22"/>
+              <w:lang w:val="en-US"/>
+            </w:rPr>
+            <w:t>[#if document.properties["</w:t>
+          </w:r>
+          <w:r>
+            <w:rPr>
+              <w:rFonts w:ascii="Times New Roman" w:hAnsi="Times New Roman"/>
+              <w:bCs w:val="0"/>
+              <w:szCs w:val="22"/>
+              <w:lang w:val="en-US"/>
+            </w:rPr>
+            <w:t>contract</w:t>
+          </w:r>
+          <w:r>
+            <w:rPr>
+              <w:rFonts w:ascii="Times New Roman" w:hAnsi="Times New Roman"/>
+              <w:bCs w:val="0"/>
+              <w:szCs w:val="22"/>
+              <w:lang w:val="en-US"/>
+            </w:rPr>
+            <w:t>s</w:t>
+          </w:r>
+          <w:r>
+            <w:rPr>
+              <w:rFonts w:ascii="Times New Roman" w:hAnsi="Times New Roman"/>
+              <w:bCs w:val="0"/>
+              <w:szCs w:val="22"/>
+              <w:lang w:val="en-US"/>
+            </w:rPr>
+            <w:t>:agreementDate"]??]${document.properties["</w:t>
+          </w:r>
+          <w:r>
+            <w:rPr>
+              <w:rFonts w:ascii="Times New Roman" w:hAnsi="Times New Roman"/>
+              <w:bCs w:val="0"/>
+              <w:szCs w:val="22"/>
+              <w:lang w:val="en-US"/>
+            </w:rPr>
+            <w:t>contract</w:t>
+          </w:r>
+          <w:r>
+            <w:rPr>
+              <w:rFonts w:ascii="Times New Roman" w:hAnsi="Times New Roman"/>
+              <w:bCs w:val="0"/>
+              <w:szCs w:val="22"/>
+              <w:lang w:val="en-US"/>
+            </w:rPr>
+            <w:t>s</w:t>
           </w:r>
           <w:bookmarkStart w:id="3" w:name="_GoBack"/>
           <w:bookmarkEnd w:id="3"/>
@@ -251,9 +359,8 @@
               <w:szCs w:val="22"/>
               <w:lang w:val="en-US"/>
             </w:rPr>
-            <w:t xml:space="preserve">:agreementDate"]?string("«dd» MMMM </w:t>
-          </w:r>
-          <w:proofErr w:type="spellStart"/>
+            <w:t>:agreementDate"]?string("</w:t>
+          </w:r>
           <w:r>
             <w:rPr>
               <w:rFonts w:ascii="Times New Roman" w:hAnsi="Times New Roman"/>
@@ -261,9 +368,8 @@
               <w:szCs w:val="22"/>
               <w:lang w:val="en-US"/>
             </w:rPr>
-            <w:t>yyyy</w:t>
-          </w:r>
-          <w:proofErr w:type="spellEnd"/>
+            <w:t>«</w:t>
+          </w:r>
           <w:r>
             <w:rPr>
               <w:rFonts w:ascii="Times New Roman" w:hAnsi="Times New Roman"/>
@@ -271,7 +377,135 @@
               <w:szCs w:val="22"/>
               <w:lang w:val="en-US"/>
             </w:rPr>
-            <w:t>")}[#else] ___ «___________» ____[/#if]</w:t>
+            <w:t>d</w:t>
+          </w:r>
+          <w:r>
+            <w:rPr>
+              <w:rFonts w:ascii="Times New Roman" w:hAnsi="Times New Roman"/>
+              <w:bCs w:val="0"/>
+              <w:szCs w:val="22"/>
+              <w:lang w:val="en-US"/>
+            </w:rPr>
+            <w:t>d</w:t>
+          </w:r>
+          <w:r>
+            <w:rPr>
+              <w:rFonts w:ascii="Times New Roman" w:hAnsi="Times New Roman"/>
+              <w:bCs w:val="0"/>
+              <w:szCs w:val="22"/>
+              <w:lang w:val="en-US"/>
+            </w:rPr>
+            <w:t>»</w:t>
+          </w:r>
+          <w:r>
+            <w:rPr>
+              <w:rFonts w:ascii="Times New Roman" w:hAnsi="Times New Roman"/>
+              <w:bCs w:val="0"/>
+              <w:szCs w:val="22"/>
+              <w:lang w:val="en-US"/>
+            </w:rPr>
+            <w:t xml:space="preserve"> M</w:t>
+          </w:r>
+          <w:r>
+            <w:rPr>
+              <w:rFonts w:ascii="Times New Roman" w:hAnsi="Times New Roman"/>
+              <w:bCs w:val="0"/>
+              <w:szCs w:val="22"/>
+              <w:lang w:val="en-US"/>
+            </w:rPr>
+            <w:t>MM</w:t>
+          </w:r>
+          <w:r>
+            <w:rPr>
+              <w:rFonts w:ascii="Times New Roman" w:hAnsi="Times New Roman"/>
+              <w:bCs w:val="0"/>
+              <w:szCs w:val="22"/>
+              <w:lang w:val="en-US"/>
+            </w:rPr>
+            <w:t xml:space="preserve">M </w:t>
+          </w:r>
+          <w:proofErr w:type="spellStart"/>
+          <w:r>
+            <w:rPr>
+              <w:rFonts w:ascii="Times New Roman" w:hAnsi="Times New Roman"/>
+              <w:bCs w:val="0"/>
+              <w:szCs w:val="22"/>
+              <w:lang w:val="en-US"/>
+            </w:rPr>
+            <w:t>yyyy</w:t>
+          </w:r>
+          <w:proofErr w:type="spellEnd"/>
+          <w:r>
+            <w:rPr>
+              <w:rFonts w:ascii="Times New Roman" w:hAnsi="Times New Roman"/>
+              <w:bCs w:val="0"/>
+              <w:szCs w:val="22"/>
+              <w:lang w:val="en-US"/>
+            </w:rPr>
+            <w:t>")}[#else]</w:t>
+          </w:r>
+          <w:r>
+            <w:rPr>
+              <w:rFonts w:ascii="Times New Roman" w:hAnsi="Times New Roman"/>
+              <w:bCs w:val="0"/>
+              <w:szCs w:val="22"/>
+              <w:lang w:val="en-US"/>
+            </w:rPr>
+            <w:t xml:space="preserve"> </w:t>
+          </w:r>
+          <w:r>
+            <w:rPr>
+              <w:rFonts w:ascii="Times New Roman" w:hAnsi="Times New Roman"/>
+              <w:bCs w:val="0"/>
+              <w:szCs w:val="22"/>
+              <w:lang w:val="en-US"/>
+            </w:rPr>
+            <w:t xml:space="preserve">___ </w:t>
+          </w:r>
+          <w:r>
+            <w:rPr>
+              <w:rFonts w:ascii="Times New Roman" w:hAnsi="Times New Roman"/>
+              <w:bCs w:val="0"/>
+              <w:szCs w:val="22"/>
+              <w:lang w:val="en-US"/>
+            </w:rPr>
+            <w:t>«</w:t>
+          </w:r>
+          <w:r>
+            <w:rPr>
+              <w:rFonts w:ascii="Times New Roman" w:hAnsi="Times New Roman"/>
+              <w:bCs w:val="0"/>
+              <w:szCs w:val="22"/>
+              <w:lang w:val="en-US"/>
+            </w:rPr>
+            <w:t>___________</w:t>
+          </w:r>
+          <w:r>
+            <w:rPr>
+              <w:rFonts w:ascii="Times New Roman" w:hAnsi="Times New Roman"/>
+              <w:bCs w:val="0"/>
+              <w:szCs w:val="22"/>
+              <w:lang w:val="en-US"/>
+            </w:rPr>
+            <w:t>»</w:t>
+          </w:r>
+          <w:r>
+            <w:rPr>
+              <w:rFonts w:ascii="Times New Roman" w:hAnsi="Times New Roman"/>
+              <w:bCs w:val="0"/>
+              <w:szCs w:val="22"/>
+              <w:lang w:val="en-US"/>
+            </w:rPr>
+            <w:t xml:space="preserve"> ____</w:t>
+          </w:r>
+          <w:r>
+            <w:rPr>
+              <w:rFonts w:ascii="Times New Roman" w:hAnsi="Times New Roman"/>
+              <w:bCs w:val="0"/>
+              <w:szCs w:val="22"/>
+              <w:lang w:val="en-US"/>
+            </w:rPr>
+            <w:t>[/#if]</w:t>
           </w:r>
         </w:sdtContent>
       </w:sdt>
@@ -282,7 +516,16 @@
           <w:szCs w:val="22"/>
           <w:lang w:val="en-US"/>
         </w:rPr>
-        <w:t xml:space="preserve">#] </w:t>
+        <w:t>#]</w:t>
+      </w:r>
+      <w:r>
+        <w:rPr>
+          <w:rFonts w:ascii="Times New Roman" w:hAnsi="Times New Roman"/>
+          <w:bCs w:val="0"/>
+          <w:szCs w:val="22"/>
+          <w:lang w:val="en-US"/>
+        </w:rPr>
+        <w:t xml:space="preserve"> </w:t>
       </w:r>
       <w:r>
         <w:rPr>
@@ -348,7 +591,7 @@
           </w:rPr>
           <w:id w:val="273191515"/>
           <w:placeholder>
-            <w:docPart w:val="100BA22F6F354AC299AE5AE045502006"/>
+            <w:docPart w:val="DefaultPlaceholder_22675706"/>
           </w:placeholder>
           <w:docPartList>
             <w:docPartGallery w:val="Quick Parts"/>
@@ -384,7 +627,79 @@
               <w:szCs w:val="22"/>
               <w:lang w:val="en-US"/>
             </w:rPr>
-            <w:t>"contracts:agreementLegalEntity"][0].properties["idocs:fullOrganizationName"]!"_______________________________________________________"</w:t>
+            <w:t>"</w:t>
+          </w:r>
+          <w:r>
+            <w:rPr>
+              <w:b/>
+              <w:sz w:val="22"/>
+              <w:szCs w:val="22"/>
+              <w:lang w:val="en-US"/>
+            </w:rPr>
+            <w:t>contracts:agreementLegalEntity</w:t>
+          </w:r>
+          <w:r>
+            <w:rPr>
+              <w:b/>
+              <w:sz w:val="22"/>
+              <w:szCs w:val="22"/>
+              <w:lang w:val="en-US"/>
+            </w:rPr>
+            <w:t>"][0].properties["</w:t>
+          </w:r>
+          <w:r>
+            <w:rPr>
+              <w:b/>
+              <w:sz w:val="22"/>
+              <w:szCs w:val="22"/>
+              <w:lang w:val="en-US"/>
+            </w:rPr>
+            <w:t>idocs</w:t>
+          </w:r>
+          <w:r>
+            <w:rPr>
+              <w:b/>
+              <w:sz w:val="22"/>
+              <w:szCs w:val="22"/>
+              <w:lang w:val="en-US"/>
+            </w:rPr>
+            <w:t>:</w:t>
+          </w:r>
+          <w:r>
+            <w:rPr>
+              <w:b/>
+              <w:sz w:val="22"/>
+              <w:szCs w:val="22"/>
+              <w:lang w:val="en-US"/>
+            </w:rPr>
+            <w:t>fullOrganizationName</w:t>
+          </w:r>
+          <w:r>
+            <w:rPr>
+              <w:b/>
+              <w:sz w:val="22"/>
+              <w:szCs w:val="22"/>
+              <w:lang w:val="en-US"/>
+            </w:rPr>
+            <w:t>"]!"</w:t>
+          </w:r>
+          <w:r>
+            <w:rPr>
+              <w:b/>
+              <w:sz w:val="22"/>
+              <w:szCs w:val="22"/>
+              <w:lang w:val="en-US"/>
+            </w:rPr>
+            <w:t>_______________________________________________________</w:t>
+          </w:r>
+          <w:r>
+            <w:rPr>
+              <w:b/>
+              <w:sz w:val="22"/>
+              <w:szCs w:val="22"/>
+              <w:lang w:val="en-US"/>
+            </w:rPr>
+            <w:t>"</w:t>
           </w:r>
           <w:bookmarkEnd w:id="4"/>
           <w:bookmarkEnd w:id="5"/>
@@ -542,7 +857,7 @@
           </w:rPr>
           <w:id w:val="536240207"/>
           <w:placeholder>
-            <w:docPart w:val="100BA22F6F354AC299AE5AE045502006"/>
+            <w:docPart w:val="DefaultPlaceholder_22675706"/>
           </w:placeholder>
           <w:docPartList>
             <w:docPartGallery w:val="Quick Parts"/>
@@ -573,7 +888,39 @@
               <w:szCs w:val="22"/>
               <w:lang w:val="en-US"/>
             </w:rPr>
-            <w:t>#attempt][#assign director = document.assocs["contracts:agreementLegalEntity"][0].assocs["idocs:generalDirector"][0]/] ${</w:t>
+            <w:t>#attempt][#assign director = document.assocs["</w:t>
+          </w:r>
+          <w:r>
+            <w:rPr>
+              <w:sz w:val="22"/>
+              <w:szCs w:val="22"/>
+              <w:lang w:val="en-US"/>
+            </w:rPr>
+            <w:t>contracts:agreementLegalEntity</w:t>
+          </w:r>
+          <w:r>
+            <w:rPr>
+              <w:sz w:val="22"/>
+              <w:szCs w:val="22"/>
+              <w:lang w:val="en-US"/>
+            </w:rPr>
+            <w:t>"][0].assocs["idocs:generalDirector"][0]/]</w:t>
+          </w:r>
+          <w:r>
+            <w:rPr>
+              <w:sz w:val="22"/>
+              <w:szCs w:val="22"/>
+              <w:lang w:val="en-US"/>
+            </w:rPr>
+            <w:t xml:space="preserve"> </w:t>
+          </w:r>
+          <w:r>
+            <w:rPr>
+              <w:sz w:val="22"/>
+              <w:szCs w:val="22"/>
+              <w:lang w:val="en-US"/>
+            </w:rPr>
+            <w:t>${</w:t>
           </w:r>
           <w:proofErr w:type="spellStart"/>
           <w:r>
@@ -619,7 +966,15 @@
               <w:szCs w:val="22"/>
               <w:lang w:val="en-US"/>
             </w:rPr>
-            <w:t>]!}[#</w:t>
+            <w:t>]!}</w:t>
+          </w:r>
+          <w:r>
+            <w:rPr>
+              <w:sz w:val="22"/>
+              <w:szCs w:val="22"/>
+              <w:lang w:val="en-US"/>
+            </w:rPr>
+            <w:t>[#</w:t>
           </w:r>
           <w:proofErr w:type="gramStart"/>
           <w:r>
@@ -637,7 +992,31 @@
               <w:szCs w:val="22"/>
               <w:lang w:val="en-US"/>
             </w:rPr>
-            <w:t>] ___________________________</w:t>
+            <w:t xml:space="preserve">] </w:t>
+          </w:r>
+          <w:r>
+            <w:rPr>
+              <w:sz w:val="22"/>
+              <w:szCs w:val="22"/>
+              <w:lang w:val="en-US"/>
+            </w:rPr>
+            <w:t>_</w:t>
+          </w:r>
+          <w:r>
+            <w:rPr>
+              <w:sz w:val="22"/>
+              <w:szCs w:val="22"/>
+              <w:lang w:val="en-US"/>
+            </w:rPr>
+            <w:t>__________</w:t>
+          </w:r>
+          <w:r>
+            <w:rPr>
+              <w:sz w:val="22"/>
+              <w:szCs w:val="22"/>
+              <w:lang w:val="en-US"/>
+            </w:rPr>
+            <w:t>________________</w:t>
           </w:r>
           <w:proofErr w:type="gramStart"/>
           <w:r>
@@ -655,7 +1034,23 @@
               <w:szCs w:val="22"/>
               <w:lang w:val="en-US"/>
             </w:rPr>
-            <w:t xml:space="preserve">/#attempt]#] , </w:t>
+            <w:t>/#attempt]#]</w:t>
+          </w:r>
+          <w:r>
+            <w:rPr>
+              <w:sz w:val="22"/>
+              <w:szCs w:val="22"/>
+              <w:lang w:val="en-US"/>
+            </w:rPr>
+            <w:t>,</w:t>
+          </w:r>
+          <w:r>
+            <w:rPr>
+              <w:sz w:val="22"/>
+              <w:szCs w:val="22"/>
+              <w:lang w:val="en-US"/>
+            </w:rPr>
+            <w:t xml:space="preserve"> </w:t>
           </w:r>
           <w:r>
             <w:rPr>
@@ -762,7 +1157,23 @@
           <w:szCs w:val="22"/>
           <w:lang w:val="en-US"/>
         </w:rPr>
-        <w:t xml:space="preserve">,   </w:t>
+        <w:t>,</w:t>
+      </w:r>
+      <w:r>
+        <w:rPr>
+          <w:sz w:val="22"/>
+          <w:szCs w:val="22"/>
+          <w:lang w:val="en-US"/>
+        </w:rPr>
+        <w:t xml:space="preserve">  </w:t>
+      </w:r>
+      <w:r>
+        <w:rPr>
+          <w:sz w:val="22"/>
+          <w:szCs w:val="22"/>
+          <w:lang w:val="en-US"/>
+        </w:rPr>
+        <w:t xml:space="preserve"> </w:t>
       </w:r>
       <w:r>
         <w:rPr>
@@ -780,52 +1191,20 @@
         <w:ind w:right="-1"/>
         <w:jc w:val="both"/>
         <w:rPr>
-          <w:b/>
-          <w:sz w:val="22"/>
-          <w:szCs w:val="22"/>
+          <w:sz w:val="25"/>
+          <w:szCs w:val="25"/>
           <w:lang w:val="en-US"/>
         </w:rPr>
       </w:pPr>
-      <w:r>
-        <w:rPr>
-          <w:sz w:val="22"/>
-          <w:szCs w:val="22"/>
-        </w:rPr>
-        <w:t>Индивидуальный</w:t>
-      </w:r>
-      <w:r>
-        <w:rPr>
-          <w:sz w:val="22"/>
-          <w:szCs w:val="22"/>
-          <w:lang w:val="en-US"/>
-        </w:rPr>
-        <w:t xml:space="preserve"> </w:t>
-      </w:r>
-      <w:r>
-        <w:rPr>
-          <w:sz w:val="22"/>
-          <w:szCs w:val="22"/>
-        </w:rPr>
-        <w:t>предприниматель</w:t>
-      </w:r>
-      <w:r>
-        <w:rPr>
-          <w:sz w:val="22"/>
-          <w:szCs w:val="22"/>
-          <w:lang w:val="en-US"/>
-        </w:rPr>
-        <w:t xml:space="preserve"> </w:t>
-      </w:r>
       <w:sdt>
         <w:sdtPr>
           <w:rPr>
-            <w:b/>
-            <w:sz w:val="22"/>
+            <w:bCs/>
             <w:szCs w:val="22"/>
           </w:rPr>
-          <w:id w:val="273191520"/>
+          <w:id w:val="86914158"/>
           <w:placeholder>
-            <w:docPart w:val="100BA22F6F354AC299AE5AE045502006"/>
+            <w:docPart w:val="1ED77C19700644FDBFC70397A7D1D7FF"/>
           </w:placeholder>
           <w:docPartList>
             <w:docPartGallery w:val="Quick Parts"/>
@@ -834,15 +1213,841 @@
         <w:sdtContent>
           <w:r>
             <w:rPr>
+              <w:szCs w:val="22"/>
+              <w:lang w:val="en-US"/>
+            </w:rPr>
+            <w:t xml:space="preserve">[#[#if </w:t>
+          </w:r>
+          <w:sdt>
+            <w:sdtPr>
+              <w:rPr>
+                <w:b/>
+                <w:sz w:val="22"/>
+                <w:szCs w:val="22"/>
+              </w:rPr>
+              <w:id w:val="86914172"/>
+              <w:placeholder>
+                <w:docPart w:val="1D4513929F124376950AA7B0D0806A81"/>
+              </w:placeholder>
+              <w:docPartList>
+                <w:docPartGallery w:val="Quick Parts"/>
+              </w:docPartList>
+            </w:sdtPr>
+            <w:sdtContent>
+              <w:r>
+                <w:rPr>
+                  <w:b/>
+                  <w:sz w:val="22"/>
+                  <w:szCs w:val="22"/>
+                  <w:lang w:val="en-US"/>
+                </w:rPr>
+                <w:t>document.assocs["contracts:contractor"][0].properties["</w:t>
+              </w:r>
+              <w:r>
+                <w:rPr>
+                  <w:lang w:val="en-US"/>
+                </w:rPr>
+                <w:t>idocs:contractorKind</w:t>
+              </w:r>
+              <w:r>
+                <w:rPr>
+                  <w:b/>
+                  <w:sz w:val="22"/>
+                  <w:szCs w:val="22"/>
+                  <w:lang w:val="en-US"/>
+                </w:rPr>
+                <w:t>"]</w:t>
+              </w:r>
+            </w:sdtContent>
+          </w:sdt>
+          <w:r>
+            <w:rPr>
+              <w:szCs w:val="22"/>
+              <w:lang w:val="en-US"/>
+            </w:rPr>
+            <w:t xml:space="preserve">== </w:t>
+          </w:r>
+          <w:r>
+            <w:rPr>
+              <w:lang w:val="en-US"/>
+            </w:rPr>
+            <w:t>"individual-entrepreneur"</w:t>
+          </w:r>
+          <w:r>
+            <w:rPr>
+              <w:szCs w:val="22"/>
+              <w:lang w:val="en-US"/>
+            </w:rPr>
+            <w:t>]</w:t>
+          </w:r>
+          <w:r>
+            <w:rPr>
+              <w:sz w:val="22"/>
+              <w:szCs w:val="22"/>
+            </w:rPr>
+            <w:t>Индивидуальный</w:t>
+          </w:r>
+          <w:r>
+            <w:rPr>
+              <w:sz w:val="22"/>
+              <w:szCs w:val="22"/>
+              <w:lang w:val="en-US"/>
+            </w:rPr>
+            <w:t xml:space="preserve"> </w:t>
+          </w:r>
+          <w:r>
+            <w:rPr>
+              <w:sz w:val="22"/>
+              <w:szCs w:val="22"/>
+            </w:rPr>
+            <w:t>предприниматель</w:t>
+          </w:r>
+          <w:r>
+            <w:rPr>
+              <w:sz w:val="22"/>
+              <w:szCs w:val="22"/>
+              <w:lang w:val="en-US"/>
+            </w:rPr>
+            <w:t xml:space="preserve"> </w:t>
+          </w:r>
+          <w:sdt>
+            <w:sdtPr>
+              <w:rPr>
+                <w:b/>
+                <w:sz w:val="22"/>
+                <w:szCs w:val="22"/>
+              </w:rPr>
+              <w:id w:val="273191520"/>
+              <w:placeholder>
+                <w:docPart w:val="BC0F0D9952CF4078A3F68FF33BA73E85"/>
+              </w:placeholder>
+              <w:docPartList>
+                <w:docPartGallery w:val="Quick Parts"/>
+              </w:docPartList>
+            </w:sdtPr>
+            <w:sdtContent>
+              <w:r>
+                <w:rPr>
+                  <w:b/>
+                  <w:sz w:val="22"/>
+                  <w:szCs w:val="22"/>
+                  <w:lang w:val="en-US"/>
+                </w:rPr>
+                <w:t>${document.assocs["contracts:contractor"][0].properties["idocs:fullOrganizationName"]!"______________________________________________________________"}</w:t>
+              </w:r>
+            </w:sdtContent>
+          </w:sdt>
+          <w:r>
+            <w:rPr>
+              <w:sz w:val="25"/>
+              <w:szCs w:val="25"/>
+              <w:lang w:val="en-US"/>
+            </w:rPr>
+            <w:t xml:space="preserve"> </w:t>
+          </w:r>
+          <w:proofErr w:type="gramStart"/>
+          <w:r>
+            <w:rPr>
+              <w:sz w:val="25"/>
+              <w:szCs w:val="25"/>
+            </w:rPr>
+            <w:t>действующий</w:t>
+          </w:r>
+          <w:r>
+            <w:rPr>
+              <w:sz w:val="25"/>
+              <w:szCs w:val="25"/>
+              <w:lang w:val="en-US"/>
+            </w:rPr>
+            <w:t xml:space="preserve">  </w:t>
+          </w:r>
+          <w:r>
+            <w:rPr>
+              <w:sz w:val="25"/>
+              <w:szCs w:val="25"/>
+            </w:rPr>
+            <w:t>на</w:t>
+          </w:r>
+          <w:proofErr w:type="gramEnd"/>
+          <w:r>
+            <w:rPr>
+              <w:sz w:val="25"/>
+              <w:szCs w:val="25"/>
+              <w:lang w:val="en-US"/>
+            </w:rPr>
+            <w:t xml:space="preserve"> </w:t>
+          </w:r>
+          <w:r>
+            <w:rPr>
+              <w:sz w:val="25"/>
+              <w:szCs w:val="25"/>
+            </w:rPr>
+            <w:t>основании</w:t>
+          </w:r>
+          <w:r>
+            <w:rPr>
+              <w:sz w:val="25"/>
+              <w:szCs w:val="25"/>
+              <w:lang w:val="en-US"/>
+            </w:rPr>
+            <w:t xml:space="preserve"> </w:t>
+          </w:r>
+          <w:r>
+            <w:rPr>
+              <w:sz w:val="25"/>
+              <w:szCs w:val="25"/>
+            </w:rPr>
+            <w:t>свидетельства</w:t>
+          </w:r>
+          <w:r>
+            <w:rPr>
+              <w:sz w:val="25"/>
+              <w:szCs w:val="25"/>
+              <w:lang w:val="en-US"/>
+            </w:rPr>
+            <w:t xml:space="preserve"> </w:t>
+          </w:r>
+          <w:r>
+            <w:rPr>
+              <w:sz w:val="25"/>
+              <w:szCs w:val="25"/>
+            </w:rPr>
+            <w:t>серии</w:t>
+          </w:r>
+          <w:r>
+            <w:rPr>
+              <w:sz w:val="25"/>
+              <w:szCs w:val="25"/>
+              <w:lang w:val="en-US"/>
+            </w:rPr>
+            <w:t xml:space="preserve"> </w:t>
+          </w:r>
+          <w:sdt>
+            <w:sdtPr>
+              <w:rPr>
+                <w:b/>
+                <w:sz w:val="22"/>
+                <w:szCs w:val="22"/>
+              </w:rPr>
+              <w:id w:val="1170539"/>
+              <w:placeholder>
+                <w:docPart w:val="0EB1DDB8D15A4518A612463CDA4C6D4F"/>
+              </w:placeholder>
+              <w:docPartList>
+                <w:docPartGallery w:val="Quick Parts"/>
+              </w:docPartList>
+            </w:sdtPr>
+            <w:sdtContent>
+              <w:r>
+                <w:rPr>
+                  <w:b/>
+                  <w:sz w:val="22"/>
+                  <w:szCs w:val="22"/>
+                  <w:lang w:val="en-US"/>
+                </w:rPr>
+                <w:t>${document.assocs["contracts:contractor"][0].properties["idocs:series"]!}</w:t>
+              </w:r>
+            </w:sdtContent>
+          </w:sdt>
+          <w:r>
+            <w:rPr>
+              <w:sz w:val="25"/>
+              <w:szCs w:val="25"/>
+              <w:lang w:val="en-US"/>
+            </w:rPr>
+            <w:t xml:space="preserve"> № </w:t>
+          </w:r>
+          <w:sdt>
+            <w:sdtPr>
+              <w:rPr>
+                <w:b/>
+                <w:sz w:val="22"/>
+                <w:szCs w:val="22"/>
+              </w:rPr>
+              <w:id w:val="1170544"/>
+              <w:placeholder>
+                <w:docPart w:val="0DEE975BE6F4467BAE81086294A1B93B"/>
+              </w:placeholder>
+              <w:docPartList>
+                <w:docPartGallery w:val="Quick Parts"/>
+              </w:docPartList>
+            </w:sdtPr>
+            <w:sdtContent>
+              <w:r>
+                <w:rPr>
+                  <w:b/>
+                  <w:sz w:val="22"/>
+                  <w:szCs w:val="22"/>
+                  <w:lang w:val="en-US"/>
+                </w:rPr>
+                <w:t>${</w:t>
+              </w:r>
+              <w:proofErr w:type="gramStart"/>
+              <w:r>
+                <w:rPr>
+                  <w:b/>
+                  <w:sz w:val="22"/>
+                  <w:szCs w:val="22"/>
+                  <w:lang w:val="en-US"/>
+                </w:rPr>
+                <w:t>document.assocs[</w:t>
+              </w:r>
+              <w:proofErr w:type="gramEnd"/>
+              <w:r>
+                <w:rPr>
+                  <w:b/>
+                  <w:sz w:val="22"/>
+                  <w:szCs w:val="22"/>
+                  <w:lang w:val="en-US"/>
+                </w:rPr>
+                <w:t>"contracts:contractor"][0].properties["idocs:number"]!}</w:t>
+              </w:r>
+            </w:sdtContent>
+          </w:sdt>
+          <w:r>
+            <w:rPr>
+              <w:sz w:val="25"/>
+              <w:szCs w:val="25"/>
+              <w:lang w:val="en-US"/>
+            </w:rPr>
+            <w:t xml:space="preserve"> </w:t>
+          </w:r>
+          <w:proofErr w:type="gramStart"/>
+          <w:r>
+            <w:rPr>
+              <w:sz w:val="25"/>
+              <w:szCs w:val="25"/>
+            </w:rPr>
+            <w:t>ОГРНИП</w:t>
+          </w:r>
+          <w:r>
+            <w:rPr>
+              <w:sz w:val="25"/>
+              <w:szCs w:val="25"/>
+              <w:lang w:val="en-US"/>
+            </w:rPr>
+            <w:t xml:space="preserve"> </w:t>
+          </w:r>
+          <w:sdt>
+            <w:sdtPr>
+              <w:rPr>
+                <w:b/>
+                <w:sz w:val="22"/>
+                <w:szCs w:val="22"/>
+              </w:rPr>
+              <w:id w:val="1170545"/>
+              <w:placeholder>
+                <w:docPart w:val="83BF4221A09A4E5E8914BF50D5944B5E"/>
+              </w:placeholder>
+              <w:docPartList>
+                <w:docPartGallery w:val="Quick Parts"/>
+              </w:docPartList>
+            </w:sdtPr>
+            <w:sdtContent>
+              <w:r>
+                <w:rPr>
+                  <w:b/>
+                  <w:sz w:val="22"/>
+                  <w:szCs w:val="22"/>
+                  <w:lang w:val="en-US"/>
+                </w:rPr>
+                <w:t>${document.assocs["contracts:contractor"][0].properties["idocs:</w:t>
+              </w:r>
+              <w:r>
+                <w:rPr>
+                  <w:b/>
+                  <w:lang w:val="en-US"/>
+                </w:rPr>
+                <w:t>psrnsp</w:t>
+              </w:r>
+              <w:r>
+                <w:rPr>
+                  <w:b/>
+                  <w:sz w:val="22"/>
+                  <w:szCs w:val="22"/>
+                  <w:lang w:val="en-US"/>
+                </w:rPr>
+                <w:t>"]!}</w:t>
+              </w:r>
+            </w:sdtContent>
+          </w:sdt>
+          <w:r>
+            <w:rPr>
+              <w:szCs w:val="22"/>
+              <w:lang w:val="en-US"/>
+            </w:rPr>
+            <w:t xml:space="preserve"> </w:t>
+          </w:r>
+          <w:r>
+            <w:rPr>
+              <w:szCs w:val="22"/>
+              <w:lang w:val="en-US"/>
+            </w:rPr>
+            <w:t xml:space="preserve"> </w:t>
+          </w:r>
+          <w:r>
+            <w:rPr>
+              <w:sz w:val="22"/>
+              <w:szCs w:val="22"/>
+            </w:rPr>
+            <w:t>именуемый</w:t>
+          </w:r>
+          <w:r>
+            <w:rPr>
+              <w:sz w:val="22"/>
+              <w:szCs w:val="22"/>
+              <w:lang w:val="en-US"/>
+            </w:rPr>
+            <w:t xml:space="preserve"> </w:t>
+          </w:r>
+          <w:r>
+            <w:rPr>
+              <w:sz w:val="22"/>
+              <w:szCs w:val="22"/>
+            </w:rPr>
+            <w:t>в</w:t>
+          </w:r>
+          <w:r>
+            <w:rPr>
+              <w:sz w:val="22"/>
+              <w:szCs w:val="22"/>
+              <w:lang w:val="en-US"/>
+            </w:rPr>
+            <w:t xml:space="preserve"> </w:t>
+          </w:r>
+          <w:r>
+            <w:rPr>
+              <w:sz w:val="22"/>
+              <w:szCs w:val="22"/>
+            </w:rPr>
+            <w:t>дальнейшем</w:t>
+          </w:r>
+          <w:r>
+            <w:rPr>
+              <w:sz w:val="22"/>
+              <w:szCs w:val="22"/>
+              <w:lang w:val="en-US"/>
+            </w:rPr>
+            <w:t xml:space="preserve"> </w:t>
+          </w:r>
+          <w:r>
+            <w:rPr>
               <w:b/>
               <w:sz w:val="22"/>
               <w:szCs w:val="22"/>
               <w:lang w:val="en-US"/>
             </w:rPr>
-            <w:t>${document.assocs["contracts:contractor"][0].properties["idocs:fullOrganizationName"]!"______________________________________________________________"}</w:t>
+            <w:t>«</w:t>
+          </w:r>
+          <w:r>
+            <w:rPr>
+              <w:b/>
+              <w:sz w:val="22"/>
+              <w:szCs w:val="22"/>
+            </w:rPr>
+            <w:t>Исполнитель</w:t>
+          </w:r>
+          <w:r>
+            <w:rPr>
+              <w:b/>
+              <w:sz w:val="22"/>
+              <w:szCs w:val="22"/>
+              <w:lang w:val="en-US"/>
+            </w:rPr>
+            <w:t>»</w:t>
+          </w:r>
+          <w:r>
+            <w:rPr>
+              <w:szCs w:val="22"/>
+              <w:lang w:val="en-US"/>
+            </w:rPr>
+            <w:t xml:space="preserve"> </w:t>
+          </w:r>
+          <w:r>
+            <w:rPr>
+              <w:szCs w:val="22"/>
+              <w:lang w:val="en-US"/>
+            </w:rPr>
+            <w:t>[#else]</w:t>
+          </w:r>
+          <w:r>
+            <w:rPr>
+              <w:szCs w:val="22"/>
+              <w:lang w:val="en-US"/>
+            </w:rPr>
+            <w:t xml:space="preserve"> </w:t>
+          </w:r>
+          <w:sdt>
+            <w:sdtPr>
+              <w:rPr>
+                <w:b/>
+                <w:sz w:val="22"/>
+                <w:szCs w:val="22"/>
+              </w:rPr>
+              <w:id w:val="86914226"/>
+              <w:placeholder>
+                <w:docPart w:val="381A3A6F51E743978278AF41DF06D8D9"/>
+              </w:placeholder>
+              <w:docPartList>
+                <w:docPartGallery w:val="Quick Parts"/>
+              </w:docPartList>
+            </w:sdtPr>
+            <w:sdtContent>
+              <w:r>
+                <w:rPr>
+                  <w:b/>
+                  <w:sz w:val="22"/>
+                  <w:szCs w:val="22"/>
+                  <w:lang w:val="en-US"/>
+                </w:rPr>
+                <w:t>${document.assocs["contracts:contractor"][0].properties["idocs:fullOrganizationName"]!"______________________________________________________________"}</w:t>
+              </w:r>
+            </w:sdtContent>
+          </w:sdt>
+          <w:r>
+            <w:rPr>
+              <w:b/>
+              <w:sz w:val="22"/>
+              <w:szCs w:val="22"/>
+              <w:lang w:val="en-US"/>
+            </w:rPr>
+            <w:t>,</w:t>
+          </w:r>
+          <w:r>
+            <w:rPr>
+              <w:sz w:val="22"/>
+              <w:szCs w:val="22"/>
+              <w:lang w:val="en-US"/>
+            </w:rPr>
+            <w:t xml:space="preserve"> </w:t>
+          </w:r>
+          <w:r>
+            <w:rPr>
+              <w:sz w:val="22"/>
+              <w:szCs w:val="22"/>
+            </w:rPr>
+            <w:t>именуемое</w:t>
+          </w:r>
+          <w:r>
+            <w:rPr>
+              <w:sz w:val="22"/>
+              <w:szCs w:val="22"/>
+              <w:lang w:val="en-US"/>
+            </w:rPr>
+            <w:t xml:space="preserve"> </w:t>
+          </w:r>
+          <w:r>
+            <w:rPr>
+              <w:sz w:val="22"/>
+              <w:szCs w:val="22"/>
+            </w:rPr>
+            <w:t>в</w:t>
+          </w:r>
+          <w:r>
+            <w:rPr>
+              <w:sz w:val="22"/>
+              <w:szCs w:val="22"/>
+              <w:lang w:val="en-US"/>
+            </w:rPr>
+            <w:t xml:space="preserve"> </w:t>
+          </w:r>
+          <w:r>
+            <w:rPr>
+              <w:sz w:val="22"/>
+              <w:szCs w:val="22"/>
+            </w:rPr>
+            <w:t>дальнейшем</w:t>
+          </w:r>
+          <w:r>
+            <w:rPr>
+              <w:sz w:val="22"/>
+              <w:szCs w:val="22"/>
+              <w:lang w:val="en-US"/>
+            </w:rPr>
+            <w:t xml:space="preserve"> </w:t>
+          </w:r>
+          <w:r>
+            <w:rPr>
+              <w:b/>
+              <w:sz w:val="22"/>
+              <w:szCs w:val="22"/>
+              <w:lang w:val="en-US"/>
+            </w:rPr>
+            <w:t>«</w:t>
+          </w:r>
+          <w:r>
+            <w:rPr>
+              <w:b/>
+              <w:sz w:val="22"/>
+              <w:szCs w:val="22"/>
+            </w:rPr>
+            <w:t>Поставщик</w:t>
+          </w:r>
+          <w:r>
+            <w:rPr>
+              <w:b/>
+              <w:sz w:val="22"/>
+              <w:szCs w:val="22"/>
+              <w:lang w:val="en-US"/>
+            </w:rPr>
+            <w:t>»,</w:t>
+          </w:r>
+          <w:r>
+            <w:rPr>
+              <w:sz w:val="22"/>
+              <w:szCs w:val="22"/>
+              <w:lang w:val="en-US"/>
+            </w:rPr>
+            <w:t xml:space="preserve"> </w:t>
+          </w:r>
+          <w:r>
+            <w:rPr>
+              <w:sz w:val="22"/>
+              <w:szCs w:val="22"/>
+            </w:rPr>
+            <w:t>в</w:t>
+          </w:r>
+          <w:r>
+            <w:rPr>
+              <w:sz w:val="22"/>
+              <w:szCs w:val="22"/>
+              <w:lang w:val="en-US"/>
+            </w:rPr>
+            <w:t xml:space="preserve"> </w:t>
+          </w:r>
+          <w:r>
+            <w:rPr>
+              <w:sz w:val="22"/>
+              <w:szCs w:val="22"/>
+            </w:rPr>
+            <w:t>лице</w:t>
+          </w:r>
+          <w:r>
+            <w:rPr>
+              <w:sz w:val="22"/>
+              <w:szCs w:val="22"/>
+              <w:lang w:val="en-US"/>
+            </w:rPr>
+            <w:t xml:space="preserve"> </w:t>
+          </w:r>
+          <w:proofErr w:type="spellStart"/>
+          <w:r>
+            <w:rPr>
+              <w:sz w:val="22"/>
+              <w:szCs w:val="22"/>
+              <w:lang w:val="en-US"/>
+            </w:rPr>
+            <w:t>Директора</w:t>
+          </w:r>
+          <w:proofErr w:type="spellEnd"/>
+          <w:r>
+            <w:rPr>
+              <w:sz w:val="22"/>
+              <w:szCs w:val="22"/>
+              <w:lang w:val="en-US"/>
+            </w:rPr>
+            <w:t xml:space="preserve"> </w:t>
+          </w:r>
+          <w:sdt>
+            <w:sdtPr>
+              <w:rPr>
+                <w:sz w:val="22"/>
+                <w:szCs w:val="22"/>
+              </w:rPr>
+              <w:id w:val="273191521"/>
+              <w:placeholder>
+                <w:docPart w:val="381A3A6F51E743978278AF41DF06D8D9"/>
+              </w:placeholder>
+              <w:docPartList>
+                <w:docPartGallery w:val="Quick Parts"/>
+              </w:docPartList>
+            </w:sdtPr>
+            <w:sdtContent>
+              <w:r>
+                <w:rPr>
+                  <w:sz w:val="22"/>
+                  <w:szCs w:val="22"/>
+                  <w:lang w:val="en-US"/>
+                </w:rPr>
+                <w:t>${</w:t>
+              </w:r>
+              <w:r>
+                <w:rPr>
+                  <w:sz w:val="22"/>
+                  <w:szCs w:val="22"/>
+                  <w:lang w:val="en-US"/>
+                </w:rPr>
+                <w:t>document.assocs["contracts:</w:t>
+              </w:r>
+              <w:r>
+                <w:rPr>
+                  <w:b/>
+                  <w:sz w:val="22"/>
+                  <w:szCs w:val="22"/>
+                  <w:lang w:val="en-US"/>
+                </w:rPr>
+                <w:t>contractor</w:t>
+              </w:r>
+              <w:r>
+                <w:rPr>
+                  <w:sz w:val="22"/>
+                  <w:szCs w:val="22"/>
+                  <w:lang w:val="en-US"/>
+                </w:rPr>
+                <w:t>"][0]</w:t>
+              </w:r>
+              <w:r>
+                <w:rPr>
+                  <w:sz w:val="22"/>
+                  <w:szCs w:val="22"/>
+                  <w:lang w:val="en-US"/>
+                </w:rPr>
+                <w:t>.properties[</w:t>
+              </w:r>
+              <w:r>
+                <w:rPr>
+                  <w:lang w:val="en-US"/>
+                </w:rPr>
+                <w:t>"idocs:nameInGenitiveCase"</w:t>
+              </w:r>
+              <w:r>
+                <w:rPr>
+                  <w:sz w:val="22"/>
+                  <w:szCs w:val="22"/>
+                  <w:lang w:val="en-US"/>
+                </w:rPr>
+                <w:t>]</w:t>
+              </w:r>
+              <w:r>
+                <w:rPr>
+                  <w:sz w:val="22"/>
+                  <w:szCs w:val="22"/>
+                  <w:lang w:val="en-US"/>
+                </w:rPr>
+                <w:t>}</w:t>
+              </w:r>
+            </w:sdtContent>
+          </w:sdt>
+          <w:r>
+            <w:rPr>
+              <w:sz w:val="22"/>
+              <w:szCs w:val="22"/>
+              <w:lang w:val="en-US"/>
+            </w:rPr>
+            <w:t xml:space="preserve">, </w:t>
+          </w:r>
+          <w:r>
+            <w:rPr>
+              <w:sz w:val="22"/>
+              <w:szCs w:val="22"/>
+            </w:rPr>
+            <w:t>действующего</w:t>
+          </w:r>
+          <w:r>
+            <w:rPr>
+              <w:sz w:val="22"/>
+              <w:szCs w:val="22"/>
+              <w:lang w:val="en-US"/>
+            </w:rPr>
+            <w:t xml:space="preserve"> </w:t>
+          </w:r>
+          <w:r>
+            <w:rPr>
+              <w:sz w:val="22"/>
+              <w:szCs w:val="22"/>
+            </w:rPr>
+            <w:t>на</w:t>
+          </w:r>
+          <w:r>
+            <w:rPr>
+              <w:sz w:val="22"/>
+              <w:szCs w:val="22"/>
+              <w:lang w:val="en-US"/>
+            </w:rPr>
+            <w:t xml:space="preserve"> </w:t>
+          </w:r>
+          <w:r>
+            <w:rPr>
+              <w:sz w:val="22"/>
+              <w:szCs w:val="22"/>
+            </w:rPr>
+            <w:t>основании</w:t>
+          </w:r>
+          <w:r>
+            <w:rPr>
+              <w:sz w:val="22"/>
+              <w:szCs w:val="22"/>
+              <w:lang w:val="en-US"/>
+            </w:rPr>
+            <w:t xml:space="preserve"> </w:t>
+          </w:r>
+          <w:sdt>
+            <w:sdtPr>
+              <w:rPr>
+                <w:sz w:val="22"/>
+                <w:szCs w:val="22"/>
+              </w:rPr>
+              <w:id w:val="273191522"/>
+              <w:placeholder>
+                <w:docPart w:val="381A3A6F51E743978278AF41DF06D8D9"/>
+              </w:placeholder>
+              <w:docPartList>
+                <w:docPartGallery w:val="Quick Parts"/>
+              </w:docPartList>
+            </w:sdtPr>
+            <w:sdtContent>
+              <w:proofErr w:type="spellStart"/>
+              <w:r>
+                <w:rPr>
+                  <w:sz w:val="22"/>
+                  <w:szCs w:val="22"/>
+                  <w:lang w:val="en-US"/>
+                </w:rPr>
+                <w:t>Устава</w:t>
+              </w:r>
+              <w:proofErr w:type="spellEnd"/>
+            </w:sdtContent>
+          </w:sdt>
+          <w:r>
+            <w:rPr>
+              <w:szCs w:val="22"/>
+              <w:lang w:val="en-US"/>
+            </w:rPr>
+            <w:t>[/#if]</w:t>
           </w:r>
         </w:sdtContent>
       </w:sdt>
+      <w:r>
+        <w:rPr>
+          <w:szCs w:val="22"/>
+          <w:lang w:val="en-US"/>
+        </w:rPr>
+        <w:t>#]</w:t>
+      </w:r>
+      <w:r>
+        <w:rPr>
+          <w:b/>
+          <w:sz w:val="22"/>
+          <w:szCs w:val="22"/>
+          <w:lang w:val="en-US"/>
+        </w:rPr>
+        <w:t>,</w:t>
+      </w:r>
+      <w:r>
+        <w:rPr>
+          <w:sz w:val="22"/>
+          <w:szCs w:val="22"/>
+          <w:lang w:val="en-US"/>
+        </w:rPr>
+        <w:t xml:space="preserve"> </w:t>
+      </w:r>
+      <w:r>
+        <w:rPr>
+          <w:sz w:val="25"/>
+          <w:szCs w:val="25"/>
+        </w:rPr>
+        <w:t>с</w:t>
+      </w:r>
       <w:r>
         <w:rPr>
           <w:sz w:val="25"/>
@@ -856,7 +2061,7 @@
           <w:sz w:val="25"/>
           <w:szCs w:val="25"/>
         </w:rPr>
-        <w:t>действующий</w:t>
+        <w:t>другой</w:t>
       </w:r>
       <w:r>
         <w:rPr>
@@ -864,14 +2069,14 @@
           <w:szCs w:val="25"/>
           <w:lang w:val="en-US"/>
         </w:rPr>
-        <w:t xml:space="preserve">  </w:t>
+        <w:t xml:space="preserve"> </w:t>
       </w:r>
       <w:r>
         <w:rPr>
           <w:sz w:val="25"/>
           <w:szCs w:val="25"/>
         </w:rPr>
-        <w:t>на</w:t>
+        <w:t>стороны</w:t>
       </w:r>
       <w:r>
         <w:rPr>
@@ -879,14 +2084,14 @@
           <w:szCs w:val="25"/>
           <w:lang w:val="en-US"/>
         </w:rPr>
-        <w:t xml:space="preserve"> </w:t>
+        <w:t xml:space="preserve">, </w:t>
       </w:r>
       <w:r>
         <w:rPr>
           <w:sz w:val="25"/>
           <w:szCs w:val="25"/>
         </w:rPr>
-        <w:t>основании</w:t>
+        <w:t>именуемые</w:t>
       </w:r>
       <w:r>
         <w:rPr>
@@ -901,7 +2106,7 @@
           <w:sz w:val="25"/>
           <w:szCs w:val="25"/>
         </w:rPr>
-        <w:t>свидетельства</w:t>
+        <w:t>вместе</w:t>
       </w:r>
       <w:r>
         <w:rPr>
@@ -909,14 +2114,14 @@
           <w:szCs w:val="25"/>
           <w:lang w:val="en-US"/>
         </w:rPr>
-        <w:t xml:space="preserve"> </w:t>
+        <w:t xml:space="preserve"> «</w:t>
       </w:r>
       <w:r>
         <w:rPr>
           <w:sz w:val="25"/>
           <w:szCs w:val="25"/>
         </w:rPr>
-        <w:t>серии</w:t>
+        <w:t>Стороны</w:t>
       </w:r>
       <w:r>
         <w:rPr>
@@ -924,84 +2129,44 @@
           <w:szCs w:val="25"/>
           <w:lang w:val="en-US"/>
         </w:rPr>
-        <w:t xml:space="preserve"> </w:t>
-      </w:r>
-      <w:sdt>
-        <w:sdtPr>
-          <w:rPr>
-            <w:b/>
-            <w:sz w:val="22"/>
-            <w:szCs w:val="22"/>
-          </w:rPr>
-          <w:id w:val="1170539"/>
-          <w:placeholder>
-            <w:docPart w:val="FE7D102E80C046359A4D5908BBBCB9F3"/>
-          </w:placeholder>
-          <w:docPartList>
-            <w:docPartGallery w:val="Quick Parts"/>
-          </w:docPartList>
-        </w:sdtPr>
-        <w:sdtContent>
-          <w:r>
-            <w:rPr>
-              <w:b/>
-              <w:sz w:val="22"/>
-              <w:szCs w:val="22"/>
-              <w:lang w:val="en-US"/>
-            </w:rPr>
-            <w:t>${document.assocs["contracts:contractor"][0].properties["idocs:series"]!}</w:t>
-          </w:r>
-        </w:sdtContent>
-      </w:sdt>
+        <w:t xml:space="preserve">», </w:t>
+      </w:r>
+      <w:r>
+        <w:rPr>
+          <w:sz w:val="25"/>
+          <w:szCs w:val="25"/>
+        </w:rPr>
+        <w:t>по</w:t>
+      </w:r>
       <w:r>
         <w:rPr>
           <w:sz w:val="25"/>
           <w:szCs w:val="25"/>
           <w:lang w:val="en-US"/>
         </w:rPr>
-        <w:t xml:space="preserve"> № </w:t>
-      </w:r>
-      <w:sdt>
-        <w:sdtPr>
-          <w:rPr>
-            <w:b/>
-            <w:sz w:val="22"/>
-            <w:szCs w:val="22"/>
-          </w:rPr>
-          <w:id w:val="1170544"/>
-          <w:placeholder>
-            <w:docPart w:val="5C1AB82A999945389694FA89AC214951"/>
-          </w:placeholder>
-          <w:docPartList>
-            <w:docPartGallery w:val="Quick Parts"/>
-          </w:docPartList>
-        </w:sdtPr>
-        <w:sdtContent>
-          <w:r>
-            <w:rPr>
-              <w:b/>
-              <w:sz w:val="22"/>
-              <w:szCs w:val="22"/>
-              <w:lang w:val="en-US"/>
-            </w:rPr>
-            <w:t>${document.assocs["contracts:contractor"][0].properties["idocs:number"]!}</w:t>
-          </w:r>
-        </w:sdtContent>
-      </w:sdt>
+        <w:t xml:space="preserve"> </w:t>
+      </w:r>
+      <w:r>
+        <w:rPr>
+          <w:sz w:val="25"/>
+          <w:szCs w:val="25"/>
+        </w:rPr>
+        <w:t>отдельности</w:t>
+      </w:r>
       <w:r>
         <w:rPr>
           <w:sz w:val="25"/>
           <w:szCs w:val="25"/>
           <w:lang w:val="en-US"/>
         </w:rPr>
-        <w:t xml:space="preserve"> </w:t>
+        <w:t xml:space="preserve"> – «</w:t>
       </w:r>
       <w:r>
         <w:rPr>
           <w:sz w:val="25"/>
           <w:szCs w:val="25"/>
         </w:rPr>
-        <w:t>ОГРНИП</w:t>
+        <w:t>Сторона</w:t>
       </w:r>
       <w:r>
         <w:rPr>
@@ -1009,265 +2174,14 @@
           <w:szCs w:val="25"/>
           <w:lang w:val="en-US"/>
         </w:rPr>
-        <w:t xml:space="preserve"> </w:t>
-      </w:r>
-      <w:sdt>
-        <w:sdtPr>
-          <w:rPr>
-            <w:b/>
-            <w:sz w:val="22"/>
-            <w:szCs w:val="22"/>
-          </w:rPr>
-          <w:id w:val="1170545"/>
-          <w:placeholder>
-            <w:docPart w:val="FC3AD988CA5C48C1A751FC12430835F8"/>
-          </w:placeholder>
-          <w:docPartList>
-            <w:docPartGallery w:val="Quick Parts"/>
-          </w:docPartList>
-        </w:sdtPr>
-        <w:sdtContent>
-          <w:r>
-            <w:rPr>
-              <w:b/>
-              <w:sz w:val="22"/>
-              <w:szCs w:val="22"/>
-              <w:lang w:val="en-US"/>
-            </w:rPr>
-            <w:t>${</w:t>
-          </w:r>
-          <w:r>
-            <w:rPr>
-              <w:b/>
-              <w:sz w:val="22"/>
-              <w:szCs w:val="22"/>
-              <w:lang w:val="en-US"/>
-            </w:rPr>
-            <w:t>document</w:t>
-          </w:r>
-          <w:r>
-            <w:rPr>
-              <w:b/>
-              <w:sz w:val="22"/>
-              <w:szCs w:val="22"/>
-              <w:lang w:val="en-US"/>
-            </w:rPr>
-            <w:t>.</w:t>
-          </w:r>
-          <w:proofErr w:type="spellStart"/>
-          <w:r>
-            <w:rPr>
-              <w:b/>
-              <w:sz w:val="22"/>
-              <w:szCs w:val="22"/>
-              <w:lang w:val="en-US"/>
-            </w:rPr>
-            <w:t>assocs</w:t>
-          </w:r>
-          <w:proofErr w:type="spellEnd"/>
-          <w:r>
-            <w:rPr>
-              <w:b/>
-              <w:sz w:val="22"/>
-              <w:szCs w:val="22"/>
-              <w:lang w:val="en-US"/>
-            </w:rPr>
-            <w:t>["</w:t>
-          </w:r>
-          <w:r>
-            <w:rPr>
-              <w:b/>
-              <w:sz w:val="22"/>
-              <w:szCs w:val="22"/>
-              <w:lang w:val="en-US"/>
-            </w:rPr>
-            <w:t>contracts</w:t>
-          </w:r>
-          <w:r>
-            <w:rPr>
-              <w:b/>
-              <w:sz w:val="22"/>
-              <w:szCs w:val="22"/>
-              <w:lang w:val="en-US"/>
-            </w:rPr>
-            <w:t>:</w:t>
-          </w:r>
-          <w:r>
-            <w:rPr>
-              <w:b/>
-              <w:sz w:val="22"/>
-              <w:szCs w:val="22"/>
-              <w:lang w:val="en-US"/>
-            </w:rPr>
-            <w:t>contractor</w:t>
-          </w:r>
-          <w:r>
-            <w:rPr>
-              <w:b/>
-              <w:sz w:val="22"/>
-              <w:szCs w:val="22"/>
-              <w:lang w:val="en-US"/>
-            </w:rPr>
-            <w:t>"][0].</w:t>
-          </w:r>
-          <w:r>
-            <w:rPr>
-              <w:b/>
-              <w:sz w:val="22"/>
-              <w:szCs w:val="22"/>
-              <w:lang w:val="en-US"/>
-            </w:rPr>
-            <w:t>properties</w:t>
-          </w:r>
-          <w:r>
-            <w:rPr>
-              <w:b/>
-              <w:sz w:val="22"/>
-              <w:szCs w:val="22"/>
-              <w:lang w:val="en-US"/>
-            </w:rPr>
-            <w:t>["</w:t>
-          </w:r>
-          <w:proofErr w:type="spellStart"/>
-          <w:r>
-            <w:rPr>
-              <w:b/>
-              <w:sz w:val="22"/>
-              <w:szCs w:val="22"/>
-              <w:lang w:val="en-US"/>
-            </w:rPr>
-            <w:t>idocs</w:t>
-          </w:r>
-          <w:proofErr w:type="spellEnd"/>
-          <w:r>
-            <w:rPr>
-              <w:b/>
-              <w:sz w:val="22"/>
-              <w:szCs w:val="22"/>
-              <w:lang w:val="en-US"/>
-            </w:rPr>
-            <w:t>:</w:t>
-          </w:r>
-          <w:r>
-            <w:rPr>
-              <w:b/>
-              <w:lang w:val="en-US"/>
-            </w:rPr>
-            <w:t>psrnsp</w:t>
-          </w:r>
-          <w:r>
-            <w:rPr>
-              <w:b/>
-              <w:sz w:val="22"/>
-              <w:szCs w:val="22"/>
-              <w:lang w:val="en-US"/>
-            </w:rPr>
-            <w:t>"]!}</w:t>
-          </w:r>
-        </w:sdtContent>
-      </w:sdt>
-      <w:r>
-        <w:rPr>
-          <w:b/>
-          <w:sz w:val="22"/>
-          <w:szCs w:val="22"/>
-          <w:lang w:val="en-US"/>
-        </w:rPr>
-        <w:t>,</w:t>
-      </w:r>
-      <w:r>
-        <w:rPr>
-          <w:sz w:val="22"/>
-          <w:szCs w:val="22"/>
-          <w:lang w:val="en-US"/>
-        </w:rPr>
-        <w:t xml:space="preserve"> </w:t>
-      </w:r>
-      <w:r>
-        <w:rPr>
-          <w:sz w:val="22"/>
-          <w:szCs w:val="22"/>
-        </w:rPr>
-        <w:t>именуемый</w:t>
-      </w:r>
-      <w:r>
-        <w:rPr>
-          <w:sz w:val="22"/>
-          <w:szCs w:val="22"/>
-          <w:lang w:val="en-US"/>
-        </w:rPr>
-        <w:t xml:space="preserve"> </w:t>
-      </w:r>
-      <w:r>
-        <w:rPr>
-          <w:sz w:val="22"/>
-          <w:szCs w:val="22"/>
-        </w:rPr>
-        <w:t>в</w:t>
-      </w:r>
-      <w:r>
-        <w:rPr>
-          <w:sz w:val="22"/>
-          <w:szCs w:val="22"/>
-          <w:lang w:val="en-US"/>
-        </w:rPr>
-        <w:t xml:space="preserve"> </w:t>
-      </w:r>
-      <w:r>
-        <w:rPr>
-          <w:sz w:val="22"/>
-          <w:szCs w:val="22"/>
-        </w:rPr>
-        <w:t>дальнейшем</w:t>
-      </w:r>
-      <w:r>
-        <w:rPr>
-          <w:sz w:val="22"/>
-          <w:szCs w:val="22"/>
-          <w:lang w:val="en-US"/>
-        </w:rPr>
-        <w:t xml:space="preserve"> </w:t>
-      </w:r>
-      <w:r>
-        <w:rPr>
-          <w:b/>
-          <w:sz w:val="22"/>
-          <w:szCs w:val="22"/>
-          <w:lang w:val="en-US"/>
-        </w:rPr>
-        <w:t>«</w:t>
-      </w:r>
-      <w:r>
-        <w:rPr>
-          <w:b/>
-          <w:sz w:val="22"/>
-          <w:szCs w:val="22"/>
-        </w:rPr>
-        <w:t>Исполнитель</w:t>
-      </w:r>
-      <w:r>
-        <w:rPr>
-          <w:b/>
-          <w:sz w:val="22"/>
-          <w:szCs w:val="22"/>
-          <w:lang w:val="en-US"/>
-        </w:rPr>
-        <w:t>»,</w:t>
-      </w:r>
-      <w:r>
-        <w:rPr>
-          <w:sz w:val="22"/>
-          <w:szCs w:val="22"/>
-          <w:lang w:val="en-US"/>
-        </w:rPr>
-        <w:t xml:space="preserve"> </w:t>
+        <w:t xml:space="preserve">», </w:t>
       </w:r>
       <w:r>
         <w:rPr>
           <w:sz w:val="25"/>
           <w:szCs w:val="25"/>
         </w:rPr>
-        <w:t>с</w:t>
+        <w:t>заключили</w:t>
       </w:r>
       <w:r>
         <w:rPr>
@@ -1282,7 +2196,7 @@
           <w:sz w:val="25"/>
           <w:szCs w:val="25"/>
         </w:rPr>
-        <w:t>другой</w:t>
+        <w:t>настоящий</w:t>
       </w:r>
       <w:r>
         <w:rPr>
@@ -1297,7 +2211,7 @@
           <w:sz w:val="25"/>
           <w:szCs w:val="25"/>
         </w:rPr>
-        <w:t>стороны</w:t>
+        <w:t>договор</w:t>
       </w:r>
       <w:r>
         <w:rPr>
@@ -1305,14 +2219,14 @@
           <w:szCs w:val="25"/>
           <w:lang w:val="en-US"/>
         </w:rPr>
-        <w:t xml:space="preserve">, </w:t>
+        <w:t xml:space="preserve"> (</w:t>
       </w:r>
       <w:r>
         <w:rPr>
           <w:sz w:val="25"/>
           <w:szCs w:val="25"/>
         </w:rPr>
-        <w:t>именуемые</w:t>
+        <w:t>далее</w:t>
       </w:r>
       <w:r>
         <w:rPr>
@@ -1320,14 +2234,14 @@
           <w:szCs w:val="25"/>
           <w:lang w:val="en-US"/>
         </w:rPr>
-        <w:t xml:space="preserve"> </w:t>
+        <w:t xml:space="preserve"> – </w:t>
       </w:r>
       <w:r>
         <w:rPr>
           <w:sz w:val="25"/>
           <w:szCs w:val="25"/>
         </w:rPr>
-        <w:t>вместе</w:t>
+        <w:t>Договор</w:t>
       </w:r>
       <w:r>
         <w:rPr>
@@ -1335,14 +2249,14 @@
           <w:szCs w:val="25"/>
           <w:lang w:val="en-US"/>
         </w:rPr>
-        <w:t xml:space="preserve"> «</w:t>
+        <w:t xml:space="preserve">) </w:t>
       </w:r>
       <w:r>
         <w:rPr>
           <w:sz w:val="25"/>
           <w:szCs w:val="25"/>
         </w:rPr>
-        <w:t>Стороны</w:t>
+        <w:t>о</w:t>
       </w:r>
       <w:r>
         <w:rPr>
@@ -1350,14 +2264,14 @@
           <w:szCs w:val="25"/>
           <w:lang w:val="en-US"/>
         </w:rPr>
-        <w:t xml:space="preserve">», </w:t>
+        <w:t xml:space="preserve"> </w:t>
       </w:r>
       <w:r>
         <w:rPr>
           <w:sz w:val="25"/>
           <w:szCs w:val="25"/>
         </w:rPr>
-        <w:t>по</w:t>
+        <w:t>нижеследующем</w:t>
       </w:r>
       <w:r>
         <w:rPr>
@@ -1365,143 +2279,24 @@
           <w:szCs w:val="25"/>
           <w:lang w:val="en-US"/>
         </w:rPr>
-        <w:t xml:space="preserve"> </w:t>
-      </w:r>
-      <w:r>
-        <w:rPr>
-          <w:sz w:val="25"/>
-          <w:szCs w:val="25"/>
-        </w:rPr>
-        <w:t>отдельности</w:t>
-      </w:r>
-      <w:r>
-        <w:rPr>
-          <w:sz w:val="25"/>
-          <w:szCs w:val="25"/>
+        <w:t>:</w:t>
+      </w:r>
+      <w:proofErr w:type="gramEnd"/>
+    </w:p>
+    <w:p>
+      <w:pPr>
+        <w:tabs>
+          <w:tab w:val="left" w:pos="-540"/>
+        </w:tabs>
+        <w:ind w:right="-1"/>
+        <w:jc w:val="both"/>
+        <w:rPr>
+          <w:color w:val="00B0F0"/>
+          <w:sz w:val="22"/>
+          <w:szCs w:val="22"/>
           <w:lang w:val="en-US"/>
         </w:rPr>
-        <w:t xml:space="preserve"> – «</w:t>
-      </w:r>
-      <w:r>
-        <w:rPr>
-          <w:sz w:val="25"/>
-          <w:szCs w:val="25"/>
-        </w:rPr>
-        <w:t>Сторона</w:t>
-      </w:r>
-      <w:r>
-        <w:rPr>
-          <w:sz w:val="25"/>
-          <w:szCs w:val="25"/>
-          <w:lang w:val="en-US"/>
-        </w:rPr>
-        <w:t xml:space="preserve">», </w:t>
-      </w:r>
-      <w:r>
-        <w:rPr>
-          <w:sz w:val="25"/>
-          <w:szCs w:val="25"/>
-        </w:rPr>
-        <w:t>заключили</w:t>
-      </w:r>
-      <w:r>
-        <w:rPr>
-          <w:sz w:val="25"/>
-          <w:szCs w:val="25"/>
-          <w:lang w:val="en-US"/>
-        </w:rPr>
-        <w:t xml:space="preserve"> </w:t>
-      </w:r>
-      <w:r>
-        <w:rPr>
-          <w:sz w:val="25"/>
-          <w:szCs w:val="25"/>
-        </w:rPr>
-        <w:t>настоящий</w:t>
-      </w:r>
-      <w:r>
-        <w:rPr>
-          <w:sz w:val="25"/>
-          <w:szCs w:val="25"/>
-          <w:lang w:val="en-US"/>
-        </w:rPr>
-        <w:t xml:space="preserve"> </w:t>
-      </w:r>
-      <w:r>
-        <w:rPr>
-          <w:sz w:val="25"/>
-          <w:szCs w:val="25"/>
-        </w:rPr>
-        <w:t>договор</w:t>
-      </w:r>
-      <w:r>
-        <w:rPr>
-          <w:sz w:val="25"/>
-          <w:szCs w:val="25"/>
-          <w:lang w:val="en-US"/>
-        </w:rPr>
-        <w:t xml:space="preserve"> (</w:t>
-      </w:r>
-      <w:r>
-        <w:rPr>
-          <w:sz w:val="25"/>
-          <w:szCs w:val="25"/>
-        </w:rPr>
-        <w:t>далее</w:t>
-      </w:r>
-      <w:r>
-        <w:rPr>
-          <w:sz w:val="25"/>
-          <w:szCs w:val="25"/>
-          <w:lang w:val="en-US"/>
-        </w:rPr>
-        <w:t xml:space="preserve"> – </w:t>
-      </w:r>
-      <w:r>
-        <w:rPr>
-          <w:sz w:val="25"/>
-          <w:szCs w:val="25"/>
-        </w:rPr>
-        <w:t>Договор</w:t>
-      </w:r>
-      <w:r>
-        <w:rPr>
-          <w:sz w:val="25"/>
-          <w:szCs w:val="25"/>
-          <w:lang w:val="en-US"/>
-        </w:rPr>
-        <w:t xml:space="preserve">) </w:t>
-      </w:r>
-      <w:r>
-        <w:rPr>
-          <w:sz w:val="25"/>
-          <w:szCs w:val="25"/>
-        </w:rPr>
-        <w:t>о</w:t>
-      </w:r>
-      <w:r>
-        <w:rPr>
-          <w:sz w:val="25"/>
-          <w:szCs w:val="25"/>
-          <w:lang w:val="en-US"/>
-        </w:rPr>
-        <w:t xml:space="preserve"> </w:t>
-      </w:r>
-      <w:r>
-        <w:rPr>
-          <w:sz w:val="25"/>
-          <w:szCs w:val="25"/>
-        </w:rPr>
-        <w:t>нижеследующем</w:t>
-      </w:r>
-      <w:r>
-        <w:rPr>
-          <w:sz w:val="25"/>
-          <w:szCs w:val="25"/>
-          <w:lang w:val="en-US"/>
-        </w:rPr>
-        <w:t>:</w:t>
-      </w:r>
+      </w:pPr>
     </w:p>
     <w:p>
       <w:pPr>
@@ -1753,7 +2548,15 @@
           <w:sz w:val="22"/>
           <w:szCs w:val="22"/>
         </w:rPr>
-        <w:t>). Все документы, подписанные сторонами по факсимильной связи или с использованием факсимильной подписи, имеют юридическую силу.</w:t>
+        <w:t xml:space="preserve">). Все </w:t>
+      </w:r>
+      <w:r>
+        <w:rPr>
+          <w:sz w:val="22"/>
+          <w:szCs w:val="22"/>
+        </w:rPr>
+        <w:lastRenderedPageBreak/>
+        <w:t>документы, подписанные сторонами по факсимильной связи или с использованием факсимильной подписи, имеют юридическую силу.</w:t>
       </w:r>
     </w:p>
     <w:p>
@@ -1845,7 +2648,6 @@
           <w:sz w:val="22"/>
           <w:szCs w:val="22"/>
         </w:rPr>
-        <w:lastRenderedPageBreak/>
         <w:t>Товары, передаваемые Поставщиком в собственность Покупателя,</w:t>
       </w:r>
       <w:r>
@@ -1895,7 +2697,7 @@
           </w:rPr>
           <w:id w:val="273191675"/>
           <w:placeholder>
-            <w:docPart w:val="100BA22F6F354AC299AE5AE045502006"/>
+            <w:docPart w:val="DefaultPlaceholder_22675706"/>
           </w:placeholder>
           <w:docPartList>
             <w:docPartGallery w:val="Quick Parts"/>
@@ -2376,6 +3178,7 @@
           <w:sz w:val="22"/>
           <w:szCs w:val="22"/>
         </w:rPr>
+        <w:lastRenderedPageBreak/>
         <w:t>на условиях доставки товара силами и средствами Поставщика до склада Покупателя указанного в Заказе.</w:t>
       </w:r>
     </w:p>
@@ -2517,7 +3320,6 @@
           <w:sz w:val="22"/>
           <w:szCs w:val="22"/>
         </w:rPr>
-        <w:lastRenderedPageBreak/>
         <w:t xml:space="preserve">При поставке товара Поставщиком - дата отметки склада или аптечного учреждения Покупателя о приемке товара, которая указывается в товарной накладной (штамп склада Покупателя с указанием даты, с подписью уполномоченного лица и расшифровкой подписи); </w:t>
       </w:r>
     </w:p>
@@ -3147,7 +3949,7 @@
           </w:rPr>
           <w:id w:val="273191523"/>
           <w:placeholder>
-            <w:docPart w:val="100BA22F6F354AC299AE5AE045502006"/>
+            <w:docPart w:val="DefaultPlaceholder_22675706"/>
           </w:placeholder>
           <w:docPartList>
             <w:docPartGallery w:val="Quick Parts"/>
@@ -3317,7 +4119,15 @@
           <w:sz w:val="22"/>
           <w:szCs w:val="22"/>
         </w:rPr>
-        <w:t>Поставщик вправе с письменного согласия Покупателя изменить перечень поставляемого товара и цены на него. Для этого Поставщик направляет подписанный им проект новой Спецификации в адрес Покупателя. Новая Спецификация вступает в силу после согласования и подписания его Покупателем, но не ранее чем через 14 (четырнадцать) календарных дней со дня получения Покупателем проекта новой Спецификации, если иное не предусмотрено Дополнительными соглашениями к настоящему Договору или Приложениями.</w:t>
+        <w:t xml:space="preserve">Поставщик вправе с письменного согласия Покупателя изменить перечень поставляемого товара и цены на него. Для этого Поставщик направляет подписанный им проект новой Спецификации в адрес Покупателя. Новая Спецификация вступает в силу после согласования и подписания его Покупателем, но не ранее чем через 14 (четырнадцать) </w:t>
+      </w:r>
+      <w:r>
+        <w:rPr>
+          <w:sz w:val="22"/>
+          <w:szCs w:val="22"/>
+        </w:rPr>
+        <w:lastRenderedPageBreak/>
+        <w:t>календарных дней со дня получения Покупателем проекта новой Спецификации, если иное не предусмотрено Дополнительными соглашениями к настоящему Договору или Приложениями.</w:t>
       </w:r>
       <w:r>
         <w:rPr>
@@ -3413,15 +4223,7 @@
           <w:sz w:val="22"/>
           <w:szCs w:val="22"/>
         </w:rPr>
-        <w:t xml:space="preserve">В соответствии с условиями настоящего Договора Поставщик, в целях увеличения объема продаж товара, предоставляет Покупателю скидки и премии в денежном выражении. </w:t>
-      </w:r>
-      <w:r>
-        <w:rPr>
-          <w:sz w:val="22"/>
-          <w:szCs w:val="22"/>
-        </w:rPr>
-        <w:lastRenderedPageBreak/>
-        <w:t>Размер скидок, порядок и условия их предоставления</w:t>
+        <w:t>В соответствии с условиями настоящего Договора Поставщик, в целях увеличения объема продаж товара, предоставляет Покупателю скидки и премии в денежном выражении. Размер скидок, порядок и условия их предоставления</w:t>
       </w:r>
       <w:r>
         <w:rPr>
@@ -4057,6 +4859,7 @@
           <w:sz w:val="22"/>
           <w:szCs w:val="22"/>
         </w:rPr>
+        <w:lastRenderedPageBreak/>
         <w:t xml:space="preserve">В случае нарушения выполнения своих обязательств по настоящему Договору, виновная Сторона </w:t>
       </w:r>
       <w:r>
@@ -4128,7 +4931,6 @@
           <w:sz w:val="22"/>
           <w:szCs w:val="22"/>
         </w:rPr>
-        <w:lastRenderedPageBreak/>
         <w:t>В случае если неправильное оформление и/или отсутствие документов на отгрузку выявлено Покупателем в момент прибытия транспорта Покупателя на склад или в аптеку Покупателя, то машина не разгружается до момента предоставления Поставщиком правильно оформленных и/или отсутствующих документов. В случае нарушения Поставщиком положений указанного пункта Поставщик обязан в течение 5 дней с момента получения претензии от Покупателя оплатить Покупателю штраф в размере понесенных Покупателем убытков за простой транспорта или «холостой» пробег.</w:t>
       </w:r>
     </w:p>
@@ -4212,7 +5014,7 @@
           </w:rPr>
           <w:id w:val="273191525"/>
           <w:placeholder>
-            <w:docPart w:val="100BA22F6F354AC299AE5AE045502006"/>
+            <w:docPart w:val="DefaultPlaceholder_22675706"/>
           </w:placeholder>
           <w:docPartList>
             <w:docPartGallery w:val="Quick Parts"/>
@@ -4616,7 +5418,21 @@
           <w:sz w:val="22"/>
           <w:szCs w:val="22"/>
         </w:rPr>
-        <w:t xml:space="preserve"> за исключением случаев, прямо предусмотренных настоящим договором.</w:t>
+        <w:t xml:space="preserve"> за исключением случаев,</w:t>
+      </w:r>
+      <w:r>
+        <w:rPr>
+          <w:sz w:val="22"/>
+          <w:szCs w:val="22"/>
+        </w:rPr>
+        <w:t xml:space="preserve"> прямо</w:t>
+      </w:r>
+      <w:r>
+        <w:rPr>
+          <w:sz w:val="22"/>
+          <w:szCs w:val="22"/>
+        </w:rPr>
+        <w:t xml:space="preserve"> предусмотренных настоящим договором.</w:t>
       </w:r>
     </w:p>
     <w:p>
@@ -4641,6 +5457,7 @@
           <w:sz w:val="22"/>
           <w:szCs w:val="22"/>
         </w:rPr>
+        <w:lastRenderedPageBreak/>
         <w:t>В случае не удовлетворения претензии</w:t>
       </w:r>
       <w:r>
@@ -4844,7 +5661,6 @@
           <w:sz w:val="22"/>
           <w:szCs w:val="22"/>
         </w:rPr>
-        <w:lastRenderedPageBreak/>
         <w:t>Стороны берут на себя обязательства по правильному и</w:t>
       </w:r>
       <w:r>
@@ -5191,6 +6007,9 @@
                 <w:b/>
                 <w:bCs/>
                 <w:iCs/>
+                <w:sz w:val="22"/>
+                <w:szCs w:val="22"/>
+                <w:lang w:val="en-US"/>
               </w:rPr>
             </w:pPr>
             <w:r>
@@ -5215,6 +6034,18 @@
               <w:t xml:space="preserve"> </w:t>
             </w:r>
           </w:p>
+          <w:p>
+            <w:pPr>
+              <w:ind w:right="-1"/>
+              <w:jc w:val="center"/>
+              <w:rPr>
+                <w:b/>
+                <w:bCs/>
+                <w:iCs/>
+                <w:lang w:val="en-US"/>
+              </w:rPr>
+            </w:pPr>
+          </w:p>
         </w:tc>
       </w:tr>
       <w:tr>
@@ -5234,7 +6065,7 @@
               </w:rPr>
               <w:id w:val="273191530"/>
               <w:placeholder>
-                <w:docPart w:val="422484B61BB84D51AD2D105C964585DC"/>
+                <w:docPart w:val="AA405D86FC974564803EADF9936B0879"/>
               </w:placeholder>
               <w:docPartList>
                 <w:docPartGallery w:val="Quick Parts"/>
@@ -5246,7 +6077,6 @@
                   <w:pStyle w:val="2"/>
                   <w:spacing w:after="0" w:line="240" w:lineRule="auto"/>
                   <w:ind w:right="-1"/>
-                  <w:jc w:val="center"/>
                   <w:rPr>
                     <w:b/>
                     <w:lang w:val="en-US"/>
@@ -5279,7 +6109,43 @@
                     <w:szCs w:val="22"/>
                     <w:lang w:val="en-US"/>
                   </w:rPr>
-                  <w:t>"contracts:agreementLegalEntity"][0].properties["idocs:fullOrganizationName"]!" "}</w:t>
+                  <w:t>"</w:t>
+                </w:r>
+                <w:r>
+                  <w:rPr>
+                    <w:b/>
+                    <w:sz w:val="22"/>
+                    <w:szCs w:val="22"/>
+                    <w:lang w:val="en-US"/>
+                  </w:rPr>
+                  <w:t>contracts:agreementLegalEntity</w:t>
+                </w:r>
+                <w:r>
+                  <w:rPr>
+                    <w:b/>
+                    <w:sz w:val="22"/>
+                    <w:szCs w:val="22"/>
+                    <w:lang w:val="en-US"/>
+                  </w:rPr>
+                  <w:t>"][0].properties["</w:t>
+                </w:r>
+                <w:r>
+                  <w:rPr>
+                    <w:b/>
+                    <w:sz w:val="22"/>
+                    <w:szCs w:val="22"/>
+                    <w:lang w:val="en-US"/>
+                  </w:rPr>
+                  <w:t>idocs:fullOrganizationName</w:t>
+                </w:r>
+                <w:r>
+                  <w:rPr>
+                    <w:b/>
+                    <w:sz w:val="22"/>
+                    <w:szCs w:val="22"/>
+                    <w:lang w:val="en-US"/>
+                  </w:rPr>
+                  <w:t>"]!" "}</w:t>
                 </w:r>
               </w:p>
             </w:sdtContent>
@@ -5320,7 +6186,7 @@
               </w:rPr>
               <w:id w:val="273191526"/>
               <w:placeholder>
-                <w:docPart w:val="422484B61BB84D51AD2D105C964585DC"/>
+                <w:docPart w:val="AA405D86FC974564803EADF9936B0879"/>
               </w:placeholder>
               <w:docPartList>
                 <w:docPartGallery w:val="Quick Parts"/>
@@ -5338,7 +6204,7 @@
                   </w:rPr>
                   <w:id w:val="-423416876"/>
                   <w:placeholder>
-                    <w:docPart w:val="F76064D672A54B71A68FDBB206624F58"/>
+                    <w:docPart w:val="9CE8EE846D3841EA914BB90DBBDC0D69"/>
                   </w:placeholder>
                   <w:docPartList>
                     <w:docPartGallery w:val="Quick Parts"/>
@@ -5348,7 +6214,6 @@
                   <w:p>
                     <w:pPr>
                       <w:ind w:right="-1"/>
-                      <w:jc w:val="center"/>
                       <w:rPr>
                         <w:b/>
                         <w:bCs/>
@@ -5356,15 +6221,98 @@
                         <w:lang w:val="en-US"/>
                       </w:rPr>
                     </w:pPr>
+                    <w:sdt>
+                      <w:sdtPr>
+                        <w:rPr>
+                          <w:bCs/>
+                          <w:szCs w:val="22"/>
+                        </w:rPr>
+                        <w:id w:val="86914268"/>
+                        <w:placeholder>
+                          <w:docPart w:val="5414489305444FE0800C94EFA16361EA"/>
+                        </w:placeholder>
+                        <w:docPartList>
+                          <w:docPartGallery w:val="Quick Parts"/>
+                        </w:docPartList>
+                      </w:sdtPr>
+                      <w:sdtContent>
+                        <w:r>
+                          <w:rPr>
+                            <w:szCs w:val="22"/>
+                            <w:lang w:val="en-US"/>
+                          </w:rPr>
+                          <w:t xml:space="preserve">[#[#if </w:t>
+                        </w:r>
+                        <w:sdt>
+                          <w:sdtPr>
+                            <w:rPr>
+                              <w:b/>
+                              <w:sz w:val="22"/>
+                              <w:szCs w:val="22"/>
+                            </w:rPr>
+                            <w:id w:val="86914269"/>
+                            <w:placeholder>
+                              <w:docPart w:val="7E82E72C651B4DEE8DB4E7A93A189B43"/>
+                            </w:placeholder>
+                            <w:docPartList>
+                              <w:docPartGallery w:val="Quick Parts"/>
+                            </w:docPartList>
+                          </w:sdtPr>
+                          <w:sdtContent>
+                            <w:r>
+                              <w:rPr>
+                                <w:b/>
+                                <w:sz w:val="22"/>
+                                <w:szCs w:val="22"/>
+                                <w:lang w:val="en-US"/>
+                              </w:rPr>
+                              <w:t>document.assocs["contracts:contractor"][0].properties["</w:t>
+                            </w:r>
+                            <w:r>
+                              <w:rPr>
+                                <w:lang w:val="en-US"/>
+                              </w:rPr>
+                              <w:t>idocs:contractorKind</w:t>
+                            </w:r>
+                            <w:r>
+                              <w:rPr>
+                                <w:b/>
+                                <w:sz w:val="22"/>
+                                <w:szCs w:val="22"/>
+                                <w:lang w:val="en-US"/>
+                              </w:rPr>
+                              <w:t>"]</w:t>
+                            </w:r>
+                          </w:sdtContent>
+                        </w:sdt>
+                        <w:r>
+                          <w:rPr>
+                            <w:szCs w:val="22"/>
+                            <w:lang w:val="en-US"/>
+                          </w:rPr>
+                          <w:t xml:space="preserve">== </w:t>
+                        </w:r>
+                        <w:r>
+                          <w:rPr>
+                            <w:lang w:val="en-US"/>
+                          </w:rPr>
+                          <w:t>"individual-entrepreneur"</w:t>
+                        </w:r>
+                        <w:r>
+                          <w:rPr>
+                            <w:szCs w:val="22"/>
+                            <w:lang w:val="en-US"/>
+                          </w:rPr>
+                          <w:t>]ИП [#else][/#if]</w:t>
+                        </w:r>
+                      </w:sdtContent>
+                    </w:sdt>
                     <w:r>
                       <w:rPr>
-                        <w:b/>
-                        <w:bCs/>
-                        <w:iCs/>
-                        <w:sz w:val="22"/>
                         <w:szCs w:val="22"/>
+                        <w:lang w:val="en-US"/>
                       </w:rPr>
-                      <w:t>ИП</w:t>
+                      <w:t xml:space="preserve">#] </w:t>
                     </w:r>
                     <w:r>
                       <w:rPr>
@@ -5375,8 +6323,9 @@
                         <w:szCs w:val="22"/>
                         <w:lang w:val="en-US"/>
                       </w:rPr>
-                      <w:t xml:space="preserve"> </w:t>
+                      <w:t>${</w:t>
                     </w:r>
+                    <w:proofErr w:type="gramStart"/>
                     <w:r>
                       <w:rPr>
                         <w:b/>
@@ -5386,8 +6335,9 @@
                         <w:szCs w:val="22"/>
                         <w:lang w:val="en-US"/>
                       </w:rPr>
-                      <w:t xml:space="preserve">  </w:t>
+                      <w:t>document.assocs[</w:t>
                     </w:r>
+                    <w:proofErr w:type="gramEnd"/>
                     <w:r>
                       <w:rPr>
                         <w:b/>
@@ -5397,7 +6347,7 @@
                         <w:szCs w:val="22"/>
                         <w:lang w:val="en-US"/>
                       </w:rPr>
-                      <w:t>${document.assocs["</w:t>
+                      <w:t>"</w:t>
                     </w:r>
                     <w:r>
                       <w:rPr>
@@ -5419,18 +6369,7 @@
                         <w:szCs w:val="22"/>
                         <w:lang w:val="en-US"/>
                       </w:rPr>
-                      <w:t xml:space="preserve">"][0].properties["idocs:fullOrganizationName"]!" </w:t>
-                    </w:r>
-                    <w:r>
-                      <w:rPr>
-                        <w:b/>
-                        <w:bCs/>
-                        <w:iCs/>
-                        <w:sz w:val="22"/>
-                        <w:szCs w:val="22"/>
-                        <w:lang w:val="en-US"/>
-                      </w:rPr>
-                      <w:t>"}</w:t>
+                      <w:t>"][0].properties["idocs:fullOrganizationName"]!" "}</w:t>
                     </w:r>
                   </w:p>
                 </w:sdtContent>
@@ -5452,7 +6391,7 @@
               </w:rPr>
               <w:id w:val="3181423"/>
               <w:placeholder>
-                <w:docPart w:val="100BA22F6F354AC299AE5AE045502006"/>
+                <w:docPart w:val="DefaultPlaceholder_22675706"/>
               </w:placeholder>
               <w:docPartList>
                 <w:docPartGallery w:val="Quick Parts"/>
@@ -5489,7 +6428,47 @@
                     <w:szCs w:val="22"/>
                     <w:lang w:val="en-US"/>
                   </w:rPr>
-                  <w:t>${document.assocs["contracts:agreementLegalEntity"][0].properties["idocs:inn"]!" "}</w:t>
+                  <w:t xml:space="preserve"> </w:t>
+                </w:r>
+                <w:r>
+                  <w:rPr>
+                    <w:sz w:val="22"/>
+                    <w:szCs w:val="22"/>
+                    <w:lang w:val="en-US"/>
+                  </w:rPr>
+                  <w:t>${document.assocs["</w:t>
+                </w:r>
+                <w:r>
+                  <w:rPr>
+                    <w:sz w:val="22"/>
+                    <w:szCs w:val="22"/>
+                    <w:lang w:val="en-US"/>
+                  </w:rPr>
+                  <w:t>contracts:agreementLegalEntity</w:t>
+                </w:r>
+                <w:r>
+                  <w:rPr>
+                    <w:sz w:val="22"/>
+                    <w:szCs w:val="22"/>
+                    <w:lang w:val="en-US"/>
+                  </w:rPr>
+                  <w:t>"][0].properties["</w:t>
+                </w:r>
+                <w:r>
+                  <w:rPr>
+                    <w:sz w:val="22"/>
+                    <w:szCs w:val="22"/>
+                    <w:lang w:val="en-US"/>
+                  </w:rPr>
+                  <w:t>idocs:inn</w:t>
+                </w:r>
+                <w:r>
+                  <w:rPr>
+                    <w:sz w:val="22"/>
+                    <w:szCs w:val="22"/>
+                    <w:lang w:val="en-US"/>
+                  </w:rPr>
+                  <w:t>"]!" "}</w:t>
                 </w:r>
               </w:p>
               <w:p>
@@ -5522,7 +6501,7 @@
                     <w:szCs w:val="22"/>
                     <w:lang w:val="en-US"/>
                   </w:rPr>
-                  <w:t>${document.assocs["contracts:agreementLegalEntity</w:t>
+                  <w:t xml:space="preserve"> </w:t>
                 </w:r>
                 <w:r>
                   <w:rPr>
@@ -5530,7 +6509,39 @@
                     <w:szCs w:val="22"/>
                     <w:lang w:val="en-US"/>
                   </w:rPr>
-                  <w:t>"][0].properties["idocs:kpp"]!" "}</w:t>
+                  <w:t>${document.assocs["</w:t>
+                </w:r>
+                <w:r>
+                  <w:rPr>
+                    <w:sz w:val="22"/>
+                    <w:szCs w:val="22"/>
+                    <w:lang w:val="en-US"/>
+                  </w:rPr>
+                  <w:t>contracts:agreementLegalEntity</w:t>
+                </w:r>
+                <w:r>
+                  <w:rPr>
+                    <w:sz w:val="22"/>
+                    <w:szCs w:val="22"/>
+                    <w:lang w:val="en-US"/>
+                  </w:rPr>
+                  <w:t>"][0].properties["</w:t>
+                </w:r>
+                <w:r>
+                  <w:rPr>
+                    <w:sz w:val="22"/>
+                    <w:szCs w:val="22"/>
+                    <w:lang w:val="en-US"/>
+                  </w:rPr>
+                  <w:t>idocs:kpp</w:t>
+                </w:r>
+                <w:r>
+                  <w:rPr>
+                    <w:sz w:val="22"/>
+                    <w:szCs w:val="22"/>
+                    <w:lang w:val="en-US"/>
+                  </w:rPr>
+                  <w:t>"]!" "}</w:t>
                 </w:r>
               </w:p>
               <w:p>
@@ -5538,6 +6549,9 @@
                   <w:pStyle w:val="2"/>
                   <w:spacing w:after="0" w:line="240" w:lineRule="auto"/>
                   <w:ind w:right="-1"/>
+                  <w:rPr>
+                    <w:lang w:val="en-US"/>
+                  </w:rPr>
                 </w:pPr>
                 <w:r>
                   <w:rPr>
@@ -5552,7 +6566,23 @@
                     <w:szCs w:val="22"/>
                     <w:lang w:val="en-US"/>
                   </w:rPr>
-                  <w:t xml:space="preserve"> ${document.assocs["contracts:agreementLegalEntity"][0].properties["idocs:ogrn"]!" "}</w:t>
+                  <w:t xml:space="preserve"> </w:t>
+                </w:r>
+                <w:r>
+                  <w:rPr>
+                    <w:sz w:val="22"/>
+                    <w:szCs w:val="22"/>
+                    <w:lang w:val="en-US"/>
+                  </w:rPr>
+                  <w:t xml:space="preserve"> </w:t>
+                </w:r>
+                <w:r>
+                  <w:rPr>
+                    <w:sz w:val="22"/>
+                    <w:szCs w:val="22"/>
+                    <w:lang w:val="en-US"/>
+                  </w:rPr>
+                  <w:t>${document.assocs["contracts:agreementLegalEntity"][0].properties["idocs:ogrn"]!" "}</w:t>
                 </w:r>
               </w:p>
               <w:p>
@@ -5560,6 +6590,9 @@
                   <w:pStyle w:val="2"/>
                   <w:spacing w:after="0" w:line="240" w:lineRule="auto"/>
                   <w:ind w:right="-1"/>
+                  <w:rPr>
+                    <w:lang w:val="en-US"/>
+                  </w:rPr>
                 </w:pPr>
                 <w:r>
                   <w:rPr>
@@ -5574,7 +6607,23 @@
                     <w:szCs w:val="22"/>
                     <w:lang w:val="en-US"/>
                   </w:rPr>
-                  <w:t xml:space="preserve"> ${document.assocs["contracts:agreementLegalEntity"][0].properties["idocs:okpo"]!" "}</w:t>
+                  <w:t xml:space="preserve"> </w:t>
+                </w:r>
+                <w:r>
+                  <w:rPr>
+                    <w:sz w:val="22"/>
+                    <w:szCs w:val="22"/>
+                    <w:lang w:val="en-US"/>
+                  </w:rPr>
+                  <w:t xml:space="preserve"> </w:t>
+                </w:r>
+                <w:r>
+                  <w:rPr>
+                    <w:sz w:val="22"/>
+                    <w:szCs w:val="22"/>
+                    <w:lang w:val="en-US"/>
+                  </w:rPr>
+                  <w:t>${document.assocs["contracts:agreementLegalEntity"][0].properties["idocs:okpo"]!" "}</w:t>
                 </w:r>
               </w:p>
               <w:p>
@@ -5614,7 +6663,64 @@
                     <w:szCs w:val="22"/>
                     <w:lang w:val="en-US"/>
                   </w:rPr>
-                  <w:t xml:space="preserve"> ${document.assocs["contracts:agreementLegalEntity"][0].properties["idocs:juridicalAddress"]!" "}</w:t>
+                  <w:t>:</w:t>
+                </w:r>
+                <w:r>
+                  <w:rPr>
+                    <w:sz w:val="22"/>
+                    <w:szCs w:val="22"/>
+                    <w:lang w:val="en-US"/>
+                  </w:rPr>
+                  <w:t xml:space="preserve"> </w:t>
+                </w:r>
+                <w:r>
+                  <w:rPr>
+                    <w:sz w:val="22"/>
+                    <w:szCs w:val="22"/>
+                    <w:lang w:val="en-US"/>
+                  </w:rPr>
+                  <w:t xml:space="preserve"> </w:t>
+                </w:r>
+                <w:r>
+                  <w:rPr>
+                    <w:sz w:val="22"/>
+                    <w:szCs w:val="22"/>
+                    <w:lang w:val="en-US"/>
+                  </w:rPr>
+                  <w:lastRenderedPageBreak/>
+                  <w:t>${document.assocs["</w:t>
+                </w:r>
+                <w:r>
+                  <w:rPr>
+                    <w:sz w:val="22"/>
+                    <w:szCs w:val="22"/>
+                    <w:lang w:val="en-US"/>
+                  </w:rPr>
+                  <w:t>contracts:agreementLegalEntity</w:t>
+                </w:r>
+                <w:r>
+                  <w:rPr>
+                    <w:sz w:val="22"/>
+                    <w:szCs w:val="22"/>
+                    <w:lang w:val="en-US"/>
+                  </w:rPr>
+                  <w:t>"][0].properties["</w:t>
+                </w:r>
+                <w:r>
+                  <w:rPr>
+                    <w:sz w:val="22"/>
+                    <w:szCs w:val="22"/>
+                    <w:lang w:val="en-US"/>
+                  </w:rPr>
+                  <w:t>idocs</w:t>
+                </w:r>
+                <w:r>
+                  <w:rPr>
+                    <w:sz w:val="22"/>
+                    <w:szCs w:val="22"/>
+                    <w:lang w:val="en-US"/>
+                  </w:rPr>
+                  <w:t>:juridicalAddress"]!" "}</w:t>
                 </w:r>
               </w:p>
               <w:p>
@@ -5654,7 +6760,47 @@
                     <w:szCs w:val="22"/>
                     <w:lang w:val="en-US"/>
                   </w:rPr>
-                  <w:t>: ${document.assocs["contracts:agreementLegalEntity"][0].properties["idocs:postAddress"]!" "}</w:t>
+                  <w:t xml:space="preserve">: </w:t>
+                </w:r>
+                <w:r>
+                  <w:rPr>
+                    <w:sz w:val="22"/>
+                    <w:szCs w:val="22"/>
+                    <w:lang w:val="en-US"/>
+                  </w:rPr>
+                  <w:t xml:space="preserve"> </w:t>
+                </w:r>
+                <w:r>
+                  <w:rPr>
+                    <w:sz w:val="22"/>
+                    <w:szCs w:val="22"/>
+                    <w:lang w:val="en-US"/>
+                  </w:rPr>
+                  <w:t>${document.assocs["</w:t>
+                </w:r>
+                <w:r>
+                  <w:rPr>
+                    <w:sz w:val="22"/>
+                    <w:szCs w:val="22"/>
+                    <w:lang w:val="en-US"/>
+                  </w:rPr>
+                  <w:t>contracts:agreementLegalEntity</w:t>
+                </w:r>
+                <w:r>
+                  <w:rPr>
+                    <w:sz w:val="22"/>
+                    <w:szCs w:val="22"/>
+                    <w:lang w:val="en-US"/>
+                  </w:rPr>
+                  <w:t>"][0].properties["idoc</w:t>
+                </w:r>
+                <w:r>
+                  <w:rPr>
+                    <w:sz w:val="22"/>
+                    <w:szCs w:val="22"/>
+                    <w:lang w:val="en-US"/>
+                  </w:rPr>
+                  <w:t>s:postAddress"]!" "}</w:t>
                 </w:r>
               </w:p>
               <w:p>
@@ -5695,6 +6841,14 @@
                 </w:r>
                 <w:r>
                   <w:rPr>
+                    <w:sz w:val="22"/>
+                    <w:szCs w:val="22"/>
+                    <w:lang w:val="en-US"/>
+                  </w:rPr>
+                  <w:t xml:space="preserve"> </w:t>
+                </w:r>
+                <w:r>
+                  <w:rPr>
                     <w:rFonts w:ascii="Times New Roman" w:hAnsi="Times New Roman" w:cs="Times New Roman"/>
                     <w:sz w:val="22"/>
                     <w:szCs w:val="22"/>
@@ -5707,7 +6861,14 @@
                     <w:rFonts w:ascii="Times New Roman" w:hAnsi="Times New Roman" w:cs="Times New Roman"/>
                     <w:lang w:val="en-US"/>
                   </w:rPr>
-                  <w:t>idocs:phoneNumber</w:t>
+                  <w:t>idocs:phone</w:t>
+                </w:r>
+                <w:r>
+                  <w:rPr>
+                    <w:rFonts w:ascii="Times New Roman" w:hAnsi="Times New Roman" w:cs="Times New Roman"/>
+                    <w:lang w:val="en-US"/>
+                  </w:rPr>
+                  <w:t>Number</w:t>
                 </w:r>
                 <w:r>
                   <w:rPr>
@@ -5781,7 +6942,7 @@
               </w:rPr>
               <w:id w:val="3181424"/>
               <w:placeholder>
-                <w:docPart w:val="100BA22F6F354AC299AE5AE045502006"/>
+                <w:docPart w:val="DefaultPlaceholder_22675706"/>
               </w:placeholder>
               <w:docPartList>
                 <w:docPartGallery w:val="Quick Parts"/>
@@ -5804,7 +6965,7 @@
                   </w:rPr>
                   <w:id w:val="1645404813"/>
                   <w:placeholder>
-                    <w:docPart w:val="10EC0045E3964D3AAB86B6BC00CCE829"/>
+                    <w:docPart w:val="98CA9F83640843D98A61881C185814B4"/>
                   </w:placeholder>
                   <w:docPartList>
                     <w:docPartGallery w:val="Quick Parts"/>
@@ -5833,7 +6994,55 @@
                         <w:szCs w:val="22"/>
                         <w:lang w:val="en-US"/>
                       </w:rPr>
-                      <w:t xml:space="preserve"> ${document.assocs["contracts:contractor"][0].properties["idocs:inn"]!" "}</w:t>
+                      <w:t xml:space="preserve"> </w:t>
+                    </w:r>
+                    <w:r>
+                      <w:rPr>
+                        <w:sz w:val="22"/>
+                        <w:szCs w:val="22"/>
+                        <w:lang w:val="en-US"/>
+                      </w:rPr>
+                      <w:t xml:space="preserve"> </w:t>
+                    </w:r>
+                    <w:r>
+                      <w:rPr>
+                        <w:sz w:val="22"/>
+                        <w:szCs w:val="22"/>
+                        <w:lang w:val="en-US"/>
+                      </w:rPr>
+                      <w:t>${document.assocs["</w:t>
+                    </w:r>
+                    <w:r>
+                      <w:rPr>
+                        <w:sz w:val="22"/>
+                        <w:szCs w:val="22"/>
+                        <w:lang w:val="en-US"/>
+                      </w:rPr>
+                      <w:t>contracts:contractor</w:t>
+                    </w:r>
+                    <w:r>
+                      <w:rPr>
+                        <w:sz w:val="22"/>
+                        <w:szCs w:val="22"/>
+                        <w:lang w:val="en-US"/>
+                      </w:rPr>
+                      <w:t>"][0].properties["</w:t>
+                    </w:r>
+                    <w:r>
+                      <w:rPr>
+                        <w:sz w:val="22"/>
+                        <w:szCs w:val="22"/>
+                        <w:lang w:val="en-US"/>
+                      </w:rPr>
+                      <w:t>idocs:inn</w:t>
+                    </w:r>
+                    <w:r>
+                      <w:rPr>
+                        <w:sz w:val="22"/>
+                        <w:szCs w:val="22"/>
+                        <w:lang w:val="en-US"/>
+                      </w:rPr>
+                      <w:t>"]!" "}</w:t>
                     </w:r>
                   </w:p>
                   <w:p>
@@ -5858,7 +7067,55 @@
                         <w:szCs w:val="22"/>
                         <w:lang w:val="en-US"/>
                       </w:rPr>
-                      <w:t xml:space="preserve"> ${document.assocs["contracts:contractor"][0].properties["idocs:kpp"]!" "}</w:t>
+                      <w:t xml:space="preserve"> </w:t>
+                    </w:r>
+                    <w:r>
+                      <w:rPr>
+                        <w:sz w:val="22"/>
+                        <w:szCs w:val="22"/>
+                        <w:lang w:val="en-US"/>
+                      </w:rPr>
+                      <w:t xml:space="preserve"> </w:t>
+                    </w:r>
+                    <w:r>
+                      <w:rPr>
+                        <w:sz w:val="22"/>
+                        <w:szCs w:val="22"/>
+                        <w:lang w:val="en-US"/>
+                      </w:rPr>
+                      <w:t>${document.assocs["</w:t>
+                    </w:r>
+                    <w:r>
+                      <w:rPr>
+                        <w:sz w:val="22"/>
+                        <w:szCs w:val="22"/>
+                        <w:lang w:val="en-US"/>
+                      </w:rPr>
+                      <w:t>contracts:contractor</w:t>
+                    </w:r>
+                    <w:r>
+                      <w:rPr>
+                        <w:sz w:val="22"/>
+                        <w:szCs w:val="22"/>
+                        <w:lang w:val="en-US"/>
+                      </w:rPr>
+                      <w:t>"][0].properties["</w:t>
+                    </w:r>
+                    <w:r>
+                      <w:rPr>
+                        <w:sz w:val="22"/>
+                        <w:szCs w:val="22"/>
+                        <w:lang w:val="en-US"/>
+                      </w:rPr>
+                      <w:t>idocs:kpp</w:t>
+                    </w:r>
+                    <w:r>
+                      <w:rPr>
+                        <w:sz w:val="22"/>
+                        <w:szCs w:val="22"/>
+                        <w:lang w:val="en-US"/>
+                      </w:rPr>
+                      <w:t>"]!" "}</w:t>
                     </w:r>
                   </w:p>
                   <w:p>
@@ -5870,32 +7127,6 @@
                         <w:lang w:val="en-US"/>
                       </w:rPr>
                     </w:pPr>
-                    <w:r>
-                      <w:t>ОГРНИП</w:t>
-                    </w:r>
-                    <w:r>
-                      <w:rPr>
-                        <w:sz w:val="22"/>
-                        <w:szCs w:val="22"/>
-                        <w:lang w:val="en-US"/>
-                      </w:rPr>
-                      <w:t>${document.assocs["contracts:contractor"][0].properties["idocs:</w:t>
-                    </w:r>
-                    <w:r>
-                      <w:rPr>
-                        <w:b/>
-                        <w:lang w:val="en-US"/>
-                      </w:rPr>
-                      <w:t>psrnsp</w:t>
-                    </w:r>
-                    <w:r>
-                      <w:rPr>
-                        <w:sz w:val="22"/>
-                        <w:szCs w:val="22"/>
-                        <w:lang w:val="en-US"/>
-                      </w:rPr>
-                      <w:t xml:space="preserve">"]!" "} </w:t>
-                    </w:r>
                     <w:r>
                       <w:rPr>
                         <w:sz w:val="22"/>
@@ -5924,7 +7155,31 @@
                         <w:szCs w:val="22"/>
                         <w:lang w:val="en-US"/>
                       </w:rPr>
-                      <w:t>:${document.assocs["contracts:contractor"][0].properties["</w:t>
+                      <w:t>:</w:t>
+                    </w:r>
+                    <w:r>
+                      <w:rPr>
+                        <w:sz w:val="22"/>
+                        <w:szCs w:val="22"/>
+                        <w:lang w:val="en-US"/>
+                      </w:rPr>
+                      <w:t xml:space="preserve"> </w:t>
+                    </w:r>
+                    <w:r>
+                      <w:rPr>
+                        <w:sz w:val="22"/>
+                        <w:szCs w:val="22"/>
+                        <w:lang w:val="en-US"/>
+                      </w:rPr>
+                      <w:t>${document</w:t>
+                    </w:r>
+                    <w:r>
+                      <w:rPr>
+                        <w:sz w:val="22"/>
+                        <w:szCs w:val="22"/>
+                        <w:lang w:val="en-US"/>
+                      </w:rPr>
+                      <w:t>.assocs["contracts:contractor"][0].properties["</w:t>
                     </w:r>
                     <w:r>
                       <w:rPr>
@@ -5978,7 +7233,39 @@
                         <w:szCs w:val="22"/>
                         <w:lang w:val="en-US"/>
                       </w:rPr>
-                      <w:t>: ${document.assocs["contracts:contractor"][0].properties["idocs:postAddress"]!" "}</w:t>
+                      <w:t>: ${document.assocs["</w:t>
+                    </w:r>
+                    <w:r>
+                      <w:rPr>
+                        <w:sz w:val="22"/>
+                        <w:szCs w:val="22"/>
+                        <w:lang w:val="en-US"/>
+                      </w:rPr>
+                      <w:t>contracts:contractor</w:t>
+                    </w:r>
+                    <w:r>
+                      <w:rPr>
+                        <w:sz w:val="22"/>
+                        <w:szCs w:val="22"/>
+                        <w:lang w:val="en-US"/>
+                      </w:rPr>
+                      <w:t>"][0].properties["</w:t>
+                    </w:r>
+                    <w:r>
+                      <w:rPr>
+                        <w:sz w:val="22"/>
+                        <w:szCs w:val="22"/>
+                        <w:lang w:val="en-US"/>
+                      </w:rPr>
+                      <w:t>idoc</w:t>
+                    </w:r>
+                    <w:r>
+                      <w:rPr>
+                        <w:sz w:val="22"/>
+                        <w:szCs w:val="22"/>
+                        <w:lang w:val="en-US"/>
+                      </w:rPr>
+                      <w:t>s:postAddress"]!" "}</w:t>
                     </w:r>
                   </w:p>
                   <w:p>
@@ -6024,7 +7311,17 @@
                         <w:szCs w:val="22"/>
                         <w:lang w:val="en-US"/>
                       </w:rPr>
-                      <w:t>${document.assocs["contracts:contractor"][0].properties["</w:t>
+                      <w:t>${document.assocs["contracts:contractor"]</w:t>
+                    </w:r>
+                    <w:r>
+                      <w:rPr>
+                        <w:rFonts w:ascii="Times New Roman" w:hAnsi="Times New Roman" w:cs="Times New Roman"/>
+                        <w:sz w:val="22"/>
+                        <w:szCs w:val="22"/>
+                        <w:lang w:val="en-US"/>
+                      </w:rPr>
+                      <w:lastRenderedPageBreak/>
+                      <w:t>[0].properties["</w:t>
                     </w:r>
                     <w:r>
                       <w:rPr>
@@ -6132,41 +7429,19 @@
                       </w:rPr>
                       <w:t>:</w:t>
                     </w:r>
-                  </w:p>
-                  <w:p>
-                    <w:pPr>
-                      <w:pStyle w:val="2"/>
-                      <w:spacing w:after="0" w:line="240" w:lineRule="auto"/>
-                      <w:ind w:right="-1"/>
+                    <w:r>
                       <w:rPr>
                         <w:lang w:val="en-US"/>
                       </w:rPr>
-                    </w:pPr>
+                      <w:t xml:space="preserve">  </w:t>
+                    </w:r>
                     <w:r>
                       <w:rPr>
                         <w:sz w:val="22"/>
                         <w:szCs w:val="22"/>
                         <w:lang w:val="en-US"/>
                       </w:rPr>
-                      <w:t>${</w:t>
-                    </w:r>
-                    <w:proofErr w:type="gramStart"/>
-                    <w:r>
-                      <w:rPr>
-                        <w:sz w:val="22"/>
-                        <w:szCs w:val="22"/>
-                        <w:lang w:val="en-US"/>
-                      </w:rPr>
-                      <w:t>document.assocs[</w:t>
-                    </w:r>
-                    <w:proofErr w:type="gramEnd"/>
-                    <w:r>
-                      <w:rPr>
-                        <w:sz w:val="22"/>
-                        <w:szCs w:val="22"/>
-                        <w:lang w:val="en-US"/>
-                      </w:rPr>
-                      <w:t>"contracts:contractor"][0].properties["</w:t>
+                      <w:t>${document.assocs["contracts:contractor"][0].properties["</w:t>
                     </w:r>
                     <w:r>
                       <w:rPr>
@@ -6222,7 +7497,23 @@
                         <w:szCs w:val="22"/>
                         <w:lang w:val="en-US"/>
                       </w:rPr>
-                      <w:t xml:space="preserve"> ${document.assocs["contracts:contractor"][0].properties["</w:t>
+                      <w:t xml:space="preserve"> </w:t>
+                    </w:r>
+                    <w:r>
+                      <w:rPr>
+                        <w:sz w:val="22"/>
+                        <w:szCs w:val="22"/>
+                        <w:lang w:val="en-US"/>
+                      </w:rPr>
+                      <w:t xml:space="preserve"> </w:t>
+                    </w:r>
+                    <w:r>
+                      <w:rPr>
+                        <w:sz w:val="22"/>
+                        <w:szCs w:val="22"/>
+                        <w:lang w:val="en-US"/>
+                      </w:rPr>
+                      <w:t>${document.assocs["contracts:contractor"][0].properties["</w:t>
                     </w:r>
                     <w:r>
                       <w:rPr>
@@ -6261,7 +7552,7 @@
                         <w:szCs w:val="22"/>
                         <w:lang w:val="en-US"/>
                       </w:rPr>
-                      <w:t xml:space="preserve"> </w:t>
+                      <w:t xml:space="preserve">   </w:t>
                     </w:r>
                     <w:r>
                       <w:rPr>
@@ -6269,7 +7560,6 @@
                         <w:szCs w:val="22"/>
                         <w:lang w:val="en-US"/>
                       </w:rPr>
-                      <w:lastRenderedPageBreak/>
                       <w:t>${document.assocs["contracts:contractor"][0].properties["</w:t>
                     </w:r>
                     <w:r>
@@ -6293,6 +7583,8 @@
                       <w:spacing w:after="0" w:line="240" w:lineRule="auto"/>
                       <w:ind w:right="-1"/>
                       <w:rPr>
+                        <w:sz w:val="22"/>
+                        <w:szCs w:val="22"/>
                         <w:lang w:val="en-US"/>
                       </w:rPr>
                     </w:pPr>
@@ -6326,6 +7618,14 @@
                         <w:szCs w:val="22"/>
                         <w:lang w:val="en-US"/>
                       </w:rPr>
+                      <w:t xml:space="preserve">   </w:t>
+                    </w:r>
+                    <w:r>
+                      <w:rPr>
+                        <w:sz w:val="22"/>
+                        <w:szCs w:val="22"/>
+                        <w:lang w:val="en-US"/>
+                      </w:rPr>
                       <w:t>${document.assocs["contracts:contractor"][0].properties["</w:t>
                     </w:r>
                     <w:r>
@@ -6342,6 +7642,173 @@
                       </w:rPr>
                       <w:t>"]!" "}</w:t>
                     </w:r>
+                  </w:p>
+                  <w:p>
+                    <w:pPr>
+                      <w:pStyle w:val="2"/>
+                      <w:spacing w:after="0" w:line="240" w:lineRule="auto"/>
+                      <w:ind w:right="-1"/>
+                      <w:rPr>
+                        <w:szCs w:val="22"/>
+                        <w:lang w:val="en-US"/>
+                      </w:rPr>
+                    </w:pPr>
+                    <w:sdt>
+                      <w:sdtPr>
+                        <w:rPr>
+                          <w:bCs/>
+                          <w:szCs w:val="22"/>
+                        </w:rPr>
+                        <w:id w:val="86914272"/>
+                        <w:placeholder>
+                          <w:docPart w:val="DF7C9A7AF8DC49719A05269FE63285F5"/>
+                        </w:placeholder>
+                        <w:docPartList>
+                          <w:docPartGallery w:val="Quick Parts"/>
+                        </w:docPartList>
+                      </w:sdtPr>
+                      <w:sdtContent>
+                        <w:r>
+                          <w:rPr>
+                            <w:szCs w:val="22"/>
+                            <w:lang w:val="en-US"/>
+                          </w:rPr>
+                          <w:t xml:space="preserve">[#[#if </w:t>
+                        </w:r>
+                        <w:sdt>
+                          <w:sdtPr>
+                            <w:rPr>
+                              <w:b/>
+                              <w:sz w:val="22"/>
+                              <w:szCs w:val="22"/>
+                            </w:rPr>
+                            <w:id w:val="86914273"/>
+                            <w:placeholder>
+                              <w:docPart w:val="0356FF35967C46298C221AC0104D09D2"/>
+                            </w:placeholder>
+                            <w:docPartList>
+                              <w:docPartGallery w:val="Quick Parts"/>
+                            </w:docPartList>
+                          </w:sdtPr>
+                          <w:sdtContent>
+                            <w:r>
+                              <w:rPr>
+                                <w:b/>
+                                <w:sz w:val="22"/>
+                                <w:szCs w:val="22"/>
+                                <w:lang w:val="en-US"/>
+                              </w:rPr>
+                              <w:t>document.assocs["contracts:contractor"][0].properties["</w:t>
+                            </w:r>
+                            <w:r>
+                              <w:rPr>
+                                <w:lang w:val="en-US"/>
+                              </w:rPr>
+                              <w:t>idocs:contractorKind</w:t>
+                            </w:r>
+                            <w:r>
+                              <w:rPr>
+                                <w:b/>
+                                <w:sz w:val="22"/>
+                                <w:szCs w:val="22"/>
+                                <w:lang w:val="en-US"/>
+                              </w:rPr>
+                              <w:t>"]</w:t>
+                            </w:r>
+                          </w:sdtContent>
+                        </w:sdt>
+                        <w:r>
+                          <w:rPr>
+                            <w:szCs w:val="22"/>
+                            <w:lang w:val="en-US"/>
+                          </w:rPr>
+                          <w:t xml:space="preserve">== </w:t>
+                        </w:r>
+                        <w:r>
+                          <w:rPr>
+                            <w:lang w:val="en-US"/>
+                          </w:rPr>
+                          <w:t>"individual-entrepreneur"</w:t>
+                        </w:r>
+                        <w:r>
+                          <w:rPr>
+                            <w:szCs w:val="22"/>
+                            <w:lang w:val="en-US"/>
+                          </w:rPr>
+                          <w:t>]</w:t>
+                        </w:r>
+                        <w:r>
+                          <w:t>ОГРНИП</w:t>
+                        </w:r>
+                        <w:r>
+                          <w:rPr>
+                            <w:lang w:val="en-US"/>
+                          </w:rPr>
+                          <w:t xml:space="preserve">  </w:t>
+                        </w:r>
+                        <w:r>
+                          <w:rPr>
+                            <w:sz w:val="22"/>
+                            <w:szCs w:val="22"/>
+                            <w:lang w:val="en-US"/>
+                          </w:rPr>
+                          <w:t xml:space="preserve"> ${document.assocs["contracts:contractor"][0].properties["idocs:</w:t>
+                        </w:r>
+                        <w:r>
+                          <w:rPr>
+                            <w:b/>
+                            <w:lang w:val="en-US"/>
+                          </w:rPr>
+                          <w:t>psrnsp</w:t>
+                        </w:r>
+                        <w:r>
+                          <w:rPr>
+                            <w:sz w:val="22"/>
+                            <w:szCs w:val="22"/>
+                            <w:lang w:val="en-US"/>
+                          </w:rPr>
+                          <w:t>"]</w:t>
+                        </w:r>
+                        <w:r>
+                          <w:rPr>
+                            <w:sz w:val="22"/>
+                            <w:szCs w:val="22"/>
+                            <w:lang w:val="en-US"/>
+                          </w:rPr>
+                          <w:t>}</w:t>
+                        </w:r>
+                        <w:r>
+                          <w:rPr>
+                            <w:szCs w:val="22"/>
+                            <w:lang w:val="en-US"/>
+                          </w:rPr>
+                          <w:t>[#else][/#if]</w:t>
+                        </w:r>
+                      </w:sdtContent>
+                    </w:sdt>
+                    <w:r>
+                      <w:rPr>
+                        <w:lang w:val="en-US"/>
+                      </w:rPr>
+                      <w:t xml:space="preserve">  </w:t>
+                    </w:r>
+                    <w:r>
+                      <w:rPr>
+                        <w:szCs w:val="22"/>
+                        <w:lang w:val="en-US"/>
+                      </w:rPr>
+                      <w:t>#]</w:t>
+                    </w:r>
+                  </w:p>
+                  <w:p>
+                    <w:pPr>
+                      <w:pStyle w:val="2"/>
+                      <w:spacing w:after="0" w:line="240" w:lineRule="auto"/>
+                      <w:ind w:right="-1"/>
+                      <w:rPr>
+                        <w:lang w:val="en-US"/>
+                      </w:rPr>
+                    </w:pPr>
                   </w:p>
                   <w:p>
                     <w:pPr>
@@ -6405,7 +7872,7 @@
               </w:rPr>
               <w:id w:val="273191536"/>
               <w:placeholder>
-                <w:docPart w:val="422484B61BB84D51AD2D105C964585DC"/>
+                <w:docPart w:val="AA405D86FC974564803EADF9936B0879"/>
               </w:placeholder>
               <w:docPartList>
                 <w:docPartGallery w:val="Quick Parts"/>
@@ -6492,7 +7959,7 @@
                 </w:rPr>
                 <w:id w:val="273191537"/>
                 <w:placeholder>
-                  <w:docPart w:val="422484B61BB84D51AD2D105C964585DC"/>
+                  <w:docPart w:val="AA405D86FC974564803EADF9936B0879"/>
                 </w:placeholder>
                 <w:docPartList>
                   <w:docPartGallery w:val="Quick Parts"/>
@@ -6506,7 +7973,25 @@
                     <w:szCs w:val="22"/>
                     <w:lang w:val="en-US"/>
                   </w:rPr>
-                  <w:t>[#[#attempt][#assign director = document.assocs["contracts:agreementLegalEntity"][0].assocs["idocs:generalDirector"][0] /]${</w:t>
+                  <w:t>[#[#attempt][#assign director = document.assocs["</w:t>
+                </w:r>
+                <w:r>
+                  <w:rPr>
+                    <w:b/>
+                    <w:sz w:val="22"/>
+                    <w:szCs w:val="22"/>
+                    <w:lang w:val="en-US"/>
+                  </w:rPr>
+                  <w:t>contracts:agreementLegalEntity</w:t>
+                </w:r>
+                <w:r>
+                  <w:rPr>
+                    <w:b/>
+                    <w:sz w:val="22"/>
+                    <w:szCs w:val="22"/>
+                    <w:lang w:val="en-US"/>
+                  </w:rPr>
+                  <w:t>"][0].assocs["idocs:generalDirector"][0] /]${</w:t>
                 </w:r>
                 <w:proofErr w:type="spellStart"/>
                 <w:r>
@@ -6557,7 +8042,16 @@
                     <w:szCs w:val="22"/>
                     <w:lang w:val="en-US"/>
                   </w:rPr>
-                  <w:t>director.properties</w:t>
+                  <w:t>di</w:t>
+                </w:r>
+                <w:r>
+                  <w:rPr>
+                    <w:b/>
+                    <w:sz w:val="22"/>
+                    <w:szCs w:val="22"/>
+                    <w:lang w:val="en-US"/>
+                  </w:rPr>
+                  <w:t>rector.properties</w:t>
                 </w:r>
                 <w:proofErr w:type="spellEnd"/>
                 <w:r>
@@ -6597,7 +8091,25 @@
                     <w:szCs w:val="22"/>
                     <w:lang w:val="en-US"/>
                   </w:rPr>
-                  <w:t>']!} ${</w:t>
+                  <w:t>'</w:t>
+                </w:r>
+                <w:r>
+                  <w:rPr>
+                    <w:b/>
+                    <w:sz w:val="22"/>
+                    <w:szCs w:val="22"/>
+                    <w:lang w:val="en-US"/>
+                  </w:rPr>
+                  <w:t>]!}</w:t>
+                </w:r>
+                <w:r>
+                  <w:rPr>
+                    <w:b/>
+                    <w:sz w:val="22"/>
+                    <w:szCs w:val="22"/>
+                    <w:lang w:val="en-US"/>
+                  </w:rPr>
+                  <w:t xml:space="preserve"> ${</w:t>
                 </w:r>
                 <w:proofErr w:type="spellStart"/>
                 <w:proofErr w:type="gramStart"/>
@@ -6648,7 +8160,16 @@
                     <w:szCs w:val="22"/>
                     <w:lang w:val="en-US"/>
                   </w:rPr>
-                  <w:t>']!} [#recover] __________________[/#attempt]#]</w:t>
+                  <w:t xml:space="preserve">']!} </w:t>
+                </w:r>
+                <w:r>
+                  <w:rPr>
+                    <w:b/>
+                    <w:sz w:val="22"/>
+                    <w:szCs w:val="22"/>
+                    <w:lang w:val="en-US"/>
+                  </w:rPr>
+                  <w:t>[#recover] __________________[/#attempt]#]</w:t>
                 </w:r>
               </w:sdtContent>
             </w:sdt>
@@ -6692,7 +8213,7 @@
               </w:rPr>
               <w:id w:val="273191538"/>
               <w:placeholder>
-                <w:docPart w:val="422484B61BB84D51AD2D105C964585DC"/>
+                <w:docPart w:val="AA405D86FC974564803EADF9936B0879"/>
               </w:placeholder>
               <w:docPartList>
                 <w:docPartGallery w:val="Quick Parts"/>
@@ -6729,7 +8250,6 @@
               <w:rPr>
                 <w:b/>
                 <w:color w:val="00B050"/>
-                <w:lang w:val="en-US"/>
               </w:rPr>
             </w:pPr>
           </w:p>
@@ -6784,7 +8304,7 @@
                 </w:rPr>
                 <w:id w:val="96614818"/>
                 <w:placeholder>
-                  <w:docPart w:val="100BA22F6F354AC299AE5AE045502006"/>
+                  <w:docPart w:val="DefaultPlaceholder_22675706"/>
                 </w:placeholder>
                 <w:docPartList>
                   <w:docPartGallery w:val="Quick Parts"/>
@@ -6818,7 +8338,25 @@
                     <w:szCs w:val="22"/>
                     <w:lang w:val="en-US"/>
                   </w:rPr>
-                  <w:t>"contracts:contractor"][0].properties["</w:t>
+                  <w:t>"</w:t>
+                </w:r>
+                <w:r>
+                  <w:rPr>
+                    <w:b/>
+                    <w:sz w:val="22"/>
+                    <w:szCs w:val="22"/>
+                    <w:lang w:val="en-US"/>
+                  </w:rPr>
+                  <w:t>contracts:contractor</w:t>
+                </w:r>
+                <w:r>
+                  <w:rPr>
+                    <w:b/>
+                    <w:sz w:val="22"/>
+                    <w:szCs w:val="22"/>
+                    <w:lang w:val="en-US"/>
+                  </w:rPr>
+                  <w:t>"][0].properties["</w:t>
                 </w:r>
                 <w:bookmarkStart w:id="10" w:name="OLE_LINK20"/>
                 <w:bookmarkStart w:id="11" w:name="OLE_LINK21"/>
@@ -6830,7 +8368,16 @@
                     <w:szCs w:val="22"/>
                     <w:lang w:val="en-US"/>
                   </w:rPr>
-                  <w:t>idocs:CEOname</w:t>
+                  <w:t>idocs:</w:t>
+                </w:r>
+                <w:r>
+                  <w:rPr>
+                    <w:b/>
+                    <w:sz w:val="22"/>
+                    <w:szCs w:val="22"/>
+                    <w:lang w:val="en-US"/>
+                  </w:rPr>
+                  <w:t>CEOname</w:t>
                 </w:r>
                 <w:bookmarkEnd w:id="10"/>
                 <w:bookmarkEnd w:id="11"/>
@@ -6885,13 +8432,6 @@
           <w:sz w:val="22"/>
           <w:szCs w:val="22"/>
           <w:lang w:val="en-US"/>
-        </w:rPr>
-      </w:pPr>
-    </w:p>
-    <w:p>
-      <w:pPr>
-        <w:rPr>
-          <w:szCs w:val="22"/>
         </w:rPr>
       </w:pPr>
     </w:p>
@@ -7014,7 +8554,7 @@
         <w:sz w:val="18"/>
         <w:szCs w:val="18"/>
       </w:rPr>
-      <w:t>1</w:t>
+      <w:t>7</w:t>
     </w:r>
     <w:r>
       <w:rPr>
@@ -7642,7 +9182,7 @@
     <w:link w:val="HTML0"/>
     <w:uiPriority w:val="99"/>
     <w:unhideWhenUsed/>
-    <w:rsid w:val="003D091B"/>
+    <w:rsid w:val="006941A7"/>
     <w:pPr>
       <w:tabs>
         <w:tab w:val="left" w:pos="916"/>
@@ -7674,7 +9214,7 @@
     <w:basedOn w:val="a0"/>
     <w:link w:val="HTML"/>
     <w:uiPriority w:val="99"/>
-    <w:rsid w:val="003D091B"/>
+    <w:rsid w:val="006941A7"/>
     <w:rPr>
       <w:rFonts w:ascii="Courier New" w:eastAsia="Times New Roman" w:hAnsi="Courier New" w:cs="Courier New"/>
       <w:sz w:val="20"/>
@@ -7690,7 +9230,7 @@
   <w:docParts>
     <w:docPart>
       <w:docPartPr>
-        <w:name w:val="100BA22F6F354AC299AE5AE045502006"/>
+        <w:name w:val="DefaultPlaceholder_22675706"/>
         <w:category>
           <w:name w:val="Общие"/>
           <w:gallery w:val="placeholder"/>
@@ -7701,13 +9241,10 @@
         <w:behaviors>
           <w:behavior w:val="content"/>
         </w:behaviors>
-        <w:guid w:val="{5DD66588-BB3F-4370-959A-547EA37AF36B}"/>
+        <w:guid w:val="{9E6FEE32-4A90-45F8-98E7-FF77F27CAA74}"/>
       </w:docPartPr>
       <w:docPartBody>
         <w:p>
-          <w:pPr>
-            <w:pStyle w:val="100BA22F6F354AC299AE5AE045502006"/>
-          </w:pPr>
           <w:r>
             <w:rPr>
               <w:rStyle w:val="a3"/>
@@ -7719,7 +9256,7 @@
     </w:docPart>
     <w:docPart>
       <w:docPartPr>
-        <w:name w:val="FE7D102E80C046359A4D5908BBBCB9F3"/>
+        <w:name w:val="AA405D86FC974564803EADF9936B0879"/>
         <w:category>
           <w:name w:val="Общие"/>
           <w:gallery w:val="placeholder"/>
@@ -7730,12 +9267,12 @@
         <w:behaviors>
           <w:behavior w:val="content"/>
         </w:behaviors>
-        <w:guid w:val="{07C13DBB-B811-490C-A8B0-F776A25887C1}"/>
+        <w:guid w:val="{B8F388EE-8337-4FBF-95FA-EDB5CC94488C}"/>
       </w:docPartPr>
       <w:docPartBody>
         <w:p>
           <w:pPr>
-            <w:pStyle w:val="FE7D102E80C046359A4D5908BBBCB9F3"/>
+            <w:pStyle w:val="AA405D86FC974564803EADF9936B0879"/>
           </w:pPr>
           <w:r>
             <w:rPr>
@@ -7748,7 +9285,7 @@
     </w:docPart>
     <w:docPart>
       <w:docPartPr>
-        <w:name w:val="5C1AB82A999945389694FA89AC214951"/>
+        <w:name w:val="98CA9F83640843D98A61881C185814B4"/>
         <w:category>
           <w:name w:val="Общие"/>
           <w:gallery w:val="placeholder"/>
@@ -7759,12 +9296,12 @@
         <w:behaviors>
           <w:behavior w:val="content"/>
         </w:behaviors>
-        <w:guid w:val="{7464282A-5684-4CF7-89F5-41AD690C6B62}"/>
+        <w:guid w:val="{0AB1DB79-56A1-46E8-A1BC-8BE2C355BC6B}"/>
       </w:docPartPr>
       <w:docPartBody>
         <w:p>
           <w:pPr>
-            <w:pStyle w:val="5C1AB82A999945389694FA89AC214951"/>
+            <w:pStyle w:val="98CA9F83640843D98A61881C185814B4"/>
           </w:pPr>
           <w:r>
             <w:rPr>
@@ -7777,7 +9314,7 @@
     </w:docPart>
     <w:docPart>
       <w:docPartPr>
-        <w:name w:val="FC3AD988CA5C48C1A751FC12430835F8"/>
+        <w:name w:val="9CE8EE846D3841EA914BB90DBBDC0D69"/>
         <w:category>
           <w:name w:val="Общие"/>
           <w:gallery w:val="placeholder"/>
@@ -7788,12 +9325,12 @@
         <w:behaviors>
           <w:behavior w:val="content"/>
         </w:behaviors>
-        <w:guid w:val="{0AC4878D-DD82-46ED-B1FE-B38AB8A6178E}"/>
+        <w:guid w:val="{65910C66-E5ED-4489-8A6D-9AAC3930E40C}"/>
       </w:docPartPr>
       <w:docPartBody>
         <w:p>
           <w:pPr>
-            <w:pStyle w:val="FC3AD988CA5C48C1A751FC12430835F8"/>
+            <w:pStyle w:val="9CE8EE846D3841EA914BB90DBBDC0D69"/>
           </w:pPr>
           <w:r>
             <w:rPr>
@@ -7806,7 +9343,7 @@
     </w:docPart>
     <w:docPart>
       <w:docPartPr>
-        <w:name w:val="422484B61BB84D51AD2D105C964585DC"/>
+        <w:name w:val="1ED77C19700644FDBFC70397A7D1D7FF"/>
         <w:category>
           <w:name w:val="Общие"/>
           <w:gallery w:val="placeholder"/>
@@ -7817,12 +9354,12 @@
         <w:behaviors>
           <w:behavior w:val="content"/>
         </w:behaviors>
-        <w:guid w:val="{EE5FBD94-A185-4E0D-98EC-E582DEDB1B26}"/>
+        <w:guid w:val="{36732B15-C210-429C-B6E2-62A93F3FEC61}"/>
       </w:docPartPr>
       <w:docPartBody>
         <w:p>
           <w:pPr>
-            <w:pStyle w:val="422484B61BB84D51AD2D105C964585DC"/>
+            <w:pStyle w:val="1ED77C19700644FDBFC70397A7D1D7FF"/>
           </w:pPr>
           <w:r>
             <w:rPr>
@@ -7835,7 +9372,7 @@
     </w:docPart>
     <w:docPart>
       <w:docPartPr>
-        <w:name w:val="F76064D672A54B71A68FDBB206624F58"/>
+        <w:name w:val="1D4513929F124376950AA7B0D0806A81"/>
         <w:category>
           <w:name w:val="Общие"/>
           <w:gallery w:val="placeholder"/>
@@ -7846,12 +9383,12 @@
         <w:behaviors>
           <w:behavior w:val="content"/>
         </w:behaviors>
-        <w:guid w:val="{D5566F68-291F-4E79-8578-5195317ED857}"/>
+        <w:guid w:val="{47CBE5A4-E0C7-4568-9404-D8087C62BACD}"/>
       </w:docPartPr>
       <w:docPartBody>
         <w:p>
           <w:pPr>
-            <w:pStyle w:val="F76064D672A54B71A68FDBB206624F58"/>
+            <w:pStyle w:val="1D4513929F124376950AA7B0D0806A81"/>
           </w:pPr>
           <w:r>
             <w:rPr>
@@ -7864,7 +9401,7 @@
     </w:docPart>
     <w:docPart>
       <w:docPartPr>
-        <w:name w:val="10EC0045E3964D3AAB86B6BC00CCE829"/>
+        <w:name w:val="BC0F0D9952CF4078A3F68FF33BA73E85"/>
         <w:category>
           <w:name w:val="Общие"/>
           <w:gallery w:val="placeholder"/>
@@ -7875,12 +9412,244 @@
         <w:behaviors>
           <w:behavior w:val="content"/>
         </w:behaviors>
-        <w:guid w:val="{3AD77DDE-622B-49C0-A4BC-B85573899698}"/>
+        <w:guid w:val="{BC0B75E8-63E7-41CE-84C0-839169E4290B}"/>
       </w:docPartPr>
       <w:docPartBody>
         <w:p>
           <w:pPr>
-            <w:pStyle w:val="10EC0045E3964D3AAB86B6BC00CCE829"/>
+            <w:pStyle w:val="BC0F0D9952CF4078A3F68FF33BA73E85"/>
+          </w:pPr>
+          <w:r>
+            <w:rPr>
+              <w:rStyle w:val="a3"/>
+            </w:rPr>
+            <w:t>Выберите стандартный блок.</w:t>
+          </w:r>
+        </w:p>
+      </w:docPartBody>
+    </w:docPart>
+    <w:docPart>
+      <w:docPartPr>
+        <w:name w:val="0EB1DDB8D15A4518A612463CDA4C6D4F"/>
+        <w:category>
+          <w:name w:val="Общие"/>
+          <w:gallery w:val="placeholder"/>
+        </w:category>
+        <w:types>
+          <w:type w:val="bbPlcHdr"/>
+        </w:types>
+        <w:behaviors>
+          <w:behavior w:val="content"/>
+        </w:behaviors>
+        <w:guid w:val="{8675EB0F-01F8-4125-ADA3-263B9E6810DD}"/>
+      </w:docPartPr>
+      <w:docPartBody>
+        <w:p>
+          <w:pPr>
+            <w:pStyle w:val="0EB1DDB8D15A4518A612463CDA4C6D4F"/>
+          </w:pPr>
+          <w:r>
+            <w:rPr>
+              <w:rStyle w:val="a3"/>
+            </w:rPr>
+            <w:t>Выберите стандартный блок.</w:t>
+          </w:r>
+        </w:p>
+      </w:docPartBody>
+    </w:docPart>
+    <w:docPart>
+      <w:docPartPr>
+        <w:name w:val="0DEE975BE6F4467BAE81086294A1B93B"/>
+        <w:category>
+          <w:name w:val="Общие"/>
+          <w:gallery w:val="placeholder"/>
+        </w:category>
+        <w:types>
+          <w:type w:val="bbPlcHdr"/>
+        </w:types>
+        <w:behaviors>
+          <w:behavior w:val="content"/>
+        </w:behaviors>
+        <w:guid w:val="{AE60B322-EB2B-45CE-9990-1EA21DFB781A}"/>
+      </w:docPartPr>
+      <w:docPartBody>
+        <w:p>
+          <w:pPr>
+            <w:pStyle w:val="0DEE975BE6F4467BAE81086294A1B93B"/>
+          </w:pPr>
+          <w:r>
+            <w:rPr>
+              <w:rStyle w:val="a3"/>
+            </w:rPr>
+            <w:t>Выберите стандартный блок.</w:t>
+          </w:r>
+        </w:p>
+      </w:docPartBody>
+    </w:docPart>
+    <w:docPart>
+      <w:docPartPr>
+        <w:name w:val="83BF4221A09A4E5E8914BF50D5944B5E"/>
+        <w:category>
+          <w:name w:val="Общие"/>
+          <w:gallery w:val="placeholder"/>
+        </w:category>
+        <w:types>
+          <w:type w:val="bbPlcHdr"/>
+        </w:types>
+        <w:behaviors>
+          <w:behavior w:val="content"/>
+        </w:behaviors>
+        <w:guid w:val="{4483218B-0A69-4D51-8648-2A2BA2926E7E}"/>
+      </w:docPartPr>
+      <w:docPartBody>
+        <w:p>
+          <w:pPr>
+            <w:pStyle w:val="83BF4221A09A4E5E8914BF50D5944B5E"/>
+          </w:pPr>
+          <w:r>
+            <w:rPr>
+              <w:rStyle w:val="a3"/>
+            </w:rPr>
+            <w:t>Выберите стандартный блок.</w:t>
+          </w:r>
+        </w:p>
+      </w:docPartBody>
+    </w:docPart>
+    <w:docPart>
+      <w:docPartPr>
+        <w:name w:val="381A3A6F51E743978278AF41DF06D8D9"/>
+        <w:category>
+          <w:name w:val="Общие"/>
+          <w:gallery w:val="placeholder"/>
+        </w:category>
+        <w:types>
+          <w:type w:val="bbPlcHdr"/>
+        </w:types>
+        <w:behaviors>
+          <w:behavior w:val="content"/>
+        </w:behaviors>
+        <w:guid w:val="{7E0AD45E-890A-41D2-827D-6E575E1226EA}"/>
+      </w:docPartPr>
+      <w:docPartBody>
+        <w:p>
+          <w:pPr>
+            <w:pStyle w:val="381A3A6F51E743978278AF41DF06D8D9"/>
+          </w:pPr>
+          <w:r>
+            <w:rPr>
+              <w:rStyle w:val="a3"/>
+            </w:rPr>
+            <w:t>Выберите стандартный блок.</w:t>
+          </w:r>
+        </w:p>
+      </w:docPartBody>
+    </w:docPart>
+    <w:docPart>
+      <w:docPartPr>
+        <w:name w:val="5414489305444FE0800C94EFA16361EA"/>
+        <w:category>
+          <w:name w:val="Общие"/>
+          <w:gallery w:val="placeholder"/>
+        </w:category>
+        <w:types>
+          <w:type w:val="bbPlcHdr"/>
+        </w:types>
+        <w:behaviors>
+          <w:behavior w:val="content"/>
+        </w:behaviors>
+        <w:guid w:val="{8741EC13-A798-437E-AE3C-201C324CA9F0}"/>
+      </w:docPartPr>
+      <w:docPartBody>
+        <w:p>
+          <w:pPr>
+            <w:pStyle w:val="5414489305444FE0800C94EFA16361EA"/>
+          </w:pPr>
+          <w:r>
+            <w:rPr>
+              <w:rStyle w:val="a3"/>
+            </w:rPr>
+            <w:t>Выберите стандартный блок.</w:t>
+          </w:r>
+        </w:p>
+      </w:docPartBody>
+    </w:docPart>
+    <w:docPart>
+      <w:docPartPr>
+        <w:name w:val="7E82E72C651B4DEE8DB4E7A93A189B43"/>
+        <w:category>
+          <w:name w:val="Общие"/>
+          <w:gallery w:val="placeholder"/>
+        </w:category>
+        <w:types>
+          <w:type w:val="bbPlcHdr"/>
+        </w:types>
+        <w:behaviors>
+          <w:behavior w:val="content"/>
+        </w:behaviors>
+        <w:guid w:val="{0EFCA59F-FD1F-49DB-A8CA-D962A5C01631}"/>
+      </w:docPartPr>
+      <w:docPartBody>
+        <w:p>
+          <w:pPr>
+            <w:pStyle w:val="7E82E72C651B4DEE8DB4E7A93A189B43"/>
+          </w:pPr>
+          <w:r>
+            <w:rPr>
+              <w:rStyle w:val="a3"/>
+            </w:rPr>
+            <w:t>Выберите стандартный блок.</w:t>
+          </w:r>
+        </w:p>
+      </w:docPartBody>
+    </w:docPart>
+    <w:docPart>
+      <w:docPartPr>
+        <w:name w:val="DF7C9A7AF8DC49719A05269FE63285F5"/>
+        <w:category>
+          <w:name w:val="Общие"/>
+          <w:gallery w:val="placeholder"/>
+        </w:category>
+        <w:types>
+          <w:type w:val="bbPlcHdr"/>
+        </w:types>
+        <w:behaviors>
+          <w:behavior w:val="content"/>
+        </w:behaviors>
+        <w:guid w:val="{BBE060CE-2C35-4A7B-A409-8D5E16418643}"/>
+      </w:docPartPr>
+      <w:docPartBody>
+        <w:p>
+          <w:pPr>
+            <w:pStyle w:val="DF7C9A7AF8DC49719A05269FE63285F5"/>
+          </w:pPr>
+          <w:r>
+            <w:rPr>
+              <w:rStyle w:val="a3"/>
+            </w:rPr>
+            <w:t>Выберите стандартный блок.</w:t>
+          </w:r>
+        </w:p>
+      </w:docPartBody>
+    </w:docPart>
+    <w:docPart>
+      <w:docPartPr>
+        <w:name w:val="0356FF35967C46298C221AC0104D09D2"/>
+        <w:category>
+          <w:name w:val="Общие"/>
+          <w:gallery w:val="placeholder"/>
+        </w:category>
+        <w:types>
+          <w:type w:val="bbPlcHdr"/>
+        </w:types>
+        <w:behaviors>
+          <w:behavior w:val="content"/>
+        </w:behaviors>
+        <w:guid w:val="{E40B2D64-ECC6-4437-A660-823B14B1068C}"/>
+      </w:docPartPr>
+      <w:docPartBody>
+        <w:p>
+          <w:pPr>
+            <w:pStyle w:val="0356FF35967C46298C221AC0104D09D2"/>
           </w:pPr>
           <w:r>
             <w:rPr>
@@ -7902,7 +9671,7 @@
     <w:charset w:val="CC"/>
     <w:family w:val="roman"/>
     <w:pitch w:val="variable"/>
-    <w:sig w:usb0="20002A87" w:usb1="00000000" w:usb2="00000000" w:usb3="00000000" w:csb0="000001FF" w:csb1="00000000"/>
+    <w:sig w:usb0="E0002EFF" w:usb1="C000785B" w:usb2="00000009" w:usb3="00000000" w:csb0="000001FF" w:csb1="00000000"/>
   </w:font>
   <w:font w:name="Calibri">
     <w:panose1 w:val="020F0502020204030204"/>
@@ -7959,15 +9728,16 @@
     <w:rsid w:val="006364FF"/>
     <w:rsid w:val="006C1EE2"/>
     <w:rsid w:val="007152B6"/>
+    <w:rsid w:val="00790EEF"/>
     <w:rsid w:val="00851A60"/>
     <w:rsid w:val="008651CC"/>
     <w:rsid w:val="008A43C4"/>
     <w:rsid w:val="009A0E19"/>
     <w:rsid w:val="00A17269"/>
-    <w:rsid w:val="00A81747"/>
     <w:rsid w:val="00B50084"/>
     <w:rsid w:val="00B72F09"/>
     <w:rsid w:val="00BB04DB"/>
+    <w:rsid w:val="00C120A9"/>
     <w:rsid w:val="00C845B8"/>
     <w:rsid w:val="00C9492E"/>
     <w:rsid w:val="00CE1D26"/>
@@ -8190,7 +9960,7 @@
     <w:basedOn w:val="a0"/>
     <w:uiPriority w:val="99"/>
     <w:semiHidden/>
-    <w:rsid w:val="00A81747"/>
+    <w:rsid w:val="00C120A9"/>
     <w:rPr>
       <w:color w:val="808080"/>
     </w:rPr>
@@ -8215,33 +9985,173 @@
     <w:name w:val="9CE8EE846D3841EA914BB90DBBDC0D69"/>
     <w:rsid w:val="009A0E19"/>
   </w:style>
-  <w:style w:type="paragraph" w:customStyle="1" w:styleId="100BA22F6F354AC299AE5AE045502006">
-    <w:name w:val="100BA22F6F354AC299AE5AE045502006"/>
-    <w:rsid w:val="00A81747"/>
+  <w:style w:type="paragraph" w:customStyle="1" w:styleId="D238B69947B6463B97C0A534A863C900">
+    <w:name w:val="D238B69947B6463B97C0A534A863C900"/>
+    <w:rsid w:val="00790EEF"/>
   </w:style>
-  <w:style w:type="paragraph" w:customStyle="1" w:styleId="FE7D102E80C046359A4D5908BBBCB9F3">
-    <w:name w:val="FE7D102E80C046359A4D5908BBBCB9F3"/>
-    <w:rsid w:val="00A81747"/>
+  <w:style w:type="paragraph" w:customStyle="1" w:styleId="E2FB1C9F6EF54C57B3AB4C83ED30B97D">
+    <w:name w:val="E2FB1C9F6EF54C57B3AB4C83ED30B97D"/>
+    <w:rsid w:val="00790EEF"/>
   </w:style>
-  <w:style w:type="paragraph" w:customStyle="1" w:styleId="5C1AB82A999945389694FA89AC214951">
-    <w:name w:val="5C1AB82A999945389694FA89AC214951"/>
-    <w:rsid w:val="00A81747"/>
+  <w:style w:type="paragraph" w:customStyle="1" w:styleId="FF7AF7C19BA54494BD63A7A4A713927C">
+    <w:name w:val="FF7AF7C19BA54494BD63A7A4A713927C"/>
+    <w:rsid w:val="00790EEF"/>
   </w:style>
-  <w:style w:type="paragraph" w:customStyle="1" w:styleId="FC3AD988CA5C48C1A751FC12430835F8">
-    <w:name w:val="FC3AD988CA5C48C1A751FC12430835F8"/>
-    <w:rsid w:val="00A81747"/>
+  <w:style w:type="paragraph" w:customStyle="1" w:styleId="48255312AF1647DCB837B499722706E4">
+    <w:name w:val="48255312AF1647DCB837B499722706E4"/>
+    <w:rsid w:val="00790EEF"/>
   </w:style>
-  <w:style w:type="paragraph" w:customStyle="1" w:styleId="422484B61BB84D51AD2D105C964585DC">
-    <w:name w:val="422484B61BB84D51AD2D105C964585DC"/>
-    <w:rsid w:val="00A81747"/>
+  <w:style w:type="paragraph" w:customStyle="1" w:styleId="1ED77C19700644FDBFC70397A7D1D7FF">
+    <w:name w:val="1ED77C19700644FDBFC70397A7D1D7FF"/>
+    <w:rsid w:val="00C120A9"/>
   </w:style>
-  <w:style w:type="paragraph" w:customStyle="1" w:styleId="F76064D672A54B71A68FDBB206624F58">
-    <w:name w:val="F76064D672A54B71A68FDBB206624F58"/>
-    <w:rsid w:val="00A81747"/>
+  <w:style w:type="paragraph" w:customStyle="1" w:styleId="FAFCB7260D24441BA4A920E804B32951">
+    <w:name w:val="FAFCB7260D24441BA4A920E804B32951"/>
+    <w:rsid w:val="00C120A9"/>
   </w:style>
-  <w:style w:type="paragraph" w:customStyle="1" w:styleId="10EC0045E3964D3AAB86B6BC00CCE829">
-    <w:name w:val="10EC0045E3964D3AAB86B6BC00CCE829"/>
-    <w:rsid w:val="00A81747"/>
+  <w:style w:type="paragraph" w:customStyle="1" w:styleId="2054DB46A8E24CC4972D8522B5E3823C">
+    <w:name w:val="2054DB46A8E24CC4972D8522B5E3823C"/>
+    <w:rsid w:val="00C120A9"/>
+  </w:style>
+  <w:style w:type="paragraph" w:customStyle="1" w:styleId="1D4513929F124376950AA7B0D0806A81">
+    <w:name w:val="1D4513929F124376950AA7B0D0806A81"/>
+    <w:rsid w:val="00C120A9"/>
+  </w:style>
+  <w:style w:type="paragraph" w:customStyle="1" w:styleId="BC0F0D9952CF4078A3F68FF33BA73E85">
+    <w:name w:val="BC0F0D9952CF4078A3F68FF33BA73E85"/>
+    <w:rsid w:val="00C120A9"/>
+  </w:style>
+  <w:style w:type="paragraph" w:customStyle="1" w:styleId="0EB1DDB8D15A4518A612463CDA4C6D4F">
+    <w:name w:val="0EB1DDB8D15A4518A612463CDA4C6D4F"/>
+    <w:rsid w:val="00C120A9"/>
+  </w:style>
+  <w:style w:type="paragraph" w:customStyle="1" w:styleId="0DEE975BE6F4467BAE81086294A1B93B">
+    <w:name w:val="0DEE975BE6F4467BAE81086294A1B93B"/>
+    <w:rsid w:val="00C120A9"/>
+  </w:style>
+  <w:style w:type="paragraph" w:customStyle="1" w:styleId="83BF4221A09A4E5E8914BF50D5944B5E">
+    <w:name w:val="83BF4221A09A4E5E8914BF50D5944B5E"/>
+    <w:rsid w:val="00C120A9"/>
+  </w:style>
+  <w:style w:type="paragraph" w:customStyle="1" w:styleId="381A3A6F51E743978278AF41DF06D8D9">
+    <w:name w:val="381A3A6F51E743978278AF41DF06D8D9"/>
+    <w:rsid w:val="00C120A9"/>
+  </w:style>
+  <w:style w:type="paragraph" w:customStyle="1" w:styleId="1ED3E779001C432B8393100739B9F8CC">
+    <w:name w:val="1ED3E779001C432B8393100739B9F8CC"/>
+    <w:rsid w:val="00C120A9"/>
+  </w:style>
+  <w:style w:type="paragraph" w:customStyle="1" w:styleId="1BE1DCAEAE0544178026DE9BA399A9E2">
+    <w:name w:val="1BE1DCAEAE0544178026DE9BA399A9E2"/>
+    <w:rsid w:val="00C120A9"/>
+  </w:style>
+  <w:style w:type="paragraph" w:customStyle="1" w:styleId="76D7D52646214F959342DC270540C015">
+    <w:name w:val="76D7D52646214F959342DC270540C015"/>
+    <w:rsid w:val="00C120A9"/>
+  </w:style>
+  <w:style w:type="paragraph" w:customStyle="1" w:styleId="9D2C1FC7CF424AFD9DA3084D5297C760">
+    <w:name w:val="9D2C1FC7CF424AFD9DA3084D5297C760"/>
+    <w:rsid w:val="00C120A9"/>
+  </w:style>
+  <w:style w:type="paragraph" w:customStyle="1" w:styleId="A9EB35B214F840E497085FD4D5F8F261">
+    <w:name w:val="A9EB35B214F840E497085FD4D5F8F261"/>
+    <w:rsid w:val="00C120A9"/>
+  </w:style>
+  <w:style w:type="paragraph" w:customStyle="1" w:styleId="ECFB25B5B0C94C22998D4555C028DED6">
+    <w:name w:val="ECFB25B5B0C94C22998D4555C028DED6"/>
+    <w:rsid w:val="00C120A9"/>
+  </w:style>
+  <w:style w:type="paragraph" w:customStyle="1" w:styleId="D3D8B10780DB4CBEB849A5FB4A596EDE">
+    <w:name w:val="D3D8B10780DB4CBEB849A5FB4A596EDE"/>
+    <w:rsid w:val="00C120A9"/>
+  </w:style>
+  <w:style w:type="paragraph" w:customStyle="1" w:styleId="6AAA6E2F0F664B1380F1DC017993A32D">
+    <w:name w:val="6AAA6E2F0F664B1380F1DC017993A32D"/>
+    <w:rsid w:val="00C120A9"/>
+  </w:style>
+  <w:style w:type="paragraph" w:customStyle="1" w:styleId="CD6C43B3E7984828A82CA82FBC17A8E7">
+    <w:name w:val="CD6C43B3E7984828A82CA82FBC17A8E7"/>
+    <w:rsid w:val="00C120A9"/>
+  </w:style>
+  <w:style w:type="paragraph" w:customStyle="1" w:styleId="2441A73EC1CC4960B2D334EDD7F2E3EE">
+    <w:name w:val="2441A73EC1CC4960B2D334EDD7F2E3EE"/>
+    <w:rsid w:val="00C120A9"/>
+  </w:style>
+  <w:style w:type="paragraph" w:customStyle="1" w:styleId="5BF2B65DB9A5457FB7A9D089CD6DBF42">
+    <w:name w:val="5BF2B65DB9A5457FB7A9D089CD6DBF42"/>
+    <w:rsid w:val="00C120A9"/>
+  </w:style>
+  <w:style w:type="paragraph" w:customStyle="1" w:styleId="007D173B667248FEAE2DC9BCB389BD15">
+    <w:name w:val="007D173B667248FEAE2DC9BCB389BD15"/>
+    <w:rsid w:val="00C120A9"/>
+  </w:style>
+  <w:style w:type="paragraph" w:customStyle="1" w:styleId="F7DCD1E4751E44F8AD3FD2ADF231446F">
+    <w:name w:val="F7DCD1E4751E44F8AD3FD2ADF231446F"/>
+    <w:rsid w:val="00C120A9"/>
+  </w:style>
+  <w:style w:type="paragraph" w:customStyle="1" w:styleId="469B4FB272834929B966A8630511D9FE">
+    <w:name w:val="469B4FB272834929B966A8630511D9FE"/>
+    <w:rsid w:val="00C120A9"/>
+  </w:style>
+  <w:style w:type="paragraph" w:customStyle="1" w:styleId="5414489305444FE0800C94EFA16361EA">
+    <w:name w:val="5414489305444FE0800C94EFA16361EA"/>
+    <w:rsid w:val="00C120A9"/>
+  </w:style>
+  <w:style w:type="paragraph" w:customStyle="1" w:styleId="7E82E72C651B4DEE8DB4E7A93A189B43">
+    <w:name w:val="7E82E72C651B4DEE8DB4E7A93A189B43"/>
+    <w:rsid w:val="00C120A9"/>
+  </w:style>
+  <w:style w:type="paragraph" w:customStyle="1" w:styleId="8A7348C052104EE89BF5956437C3E66E">
+    <w:name w:val="8A7348C052104EE89BF5956437C3E66E"/>
+    <w:rsid w:val="00C120A9"/>
+  </w:style>
+  <w:style w:type="paragraph" w:customStyle="1" w:styleId="8E349EE0EBB343C3A8FC3DC3EC557C4C">
+    <w:name w:val="8E349EE0EBB343C3A8FC3DC3EC557C4C"/>
+    <w:rsid w:val="00C120A9"/>
+  </w:style>
+  <w:style w:type="paragraph" w:customStyle="1" w:styleId="74C45CEA42384ECEA99280473506BF40">
+    <w:name w:val="74C45CEA42384ECEA99280473506BF40"/>
+    <w:rsid w:val="00C120A9"/>
+  </w:style>
+  <w:style w:type="paragraph" w:customStyle="1" w:styleId="7E29A5A6684D4B49A69EFEC818A0B9A1">
+    <w:name w:val="7E29A5A6684D4B49A69EFEC818A0B9A1"/>
+    <w:rsid w:val="00C120A9"/>
+  </w:style>
+  <w:style w:type="paragraph" w:customStyle="1" w:styleId="3E62F445527144AF812C84F14DA4C1DE">
+    <w:name w:val="3E62F445527144AF812C84F14DA4C1DE"/>
+    <w:rsid w:val="00C120A9"/>
+  </w:style>
+  <w:style w:type="paragraph" w:customStyle="1" w:styleId="63EA36FCC87040A99AE28AC0020C72ED">
+    <w:name w:val="63EA36FCC87040A99AE28AC0020C72ED"/>
+    <w:rsid w:val="00C120A9"/>
+  </w:style>
+  <w:style w:type="paragraph" w:customStyle="1" w:styleId="C12507A52AEF4356935B3B0C2C2AB727">
+    <w:name w:val="C12507A52AEF4356935B3B0C2C2AB727"/>
+    <w:rsid w:val="00C120A9"/>
+  </w:style>
+  <w:style w:type="paragraph" w:customStyle="1" w:styleId="C10F491A5AC940099165552B30F5A9D3">
+    <w:name w:val="C10F491A5AC940099165552B30F5A9D3"/>
+    <w:rsid w:val="00C120A9"/>
+  </w:style>
+  <w:style w:type="paragraph" w:customStyle="1" w:styleId="172FAB6A03E34E999FB5D9A87F14B727">
+    <w:name w:val="172FAB6A03E34E999FB5D9A87F14B727"/>
+    <w:rsid w:val="00C120A9"/>
+  </w:style>
+  <w:style w:type="paragraph" w:customStyle="1" w:styleId="9852D197EA574F39BB9E620E5DC963A6">
+    <w:name w:val="9852D197EA574F39BB9E620E5DC963A6"/>
+    <w:rsid w:val="00C120A9"/>
+  </w:style>
+  <w:style w:type="paragraph" w:customStyle="1" w:styleId="88981159DEF74BA5BE4BB45CBC7A5298">
+    <w:name w:val="88981159DEF74BA5BE4BB45CBC7A5298"/>
+    <w:rsid w:val="00C120A9"/>
+  </w:style>
+  <w:style w:type="paragraph" w:customStyle="1" w:styleId="DF7C9A7AF8DC49719A05269FE63285F5">
+    <w:name w:val="DF7C9A7AF8DC49719A05269FE63285F5"/>
+    <w:rsid w:val="00C120A9"/>
+  </w:style>
+  <w:style w:type="paragraph" w:customStyle="1" w:styleId="0356FF35967C46298C221AC0104D09D2">
+    <w:name w:val="0356FF35967C46298C221AC0104D09D2"/>
+    <w:rsid w:val="00C120A9"/>
   </w:style>
 </w:styles>
 </file>

</xml_diff>

<commit_message>
ECOSCOM-1972 - Impossible to generate contract from template
</commit_message>
<xml_diff>
--- a/contracts-repo/src/main/resources/alfresco/module/contracts-repo/bootstrap/templates/contract-template.docx
+++ b/contracts-repo/src/main/resources/alfresco/module/contracts-repo/bootstrap/templates/contract-template.docx
@@ -1,6 +1,6 @@
 
 <file path=word/document.xml><?xml version="1.0" encoding="utf-8"?>
-<w:document xmlns:wpc="http://schemas.microsoft.com/office/word/2010/wordprocessingCanvas" xmlns:cx="http://schemas.microsoft.com/office/drawing/2014/chartex" xmlns:mc="http://schemas.openxmlformats.org/markup-compatibility/2006" xmlns:o="urn:schemas-microsoft-com:office:office" xmlns:r="http://schemas.openxmlformats.org/officeDocument/2006/relationships" xmlns:m="http://schemas.openxmlformats.org/officeDocument/2006/math" xmlns:v="urn:schemas-microsoft-com:vml" xmlns:wp14="http://schemas.microsoft.com/office/word/2010/wordprocessingDrawing" xmlns:wp="http://schemas.openxmlformats.org/drawingml/2006/wordprocessingDrawing" xmlns:w10="urn:schemas-microsoft-com:office:word" xmlns:w="http://schemas.openxmlformats.org/wordprocessingml/2006/main" xmlns:w14="http://schemas.microsoft.com/office/word/2010/wordml" xmlns:w15="http://schemas.microsoft.com/office/word/2012/wordml" xmlns:w16se="http://schemas.microsoft.com/office/word/2015/wordml/symex" xmlns:wpg="http://schemas.microsoft.com/office/word/2010/wordprocessingGroup" xmlns:wpi="http://schemas.microsoft.com/office/word/2010/wordprocessingInk" xmlns:wne="http://schemas.microsoft.com/office/word/2006/wordml" xmlns:wps="http://schemas.microsoft.com/office/word/2010/wordprocessingShape" mc:Ignorable="w14 w15 w16se wp14">
+<w:document xmlns:ve="http://schemas.openxmlformats.org/markup-compatibility/2006" xmlns:o="urn:schemas-microsoft-com:office:office" xmlns:r="http://schemas.openxmlformats.org/officeDocument/2006/relationships" xmlns:m="http://schemas.openxmlformats.org/officeDocument/2006/math" xmlns:v="urn:schemas-microsoft-com:vml" xmlns:wp="http://schemas.openxmlformats.org/drawingml/2006/wordprocessingDrawing" xmlns:w10="urn:schemas-microsoft-com:office:word" xmlns:w="http://schemas.openxmlformats.org/wordprocessingml/2006/main" xmlns:wne="http://schemas.microsoft.com/office/word/2006/wordml">
   <w:body>
     <w:p>
       <w:pPr>
@@ -67,7 +67,6 @@
             <w:docPartGallery w:val="Quick Parts"/>
           </w:docPartList>
         </w:sdtPr>
-        <w:sdtEndPr/>
         <w:sdtContent>
           <w:r>
             <w:rPr>
@@ -166,6 +165,7 @@
           <w:lang w:val="en-US"/>
         </w:rPr>
       </w:pPr>
+      <w:proofErr w:type="gramStart"/>
       <w:r>
         <w:rPr>
           <w:rFonts w:ascii="Times New Roman" w:hAnsi="Times New Roman"/>
@@ -198,7 +198,6 @@
             <w:docPartGallery w:val="Quick Parts"/>
           </w:docPartList>
         </w:sdtPr>
-        <w:sdtEndPr/>
         <w:sdtContent>
           <w:r>
             <w:rPr>
@@ -297,7 +296,6 @@
             <w:docPartGallery w:val="Quick Parts"/>
           </w:docPartList>
         </w:sdtPr>
-        <w:sdtEndPr/>
         <w:sdtContent>
           <w:r>
             <w:rPr>
@@ -493,37 +491,67 @@
             </w:rPr>
             <w:t>][#case "01"]</w:t>
           </w:r>
+          <w:proofErr w:type="spellStart"/>
           <w:r>
             <w:rPr>
               <w:rFonts w:ascii="Times New Roman" w:hAnsi="Times New Roman"/>
               <w:szCs w:val="22"/>
               <w:lang w:val="en-US"/>
             </w:rPr>
-            <w:t>января[#break]</w:t>
-          </w:r>
+            <w:t>января</w:t>
+          </w:r>
+          <w:proofErr w:type="spellEnd"/>
           <w:r>
             <w:rPr>
               <w:rFonts w:ascii="Times New Roman" w:hAnsi="Times New Roman"/>
               <w:szCs w:val="22"/>
               <w:lang w:val="en-US"/>
             </w:rPr>
+            <w:t>[#break]</w:t>
+          </w:r>
+          <w:r>
+            <w:rPr>
+              <w:rFonts w:ascii="Times New Roman" w:hAnsi="Times New Roman"/>
+              <w:szCs w:val="22"/>
+              <w:lang w:val="en-US"/>
+            </w:rPr>
             <w:t>[#case "02"]</w:t>
           </w:r>
+          <w:proofErr w:type="spellStart"/>
           <w:r>
             <w:rPr>
               <w:rFonts w:ascii="Times New Roman" w:hAnsi="Times New Roman"/>
               <w:szCs w:val="22"/>
               <w:lang w:val="en-US"/>
             </w:rPr>
-            <w:t>февраля[#break][#case "03"]</w:t>
-          </w:r>
+            <w:t>февраля</w:t>
+          </w:r>
+          <w:proofErr w:type="spellEnd"/>
           <w:r>
             <w:rPr>
               <w:rFonts w:ascii="Times New Roman" w:hAnsi="Times New Roman"/>
               <w:szCs w:val="22"/>
               <w:lang w:val="en-US"/>
             </w:rPr>
-            <w:t>марта[#break]</w:t>
+            <w:t>[#break][#case "03"]</w:t>
+          </w:r>
+          <w:proofErr w:type="spellStart"/>
+          <w:r>
+            <w:rPr>
+              <w:rFonts w:ascii="Times New Roman" w:hAnsi="Times New Roman"/>
+              <w:szCs w:val="22"/>
+              <w:lang w:val="en-US"/>
+            </w:rPr>
+            <w:t>марта</w:t>
+          </w:r>
+          <w:proofErr w:type="spellEnd"/>
+          <w:r>
+            <w:rPr>
+              <w:rFonts w:ascii="Times New Roman" w:hAnsi="Times New Roman"/>
+              <w:szCs w:val="22"/>
+              <w:lang w:val="en-US"/>
+            </w:rPr>
+            <w:t>[#break]</w:t>
           </w:r>
           <w:r>
             <w:rPr>
@@ -539,117 +567,216 @@
             </w:rPr>
             <w:t>[#case "04"]</w:t>
           </w:r>
+          <w:proofErr w:type="spellStart"/>
           <w:r>
             <w:rPr>
               <w:rFonts w:ascii="Times New Roman" w:hAnsi="Times New Roman"/>
               <w:szCs w:val="22"/>
               <w:lang w:val="en-US"/>
             </w:rPr>
-            <w:t>апреля[#break][#case "05"]</w:t>
-          </w:r>
+            <w:t>апреля</w:t>
+          </w:r>
+          <w:proofErr w:type="spellEnd"/>
           <w:r>
             <w:rPr>
               <w:rFonts w:ascii="Times New Roman" w:hAnsi="Times New Roman"/>
               <w:szCs w:val="22"/>
               <w:lang w:val="en-US"/>
             </w:rPr>
-            <w:t>мая[#break]</w:t>
-          </w:r>
+            <w:t>[#break][#case "05"]</w:t>
+          </w:r>
+          <w:proofErr w:type="spellStart"/>
           <w:r>
             <w:rPr>
               <w:rFonts w:ascii="Times New Roman" w:hAnsi="Times New Roman"/>
               <w:szCs w:val="22"/>
               <w:lang w:val="en-US"/>
             </w:rPr>
+            <w:t>мая</w:t>
+          </w:r>
+          <w:proofErr w:type="spellEnd"/>
+          <w:r>
+            <w:rPr>
+              <w:rFonts w:ascii="Times New Roman" w:hAnsi="Times New Roman"/>
+              <w:szCs w:val="22"/>
+              <w:lang w:val="en-US"/>
+            </w:rPr>
+            <w:t>[#break]</w:t>
+          </w:r>
+          <w:r>
+            <w:rPr>
+              <w:rFonts w:ascii="Times New Roman" w:hAnsi="Times New Roman"/>
+              <w:szCs w:val="22"/>
+              <w:lang w:val="en-US"/>
+            </w:rPr>
             <w:t>[#case "06"]</w:t>
           </w:r>
+          <w:proofErr w:type="spellStart"/>
           <w:r>
             <w:rPr>
               <w:rFonts w:ascii="Times New Roman" w:hAnsi="Times New Roman"/>
               <w:szCs w:val="22"/>
               <w:lang w:val="en-US"/>
             </w:rPr>
-            <w:t>июня[#break]</w:t>
-          </w:r>
+            <w:t>июня</w:t>
+          </w:r>
+          <w:proofErr w:type="spellEnd"/>
           <w:r>
             <w:rPr>
               <w:rFonts w:ascii="Times New Roman" w:hAnsi="Times New Roman"/>
               <w:szCs w:val="22"/>
               <w:lang w:val="en-US"/>
             </w:rPr>
+            <w:t>[#break]</w:t>
+          </w:r>
+          <w:r>
+            <w:rPr>
+              <w:rFonts w:ascii="Times New Roman" w:hAnsi="Times New Roman"/>
+              <w:szCs w:val="22"/>
+              <w:lang w:val="en-US"/>
+            </w:rPr>
             <w:t>[#case "07"]</w:t>
           </w:r>
+          <w:proofErr w:type="spellStart"/>
           <w:r>
             <w:rPr>
               <w:rFonts w:ascii="Times New Roman" w:hAnsi="Times New Roman"/>
               <w:szCs w:val="22"/>
               <w:lang w:val="en-US"/>
             </w:rPr>
-            <w:t>июля[#break]</w:t>
-          </w:r>
+            <w:t>июля</w:t>
+          </w:r>
+          <w:proofErr w:type="spellEnd"/>
           <w:r>
             <w:rPr>
               <w:rFonts w:ascii="Times New Roman" w:hAnsi="Times New Roman"/>
               <w:szCs w:val="22"/>
               <w:lang w:val="en-US"/>
             </w:rPr>
+            <w:t>[#break]</w:t>
+          </w:r>
+          <w:r>
+            <w:rPr>
+              <w:rFonts w:ascii="Times New Roman" w:hAnsi="Times New Roman"/>
+              <w:szCs w:val="22"/>
+              <w:lang w:val="en-US"/>
+            </w:rPr>
             <w:t>[#case "08"]</w:t>
           </w:r>
+          <w:proofErr w:type="spellStart"/>
           <w:r>
             <w:rPr>
               <w:rFonts w:ascii="Times New Roman" w:hAnsi="Times New Roman"/>
               <w:szCs w:val="22"/>
               <w:lang w:val="en-US"/>
             </w:rPr>
-            <w:t>августа[#break][#case "09"]</w:t>
-          </w:r>
+            <w:t>августа</w:t>
+          </w:r>
+          <w:proofErr w:type="spellEnd"/>
           <w:r>
             <w:rPr>
               <w:rFonts w:ascii="Times New Roman" w:hAnsi="Times New Roman"/>
               <w:szCs w:val="22"/>
               <w:lang w:val="en-US"/>
             </w:rPr>
-            <w:t>сентября[#break]</w:t>
-          </w:r>
+            <w:t>[#break][#case "09"]</w:t>
+          </w:r>
+          <w:proofErr w:type="spellStart"/>
           <w:r>
             <w:rPr>
               <w:rFonts w:ascii="Times New Roman" w:hAnsi="Times New Roman"/>
               <w:szCs w:val="22"/>
               <w:lang w:val="en-US"/>
             </w:rPr>
+            <w:t>сентября</w:t>
+          </w:r>
+          <w:proofErr w:type="spellEnd"/>
+          <w:r>
+            <w:rPr>
+              <w:rFonts w:ascii="Times New Roman" w:hAnsi="Times New Roman"/>
+              <w:szCs w:val="22"/>
+              <w:lang w:val="en-US"/>
+            </w:rPr>
+            <w:t>[#break]</w:t>
+          </w:r>
+          <w:r>
+            <w:rPr>
+              <w:rFonts w:ascii="Times New Roman" w:hAnsi="Times New Roman"/>
+              <w:szCs w:val="22"/>
+              <w:lang w:val="en-US"/>
+            </w:rPr>
             <w:t>[#case "10"]</w:t>
           </w:r>
+          <w:proofErr w:type="spellStart"/>
           <w:r>
             <w:rPr>
               <w:rFonts w:ascii="Times New Roman" w:hAnsi="Times New Roman"/>
               <w:szCs w:val="22"/>
               <w:lang w:val="en-US"/>
             </w:rPr>
-            <w:t>октября[#break][#case "11"]</w:t>
-          </w:r>
+            <w:t>октября</w:t>
+          </w:r>
+          <w:proofErr w:type="spellEnd"/>
           <w:r>
             <w:rPr>
               <w:rFonts w:ascii="Times New Roman" w:hAnsi="Times New Roman"/>
               <w:szCs w:val="22"/>
               <w:lang w:val="en-US"/>
             </w:rPr>
-            <w:t>ноября[#break]</w:t>
-          </w:r>
+            <w:t>[#break</w:t>
+          </w:r>
+          <w:proofErr w:type="gramEnd"/>
           <w:r>
             <w:rPr>
               <w:rFonts w:ascii="Times New Roman" w:hAnsi="Times New Roman"/>
               <w:szCs w:val="22"/>
               <w:lang w:val="en-US"/>
             </w:rPr>
+            <w:t>][#case "11"]</w:t>
+          </w:r>
+          <w:proofErr w:type="spellStart"/>
+          <w:r>
+            <w:rPr>
+              <w:rFonts w:ascii="Times New Roman" w:hAnsi="Times New Roman"/>
+              <w:szCs w:val="22"/>
+              <w:lang w:val="en-US"/>
+            </w:rPr>
+            <w:t>ноября</w:t>
+          </w:r>
+          <w:proofErr w:type="spellEnd"/>
+          <w:r>
+            <w:rPr>
+              <w:rFonts w:ascii="Times New Roman" w:hAnsi="Times New Roman"/>
+              <w:szCs w:val="22"/>
+              <w:lang w:val="en-US"/>
+            </w:rPr>
+            <w:t>[#break]</w:t>
+          </w:r>
+          <w:r>
+            <w:rPr>
+              <w:rFonts w:ascii="Times New Roman" w:hAnsi="Times New Roman"/>
+              <w:szCs w:val="22"/>
+              <w:lang w:val="en-US"/>
+            </w:rPr>
             <w:t>[#case "12"]</w:t>
           </w:r>
+          <w:proofErr w:type="spellStart"/>
           <w:r>
             <w:rPr>
               <w:rFonts w:ascii="Times New Roman" w:hAnsi="Times New Roman"/>
               <w:szCs w:val="22"/>
               <w:lang w:val="en-US"/>
             </w:rPr>
-            <w:t>декабря[#break]</w:t>
+            <w:t>декабря</w:t>
+          </w:r>
+          <w:proofErr w:type="spellEnd"/>
+          <w:r>
+            <w:rPr>
+              <w:rFonts w:ascii="Times New Roman" w:hAnsi="Times New Roman"/>
+              <w:szCs w:val="22"/>
+              <w:lang w:val="en-US"/>
+            </w:rPr>
+            <w:t>[#break]</w:t>
           </w:r>
           <w:r>
             <w:rPr>
@@ -674,8 +801,9 @@
               <w:szCs w:val="22"/>
               <w:lang w:val="en-US"/>
             </w:rPr>
-            <w:t>${document.properties["contracts:agreementDate"]?string("</w:t>
-          </w:r>
+            <w:t>${</w:t>
+          </w:r>
+          <w:proofErr w:type="spellStart"/>
           <w:r>
             <w:rPr>
               <w:rFonts w:ascii="Times New Roman" w:hAnsi="Times New Roman"/>
@@ -683,8 +811,49 @@
               <w:szCs w:val="22"/>
               <w:lang w:val="en-US"/>
             </w:rPr>
+            <w:t>document.properties</w:t>
+          </w:r>
+          <w:proofErr w:type="spellEnd"/>
+          <w:r>
+            <w:rPr>
+              <w:rFonts w:ascii="Times New Roman" w:hAnsi="Times New Roman"/>
+              <w:bCs w:val="0"/>
+              <w:szCs w:val="22"/>
+              <w:lang w:val="en-US"/>
+            </w:rPr>
+            <w:t>["</w:t>
+          </w:r>
+          <w:proofErr w:type="spellStart"/>
+          <w:r>
+            <w:rPr>
+              <w:rFonts w:ascii="Times New Roman" w:hAnsi="Times New Roman"/>
+              <w:bCs w:val="0"/>
+              <w:szCs w:val="22"/>
+              <w:lang w:val="en-US"/>
+            </w:rPr>
+            <w:t>contracts:agreementDate</w:t>
+          </w:r>
+          <w:proofErr w:type="spellEnd"/>
+          <w:r>
+            <w:rPr>
+              <w:rFonts w:ascii="Times New Roman" w:hAnsi="Times New Roman"/>
+              <w:bCs w:val="0"/>
+              <w:szCs w:val="22"/>
+              <w:lang w:val="en-US"/>
+            </w:rPr>
+            <w:t>"]?string("</w:t>
+          </w:r>
+          <w:proofErr w:type="spellStart"/>
+          <w:r>
+            <w:rPr>
+              <w:rFonts w:ascii="Times New Roman" w:hAnsi="Times New Roman"/>
+              <w:bCs w:val="0"/>
+              <w:szCs w:val="22"/>
+              <w:lang w:val="en-US"/>
+            </w:rPr>
             <w:t>yyyy</w:t>
           </w:r>
+          <w:proofErr w:type="spellEnd"/>
           <w:r>
             <w:rPr>
               <w:rFonts w:ascii="Times New Roman" w:hAnsi="Times New Roman"/>
@@ -865,7 +1034,6 @@
             <w:docPartGallery w:val="Quick Parts"/>
           </w:docPartList>
         </w:sdtPr>
-        <w:sdtEndPr/>
         <w:sdtContent>
           <w:r>
             <w:rPr>
@@ -878,6 +1046,7 @@
           </w:r>
           <w:bookmarkStart w:id="3" w:name="OLE_LINK2"/>
           <w:bookmarkStart w:id="4" w:name="OLE_LINK3"/>
+          <w:proofErr w:type="gramStart"/>
           <w:r>
             <w:rPr>
               <w:b/>
@@ -885,8 +1054,9 @@
               <w:szCs w:val="22"/>
               <w:lang w:val="en-US"/>
             </w:rPr>
-            <w:t>document.assocs["</w:t>
-          </w:r>
+            <w:t>document.assocs[</w:t>
+          </w:r>
+          <w:proofErr w:type="gramEnd"/>
           <w:r>
             <w:rPr>
               <w:b/>
@@ -894,7 +1064,7 @@
               <w:szCs w:val="22"/>
               <w:lang w:val="en-US"/>
             </w:rPr>
-            <w:t>contracts:agreementLegalEntity</w:t>
+            <w:t>"</w:t>
           </w:r>
           <w:r>
             <w:rPr>
@@ -903,7 +1073,7 @@
               <w:szCs w:val="22"/>
               <w:lang w:val="en-US"/>
             </w:rPr>
-            <w:t>"][0].properties["</w:t>
+            <w:t>contracts:agreementLegalEntity</w:t>
           </w:r>
           <w:r>
             <w:rPr>
@@ -912,7 +1082,7 @@
               <w:szCs w:val="22"/>
               <w:lang w:val="en-US"/>
             </w:rPr>
-            <w:t>idocs</w:t>
+            <w:t>"][0].properties["</w:t>
           </w:r>
           <w:r>
             <w:rPr>
@@ -921,7 +1091,7 @@
               <w:szCs w:val="22"/>
               <w:lang w:val="en-US"/>
             </w:rPr>
-            <w:t>:</w:t>
+            <w:t>idocs</w:t>
           </w:r>
           <w:r>
             <w:rPr>
@@ -930,7 +1100,7 @@
               <w:szCs w:val="22"/>
               <w:lang w:val="en-US"/>
             </w:rPr>
-            <w:t>fullOrganizationName</w:t>
+            <w:t>:</w:t>
           </w:r>
           <w:r>
             <w:rPr>
@@ -939,7 +1109,7 @@
               <w:szCs w:val="22"/>
               <w:lang w:val="en-US"/>
             </w:rPr>
-            <w:t>"]!"</w:t>
+            <w:t>fullOrganizationName</w:t>
           </w:r>
           <w:r>
             <w:rPr>
@@ -948,7 +1118,7 @@
               <w:szCs w:val="22"/>
               <w:lang w:val="en-US"/>
             </w:rPr>
-            <w:t>_______________________________________________________</w:t>
+            <w:t>"]!"</w:t>
           </w:r>
           <w:r>
             <w:rPr>
@@ -957,6 +1127,15 @@
               <w:szCs w:val="22"/>
               <w:lang w:val="en-US"/>
             </w:rPr>
+            <w:t>_______________________________________________________</w:t>
+          </w:r>
+          <w:r>
+            <w:rPr>
+              <w:b/>
+              <w:sz w:val="22"/>
+              <w:szCs w:val="22"/>
+              <w:lang w:val="en-US"/>
+            </w:rPr>
             <w:t>"</w:t>
           </w:r>
           <w:bookmarkEnd w:id="3"/>
@@ -1089,13 +1268,23 @@
         </w:rPr>
         <w:t xml:space="preserve"> </w:t>
       </w:r>
+      <w:proofErr w:type="spellStart"/>
       <w:r>
         <w:rPr>
           <w:sz w:val="22"/>
           <w:szCs w:val="22"/>
           <w:lang w:val="en-US"/>
         </w:rPr>
-        <w:t xml:space="preserve">Директора </w:t>
+        <w:t>Директора</w:t>
+      </w:r>
+      <w:proofErr w:type="spellEnd"/>
+      <w:r>
+        <w:rPr>
+          <w:sz w:val="22"/>
+          <w:szCs w:val="22"/>
+          <w:lang w:val="en-US"/>
+        </w:rPr>
+        <w:t xml:space="preserve"> </w:t>
       </w:r>
       <w:sdt>
         <w:sdtPr>
@@ -1111,7 +1300,6 @@
             <w:docPartGallery w:val="Quick Parts"/>
           </w:docPartList>
         </w:sdtPr>
-        <w:sdtEndPr/>
         <w:sdtContent>
           <w:r>
             <w:rPr>
@@ -1165,7 +1353,25 @@
               <w:szCs w:val="22"/>
               <w:lang w:val="en-US"/>
             </w:rPr>
-            <w:t xml:space="preserve">[#recover] </w:t>
+            <w:t>[#</w:t>
+          </w:r>
+          <w:proofErr w:type="gramStart"/>
+          <w:r>
+            <w:rPr>
+              <w:sz w:val="22"/>
+              <w:szCs w:val="22"/>
+              <w:lang w:val="en-US"/>
+            </w:rPr>
+            <w:t>recover</w:t>
+          </w:r>
+          <w:proofErr w:type="gramEnd"/>
+          <w:r>
+            <w:rPr>
+              <w:sz w:val="22"/>
+              <w:szCs w:val="22"/>
+              <w:lang w:val="en-US"/>
+            </w:rPr>
+            <w:t xml:space="preserve">] </w:t>
           </w:r>
           <w:r>
             <w:rPr>
@@ -1359,14 +1565,41 @@
             <w:docPartGallery w:val="Quick Parts"/>
           </w:docPartList>
         </w:sdtPr>
-        <w:sdtEndPr/>
+        <w:sdtEndPr>
+          <w:rPr>
+            <w:color w:val="FF0000"/>
+          </w:rPr>
+        </w:sdtEndPr>
         <w:sdtContent>
           <w:r>
             <w:rPr>
               <w:szCs w:val="22"/>
               <w:lang w:val="en-US"/>
             </w:rPr>
-            <w:t xml:space="preserve">[#[#if </w:t>
+            <w:t>[#</w:t>
+          </w:r>
+          <w:r>
+            <w:rPr>
+              <w:sz w:val="22"/>
+              <w:szCs w:val="22"/>
+              <w:lang w:val="en-US"/>
+            </w:rPr>
+            <w:t>[#attempt]</w:t>
+          </w:r>
+          <w:r>
+            <w:rPr>
+              <w:color w:val="FF0000"/>
+              <w:szCs w:val="22"/>
+              <w:lang w:val="en-US"/>
+            </w:rPr>
+            <w:t>[#if</w:t>
+          </w:r>
+          <w:r>
+            <w:rPr>
+              <w:szCs w:val="22"/>
+              <w:lang w:val="en-US"/>
+            </w:rPr>
+            <w:t xml:space="preserve"> </w:t>
           </w:r>
           <w:sdt>
             <w:sdtPr>
@@ -1383,7 +1616,6 @@
                 <w:docPartGallery w:val="Quick Parts"/>
               </w:docPartList>
             </w:sdtPr>
-            <w:sdtEndPr/>
             <w:sdtContent>
               <w:r>
                 <w:rPr>
@@ -1426,6 +1658,7 @@
           </w:r>
           <w:r>
             <w:rPr>
+              <w:color w:val="FF0000"/>
               <w:szCs w:val="22"/>
               <w:lang w:val="en-US"/>
             </w:rPr>
@@ -1476,7 +1709,6 @@
                 <w:docPartGallery w:val="Quick Parts"/>
               </w:docPartList>
             </w:sdtPr>
-            <w:sdtEndPr/>
             <w:sdtContent>
               <w:r>
                 <w:rPr>
@@ -1596,7 +1828,6 @@
                 <w:docPartGallery w:val="Quick Parts"/>
               </w:docPartList>
             </w:sdtPr>
-            <w:sdtEndPr/>
             <w:sdtContent>
               <w:r>
                 <w:rPr>
@@ -1605,7 +1836,27 @@
                   <w:szCs w:val="22"/>
                   <w:lang w:val="en-US"/>
                 </w:rPr>
-                <w:t>${document.assocs["contracts:contractor"][0].properties["idocs:series"]!}</w:t>
+                <w:t>${</w:t>
+              </w:r>
+              <w:proofErr w:type="gramStart"/>
+              <w:r>
+                <w:rPr>
+                  <w:b/>
+                  <w:sz w:val="22"/>
+                  <w:szCs w:val="22"/>
+                  <w:lang w:val="en-US"/>
+                </w:rPr>
+                <w:t>document.assocs[</w:t>
+              </w:r>
+              <w:proofErr w:type="gramEnd"/>
+              <w:r>
+                <w:rPr>
+                  <w:b/>
+                  <w:sz w:val="22"/>
+                  <w:szCs w:val="22"/>
+                  <w:lang w:val="en-US"/>
+                </w:rPr>
+                <w:t>"contracts:contractor"][0].properties["idocs:series"]!}</w:t>
               </w:r>
             </w:sdtContent>
           </w:sdt>
@@ -1632,7 +1883,6 @@
                 <w:docPartGallery w:val="Quick Parts"/>
               </w:docPartList>
             </w:sdtPr>
-            <w:sdtEndPr/>
             <w:sdtContent>
               <w:r>
                 <w:rPr>
@@ -1641,7 +1891,27 @@
                   <w:szCs w:val="22"/>
                   <w:lang w:val="en-US"/>
                 </w:rPr>
-                <w:t>${document.assocs["contracts:contractor"][0].properties["idocs:number"]!}</w:t>
+                <w:t>${</w:t>
+              </w:r>
+              <w:proofErr w:type="gramStart"/>
+              <w:r>
+                <w:rPr>
+                  <w:b/>
+                  <w:sz w:val="22"/>
+                  <w:szCs w:val="22"/>
+                  <w:lang w:val="en-US"/>
+                </w:rPr>
+                <w:t>document.assocs[</w:t>
+              </w:r>
+              <w:proofErr w:type="gramEnd"/>
+              <w:r>
+                <w:rPr>
+                  <w:b/>
+                  <w:sz w:val="22"/>
+                  <w:szCs w:val="22"/>
+                  <w:lang w:val="en-US"/>
+                </w:rPr>
+                <w:t>"contracts:contractor"][0].properties["idocs:number"]!}</w:t>
               </w:r>
             </w:sdtContent>
           </w:sdt>
@@ -1653,6 +1923,7 @@
             </w:rPr>
             <w:t xml:space="preserve"> </w:t>
           </w:r>
+          <w:proofErr w:type="gramStart"/>
           <w:r>
             <w:rPr>
               <w:sz w:val="25"/>
@@ -1683,7 +1954,6 @@
                 <w:docPartGallery w:val="Quick Parts"/>
               </w:docPartList>
             </w:sdtPr>
-            <w:sdtEndPr/>
             <w:sdtContent>
               <w:r>
                 <w:rPr>
@@ -1812,7 +2082,6 @@
                 <w:docPartGallery w:val="Quick Parts"/>
               </w:docPartList>
             </w:sdtPr>
-            <w:sdtEndPr/>
             <w:sdtContent>
               <w:r>
                 <w:rPr>
@@ -1949,7 +2218,25 @@
               <w:szCs w:val="22"/>
               <w:lang w:val="en-US"/>
             </w:rPr>
-            <w:t xml:space="preserve"> Директора </w:t>
+            <w:t xml:space="preserve"> </w:t>
+          </w:r>
+          <w:proofErr w:type="spellStart"/>
+          <w:r>
+            <w:rPr>
+              <w:sz w:val="22"/>
+              <w:szCs w:val="22"/>
+              <w:lang w:val="en-US"/>
+            </w:rPr>
+            <w:t>Директора</w:t>
+          </w:r>
+          <w:proofErr w:type="spellEnd"/>
+          <w:r>
+            <w:rPr>
+              <w:sz w:val="22"/>
+              <w:szCs w:val="22"/>
+              <w:lang w:val="en-US"/>
+            </w:rPr>
+            <w:t xml:space="preserve"> </w:t>
           </w:r>
           <w:sdt>
             <w:sdtPr>
@@ -1965,7 +2252,6 @@
                 <w:docPartGallery w:val="Quick Parts"/>
               </w:docPartList>
             </w:sdtPr>
-            <w:sdtEndPr/>
             <w:sdtContent>
               <w:r>
                 <w:rPr>
@@ -2075,8 +2361,8 @@
                 <w:docPartGallery w:val="Quick Parts"/>
               </w:docPartList>
             </w:sdtPr>
-            <w:sdtEndPr/>
             <w:sdtContent>
+              <w:proofErr w:type="spellStart"/>
               <w:r>
                 <w:rPr>
                   <w:sz w:val="22"/>
@@ -2085,14 +2371,48 @@
                 </w:rPr>
                 <w:t>Устава</w:t>
               </w:r>
+              <w:proofErr w:type="spellEnd"/>
             </w:sdtContent>
           </w:sdt>
           <w:r>
             <w:rPr>
+              <w:color w:val="FF0000"/>
               <w:szCs w:val="22"/>
               <w:lang w:val="en-US"/>
             </w:rPr>
             <w:t>[/#if]</w:t>
+          </w:r>
+          <w:r>
+            <w:rPr>
+              <w:sz w:val="22"/>
+              <w:szCs w:val="22"/>
+              <w:lang w:val="en-US"/>
+            </w:rPr>
+            <w:t xml:space="preserve"> </w:t>
+          </w:r>
+          <w:r>
+            <w:rPr>
+              <w:sz w:val="22"/>
+              <w:szCs w:val="22"/>
+              <w:lang w:val="en-US"/>
+            </w:rPr>
+            <w:t>[#recover] ___________</w:t>
+          </w:r>
+          <w:r>
+            <w:rPr>
+              <w:sz w:val="22"/>
+              <w:szCs w:val="22"/>
+              <w:lang w:val="en-US"/>
+            </w:rPr>
+            <w:t>____________________________</w:t>
+          </w:r>
+          <w:r>
+            <w:rPr>
+              <w:sz w:val="22"/>
+              <w:szCs w:val="22"/>
+              <w:lang w:val="en-US"/>
+            </w:rPr>
+            <w:t>_________________[/#attempt]</w:t>
           </w:r>
         </w:sdtContent>
       </w:sdt>
@@ -2102,6 +2422,13 @@
           <w:lang w:val="en-US"/>
         </w:rPr>
         <w:t>#]</w:t>
+      </w:r>
+      <w:r>
+        <w:rPr>
+          <w:szCs w:val="22"/>
+          <w:lang w:val="en-US"/>
+        </w:rPr>
+        <w:t xml:space="preserve"> </w:t>
       </w:r>
       <w:r>
         <w:rPr>
@@ -2360,6 +2687,7 @@
         </w:rPr>
         <w:t>:</w:t>
       </w:r>
+      <w:proofErr w:type="gramEnd"/>
     </w:p>
     <w:p>
       <w:pPr>
@@ -2517,7 +2845,23 @@
           <w:sz w:val="22"/>
           <w:szCs w:val="22"/>
         </w:rPr>
-        <w:t>направлением заказа Поставщику посредством Системы электронного Заказа (далее – «СЭЗ») или по факсу (при оформлении Покупателем, у которого не установлена СЭЗ, заказа по теле</w:t>
+        <w:t xml:space="preserve">направлением заказа Поставщику посредством Системы электронного Заказа (далее – «СЭЗ») или по факсу (при оформлении Покупателем, у которого не </w:t>
+      </w:r>
+      <w:proofErr w:type="gramStart"/>
+      <w:r>
+        <w:rPr>
+          <w:sz w:val="22"/>
+          <w:szCs w:val="22"/>
+        </w:rPr>
+        <w:t>установлена</w:t>
+      </w:r>
+      <w:proofErr w:type="gramEnd"/>
+      <w:r>
+        <w:rPr>
+          <w:sz w:val="22"/>
+          <w:szCs w:val="22"/>
+        </w:rPr>
+        <w:t xml:space="preserve"> СЭЗ, заказа по теле</w:t>
       </w:r>
       <w:r>
         <w:rPr>
@@ -2607,7 +2951,25 @@
           <w:sz w:val="22"/>
           <w:szCs w:val="22"/>
         </w:rPr>
-        <w:t>В соответствии с ч.2 ст.160 ГК РФ Стороны допускают подписание Заказа, Спецификаций, Дополнений, товарных накладных и иных документов по настоящему Договору с использованием факсимильной связи и факсимильной подписи, в том числе факсимильной подписи, нанесенной в форме их электронного копирования (кроме счет-фактуры). Все документы, подписанные сторонами по факсимильной связи или с использованием факсимильной подписи, имеют юридическую силу.</w:t>
+        <w:t xml:space="preserve">В соответствии с ч.2 ст.160 ГК РФ Стороны допускают подписание Заказа, Спецификаций, Дополнений, товарных накладных и иных документов по настоящему Договору с использованием факсимильной связи и факсимильной подписи, в том числе факсимильной подписи, нанесенной в форме их электронного копирования (кроме </w:t>
+      </w:r>
+      <w:proofErr w:type="spellStart"/>
+      <w:proofErr w:type="gramStart"/>
+      <w:r>
+        <w:rPr>
+          <w:sz w:val="22"/>
+          <w:szCs w:val="22"/>
+        </w:rPr>
+        <w:t>счет-фактуры</w:t>
+      </w:r>
+      <w:proofErr w:type="spellEnd"/>
+      <w:proofErr w:type="gramEnd"/>
+      <w:r>
+        <w:rPr>
+          <w:sz w:val="22"/>
+          <w:szCs w:val="22"/>
+        </w:rPr>
+        <w:t>). Все документы, подписанные сторонами по факсимильной связи или с использованием факсимильной подписи, имеют юридическую силу.</w:t>
       </w:r>
     </w:p>
     <w:p>
@@ -2754,7 +3116,6 @@
             <w:docPartGallery w:val="Quick Parts"/>
           </w:docPartList>
         </w:sdtPr>
-        <w:sdtEndPr/>
         <w:sdtContent>
           <w:r>
             <w:rPr>
@@ -2830,7 +3191,23 @@
           <w:sz w:val="22"/>
           <w:szCs w:val="22"/>
         </w:rPr>
-        <w:t>РФ от 07.02.1992 г. № 2300-1 «О защите прав потребителей», постановлением Правительства Российской Федерации от 19.01.1998 г. № 55, Государственным стандартом РФ ГОСТ Р 51391-99 и другими нормативными актами РФ.</w:t>
+        <w:t xml:space="preserve">РФ от 07.02.1992 г. № 2300-1 «О защите прав потребителей», постановлением Правительства Российской Федерации от 19.01.1998 г. № 55, Государственным стандартом РФ ГОСТ </w:t>
+      </w:r>
+      <w:proofErr w:type="gramStart"/>
+      <w:r>
+        <w:rPr>
+          <w:sz w:val="22"/>
+          <w:szCs w:val="22"/>
+        </w:rPr>
+        <w:t>Р</w:t>
+      </w:r>
+      <w:proofErr w:type="gramEnd"/>
+      <w:r>
+        <w:rPr>
+          <w:sz w:val="22"/>
+          <w:szCs w:val="22"/>
+        </w:rPr>
+        <w:t xml:space="preserve"> 51391-99 и другими нормативными актами РФ.</w:t>
       </w:r>
     </w:p>
     <w:p>
@@ -3082,7 +3459,39 @@
           <w:sz w:val="22"/>
           <w:szCs w:val="22"/>
         </w:rPr>
-        <w:t xml:space="preserve">Поштучная (внутритарная) приемка Товара осуществляется Покупателем в течение 10 (десяти) календарных дней с даты приемки Товара в аптеке и в течение 30 (тридцати) календарных с даты </w:t>
+        <w:t>Поштучная (</w:t>
+      </w:r>
+      <w:proofErr w:type="spellStart"/>
+      <w:r>
+        <w:rPr>
+          <w:sz w:val="22"/>
+          <w:szCs w:val="22"/>
+        </w:rPr>
+        <w:t>внутритарная</w:t>
+      </w:r>
+      <w:proofErr w:type="spellEnd"/>
+      <w:r>
+        <w:rPr>
+          <w:sz w:val="22"/>
+          <w:szCs w:val="22"/>
+        </w:rPr>
+        <w:t xml:space="preserve">) приемка Товара осуществляется Покупателем в течение 10 (десяти) календарных дней </w:t>
+      </w:r>
+      <w:proofErr w:type="gramStart"/>
+      <w:r>
+        <w:rPr>
+          <w:sz w:val="22"/>
+          <w:szCs w:val="22"/>
+        </w:rPr>
+        <w:t>с даты приемки</w:t>
+      </w:r>
+      <w:proofErr w:type="gramEnd"/>
+      <w:r>
+        <w:rPr>
+          <w:sz w:val="22"/>
+          <w:szCs w:val="22"/>
+        </w:rPr>
+        <w:t xml:space="preserve"> Товара в аптеке и в течение 30 (тридцати) календарных с даты </w:t>
       </w:r>
       <w:r>
         <w:rPr>
@@ -3213,12 +3622,37 @@
           <w:szCs w:val="22"/>
         </w:rPr>
       </w:pPr>
-      <w:r>
-        <w:rPr>
-          <w:sz w:val="22"/>
-          <w:szCs w:val="22"/>
-        </w:rPr>
-        <w:t xml:space="preserve">со склада Поставщика транспортом Покупателя (самовывоз). </w:t>
+      <w:proofErr w:type="gramStart"/>
+      <w:r>
+        <w:rPr>
+          <w:sz w:val="22"/>
+          <w:szCs w:val="22"/>
+        </w:rPr>
+        <w:t>с</w:t>
+      </w:r>
+      <w:proofErr w:type="gramEnd"/>
+      <w:r>
+        <w:rPr>
+          <w:sz w:val="22"/>
+          <w:szCs w:val="22"/>
+        </w:rPr>
+        <w:t>о склада Поставщика транспортом Покупателя (</w:t>
+      </w:r>
+      <w:proofErr w:type="spellStart"/>
+      <w:r>
+        <w:rPr>
+          <w:sz w:val="22"/>
+          <w:szCs w:val="22"/>
+        </w:rPr>
+        <w:t>самовывоз</w:t>
+      </w:r>
+      <w:proofErr w:type="spellEnd"/>
+      <w:r>
+        <w:rPr>
+          <w:sz w:val="22"/>
+          <w:szCs w:val="22"/>
+        </w:rPr>
+        <w:t xml:space="preserve">). </w:t>
       </w:r>
     </w:p>
     <w:p>
@@ -3343,7 +3777,23 @@
           <w:sz w:val="22"/>
           <w:szCs w:val="22"/>
         </w:rPr>
-        <w:t>При самовывозе - дата получения товара Покупателем на складе Поставщика, которая указывается в товарной накладной;</w:t>
+        <w:t xml:space="preserve">При </w:t>
+      </w:r>
+      <w:proofErr w:type="spellStart"/>
+      <w:r>
+        <w:rPr>
+          <w:sz w:val="22"/>
+          <w:szCs w:val="22"/>
+        </w:rPr>
+        <w:t>самовывозе</w:t>
+      </w:r>
+      <w:proofErr w:type="spellEnd"/>
+      <w:r>
+        <w:rPr>
+          <w:sz w:val="22"/>
+          <w:szCs w:val="22"/>
+        </w:rPr>
+        <w:t xml:space="preserve"> - дата получения товара Покупателем на складе Поставщика, которая указывается в товарной накладной;</w:t>
       </w:r>
     </w:p>
     <w:p>
@@ -3407,7 +3857,23 @@
           <w:sz w:val="22"/>
           <w:szCs w:val="22"/>
         </w:rPr>
-        <w:t xml:space="preserve"> Право собственности на товар и риск случайной гибели Товара переходит к Покупателю с даты поставки.</w:t>
+        <w:t xml:space="preserve"> Право собственности на товар и риск случайной гибели Товара переходит к Покупателю </w:t>
+      </w:r>
+      <w:proofErr w:type="gramStart"/>
+      <w:r>
+        <w:rPr>
+          <w:sz w:val="22"/>
+          <w:szCs w:val="22"/>
+        </w:rPr>
+        <w:t>с даты поставки</w:t>
+      </w:r>
+      <w:proofErr w:type="gramEnd"/>
+      <w:r>
+        <w:rPr>
+          <w:sz w:val="22"/>
+          <w:szCs w:val="22"/>
+        </w:rPr>
+        <w:t>.</w:t>
       </w:r>
     </w:p>
     <w:p>
@@ -3646,12 +4112,85 @@
         </w:rPr>
         <w:tab/>
       </w:r>
-      <w:r>
-        <w:rPr>
-          <w:sz w:val="22"/>
-          <w:szCs w:val="22"/>
-        </w:rPr>
-        <w:t xml:space="preserve">На каждый Заказ Покупателя не позднее момента предоставления комплекта отгрузочных документов Поставщик предоставляет соответствующую Заказу электронную накладную, а так же до 11 утра следующего за размещением заказа Покупателем дня, Поставщик предоставляет Покупателю Реестр отгрузочных накладных, по заказам прошлого дня и удаленных заказов в формате документа Microsoft Office Excel с расширением *.xls, с полями: дата накладной, номер накладной, номер аптеки в кодировке Покупателя, сумма накладной, номер заказа. </w:t>
+      <w:proofErr w:type="gramStart"/>
+      <w:r>
+        <w:rPr>
+          <w:sz w:val="22"/>
+          <w:szCs w:val="22"/>
+        </w:rPr>
+        <w:t xml:space="preserve">На каждый Заказ Покупателя не позднее момента предоставления комплекта отгрузочных документов Поставщик предоставляет соответствующую Заказу электронную накладную, а так же до 11 утра следующего за размещением заказа Покупателем дня, Поставщик предоставляет Покупателю Реестр отгрузочных накладных, по заказам прошлого дня и удаленных заказов в формате документа </w:t>
+      </w:r>
+      <w:proofErr w:type="spellStart"/>
+      <w:r>
+        <w:rPr>
+          <w:sz w:val="22"/>
+          <w:szCs w:val="22"/>
+        </w:rPr>
+        <w:t>Microsoft</w:t>
+      </w:r>
+      <w:proofErr w:type="spellEnd"/>
+      <w:r>
+        <w:rPr>
+          <w:sz w:val="22"/>
+          <w:szCs w:val="22"/>
+        </w:rPr>
+        <w:t xml:space="preserve"> </w:t>
+      </w:r>
+      <w:proofErr w:type="spellStart"/>
+      <w:r>
+        <w:rPr>
+          <w:sz w:val="22"/>
+          <w:szCs w:val="22"/>
+        </w:rPr>
+        <w:t>Office</w:t>
+      </w:r>
+      <w:proofErr w:type="spellEnd"/>
+      <w:r>
+        <w:rPr>
+          <w:sz w:val="22"/>
+          <w:szCs w:val="22"/>
+        </w:rPr>
+        <w:t xml:space="preserve"> </w:t>
+      </w:r>
+      <w:proofErr w:type="spellStart"/>
+      <w:r>
+        <w:rPr>
+          <w:sz w:val="22"/>
+          <w:szCs w:val="22"/>
+        </w:rPr>
+        <w:t>Excel</w:t>
+      </w:r>
+      <w:proofErr w:type="spellEnd"/>
+      <w:r>
+        <w:rPr>
+          <w:sz w:val="22"/>
+          <w:szCs w:val="22"/>
+        </w:rPr>
+        <w:t xml:space="preserve"> с расширением *.</w:t>
+      </w:r>
+      <w:proofErr w:type="spellStart"/>
+      <w:r>
+        <w:rPr>
+          <w:sz w:val="22"/>
+          <w:szCs w:val="22"/>
+        </w:rPr>
+        <w:t>xls</w:t>
+      </w:r>
+      <w:proofErr w:type="spellEnd"/>
+      <w:r>
+        <w:rPr>
+          <w:sz w:val="22"/>
+          <w:szCs w:val="22"/>
+        </w:rPr>
+        <w:t>, с полями: дата накладной, номер накладной, номер аптеки в</w:t>
+      </w:r>
+      <w:proofErr w:type="gramEnd"/>
+      <w:r>
+        <w:rPr>
+          <w:sz w:val="22"/>
+          <w:szCs w:val="22"/>
+        </w:rPr>
+        <w:t xml:space="preserve"> кодировке Покупателя, сумма накладной, номер заказа. </w:t>
       </w:r>
     </w:p>
     <w:p>
@@ -3848,7 +4387,6 @@
             <w:docPartGallery w:val="Quick Parts"/>
           </w:docPartList>
         </w:sdtPr>
-        <w:sdtEndPr/>
         <w:sdtContent>
           <w:r>
             <w:rPr>
@@ -3892,7 +4430,23 @@
           <w:sz w:val="22"/>
           <w:szCs w:val="22"/>
         </w:rPr>
-        <w:t xml:space="preserve"> календарных дней с даты поставки товаров Покупателю. </w:t>
+        <w:t xml:space="preserve"> календарных дней </w:t>
+      </w:r>
+      <w:proofErr w:type="gramStart"/>
+      <w:r>
+        <w:rPr>
+          <w:sz w:val="22"/>
+          <w:szCs w:val="22"/>
+        </w:rPr>
+        <w:t>с даты поставки</w:t>
+      </w:r>
+      <w:proofErr w:type="gramEnd"/>
+      <w:r>
+        <w:rPr>
+          <w:sz w:val="22"/>
+          <w:szCs w:val="22"/>
+        </w:rPr>
+        <w:t xml:space="preserve"> товаров Покупателю. </w:t>
       </w:r>
     </w:p>
     <w:p>
@@ -3918,7 +4472,23 @@
           <w:szCs w:val="22"/>
         </w:rPr>
         <w:lastRenderedPageBreak/>
-        <w:t>Продовольственные товары подлежат оплате Покупателем в срок не позднее чем 45 (сорок пять) календарных дней со дня его приемки Покупателем. Датой приемки товара является дата поставки товара</w:t>
+        <w:t xml:space="preserve">Продовольственные товары подлежат оплате Покупателем в срок не </w:t>
+      </w:r>
+      <w:proofErr w:type="gramStart"/>
+      <w:r>
+        <w:rPr>
+          <w:sz w:val="22"/>
+          <w:szCs w:val="22"/>
+        </w:rPr>
+        <w:t>позднее</w:t>
+      </w:r>
+      <w:proofErr w:type="gramEnd"/>
+      <w:r>
+        <w:rPr>
+          <w:sz w:val="22"/>
+          <w:szCs w:val="22"/>
+        </w:rPr>
+        <w:t xml:space="preserve"> чем 45 (сорок пять) календарных дней со дня его приемки Покупателем. Датой приемки товара является дата поставки товара</w:t>
       </w:r>
       <w:r>
         <w:rPr>
@@ -4171,12 +4741,29 @@
           <w:szCs w:val="22"/>
         </w:rPr>
       </w:pPr>
-      <w:r>
-        <w:rPr>
-          <w:sz w:val="22"/>
-          <w:szCs w:val="22"/>
-        </w:rPr>
-        <w:t>В случае обнаружения недовложений, излишков, позиций</w:t>
+      <w:proofErr w:type="gramStart"/>
+      <w:r>
+        <w:rPr>
+          <w:sz w:val="22"/>
+          <w:szCs w:val="22"/>
+        </w:rPr>
+        <w:t xml:space="preserve">В случае обнаружения </w:t>
+      </w:r>
+      <w:proofErr w:type="spellStart"/>
+      <w:r>
+        <w:rPr>
+          <w:sz w:val="22"/>
+          <w:szCs w:val="22"/>
+        </w:rPr>
+        <w:t>недовложений</w:t>
+      </w:r>
+      <w:proofErr w:type="spellEnd"/>
+      <w:r>
+        <w:rPr>
+          <w:sz w:val="22"/>
+          <w:szCs w:val="22"/>
+        </w:rPr>
+        <w:t>, излишков, позиций</w:t>
       </w:r>
       <w:r>
         <w:rPr>
@@ -4220,6 +4807,7 @@
         </w:rPr>
         <w:t xml:space="preserve">и в течение 10 (десяти) рабочих дней направить его Поставщику посредством электронной связи, что будет являться для него предъявленной претензией Покупателя. </w:t>
       </w:r>
+      <w:proofErr w:type="gramEnd"/>
     </w:p>
     <w:p>
       <w:pPr>
@@ -4243,7 +4831,23 @@
           <w:sz w:val="22"/>
           <w:szCs w:val="22"/>
         </w:rPr>
-        <w:t>Поставщик обязан рассмотреть полученную претензию в срок до 10 (десяти) рабочих дней с даты ее получения и подтвердить Покупателю её обоснованность или представить основания отказа.</w:t>
+        <w:t xml:space="preserve">Поставщик обязан рассмотреть полученную претензию в срок до 10 (десяти) рабочих дней </w:t>
+      </w:r>
+      <w:proofErr w:type="gramStart"/>
+      <w:r>
+        <w:rPr>
+          <w:sz w:val="22"/>
+          <w:szCs w:val="22"/>
+        </w:rPr>
+        <w:t>с даты</w:t>
+      </w:r>
+      <w:proofErr w:type="gramEnd"/>
+      <w:r>
+        <w:rPr>
+          <w:sz w:val="22"/>
+          <w:szCs w:val="22"/>
+        </w:rPr>
+        <w:t xml:space="preserve"> ее получения и подтвердить Покупателю её обоснованность или представить основания отказа.</w:t>
       </w:r>
     </w:p>
     <w:p>
@@ -4263,12 +4867,21 @@
           <w:szCs w:val="22"/>
         </w:rPr>
       </w:pPr>
-      <w:r>
-        <w:rPr>
-          <w:sz w:val="22"/>
-          <w:szCs w:val="22"/>
-        </w:rPr>
-        <w:t>Не позднее 10 числа месяца, следующим за отчетным, Поставщик предоставляет реестр подтвержденных и принятых претензий, полученных от Покупателя в течение отчетного периода. Отчетным периодом является календарный месяц.</w:t>
+      <w:proofErr w:type="gramStart"/>
+      <w:r>
+        <w:rPr>
+          <w:sz w:val="22"/>
+          <w:szCs w:val="22"/>
+        </w:rPr>
+        <w:t>Не позднее 10 числа месяца, следующим за отчетным, Поставщик предоставляет реестр подтвержденных и принятых претензий, полученных от Покупателя в течение отчетного периода.</w:t>
+      </w:r>
+      <w:proofErr w:type="gramEnd"/>
+      <w:r>
+        <w:rPr>
+          <w:sz w:val="22"/>
+          <w:szCs w:val="22"/>
+        </w:rPr>
+        <w:t xml:space="preserve"> Отчетным периодом является календарный месяц.</w:t>
       </w:r>
     </w:p>
     <w:p>
@@ -4368,7 +4981,23 @@
           <w:sz w:val="22"/>
           <w:szCs w:val="22"/>
         </w:rPr>
-        <w:t>Претензии по несоответствию установленного Поставщиком минимального срока годности сроку годности, маркированному на индивидуальной упаковке, могут быть предъявлены Покупателем Поставщику в течение 10 (десяти) рабочих с даты подписания Сторонами приемо-сдаточной документации.</w:t>
+        <w:t xml:space="preserve">Претензии по несоответствию установленного Поставщиком минимального срока годности сроку годности, маркированному на индивидуальной упаковке, могут быть предъявлены Покупателем Поставщику в течение 10 (десяти) рабочих </w:t>
+      </w:r>
+      <w:proofErr w:type="gramStart"/>
+      <w:r>
+        <w:rPr>
+          <w:sz w:val="22"/>
+          <w:szCs w:val="22"/>
+        </w:rPr>
+        <w:t>с даты подписания</w:t>
+      </w:r>
+      <w:proofErr w:type="gramEnd"/>
+      <w:r>
+        <w:rPr>
+          <w:sz w:val="22"/>
+          <w:szCs w:val="22"/>
+        </w:rPr>
+        <w:t xml:space="preserve"> Сторонами приемо-сдаточной документации.</w:t>
       </w:r>
       <w:r>
         <w:rPr>
@@ -4493,7 +5122,23 @@
           <w:sz w:val="22"/>
           <w:szCs w:val="22"/>
         </w:rPr>
-        <w:t>тву должно быть подтверждено Актом экспертизы, проводимой компетентной незаинтересованной организацией, имеющей соответствующую государственную аккредитацию. Поставщик обязан рассмотреть полученную претензию в срок - 10 (Десять) рабочих дней с даты ее получения.</w:t>
+        <w:t xml:space="preserve">тву должно быть подтверждено Актом экспертизы, проводимой компетентной незаинтересованной организацией, имеющей соответствующую государственную аккредитацию. Поставщик обязан рассмотреть полученную претензию в срок - 10 (Десять) рабочих дней </w:t>
+      </w:r>
+      <w:proofErr w:type="gramStart"/>
+      <w:r>
+        <w:rPr>
+          <w:sz w:val="22"/>
+          <w:szCs w:val="22"/>
+        </w:rPr>
+        <w:t>с даты</w:t>
+      </w:r>
+      <w:proofErr w:type="gramEnd"/>
+      <w:r>
+        <w:rPr>
+          <w:sz w:val="22"/>
+          <w:szCs w:val="22"/>
+        </w:rPr>
+        <w:t xml:space="preserve"> ее получения.</w:t>
       </w:r>
     </w:p>
     <w:p>
@@ -4543,7 +5188,23 @@
           <w:sz w:val="22"/>
           <w:szCs w:val="22"/>
         </w:rPr>
-        <w:t>Поставщик вправе по своему запросу получить образец Товара, по которому заявлена претензия по качеству и провести повторную экспертизу.</w:t>
+        <w:t xml:space="preserve">Поставщик вправе по своему запросу получить образец Товара, по которому заявлена претензия по качеству и </w:t>
+      </w:r>
+      <w:proofErr w:type="gramStart"/>
+      <w:r>
+        <w:rPr>
+          <w:sz w:val="22"/>
+          <w:szCs w:val="22"/>
+        </w:rPr>
+        <w:t>провести</w:t>
+      </w:r>
+      <w:proofErr w:type="gramEnd"/>
+      <w:r>
+        <w:rPr>
+          <w:sz w:val="22"/>
+          <w:szCs w:val="22"/>
+        </w:rPr>
+        <w:t xml:space="preserve"> повторную экспертизу.</w:t>
       </w:r>
     </w:p>
     <w:p>
@@ -4762,6 +5423,7 @@
           <w:szCs w:val="22"/>
         </w:rPr>
       </w:pPr>
+      <w:proofErr w:type="gramStart"/>
       <w:r>
         <w:rPr>
           <w:sz w:val="22"/>
@@ -4781,7 +5443,15 @@
           <w:sz w:val="22"/>
           <w:szCs w:val="22"/>
         </w:rPr>
-        <w:t>дня с даты (приемки) поставки продовольственного товара. По истечении указанного в настоящем пункте срока применение мер ответственности за нарушение исполнения обязательств по оплате продовольственного товара производится в соответствии с условиями Договора.</w:t>
+        <w:t>дня с даты (приемки) поставки продовольственного товара.</w:t>
+      </w:r>
+      <w:proofErr w:type="gramEnd"/>
+      <w:r>
+        <w:rPr>
+          <w:sz w:val="22"/>
+          <w:szCs w:val="22"/>
+        </w:rPr>
+        <w:t xml:space="preserve"> По истечении указанного в настоящем пункте срока применение мер ответственности за нарушение исполнения обязательств по оплате продовольственного товара производится в соответствии с условиями Договора.</w:t>
       </w:r>
     </w:p>
     <w:p>
@@ -4822,7 +5492,6 @@
             <w:docPartGallery w:val="Quick Parts"/>
           </w:docPartList>
         </w:sdtPr>
-        <w:sdtEndPr/>
         <w:sdtContent>
           <w:r>
             <w:rPr>
@@ -4921,12 +5590,37 @@
           <w:szCs w:val="22"/>
         </w:rPr>
       </w:pPr>
-      <w:r>
-        <w:rPr>
-          <w:sz w:val="22"/>
-          <w:szCs w:val="22"/>
-        </w:rPr>
-        <w:t>Стороны освобождаются от ответственности за частичное или полное неисполнение обязательств по настоящему Договору, если оно явилось следствием обстоятельств непреодолимой силы, например, пожара, наводнения, землетрясения, военных действий, эмбарго на экспорт и импорт и т. п., если эти обстоятельства непосредственно повлияли на исполнение настоящего Договора, и все разумные действия не могут привести к устранению их последствий. При этом срок исполнения обязательств по Договору отодвигается соразмерно времени, в течении которого действовали такие обстоятельства и их последствия.</w:t>
+      <w:proofErr w:type="gramStart"/>
+      <w:r>
+        <w:rPr>
+          <w:sz w:val="22"/>
+          <w:szCs w:val="22"/>
+        </w:rPr>
+        <w:t>Стороны освобождаются от ответственности за частичное или полное неисполнение обязательств по настоящему Договору, если оно явилось следствием обстоятельств непреодолимой силы, например, пожара, наводнения, землетрясения, военных действий, эмбарго на экспорт и импорт и т. п., если эти обстоятельства непосредственно повлияли на исполнение настоящего Договора, и все разумные действия не могут привести к устранению их последствий.</w:t>
+      </w:r>
+      <w:proofErr w:type="gramEnd"/>
+      <w:r>
+        <w:rPr>
+          <w:sz w:val="22"/>
+          <w:szCs w:val="22"/>
+        </w:rPr>
+        <w:t xml:space="preserve"> При этом срок исполнения обязательств по Договору отодвигается соразмерно времени, в течени</w:t>
+      </w:r>
+      <w:proofErr w:type="gramStart"/>
+      <w:r>
+        <w:rPr>
+          <w:sz w:val="22"/>
+          <w:szCs w:val="22"/>
+        </w:rPr>
+        <w:t>и</w:t>
+      </w:r>
+      <w:proofErr w:type="gramEnd"/>
+      <w:r>
+        <w:rPr>
+          <w:sz w:val="22"/>
+          <w:szCs w:val="22"/>
+        </w:rPr>
+        <w:t xml:space="preserve"> которого действовали такие обстоятельства и их последствия.</w:t>
       </w:r>
     </w:p>
     <w:p>
@@ -4951,7 +5645,23 @@
           <w:sz w:val="22"/>
           <w:szCs w:val="22"/>
         </w:rPr>
-        <w:t>Сторона, у которой возникли обстоятельства, не позволяющие ей выполнить обязательства по настоящему Договору, обязана незамедлительно известить в письменном виде о наступлении и прекращении вышеуказанных обстоятельств другую Сторону. Несвоевременное извещение об обстоятельствах непреодолимой силы лишает соответствующую Сторону права ссылаться на них в будущем.</w:t>
+        <w:t>Сторона, у которой возникли обстоятельства, не позволяющие ей выполнить обязательства по настоящему Договору, обязана незамедлительно известить в письменном виде о наступлении и прекращении вышеуказанных обстоятель</w:t>
+      </w:r>
+      <w:proofErr w:type="gramStart"/>
+      <w:r>
+        <w:rPr>
+          <w:sz w:val="22"/>
+          <w:szCs w:val="22"/>
+        </w:rPr>
+        <w:t>ств др</w:t>
+      </w:r>
+      <w:proofErr w:type="gramEnd"/>
+      <w:r>
+        <w:rPr>
+          <w:sz w:val="22"/>
+          <w:szCs w:val="22"/>
+        </w:rPr>
+        <w:t>угую Сторону. Несвоевременное извещение об обстоятельствах непреодолимой силы лишает соответствующую Сторону права ссылаться на них в будущем.</w:t>
       </w:r>
     </w:p>
     <w:p>
@@ -5241,7 +5951,23 @@
           <w:sz w:val="22"/>
           <w:szCs w:val="22"/>
         </w:rPr>
-        <w:t>и/или не получения ответа на претензию</w:t>
+        <w:t xml:space="preserve">и/или </w:t>
+      </w:r>
+      <w:proofErr w:type="gramStart"/>
+      <w:r>
+        <w:rPr>
+          <w:sz w:val="22"/>
+          <w:szCs w:val="22"/>
+        </w:rPr>
+        <w:t>не получения</w:t>
+      </w:r>
+      <w:proofErr w:type="gramEnd"/>
+      <w:r>
+        <w:rPr>
+          <w:sz w:val="22"/>
+          <w:szCs w:val="22"/>
+        </w:rPr>
+        <w:t xml:space="preserve"> ответа на претензию</w:t>
       </w:r>
       <w:r>
         <w:rPr>
@@ -5497,7 +6223,23 @@
           <w:sz w:val="22"/>
           <w:szCs w:val="22"/>
         </w:rPr>
-        <w:t xml:space="preserve"> подписанной посредствам факсимильной связи на оригиналы вышеуказанной документации, в срок до 10 (Десяти) календарных дней с даты получения соответствующего запроса.</w:t>
+        <w:t xml:space="preserve"> подписанной посредствам факсимильной связи на оригиналы вышеуказанной документации, в срок до 10 (Десяти) календарных дней </w:t>
+      </w:r>
+      <w:proofErr w:type="gramStart"/>
+      <w:r>
+        <w:rPr>
+          <w:sz w:val="22"/>
+          <w:szCs w:val="22"/>
+        </w:rPr>
+        <w:t>с даты получения</w:t>
+      </w:r>
+      <w:proofErr w:type="gramEnd"/>
+      <w:r>
+        <w:rPr>
+          <w:sz w:val="22"/>
+          <w:szCs w:val="22"/>
+        </w:rPr>
+        <w:t xml:space="preserve"> соответствующего запроса.</w:t>
       </w:r>
     </w:p>
     <w:p>
@@ -5579,7 +6321,23 @@
           <w:sz w:val="22"/>
           <w:szCs w:val="22"/>
         </w:rPr>
-        <w:t xml:space="preserve">Договор вступает в силу с даты его подписания обеими сторонами и заключается на неопределённый срок. </w:t>
+        <w:t xml:space="preserve">Договор вступает в силу </w:t>
+      </w:r>
+      <w:proofErr w:type="gramStart"/>
+      <w:r>
+        <w:rPr>
+          <w:sz w:val="22"/>
+          <w:szCs w:val="22"/>
+        </w:rPr>
+        <w:t>с даты</w:t>
+      </w:r>
+      <w:proofErr w:type="gramEnd"/>
+      <w:r>
+        <w:rPr>
+          <w:sz w:val="22"/>
+          <w:szCs w:val="22"/>
+        </w:rPr>
+        <w:t xml:space="preserve"> его подписания обеими сторонами и заключается на неопределённый срок. </w:t>
       </w:r>
     </w:p>
     <w:p>
@@ -5699,7 +6457,7 @@
       <w:tblPr>
         <w:tblW w:w="9464" w:type="dxa"/>
         <w:tblLayout w:type="fixed"/>
-        <w:tblLook w:val="01E0" w:firstRow="1" w:lastRow="1" w:firstColumn="1" w:lastColumn="1" w:noHBand="0" w:noVBand="0"/>
+        <w:tblLook w:val="01E0"/>
       </w:tblPr>
       <w:tblGrid>
         <w:gridCol w:w="4644"/>
@@ -5823,7 +6581,6 @@
                 <w:docPartGallery w:val="Quick Parts"/>
               </w:docPartList>
             </w:sdtPr>
-            <w:sdtEndPr/>
             <w:sdtContent>
               <w:p>
                 <w:pPr>
@@ -5842,7 +6599,27 @@
                     <w:szCs w:val="22"/>
                     <w:lang w:val="en-US"/>
                   </w:rPr>
-                  <w:t>${document.assocs["</w:t>
+                  <w:t>${</w:t>
+                </w:r>
+                <w:proofErr w:type="gramStart"/>
+                <w:r>
+                  <w:rPr>
+                    <w:b/>
+                    <w:sz w:val="22"/>
+                    <w:szCs w:val="22"/>
+                    <w:lang w:val="en-US"/>
+                  </w:rPr>
+                  <w:t>document.assocs[</w:t>
+                </w:r>
+                <w:proofErr w:type="gramEnd"/>
+                <w:r>
+                  <w:rPr>
+                    <w:b/>
+                    <w:sz w:val="22"/>
+                    <w:szCs w:val="22"/>
+                    <w:lang w:val="en-US"/>
+                  </w:rPr>
+                  <w:t>"</w:t>
                 </w:r>
                 <w:r>
                   <w:rPr>
@@ -5925,7 +6702,6 @@
                 <w:docPartGallery w:val="Quick Parts"/>
               </w:docPartList>
             </w:sdtPr>
-            <w:sdtEndPr/>
             <w:sdtContent>
               <w:sdt>
                 <w:sdtPr>
@@ -5944,7 +6720,6 @@
                     <w:docPartGallery w:val="Quick Parts"/>
                   </w:docPartList>
                 </w:sdtPr>
-                <w:sdtEndPr/>
                 <w:sdtContent>
                   <w:p>
                     <w:pPr>
@@ -5970,14 +6745,28 @@
                           <w:docPartGallery w:val="Quick Parts"/>
                         </w:docPartList>
                       </w:sdtPr>
-                      <w:sdtEndPr/>
                       <w:sdtContent>
                         <w:r>
                           <w:rPr>
                             <w:szCs w:val="22"/>
                             <w:lang w:val="en-US"/>
                           </w:rPr>
-                          <w:t xml:space="preserve">[#[#if </w:t>
+                          <w:t>[#</w:t>
+                        </w:r>
+                        <w:r>
+                          <w:rPr>
+                            <w:sz w:val="22"/>
+                            <w:szCs w:val="22"/>
+                            <w:lang w:val="en-US"/>
+                          </w:rPr>
+                          <w:t>[#attempt]</w:t>
+                        </w:r>
+                        <w:r>
+                          <w:rPr>
+                            <w:szCs w:val="22"/>
+                            <w:lang w:val="en-US"/>
+                          </w:rPr>
+                          <w:t xml:space="preserve">[#if </w:t>
                         </w:r>
                         <w:sdt>
                           <w:sdtPr>
@@ -5994,7 +6783,6 @@
                               <w:docPartGallery w:val="Quick Parts"/>
                             </w:docPartList>
                           </w:sdtPr>
-                          <w:sdtEndPr/>
                           <w:sdtContent>
                             <w:r>
                               <w:rPr>
@@ -6042,6 +6830,14 @@
                           </w:rPr>
                           <w:t>]ИП [#else][/#if]</w:t>
                         </w:r>
+                        <w:r>
+                          <w:rPr>
+                            <w:sz w:val="22"/>
+                            <w:szCs w:val="22"/>
+                            <w:lang w:val="en-US"/>
+                          </w:rPr>
+                          <w:t>[#recover][/#attempt]</w:t>
+                        </w:r>
                       </w:sdtContent>
                     </w:sdt>
                     <w:r>
@@ -6060,7 +6856,31 @@
                         <w:szCs w:val="22"/>
                         <w:lang w:val="en-US"/>
                       </w:rPr>
-                      <w:t>${document.assocs["</w:t>
+                      <w:t>${</w:t>
+                    </w:r>
+                    <w:proofErr w:type="gramStart"/>
+                    <w:r>
+                      <w:rPr>
+                        <w:b/>
+                        <w:bCs/>
+                        <w:iCs/>
+                        <w:sz w:val="22"/>
+                        <w:szCs w:val="22"/>
+                        <w:lang w:val="en-US"/>
+                      </w:rPr>
+                      <w:t>document.assocs[</w:t>
+                    </w:r>
+                    <w:proofErr w:type="gramEnd"/>
+                    <w:r>
+                      <w:rPr>
+                        <w:b/>
+                        <w:bCs/>
+                        <w:iCs/>
+                        <w:sz w:val="22"/>
+                        <w:szCs w:val="22"/>
+                        <w:lang w:val="en-US"/>
+                      </w:rPr>
+                      <w:t>"</w:t>
                     </w:r>
                     <w:r>
                       <w:rPr>
@@ -6110,7 +6930,6 @@
                 <w:docPartGallery w:val="Quick Parts"/>
               </w:docPartList>
             </w:sdtPr>
-            <w:sdtEndPr/>
             <w:sdtContent>
               <w:p>
                 <w:pPr>
@@ -6215,6 +7034,7 @@
                     <w:szCs w:val="22"/>
                     <w:lang w:val="en-US"/>
                   </w:rPr>
+                  <w:lastRenderedPageBreak/>
                   <w:t>${document.assocs["</w:t>
                 </w:r>
                 <w:r>
@@ -6223,16 +7043,7 @@
                     <w:szCs w:val="22"/>
                     <w:lang w:val="en-US"/>
                   </w:rPr>
-                  <w:t>contracts:agreementLegalEn</w:t>
-                </w:r>
-                <w:r>
-                  <w:rPr>
-                    <w:sz w:val="22"/>
-                    <w:szCs w:val="22"/>
-                    <w:lang w:val="en-US"/>
-                  </w:rPr>
-                  <w:lastRenderedPageBreak/>
-                  <w:t>tity</w:t>
+                  <w:t>contracts:agreementLegalEntity</w:t>
                 </w:r>
                 <w:r>
                   <w:rPr>
@@ -6602,7 +7413,25 @@
                     <w:szCs w:val="22"/>
                     <w:lang w:val="en-US"/>
                   </w:rPr>
-                  <w:t>${document.assocs["contracts:</w:t>
+                  <w:t>${</w:t>
+                </w:r>
+                <w:proofErr w:type="gramStart"/>
+                <w:r>
+                  <w:rPr>
+                    <w:sz w:val="22"/>
+                    <w:szCs w:val="22"/>
+                    <w:lang w:val="en-US"/>
+                  </w:rPr>
+                  <w:t>document.assocs[</w:t>
+                </w:r>
+                <w:proofErr w:type="gramEnd"/>
+                <w:r>
+                  <w:rPr>
+                    <w:sz w:val="22"/>
+                    <w:szCs w:val="22"/>
+                    <w:lang w:val="en-US"/>
+                  </w:rPr>
+                  <w:t>"contracts:</w:t>
                 </w:r>
                 <w:r>
                   <w:rPr>
@@ -6728,6 +7557,7 @@
                     <w:lang w:val="en-US"/>
                   </w:rPr>
                 </w:pPr>
+                <w:proofErr w:type="gramStart"/>
                 <w:r>
                   <w:rPr>
                     <w:sz w:val="22"/>
@@ -6735,6 +7565,7 @@
                   </w:rPr>
                   <w:t>Р</w:t>
                 </w:r>
+                <w:proofErr w:type="gramEnd"/>
                 <w:r>
                   <w:rPr>
                     <w:sz w:val="22"/>
@@ -6885,6 +7716,7 @@
                     <w:lang w:val="en-US"/>
                   </w:rPr>
                 </w:pPr>
+                <w:proofErr w:type="gramStart"/>
                 <w:r>
                   <w:rPr>
                     <w:sz w:val="22"/>
@@ -6892,6 +7724,7 @@
                   </w:rPr>
                   <w:t>К</w:t>
                 </w:r>
+                <w:proofErr w:type="gramEnd"/>
                 <w:r>
                   <w:rPr>
                     <w:sz w:val="22"/>
@@ -7043,7 +7876,6 @@
                     <w:docPartGallery w:val="Quick Parts"/>
                   </w:docPartList>
                 </w:sdtPr>
-                <w:sdtEndPr/>
                 <w:sdtContent>
                   <w:p>
                     <w:pPr>
@@ -7156,6 +7988,7 @@
                         <w:szCs w:val="22"/>
                         <w:lang w:val="en-US"/>
                       </w:rPr>
+                      <w:lastRenderedPageBreak/>
                       <w:t>${document.assocs["</w:t>
                     </w:r>
                     <w:r>
@@ -7172,16 +8005,7 @@
                         <w:szCs w:val="22"/>
                         <w:lang w:val="en-US"/>
                       </w:rPr>
-                      <w:t>"][0].pr</w:t>
-                    </w:r>
-                    <w:r>
-                      <w:rPr>
-                        <w:sz w:val="22"/>
-                        <w:szCs w:val="22"/>
-                        <w:lang w:val="en-US"/>
-                      </w:rPr>
-                      <w:lastRenderedPageBreak/>
-                      <w:t>operties["</w:t>
+                      <w:t>"][0].properties["</w:t>
                     </w:r>
                     <w:r>
                       <w:rPr>
@@ -7229,7 +8053,22 @@
                             <w:szCs w:val="22"/>
                             <w:lang w:val="en-US"/>
                           </w:rPr>
-                          <w:t xml:space="preserve">[#[#if </w:t>
+                          <w:t>[#</w:t>
+                        </w:r>
+                        <w:r>
+                          <w:rPr>
+                            <w:sz w:val="22"/>
+                            <w:szCs w:val="22"/>
+                            <w:lang w:val="en-US"/>
+                          </w:rPr>
+                          <w:t>[#attempt]</w:t>
+                        </w:r>
+                        <w:r>
+                          <w:rPr>
+                            <w:szCs w:val="22"/>
+                            <w:lang w:val="en-US"/>
+                          </w:rPr>
+                          <w:t xml:space="preserve">[#if </w:t>
                         </w:r>
                         <w:sdt>
                           <w:sdtPr>
@@ -7383,14 +8222,15 @@
                             <w:szCs w:val="22"/>
                             <w:lang w:val="en-US"/>
                           </w:rPr>
-                          <w:t xml:space="preserve"> </w:t>
+                          <w:t xml:space="preserve"> [/#if]</w:t>
                         </w:r>
                         <w:r>
                           <w:rPr>
+                            <w:sz w:val="22"/>
                             <w:szCs w:val="22"/>
                             <w:lang w:val="en-US"/>
                           </w:rPr>
-                          <w:t>[/#if]</w:t>
+                          <w:t>[#recover][/#attempt]</w:t>
                         </w:r>
                       </w:sdtContent>
                     </w:sdt>
@@ -7686,7 +8526,25 @@
                         <w:szCs w:val="22"/>
                         <w:lang w:val="en-US"/>
                       </w:rPr>
-                      <w:t>E-mail: ${document.assocs["contracts:contractor"][0].properties["</w:t>
+                      <w:t>E-mail: ${</w:t>
+                    </w:r>
+                    <w:proofErr w:type="gramStart"/>
+                    <w:r>
+                      <w:rPr>
+                        <w:sz w:val="22"/>
+                        <w:szCs w:val="22"/>
+                        <w:lang w:val="en-US"/>
+                      </w:rPr>
+                      <w:t>document.assocs[</w:t>
+                    </w:r>
+                    <w:proofErr w:type="gramEnd"/>
+                    <w:r>
+                      <w:rPr>
+                        <w:sz w:val="22"/>
+                        <w:szCs w:val="22"/>
+                        <w:lang w:val="en-US"/>
+                      </w:rPr>
+                      <w:t>"contracts:contractor"][0].properties["</w:t>
                     </w:r>
                     <w:r>
                       <w:rPr>
@@ -7782,6 +8640,7 @@
                         <w:lang w:val="en-US"/>
                       </w:rPr>
                     </w:pPr>
+                    <w:proofErr w:type="gramStart"/>
                     <w:r>
                       <w:rPr>
                         <w:sz w:val="22"/>
@@ -7789,6 +8648,7 @@
                       </w:rPr>
                       <w:t>Р</w:t>
                     </w:r>
+                    <w:proofErr w:type="gramEnd"/>
                     <w:r>
                       <w:rPr>
                         <w:sz w:val="22"/>
@@ -7899,6 +8759,7 @@
                         <w:lang w:val="en-US"/>
                       </w:rPr>
                     </w:pPr>
+                    <w:proofErr w:type="gramStart"/>
                     <w:r>
                       <w:rPr>
                         <w:sz w:val="22"/>
@@ -7906,6 +8767,7 @@
                       </w:rPr>
                       <w:t>К</w:t>
                     </w:r>
+                    <w:proofErr w:type="gramEnd"/>
                     <w:r>
                       <w:rPr>
                         <w:sz w:val="22"/>
@@ -8030,7 +8892,6 @@
                 <w:docPartGallery w:val="Quick Parts"/>
               </w:docPartList>
             </w:sdtPr>
-            <w:sdtEndPr/>
             <w:sdtContent>
               <w:p>
                 <w:pPr>
@@ -8041,6 +8902,7 @@
                     <w:lang w:val="en-US"/>
                   </w:rPr>
                 </w:pPr>
+                <w:proofErr w:type="spellStart"/>
                 <w:r>
                   <w:rPr>
                     <w:b/>
@@ -8050,6 +8912,7 @@
                   </w:rPr>
                   <w:t>Директор</w:t>
                 </w:r>
+                <w:proofErr w:type="spellEnd"/>
               </w:p>
             </w:sdtContent>
           </w:sdt>
@@ -8116,7 +8979,6 @@
                   <w:docPartGallery w:val="Quick Parts"/>
                 </w:docPartList>
               </w:sdtPr>
-              <w:sdtEndPr/>
               <w:sdtContent>
                 <w:r>
                   <w:rPr>
@@ -8143,8 +9005,9 @@
                     <w:szCs w:val="22"/>
                     <w:lang w:val="en-US"/>
                   </w:rPr>
-                  <w:t>"][0].assocs["idocs:generalDirector"][0] /]${director.properties['cm:lastName']!} ${di</w:t>
-                </w:r>
+                  <w:t>"][0].assocs["idocs:generalDirector"][0] /]${</w:t>
+                </w:r>
+                <w:proofErr w:type="spellStart"/>
                 <w:r>
                   <w:rPr>
                     <w:b/>
@@ -8152,8 +9015,9 @@
                     <w:szCs w:val="22"/>
                     <w:lang w:val="en-US"/>
                   </w:rPr>
-                  <w:t>rector.properties['cm:firstName'</w:t>
-                </w:r>
+                  <w:t>director.properties</w:t>
+                </w:r>
+                <w:proofErr w:type="spellEnd"/>
                 <w:r>
                   <w:rPr>
                     <w:b/>
@@ -8161,6 +9025,95 @@
                     <w:szCs w:val="22"/>
                     <w:lang w:val="en-US"/>
                   </w:rPr>
+                  <w:t>['</w:t>
+                </w:r>
+                <w:proofErr w:type="spellStart"/>
+                <w:r>
+                  <w:rPr>
+                    <w:b/>
+                    <w:sz w:val="22"/>
+                    <w:szCs w:val="22"/>
+                    <w:lang w:val="en-US"/>
+                  </w:rPr>
+                  <w:t>cm:lastName</w:t>
+                </w:r>
+                <w:proofErr w:type="spellEnd"/>
+                <w:r>
+                  <w:rPr>
+                    <w:b/>
+                    <w:sz w:val="22"/>
+                    <w:szCs w:val="22"/>
+                    <w:lang w:val="en-US"/>
+                  </w:rPr>
+                  <w:t>']!} ${</w:t>
+                </w:r>
+                <w:proofErr w:type="spellStart"/>
+                <w:proofErr w:type="gramStart"/>
+                <w:r>
+                  <w:rPr>
+                    <w:b/>
+                    <w:sz w:val="22"/>
+                    <w:szCs w:val="22"/>
+                    <w:lang w:val="en-US"/>
+                  </w:rPr>
+                  <w:t>di</w:t>
+                </w:r>
+                <w:r>
+                  <w:rPr>
+                    <w:b/>
+                    <w:sz w:val="22"/>
+                    <w:szCs w:val="22"/>
+                    <w:lang w:val="en-US"/>
+                  </w:rPr>
+                  <w:t>rector.properties</w:t>
+                </w:r>
+                <w:proofErr w:type="spellEnd"/>
+                <w:r>
+                  <w:rPr>
+                    <w:b/>
+                    <w:sz w:val="22"/>
+                    <w:szCs w:val="22"/>
+                    <w:lang w:val="en-US"/>
+                  </w:rPr>
+                  <w:t>[</w:t>
+                </w:r>
+                <w:proofErr w:type="gramEnd"/>
+                <w:r>
+                  <w:rPr>
+                    <w:b/>
+                    <w:sz w:val="22"/>
+                    <w:szCs w:val="22"/>
+                    <w:lang w:val="en-US"/>
+                  </w:rPr>
+                  <w:t>'</w:t>
+                </w:r>
+                <w:proofErr w:type="spellStart"/>
+                <w:r>
+                  <w:rPr>
+                    <w:b/>
+                    <w:sz w:val="22"/>
+                    <w:szCs w:val="22"/>
+                    <w:lang w:val="en-US"/>
+                  </w:rPr>
+                  <w:t>cm:firstName</w:t>
+                </w:r>
+                <w:proofErr w:type="spellEnd"/>
+                <w:r>
+                  <w:rPr>
+                    <w:b/>
+                    <w:sz w:val="22"/>
+                    <w:szCs w:val="22"/>
+                    <w:lang w:val="en-US"/>
+                  </w:rPr>
+                  <w:t>'</w:t>
+                </w:r>
+                <w:r>
+                  <w:rPr>
+                    <w:b/>
+                    <w:sz w:val="22"/>
+                    <w:szCs w:val="22"/>
+                    <w:lang w:val="en-US"/>
+                  </w:rPr>
                   <w:t>]!}</w:t>
                 </w:r>
                 <w:r>
@@ -8170,8 +9123,10 @@
                     <w:szCs w:val="22"/>
                     <w:lang w:val="en-US"/>
                   </w:rPr>
-                  <w:t xml:space="preserve"> ${directo</w:t>
-                </w:r>
+                  <w:t xml:space="preserve"> ${</w:t>
+                </w:r>
+                <w:proofErr w:type="spellStart"/>
+                <w:proofErr w:type="gramStart"/>
                 <w:r>
                   <w:rPr>
                     <w:b/>
@@ -8179,7 +9134,56 @@
                     <w:szCs w:val="22"/>
                     <w:lang w:val="en-US"/>
                   </w:rPr>
-                  <w:t>r.properties['cm:middleName']!}</w:t>
+                  <w:t>directo</w:t>
+                </w:r>
+                <w:r>
+                  <w:rPr>
+                    <w:b/>
+                    <w:sz w:val="22"/>
+                    <w:szCs w:val="22"/>
+                    <w:lang w:val="en-US"/>
+                  </w:rPr>
+                  <w:t>r.properties</w:t>
+                </w:r>
+                <w:proofErr w:type="spellEnd"/>
+                <w:r>
+                  <w:rPr>
+                    <w:b/>
+                    <w:sz w:val="22"/>
+                    <w:szCs w:val="22"/>
+                    <w:lang w:val="en-US"/>
+                  </w:rPr>
+                  <w:t>[</w:t>
+                </w:r>
+                <w:proofErr w:type="gramEnd"/>
+                <w:r>
+                  <w:rPr>
+                    <w:b/>
+                    <w:sz w:val="22"/>
+                    <w:szCs w:val="22"/>
+                    <w:lang w:val="en-US"/>
+                  </w:rPr>
+                  <w:t>'</w:t>
+                </w:r>
+                <w:proofErr w:type="spellStart"/>
+                <w:r>
+                  <w:rPr>
+                    <w:b/>
+                    <w:sz w:val="22"/>
+                    <w:szCs w:val="22"/>
+                    <w:lang w:val="en-US"/>
+                  </w:rPr>
+                  <w:t>cm:middleName</w:t>
+                </w:r>
+                <w:proofErr w:type="spellEnd"/>
+                <w:r>
+                  <w:rPr>
+                    <w:b/>
+                    <w:sz w:val="22"/>
+                    <w:szCs w:val="22"/>
+                    <w:lang w:val="en-US"/>
+                  </w:rPr>
+                  <w:t>']!}</w:t>
                 </w:r>
                 <w:bookmarkStart w:id="9" w:name="_GoBack"/>
                 <w:bookmarkEnd w:id="9"/>
@@ -8240,7 +9244,6 @@
                 <w:docPartGallery w:val="Quick Parts"/>
               </w:docPartList>
             </w:sdtPr>
-            <w:sdtEndPr/>
             <w:sdtContent>
               <w:p>
                 <w:pPr>
@@ -8252,6 +9255,7 @@
                     <w:lang w:val="en-US"/>
                   </w:rPr>
                 </w:pPr>
+                <w:proofErr w:type="spellStart"/>
                 <w:r>
                   <w:rPr>
                     <w:b/>
@@ -8261,6 +9265,7 @@
                   </w:rPr>
                   <w:t>Директор</w:t>
                 </w:r>
+                <w:proofErr w:type="spellEnd"/>
               </w:p>
             </w:sdtContent>
           </w:sdt>
@@ -8331,7 +9336,6 @@
                   <w:docPartGallery w:val="Quick Parts"/>
                 </w:docPartList>
               </w:sdtPr>
-              <w:sdtEndPr/>
               <w:sdtContent>
                 <w:r>
                   <w:rPr>
@@ -8340,7 +9344,27 @@
                     <w:szCs w:val="22"/>
                     <w:lang w:val="en-US"/>
                   </w:rPr>
-                  <w:t>${document.assocs["</w:t>
+                  <w:t>${</w:t>
+                </w:r>
+                <w:proofErr w:type="gramStart"/>
+                <w:r>
+                  <w:rPr>
+                    <w:b/>
+                    <w:sz w:val="22"/>
+                    <w:szCs w:val="22"/>
+                    <w:lang w:val="en-US"/>
+                  </w:rPr>
+                  <w:t>document.assocs[</w:t>
+                </w:r>
+                <w:proofErr w:type="gramEnd"/>
+                <w:r>
+                  <w:rPr>
+                    <w:b/>
+                    <w:sz w:val="22"/>
+                    <w:szCs w:val="22"/>
+                    <w:lang w:val="en-US"/>
+                  </w:rPr>
+                  <w:t>"</w:t>
                 </w:r>
                 <w:r>
                   <w:rPr>
@@ -8449,7 +9473,7 @@
 </file>
 
 <file path=word/endnotes.xml><?xml version="1.0" encoding="utf-8"?>
-<w:endnotes xmlns:wpc="http://schemas.microsoft.com/office/word/2010/wordprocessingCanvas" xmlns:cx="http://schemas.microsoft.com/office/drawing/2014/chartex" xmlns:mc="http://schemas.openxmlformats.org/markup-compatibility/2006" xmlns:o="urn:schemas-microsoft-com:office:office" xmlns:r="http://schemas.openxmlformats.org/officeDocument/2006/relationships" xmlns:m="http://schemas.openxmlformats.org/officeDocument/2006/math" xmlns:v="urn:schemas-microsoft-com:vml" xmlns:wp14="http://schemas.microsoft.com/office/word/2010/wordprocessingDrawing" xmlns:wp="http://schemas.openxmlformats.org/drawingml/2006/wordprocessingDrawing" xmlns:w10="urn:schemas-microsoft-com:office:word" xmlns:w="http://schemas.openxmlformats.org/wordprocessingml/2006/main" xmlns:w14="http://schemas.microsoft.com/office/word/2010/wordml" xmlns:w15="http://schemas.microsoft.com/office/word/2012/wordml" xmlns:w16se="http://schemas.microsoft.com/office/word/2015/wordml/symex" xmlns:wpg="http://schemas.microsoft.com/office/word/2010/wordprocessingGroup" xmlns:wpi="http://schemas.microsoft.com/office/word/2010/wordprocessingInk" xmlns:wne="http://schemas.microsoft.com/office/word/2006/wordml" xmlns:wps="http://schemas.microsoft.com/office/word/2010/wordprocessingShape" mc:Ignorable="w14 w15 w16se wp14">
+<w:endnotes xmlns:ve="http://schemas.openxmlformats.org/markup-compatibility/2006" xmlns:o="urn:schemas-microsoft-com:office:office" xmlns:r="http://schemas.openxmlformats.org/officeDocument/2006/relationships" xmlns:m="http://schemas.openxmlformats.org/officeDocument/2006/math" xmlns:v="urn:schemas-microsoft-com:vml" xmlns:wp="http://schemas.openxmlformats.org/drawingml/2006/wordprocessingDrawing" xmlns:w10="urn:schemas-microsoft-com:office:word" xmlns:w="http://schemas.openxmlformats.org/wordprocessingml/2006/main" xmlns:wne="http://schemas.microsoft.com/office/word/2006/wordml">
   <w:endnote w:type="separator" w:id="-1">
     <w:p>
       <w:pPr>
@@ -8478,7 +9502,7 @@
 </file>
 
 <file path=word/footnotes.xml><?xml version="1.0" encoding="utf-8"?>
-<w:footnotes xmlns:wpc="http://schemas.microsoft.com/office/word/2010/wordprocessingCanvas" xmlns:cx="http://schemas.microsoft.com/office/drawing/2014/chartex" xmlns:mc="http://schemas.openxmlformats.org/markup-compatibility/2006" xmlns:o="urn:schemas-microsoft-com:office:office" xmlns:r="http://schemas.openxmlformats.org/officeDocument/2006/relationships" xmlns:m="http://schemas.openxmlformats.org/officeDocument/2006/math" xmlns:v="urn:schemas-microsoft-com:vml" xmlns:wp14="http://schemas.microsoft.com/office/word/2010/wordprocessingDrawing" xmlns:wp="http://schemas.openxmlformats.org/drawingml/2006/wordprocessingDrawing" xmlns:w10="urn:schemas-microsoft-com:office:word" xmlns:w="http://schemas.openxmlformats.org/wordprocessingml/2006/main" xmlns:w14="http://schemas.microsoft.com/office/word/2010/wordml" xmlns:w15="http://schemas.microsoft.com/office/word/2012/wordml" xmlns:w16se="http://schemas.microsoft.com/office/word/2015/wordml/symex" xmlns:wpg="http://schemas.microsoft.com/office/word/2010/wordprocessingGroup" xmlns:wpi="http://schemas.microsoft.com/office/word/2010/wordprocessingInk" xmlns:wne="http://schemas.microsoft.com/office/word/2006/wordml" xmlns:wps="http://schemas.microsoft.com/office/word/2010/wordprocessingShape" mc:Ignorable="w14 w15 w16se wp14">
+<w:footnotes xmlns:ve="http://schemas.openxmlformats.org/markup-compatibility/2006" xmlns:o="urn:schemas-microsoft-com:office:office" xmlns:r="http://schemas.openxmlformats.org/officeDocument/2006/relationships" xmlns:m="http://schemas.openxmlformats.org/officeDocument/2006/math" xmlns:v="urn:schemas-microsoft-com:vml" xmlns:wp="http://schemas.openxmlformats.org/drawingml/2006/wordprocessingDrawing" xmlns:w10="urn:schemas-microsoft-com:office:word" xmlns:w="http://schemas.openxmlformats.org/wordprocessingml/2006/main" xmlns:wne="http://schemas.microsoft.com/office/word/2006/wordml">
   <w:footnote w:type="separator" w:id="-1">
     <w:p>
       <w:pPr>
@@ -8507,7 +9531,7 @@
 </file>
 
 <file path=word/header1.xml><?xml version="1.0" encoding="utf-8"?>
-<w:hdr xmlns:wpc="http://schemas.microsoft.com/office/word/2010/wordprocessingCanvas" xmlns:cx="http://schemas.microsoft.com/office/drawing/2014/chartex" xmlns:mc="http://schemas.openxmlformats.org/markup-compatibility/2006" xmlns:o="urn:schemas-microsoft-com:office:office" xmlns:r="http://schemas.openxmlformats.org/officeDocument/2006/relationships" xmlns:m="http://schemas.openxmlformats.org/officeDocument/2006/math" xmlns:v="urn:schemas-microsoft-com:vml" xmlns:wp14="http://schemas.microsoft.com/office/word/2010/wordprocessingDrawing" xmlns:wp="http://schemas.openxmlformats.org/drawingml/2006/wordprocessingDrawing" xmlns:w10="urn:schemas-microsoft-com:office:word" xmlns:w="http://schemas.openxmlformats.org/wordprocessingml/2006/main" xmlns:w14="http://schemas.microsoft.com/office/word/2010/wordml" xmlns:w15="http://schemas.microsoft.com/office/word/2012/wordml" xmlns:w16se="http://schemas.microsoft.com/office/word/2015/wordml/symex" xmlns:wpg="http://schemas.microsoft.com/office/word/2010/wordprocessingGroup" xmlns:wpi="http://schemas.microsoft.com/office/word/2010/wordprocessingInk" xmlns:wne="http://schemas.microsoft.com/office/word/2006/wordml" xmlns:wps="http://schemas.microsoft.com/office/word/2010/wordprocessingShape" mc:Ignorable="w14 w15 w16se wp14">
+<w:hdr xmlns:ve="http://schemas.openxmlformats.org/markup-compatibility/2006" xmlns:o="urn:schemas-microsoft-com:office:office" xmlns:r="http://schemas.openxmlformats.org/officeDocument/2006/relationships" xmlns:m="http://schemas.openxmlformats.org/officeDocument/2006/math" xmlns:v="urn:schemas-microsoft-com:vml" xmlns:wp="http://schemas.openxmlformats.org/drawingml/2006/wordprocessingDrawing" xmlns:w10="urn:schemas-microsoft-com:office:word" xmlns:w="http://schemas.openxmlformats.org/wordprocessingml/2006/main" xmlns:wne="http://schemas.microsoft.com/office/word/2006/wordml">
   <w:p>
     <w:pPr>
       <w:pStyle w:val="a7"/>
@@ -8619,8 +9643,8 @@
 </file>
 
 <file path=word/numbering.xml><?xml version="1.0" encoding="utf-8"?>
-<w:numbering xmlns:wpc="http://schemas.microsoft.com/office/word/2010/wordprocessingCanvas" xmlns:cx="http://schemas.microsoft.com/office/drawing/2014/chartex" xmlns:mc="http://schemas.openxmlformats.org/markup-compatibility/2006" xmlns:o="urn:schemas-microsoft-com:office:office" xmlns:r="http://schemas.openxmlformats.org/officeDocument/2006/relationships" xmlns:m="http://schemas.openxmlformats.org/officeDocument/2006/math" xmlns:v="urn:schemas-microsoft-com:vml" xmlns:wp14="http://schemas.microsoft.com/office/word/2010/wordprocessingDrawing" xmlns:wp="http://schemas.openxmlformats.org/drawingml/2006/wordprocessingDrawing" xmlns:w10="urn:schemas-microsoft-com:office:word" xmlns:w="http://schemas.openxmlformats.org/wordprocessingml/2006/main" xmlns:w14="http://schemas.microsoft.com/office/word/2010/wordml" xmlns:w15="http://schemas.microsoft.com/office/word/2012/wordml" xmlns:w16se="http://schemas.microsoft.com/office/word/2015/wordml/symex" xmlns:wpg="http://schemas.microsoft.com/office/word/2010/wordprocessingGroup" xmlns:wpi="http://schemas.microsoft.com/office/word/2010/wordprocessingInk" xmlns:wne="http://schemas.microsoft.com/office/word/2006/wordml" xmlns:wps="http://schemas.microsoft.com/office/word/2010/wordprocessingShape" mc:Ignorable="w14 w15 w16se wp14">
-  <w:abstractNum w:abstractNumId="0" w15:restartNumberingAfterBreak="0">
+<w:numbering xmlns:ve="http://schemas.openxmlformats.org/markup-compatibility/2006" xmlns:o="urn:schemas-microsoft-com:office:office" xmlns:r="http://schemas.openxmlformats.org/officeDocument/2006/relationships" xmlns:m="http://schemas.openxmlformats.org/officeDocument/2006/math" xmlns:v="urn:schemas-microsoft-com:vml" xmlns:wp="http://schemas.openxmlformats.org/drawingml/2006/wordprocessingDrawing" xmlns:w10="urn:schemas-microsoft-com:office:word" xmlns:w="http://schemas.openxmlformats.org/wordprocessingml/2006/main" xmlns:wne="http://schemas.microsoft.com/office/word/2006/wordml">
+  <w:abstractNum w:abstractNumId="0">
     <w:nsid w:val="03B8505C"/>
     <w:multiLevelType w:val="multilevel"/>
     <w:tmpl w:val="0419001F"/>
@@ -8706,7 +9730,7 @@
       </w:pPr>
     </w:lvl>
   </w:abstractNum>
-  <w:abstractNum w:abstractNumId="1" w15:restartNumberingAfterBreak="0">
+  <w:abstractNum w:abstractNumId="1">
     <w:nsid w:val="16736D89"/>
     <w:multiLevelType w:val="hybridMultilevel"/>
     <w:tmpl w:val="BDD88960"/>
@@ -8805,7 +9829,7 @@
 </file>
 
 <file path=word/styles.xml><?xml version="1.0" encoding="utf-8"?>
-<w:styles xmlns:mc="http://schemas.openxmlformats.org/markup-compatibility/2006" xmlns:r="http://schemas.openxmlformats.org/officeDocument/2006/relationships" xmlns:w="http://schemas.openxmlformats.org/wordprocessingml/2006/main" xmlns:w14="http://schemas.microsoft.com/office/word/2010/wordml" xmlns:w15="http://schemas.microsoft.com/office/word/2012/wordml" xmlns:w16se="http://schemas.microsoft.com/office/word/2015/wordml/symex" mc:Ignorable="w14 w15 w16se">
+<w:styles xmlns:r="http://schemas.openxmlformats.org/officeDocument/2006/relationships" xmlns:w="http://schemas.openxmlformats.org/wordprocessingml/2006/main">
   <w:docDefaults>
     <w:rPrDefault>
       <w:rPr>
@@ -8821,378 +9845,146 @@
       </w:pPr>
     </w:pPrDefault>
   </w:docDefaults>
-  <w:latentStyles w:defLockedState="0" w:defUIPriority="99" w:defSemiHidden="0" w:defUnhideWhenUsed="0" w:defQFormat="0" w:count="371">
-    <w:lsdException w:name="Normal" w:uiPriority="0" w:qFormat="1"/>
-    <w:lsdException w:name="heading 1" w:uiPriority="9" w:qFormat="1"/>
-    <w:lsdException w:name="heading 2" w:semiHidden="1" w:uiPriority="9" w:unhideWhenUsed="1" w:qFormat="1"/>
-    <w:lsdException w:name="heading 3" w:semiHidden="1" w:uiPriority="9" w:unhideWhenUsed="1" w:qFormat="1"/>
-    <w:lsdException w:name="heading 4" w:semiHidden="1" w:uiPriority="9" w:unhideWhenUsed="1" w:qFormat="1"/>
-    <w:lsdException w:name="heading 5" w:semiHidden="1" w:uiPriority="9" w:unhideWhenUsed="1" w:qFormat="1"/>
-    <w:lsdException w:name="heading 6" w:semiHidden="1" w:uiPriority="9" w:unhideWhenUsed="1" w:qFormat="1"/>
-    <w:lsdException w:name="heading 7" w:semiHidden="1" w:uiPriority="9" w:unhideWhenUsed="1" w:qFormat="1"/>
-    <w:lsdException w:name="heading 8" w:semiHidden="1" w:uiPriority="9" w:unhideWhenUsed="1" w:qFormat="1"/>
-    <w:lsdException w:name="heading 9" w:semiHidden="1" w:uiPriority="9" w:unhideWhenUsed="1" w:qFormat="1"/>
-    <w:lsdException w:name="index 1" w:semiHidden="1" w:unhideWhenUsed="1"/>
-    <w:lsdException w:name="index 2" w:semiHidden="1" w:unhideWhenUsed="1"/>
-    <w:lsdException w:name="index 3" w:semiHidden="1" w:unhideWhenUsed="1"/>
-    <w:lsdException w:name="index 4" w:semiHidden="1" w:unhideWhenUsed="1"/>
-    <w:lsdException w:name="index 5" w:semiHidden="1" w:unhideWhenUsed="1"/>
-    <w:lsdException w:name="index 6" w:semiHidden="1" w:unhideWhenUsed="1"/>
-    <w:lsdException w:name="index 7" w:semiHidden="1" w:unhideWhenUsed="1"/>
-    <w:lsdException w:name="index 8" w:semiHidden="1" w:unhideWhenUsed="1"/>
-    <w:lsdException w:name="index 9" w:semiHidden="1" w:unhideWhenUsed="1"/>
-    <w:lsdException w:name="toc 1" w:semiHidden="1" w:uiPriority="39" w:unhideWhenUsed="1"/>
-    <w:lsdException w:name="toc 2" w:semiHidden="1" w:uiPriority="39" w:unhideWhenUsed="1"/>
-    <w:lsdException w:name="toc 3" w:semiHidden="1" w:uiPriority="39" w:unhideWhenUsed="1"/>
-    <w:lsdException w:name="toc 4" w:semiHidden="1" w:uiPriority="39" w:unhideWhenUsed="1"/>
-    <w:lsdException w:name="toc 5" w:semiHidden="1" w:uiPriority="39" w:unhideWhenUsed="1"/>
-    <w:lsdException w:name="toc 6" w:semiHidden="1" w:uiPriority="39" w:unhideWhenUsed="1"/>
-    <w:lsdException w:name="toc 7" w:semiHidden="1" w:uiPriority="39" w:unhideWhenUsed="1"/>
-    <w:lsdException w:name="toc 8" w:semiHidden="1" w:uiPriority="39" w:unhideWhenUsed="1"/>
-    <w:lsdException w:name="toc 9" w:semiHidden="1" w:uiPriority="39" w:unhideWhenUsed="1"/>
-    <w:lsdException w:name="Normal Indent" w:semiHidden="1" w:unhideWhenUsed="1"/>
-    <w:lsdException w:name="footnote text" w:semiHidden="1" w:unhideWhenUsed="1"/>
-    <w:lsdException w:name="annotation text" w:semiHidden="1" w:unhideWhenUsed="1"/>
-    <w:lsdException w:name="header" w:semiHidden="1" w:unhideWhenUsed="1"/>
-    <w:lsdException w:name="footer" w:semiHidden="1" w:unhideWhenUsed="1"/>
-    <w:lsdException w:name="index heading" w:semiHidden="1" w:unhideWhenUsed="1"/>
-    <w:lsdException w:name="caption" w:semiHidden="1" w:uiPriority="35" w:unhideWhenUsed="1" w:qFormat="1"/>
-    <w:lsdException w:name="table of figures" w:semiHidden="1" w:unhideWhenUsed="1"/>
-    <w:lsdException w:name="envelope address" w:semiHidden="1" w:unhideWhenUsed="1"/>
-    <w:lsdException w:name="envelope return" w:semiHidden="1" w:unhideWhenUsed="1"/>
-    <w:lsdException w:name="footnote reference" w:semiHidden="1" w:unhideWhenUsed="1"/>
-    <w:lsdException w:name="annotation reference" w:semiHidden="1" w:unhideWhenUsed="1"/>
-    <w:lsdException w:name="line number" w:semiHidden="1" w:unhideWhenUsed="1"/>
-    <w:lsdException w:name="page number" w:semiHidden="1" w:unhideWhenUsed="1"/>
-    <w:lsdException w:name="endnote reference" w:semiHidden="1" w:unhideWhenUsed="1"/>
-    <w:lsdException w:name="endnote text" w:semiHidden="1" w:unhideWhenUsed="1"/>
-    <w:lsdException w:name="table of authorities" w:semiHidden="1" w:unhideWhenUsed="1"/>
-    <w:lsdException w:name="macro" w:semiHidden="1" w:unhideWhenUsed="1"/>
-    <w:lsdException w:name="toa heading" w:semiHidden="1" w:unhideWhenUsed="1"/>
-    <w:lsdException w:name="List" w:semiHidden="1" w:unhideWhenUsed="1"/>
-    <w:lsdException w:name="List Bullet" w:semiHidden="1" w:unhideWhenUsed="1"/>
-    <w:lsdException w:name="List Number" w:semiHidden="1" w:unhideWhenUsed="1"/>
-    <w:lsdException w:name="List 2" w:semiHidden="1" w:unhideWhenUsed="1"/>
-    <w:lsdException w:name="List 3" w:semiHidden="1" w:unhideWhenUsed="1"/>
-    <w:lsdException w:name="List 4" w:semiHidden="1" w:unhideWhenUsed="1"/>
-    <w:lsdException w:name="List 5" w:semiHidden="1" w:unhideWhenUsed="1"/>
-    <w:lsdException w:name="List Bullet 2" w:semiHidden="1" w:unhideWhenUsed="1"/>
-    <w:lsdException w:name="List Bullet 3" w:semiHidden="1" w:unhideWhenUsed="1"/>
-    <w:lsdException w:name="List Bullet 4" w:semiHidden="1" w:unhideWhenUsed="1"/>
-    <w:lsdException w:name="List Bullet 5" w:semiHidden="1" w:unhideWhenUsed="1"/>
-    <w:lsdException w:name="List Number 2" w:semiHidden="1" w:unhideWhenUsed="1"/>
-    <w:lsdException w:name="List Number 3" w:semiHidden="1" w:unhideWhenUsed="1"/>
-    <w:lsdException w:name="List Number 4" w:semiHidden="1" w:unhideWhenUsed="1"/>
-    <w:lsdException w:name="List Number 5" w:semiHidden="1" w:unhideWhenUsed="1"/>
-    <w:lsdException w:name="Title" w:uiPriority="0" w:qFormat="1"/>
-    <w:lsdException w:name="Closing" w:semiHidden="1" w:unhideWhenUsed="1"/>
-    <w:lsdException w:name="Signature" w:semiHidden="1" w:unhideWhenUsed="1"/>
-    <w:lsdException w:name="Default Paragraph Font" w:semiHidden="1" w:uiPriority="1" w:unhideWhenUsed="1"/>
-    <w:lsdException w:name="Body Text" w:semiHidden="1" w:uiPriority="0" w:unhideWhenUsed="1"/>
-    <w:lsdException w:name="Body Text Indent" w:semiHidden="1" w:unhideWhenUsed="1"/>
-    <w:lsdException w:name="List Continue" w:semiHidden="1" w:unhideWhenUsed="1"/>
-    <w:lsdException w:name="List Continue 2" w:semiHidden="1" w:unhideWhenUsed="1"/>
-    <w:lsdException w:name="List Continue 3" w:semiHidden="1" w:unhideWhenUsed="1"/>
-    <w:lsdException w:name="List Continue 4" w:semiHidden="1" w:unhideWhenUsed="1"/>
-    <w:lsdException w:name="List Continue 5" w:semiHidden="1" w:unhideWhenUsed="1"/>
-    <w:lsdException w:name="Message Header" w:semiHidden="1" w:unhideWhenUsed="1"/>
-    <w:lsdException w:name="Subtitle" w:uiPriority="11" w:qFormat="1"/>
-    <w:lsdException w:name="Salutation" w:semiHidden="1" w:unhideWhenUsed="1"/>
-    <w:lsdException w:name="Date" w:semiHidden="1" w:unhideWhenUsed="1"/>
-    <w:lsdException w:name="Body Text First Indent" w:semiHidden="1" w:unhideWhenUsed="1"/>
-    <w:lsdException w:name="Body Text First Indent 2" w:semiHidden="1" w:unhideWhenUsed="1"/>
-    <w:lsdException w:name="Note Heading" w:semiHidden="1" w:unhideWhenUsed="1"/>
-    <w:lsdException w:name="Body Text 2" w:semiHidden="1" w:unhideWhenUsed="1"/>
-    <w:lsdException w:name="Body Text 3" w:semiHidden="1" w:unhideWhenUsed="1"/>
-    <w:lsdException w:name="Body Text Indent 2" w:semiHidden="1" w:unhideWhenUsed="1"/>
-    <w:lsdException w:name="Body Text Indent 3" w:semiHidden="1" w:uiPriority="0" w:unhideWhenUsed="1"/>
-    <w:lsdException w:name="Block Text" w:semiHidden="1" w:unhideWhenUsed="1"/>
-    <w:lsdException w:name="Hyperlink" w:semiHidden="1" w:unhideWhenUsed="1"/>
-    <w:lsdException w:name="FollowedHyperlink" w:semiHidden="1" w:unhideWhenUsed="1"/>
-    <w:lsdException w:name="Strong" w:uiPriority="22" w:qFormat="1"/>
-    <w:lsdException w:name="Emphasis" w:uiPriority="20" w:qFormat="1"/>
-    <w:lsdException w:name="Document Map" w:semiHidden="1" w:unhideWhenUsed="1"/>
-    <w:lsdException w:name="Plain Text" w:semiHidden="1" w:unhideWhenUsed="1"/>
-    <w:lsdException w:name="E-mail Signature" w:semiHidden="1" w:unhideWhenUsed="1"/>
-    <w:lsdException w:name="HTML Top of Form" w:semiHidden="1" w:unhideWhenUsed="1"/>
-    <w:lsdException w:name="HTML Bottom of Form" w:semiHidden="1" w:unhideWhenUsed="1"/>
-    <w:lsdException w:name="Normal (Web)" w:semiHidden="1" w:unhideWhenUsed="1"/>
-    <w:lsdException w:name="HTML Acronym" w:semiHidden="1" w:unhideWhenUsed="1"/>
-    <w:lsdException w:name="HTML Address" w:semiHidden="1" w:unhideWhenUsed="1"/>
-    <w:lsdException w:name="HTML Cite" w:semiHidden="1" w:unhideWhenUsed="1"/>
-    <w:lsdException w:name="HTML Code" w:semiHidden="1" w:unhideWhenUsed="1"/>
-    <w:lsdException w:name="HTML Definition" w:semiHidden="1" w:unhideWhenUsed="1"/>
-    <w:lsdException w:name="HTML Keyboard" w:semiHidden="1" w:unhideWhenUsed="1"/>
-    <w:lsdException w:name="HTML Preformatted" w:semiHidden="1" w:unhideWhenUsed="1"/>
-    <w:lsdException w:name="HTML Sample" w:semiHidden="1" w:unhideWhenUsed="1"/>
-    <w:lsdException w:name="HTML Typewriter" w:semiHidden="1" w:unhideWhenUsed="1"/>
-    <w:lsdException w:name="HTML Variable" w:semiHidden="1" w:unhideWhenUsed="1"/>
-    <w:lsdException w:name="Normal Table" w:semiHidden="1" w:unhideWhenUsed="1"/>
-    <w:lsdException w:name="annotation subject" w:semiHidden="1" w:unhideWhenUsed="1"/>
-    <w:lsdException w:name="No List" w:semiHidden="1" w:unhideWhenUsed="1"/>
-    <w:lsdException w:name="Outline List 1" w:semiHidden="1" w:unhideWhenUsed="1"/>
-    <w:lsdException w:name="Outline List 2" w:semiHidden="1" w:unhideWhenUsed="1"/>
-    <w:lsdException w:name="Outline List 3" w:semiHidden="1" w:unhideWhenUsed="1"/>
-    <w:lsdException w:name="Table Simple 1" w:semiHidden="1" w:unhideWhenUsed="1"/>
-    <w:lsdException w:name="Table Simple 2" w:semiHidden="1" w:unhideWhenUsed="1"/>
-    <w:lsdException w:name="Table Simple 3" w:semiHidden="1" w:unhideWhenUsed="1"/>
-    <w:lsdException w:name="Table Classic 1" w:semiHidden="1" w:unhideWhenUsed="1"/>
-    <w:lsdException w:name="Table Classic 2" w:semiHidden="1" w:unhideWhenUsed="1"/>
-    <w:lsdException w:name="Table Classic 3" w:semiHidden="1" w:unhideWhenUsed="1"/>
-    <w:lsdException w:name="Table Classic 4" w:semiHidden="1" w:unhideWhenUsed="1"/>
-    <w:lsdException w:name="Table Colorful 1" w:semiHidden="1" w:unhideWhenUsed="1"/>
-    <w:lsdException w:name="Table Colorful 2" w:semiHidden="1" w:unhideWhenUsed="1"/>
-    <w:lsdException w:name="Table Colorful 3" w:semiHidden="1" w:unhideWhenUsed="1"/>
-    <w:lsdException w:name="Table Columns 1" w:semiHidden="1" w:unhideWhenUsed="1"/>
-    <w:lsdException w:name="Table Columns 2" w:semiHidden="1" w:unhideWhenUsed="1"/>
-    <w:lsdException w:name="Table Columns 3" w:semiHidden="1" w:unhideWhenUsed="1"/>
-    <w:lsdException w:name="Table Columns 4" w:semiHidden="1" w:unhideWhenUsed="1"/>
-    <w:lsdException w:name="Table Columns 5" w:semiHidden="1" w:unhideWhenUsed="1"/>
-    <w:lsdException w:name="Table Grid 1" w:semiHidden="1" w:unhideWhenUsed="1"/>
-    <w:lsdException w:name="Table Grid 2" w:semiHidden="1" w:unhideWhenUsed="1"/>
-    <w:lsdException w:name="Table Grid 3" w:semiHidden="1" w:unhideWhenUsed="1"/>
-    <w:lsdException w:name="Table Grid 4" w:semiHidden="1" w:unhideWhenUsed="1"/>
-    <w:lsdException w:name="Table Grid 5" w:semiHidden="1" w:unhideWhenUsed="1"/>
-    <w:lsdException w:name="Table Grid 6" w:semiHidden="1" w:unhideWhenUsed="1"/>
-    <w:lsdException w:name="Table Grid 7" w:semiHidden="1" w:unhideWhenUsed="1"/>
-    <w:lsdException w:name="Table Grid 8" w:semiHidden="1" w:unhideWhenUsed="1"/>
-    <w:lsdException w:name="Table List 1" w:semiHidden="1" w:unhideWhenUsed="1"/>
-    <w:lsdException w:name="Table List 2" w:semiHidden="1" w:unhideWhenUsed="1"/>
-    <w:lsdException w:name="Table List 3" w:semiHidden="1" w:unhideWhenUsed="1"/>
-    <w:lsdException w:name="Table List 4" w:semiHidden="1" w:unhideWhenUsed="1"/>
-    <w:lsdException w:name="Table List 5" w:semiHidden="1" w:unhideWhenUsed="1"/>
-    <w:lsdException w:name="Table List 6" w:semiHidden="1" w:unhideWhenUsed="1"/>
-    <w:lsdException w:name="Table List 7" w:semiHidden="1" w:unhideWhenUsed="1"/>
-    <w:lsdException w:name="Table List 8" w:semiHidden="1" w:unhideWhenUsed="1"/>
-    <w:lsdException w:name="Table 3D effects 1" w:semiHidden="1" w:unhideWhenUsed="1"/>
-    <w:lsdException w:name="Table 3D effects 2" w:semiHidden="1" w:unhideWhenUsed="1"/>
-    <w:lsdException w:name="Table 3D effects 3" w:semiHidden="1" w:unhideWhenUsed="1"/>
-    <w:lsdException w:name="Table Contemporary" w:semiHidden="1" w:unhideWhenUsed="1"/>
-    <w:lsdException w:name="Table Elegant" w:semiHidden="1" w:unhideWhenUsed="1"/>
-    <w:lsdException w:name="Table Professional" w:semiHidden="1" w:unhideWhenUsed="1"/>
-    <w:lsdException w:name="Table Subtle 1" w:semiHidden="1" w:unhideWhenUsed="1"/>
-    <w:lsdException w:name="Table Subtle 2" w:semiHidden="1" w:unhideWhenUsed="1"/>
-    <w:lsdException w:name="Table Web 1" w:semiHidden="1" w:unhideWhenUsed="1"/>
-    <w:lsdException w:name="Table Web 2" w:semiHidden="1" w:unhideWhenUsed="1"/>
-    <w:lsdException w:name="Table Web 3" w:semiHidden="1" w:unhideWhenUsed="1"/>
-    <w:lsdException w:name="Balloon Text" w:semiHidden="1" w:unhideWhenUsed="1"/>
-    <w:lsdException w:name="Table Grid" w:uiPriority="59"/>
-    <w:lsdException w:name="Table Theme" w:semiHidden="1" w:unhideWhenUsed="1"/>
-    <w:lsdException w:name="Placeholder Text" w:semiHidden="1"/>
-    <w:lsdException w:name="No Spacing" w:uiPriority="1" w:qFormat="1"/>
-    <w:lsdException w:name="Light Shading" w:uiPriority="60"/>
-    <w:lsdException w:name="Light List" w:uiPriority="61"/>
-    <w:lsdException w:name="Light Grid" w:uiPriority="62"/>
-    <w:lsdException w:name="Medium Shading 1" w:uiPriority="63"/>
-    <w:lsdException w:name="Medium Shading 2" w:uiPriority="64"/>
-    <w:lsdException w:name="Medium List 1" w:uiPriority="65"/>
-    <w:lsdException w:name="Medium List 2" w:uiPriority="66"/>
-    <w:lsdException w:name="Medium Grid 1" w:uiPriority="67"/>
-    <w:lsdException w:name="Medium Grid 2" w:uiPriority="68"/>
-    <w:lsdException w:name="Medium Grid 3" w:uiPriority="69"/>
-    <w:lsdException w:name="Dark List" w:uiPriority="70"/>
-    <w:lsdException w:name="Colorful Shading" w:uiPriority="71"/>
-    <w:lsdException w:name="Colorful List" w:uiPriority="72"/>
-    <w:lsdException w:name="Colorful Grid" w:uiPriority="73"/>
-    <w:lsdException w:name="Light Shading Accent 1" w:uiPriority="60"/>
-    <w:lsdException w:name="Light List Accent 1" w:uiPriority="61"/>
-    <w:lsdException w:name="Light Grid Accent 1" w:uiPriority="62"/>
-    <w:lsdException w:name="Medium Shading 1 Accent 1" w:uiPriority="63"/>
-    <w:lsdException w:name="Medium Shading 2 Accent 1" w:uiPriority="64"/>
-    <w:lsdException w:name="Medium List 1 Accent 1" w:uiPriority="65"/>
-    <w:lsdException w:name="Revision" w:semiHidden="1"/>
-    <w:lsdException w:name="List Paragraph" w:uiPriority="34" w:qFormat="1"/>
-    <w:lsdException w:name="Quote" w:uiPriority="29" w:qFormat="1"/>
-    <w:lsdException w:name="Intense Quote" w:uiPriority="30" w:qFormat="1"/>
-    <w:lsdException w:name="Medium List 2 Accent 1" w:uiPriority="66"/>
-    <w:lsdException w:name="Medium Grid 1 Accent 1" w:uiPriority="67"/>
-    <w:lsdException w:name="Medium Grid 2 Accent 1" w:uiPriority="68"/>
-    <w:lsdException w:name="Medium Grid 3 Accent 1" w:uiPriority="69"/>
-    <w:lsdException w:name="Dark List Accent 1" w:uiPriority="70"/>
-    <w:lsdException w:name="Colorful Shading Accent 1" w:uiPriority="71"/>
-    <w:lsdException w:name="Colorful List Accent 1" w:uiPriority="72"/>
-    <w:lsdException w:name="Colorful Grid Accent 1" w:uiPriority="73"/>
-    <w:lsdException w:name="Light Shading Accent 2" w:uiPriority="60"/>
-    <w:lsdException w:name="Light List Accent 2" w:uiPriority="61"/>
-    <w:lsdException w:name="Light Grid Accent 2" w:uiPriority="62"/>
-    <w:lsdException w:name="Medium Shading 1 Accent 2" w:uiPriority="63"/>
-    <w:lsdException w:name="Medium Shading 2 Accent 2" w:uiPriority="64"/>
-    <w:lsdException w:name="Medium List 1 Accent 2" w:uiPriority="65"/>
-    <w:lsdException w:name="Medium List 2 Accent 2" w:uiPriority="66"/>
-    <w:lsdException w:name="Medium Grid 1 Accent 2" w:uiPriority="67"/>
-    <w:lsdException w:name="Medium Grid 2 Accent 2" w:uiPriority="68"/>
-    <w:lsdException w:name="Medium Grid 3 Accent 2" w:uiPriority="69"/>
-    <w:lsdException w:name="Dark List Accent 2" w:uiPriority="70"/>
-    <w:lsdException w:name="Colorful Shading Accent 2" w:uiPriority="71"/>
-    <w:lsdException w:name="Colorful List Accent 2" w:uiPriority="72"/>
-    <w:lsdException w:name="Colorful Grid Accent 2" w:uiPriority="73"/>
-    <w:lsdException w:name="Light Shading Accent 3" w:uiPriority="60"/>
-    <w:lsdException w:name="Light List Accent 3" w:uiPriority="61"/>
-    <w:lsdException w:name="Light Grid Accent 3" w:uiPriority="62"/>
-    <w:lsdException w:name="Medium Shading 1 Accent 3" w:uiPriority="63"/>
-    <w:lsdException w:name="Medium Shading 2 Accent 3" w:uiPriority="64"/>
-    <w:lsdException w:name="Medium List 1 Accent 3" w:uiPriority="65"/>
-    <w:lsdException w:name="Medium List 2 Accent 3" w:uiPriority="66"/>
-    <w:lsdException w:name="Medium Grid 1 Accent 3" w:uiPriority="67"/>
-    <w:lsdException w:name="Medium Grid 2 Accent 3" w:uiPriority="68"/>
-    <w:lsdException w:name="Medium Grid 3 Accent 3" w:uiPriority="69"/>
-    <w:lsdException w:name="Dark List Accent 3" w:uiPriority="70"/>
-    <w:lsdException w:name="Colorful Shading Accent 3" w:uiPriority="71"/>
-    <w:lsdException w:name="Colorful List Accent 3" w:uiPriority="72"/>
-    <w:lsdException w:name="Colorful Grid Accent 3" w:uiPriority="73"/>
-    <w:lsdException w:name="Light Shading Accent 4" w:uiPriority="60"/>
-    <w:lsdException w:name="Light List Accent 4" w:uiPriority="61"/>
-    <w:lsdException w:name="Light Grid Accent 4" w:uiPriority="62"/>
-    <w:lsdException w:name="Medium Shading 1 Accent 4" w:uiPriority="63"/>
-    <w:lsdException w:name="Medium Shading 2 Accent 4" w:uiPriority="64"/>
-    <w:lsdException w:name="Medium List 1 Accent 4" w:uiPriority="65"/>
-    <w:lsdException w:name="Medium List 2 Accent 4" w:uiPriority="66"/>
-    <w:lsdException w:name="Medium Grid 1 Accent 4" w:uiPriority="67"/>
-    <w:lsdException w:name="Medium Grid 2 Accent 4" w:uiPriority="68"/>
-    <w:lsdException w:name="Medium Grid 3 Accent 4" w:uiPriority="69"/>
-    <w:lsdException w:name="Dark List Accent 4" w:uiPriority="70"/>
-    <w:lsdException w:name="Colorful Shading Accent 4" w:uiPriority="71"/>
-    <w:lsdException w:name="Colorful List Accent 4" w:uiPriority="72"/>
-    <w:lsdException w:name="Colorful Grid Accent 4" w:uiPriority="73"/>
-    <w:lsdException w:name="Light Shading Accent 5" w:uiPriority="60"/>
-    <w:lsdException w:name="Light List Accent 5" w:uiPriority="61"/>
-    <w:lsdException w:name="Light Grid Accent 5" w:uiPriority="62"/>
-    <w:lsdException w:name="Medium Shading 1 Accent 5" w:uiPriority="63"/>
-    <w:lsdException w:name="Medium Shading 2 Accent 5" w:uiPriority="64"/>
-    <w:lsdException w:name="Medium List 1 Accent 5" w:uiPriority="65"/>
-    <w:lsdException w:name="Medium List 2 Accent 5" w:uiPriority="66"/>
-    <w:lsdException w:name="Medium Grid 1 Accent 5" w:uiPriority="67"/>
-    <w:lsdException w:name="Medium Grid 2 Accent 5" w:uiPriority="68"/>
-    <w:lsdException w:name="Medium Grid 3 Accent 5" w:uiPriority="69"/>
-    <w:lsdException w:name="Dark List Accent 5" w:uiPriority="70"/>
-    <w:lsdException w:name="Colorful Shading Accent 5" w:uiPriority="71"/>
-    <w:lsdException w:name="Colorful List Accent 5" w:uiPriority="72"/>
-    <w:lsdException w:name="Colorful Grid Accent 5" w:uiPriority="73"/>
-    <w:lsdException w:name="Light Shading Accent 6" w:uiPriority="60"/>
-    <w:lsdException w:name="Light List Accent 6" w:uiPriority="61"/>
-    <w:lsdException w:name="Light Grid Accent 6" w:uiPriority="62"/>
-    <w:lsdException w:name="Medium Shading 1 Accent 6" w:uiPriority="63"/>
-    <w:lsdException w:name="Medium Shading 2 Accent 6" w:uiPriority="64"/>
-    <w:lsdException w:name="Medium List 1 Accent 6" w:uiPriority="65"/>
-    <w:lsdException w:name="Medium List 2 Accent 6" w:uiPriority="66"/>
-    <w:lsdException w:name="Medium Grid 1 Accent 6" w:uiPriority="67"/>
-    <w:lsdException w:name="Medium Grid 2 Accent 6" w:uiPriority="68"/>
-    <w:lsdException w:name="Medium Grid 3 Accent 6" w:uiPriority="69"/>
-    <w:lsdException w:name="Dark List Accent 6" w:uiPriority="70"/>
-    <w:lsdException w:name="Colorful Shading Accent 6" w:uiPriority="71"/>
-    <w:lsdException w:name="Colorful List Accent 6" w:uiPriority="72"/>
-    <w:lsdException w:name="Colorful Grid Accent 6" w:uiPriority="73"/>
-    <w:lsdException w:name="Subtle Emphasis" w:uiPriority="19" w:qFormat="1"/>
-    <w:lsdException w:name="Intense Emphasis" w:uiPriority="21" w:qFormat="1"/>
-    <w:lsdException w:name="Subtle Reference" w:uiPriority="31" w:qFormat="1"/>
-    <w:lsdException w:name="Intense Reference" w:uiPriority="32" w:qFormat="1"/>
-    <w:lsdException w:name="Book Title" w:uiPriority="33" w:qFormat="1"/>
-    <w:lsdException w:name="Bibliography" w:semiHidden="1" w:uiPriority="37" w:unhideWhenUsed="1"/>
-    <w:lsdException w:name="TOC Heading" w:semiHidden="1" w:uiPriority="39" w:unhideWhenUsed="1" w:qFormat="1"/>
-    <w:lsdException w:name="Plain Table 1" w:uiPriority="41"/>
-    <w:lsdException w:name="Plain Table 2" w:uiPriority="42"/>
-    <w:lsdException w:name="Plain Table 3" w:uiPriority="43"/>
-    <w:lsdException w:name="Plain Table 4" w:uiPriority="44"/>
-    <w:lsdException w:name="Plain Table 5" w:uiPriority="45"/>
-    <w:lsdException w:name="Grid Table Light" w:uiPriority="40"/>
-    <w:lsdException w:name="Grid Table 1 Light" w:uiPriority="46"/>
-    <w:lsdException w:name="Grid Table 2" w:uiPriority="47"/>
-    <w:lsdException w:name="Grid Table 3" w:uiPriority="48"/>
-    <w:lsdException w:name="Grid Table 4" w:uiPriority="49"/>
-    <w:lsdException w:name="Grid Table 5 Dark" w:uiPriority="50"/>
-    <w:lsdException w:name="Grid Table 6 Colorful" w:uiPriority="51"/>
-    <w:lsdException w:name="Grid Table 7 Colorful" w:uiPriority="52"/>
-    <w:lsdException w:name="Grid Table 1 Light Accent 1" w:uiPriority="46"/>
-    <w:lsdException w:name="Grid Table 2 Accent 1" w:uiPriority="47"/>
-    <w:lsdException w:name="Grid Table 3 Accent 1" w:uiPriority="48"/>
-    <w:lsdException w:name="Grid Table 4 Accent 1" w:uiPriority="49"/>
-    <w:lsdException w:name="Grid Table 5 Dark Accent 1" w:uiPriority="50"/>
-    <w:lsdException w:name="Grid Table 6 Colorful Accent 1" w:uiPriority="51"/>
-    <w:lsdException w:name="Grid Table 7 Colorful Accent 1" w:uiPriority="52"/>
-    <w:lsdException w:name="Grid Table 1 Light Accent 2" w:uiPriority="46"/>
-    <w:lsdException w:name="Grid Table 2 Accent 2" w:uiPriority="47"/>
-    <w:lsdException w:name="Grid Table 3 Accent 2" w:uiPriority="48"/>
-    <w:lsdException w:name="Grid Table 4 Accent 2" w:uiPriority="49"/>
-    <w:lsdException w:name="Grid Table 5 Dark Accent 2" w:uiPriority="50"/>
-    <w:lsdException w:name="Grid Table 6 Colorful Accent 2" w:uiPriority="51"/>
-    <w:lsdException w:name="Grid Table 7 Colorful Accent 2" w:uiPriority="52"/>
-    <w:lsdException w:name="Grid Table 1 Light Accent 3" w:uiPriority="46"/>
-    <w:lsdException w:name="Grid Table 2 Accent 3" w:uiPriority="47"/>
-    <w:lsdException w:name="Grid Table 3 Accent 3" w:uiPriority="48"/>
-    <w:lsdException w:name="Grid Table 4 Accent 3" w:uiPriority="49"/>
-    <w:lsdException w:name="Grid Table 5 Dark Accent 3" w:uiPriority="50"/>
-    <w:lsdException w:name="Grid Table 6 Colorful Accent 3" w:uiPriority="51"/>
-    <w:lsdException w:name="Grid Table 7 Colorful Accent 3" w:uiPriority="52"/>
-    <w:lsdException w:name="Grid Table 1 Light Accent 4" w:uiPriority="46"/>
-    <w:lsdException w:name="Grid Table 2 Accent 4" w:uiPriority="47"/>
-    <w:lsdException w:name="Grid Table 3 Accent 4" w:uiPriority="48"/>
-    <w:lsdException w:name="Grid Table 4 Accent 4" w:uiPriority="49"/>
-    <w:lsdException w:name="Grid Table 5 Dark Accent 4" w:uiPriority="50"/>
-    <w:lsdException w:name="Grid Table 6 Colorful Accent 4" w:uiPriority="51"/>
-    <w:lsdException w:name="Grid Table 7 Colorful Accent 4" w:uiPriority="52"/>
-    <w:lsdException w:name="Grid Table 1 Light Accent 5" w:uiPriority="46"/>
-    <w:lsdException w:name="Grid Table 2 Accent 5" w:uiPriority="47"/>
-    <w:lsdException w:name="Grid Table 3 Accent 5" w:uiPriority="48"/>
-    <w:lsdException w:name="Grid Table 4 Accent 5" w:uiPriority="49"/>
-    <w:lsdException w:name="Grid Table 5 Dark Accent 5" w:uiPriority="50"/>
-    <w:lsdException w:name="Grid Table 6 Colorful Accent 5" w:uiPriority="51"/>
-    <w:lsdException w:name="Grid Table 7 Colorful Accent 5" w:uiPriority="52"/>
-    <w:lsdException w:name="Grid Table 1 Light Accent 6" w:uiPriority="46"/>
-    <w:lsdException w:name="Grid Table 2 Accent 6" w:uiPriority="47"/>
-    <w:lsdException w:name="Grid Table 3 Accent 6" w:uiPriority="48"/>
-    <w:lsdException w:name="Grid Table 4 Accent 6" w:uiPriority="49"/>
-    <w:lsdException w:name="Grid Table 5 Dark Accent 6" w:uiPriority="50"/>
-    <w:lsdException w:name="Grid Table 6 Colorful Accent 6" w:uiPriority="51"/>
-    <w:lsdException w:name="Grid Table 7 Colorful Accent 6" w:uiPriority="52"/>
-    <w:lsdException w:name="List Table 1 Light" w:uiPriority="46"/>
-    <w:lsdException w:name="List Table 2" w:uiPriority="47"/>
-    <w:lsdException w:name="List Table 3" w:uiPriority="48"/>
-    <w:lsdException w:name="List Table 4" w:uiPriority="49"/>
-    <w:lsdException w:name="List Table 5 Dark" w:uiPriority="50"/>
-    <w:lsdException w:name="List Table 6 Colorful" w:uiPriority="51"/>
-    <w:lsdException w:name="List Table 7 Colorful" w:uiPriority="52"/>
-    <w:lsdException w:name="List Table 1 Light Accent 1" w:uiPriority="46"/>
-    <w:lsdException w:name="List Table 2 Accent 1" w:uiPriority="47"/>
-    <w:lsdException w:name="List Table 3 Accent 1" w:uiPriority="48"/>
-    <w:lsdException w:name="List Table 4 Accent 1" w:uiPriority="49"/>
-    <w:lsdException w:name="List Table 5 Dark Accent 1" w:uiPriority="50"/>
-    <w:lsdException w:name="List Table 6 Colorful Accent 1" w:uiPriority="51"/>
-    <w:lsdException w:name="List Table 7 Colorful Accent 1" w:uiPriority="52"/>
-    <w:lsdException w:name="List Table 1 Light Accent 2" w:uiPriority="46"/>
-    <w:lsdException w:name="List Table 2 Accent 2" w:uiPriority="47"/>
-    <w:lsdException w:name="List Table 3 Accent 2" w:uiPriority="48"/>
-    <w:lsdException w:name="List Table 4 Accent 2" w:uiPriority="49"/>
-    <w:lsdException w:name="List Table 5 Dark Accent 2" w:uiPriority="50"/>
-    <w:lsdException w:name="List Table 6 Colorful Accent 2" w:uiPriority="51"/>
-    <w:lsdException w:name="List Table 7 Colorful Accent 2" w:uiPriority="52"/>
-    <w:lsdException w:name="List Table 1 Light Accent 3" w:uiPriority="46"/>
-    <w:lsdException w:name="List Table 2 Accent 3" w:uiPriority="47"/>
-    <w:lsdException w:name="List Table 3 Accent 3" w:uiPriority="48"/>
-    <w:lsdException w:name="List Table 4 Accent 3" w:uiPriority="49"/>
-    <w:lsdException w:name="List Table 5 Dark Accent 3" w:uiPriority="50"/>
-    <w:lsdException w:name="List Table 6 Colorful Accent 3" w:uiPriority="51"/>
-    <w:lsdException w:name="List Table 7 Colorful Accent 3" w:uiPriority="52"/>
-    <w:lsdException w:name="List Table 1 Light Accent 4" w:uiPriority="46"/>
-    <w:lsdException w:name="List Table 2 Accent 4" w:uiPriority="47"/>
-    <w:lsdException w:name="List Table 3 Accent 4" w:uiPriority="48"/>
-    <w:lsdException w:name="List Table 4 Accent 4" w:uiPriority="49"/>
-    <w:lsdException w:name="List Table 5 Dark Accent 4" w:uiPriority="50"/>
-    <w:lsdException w:name="List Table 6 Colorful Accent 4" w:uiPriority="51"/>
-    <w:lsdException w:name="List Table 7 Colorful Accent 4" w:uiPriority="52"/>
-    <w:lsdException w:name="List Table 1 Light Accent 5" w:uiPriority="46"/>
-    <w:lsdException w:name="List Table 2 Accent 5" w:uiPriority="47"/>
-    <w:lsdException w:name="List Table 3 Accent 5" w:uiPriority="48"/>
-    <w:lsdException w:name="List Table 4 Accent 5" w:uiPriority="49"/>
-    <w:lsdException w:name="List Table 5 Dark Accent 5" w:uiPriority="50"/>
-    <w:lsdException w:name="List Table 6 Colorful Accent 5" w:uiPriority="51"/>
-    <w:lsdException w:name="List Table 7 Colorful Accent 5" w:uiPriority="52"/>
-    <w:lsdException w:name="List Table 1 Light Accent 6" w:uiPriority="46"/>
-    <w:lsdException w:name="List Table 2 Accent 6" w:uiPriority="47"/>
-    <w:lsdException w:name="List Table 3 Accent 6" w:uiPriority="48"/>
-    <w:lsdException w:name="List Table 4 Accent 6" w:uiPriority="49"/>
-    <w:lsdException w:name="List Table 5 Dark Accent 6" w:uiPriority="50"/>
-    <w:lsdException w:name="List Table 6 Colorful Accent 6" w:uiPriority="51"/>
-    <w:lsdException w:name="List Table 7 Colorful Accent 6" w:uiPriority="52"/>
+  <w:latentStyles w:defLockedState="0" w:defUIPriority="99" w:defSemiHidden="1" w:defUnhideWhenUsed="1" w:defQFormat="0" w:count="267">
+    <w:lsdException w:name="Normal" w:semiHidden="0" w:uiPriority="0" w:unhideWhenUsed="0" w:qFormat="1"/>
+    <w:lsdException w:name="heading 1" w:semiHidden="0" w:uiPriority="9" w:unhideWhenUsed="0" w:qFormat="1"/>
+    <w:lsdException w:name="heading 2" w:uiPriority="9" w:qFormat="1"/>
+    <w:lsdException w:name="heading 3" w:uiPriority="9" w:qFormat="1"/>
+    <w:lsdException w:name="heading 4" w:uiPriority="9" w:qFormat="1"/>
+    <w:lsdException w:name="heading 5" w:uiPriority="9" w:qFormat="1"/>
+    <w:lsdException w:name="heading 6" w:uiPriority="9" w:qFormat="1"/>
+    <w:lsdException w:name="heading 7" w:uiPriority="9" w:qFormat="1"/>
+    <w:lsdException w:name="heading 8" w:uiPriority="9" w:qFormat="1"/>
+    <w:lsdException w:name="heading 9" w:uiPriority="9" w:qFormat="1"/>
+    <w:lsdException w:name="toc 1" w:uiPriority="39"/>
+    <w:lsdException w:name="toc 2" w:uiPriority="39"/>
+    <w:lsdException w:name="toc 3" w:uiPriority="39"/>
+    <w:lsdException w:name="toc 4" w:uiPriority="39"/>
+    <w:lsdException w:name="toc 5" w:uiPriority="39"/>
+    <w:lsdException w:name="toc 6" w:uiPriority="39"/>
+    <w:lsdException w:name="toc 7" w:uiPriority="39"/>
+    <w:lsdException w:name="toc 8" w:uiPriority="39"/>
+    <w:lsdException w:name="toc 9" w:uiPriority="39"/>
+    <w:lsdException w:name="caption" w:uiPriority="35" w:qFormat="1"/>
+    <w:lsdException w:name="Title" w:semiHidden="0" w:uiPriority="0" w:unhideWhenUsed="0" w:qFormat="1"/>
+    <w:lsdException w:name="Default Paragraph Font" w:uiPriority="1"/>
+    <w:lsdException w:name="Body Text" w:uiPriority="0"/>
+    <w:lsdException w:name="Subtitle" w:semiHidden="0" w:uiPriority="11" w:unhideWhenUsed="0" w:qFormat="1"/>
+    <w:lsdException w:name="Body Text Indent 3" w:uiPriority="0"/>
+    <w:lsdException w:name="Strong" w:semiHidden="0" w:uiPriority="22" w:unhideWhenUsed="0" w:qFormat="1"/>
+    <w:lsdException w:name="Emphasis" w:semiHidden="0" w:uiPriority="20" w:unhideWhenUsed="0" w:qFormat="1"/>
+    <w:lsdException w:name="Table Grid" w:semiHidden="0" w:uiPriority="59" w:unhideWhenUsed="0"/>
+    <w:lsdException w:name="Placeholder Text" w:unhideWhenUsed="0"/>
+    <w:lsdException w:name="No Spacing" w:semiHidden="0" w:uiPriority="1" w:unhideWhenUsed="0" w:qFormat="1"/>
+    <w:lsdException w:name="Light Shading" w:semiHidden="0" w:uiPriority="60" w:unhideWhenUsed="0"/>
+    <w:lsdException w:name="Light List" w:semiHidden="0" w:uiPriority="61" w:unhideWhenUsed="0"/>
+    <w:lsdException w:name="Light Grid" w:semiHidden="0" w:uiPriority="62" w:unhideWhenUsed="0"/>
+    <w:lsdException w:name="Medium Shading 1" w:semiHidden="0" w:uiPriority="63" w:unhideWhenUsed="0"/>
+    <w:lsdException w:name="Medium Shading 2" w:semiHidden="0" w:uiPriority="64" w:unhideWhenUsed="0"/>
+    <w:lsdException w:name="Medium List 1" w:semiHidden="0" w:uiPriority="65" w:unhideWhenUsed="0"/>
+    <w:lsdException w:name="Medium List 2" w:semiHidden="0" w:uiPriority="66" w:unhideWhenUsed="0"/>
+    <w:lsdException w:name="Medium Grid 1" w:semiHidden="0" w:uiPriority="67" w:unhideWhenUsed="0"/>
+    <w:lsdException w:name="Medium Grid 2" w:semiHidden="0" w:uiPriority="68" w:unhideWhenUsed="0"/>
+    <w:lsdException w:name="Medium Grid 3" w:semiHidden="0" w:uiPriority="69" w:unhideWhenUsed="0"/>
+    <w:lsdException w:name="Dark List" w:semiHidden="0" w:uiPriority="70" w:unhideWhenUsed="0"/>
+    <w:lsdException w:name="Colorful Shading" w:semiHidden="0" w:uiPriority="71" w:unhideWhenUsed="0"/>
+    <w:lsdException w:name="Colorful List" w:semiHidden="0" w:uiPriority="72" w:unhideWhenUsed="0"/>
+    <w:lsdException w:name="Colorful Grid" w:semiHidden="0" w:uiPriority="73" w:unhideWhenUsed="0"/>
+    <w:lsdException w:name="Light Shading Accent 1" w:semiHidden="0" w:uiPriority="60" w:unhideWhenUsed="0"/>
+    <w:lsdException w:name="Light List Accent 1" w:semiHidden="0" w:uiPriority="61" w:unhideWhenUsed="0"/>
+    <w:lsdException w:name="Light Grid Accent 1" w:semiHidden="0" w:uiPriority="62" w:unhideWhenUsed="0"/>
+    <w:lsdException w:name="Medium Shading 1 Accent 1" w:semiHidden="0" w:uiPriority="63" w:unhideWhenUsed="0"/>
+    <w:lsdException w:name="Medium Shading 2 Accent 1" w:semiHidden="0" w:uiPriority="64" w:unhideWhenUsed="0"/>
+    <w:lsdException w:name="Medium List 1 Accent 1" w:semiHidden="0" w:uiPriority="65" w:unhideWhenUsed="0"/>
+    <w:lsdException w:name="Revision" w:unhideWhenUsed="0"/>
+    <w:lsdException w:name="List Paragraph" w:semiHidden="0" w:uiPriority="34" w:unhideWhenUsed="0" w:qFormat="1"/>
+    <w:lsdException w:name="Quote" w:semiHidden="0" w:uiPriority="29" w:unhideWhenUsed="0" w:qFormat="1"/>
+    <w:lsdException w:name="Intense Quote" w:semiHidden="0" w:uiPriority="30" w:unhideWhenUsed="0" w:qFormat="1"/>
+    <w:lsdException w:name="Medium List 2 Accent 1" w:semiHidden="0" w:uiPriority="66" w:unhideWhenUsed="0"/>
+    <w:lsdException w:name="Medium Grid 1 Accent 1" w:semiHidden="0" w:uiPriority="67" w:unhideWhenUsed="0"/>
+    <w:lsdException w:name="Medium Grid 2 Accent 1" w:semiHidden="0" w:uiPriority="68" w:unhideWhenUsed="0"/>
+    <w:lsdException w:name="Medium Grid 3 Accent 1" w:semiHidden="0" w:uiPriority="69" w:unhideWhenUsed="0"/>
+    <w:lsdException w:name="Dark List Accent 1" w:semiHidden="0" w:uiPriority="70" w:unhideWhenUsed="0"/>
+    <w:lsdException w:name="Colorful Shading Accent 1" w:semiHidden="0" w:uiPriority="71" w:unhideWhenUsed="0"/>
+    <w:lsdException w:name="Colorful List Accent 1" w:semiHidden="0" w:uiPriority="72" w:unhideWhenUsed="0"/>
+    <w:lsdException w:name="Colorful Grid Accent 1" w:semiHidden="0" w:uiPriority="73" w:unhideWhenUsed="0"/>
+    <w:lsdException w:name="Light Shading Accent 2" w:semiHidden="0" w:uiPriority="60" w:unhideWhenUsed="0"/>
+    <w:lsdException w:name="Light List Accent 2" w:semiHidden="0" w:uiPriority="61" w:unhideWhenUsed="0"/>
+    <w:lsdException w:name="Light Grid Accent 2" w:semiHidden="0" w:uiPriority="62" w:unhideWhenUsed="0"/>
+    <w:lsdException w:name="Medium Shading 1 Accent 2" w:semiHidden="0" w:uiPriority="63" w:unhideWhenUsed="0"/>
+    <w:lsdException w:name="Medium Shading 2 Accent 2" w:semiHidden="0" w:uiPriority="64" w:unhideWhenUsed="0"/>
+    <w:lsdException w:name="Medium List 1 Accent 2" w:semiHidden="0" w:uiPriority="65" w:unhideWhenUsed="0"/>
+    <w:lsdException w:name="Medium List 2 Accent 2" w:semiHidden="0" w:uiPriority="66" w:unhideWhenUsed="0"/>
+    <w:lsdException w:name="Medium Grid 1 Accent 2" w:semiHidden="0" w:uiPriority="67" w:unhideWhenUsed="0"/>
+    <w:lsdException w:name="Medium Grid 2 Accent 2" w:semiHidden="0" w:uiPriority="68" w:unhideWhenUsed="0"/>
+    <w:lsdException w:name="Medium Grid 3 Accent 2" w:semiHidden="0" w:uiPriority="69" w:unhideWhenUsed="0"/>
+    <w:lsdException w:name="Dark List Accent 2" w:semiHidden="0" w:uiPriority="70" w:unhideWhenUsed="0"/>
+    <w:lsdException w:name="Colorful Shading Accent 2" w:semiHidden="0" w:uiPriority="71" w:unhideWhenUsed="0"/>
+    <w:lsdException w:name="Colorful List Accent 2" w:semiHidden="0" w:uiPriority="72" w:unhideWhenUsed="0"/>
+    <w:lsdException w:name="Colorful Grid Accent 2" w:semiHidden="0" w:uiPriority="73" w:unhideWhenUsed="0"/>
+    <w:lsdException w:name="Light Shading Accent 3" w:semiHidden="0" w:uiPriority="60" w:unhideWhenUsed="0"/>
+    <w:lsdException w:name="Light List Accent 3" w:semiHidden="0" w:uiPriority="61" w:unhideWhenUsed="0"/>
+    <w:lsdException w:name="Light Grid Accent 3" w:semiHidden="0" w:uiPriority="62" w:unhideWhenUsed="0"/>
+    <w:lsdException w:name="Medium Shading 1 Accent 3" w:semiHidden="0" w:uiPriority="63" w:unhideWhenUsed="0"/>
+    <w:lsdException w:name="Medium Shading 2 Accent 3" w:semiHidden="0" w:uiPriority="64" w:unhideWhenUsed="0"/>
+    <w:lsdException w:name="Medium List 1 Accent 3" w:semiHidden="0" w:uiPriority="65" w:unhideWhenUsed="0"/>
+    <w:lsdException w:name="Medium List 2 Accent 3" w:semiHidden="0" w:uiPriority="66" w:unhideWhenUsed="0"/>
+    <w:lsdException w:name="Medium Grid 1 Accent 3" w:semiHidden="0" w:uiPriority="67" w:unhideWhenUsed="0"/>
+    <w:lsdException w:name="Medium Grid 2 Accent 3" w:semiHidden="0" w:uiPriority="68" w:unhideWhenUsed="0"/>
+    <w:lsdException w:name="Medium Grid 3 Accent 3" w:semiHidden="0" w:uiPriority="69" w:unhideWhenUsed="0"/>
+    <w:lsdException w:name="Dark List Accent 3" w:semiHidden="0" w:uiPriority="70" w:unhideWhenUsed="0"/>
+    <w:lsdException w:name="Colorful Shading Accent 3" w:semiHidden="0" w:uiPriority="71" w:unhideWhenUsed="0"/>
+    <w:lsdException w:name="Colorful List Accent 3" w:semiHidden="0" w:uiPriority="72" w:unhideWhenUsed="0"/>
+    <w:lsdException w:name="Colorful Grid Accent 3" w:semiHidden="0" w:uiPriority="73" w:unhideWhenUsed="0"/>
+    <w:lsdException w:name="Light Shading Accent 4" w:semiHidden="0" w:uiPriority="60" w:unhideWhenUsed="0"/>
+    <w:lsdException w:name="Light List Accent 4" w:semiHidden="0" w:uiPriority="61" w:unhideWhenUsed="0"/>
+    <w:lsdException w:name="Light Grid Accent 4" w:semiHidden="0" w:uiPriority="62" w:unhideWhenUsed="0"/>
+    <w:lsdException w:name="Medium Shading 1 Accent 4" w:semiHidden="0" w:uiPriority="63" w:unhideWhenUsed="0"/>
+    <w:lsdException w:name="Medium Shading 2 Accent 4" w:semiHidden="0" w:uiPriority="64" w:unhideWhenUsed="0"/>
+    <w:lsdException w:name="Medium List 1 Accent 4" w:semiHidden="0" w:uiPriority="65" w:unhideWhenUsed="0"/>
+    <w:lsdException w:name="Medium List 2 Accent 4" w:semiHidden="0" w:uiPriority="66" w:unhideWhenUsed="0"/>
+    <w:lsdException w:name="Medium Grid 1 Accent 4" w:semiHidden="0" w:uiPriority="67" w:unhideWhenUsed="0"/>
+    <w:lsdException w:name="Medium Grid 2 Accent 4" w:semiHidden="0" w:uiPriority="68" w:unhideWhenUsed="0"/>
+    <w:lsdException w:name="Medium Grid 3 Accent 4" w:semiHidden="0" w:uiPriority="69" w:unhideWhenUsed="0"/>
+    <w:lsdException w:name="Dark List Accent 4" w:semiHidden="0" w:uiPriority="70" w:unhideWhenUsed="0"/>
+    <w:lsdException w:name="Colorful Shading Accent 4" w:semiHidden="0" w:uiPriority="71" w:unhideWhenUsed="0"/>
+    <w:lsdException w:name="Colorful List Accent 4" w:semiHidden="0" w:uiPriority="72" w:unhideWhenUsed="0"/>
+    <w:lsdException w:name="Colorful Grid Accent 4" w:semiHidden="0" w:uiPriority="73" w:unhideWhenUsed="0"/>
+    <w:lsdException w:name="Light Shading Accent 5" w:semiHidden="0" w:uiPriority="60" w:unhideWhenUsed="0"/>
+    <w:lsdException w:name="Light List Accent 5" w:semiHidden="0" w:uiPriority="61" w:unhideWhenUsed="0"/>
+    <w:lsdException w:name="Light Grid Accent 5" w:semiHidden="0" w:uiPriority="62" w:unhideWhenUsed="0"/>
+    <w:lsdException w:name="Medium Shading 1 Accent 5" w:semiHidden="0" w:uiPriority="63" w:unhideWhenUsed="0"/>
+    <w:lsdException w:name="Medium Shading 2 Accent 5" w:semiHidden="0" w:uiPriority="64" w:unhideWhenUsed="0"/>
+    <w:lsdException w:name="Medium List 1 Accent 5" w:semiHidden="0" w:uiPriority="65" w:unhideWhenUsed="0"/>
+    <w:lsdException w:name="Medium List 2 Accent 5" w:semiHidden="0" w:uiPriority="66" w:unhideWhenUsed="0"/>
+    <w:lsdException w:name="Medium Grid 1 Accent 5" w:semiHidden="0" w:uiPriority="67" w:unhideWhenUsed="0"/>
+    <w:lsdException w:name="Medium Grid 2 Accent 5" w:semiHidden="0" w:uiPriority="68" w:unhideWhenUsed="0"/>
+    <w:lsdException w:name="Medium Grid 3 Accent 5" w:semiHidden="0" w:uiPriority="69" w:unhideWhenUsed="0"/>
+    <w:lsdException w:name="Dark List Accent 5" w:semiHidden="0" w:uiPriority="70" w:unhideWhenUsed="0"/>
+    <w:lsdException w:name="Colorful Shading Accent 5" w:semiHidden="0" w:uiPriority="71" w:unhideWhenUsed="0"/>
+    <w:lsdException w:name="Colorful List Accent 5" w:semiHidden="0" w:uiPriority="72" w:unhideWhenUsed="0"/>
+    <w:lsdException w:name="Colorful Grid Accent 5" w:semiHidden="0" w:uiPriority="73" w:unhideWhenUsed="0"/>
+    <w:lsdException w:name="Light Shading Accent 6" w:semiHidden="0" w:uiPriority="60" w:unhideWhenUsed="0"/>
+    <w:lsdException w:name="Light List Accent 6" w:semiHidden="0" w:uiPriority="61" w:unhideWhenUsed="0"/>
+    <w:lsdException w:name="Light Grid Accent 6" w:semiHidden="0" w:uiPriority="62" w:unhideWhenUsed="0"/>
+    <w:lsdException w:name="Medium Shading 1 Accent 6" w:semiHidden="0" w:uiPriority="63" w:unhideWhenUsed="0"/>
+    <w:lsdException w:name="Medium Shading 2 Accent 6" w:semiHidden="0" w:uiPriority="64" w:unhideWhenUsed="0"/>
+    <w:lsdException w:name="Medium List 1 Accent 6" w:semiHidden="0" w:uiPriority="65" w:unhideWhenUsed="0"/>
+    <w:lsdException w:name="Medium List 2 Accent 6" w:semiHidden="0" w:uiPriority="66" w:unhideWhenUsed="0"/>
+    <w:lsdException w:name="Medium Grid 1 Accent 6" w:semiHidden="0" w:uiPriority="67" w:unhideWhenUsed="0"/>
+    <w:lsdException w:name="Medium Grid 2 Accent 6" w:semiHidden="0" w:uiPriority="68" w:unhideWhenUsed="0"/>
+    <w:lsdException w:name="Medium Grid 3 Accent 6" w:semiHidden="0" w:uiPriority="69" w:unhideWhenUsed="0"/>
+    <w:lsdException w:name="Dark List Accent 6" w:semiHidden="0" w:uiPriority="70" w:unhideWhenUsed="0"/>
+    <w:lsdException w:name="Colorful Shading Accent 6" w:semiHidden="0" w:uiPriority="71" w:unhideWhenUsed="0"/>
+    <w:lsdException w:name="Colorful List Accent 6" w:semiHidden="0" w:uiPriority="72" w:unhideWhenUsed="0"/>
+    <w:lsdException w:name="Colorful Grid Accent 6" w:semiHidden="0" w:uiPriority="73" w:unhideWhenUsed="0"/>
+    <w:lsdException w:name="Subtle Emphasis" w:semiHidden="0" w:uiPriority="19" w:unhideWhenUsed="0" w:qFormat="1"/>
+    <w:lsdException w:name="Intense Emphasis" w:semiHidden="0" w:uiPriority="21" w:unhideWhenUsed="0" w:qFormat="1"/>
+    <w:lsdException w:name="Subtle Reference" w:semiHidden="0" w:uiPriority="31" w:unhideWhenUsed="0" w:qFormat="1"/>
+    <w:lsdException w:name="Intense Reference" w:semiHidden="0" w:uiPriority="32" w:unhideWhenUsed="0" w:qFormat="1"/>
+    <w:lsdException w:name="Book Title" w:semiHidden="0" w:uiPriority="33" w:unhideWhenUsed="0" w:qFormat="1"/>
+    <w:lsdException w:name="Bibliography" w:uiPriority="37"/>
+    <w:lsdException w:name="TOC Heading" w:uiPriority="39" w:qFormat="1"/>
   </w:latentStyles>
   <w:style w:type="paragraph" w:default="1" w:styleId="a">
     <w:name w:val="Normal"/>
@@ -9219,6 +10011,7 @@
     <w:uiPriority w:val="99"/>
     <w:semiHidden/>
     <w:unhideWhenUsed/>
+    <w:qFormat/>
     <w:tblPr>
       <w:tblInd w:w="0" w:type="dxa"/>
       <w:tblCellMar>
@@ -9256,7 +10049,7 @@
     </w:rPr>
   </w:style>
   <w:style w:type="character" w:customStyle="1" w:styleId="a4">
-    <w:name w:val="Заголовок Знак"/>
+    <w:name w:val="Название Знак"/>
     <w:basedOn w:val="a0"/>
     <w:link w:val="a3"/>
     <w:rsid w:val="00250C89"/>
@@ -9459,7 +10252,7 @@
 </file>
 
 <file path=word/glossary/document.xml><?xml version="1.0" encoding="utf-8"?>
-<w:glossaryDocument xmlns:wpc="http://schemas.microsoft.com/office/word/2010/wordprocessingCanvas" xmlns:cx="http://schemas.microsoft.com/office/drawing/2014/chartex" xmlns:mc="http://schemas.openxmlformats.org/markup-compatibility/2006" xmlns:o="urn:schemas-microsoft-com:office:office" xmlns:r="http://schemas.openxmlformats.org/officeDocument/2006/relationships" xmlns:m="http://schemas.openxmlformats.org/officeDocument/2006/math" xmlns:v="urn:schemas-microsoft-com:vml" xmlns:wp14="http://schemas.microsoft.com/office/word/2010/wordprocessingDrawing" xmlns:wp="http://schemas.openxmlformats.org/drawingml/2006/wordprocessingDrawing" xmlns:w10="urn:schemas-microsoft-com:office:word" xmlns:w="http://schemas.openxmlformats.org/wordprocessingml/2006/main" xmlns:w14="http://schemas.microsoft.com/office/word/2010/wordml" xmlns:w15="http://schemas.microsoft.com/office/word/2012/wordml" xmlns:w16se="http://schemas.microsoft.com/office/word/2015/wordml/symex" xmlns:wpg="http://schemas.microsoft.com/office/word/2010/wordprocessingGroup" xmlns:wpi="http://schemas.microsoft.com/office/word/2010/wordprocessingInk" xmlns:wne="http://schemas.microsoft.com/office/word/2006/wordml" xmlns:wps="http://schemas.microsoft.com/office/word/2010/wordprocessingShape" mc:Ignorable="w14 w15 w16se wp14">
+<w:glossaryDocument xmlns:ve="http://schemas.openxmlformats.org/markup-compatibility/2006" xmlns:o="urn:schemas-microsoft-com:office:office" xmlns:r="http://schemas.openxmlformats.org/officeDocument/2006/relationships" xmlns:m="http://schemas.openxmlformats.org/officeDocument/2006/math" xmlns:v="urn:schemas-microsoft-com:vml" xmlns:wp="http://schemas.openxmlformats.org/drawingml/2006/wordprocessingDrawing" xmlns:w10="urn:schemas-microsoft-com:office:word" xmlns:w="http://schemas.openxmlformats.org/wordprocessingml/2006/main" xmlns:wne="http://schemas.microsoft.com/office/word/2006/wordml">
   <w:docParts>
     <w:docPart>
       <w:docPartPr>
@@ -9898,7 +10691,7 @@
 </file>
 
 <file path=word/glossary/fontTable.xml><?xml version="1.0" encoding="utf-8"?>
-<w:fonts xmlns:mc="http://schemas.openxmlformats.org/markup-compatibility/2006" xmlns:r="http://schemas.openxmlformats.org/officeDocument/2006/relationships" xmlns:w="http://schemas.openxmlformats.org/wordprocessingml/2006/main" xmlns:w14="http://schemas.microsoft.com/office/word/2010/wordml" xmlns:w15="http://schemas.microsoft.com/office/word/2012/wordml" xmlns:w16se="http://schemas.microsoft.com/office/word/2015/wordml/symex" mc:Ignorable="w14 w15 w16se">
+<w:fonts xmlns:r="http://schemas.openxmlformats.org/officeDocument/2006/relationships" xmlns:w="http://schemas.openxmlformats.org/wordprocessingml/2006/main">
   <w:font w:name="Times New Roman">
     <w:panose1 w:val="02020603050405020304"/>
     <w:charset w:val="CC"/>
@@ -9911,7 +10704,7 @@
     <w:charset w:val="CC"/>
     <w:family w:val="swiss"/>
     <w:pitch w:val="variable"/>
-    <w:sig w:usb0="E0002AFF" w:usb1="C000247B" w:usb2="00000009" w:usb3="00000000" w:csb0="000001FF" w:csb1="00000000"/>
+    <w:sig w:usb0="E0002EFF" w:usb1="C000247B" w:usb2="00000009" w:usb3="00000000" w:csb0="000001FF" w:csb1="00000000"/>
   </w:font>
   <w:font w:name="Bookman Old Style">
     <w:panose1 w:val="02050604050505020204"/>
@@ -9922,10 +10715,11 @@
   </w:font>
   <w:font w:name="Tahoma">
     <w:panose1 w:val="020B0604030504040204"/>
-    <w:charset w:val="CC"/>
+    <w:charset w:val="00"/>
     <w:family w:val="swiss"/>
+    <w:notTrueType/>
     <w:pitch w:val="variable"/>
-    <w:sig w:usb0="E1002EFF" w:usb1="C000605B" w:usb2="00000029" w:usb3="00000000" w:csb0="000101FF" w:csb1="00000000"/>
+    <w:sig w:usb0="00000003" w:usb1="00000000" w:usb2="00000000" w:usb3="00000000" w:csb0="00000001" w:csb1="00000000"/>
   </w:font>
   <w:font w:name="Courier New">
     <w:panose1 w:val="02070309020205020404"/>
@@ -9941,24 +10735,16 @@
     <w:pitch w:val="variable"/>
     <w:sig w:usb0="E00006FF" w:usb1="420024FF" w:usb2="02000000" w:usb3="00000000" w:csb0="0000019F" w:csb1="00000000"/>
   </w:font>
-  <w:font w:name="Calibri Light">
-    <w:panose1 w:val="020F0302020204030204"/>
-    <w:charset w:val="CC"/>
-    <w:family w:val="swiss"/>
-    <w:pitch w:val="variable"/>
-    <w:sig w:usb0="E0002AFF" w:usb1="C000247B" w:usb2="00000009" w:usb3="00000000" w:csb0="000001FF" w:csb1="00000000"/>
-  </w:font>
 </w:fonts>
 </file>
 
 <file path=word/glossary/settings.xml><?xml version="1.0" encoding="utf-8"?>
-<w:settings xmlns:mc="http://schemas.openxmlformats.org/markup-compatibility/2006" xmlns:o="urn:schemas-microsoft-com:office:office" xmlns:r="http://schemas.openxmlformats.org/officeDocument/2006/relationships" xmlns:m="http://schemas.openxmlformats.org/officeDocument/2006/math" xmlns:v="urn:schemas-microsoft-com:vml" xmlns:w10="urn:schemas-microsoft-com:office:word" xmlns:w="http://schemas.openxmlformats.org/wordprocessingml/2006/main" xmlns:w14="http://schemas.microsoft.com/office/word/2010/wordml" xmlns:w15="http://schemas.microsoft.com/office/word/2012/wordml" xmlns:w16se="http://schemas.microsoft.com/office/word/2015/wordml/symex" xmlns:sl="http://schemas.openxmlformats.org/schemaLibrary/2006/main" mc:Ignorable="w14 w15 w16se">
+<w:settings xmlns:o="urn:schemas-microsoft-com:office:office" xmlns:r="http://schemas.openxmlformats.org/officeDocument/2006/relationships" xmlns:m="http://schemas.openxmlformats.org/officeDocument/2006/math" xmlns:v="urn:schemas-microsoft-com:vml" xmlns:w10="urn:schemas-microsoft-com:office:word" xmlns:w="http://schemas.openxmlformats.org/wordprocessingml/2006/main" xmlns:sl="http://schemas.openxmlformats.org/schemaLibrary/2006/main">
   <w:view w:val="normal"/>
   <w:defaultTabStop w:val="708"/>
   <w:characterSpacingControl w:val="doNotCompress"/>
   <w:compat>
     <w:useFELayout/>
-    <w:compatSetting w:name="compatibilityMode" w:uri="http://schemas.microsoft.com/office/word" w:val="12"/>
   </w:compat>
   <w:rsids>
     <w:rsidRoot w:val="007152B6"/>
@@ -9968,6 +10754,7 @@
     <w:rsid w:val="00313DF6"/>
     <w:rsid w:val="00347126"/>
     <w:rsid w:val="003A0613"/>
+    <w:rsid w:val="00477F28"/>
     <w:rsid w:val="006355AF"/>
     <w:rsid w:val="006364FF"/>
     <w:rsid w:val="006850E7"/>
@@ -10003,7 +10790,7 @@
     <m:mathFont m:val="Cambria Math"/>
     <m:brkBin m:val="before"/>
     <m:brkBinSub m:val="--"/>
-    <m:smallFrac m:val="0"/>
+    <m:smallFrac m:val="off"/>
     <m:dispDef/>
     <m:lMargin m:val="0"/>
     <m:rMargin m:val="0"/>
@@ -10014,13 +10801,13 @@
   </m:mathPr>
   <w:themeFontLang w:val="ru-RU"/>
   <w:clrSchemeMapping w:bg1="light1" w:t1="dark1" w:bg2="light2" w:t2="dark2" w:accent1="accent1" w:accent2="accent2" w:accent3="accent3" w:accent4="accent4" w:accent5="accent5" w:accent6="accent6" w:hyperlink="hyperlink" w:followedHyperlink="followedHyperlink"/>
-  <w:decimalSymbol w:val="."/>
-  <w:listSeparator w:val=","/>
+  <w:decimalSymbol w:val=","/>
+  <w:listSeparator w:val=";"/>
 </w:settings>
 </file>
 
 <file path=word/glossary/styles.xml><?xml version="1.0" encoding="utf-8"?>
-<w:styles xmlns:mc="http://schemas.openxmlformats.org/markup-compatibility/2006" xmlns:r="http://schemas.openxmlformats.org/officeDocument/2006/relationships" xmlns:w="http://schemas.openxmlformats.org/wordprocessingml/2006/main" xmlns:w14="http://schemas.microsoft.com/office/word/2010/wordml" xmlns:w15="http://schemas.microsoft.com/office/word/2012/wordml" xmlns:w16se="http://schemas.microsoft.com/office/word/2015/wordml/symex" mc:Ignorable="w14 w15 w16se">
+<w:styles xmlns:r="http://schemas.openxmlformats.org/officeDocument/2006/relationships" xmlns:w="http://schemas.openxmlformats.org/wordprocessingml/2006/main">
   <w:docDefaults>
     <w:rPrDefault>
       <w:rPr>
@@ -10036,378 +10823,144 @@
       </w:pPr>
     </w:pPrDefault>
   </w:docDefaults>
-  <w:latentStyles w:defLockedState="0" w:defUIPriority="99" w:defSemiHidden="0" w:defUnhideWhenUsed="0" w:defQFormat="0" w:count="371">
-    <w:lsdException w:name="Normal" w:uiPriority="0" w:qFormat="1"/>
-    <w:lsdException w:name="heading 1" w:uiPriority="9" w:qFormat="1"/>
-    <w:lsdException w:name="heading 2" w:semiHidden="1" w:uiPriority="9" w:unhideWhenUsed="1" w:qFormat="1"/>
-    <w:lsdException w:name="heading 3" w:semiHidden="1" w:uiPriority="9" w:unhideWhenUsed="1" w:qFormat="1"/>
-    <w:lsdException w:name="heading 4" w:semiHidden="1" w:uiPriority="9" w:unhideWhenUsed="1" w:qFormat="1"/>
-    <w:lsdException w:name="heading 5" w:semiHidden="1" w:uiPriority="9" w:unhideWhenUsed="1" w:qFormat="1"/>
-    <w:lsdException w:name="heading 6" w:semiHidden="1" w:uiPriority="9" w:unhideWhenUsed="1" w:qFormat="1"/>
-    <w:lsdException w:name="heading 7" w:semiHidden="1" w:uiPriority="9" w:unhideWhenUsed="1" w:qFormat="1"/>
-    <w:lsdException w:name="heading 8" w:semiHidden="1" w:uiPriority="9" w:unhideWhenUsed="1" w:qFormat="1"/>
-    <w:lsdException w:name="heading 9" w:semiHidden="1" w:uiPriority="9" w:unhideWhenUsed="1" w:qFormat="1"/>
-    <w:lsdException w:name="index 1" w:semiHidden="1" w:unhideWhenUsed="1"/>
-    <w:lsdException w:name="index 2" w:semiHidden="1" w:unhideWhenUsed="1"/>
-    <w:lsdException w:name="index 3" w:semiHidden="1" w:unhideWhenUsed="1"/>
-    <w:lsdException w:name="index 4" w:semiHidden="1" w:unhideWhenUsed="1"/>
-    <w:lsdException w:name="index 5" w:semiHidden="1" w:unhideWhenUsed="1"/>
-    <w:lsdException w:name="index 6" w:semiHidden="1" w:unhideWhenUsed="1"/>
-    <w:lsdException w:name="index 7" w:semiHidden="1" w:unhideWhenUsed="1"/>
-    <w:lsdException w:name="index 8" w:semiHidden="1" w:unhideWhenUsed="1"/>
-    <w:lsdException w:name="index 9" w:semiHidden="1" w:unhideWhenUsed="1"/>
-    <w:lsdException w:name="toc 1" w:semiHidden="1" w:uiPriority="39" w:unhideWhenUsed="1"/>
-    <w:lsdException w:name="toc 2" w:semiHidden="1" w:uiPriority="39" w:unhideWhenUsed="1"/>
-    <w:lsdException w:name="toc 3" w:semiHidden="1" w:uiPriority="39" w:unhideWhenUsed="1"/>
-    <w:lsdException w:name="toc 4" w:semiHidden="1" w:uiPriority="39" w:unhideWhenUsed="1"/>
-    <w:lsdException w:name="toc 5" w:semiHidden="1" w:uiPriority="39" w:unhideWhenUsed="1"/>
-    <w:lsdException w:name="toc 6" w:semiHidden="1" w:uiPriority="39" w:unhideWhenUsed="1"/>
-    <w:lsdException w:name="toc 7" w:semiHidden="1" w:uiPriority="39" w:unhideWhenUsed="1"/>
-    <w:lsdException w:name="toc 8" w:semiHidden="1" w:uiPriority="39" w:unhideWhenUsed="1"/>
-    <w:lsdException w:name="toc 9" w:semiHidden="1" w:uiPriority="39" w:unhideWhenUsed="1"/>
-    <w:lsdException w:name="Normal Indent" w:semiHidden="1" w:unhideWhenUsed="1"/>
-    <w:lsdException w:name="footnote text" w:semiHidden="1" w:unhideWhenUsed="1"/>
-    <w:lsdException w:name="annotation text" w:semiHidden="1" w:unhideWhenUsed="1"/>
-    <w:lsdException w:name="header" w:semiHidden="1" w:unhideWhenUsed="1"/>
-    <w:lsdException w:name="footer" w:semiHidden="1" w:unhideWhenUsed="1"/>
-    <w:lsdException w:name="index heading" w:semiHidden="1" w:unhideWhenUsed="1"/>
-    <w:lsdException w:name="caption" w:semiHidden="1" w:uiPriority="35" w:unhideWhenUsed="1" w:qFormat="1"/>
-    <w:lsdException w:name="table of figures" w:semiHidden="1" w:unhideWhenUsed="1"/>
-    <w:lsdException w:name="envelope address" w:semiHidden="1" w:unhideWhenUsed="1"/>
-    <w:lsdException w:name="envelope return" w:semiHidden="1" w:unhideWhenUsed="1"/>
-    <w:lsdException w:name="footnote reference" w:semiHidden="1" w:unhideWhenUsed="1"/>
-    <w:lsdException w:name="annotation reference" w:semiHidden="1" w:unhideWhenUsed="1"/>
-    <w:lsdException w:name="line number" w:semiHidden="1" w:unhideWhenUsed="1"/>
-    <w:lsdException w:name="page number" w:semiHidden="1" w:unhideWhenUsed="1"/>
-    <w:lsdException w:name="endnote reference" w:semiHidden="1" w:unhideWhenUsed="1"/>
-    <w:lsdException w:name="endnote text" w:semiHidden="1" w:unhideWhenUsed="1"/>
-    <w:lsdException w:name="table of authorities" w:semiHidden="1" w:unhideWhenUsed="1"/>
-    <w:lsdException w:name="macro" w:semiHidden="1" w:unhideWhenUsed="1"/>
-    <w:lsdException w:name="toa heading" w:semiHidden="1" w:unhideWhenUsed="1"/>
-    <w:lsdException w:name="List" w:semiHidden="1" w:unhideWhenUsed="1"/>
-    <w:lsdException w:name="List Bullet" w:semiHidden="1" w:unhideWhenUsed="1"/>
-    <w:lsdException w:name="List Number" w:semiHidden="1" w:unhideWhenUsed="1"/>
-    <w:lsdException w:name="List 2" w:semiHidden="1" w:unhideWhenUsed="1"/>
-    <w:lsdException w:name="List 3" w:semiHidden="1" w:unhideWhenUsed="1"/>
-    <w:lsdException w:name="List 4" w:semiHidden="1" w:unhideWhenUsed="1"/>
-    <w:lsdException w:name="List 5" w:semiHidden="1" w:unhideWhenUsed="1"/>
-    <w:lsdException w:name="List Bullet 2" w:semiHidden="1" w:unhideWhenUsed="1"/>
-    <w:lsdException w:name="List Bullet 3" w:semiHidden="1" w:unhideWhenUsed="1"/>
-    <w:lsdException w:name="List Bullet 4" w:semiHidden="1" w:unhideWhenUsed="1"/>
-    <w:lsdException w:name="List Bullet 5" w:semiHidden="1" w:unhideWhenUsed="1"/>
-    <w:lsdException w:name="List Number 2" w:semiHidden="1" w:unhideWhenUsed="1"/>
-    <w:lsdException w:name="List Number 3" w:semiHidden="1" w:unhideWhenUsed="1"/>
-    <w:lsdException w:name="List Number 4" w:semiHidden="1" w:unhideWhenUsed="1"/>
-    <w:lsdException w:name="List Number 5" w:semiHidden="1" w:unhideWhenUsed="1"/>
-    <w:lsdException w:name="Title" w:uiPriority="10" w:qFormat="1"/>
-    <w:lsdException w:name="Closing" w:semiHidden="1" w:unhideWhenUsed="1"/>
-    <w:lsdException w:name="Signature" w:semiHidden="1" w:unhideWhenUsed="1"/>
-    <w:lsdException w:name="Default Paragraph Font" w:semiHidden="1" w:uiPriority="1" w:unhideWhenUsed="1"/>
-    <w:lsdException w:name="Body Text" w:semiHidden="1" w:unhideWhenUsed="1"/>
-    <w:lsdException w:name="Body Text Indent" w:semiHidden="1" w:unhideWhenUsed="1"/>
-    <w:lsdException w:name="List Continue" w:semiHidden="1" w:unhideWhenUsed="1"/>
-    <w:lsdException w:name="List Continue 2" w:semiHidden="1" w:unhideWhenUsed="1"/>
-    <w:lsdException w:name="List Continue 3" w:semiHidden="1" w:unhideWhenUsed="1"/>
-    <w:lsdException w:name="List Continue 4" w:semiHidden="1" w:unhideWhenUsed="1"/>
-    <w:lsdException w:name="List Continue 5" w:semiHidden="1" w:unhideWhenUsed="1"/>
-    <w:lsdException w:name="Message Header" w:semiHidden="1" w:unhideWhenUsed="1"/>
-    <w:lsdException w:name="Subtitle" w:uiPriority="11" w:qFormat="1"/>
-    <w:lsdException w:name="Salutation" w:semiHidden="1" w:unhideWhenUsed="1"/>
-    <w:lsdException w:name="Date" w:semiHidden="1" w:unhideWhenUsed="1"/>
-    <w:lsdException w:name="Body Text First Indent" w:semiHidden="1" w:unhideWhenUsed="1"/>
-    <w:lsdException w:name="Body Text First Indent 2" w:semiHidden="1" w:unhideWhenUsed="1"/>
-    <w:lsdException w:name="Note Heading" w:semiHidden="1" w:unhideWhenUsed="1"/>
-    <w:lsdException w:name="Body Text 2" w:semiHidden="1" w:unhideWhenUsed="1"/>
-    <w:lsdException w:name="Body Text 3" w:semiHidden="1" w:unhideWhenUsed="1"/>
-    <w:lsdException w:name="Body Text Indent 2" w:semiHidden="1" w:unhideWhenUsed="1"/>
-    <w:lsdException w:name="Body Text Indent 3" w:semiHidden="1" w:unhideWhenUsed="1"/>
-    <w:lsdException w:name="Block Text" w:semiHidden="1" w:unhideWhenUsed="1"/>
-    <w:lsdException w:name="Hyperlink" w:semiHidden="1" w:unhideWhenUsed="1"/>
-    <w:lsdException w:name="FollowedHyperlink" w:semiHidden="1" w:unhideWhenUsed="1"/>
-    <w:lsdException w:name="Strong" w:uiPriority="22" w:qFormat="1"/>
-    <w:lsdException w:name="Emphasis" w:uiPriority="20" w:qFormat="1"/>
-    <w:lsdException w:name="Document Map" w:semiHidden="1" w:unhideWhenUsed="1"/>
-    <w:lsdException w:name="Plain Text" w:semiHidden="1" w:unhideWhenUsed="1"/>
-    <w:lsdException w:name="E-mail Signature" w:semiHidden="1" w:unhideWhenUsed="1"/>
-    <w:lsdException w:name="HTML Top of Form" w:semiHidden="1" w:unhideWhenUsed="1"/>
-    <w:lsdException w:name="HTML Bottom of Form" w:semiHidden="1" w:unhideWhenUsed="1"/>
-    <w:lsdException w:name="Normal (Web)" w:semiHidden="1" w:unhideWhenUsed="1"/>
-    <w:lsdException w:name="HTML Acronym" w:semiHidden="1" w:unhideWhenUsed="1"/>
-    <w:lsdException w:name="HTML Address" w:semiHidden="1" w:unhideWhenUsed="1"/>
-    <w:lsdException w:name="HTML Cite" w:semiHidden="1" w:unhideWhenUsed="1"/>
-    <w:lsdException w:name="HTML Code" w:semiHidden="1" w:unhideWhenUsed="1"/>
-    <w:lsdException w:name="HTML Definition" w:semiHidden="1" w:unhideWhenUsed="1"/>
-    <w:lsdException w:name="HTML Keyboard" w:semiHidden="1" w:unhideWhenUsed="1"/>
-    <w:lsdException w:name="HTML Preformatted" w:semiHidden="1" w:unhideWhenUsed="1"/>
-    <w:lsdException w:name="HTML Sample" w:semiHidden="1" w:unhideWhenUsed="1"/>
-    <w:lsdException w:name="HTML Typewriter" w:semiHidden="1" w:unhideWhenUsed="1"/>
-    <w:lsdException w:name="HTML Variable" w:semiHidden="1" w:unhideWhenUsed="1"/>
-    <w:lsdException w:name="Normal Table" w:semiHidden="1" w:unhideWhenUsed="1"/>
-    <w:lsdException w:name="annotation subject" w:semiHidden="1" w:unhideWhenUsed="1"/>
-    <w:lsdException w:name="No List" w:semiHidden="1" w:unhideWhenUsed="1"/>
-    <w:lsdException w:name="Outline List 1" w:semiHidden="1" w:unhideWhenUsed="1"/>
-    <w:lsdException w:name="Outline List 2" w:semiHidden="1" w:unhideWhenUsed="1"/>
-    <w:lsdException w:name="Outline List 3" w:semiHidden="1" w:unhideWhenUsed="1"/>
-    <w:lsdException w:name="Table Simple 1" w:semiHidden="1" w:unhideWhenUsed="1"/>
-    <w:lsdException w:name="Table Simple 2" w:semiHidden="1" w:unhideWhenUsed="1"/>
-    <w:lsdException w:name="Table Simple 3" w:semiHidden="1" w:unhideWhenUsed="1"/>
-    <w:lsdException w:name="Table Classic 1" w:semiHidden="1" w:unhideWhenUsed="1"/>
-    <w:lsdException w:name="Table Classic 2" w:semiHidden="1" w:unhideWhenUsed="1"/>
-    <w:lsdException w:name="Table Classic 3" w:semiHidden="1" w:unhideWhenUsed="1"/>
-    <w:lsdException w:name="Table Classic 4" w:semiHidden="1" w:unhideWhenUsed="1"/>
-    <w:lsdException w:name="Table Colorful 1" w:semiHidden="1" w:unhideWhenUsed="1"/>
-    <w:lsdException w:name="Table Colorful 2" w:semiHidden="1" w:unhideWhenUsed="1"/>
-    <w:lsdException w:name="Table Colorful 3" w:semiHidden="1" w:unhideWhenUsed="1"/>
-    <w:lsdException w:name="Table Columns 1" w:semiHidden="1" w:unhideWhenUsed="1"/>
-    <w:lsdException w:name="Table Columns 2" w:semiHidden="1" w:unhideWhenUsed="1"/>
-    <w:lsdException w:name="Table Columns 3" w:semiHidden="1" w:unhideWhenUsed="1"/>
-    <w:lsdException w:name="Table Columns 4" w:semiHidden="1" w:unhideWhenUsed="1"/>
-    <w:lsdException w:name="Table Columns 5" w:semiHidden="1" w:unhideWhenUsed="1"/>
-    <w:lsdException w:name="Table Grid 1" w:semiHidden="1" w:unhideWhenUsed="1"/>
-    <w:lsdException w:name="Table Grid 2" w:semiHidden="1" w:unhideWhenUsed="1"/>
-    <w:lsdException w:name="Table Grid 3" w:semiHidden="1" w:unhideWhenUsed="1"/>
-    <w:lsdException w:name="Table Grid 4" w:semiHidden="1" w:unhideWhenUsed="1"/>
-    <w:lsdException w:name="Table Grid 5" w:semiHidden="1" w:unhideWhenUsed="1"/>
-    <w:lsdException w:name="Table Grid 6" w:semiHidden="1" w:unhideWhenUsed="1"/>
-    <w:lsdException w:name="Table Grid 7" w:semiHidden="1" w:unhideWhenUsed="1"/>
-    <w:lsdException w:name="Table Grid 8" w:semiHidden="1" w:unhideWhenUsed="1"/>
-    <w:lsdException w:name="Table List 1" w:semiHidden="1" w:unhideWhenUsed="1"/>
-    <w:lsdException w:name="Table List 2" w:semiHidden="1" w:unhideWhenUsed="1"/>
-    <w:lsdException w:name="Table List 3" w:semiHidden="1" w:unhideWhenUsed="1"/>
-    <w:lsdException w:name="Table List 4" w:semiHidden="1" w:unhideWhenUsed="1"/>
-    <w:lsdException w:name="Table List 5" w:semiHidden="1" w:unhideWhenUsed="1"/>
-    <w:lsdException w:name="Table List 6" w:semiHidden="1" w:unhideWhenUsed="1"/>
-    <w:lsdException w:name="Table List 7" w:semiHidden="1" w:unhideWhenUsed="1"/>
-    <w:lsdException w:name="Table List 8" w:semiHidden="1" w:unhideWhenUsed="1"/>
-    <w:lsdException w:name="Table 3D effects 1" w:semiHidden="1" w:unhideWhenUsed="1"/>
-    <w:lsdException w:name="Table 3D effects 2" w:semiHidden="1" w:unhideWhenUsed="1"/>
-    <w:lsdException w:name="Table 3D effects 3" w:semiHidden="1" w:unhideWhenUsed="1"/>
-    <w:lsdException w:name="Table Contemporary" w:semiHidden="1" w:unhideWhenUsed="1"/>
-    <w:lsdException w:name="Table Elegant" w:semiHidden="1" w:unhideWhenUsed="1"/>
-    <w:lsdException w:name="Table Professional" w:semiHidden="1" w:unhideWhenUsed="1"/>
-    <w:lsdException w:name="Table Subtle 1" w:semiHidden="1" w:unhideWhenUsed="1"/>
-    <w:lsdException w:name="Table Subtle 2" w:semiHidden="1" w:unhideWhenUsed="1"/>
-    <w:lsdException w:name="Table Web 1" w:semiHidden="1" w:unhideWhenUsed="1"/>
-    <w:lsdException w:name="Table Web 2" w:semiHidden="1" w:unhideWhenUsed="1"/>
-    <w:lsdException w:name="Table Web 3" w:semiHidden="1" w:unhideWhenUsed="1"/>
-    <w:lsdException w:name="Balloon Text" w:semiHidden="1" w:unhideWhenUsed="1"/>
-    <w:lsdException w:name="Table Grid" w:uiPriority="59"/>
-    <w:lsdException w:name="Table Theme" w:semiHidden="1" w:unhideWhenUsed="1"/>
-    <w:lsdException w:name="Placeholder Text" w:semiHidden="1"/>
-    <w:lsdException w:name="No Spacing" w:uiPriority="1" w:qFormat="1"/>
-    <w:lsdException w:name="Light Shading" w:uiPriority="60"/>
-    <w:lsdException w:name="Light List" w:uiPriority="61"/>
-    <w:lsdException w:name="Light Grid" w:uiPriority="62"/>
-    <w:lsdException w:name="Medium Shading 1" w:uiPriority="63"/>
-    <w:lsdException w:name="Medium Shading 2" w:uiPriority="64"/>
-    <w:lsdException w:name="Medium List 1" w:uiPriority="65"/>
-    <w:lsdException w:name="Medium List 2" w:uiPriority="66"/>
-    <w:lsdException w:name="Medium Grid 1" w:uiPriority="67"/>
-    <w:lsdException w:name="Medium Grid 2" w:uiPriority="68"/>
-    <w:lsdException w:name="Medium Grid 3" w:uiPriority="69"/>
-    <w:lsdException w:name="Dark List" w:uiPriority="70"/>
-    <w:lsdException w:name="Colorful Shading" w:uiPriority="71"/>
-    <w:lsdException w:name="Colorful List" w:uiPriority="72"/>
-    <w:lsdException w:name="Colorful Grid" w:uiPriority="73"/>
-    <w:lsdException w:name="Light Shading Accent 1" w:uiPriority="60"/>
-    <w:lsdException w:name="Light List Accent 1" w:uiPriority="61"/>
-    <w:lsdException w:name="Light Grid Accent 1" w:uiPriority="62"/>
-    <w:lsdException w:name="Medium Shading 1 Accent 1" w:uiPriority="63"/>
-    <w:lsdException w:name="Medium Shading 2 Accent 1" w:uiPriority="64"/>
-    <w:lsdException w:name="Medium List 1 Accent 1" w:uiPriority="65"/>
-    <w:lsdException w:name="Revision" w:semiHidden="1"/>
-    <w:lsdException w:name="List Paragraph" w:uiPriority="34" w:qFormat="1"/>
-    <w:lsdException w:name="Quote" w:uiPriority="29" w:qFormat="1"/>
-    <w:lsdException w:name="Intense Quote" w:uiPriority="30" w:qFormat="1"/>
-    <w:lsdException w:name="Medium List 2 Accent 1" w:uiPriority="66"/>
-    <w:lsdException w:name="Medium Grid 1 Accent 1" w:uiPriority="67"/>
-    <w:lsdException w:name="Medium Grid 2 Accent 1" w:uiPriority="68"/>
-    <w:lsdException w:name="Medium Grid 3 Accent 1" w:uiPriority="69"/>
-    <w:lsdException w:name="Dark List Accent 1" w:uiPriority="70"/>
-    <w:lsdException w:name="Colorful Shading Accent 1" w:uiPriority="71"/>
-    <w:lsdException w:name="Colorful List Accent 1" w:uiPriority="72"/>
-    <w:lsdException w:name="Colorful Grid Accent 1" w:uiPriority="73"/>
-    <w:lsdException w:name="Light Shading Accent 2" w:uiPriority="60"/>
-    <w:lsdException w:name="Light List Accent 2" w:uiPriority="61"/>
-    <w:lsdException w:name="Light Grid Accent 2" w:uiPriority="62"/>
-    <w:lsdException w:name="Medium Shading 1 Accent 2" w:uiPriority="63"/>
-    <w:lsdException w:name="Medium Shading 2 Accent 2" w:uiPriority="64"/>
-    <w:lsdException w:name="Medium List 1 Accent 2" w:uiPriority="65"/>
-    <w:lsdException w:name="Medium List 2 Accent 2" w:uiPriority="66"/>
-    <w:lsdException w:name="Medium Grid 1 Accent 2" w:uiPriority="67"/>
-    <w:lsdException w:name="Medium Grid 2 Accent 2" w:uiPriority="68"/>
-    <w:lsdException w:name="Medium Grid 3 Accent 2" w:uiPriority="69"/>
-    <w:lsdException w:name="Dark List Accent 2" w:uiPriority="70"/>
-    <w:lsdException w:name="Colorful Shading Accent 2" w:uiPriority="71"/>
-    <w:lsdException w:name="Colorful List Accent 2" w:uiPriority="72"/>
-    <w:lsdException w:name="Colorful Grid Accent 2" w:uiPriority="73"/>
-    <w:lsdException w:name="Light Shading Accent 3" w:uiPriority="60"/>
-    <w:lsdException w:name="Light List Accent 3" w:uiPriority="61"/>
-    <w:lsdException w:name="Light Grid Accent 3" w:uiPriority="62"/>
-    <w:lsdException w:name="Medium Shading 1 Accent 3" w:uiPriority="63"/>
-    <w:lsdException w:name="Medium Shading 2 Accent 3" w:uiPriority="64"/>
-    <w:lsdException w:name="Medium List 1 Accent 3" w:uiPriority="65"/>
-    <w:lsdException w:name="Medium List 2 Accent 3" w:uiPriority="66"/>
-    <w:lsdException w:name="Medium Grid 1 Accent 3" w:uiPriority="67"/>
-    <w:lsdException w:name="Medium Grid 2 Accent 3" w:uiPriority="68"/>
-    <w:lsdException w:name="Medium Grid 3 Accent 3" w:uiPriority="69"/>
-    <w:lsdException w:name="Dark List Accent 3" w:uiPriority="70"/>
-    <w:lsdException w:name="Colorful Shading Accent 3" w:uiPriority="71"/>
-    <w:lsdException w:name="Colorful List Accent 3" w:uiPriority="72"/>
-    <w:lsdException w:name="Colorful Grid Accent 3" w:uiPriority="73"/>
-    <w:lsdException w:name="Light Shading Accent 4" w:uiPriority="60"/>
-    <w:lsdException w:name="Light List Accent 4" w:uiPriority="61"/>
-    <w:lsdException w:name="Light Grid Accent 4" w:uiPriority="62"/>
-    <w:lsdException w:name="Medium Shading 1 Accent 4" w:uiPriority="63"/>
-    <w:lsdException w:name="Medium Shading 2 Accent 4" w:uiPriority="64"/>
-    <w:lsdException w:name="Medium List 1 Accent 4" w:uiPriority="65"/>
-    <w:lsdException w:name="Medium List 2 Accent 4" w:uiPriority="66"/>
-    <w:lsdException w:name="Medium Grid 1 Accent 4" w:uiPriority="67"/>
-    <w:lsdException w:name="Medium Grid 2 Accent 4" w:uiPriority="68"/>
-    <w:lsdException w:name="Medium Grid 3 Accent 4" w:uiPriority="69"/>
-    <w:lsdException w:name="Dark List Accent 4" w:uiPriority="70"/>
-    <w:lsdException w:name="Colorful Shading Accent 4" w:uiPriority="71"/>
-    <w:lsdException w:name="Colorful List Accent 4" w:uiPriority="72"/>
-    <w:lsdException w:name="Colorful Grid Accent 4" w:uiPriority="73"/>
-    <w:lsdException w:name="Light Shading Accent 5" w:uiPriority="60"/>
-    <w:lsdException w:name="Light List Accent 5" w:uiPriority="61"/>
-    <w:lsdException w:name="Light Grid Accent 5" w:uiPriority="62"/>
-    <w:lsdException w:name="Medium Shading 1 Accent 5" w:uiPriority="63"/>
-    <w:lsdException w:name="Medium Shading 2 Accent 5" w:uiPriority="64"/>
-    <w:lsdException w:name="Medium List 1 Accent 5" w:uiPriority="65"/>
-    <w:lsdException w:name="Medium List 2 Accent 5" w:uiPriority="66"/>
-    <w:lsdException w:name="Medium Grid 1 Accent 5" w:uiPriority="67"/>
-    <w:lsdException w:name="Medium Grid 2 Accent 5" w:uiPriority="68"/>
-    <w:lsdException w:name="Medium Grid 3 Accent 5" w:uiPriority="69"/>
-    <w:lsdException w:name="Dark List Accent 5" w:uiPriority="70"/>
-    <w:lsdException w:name="Colorful Shading Accent 5" w:uiPriority="71"/>
-    <w:lsdException w:name="Colorful List Accent 5" w:uiPriority="72"/>
-    <w:lsdException w:name="Colorful Grid Accent 5" w:uiPriority="73"/>
-    <w:lsdException w:name="Light Shading Accent 6" w:uiPriority="60"/>
-    <w:lsdException w:name="Light List Accent 6" w:uiPriority="61"/>
-    <w:lsdException w:name="Light Grid Accent 6" w:uiPriority="62"/>
-    <w:lsdException w:name="Medium Shading 1 Accent 6" w:uiPriority="63"/>
-    <w:lsdException w:name="Medium Shading 2 Accent 6" w:uiPriority="64"/>
-    <w:lsdException w:name="Medium List 1 Accent 6" w:uiPriority="65"/>
-    <w:lsdException w:name="Medium List 2 Accent 6" w:uiPriority="66"/>
-    <w:lsdException w:name="Medium Grid 1 Accent 6" w:uiPriority="67"/>
-    <w:lsdException w:name="Medium Grid 2 Accent 6" w:uiPriority="68"/>
-    <w:lsdException w:name="Medium Grid 3 Accent 6" w:uiPriority="69"/>
-    <w:lsdException w:name="Dark List Accent 6" w:uiPriority="70"/>
-    <w:lsdException w:name="Colorful Shading Accent 6" w:uiPriority="71"/>
-    <w:lsdException w:name="Colorful List Accent 6" w:uiPriority="72"/>
-    <w:lsdException w:name="Colorful Grid Accent 6" w:uiPriority="73"/>
-    <w:lsdException w:name="Subtle Emphasis" w:uiPriority="19" w:qFormat="1"/>
-    <w:lsdException w:name="Intense Emphasis" w:uiPriority="21" w:qFormat="1"/>
-    <w:lsdException w:name="Subtle Reference" w:uiPriority="31" w:qFormat="1"/>
-    <w:lsdException w:name="Intense Reference" w:uiPriority="32" w:qFormat="1"/>
-    <w:lsdException w:name="Book Title" w:uiPriority="33" w:qFormat="1"/>
-    <w:lsdException w:name="Bibliography" w:semiHidden="1" w:uiPriority="37" w:unhideWhenUsed="1"/>
-    <w:lsdException w:name="TOC Heading" w:semiHidden="1" w:uiPriority="39" w:unhideWhenUsed="1" w:qFormat="1"/>
-    <w:lsdException w:name="Plain Table 1" w:uiPriority="41"/>
-    <w:lsdException w:name="Plain Table 2" w:uiPriority="42"/>
-    <w:lsdException w:name="Plain Table 3" w:uiPriority="43"/>
-    <w:lsdException w:name="Plain Table 4" w:uiPriority="44"/>
-    <w:lsdException w:name="Plain Table 5" w:uiPriority="45"/>
-    <w:lsdException w:name="Grid Table Light" w:uiPriority="40"/>
-    <w:lsdException w:name="Grid Table 1 Light" w:uiPriority="46"/>
-    <w:lsdException w:name="Grid Table 2" w:uiPriority="47"/>
-    <w:lsdException w:name="Grid Table 3" w:uiPriority="48"/>
-    <w:lsdException w:name="Grid Table 4" w:uiPriority="49"/>
-    <w:lsdException w:name="Grid Table 5 Dark" w:uiPriority="50"/>
-    <w:lsdException w:name="Grid Table 6 Colorful" w:uiPriority="51"/>
-    <w:lsdException w:name="Grid Table 7 Colorful" w:uiPriority="52"/>
-    <w:lsdException w:name="Grid Table 1 Light Accent 1" w:uiPriority="46"/>
-    <w:lsdException w:name="Grid Table 2 Accent 1" w:uiPriority="47"/>
-    <w:lsdException w:name="Grid Table 3 Accent 1" w:uiPriority="48"/>
-    <w:lsdException w:name="Grid Table 4 Accent 1" w:uiPriority="49"/>
-    <w:lsdException w:name="Grid Table 5 Dark Accent 1" w:uiPriority="50"/>
-    <w:lsdException w:name="Grid Table 6 Colorful Accent 1" w:uiPriority="51"/>
-    <w:lsdException w:name="Grid Table 7 Colorful Accent 1" w:uiPriority="52"/>
-    <w:lsdException w:name="Grid Table 1 Light Accent 2" w:uiPriority="46"/>
-    <w:lsdException w:name="Grid Table 2 Accent 2" w:uiPriority="47"/>
-    <w:lsdException w:name="Grid Table 3 Accent 2" w:uiPriority="48"/>
-    <w:lsdException w:name="Grid Table 4 Accent 2" w:uiPriority="49"/>
-    <w:lsdException w:name="Grid Table 5 Dark Accent 2" w:uiPriority="50"/>
-    <w:lsdException w:name="Grid Table 6 Colorful Accent 2" w:uiPriority="51"/>
-    <w:lsdException w:name="Grid Table 7 Colorful Accent 2" w:uiPriority="52"/>
-    <w:lsdException w:name="Grid Table 1 Light Accent 3" w:uiPriority="46"/>
-    <w:lsdException w:name="Grid Table 2 Accent 3" w:uiPriority="47"/>
-    <w:lsdException w:name="Grid Table 3 Accent 3" w:uiPriority="48"/>
-    <w:lsdException w:name="Grid Table 4 Accent 3" w:uiPriority="49"/>
-    <w:lsdException w:name="Grid Table 5 Dark Accent 3" w:uiPriority="50"/>
-    <w:lsdException w:name="Grid Table 6 Colorful Accent 3" w:uiPriority="51"/>
-    <w:lsdException w:name="Grid Table 7 Colorful Accent 3" w:uiPriority="52"/>
-    <w:lsdException w:name="Grid Table 1 Light Accent 4" w:uiPriority="46"/>
-    <w:lsdException w:name="Grid Table 2 Accent 4" w:uiPriority="47"/>
-    <w:lsdException w:name="Grid Table 3 Accent 4" w:uiPriority="48"/>
-    <w:lsdException w:name="Grid Table 4 Accent 4" w:uiPriority="49"/>
-    <w:lsdException w:name="Grid Table 5 Dark Accent 4" w:uiPriority="50"/>
-    <w:lsdException w:name="Grid Table 6 Colorful Accent 4" w:uiPriority="51"/>
-    <w:lsdException w:name="Grid Table 7 Colorful Accent 4" w:uiPriority="52"/>
-    <w:lsdException w:name="Grid Table 1 Light Accent 5" w:uiPriority="46"/>
-    <w:lsdException w:name="Grid Table 2 Accent 5" w:uiPriority="47"/>
-    <w:lsdException w:name="Grid Table 3 Accent 5" w:uiPriority="48"/>
-    <w:lsdException w:name="Grid Table 4 Accent 5" w:uiPriority="49"/>
-    <w:lsdException w:name="Grid Table 5 Dark Accent 5" w:uiPriority="50"/>
-    <w:lsdException w:name="Grid Table 6 Colorful Accent 5" w:uiPriority="51"/>
-    <w:lsdException w:name="Grid Table 7 Colorful Accent 5" w:uiPriority="52"/>
-    <w:lsdException w:name="Grid Table 1 Light Accent 6" w:uiPriority="46"/>
-    <w:lsdException w:name="Grid Table 2 Accent 6" w:uiPriority="47"/>
-    <w:lsdException w:name="Grid Table 3 Accent 6" w:uiPriority="48"/>
-    <w:lsdException w:name="Grid Table 4 Accent 6" w:uiPriority="49"/>
-    <w:lsdException w:name="Grid Table 5 Dark Accent 6" w:uiPriority="50"/>
-    <w:lsdException w:name="Grid Table 6 Colorful Accent 6" w:uiPriority="51"/>
-    <w:lsdException w:name="Grid Table 7 Colorful Accent 6" w:uiPriority="52"/>
-    <w:lsdException w:name="List Table 1 Light" w:uiPriority="46"/>
-    <w:lsdException w:name="List Table 2" w:uiPriority="47"/>
-    <w:lsdException w:name="List Table 3" w:uiPriority="48"/>
-    <w:lsdException w:name="List Table 4" w:uiPriority="49"/>
-    <w:lsdException w:name="List Table 5 Dark" w:uiPriority="50"/>
-    <w:lsdException w:name="List Table 6 Colorful" w:uiPriority="51"/>
-    <w:lsdException w:name="List Table 7 Colorful" w:uiPriority="52"/>
-    <w:lsdException w:name="List Table 1 Light Accent 1" w:uiPriority="46"/>
-    <w:lsdException w:name="List Table 2 Accent 1" w:uiPriority="47"/>
-    <w:lsdException w:name="List Table 3 Accent 1" w:uiPriority="48"/>
-    <w:lsdException w:name="List Table 4 Accent 1" w:uiPriority="49"/>
-    <w:lsdException w:name="List Table 5 Dark Accent 1" w:uiPriority="50"/>
-    <w:lsdException w:name="List Table 6 Colorful Accent 1" w:uiPriority="51"/>
-    <w:lsdException w:name="List Table 7 Colorful Accent 1" w:uiPriority="52"/>
-    <w:lsdException w:name="List Table 1 Light Accent 2" w:uiPriority="46"/>
-    <w:lsdException w:name="List Table 2 Accent 2" w:uiPriority="47"/>
-    <w:lsdException w:name="List Table 3 Accent 2" w:uiPriority="48"/>
-    <w:lsdException w:name="List Table 4 Accent 2" w:uiPriority="49"/>
-    <w:lsdException w:name="List Table 5 Dark Accent 2" w:uiPriority="50"/>
-    <w:lsdException w:name="List Table 6 Colorful Accent 2" w:uiPriority="51"/>
-    <w:lsdException w:name="List Table 7 Colorful Accent 2" w:uiPriority="52"/>
-    <w:lsdException w:name="List Table 1 Light Accent 3" w:uiPriority="46"/>
-    <w:lsdException w:name="List Table 2 Accent 3" w:uiPriority="47"/>
-    <w:lsdException w:name="List Table 3 Accent 3" w:uiPriority="48"/>
-    <w:lsdException w:name="List Table 4 Accent 3" w:uiPriority="49"/>
-    <w:lsdException w:name="List Table 5 Dark Accent 3" w:uiPriority="50"/>
-    <w:lsdException w:name="List Table 6 Colorful Accent 3" w:uiPriority="51"/>
-    <w:lsdException w:name="List Table 7 Colorful Accent 3" w:uiPriority="52"/>
-    <w:lsdException w:name="List Table 1 Light Accent 4" w:uiPriority="46"/>
-    <w:lsdException w:name="List Table 2 Accent 4" w:uiPriority="47"/>
-    <w:lsdException w:name="List Table 3 Accent 4" w:uiPriority="48"/>
-    <w:lsdException w:name="List Table 4 Accent 4" w:uiPriority="49"/>
-    <w:lsdException w:name="List Table 5 Dark Accent 4" w:uiPriority="50"/>
-    <w:lsdException w:name="List Table 6 Colorful Accent 4" w:uiPriority="51"/>
-    <w:lsdException w:name="List Table 7 Colorful Accent 4" w:uiPriority="52"/>
-    <w:lsdException w:name="List Table 1 Light Accent 5" w:uiPriority="46"/>
-    <w:lsdException w:name="List Table 2 Accent 5" w:uiPriority="47"/>
-    <w:lsdException w:name="List Table 3 Accent 5" w:uiPriority="48"/>
-    <w:lsdException w:name="List Table 4 Accent 5" w:uiPriority="49"/>
-    <w:lsdException w:name="List Table 5 Dark Accent 5" w:uiPriority="50"/>
-    <w:lsdException w:name="List Table 6 Colorful Accent 5" w:uiPriority="51"/>
-    <w:lsdException w:name="List Table 7 Colorful Accent 5" w:uiPriority="52"/>
-    <w:lsdException w:name="List Table 1 Light Accent 6" w:uiPriority="46"/>
-    <w:lsdException w:name="List Table 2 Accent 6" w:uiPriority="47"/>
-    <w:lsdException w:name="List Table 3 Accent 6" w:uiPriority="48"/>
-    <w:lsdException w:name="List Table 4 Accent 6" w:uiPriority="49"/>
-    <w:lsdException w:name="List Table 5 Dark Accent 6" w:uiPriority="50"/>
-    <w:lsdException w:name="List Table 6 Colorful Accent 6" w:uiPriority="51"/>
-    <w:lsdException w:name="List Table 7 Colorful Accent 6" w:uiPriority="52"/>
+  <w:latentStyles w:defLockedState="0" w:defUIPriority="99" w:defSemiHidden="1" w:defUnhideWhenUsed="1" w:defQFormat="0" w:count="267">
+    <w:lsdException w:name="Normal" w:semiHidden="0" w:uiPriority="0" w:unhideWhenUsed="0" w:qFormat="1"/>
+    <w:lsdException w:name="heading 1" w:semiHidden="0" w:uiPriority="9" w:unhideWhenUsed="0" w:qFormat="1"/>
+    <w:lsdException w:name="heading 2" w:uiPriority="9" w:qFormat="1"/>
+    <w:lsdException w:name="heading 3" w:uiPriority="9" w:qFormat="1"/>
+    <w:lsdException w:name="heading 4" w:uiPriority="9" w:qFormat="1"/>
+    <w:lsdException w:name="heading 5" w:uiPriority="9" w:qFormat="1"/>
+    <w:lsdException w:name="heading 6" w:uiPriority="9" w:qFormat="1"/>
+    <w:lsdException w:name="heading 7" w:uiPriority="9" w:qFormat="1"/>
+    <w:lsdException w:name="heading 8" w:uiPriority="9" w:qFormat="1"/>
+    <w:lsdException w:name="heading 9" w:uiPriority="9" w:qFormat="1"/>
+    <w:lsdException w:name="toc 1" w:uiPriority="39"/>
+    <w:lsdException w:name="toc 2" w:uiPriority="39"/>
+    <w:lsdException w:name="toc 3" w:uiPriority="39"/>
+    <w:lsdException w:name="toc 4" w:uiPriority="39"/>
+    <w:lsdException w:name="toc 5" w:uiPriority="39"/>
+    <w:lsdException w:name="toc 6" w:uiPriority="39"/>
+    <w:lsdException w:name="toc 7" w:uiPriority="39"/>
+    <w:lsdException w:name="toc 8" w:uiPriority="39"/>
+    <w:lsdException w:name="toc 9" w:uiPriority="39"/>
+    <w:lsdException w:name="caption" w:uiPriority="35" w:qFormat="1"/>
+    <w:lsdException w:name="Title" w:semiHidden="0" w:uiPriority="10" w:unhideWhenUsed="0" w:qFormat="1"/>
+    <w:lsdException w:name="Default Paragraph Font" w:uiPriority="1"/>
+    <w:lsdException w:name="Subtitle" w:semiHidden="0" w:uiPriority="11" w:unhideWhenUsed="0" w:qFormat="1"/>
+    <w:lsdException w:name="Strong" w:semiHidden="0" w:uiPriority="22" w:unhideWhenUsed="0" w:qFormat="1"/>
+    <w:lsdException w:name="Emphasis" w:semiHidden="0" w:uiPriority="20" w:unhideWhenUsed="0" w:qFormat="1"/>
+    <w:lsdException w:name="Table Grid" w:semiHidden="0" w:uiPriority="59" w:unhideWhenUsed="0"/>
+    <w:lsdException w:name="Placeholder Text" w:unhideWhenUsed="0"/>
+    <w:lsdException w:name="No Spacing" w:semiHidden="0" w:uiPriority="1" w:unhideWhenUsed="0" w:qFormat="1"/>
+    <w:lsdException w:name="Light Shading" w:semiHidden="0" w:uiPriority="60" w:unhideWhenUsed="0"/>
+    <w:lsdException w:name="Light List" w:semiHidden="0" w:uiPriority="61" w:unhideWhenUsed="0"/>
+    <w:lsdException w:name="Light Grid" w:semiHidden="0" w:uiPriority="62" w:unhideWhenUsed="0"/>
+    <w:lsdException w:name="Medium Shading 1" w:semiHidden="0" w:uiPriority="63" w:unhideWhenUsed="0"/>
+    <w:lsdException w:name="Medium Shading 2" w:semiHidden="0" w:uiPriority="64" w:unhideWhenUsed="0"/>
+    <w:lsdException w:name="Medium List 1" w:semiHidden="0" w:uiPriority="65" w:unhideWhenUsed="0"/>
+    <w:lsdException w:name="Medium List 2" w:semiHidden="0" w:uiPriority="66" w:unhideWhenUsed="0"/>
+    <w:lsdException w:name="Medium Grid 1" w:semiHidden="0" w:uiPriority="67" w:unhideWhenUsed="0"/>
+    <w:lsdException w:name="Medium Grid 2" w:semiHidden="0" w:uiPriority="68" w:unhideWhenUsed="0"/>
+    <w:lsdException w:name="Medium Grid 3" w:semiHidden="0" w:uiPriority="69" w:unhideWhenUsed="0"/>
+    <w:lsdException w:name="Dark List" w:semiHidden="0" w:uiPriority="70" w:unhideWhenUsed="0"/>
+    <w:lsdException w:name="Colorful Shading" w:semiHidden="0" w:uiPriority="71" w:unhideWhenUsed="0"/>
+    <w:lsdException w:name="Colorful List" w:semiHidden="0" w:uiPriority="72" w:unhideWhenUsed="0"/>
+    <w:lsdException w:name="Colorful Grid" w:semiHidden="0" w:uiPriority="73" w:unhideWhenUsed="0"/>
+    <w:lsdException w:name="Light Shading Accent 1" w:semiHidden="0" w:uiPriority="60" w:unhideWhenUsed="0"/>
+    <w:lsdException w:name="Light List Accent 1" w:semiHidden="0" w:uiPriority="61" w:unhideWhenUsed="0"/>
+    <w:lsdException w:name="Light Grid Accent 1" w:semiHidden="0" w:uiPriority="62" w:unhideWhenUsed="0"/>
+    <w:lsdException w:name="Medium Shading 1 Accent 1" w:semiHidden="0" w:uiPriority="63" w:unhideWhenUsed="0"/>
+    <w:lsdException w:name="Medium Shading 2 Accent 1" w:semiHidden="0" w:uiPriority="64" w:unhideWhenUsed="0"/>
+    <w:lsdException w:name="Medium List 1 Accent 1" w:semiHidden="0" w:uiPriority="65" w:unhideWhenUsed="0"/>
+    <w:lsdException w:name="Revision" w:unhideWhenUsed="0"/>
+    <w:lsdException w:name="List Paragraph" w:semiHidden="0" w:uiPriority="34" w:unhideWhenUsed="0" w:qFormat="1"/>
+    <w:lsdException w:name="Quote" w:semiHidden="0" w:uiPriority="29" w:unhideWhenUsed="0" w:qFormat="1"/>
+    <w:lsdException w:name="Intense Quote" w:semiHidden="0" w:uiPriority="30" w:unhideWhenUsed="0" w:qFormat="1"/>
+    <w:lsdException w:name="Medium List 2 Accent 1" w:semiHidden="0" w:uiPriority="66" w:unhideWhenUsed="0"/>
+    <w:lsdException w:name="Medium Grid 1 Accent 1" w:semiHidden="0" w:uiPriority="67" w:unhideWhenUsed="0"/>
+    <w:lsdException w:name="Medium Grid 2 Accent 1" w:semiHidden="0" w:uiPriority="68" w:unhideWhenUsed="0"/>
+    <w:lsdException w:name="Medium Grid 3 Accent 1" w:semiHidden="0" w:uiPriority="69" w:unhideWhenUsed="0"/>
+    <w:lsdException w:name="Dark List Accent 1" w:semiHidden="0" w:uiPriority="70" w:unhideWhenUsed="0"/>
+    <w:lsdException w:name="Colorful Shading Accent 1" w:semiHidden="0" w:uiPriority="71" w:unhideWhenUsed="0"/>
+    <w:lsdException w:name="Colorful List Accent 1" w:semiHidden="0" w:uiPriority="72" w:unhideWhenUsed="0"/>
+    <w:lsdException w:name="Colorful Grid Accent 1" w:semiHidden="0" w:uiPriority="73" w:unhideWhenUsed="0"/>
+    <w:lsdException w:name="Light Shading Accent 2" w:semiHidden="0" w:uiPriority="60" w:unhideWhenUsed="0"/>
+    <w:lsdException w:name="Light List Accent 2" w:semiHidden="0" w:uiPriority="61" w:unhideWhenUsed="0"/>
+    <w:lsdException w:name="Light Grid Accent 2" w:semiHidden="0" w:uiPriority="62" w:unhideWhenUsed="0"/>
+    <w:lsdException w:name="Medium Shading 1 Accent 2" w:semiHidden="0" w:uiPriority="63" w:unhideWhenUsed="0"/>
+    <w:lsdException w:name="Medium Shading 2 Accent 2" w:semiHidden="0" w:uiPriority="64" w:unhideWhenUsed="0"/>
+    <w:lsdException w:name="Medium List 1 Accent 2" w:semiHidden="0" w:uiPriority="65" w:unhideWhenUsed="0"/>
+    <w:lsdException w:name="Medium List 2 Accent 2" w:semiHidden="0" w:uiPriority="66" w:unhideWhenUsed="0"/>
+    <w:lsdException w:name="Medium Grid 1 Accent 2" w:semiHidden="0" w:uiPriority="67" w:unhideWhenUsed="0"/>
+    <w:lsdException w:name="Medium Grid 2 Accent 2" w:semiHidden="0" w:uiPriority="68" w:unhideWhenUsed="0"/>
+    <w:lsdException w:name="Medium Grid 3 Accent 2" w:semiHidden="0" w:uiPriority="69" w:unhideWhenUsed="0"/>
+    <w:lsdException w:name="Dark List Accent 2" w:semiHidden="0" w:uiPriority="70" w:unhideWhenUsed="0"/>
+    <w:lsdException w:name="Colorful Shading Accent 2" w:semiHidden="0" w:uiPriority="71" w:unhideWhenUsed="0"/>
+    <w:lsdException w:name="Colorful List Accent 2" w:semiHidden="0" w:uiPriority="72" w:unhideWhenUsed="0"/>
+    <w:lsdException w:name="Colorful Grid Accent 2" w:semiHidden="0" w:uiPriority="73" w:unhideWhenUsed="0"/>
+    <w:lsdException w:name="Light Shading Accent 3" w:semiHidden="0" w:uiPriority="60" w:unhideWhenUsed="0"/>
+    <w:lsdException w:name="Light List Accent 3" w:semiHidden="0" w:uiPriority="61" w:unhideWhenUsed="0"/>
+    <w:lsdException w:name="Light Grid Accent 3" w:semiHidden="0" w:uiPriority="62" w:unhideWhenUsed="0"/>
+    <w:lsdException w:name="Medium Shading 1 Accent 3" w:semiHidden="0" w:uiPriority="63" w:unhideWhenUsed="0"/>
+    <w:lsdException w:name="Medium Shading 2 Accent 3" w:semiHidden="0" w:uiPriority="64" w:unhideWhenUsed="0"/>
+    <w:lsdException w:name="Medium List 1 Accent 3" w:semiHidden="0" w:uiPriority="65" w:unhideWhenUsed="0"/>
+    <w:lsdException w:name="Medium List 2 Accent 3" w:semiHidden="0" w:uiPriority="66" w:unhideWhenUsed="0"/>
+    <w:lsdException w:name="Medium Grid 1 Accent 3" w:semiHidden="0" w:uiPriority="67" w:unhideWhenUsed="0"/>
+    <w:lsdException w:name="Medium Grid 2 Accent 3" w:semiHidden="0" w:uiPriority="68" w:unhideWhenUsed="0"/>
+    <w:lsdException w:name="Medium Grid 3 Accent 3" w:semiHidden="0" w:uiPriority="69" w:unhideWhenUsed="0"/>
+    <w:lsdException w:name="Dark List Accent 3" w:semiHidden="0" w:uiPriority="70" w:unhideWhenUsed="0"/>
+    <w:lsdException w:name="Colorful Shading Accent 3" w:semiHidden="0" w:uiPriority="71" w:unhideWhenUsed="0"/>
+    <w:lsdException w:name="Colorful List Accent 3" w:semiHidden="0" w:uiPriority="72" w:unhideWhenUsed="0"/>
+    <w:lsdException w:name="Colorful Grid Accent 3" w:semiHidden="0" w:uiPriority="73" w:unhideWhenUsed="0"/>
+    <w:lsdException w:name="Light Shading Accent 4" w:semiHidden="0" w:uiPriority="60" w:unhideWhenUsed="0"/>
+    <w:lsdException w:name="Light List Accent 4" w:semiHidden="0" w:uiPriority="61" w:unhideWhenUsed="0"/>
+    <w:lsdException w:name="Light Grid Accent 4" w:semiHidden="0" w:uiPriority="62" w:unhideWhenUsed="0"/>
+    <w:lsdException w:name="Medium Shading 1 Accent 4" w:semiHidden="0" w:uiPriority="63" w:unhideWhenUsed="0"/>
+    <w:lsdException w:name="Medium Shading 2 Accent 4" w:semiHidden="0" w:uiPriority="64" w:unhideWhenUsed="0"/>
+    <w:lsdException w:name="Medium List 1 Accent 4" w:semiHidden="0" w:uiPriority="65" w:unhideWhenUsed="0"/>
+    <w:lsdException w:name="Medium List 2 Accent 4" w:semiHidden="0" w:uiPriority="66" w:unhideWhenUsed="0"/>
+    <w:lsdException w:name="Medium Grid 1 Accent 4" w:semiHidden="0" w:uiPriority="67" w:unhideWhenUsed="0"/>
+    <w:lsdException w:name="Medium Grid 2 Accent 4" w:semiHidden="0" w:uiPriority="68" w:unhideWhenUsed="0"/>
+    <w:lsdException w:name="Medium Grid 3 Accent 4" w:semiHidden="0" w:uiPriority="69" w:unhideWhenUsed="0"/>
+    <w:lsdException w:name="Dark List Accent 4" w:semiHidden="0" w:uiPriority="70" w:unhideWhenUsed="0"/>
+    <w:lsdException w:name="Colorful Shading Accent 4" w:semiHidden="0" w:uiPriority="71" w:unhideWhenUsed="0"/>
+    <w:lsdException w:name="Colorful List Accent 4" w:semiHidden="0" w:uiPriority="72" w:unhideWhenUsed="0"/>
+    <w:lsdException w:name="Colorful Grid Accent 4" w:semiHidden="0" w:uiPriority="73" w:unhideWhenUsed="0"/>
+    <w:lsdException w:name="Light Shading Accent 5" w:semiHidden="0" w:uiPriority="60" w:unhideWhenUsed="0"/>
+    <w:lsdException w:name="Light List Accent 5" w:semiHidden="0" w:uiPriority="61" w:unhideWhenUsed="0"/>
+    <w:lsdException w:name="Light Grid Accent 5" w:semiHidden="0" w:uiPriority="62" w:unhideWhenUsed="0"/>
+    <w:lsdException w:name="Medium Shading 1 Accent 5" w:semiHidden="0" w:uiPriority="63" w:unhideWhenUsed="0"/>
+    <w:lsdException w:name="Medium Shading 2 Accent 5" w:semiHidden="0" w:uiPriority="64" w:unhideWhenUsed="0"/>
+    <w:lsdException w:name="Medium List 1 Accent 5" w:semiHidden="0" w:uiPriority="65" w:unhideWhenUsed="0"/>
+    <w:lsdException w:name="Medium List 2 Accent 5" w:semiHidden="0" w:uiPriority="66" w:unhideWhenUsed="0"/>
+    <w:lsdException w:name="Medium Grid 1 Accent 5" w:semiHidden="0" w:uiPriority="67" w:unhideWhenUsed="0"/>
+    <w:lsdException w:name="Medium Grid 2 Accent 5" w:semiHidden="0" w:uiPriority="68" w:unhideWhenUsed="0"/>
+    <w:lsdException w:name="Medium Grid 3 Accent 5" w:semiHidden="0" w:uiPriority="69" w:unhideWhenUsed="0"/>
+    <w:lsdException w:name="Dark List Accent 5" w:semiHidden="0" w:uiPriority="70" w:unhideWhenUsed="0"/>
+    <w:lsdException w:name="Colorful Shading Accent 5" w:semiHidden="0" w:uiPriority="71" w:unhideWhenUsed="0"/>
+    <w:lsdException w:name="Colorful List Accent 5" w:semiHidden="0" w:uiPriority="72" w:unhideWhenUsed="0"/>
+    <w:lsdException w:name="Colorful Grid Accent 5" w:semiHidden="0" w:uiPriority="73" w:unhideWhenUsed="0"/>
+    <w:lsdException w:name="Light Shading Accent 6" w:semiHidden="0" w:uiPriority="60" w:unhideWhenUsed="0"/>
+    <w:lsdException w:name="Light List Accent 6" w:semiHidden="0" w:uiPriority="61" w:unhideWhenUsed="0"/>
+    <w:lsdException w:name="Light Grid Accent 6" w:semiHidden="0" w:uiPriority="62" w:unhideWhenUsed="0"/>
+    <w:lsdException w:name="Medium Shading 1 Accent 6" w:semiHidden="0" w:uiPriority="63" w:unhideWhenUsed="0"/>
+    <w:lsdException w:name="Medium Shading 2 Accent 6" w:semiHidden="0" w:uiPriority="64" w:unhideWhenUsed="0"/>
+    <w:lsdException w:name="Medium List 1 Accent 6" w:semiHidden="0" w:uiPriority="65" w:unhideWhenUsed="0"/>
+    <w:lsdException w:name="Medium List 2 Accent 6" w:semiHidden="0" w:uiPriority="66" w:unhideWhenUsed="0"/>
+    <w:lsdException w:name="Medium Grid 1 Accent 6" w:semiHidden="0" w:uiPriority="67" w:unhideWhenUsed="0"/>
+    <w:lsdException w:name="Medium Grid 2 Accent 6" w:semiHidden="0" w:uiPriority="68" w:unhideWhenUsed="0"/>
+    <w:lsdException w:name="Medium Grid 3 Accent 6" w:semiHidden="0" w:uiPriority="69" w:unhideWhenUsed="0"/>
+    <w:lsdException w:name="Dark List Accent 6" w:semiHidden="0" w:uiPriority="70" w:unhideWhenUsed="0"/>
+    <w:lsdException w:name="Colorful Shading Accent 6" w:semiHidden="0" w:uiPriority="71" w:unhideWhenUsed="0"/>
+    <w:lsdException w:name="Colorful List Accent 6" w:semiHidden="0" w:uiPriority="72" w:unhideWhenUsed="0"/>
+    <w:lsdException w:name="Colorful Grid Accent 6" w:semiHidden="0" w:uiPriority="73" w:unhideWhenUsed="0"/>
+    <w:lsdException w:name="Subtle Emphasis" w:semiHidden="0" w:uiPriority="19" w:unhideWhenUsed="0" w:qFormat="1"/>
+    <w:lsdException w:name="Intense Emphasis" w:semiHidden="0" w:uiPriority="21" w:unhideWhenUsed="0" w:qFormat="1"/>
+    <w:lsdException w:name="Subtle Reference" w:semiHidden="0" w:uiPriority="31" w:unhideWhenUsed="0" w:qFormat="1"/>
+    <w:lsdException w:name="Intense Reference" w:semiHidden="0" w:uiPriority="32" w:unhideWhenUsed="0" w:qFormat="1"/>
+    <w:lsdException w:name="Book Title" w:semiHidden="0" w:uiPriority="33" w:unhideWhenUsed="0" w:qFormat="1"/>
+    <w:lsdException w:name="Bibliography" w:uiPriority="37"/>
+    <w:lsdException w:name="TOC Heading" w:uiPriority="39" w:qFormat="1"/>
   </w:latentStyles>
   <w:style w:type="paragraph" w:default="1" w:styleId="a">
     <w:name w:val="Normal"/>
@@ -10425,6 +10978,7 @@
     <w:uiPriority w:val="99"/>
     <w:semiHidden/>
     <w:unhideWhenUsed/>
+    <w:qFormat/>
     <w:tblPr>
       <w:tblInd w:w="0" w:type="dxa"/>
       <w:tblCellMar>
@@ -10711,7 +11265,7 @@
 </file>
 
 <file path=word/glossary/webSettings.xml><?xml version="1.0" encoding="utf-8"?>
-<w:webSettings xmlns:mc="http://schemas.openxmlformats.org/markup-compatibility/2006" xmlns:r="http://schemas.openxmlformats.org/officeDocument/2006/relationships" xmlns:w="http://schemas.openxmlformats.org/wordprocessingml/2006/main" xmlns:w14="http://schemas.microsoft.com/office/word/2010/wordml" xmlns:w15="http://schemas.microsoft.com/office/word/2012/wordml" xmlns:w16se="http://schemas.microsoft.com/office/word/2015/wordml/symex" mc:Ignorable="w14 w15 w16se">
+<w:webSettings xmlns:r="http://schemas.openxmlformats.org/officeDocument/2006/relationships" xmlns:w="http://schemas.openxmlformats.org/wordprocessingml/2006/main">
   <w:optimizeForBrowser/>
 </w:webSettings>
 </file>
@@ -11004,7 +11558,7 @@
 </file>
 
 <file path=customXml/itemProps1.xml><?xml version="1.0" encoding="utf-8"?>
-<ds:datastoreItem xmlns:ds="http://schemas.openxmlformats.org/officeDocument/2006/customXml" ds:itemID="{8922C7A2-7619-422C-8696-CBCCB4023DA8}">
+<ds:datastoreItem xmlns:ds="http://schemas.openxmlformats.org/officeDocument/2006/customXml" ds:itemID="{7C2B9628-FB76-4FEF-A318-95BB163B3342}">
   <ds:schemaRefs>
     <ds:schemaRef ds:uri="http://schemas.openxmlformats.org/officeDocument/2006/bibliography"/>
   </ds:schemaRefs>

</xml_diff>

<commit_message>
ECOSCOM-1976 - Title of contractor is empty in the content if Contractor != individual entrepreneur
</commit_message>
<xml_diff>
--- a/contracts-repo/src/main/resources/alfresco/module/contracts-repo/bootstrap/templates/contract-template.docx
+++ b/contracts-repo/src/main/resources/alfresco/module/contracts-repo/bootstrap/templates/contract-template.docx
@@ -1,6 +1,6 @@
 
 <file path=word/document.xml><?xml version="1.0" encoding="utf-8"?>
-<w:document xmlns:wpc="http://schemas.microsoft.com/office/word/2010/wordprocessingCanvas" xmlns:cx="http://schemas.microsoft.com/office/drawing/2014/chartex" xmlns:mc="http://schemas.openxmlformats.org/markup-compatibility/2006" xmlns:o="urn:schemas-microsoft-com:office:office" xmlns:r="http://schemas.openxmlformats.org/officeDocument/2006/relationships" xmlns:m="http://schemas.openxmlformats.org/officeDocument/2006/math" xmlns:v="urn:schemas-microsoft-com:vml" xmlns:wp14="http://schemas.microsoft.com/office/word/2010/wordprocessingDrawing" xmlns:wp="http://schemas.openxmlformats.org/drawingml/2006/wordprocessingDrawing" xmlns:w10="urn:schemas-microsoft-com:office:word" xmlns:w="http://schemas.openxmlformats.org/wordprocessingml/2006/main" xmlns:w14="http://schemas.microsoft.com/office/word/2010/wordml" xmlns:w15="http://schemas.microsoft.com/office/word/2012/wordml" xmlns:w16se="http://schemas.microsoft.com/office/word/2015/wordml/symex" xmlns:wpg="http://schemas.microsoft.com/office/word/2010/wordprocessingGroup" xmlns:wpi="http://schemas.microsoft.com/office/word/2010/wordprocessingInk" xmlns:wne="http://schemas.microsoft.com/office/word/2006/wordml" xmlns:wps="http://schemas.microsoft.com/office/word/2010/wordprocessingShape" mc:Ignorable="w14 w15 w16se wp14">
+<w:document xmlns:ve="http://schemas.openxmlformats.org/markup-compatibility/2006" xmlns:o="urn:schemas-microsoft-com:office:office" xmlns:r="http://schemas.openxmlformats.org/officeDocument/2006/relationships" xmlns:m="http://schemas.openxmlformats.org/officeDocument/2006/math" xmlns:v="urn:schemas-microsoft-com:vml" xmlns:wp="http://schemas.openxmlformats.org/drawingml/2006/wordprocessingDrawing" xmlns:w10="urn:schemas-microsoft-com:office:word" xmlns:w="http://schemas.openxmlformats.org/wordprocessingml/2006/main" xmlns:wne="http://schemas.microsoft.com/office/word/2006/wordml">
   <w:body>
     <w:p>
       <w:pPr>
@@ -67,7 +67,6 @@
             <w:docPartGallery w:val="Quick Parts"/>
           </w:docPartList>
         </w:sdtPr>
-        <w:sdtEndPr/>
         <w:sdtContent>
           <w:r>
             <w:rPr>
@@ -166,6 +165,7 @@
           <w:lang w:val="en-US"/>
         </w:rPr>
       </w:pPr>
+      <w:proofErr w:type="gramStart"/>
       <w:r>
         <w:rPr>
           <w:rFonts w:ascii="Times New Roman" w:hAnsi="Times New Roman"/>
@@ -198,7 +198,6 @@
             <w:docPartGallery w:val="Quick Parts"/>
           </w:docPartList>
         </w:sdtPr>
-        <w:sdtEndPr/>
         <w:sdtContent>
           <w:r>
             <w:rPr>
@@ -297,7 +296,6 @@
             <w:docPartGallery w:val="Quick Parts"/>
           </w:docPartList>
         </w:sdtPr>
-        <w:sdtEndPr/>
         <w:sdtContent>
           <w:r>
             <w:rPr>
@@ -493,37 +491,67 @@
             </w:rPr>
             <w:t>][#case "01"]</w:t>
           </w:r>
+          <w:proofErr w:type="spellStart"/>
           <w:r>
             <w:rPr>
               <w:rFonts w:ascii="Times New Roman" w:hAnsi="Times New Roman"/>
               <w:szCs w:val="22"/>
               <w:lang w:val="en-US"/>
             </w:rPr>
-            <w:t>января[#break]</w:t>
-          </w:r>
+            <w:t>января</w:t>
+          </w:r>
+          <w:proofErr w:type="spellEnd"/>
           <w:r>
             <w:rPr>
               <w:rFonts w:ascii="Times New Roman" w:hAnsi="Times New Roman"/>
               <w:szCs w:val="22"/>
               <w:lang w:val="en-US"/>
             </w:rPr>
+            <w:t>[#break]</w:t>
+          </w:r>
+          <w:r>
+            <w:rPr>
+              <w:rFonts w:ascii="Times New Roman" w:hAnsi="Times New Roman"/>
+              <w:szCs w:val="22"/>
+              <w:lang w:val="en-US"/>
+            </w:rPr>
             <w:t>[#case "02"]</w:t>
           </w:r>
+          <w:proofErr w:type="spellStart"/>
           <w:r>
             <w:rPr>
               <w:rFonts w:ascii="Times New Roman" w:hAnsi="Times New Roman"/>
               <w:szCs w:val="22"/>
               <w:lang w:val="en-US"/>
             </w:rPr>
-            <w:t>февраля[#break][#case "03"]</w:t>
-          </w:r>
+            <w:t>февраля</w:t>
+          </w:r>
+          <w:proofErr w:type="spellEnd"/>
           <w:r>
             <w:rPr>
               <w:rFonts w:ascii="Times New Roman" w:hAnsi="Times New Roman"/>
               <w:szCs w:val="22"/>
               <w:lang w:val="en-US"/>
             </w:rPr>
-            <w:t>марта[#break]</w:t>
+            <w:t>[#break][#case "03"]</w:t>
+          </w:r>
+          <w:proofErr w:type="spellStart"/>
+          <w:r>
+            <w:rPr>
+              <w:rFonts w:ascii="Times New Roman" w:hAnsi="Times New Roman"/>
+              <w:szCs w:val="22"/>
+              <w:lang w:val="en-US"/>
+            </w:rPr>
+            <w:t>марта</w:t>
+          </w:r>
+          <w:proofErr w:type="spellEnd"/>
+          <w:r>
+            <w:rPr>
+              <w:rFonts w:ascii="Times New Roman" w:hAnsi="Times New Roman"/>
+              <w:szCs w:val="22"/>
+              <w:lang w:val="en-US"/>
+            </w:rPr>
+            <w:t>[#break]</w:t>
           </w:r>
           <w:r>
             <w:rPr>
@@ -539,117 +567,216 @@
             </w:rPr>
             <w:t>[#case "04"]</w:t>
           </w:r>
+          <w:proofErr w:type="spellStart"/>
           <w:r>
             <w:rPr>
               <w:rFonts w:ascii="Times New Roman" w:hAnsi="Times New Roman"/>
               <w:szCs w:val="22"/>
               <w:lang w:val="en-US"/>
             </w:rPr>
-            <w:t>апреля[#break][#case "05"]</w:t>
-          </w:r>
+            <w:t>апреля</w:t>
+          </w:r>
+          <w:proofErr w:type="spellEnd"/>
           <w:r>
             <w:rPr>
               <w:rFonts w:ascii="Times New Roman" w:hAnsi="Times New Roman"/>
               <w:szCs w:val="22"/>
               <w:lang w:val="en-US"/>
             </w:rPr>
-            <w:t>мая[#break]</w:t>
-          </w:r>
+            <w:t>[#break][#case "05"]</w:t>
+          </w:r>
+          <w:proofErr w:type="spellStart"/>
           <w:r>
             <w:rPr>
               <w:rFonts w:ascii="Times New Roman" w:hAnsi="Times New Roman"/>
               <w:szCs w:val="22"/>
               <w:lang w:val="en-US"/>
             </w:rPr>
+            <w:t>мая</w:t>
+          </w:r>
+          <w:proofErr w:type="spellEnd"/>
+          <w:r>
+            <w:rPr>
+              <w:rFonts w:ascii="Times New Roman" w:hAnsi="Times New Roman"/>
+              <w:szCs w:val="22"/>
+              <w:lang w:val="en-US"/>
+            </w:rPr>
+            <w:t>[#break]</w:t>
+          </w:r>
+          <w:r>
+            <w:rPr>
+              <w:rFonts w:ascii="Times New Roman" w:hAnsi="Times New Roman"/>
+              <w:szCs w:val="22"/>
+              <w:lang w:val="en-US"/>
+            </w:rPr>
             <w:t>[#case "06"]</w:t>
           </w:r>
+          <w:proofErr w:type="spellStart"/>
           <w:r>
             <w:rPr>
               <w:rFonts w:ascii="Times New Roman" w:hAnsi="Times New Roman"/>
               <w:szCs w:val="22"/>
               <w:lang w:val="en-US"/>
             </w:rPr>
-            <w:t>июня[#break]</w:t>
-          </w:r>
+            <w:t>июня</w:t>
+          </w:r>
+          <w:proofErr w:type="spellEnd"/>
           <w:r>
             <w:rPr>
               <w:rFonts w:ascii="Times New Roman" w:hAnsi="Times New Roman"/>
               <w:szCs w:val="22"/>
               <w:lang w:val="en-US"/>
             </w:rPr>
+            <w:t>[#break]</w:t>
+          </w:r>
+          <w:r>
+            <w:rPr>
+              <w:rFonts w:ascii="Times New Roman" w:hAnsi="Times New Roman"/>
+              <w:szCs w:val="22"/>
+              <w:lang w:val="en-US"/>
+            </w:rPr>
             <w:t>[#case "07"]</w:t>
           </w:r>
+          <w:proofErr w:type="spellStart"/>
           <w:r>
             <w:rPr>
               <w:rFonts w:ascii="Times New Roman" w:hAnsi="Times New Roman"/>
               <w:szCs w:val="22"/>
               <w:lang w:val="en-US"/>
             </w:rPr>
-            <w:t>июля[#break]</w:t>
-          </w:r>
+            <w:t>июля</w:t>
+          </w:r>
+          <w:proofErr w:type="spellEnd"/>
           <w:r>
             <w:rPr>
               <w:rFonts w:ascii="Times New Roman" w:hAnsi="Times New Roman"/>
               <w:szCs w:val="22"/>
               <w:lang w:val="en-US"/>
             </w:rPr>
+            <w:t>[#break]</w:t>
+          </w:r>
+          <w:r>
+            <w:rPr>
+              <w:rFonts w:ascii="Times New Roman" w:hAnsi="Times New Roman"/>
+              <w:szCs w:val="22"/>
+              <w:lang w:val="en-US"/>
+            </w:rPr>
             <w:t>[#case "08"]</w:t>
           </w:r>
+          <w:proofErr w:type="spellStart"/>
           <w:r>
             <w:rPr>
               <w:rFonts w:ascii="Times New Roman" w:hAnsi="Times New Roman"/>
               <w:szCs w:val="22"/>
               <w:lang w:val="en-US"/>
             </w:rPr>
-            <w:t>августа[#break][#case "09"]</w:t>
-          </w:r>
+            <w:t>августа</w:t>
+          </w:r>
+          <w:proofErr w:type="spellEnd"/>
           <w:r>
             <w:rPr>
               <w:rFonts w:ascii="Times New Roman" w:hAnsi="Times New Roman"/>
               <w:szCs w:val="22"/>
               <w:lang w:val="en-US"/>
             </w:rPr>
-            <w:t>сентября[#break]</w:t>
-          </w:r>
+            <w:t>[#break][#case "09"]</w:t>
+          </w:r>
+          <w:proofErr w:type="spellStart"/>
           <w:r>
             <w:rPr>
               <w:rFonts w:ascii="Times New Roman" w:hAnsi="Times New Roman"/>
               <w:szCs w:val="22"/>
               <w:lang w:val="en-US"/>
             </w:rPr>
+            <w:t>сентября</w:t>
+          </w:r>
+          <w:proofErr w:type="spellEnd"/>
+          <w:r>
+            <w:rPr>
+              <w:rFonts w:ascii="Times New Roman" w:hAnsi="Times New Roman"/>
+              <w:szCs w:val="22"/>
+              <w:lang w:val="en-US"/>
+            </w:rPr>
+            <w:t>[#break]</w:t>
+          </w:r>
+          <w:r>
+            <w:rPr>
+              <w:rFonts w:ascii="Times New Roman" w:hAnsi="Times New Roman"/>
+              <w:szCs w:val="22"/>
+              <w:lang w:val="en-US"/>
+            </w:rPr>
             <w:t>[#case "10"]</w:t>
           </w:r>
+          <w:proofErr w:type="spellStart"/>
           <w:r>
             <w:rPr>
               <w:rFonts w:ascii="Times New Roman" w:hAnsi="Times New Roman"/>
               <w:szCs w:val="22"/>
               <w:lang w:val="en-US"/>
             </w:rPr>
-            <w:t>октября[#break][#case "11"]</w:t>
-          </w:r>
+            <w:t>октября</w:t>
+          </w:r>
+          <w:proofErr w:type="spellEnd"/>
           <w:r>
             <w:rPr>
               <w:rFonts w:ascii="Times New Roman" w:hAnsi="Times New Roman"/>
               <w:szCs w:val="22"/>
               <w:lang w:val="en-US"/>
             </w:rPr>
-            <w:t>ноября[#break]</w:t>
-          </w:r>
+            <w:t>[#break</w:t>
+          </w:r>
+          <w:proofErr w:type="gramEnd"/>
           <w:r>
             <w:rPr>
               <w:rFonts w:ascii="Times New Roman" w:hAnsi="Times New Roman"/>
               <w:szCs w:val="22"/>
               <w:lang w:val="en-US"/>
             </w:rPr>
+            <w:t>][#case "11"]</w:t>
+          </w:r>
+          <w:proofErr w:type="spellStart"/>
+          <w:r>
+            <w:rPr>
+              <w:rFonts w:ascii="Times New Roman" w:hAnsi="Times New Roman"/>
+              <w:szCs w:val="22"/>
+              <w:lang w:val="en-US"/>
+            </w:rPr>
+            <w:t>ноября</w:t>
+          </w:r>
+          <w:proofErr w:type="spellEnd"/>
+          <w:r>
+            <w:rPr>
+              <w:rFonts w:ascii="Times New Roman" w:hAnsi="Times New Roman"/>
+              <w:szCs w:val="22"/>
+              <w:lang w:val="en-US"/>
+            </w:rPr>
+            <w:t>[#break]</w:t>
+          </w:r>
+          <w:r>
+            <w:rPr>
+              <w:rFonts w:ascii="Times New Roman" w:hAnsi="Times New Roman"/>
+              <w:szCs w:val="22"/>
+              <w:lang w:val="en-US"/>
+            </w:rPr>
             <w:t>[#case "12"]</w:t>
           </w:r>
+          <w:proofErr w:type="spellStart"/>
           <w:r>
             <w:rPr>
               <w:rFonts w:ascii="Times New Roman" w:hAnsi="Times New Roman"/>
               <w:szCs w:val="22"/>
               <w:lang w:val="en-US"/>
             </w:rPr>
-            <w:t>декабря[#break]</w:t>
+            <w:t>декабря</w:t>
+          </w:r>
+          <w:proofErr w:type="spellEnd"/>
+          <w:r>
+            <w:rPr>
+              <w:rFonts w:ascii="Times New Roman" w:hAnsi="Times New Roman"/>
+              <w:szCs w:val="22"/>
+              <w:lang w:val="en-US"/>
+            </w:rPr>
+            <w:t>[#break]</w:t>
           </w:r>
           <w:r>
             <w:rPr>
@@ -674,8 +801,9 @@
               <w:szCs w:val="22"/>
               <w:lang w:val="en-US"/>
             </w:rPr>
-            <w:t>${document.properties["contracts:agreementDate"]?string("</w:t>
-          </w:r>
+            <w:t>${</w:t>
+          </w:r>
+          <w:proofErr w:type="spellStart"/>
           <w:r>
             <w:rPr>
               <w:rFonts w:ascii="Times New Roman" w:hAnsi="Times New Roman"/>
@@ -683,8 +811,49 @@
               <w:szCs w:val="22"/>
               <w:lang w:val="en-US"/>
             </w:rPr>
+            <w:t>document.properties</w:t>
+          </w:r>
+          <w:proofErr w:type="spellEnd"/>
+          <w:r>
+            <w:rPr>
+              <w:rFonts w:ascii="Times New Roman" w:hAnsi="Times New Roman"/>
+              <w:bCs w:val="0"/>
+              <w:szCs w:val="22"/>
+              <w:lang w:val="en-US"/>
+            </w:rPr>
+            <w:t>["</w:t>
+          </w:r>
+          <w:proofErr w:type="spellStart"/>
+          <w:r>
+            <w:rPr>
+              <w:rFonts w:ascii="Times New Roman" w:hAnsi="Times New Roman"/>
+              <w:bCs w:val="0"/>
+              <w:szCs w:val="22"/>
+              <w:lang w:val="en-US"/>
+            </w:rPr>
+            <w:t>contracts:agreementDate</w:t>
+          </w:r>
+          <w:proofErr w:type="spellEnd"/>
+          <w:r>
+            <w:rPr>
+              <w:rFonts w:ascii="Times New Roman" w:hAnsi="Times New Roman"/>
+              <w:bCs w:val="0"/>
+              <w:szCs w:val="22"/>
+              <w:lang w:val="en-US"/>
+            </w:rPr>
+            <w:t>"]?string("</w:t>
+          </w:r>
+          <w:proofErr w:type="spellStart"/>
+          <w:r>
+            <w:rPr>
+              <w:rFonts w:ascii="Times New Roman" w:hAnsi="Times New Roman"/>
+              <w:bCs w:val="0"/>
+              <w:szCs w:val="22"/>
+              <w:lang w:val="en-US"/>
+            </w:rPr>
             <w:t>yyyy</w:t>
           </w:r>
+          <w:proofErr w:type="spellEnd"/>
           <w:r>
             <w:rPr>
               <w:rFonts w:ascii="Times New Roman" w:hAnsi="Times New Roman"/>
@@ -865,7 +1034,6 @@
             <w:docPartGallery w:val="Quick Parts"/>
           </w:docPartList>
         </w:sdtPr>
-        <w:sdtEndPr/>
         <w:sdtContent>
           <w:r>
             <w:rPr>
@@ -878,6 +1046,7 @@
           </w:r>
           <w:bookmarkStart w:id="3" w:name="OLE_LINK2"/>
           <w:bookmarkStart w:id="4" w:name="OLE_LINK3"/>
+          <w:proofErr w:type="gramStart"/>
           <w:r>
             <w:rPr>
               <w:b/>
@@ -885,8 +1054,9 @@
               <w:szCs w:val="22"/>
               <w:lang w:val="en-US"/>
             </w:rPr>
-            <w:t>document.assocs["</w:t>
-          </w:r>
+            <w:t>document.assocs[</w:t>
+          </w:r>
+          <w:proofErr w:type="gramEnd"/>
           <w:r>
             <w:rPr>
               <w:b/>
@@ -894,7 +1064,7 @@
               <w:szCs w:val="22"/>
               <w:lang w:val="en-US"/>
             </w:rPr>
-            <w:t>contracts:agreementLegalEntity</w:t>
+            <w:t>"</w:t>
           </w:r>
           <w:r>
             <w:rPr>
@@ -903,7 +1073,7 @@
               <w:szCs w:val="22"/>
               <w:lang w:val="en-US"/>
             </w:rPr>
-            <w:t>"][0].properties["</w:t>
+            <w:t>contracts:agreementLegalEntity</w:t>
           </w:r>
           <w:r>
             <w:rPr>
@@ -912,7 +1082,7 @@
               <w:szCs w:val="22"/>
               <w:lang w:val="en-US"/>
             </w:rPr>
-            <w:t>idocs</w:t>
+            <w:t>"][0].properties["</w:t>
           </w:r>
           <w:r>
             <w:rPr>
@@ -921,7 +1091,7 @@
               <w:szCs w:val="22"/>
               <w:lang w:val="en-US"/>
             </w:rPr>
-            <w:t>:</w:t>
+            <w:t>idocs</w:t>
           </w:r>
           <w:r>
             <w:rPr>
@@ -930,7 +1100,7 @@
               <w:szCs w:val="22"/>
               <w:lang w:val="en-US"/>
             </w:rPr>
-            <w:t>fullOrganizationName</w:t>
+            <w:t>:</w:t>
           </w:r>
           <w:r>
             <w:rPr>
@@ -939,7 +1109,7 @@
               <w:szCs w:val="22"/>
               <w:lang w:val="en-US"/>
             </w:rPr>
-            <w:t>"]!"</w:t>
+            <w:t>fullOrganizationName</w:t>
           </w:r>
           <w:r>
             <w:rPr>
@@ -948,7 +1118,7 @@
               <w:szCs w:val="22"/>
               <w:lang w:val="en-US"/>
             </w:rPr>
-            <w:t>_______________________________________________________</w:t>
+            <w:t>"]!"</w:t>
           </w:r>
           <w:r>
             <w:rPr>
@@ -957,6 +1127,15 @@
               <w:szCs w:val="22"/>
               <w:lang w:val="en-US"/>
             </w:rPr>
+            <w:t>_______________________________________________________</w:t>
+          </w:r>
+          <w:r>
+            <w:rPr>
+              <w:b/>
+              <w:sz w:val="22"/>
+              <w:szCs w:val="22"/>
+              <w:lang w:val="en-US"/>
+            </w:rPr>
             <w:t>"</w:t>
           </w:r>
           <w:bookmarkEnd w:id="3"/>
@@ -1089,13 +1268,23 @@
         </w:rPr>
         <w:t xml:space="preserve"> </w:t>
       </w:r>
+      <w:proofErr w:type="spellStart"/>
       <w:r>
         <w:rPr>
           <w:sz w:val="22"/>
           <w:szCs w:val="22"/>
           <w:lang w:val="en-US"/>
         </w:rPr>
-        <w:t xml:space="preserve">Директора </w:t>
+        <w:t>Директора</w:t>
+      </w:r>
+      <w:proofErr w:type="spellEnd"/>
+      <w:r>
+        <w:rPr>
+          <w:sz w:val="22"/>
+          <w:szCs w:val="22"/>
+          <w:lang w:val="en-US"/>
+        </w:rPr>
+        <w:t xml:space="preserve"> </w:t>
       </w:r>
       <w:sdt>
         <w:sdtPr>
@@ -1111,7 +1300,6 @@
             <w:docPartGallery w:val="Quick Parts"/>
           </w:docPartList>
         </w:sdtPr>
-        <w:sdtEndPr/>
         <w:sdtContent>
           <w:r>
             <w:rPr>
@@ -1165,7 +1353,25 @@
               <w:szCs w:val="22"/>
               <w:lang w:val="en-US"/>
             </w:rPr>
-            <w:t xml:space="preserve">[#recover] </w:t>
+            <w:t>[#</w:t>
+          </w:r>
+          <w:proofErr w:type="gramStart"/>
+          <w:r>
+            <w:rPr>
+              <w:sz w:val="22"/>
+              <w:szCs w:val="22"/>
+              <w:lang w:val="en-US"/>
+            </w:rPr>
+            <w:t>recover</w:t>
+          </w:r>
+          <w:proofErr w:type="gramEnd"/>
+          <w:r>
+            <w:rPr>
+              <w:sz w:val="22"/>
+              <w:szCs w:val="22"/>
+              <w:lang w:val="en-US"/>
+            </w:rPr>
+            <w:t xml:space="preserve">] </w:t>
           </w:r>
           <w:r>
             <w:rPr>
@@ -1410,7 +1616,6 @@
                 <w:docPartGallery w:val="Quick Parts"/>
               </w:docPartList>
             </w:sdtPr>
-            <w:sdtEndPr/>
             <w:sdtContent>
               <w:r>
                 <w:rPr>
@@ -1504,7 +1709,6 @@
                 <w:docPartGallery w:val="Quick Parts"/>
               </w:docPartList>
             </w:sdtPr>
-            <w:sdtEndPr/>
             <w:sdtContent>
               <w:r>
                 <w:rPr>
@@ -1624,7 +1828,6 @@
                 <w:docPartGallery w:val="Quick Parts"/>
               </w:docPartList>
             </w:sdtPr>
-            <w:sdtEndPr/>
             <w:sdtContent>
               <w:r>
                 <w:rPr>
@@ -1633,7 +1836,27 @@
                   <w:szCs w:val="22"/>
                   <w:lang w:val="en-US"/>
                 </w:rPr>
-                <w:t>${document.assocs["contracts:contractor"][0].properties["idocs:series"]!}</w:t>
+                <w:t>${</w:t>
+              </w:r>
+              <w:proofErr w:type="gramStart"/>
+              <w:r>
+                <w:rPr>
+                  <w:b/>
+                  <w:sz w:val="22"/>
+                  <w:szCs w:val="22"/>
+                  <w:lang w:val="en-US"/>
+                </w:rPr>
+                <w:t>document.assocs[</w:t>
+              </w:r>
+              <w:proofErr w:type="gramEnd"/>
+              <w:r>
+                <w:rPr>
+                  <w:b/>
+                  <w:sz w:val="22"/>
+                  <w:szCs w:val="22"/>
+                  <w:lang w:val="en-US"/>
+                </w:rPr>
+                <w:t>"contracts:contractor"][0].properties["idocs:series"]!}</w:t>
               </w:r>
             </w:sdtContent>
           </w:sdt>
@@ -1660,7 +1883,6 @@
                 <w:docPartGallery w:val="Quick Parts"/>
               </w:docPartList>
             </w:sdtPr>
-            <w:sdtEndPr/>
             <w:sdtContent>
               <w:r>
                 <w:rPr>
@@ -1669,7 +1891,27 @@
                   <w:szCs w:val="22"/>
                   <w:lang w:val="en-US"/>
                 </w:rPr>
-                <w:t>${document.assocs["contracts:contractor"][0].properties["idocs:number"]!}</w:t>
+                <w:t>${</w:t>
+              </w:r>
+              <w:proofErr w:type="gramStart"/>
+              <w:r>
+                <w:rPr>
+                  <w:b/>
+                  <w:sz w:val="22"/>
+                  <w:szCs w:val="22"/>
+                  <w:lang w:val="en-US"/>
+                </w:rPr>
+                <w:t>document.assocs[</w:t>
+              </w:r>
+              <w:proofErr w:type="gramEnd"/>
+              <w:r>
+                <w:rPr>
+                  <w:b/>
+                  <w:sz w:val="22"/>
+                  <w:szCs w:val="22"/>
+                  <w:lang w:val="en-US"/>
+                </w:rPr>
+                <w:t>"contracts:contractor"][0].properties["idocs:number"]!}</w:t>
               </w:r>
             </w:sdtContent>
           </w:sdt>
@@ -1681,6 +1923,7 @@
             </w:rPr>
             <w:t xml:space="preserve"> </w:t>
           </w:r>
+          <w:proofErr w:type="gramStart"/>
           <w:r>
             <w:rPr>
               <w:sz w:val="25"/>
@@ -1711,7 +1954,6 @@
                 <w:docPartGallery w:val="Quick Parts"/>
               </w:docPartList>
             </w:sdtPr>
-            <w:sdtEndPr/>
             <w:sdtContent>
               <w:r>
                 <w:rPr>
@@ -1840,7 +2082,6 @@
                 <w:docPartGallery w:val="Quick Parts"/>
               </w:docPartList>
             </w:sdtPr>
-            <w:sdtEndPr/>
             <w:sdtContent>
               <w:r>
                 <w:rPr>
@@ -1977,7 +2218,25 @@
               <w:szCs w:val="22"/>
               <w:lang w:val="en-US"/>
             </w:rPr>
-            <w:t xml:space="preserve"> Директора </w:t>
+            <w:t xml:space="preserve"> </w:t>
+          </w:r>
+          <w:proofErr w:type="spellStart"/>
+          <w:r>
+            <w:rPr>
+              <w:sz w:val="22"/>
+              <w:szCs w:val="22"/>
+              <w:lang w:val="en-US"/>
+            </w:rPr>
+            <w:t>Директора</w:t>
+          </w:r>
+          <w:proofErr w:type="spellEnd"/>
+          <w:r>
+            <w:rPr>
+              <w:sz w:val="22"/>
+              <w:szCs w:val="22"/>
+              <w:lang w:val="en-US"/>
+            </w:rPr>
+            <w:t xml:space="preserve"> </w:t>
           </w:r>
           <w:sdt>
             <w:sdtPr>
@@ -1993,7 +2252,6 @@
                 <w:docPartGallery w:val="Quick Parts"/>
               </w:docPartList>
             </w:sdtPr>
-            <w:sdtEndPr/>
             <w:sdtContent>
               <w:r>
                 <w:rPr>
@@ -2032,7 +2290,24 @@
                   <w:szCs w:val="22"/>
                   <w:lang w:val="en-US"/>
                 </w:rPr>
-                <w:t>]}</w:t>
+                <w:t>]</w:t>
+              </w:r>
+              <w:r>
+                <w:rPr>
+                  <w:b/>
+                  <w:sz w:val="22"/>
+                  <w:szCs w:val="22"/>
+                  <w:lang w:val="en-US"/>
+                </w:rPr>
+                <w:t>!"______________________________________________________________"</w:t>
+              </w:r>
+              <w:r>
+                <w:rPr>
+                  <w:sz w:val="22"/>
+                  <w:szCs w:val="22"/>
+                  <w:lang w:val="en-US"/>
+                </w:rPr>
+                <w:t>}</w:t>
               </w:r>
             </w:sdtContent>
           </w:sdt>
@@ -2103,8 +2378,8 @@
                 <w:docPartGallery w:val="Quick Parts"/>
               </w:docPartList>
             </w:sdtPr>
-            <w:sdtEndPr/>
             <w:sdtContent>
+              <w:proofErr w:type="spellStart"/>
               <w:r>
                 <w:rPr>
                   <w:sz w:val="22"/>
@@ -2113,6 +2388,7 @@
                 </w:rPr>
                 <w:t>Устава</w:t>
               </w:r>
+              <w:proofErr w:type="spellEnd"/>
             </w:sdtContent>
           </w:sdt>
           <w:r>
@@ -2428,6 +2704,7 @@
         </w:rPr>
         <w:t>:</w:t>
       </w:r>
+      <w:proofErr w:type="gramEnd"/>
     </w:p>
     <w:p>
       <w:pPr>
@@ -2585,7 +2862,23 @@
           <w:sz w:val="22"/>
           <w:szCs w:val="22"/>
         </w:rPr>
-        <w:t>направлением заказа Поставщику посредством Системы электронного Заказа (далее – «СЭЗ») или по факсу (при оформлении Покупателем, у которого не установлена СЭЗ, заказа по теле</w:t>
+        <w:t xml:space="preserve">направлением заказа Поставщику посредством Системы электронного Заказа (далее – «СЭЗ») или по факсу (при оформлении Покупателем, у которого не </w:t>
+      </w:r>
+      <w:proofErr w:type="gramStart"/>
+      <w:r>
+        <w:rPr>
+          <w:sz w:val="22"/>
+          <w:szCs w:val="22"/>
+        </w:rPr>
+        <w:t>установлена</w:t>
+      </w:r>
+      <w:proofErr w:type="gramEnd"/>
+      <w:r>
+        <w:rPr>
+          <w:sz w:val="22"/>
+          <w:szCs w:val="22"/>
+        </w:rPr>
+        <w:t xml:space="preserve"> СЭЗ, заказа по теле</w:t>
       </w:r>
       <w:r>
         <w:rPr>
@@ -2675,7 +2968,25 @@
           <w:sz w:val="22"/>
           <w:szCs w:val="22"/>
         </w:rPr>
-        <w:t>В соответствии с ч.2 ст.160 ГК РФ Стороны допускают подписание Заказа, Спецификаций, Дополнений, товарных накладных и иных документов по настоящему Договору с использованием факсимильной связи и факсимильной подписи, в том числе факсимильной подписи, нанесенной в форме их электронного копирования (кроме счет-фактуры). Все документы, подписанные сторонами по факсимильной связи или с использованием факсимильной подписи, имеют юридическую силу.</w:t>
+        <w:t xml:space="preserve">В соответствии с ч.2 ст.160 ГК РФ Стороны допускают подписание Заказа, Спецификаций, Дополнений, товарных накладных и иных документов по настоящему Договору с использованием факсимильной связи и факсимильной подписи, в том числе факсимильной подписи, нанесенной в форме их электронного копирования (кроме </w:t>
+      </w:r>
+      <w:proofErr w:type="spellStart"/>
+      <w:proofErr w:type="gramStart"/>
+      <w:r>
+        <w:rPr>
+          <w:sz w:val="22"/>
+          <w:szCs w:val="22"/>
+        </w:rPr>
+        <w:t>счет-фактуры</w:t>
+      </w:r>
+      <w:proofErr w:type="spellEnd"/>
+      <w:proofErr w:type="gramEnd"/>
+      <w:r>
+        <w:rPr>
+          <w:sz w:val="22"/>
+          <w:szCs w:val="22"/>
+        </w:rPr>
+        <w:t>). Все документы, подписанные сторонами по факсимильной связи или с использованием факсимильной подписи, имеют юридическую силу.</w:t>
       </w:r>
     </w:p>
     <w:p>
@@ -2822,7 +3133,6 @@
             <w:docPartGallery w:val="Quick Parts"/>
           </w:docPartList>
         </w:sdtPr>
-        <w:sdtEndPr/>
         <w:sdtContent>
           <w:r>
             <w:rPr>
@@ -2898,7 +3208,23 @@
           <w:sz w:val="22"/>
           <w:szCs w:val="22"/>
         </w:rPr>
-        <w:t>РФ от 07.02.1992 г. № 2300-1 «О защите прав потребителей», постановлением Правительства Российской Федерации от 19.01.1998 г. № 55, Государственным стандартом РФ ГОСТ Р 51391-99 и другими нормативными актами РФ.</w:t>
+        <w:t xml:space="preserve">РФ от 07.02.1992 г. № 2300-1 «О защите прав потребителей», постановлением Правительства Российской Федерации от 19.01.1998 г. № 55, Государственным стандартом РФ ГОСТ </w:t>
+      </w:r>
+      <w:proofErr w:type="gramStart"/>
+      <w:r>
+        <w:rPr>
+          <w:sz w:val="22"/>
+          <w:szCs w:val="22"/>
+        </w:rPr>
+        <w:t>Р</w:t>
+      </w:r>
+      <w:proofErr w:type="gramEnd"/>
+      <w:r>
+        <w:rPr>
+          <w:sz w:val="22"/>
+          <w:szCs w:val="22"/>
+        </w:rPr>
+        <w:t xml:space="preserve"> 51391-99 и другими нормативными актами РФ.</w:t>
       </w:r>
     </w:p>
     <w:p>
@@ -3150,7 +3476,39 @@
           <w:sz w:val="22"/>
           <w:szCs w:val="22"/>
         </w:rPr>
-        <w:t xml:space="preserve">Поштучная (внутритарная) приемка Товара осуществляется Покупателем в течение 10 (десяти) календарных дней с даты приемки Товара в аптеке и в течение 30 (тридцати) календарных с даты </w:t>
+        <w:t>Поштучная (</w:t>
+      </w:r>
+      <w:proofErr w:type="spellStart"/>
+      <w:r>
+        <w:rPr>
+          <w:sz w:val="22"/>
+          <w:szCs w:val="22"/>
+        </w:rPr>
+        <w:t>внутритарная</w:t>
+      </w:r>
+      <w:proofErr w:type="spellEnd"/>
+      <w:r>
+        <w:rPr>
+          <w:sz w:val="22"/>
+          <w:szCs w:val="22"/>
+        </w:rPr>
+        <w:t xml:space="preserve">) приемка Товара осуществляется Покупателем в течение 10 (десяти) календарных дней </w:t>
+      </w:r>
+      <w:proofErr w:type="gramStart"/>
+      <w:r>
+        <w:rPr>
+          <w:sz w:val="22"/>
+          <w:szCs w:val="22"/>
+        </w:rPr>
+        <w:t>с даты приемки</w:t>
+      </w:r>
+      <w:proofErr w:type="gramEnd"/>
+      <w:r>
+        <w:rPr>
+          <w:sz w:val="22"/>
+          <w:szCs w:val="22"/>
+        </w:rPr>
+        <w:t xml:space="preserve"> Товара в аптеке и в течение 30 (тридцати) календарных с даты </w:t>
       </w:r>
       <w:r>
         <w:rPr>
@@ -3286,7 +3644,23 @@
           <w:sz w:val="22"/>
           <w:szCs w:val="22"/>
         </w:rPr>
-        <w:t xml:space="preserve">со склада Поставщика транспортом Покупателя (самовывоз). </w:t>
+        <w:t>со склада Поставщика транспортом Покупателя (</w:t>
+      </w:r>
+      <w:proofErr w:type="spellStart"/>
+      <w:r>
+        <w:rPr>
+          <w:sz w:val="22"/>
+          <w:szCs w:val="22"/>
+        </w:rPr>
+        <w:t>самовывоз</w:t>
+      </w:r>
+      <w:proofErr w:type="spellEnd"/>
+      <w:r>
+        <w:rPr>
+          <w:sz w:val="22"/>
+          <w:szCs w:val="22"/>
+        </w:rPr>
+        <w:t xml:space="preserve">). </w:t>
       </w:r>
     </w:p>
     <w:p>
@@ -3411,7 +3785,23 @@
           <w:sz w:val="22"/>
           <w:szCs w:val="22"/>
         </w:rPr>
-        <w:t>При самовывозе - дата получения товара Покупателем на складе Поставщика, которая указывается в товарной накладной;</w:t>
+        <w:t xml:space="preserve">При </w:t>
+      </w:r>
+      <w:proofErr w:type="spellStart"/>
+      <w:r>
+        <w:rPr>
+          <w:sz w:val="22"/>
+          <w:szCs w:val="22"/>
+        </w:rPr>
+        <w:t>самовывозе</w:t>
+      </w:r>
+      <w:proofErr w:type="spellEnd"/>
+      <w:r>
+        <w:rPr>
+          <w:sz w:val="22"/>
+          <w:szCs w:val="22"/>
+        </w:rPr>
+        <w:t xml:space="preserve"> - дата получения товара Покупателем на складе Поставщика, которая указывается в товарной накладной;</w:t>
       </w:r>
     </w:p>
     <w:p>
@@ -3475,7 +3865,23 @@
           <w:sz w:val="22"/>
           <w:szCs w:val="22"/>
         </w:rPr>
-        <w:t xml:space="preserve"> Право собственности на товар и риск случайной гибели Товара переходит к Покупателю с даты поставки.</w:t>
+        <w:t xml:space="preserve"> Право собственности на товар и риск случайной гибели Товара переходит к Покупателю </w:t>
+      </w:r>
+      <w:proofErr w:type="gramStart"/>
+      <w:r>
+        <w:rPr>
+          <w:sz w:val="22"/>
+          <w:szCs w:val="22"/>
+        </w:rPr>
+        <w:t>с даты поставки</w:t>
+      </w:r>
+      <w:proofErr w:type="gramEnd"/>
+      <w:r>
+        <w:rPr>
+          <w:sz w:val="22"/>
+          <w:szCs w:val="22"/>
+        </w:rPr>
+        <w:t>.</w:t>
       </w:r>
     </w:p>
     <w:p>
@@ -3714,12 +4120,85 @@
         </w:rPr>
         <w:tab/>
       </w:r>
-      <w:r>
-        <w:rPr>
-          <w:sz w:val="22"/>
-          <w:szCs w:val="22"/>
-        </w:rPr>
-        <w:t xml:space="preserve">На каждый Заказ Покупателя не позднее момента предоставления комплекта отгрузочных документов Поставщик предоставляет соответствующую Заказу электронную накладную, а так же до 11 утра следующего за размещением заказа Покупателем дня, Поставщик предоставляет Покупателю Реестр отгрузочных накладных, по заказам прошлого дня и удаленных заказов в формате документа Microsoft Office Excel с расширением *.xls, с полями: дата накладной, номер накладной, номер аптеки в кодировке Покупателя, сумма накладной, номер заказа. </w:t>
+      <w:proofErr w:type="gramStart"/>
+      <w:r>
+        <w:rPr>
+          <w:sz w:val="22"/>
+          <w:szCs w:val="22"/>
+        </w:rPr>
+        <w:t xml:space="preserve">На каждый Заказ Покупателя не позднее момента предоставления комплекта отгрузочных документов Поставщик предоставляет соответствующую Заказу электронную накладную, а так же до 11 утра следующего за размещением заказа Покупателем дня, Поставщик предоставляет Покупателю Реестр отгрузочных накладных, по заказам прошлого дня и удаленных заказов в формате документа </w:t>
+      </w:r>
+      <w:proofErr w:type="spellStart"/>
+      <w:r>
+        <w:rPr>
+          <w:sz w:val="22"/>
+          <w:szCs w:val="22"/>
+        </w:rPr>
+        <w:t>Microsoft</w:t>
+      </w:r>
+      <w:proofErr w:type="spellEnd"/>
+      <w:r>
+        <w:rPr>
+          <w:sz w:val="22"/>
+          <w:szCs w:val="22"/>
+        </w:rPr>
+        <w:t xml:space="preserve"> </w:t>
+      </w:r>
+      <w:proofErr w:type="spellStart"/>
+      <w:r>
+        <w:rPr>
+          <w:sz w:val="22"/>
+          <w:szCs w:val="22"/>
+        </w:rPr>
+        <w:t>Office</w:t>
+      </w:r>
+      <w:proofErr w:type="spellEnd"/>
+      <w:r>
+        <w:rPr>
+          <w:sz w:val="22"/>
+          <w:szCs w:val="22"/>
+        </w:rPr>
+        <w:t xml:space="preserve"> </w:t>
+      </w:r>
+      <w:proofErr w:type="spellStart"/>
+      <w:r>
+        <w:rPr>
+          <w:sz w:val="22"/>
+          <w:szCs w:val="22"/>
+        </w:rPr>
+        <w:t>Excel</w:t>
+      </w:r>
+      <w:proofErr w:type="spellEnd"/>
+      <w:r>
+        <w:rPr>
+          <w:sz w:val="22"/>
+          <w:szCs w:val="22"/>
+        </w:rPr>
+        <w:t xml:space="preserve"> с расширением *.</w:t>
+      </w:r>
+      <w:proofErr w:type="spellStart"/>
+      <w:r>
+        <w:rPr>
+          <w:sz w:val="22"/>
+          <w:szCs w:val="22"/>
+        </w:rPr>
+        <w:t>xls</w:t>
+      </w:r>
+      <w:proofErr w:type="spellEnd"/>
+      <w:r>
+        <w:rPr>
+          <w:sz w:val="22"/>
+          <w:szCs w:val="22"/>
+        </w:rPr>
+        <w:t>, с полями: дата накладной, номер накладной, номер аптеки в</w:t>
+      </w:r>
+      <w:proofErr w:type="gramEnd"/>
+      <w:r>
+        <w:rPr>
+          <w:sz w:val="22"/>
+          <w:szCs w:val="22"/>
+        </w:rPr>
+        <w:t xml:space="preserve"> кодировке Покупателя, сумма накладной, номер заказа. </w:t>
       </w:r>
     </w:p>
     <w:p>
@@ -3916,7 +4395,6 @@
             <w:docPartGallery w:val="Quick Parts"/>
           </w:docPartList>
         </w:sdtPr>
-        <w:sdtEndPr/>
         <w:sdtContent>
           <w:r>
             <w:rPr>
@@ -3960,7 +4438,23 @@
           <w:sz w:val="22"/>
           <w:szCs w:val="22"/>
         </w:rPr>
-        <w:t xml:space="preserve"> календарных дней с даты поставки товаров Покупателю. </w:t>
+        <w:t xml:space="preserve"> календарных дней </w:t>
+      </w:r>
+      <w:proofErr w:type="gramStart"/>
+      <w:r>
+        <w:rPr>
+          <w:sz w:val="22"/>
+          <w:szCs w:val="22"/>
+        </w:rPr>
+        <w:t>с даты поставки</w:t>
+      </w:r>
+      <w:proofErr w:type="gramEnd"/>
+      <w:r>
+        <w:rPr>
+          <w:sz w:val="22"/>
+          <w:szCs w:val="22"/>
+        </w:rPr>
+        <w:t xml:space="preserve"> товаров Покупателю. </w:t>
       </w:r>
     </w:p>
     <w:p>
@@ -3986,7 +4480,23 @@
           <w:szCs w:val="22"/>
         </w:rPr>
         <w:lastRenderedPageBreak/>
-        <w:t>Продовольственные товары подлежат оплате Покупателем в срок не позднее чем 45 (сорок пять) календарных дней со дня его приемки Покупателем. Датой приемки товара является дата поставки товара</w:t>
+        <w:t xml:space="preserve">Продовольственные товары подлежат оплате Покупателем в срок не </w:t>
+      </w:r>
+      <w:proofErr w:type="gramStart"/>
+      <w:r>
+        <w:rPr>
+          <w:sz w:val="22"/>
+          <w:szCs w:val="22"/>
+        </w:rPr>
+        <w:t>позднее</w:t>
+      </w:r>
+      <w:proofErr w:type="gramEnd"/>
+      <w:r>
+        <w:rPr>
+          <w:sz w:val="22"/>
+          <w:szCs w:val="22"/>
+        </w:rPr>
+        <w:t xml:space="preserve"> чем 45 (сорок пять) календарных дней со дня его приемки Покупателем. Датой приемки товара является дата поставки товара</w:t>
       </w:r>
       <w:r>
         <w:rPr>
@@ -4239,12 +4749,29 @@
           <w:szCs w:val="22"/>
         </w:rPr>
       </w:pPr>
-      <w:r>
-        <w:rPr>
-          <w:sz w:val="22"/>
-          <w:szCs w:val="22"/>
-        </w:rPr>
-        <w:t>В случае обнаружения недовложений, излишков, позиций</w:t>
+      <w:proofErr w:type="gramStart"/>
+      <w:r>
+        <w:rPr>
+          <w:sz w:val="22"/>
+          <w:szCs w:val="22"/>
+        </w:rPr>
+        <w:t xml:space="preserve">В случае обнаружения </w:t>
+      </w:r>
+      <w:proofErr w:type="spellStart"/>
+      <w:r>
+        <w:rPr>
+          <w:sz w:val="22"/>
+          <w:szCs w:val="22"/>
+        </w:rPr>
+        <w:t>недовложений</w:t>
+      </w:r>
+      <w:proofErr w:type="spellEnd"/>
+      <w:r>
+        <w:rPr>
+          <w:sz w:val="22"/>
+          <w:szCs w:val="22"/>
+        </w:rPr>
+        <w:t>, излишков, позиций</w:t>
       </w:r>
       <w:r>
         <w:rPr>
@@ -4288,6 +4815,7 @@
         </w:rPr>
         <w:t xml:space="preserve">и в течение 10 (десяти) рабочих дней направить его Поставщику посредством электронной связи, что будет являться для него предъявленной претензией Покупателя. </w:t>
       </w:r>
+      <w:proofErr w:type="gramEnd"/>
     </w:p>
     <w:p>
       <w:pPr>
@@ -4311,7 +4839,23 @@
           <w:sz w:val="22"/>
           <w:szCs w:val="22"/>
         </w:rPr>
-        <w:t>Поставщик обязан рассмотреть полученную претензию в срок до 10 (десяти) рабочих дней с даты ее получения и подтвердить Покупателю её обоснованность или представить основания отказа.</w:t>
+        <w:t xml:space="preserve">Поставщик обязан рассмотреть полученную претензию в срок до 10 (десяти) рабочих дней </w:t>
+      </w:r>
+      <w:proofErr w:type="gramStart"/>
+      <w:r>
+        <w:rPr>
+          <w:sz w:val="22"/>
+          <w:szCs w:val="22"/>
+        </w:rPr>
+        <w:t>с даты</w:t>
+      </w:r>
+      <w:proofErr w:type="gramEnd"/>
+      <w:r>
+        <w:rPr>
+          <w:sz w:val="22"/>
+          <w:szCs w:val="22"/>
+        </w:rPr>
+        <w:t xml:space="preserve"> ее получения и подтвердить Покупателю её обоснованность или представить основания отказа.</w:t>
       </w:r>
     </w:p>
     <w:p>
@@ -4331,12 +4875,21 @@
           <w:szCs w:val="22"/>
         </w:rPr>
       </w:pPr>
-      <w:r>
-        <w:rPr>
-          <w:sz w:val="22"/>
-          <w:szCs w:val="22"/>
-        </w:rPr>
-        <w:t>Не позднее 10 числа месяца, следующим за отчетным, Поставщик предоставляет реестр подтвержденных и принятых претензий, полученных от Покупателя в течение отчетного периода. Отчетным периодом является календарный месяц.</w:t>
+      <w:proofErr w:type="gramStart"/>
+      <w:r>
+        <w:rPr>
+          <w:sz w:val="22"/>
+          <w:szCs w:val="22"/>
+        </w:rPr>
+        <w:t>Не позднее 10 числа месяца, следующим за отчетным, Поставщик предоставляет реестр подтвержденных и принятых претензий, полученных от Покупателя в течение отчетного периода.</w:t>
+      </w:r>
+      <w:proofErr w:type="gramEnd"/>
+      <w:r>
+        <w:rPr>
+          <w:sz w:val="22"/>
+          <w:szCs w:val="22"/>
+        </w:rPr>
+        <w:t xml:space="preserve"> Отчетным периодом является календарный месяц.</w:t>
       </w:r>
     </w:p>
     <w:p>
@@ -4436,7 +4989,23 @@
           <w:sz w:val="22"/>
           <w:szCs w:val="22"/>
         </w:rPr>
-        <w:t>Претензии по несоответствию установленного Поставщиком минимального срока годности сроку годности, маркированному на индивидуальной упаковке, могут быть предъявлены Покупателем Поставщику в течение 10 (десяти) рабочих с даты подписания Сторонами приемо-сдаточной документации.</w:t>
+        <w:t xml:space="preserve">Претензии по несоответствию установленного Поставщиком минимального срока годности сроку годности, маркированному на индивидуальной упаковке, могут быть предъявлены Покупателем Поставщику в течение 10 (десяти) рабочих </w:t>
+      </w:r>
+      <w:proofErr w:type="gramStart"/>
+      <w:r>
+        <w:rPr>
+          <w:sz w:val="22"/>
+          <w:szCs w:val="22"/>
+        </w:rPr>
+        <w:t>с даты подписания</w:t>
+      </w:r>
+      <w:proofErr w:type="gramEnd"/>
+      <w:r>
+        <w:rPr>
+          <w:sz w:val="22"/>
+          <w:szCs w:val="22"/>
+        </w:rPr>
+        <w:t xml:space="preserve"> Сторонами приемо-сдаточной документации.</w:t>
       </w:r>
       <w:r>
         <w:rPr>
@@ -4561,7 +5130,23 @@
           <w:sz w:val="22"/>
           <w:szCs w:val="22"/>
         </w:rPr>
-        <w:t>тву должно быть подтверждено Актом экспертизы, проводимой компетентной незаинтересованной организацией, имеющей соответствующую государственную аккредитацию. Поставщик обязан рассмотреть полученную претензию в срок - 10 (Десять) рабочих дней с даты ее получения.</w:t>
+        <w:t xml:space="preserve">тву должно быть подтверждено Актом экспертизы, проводимой компетентной незаинтересованной организацией, имеющей соответствующую государственную аккредитацию. Поставщик обязан рассмотреть полученную претензию в срок - 10 (Десять) рабочих дней </w:t>
+      </w:r>
+      <w:proofErr w:type="gramStart"/>
+      <w:r>
+        <w:rPr>
+          <w:sz w:val="22"/>
+          <w:szCs w:val="22"/>
+        </w:rPr>
+        <w:t>с даты</w:t>
+      </w:r>
+      <w:proofErr w:type="gramEnd"/>
+      <w:r>
+        <w:rPr>
+          <w:sz w:val="22"/>
+          <w:szCs w:val="22"/>
+        </w:rPr>
+        <w:t xml:space="preserve"> ее получения.</w:t>
       </w:r>
     </w:p>
     <w:p>
@@ -4611,7 +5196,23 @@
           <w:sz w:val="22"/>
           <w:szCs w:val="22"/>
         </w:rPr>
-        <w:t>Поставщик вправе по своему запросу получить образец Товара, по которому заявлена претензия по качеству и провести повторную экспертизу.</w:t>
+        <w:t xml:space="preserve">Поставщик вправе по своему запросу получить образец Товара, по которому заявлена претензия по качеству и </w:t>
+      </w:r>
+      <w:proofErr w:type="gramStart"/>
+      <w:r>
+        <w:rPr>
+          <w:sz w:val="22"/>
+          <w:szCs w:val="22"/>
+        </w:rPr>
+        <w:t>провести</w:t>
+      </w:r>
+      <w:proofErr w:type="gramEnd"/>
+      <w:r>
+        <w:rPr>
+          <w:sz w:val="22"/>
+          <w:szCs w:val="22"/>
+        </w:rPr>
+        <w:t xml:space="preserve"> повторную экспертизу.</w:t>
       </w:r>
     </w:p>
     <w:p>
@@ -4830,6 +5431,7 @@
           <w:szCs w:val="22"/>
         </w:rPr>
       </w:pPr>
+      <w:proofErr w:type="gramStart"/>
       <w:r>
         <w:rPr>
           <w:sz w:val="22"/>
@@ -4849,7 +5451,15 @@
           <w:sz w:val="22"/>
           <w:szCs w:val="22"/>
         </w:rPr>
-        <w:t>дня с даты (приемки) поставки продовольственного товара. По истечении указанного в настоящем пункте срока применение мер ответственности за нарушение исполнения обязательств по оплате продовольственного товара производится в соответствии с условиями Договора.</w:t>
+        <w:t>дня с даты (приемки) поставки продовольственного товара.</w:t>
+      </w:r>
+      <w:proofErr w:type="gramEnd"/>
+      <w:r>
+        <w:rPr>
+          <w:sz w:val="22"/>
+          <w:szCs w:val="22"/>
+        </w:rPr>
+        <w:t xml:space="preserve"> По истечении указанного в настоящем пункте срока применение мер ответственности за нарушение исполнения обязательств по оплате продовольственного товара производится в соответствии с условиями Договора.</w:t>
       </w:r>
     </w:p>
     <w:p>
@@ -4890,7 +5500,6 @@
             <w:docPartGallery w:val="Quick Parts"/>
           </w:docPartList>
         </w:sdtPr>
-        <w:sdtEndPr/>
         <w:sdtContent>
           <w:r>
             <w:rPr>
@@ -4989,12 +5598,37 @@
           <w:szCs w:val="22"/>
         </w:rPr>
       </w:pPr>
-      <w:r>
-        <w:rPr>
-          <w:sz w:val="22"/>
-          <w:szCs w:val="22"/>
-        </w:rPr>
-        <w:t>Стороны освобождаются от ответственности за частичное или полное неисполнение обязательств по настоящему Договору, если оно явилось следствием обстоятельств непреодолимой силы, например, пожара, наводнения, землетрясения, военных действий, эмбарго на экспорт и импорт и т. п., если эти обстоятельства непосредственно повлияли на исполнение настоящего Договора, и все разумные действия не могут привести к устранению их последствий. При этом срок исполнения обязательств по Договору отодвигается соразмерно времени, в течении которого действовали такие обстоятельства и их последствия.</w:t>
+      <w:proofErr w:type="gramStart"/>
+      <w:r>
+        <w:rPr>
+          <w:sz w:val="22"/>
+          <w:szCs w:val="22"/>
+        </w:rPr>
+        <w:t>Стороны освобождаются от ответственности за частичное или полное неисполнение обязательств по настоящему Договору, если оно явилось следствием обстоятельств непреодолимой силы, например, пожара, наводнения, землетрясения, военных действий, эмбарго на экспорт и импорт и т. п., если эти обстоятельства непосредственно повлияли на исполнение настоящего Договора, и все разумные действия не могут привести к устранению их последствий.</w:t>
+      </w:r>
+      <w:proofErr w:type="gramEnd"/>
+      <w:r>
+        <w:rPr>
+          <w:sz w:val="22"/>
+          <w:szCs w:val="22"/>
+        </w:rPr>
+        <w:t xml:space="preserve"> При этом срок исполнения обязательств по Договору отодвигается соразмерно времени, в течени</w:t>
+      </w:r>
+      <w:proofErr w:type="gramStart"/>
+      <w:r>
+        <w:rPr>
+          <w:sz w:val="22"/>
+          <w:szCs w:val="22"/>
+        </w:rPr>
+        <w:t>и</w:t>
+      </w:r>
+      <w:proofErr w:type="gramEnd"/>
+      <w:r>
+        <w:rPr>
+          <w:sz w:val="22"/>
+          <w:szCs w:val="22"/>
+        </w:rPr>
+        <w:t xml:space="preserve"> которого действовали такие обстоятельства и их последствия.</w:t>
       </w:r>
     </w:p>
     <w:p>
@@ -5019,7 +5653,23 @@
           <w:sz w:val="22"/>
           <w:szCs w:val="22"/>
         </w:rPr>
-        <w:t>Сторона, у которой возникли обстоятельства, не позволяющие ей выполнить обязательства по настоящему Договору, обязана незамедлительно известить в письменном виде о наступлении и прекращении вышеуказанных обстоятельств другую Сторону. Несвоевременное извещение об обстоятельствах непреодолимой силы лишает соответствующую Сторону права ссылаться на них в будущем.</w:t>
+        <w:t>Сторона, у которой возникли обстоятельства, не позволяющие ей выполнить обязательства по настоящему Договору, обязана незамедлительно известить в письменном виде о наступлении и прекращении вышеуказанных обстоятель</w:t>
+      </w:r>
+      <w:proofErr w:type="gramStart"/>
+      <w:r>
+        <w:rPr>
+          <w:sz w:val="22"/>
+          <w:szCs w:val="22"/>
+        </w:rPr>
+        <w:t>ств др</w:t>
+      </w:r>
+      <w:proofErr w:type="gramEnd"/>
+      <w:r>
+        <w:rPr>
+          <w:sz w:val="22"/>
+          <w:szCs w:val="22"/>
+        </w:rPr>
+        <w:t>угую Сторону. Несвоевременное извещение об обстоятельствах непреодолимой силы лишает соответствующую Сторону права ссылаться на них в будущем.</w:t>
       </w:r>
     </w:p>
     <w:p>
@@ -5309,7 +5959,23 @@
           <w:sz w:val="22"/>
           <w:szCs w:val="22"/>
         </w:rPr>
-        <w:t>и/или не получения ответа на претензию</w:t>
+        <w:t xml:space="preserve">и/или </w:t>
+      </w:r>
+      <w:proofErr w:type="gramStart"/>
+      <w:r>
+        <w:rPr>
+          <w:sz w:val="22"/>
+          <w:szCs w:val="22"/>
+        </w:rPr>
+        <w:t>не получения</w:t>
+      </w:r>
+      <w:proofErr w:type="gramEnd"/>
+      <w:r>
+        <w:rPr>
+          <w:sz w:val="22"/>
+          <w:szCs w:val="22"/>
+        </w:rPr>
+        <w:t xml:space="preserve"> ответа на претензию</w:t>
       </w:r>
       <w:r>
         <w:rPr>
@@ -5565,7 +6231,23 @@
           <w:sz w:val="22"/>
           <w:szCs w:val="22"/>
         </w:rPr>
-        <w:t xml:space="preserve"> подписанной посредствам факсимильной связи на оригиналы вышеуказанной документации, в срок до 10 (Десяти) календарных дней с даты получения соответствующего запроса.</w:t>
+        <w:t xml:space="preserve"> подписанной посредствам факсимильной связи на оригиналы вышеуказанной документации, в срок до 10 (Десяти) календарных дней </w:t>
+      </w:r>
+      <w:proofErr w:type="gramStart"/>
+      <w:r>
+        <w:rPr>
+          <w:sz w:val="22"/>
+          <w:szCs w:val="22"/>
+        </w:rPr>
+        <w:t>с даты получения</w:t>
+      </w:r>
+      <w:proofErr w:type="gramEnd"/>
+      <w:r>
+        <w:rPr>
+          <w:sz w:val="22"/>
+          <w:szCs w:val="22"/>
+        </w:rPr>
+        <w:t xml:space="preserve"> соответствующего запроса.</w:t>
       </w:r>
     </w:p>
     <w:p>
@@ -5647,7 +6329,23 @@
           <w:sz w:val="22"/>
           <w:szCs w:val="22"/>
         </w:rPr>
-        <w:t xml:space="preserve">Договор вступает в силу с даты его подписания обеими сторонами и заключается на неопределённый срок. </w:t>
+        <w:t xml:space="preserve">Договор вступает в силу </w:t>
+      </w:r>
+      <w:proofErr w:type="gramStart"/>
+      <w:r>
+        <w:rPr>
+          <w:sz w:val="22"/>
+          <w:szCs w:val="22"/>
+        </w:rPr>
+        <w:t>с даты</w:t>
+      </w:r>
+      <w:proofErr w:type="gramEnd"/>
+      <w:r>
+        <w:rPr>
+          <w:sz w:val="22"/>
+          <w:szCs w:val="22"/>
+        </w:rPr>
+        <w:t xml:space="preserve"> его подписания обеими сторонами и заключается на неопределённый срок. </w:t>
       </w:r>
     </w:p>
     <w:p>
@@ -5767,7 +6465,7 @@
       <w:tblPr>
         <w:tblW w:w="9464" w:type="dxa"/>
         <w:tblLayout w:type="fixed"/>
-        <w:tblLook w:val="01E0" w:firstRow="1" w:lastRow="1" w:firstColumn="1" w:lastColumn="1" w:noHBand="0" w:noVBand="0"/>
+        <w:tblLook w:val="01E0"/>
       </w:tblPr>
       <w:tblGrid>
         <w:gridCol w:w="4644"/>
@@ -5891,7 +6589,6 @@
                 <w:docPartGallery w:val="Quick Parts"/>
               </w:docPartList>
             </w:sdtPr>
-            <w:sdtEndPr/>
             <w:sdtContent>
               <w:p>
                 <w:pPr>
@@ -5910,7 +6607,27 @@
                     <w:szCs w:val="22"/>
                     <w:lang w:val="en-US"/>
                   </w:rPr>
-                  <w:t>${document.assocs["</w:t>
+                  <w:t>${</w:t>
+                </w:r>
+                <w:proofErr w:type="gramStart"/>
+                <w:r>
+                  <w:rPr>
+                    <w:b/>
+                    <w:sz w:val="22"/>
+                    <w:szCs w:val="22"/>
+                    <w:lang w:val="en-US"/>
+                  </w:rPr>
+                  <w:t>document.assocs[</w:t>
+                </w:r>
+                <w:proofErr w:type="gramEnd"/>
+                <w:r>
+                  <w:rPr>
+                    <w:b/>
+                    <w:sz w:val="22"/>
+                    <w:szCs w:val="22"/>
+                    <w:lang w:val="en-US"/>
+                  </w:rPr>
+                  <w:t>"</w:t>
                 </w:r>
                 <w:r>
                   <w:rPr>
@@ -5993,7 +6710,6 @@
                 <w:docPartGallery w:val="Quick Parts"/>
               </w:docPartList>
             </w:sdtPr>
-            <w:sdtEndPr/>
             <w:sdtContent>
               <w:sdt>
                 <w:sdtPr>
@@ -6012,7 +6728,6 @@
                     <w:docPartGallery w:val="Quick Parts"/>
                   </w:docPartList>
                 </w:sdtPr>
-                <w:sdtEndPr/>
                 <w:sdtContent>
                   <w:p>
                     <w:pPr>
@@ -6038,7 +6753,6 @@
                           <w:docPartGallery w:val="Quick Parts"/>
                         </w:docPartList>
                       </w:sdtPr>
-                      <w:sdtEndPr/>
                       <w:sdtContent>
                         <w:r>
                           <w:rPr>
@@ -6077,7 +6791,6 @@
                               <w:docPartGallery w:val="Quick Parts"/>
                             </w:docPartList>
                           </w:sdtPr>
-                          <w:sdtEndPr/>
                           <w:sdtContent>
                             <w:r>
                               <w:rPr>
@@ -6151,7 +6864,31 @@
                         <w:szCs w:val="22"/>
                         <w:lang w:val="en-US"/>
                       </w:rPr>
-                      <w:t>${document.assocs["</w:t>
+                      <w:t>${</w:t>
+                    </w:r>
+                    <w:proofErr w:type="gramStart"/>
+                    <w:r>
+                      <w:rPr>
+                        <w:b/>
+                        <w:bCs/>
+                        <w:iCs/>
+                        <w:sz w:val="22"/>
+                        <w:szCs w:val="22"/>
+                        <w:lang w:val="en-US"/>
+                      </w:rPr>
+                      <w:t>document.assocs[</w:t>
+                    </w:r>
+                    <w:proofErr w:type="gramEnd"/>
+                    <w:r>
+                      <w:rPr>
+                        <w:b/>
+                        <w:bCs/>
+                        <w:iCs/>
+                        <w:sz w:val="22"/>
+                        <w:szCs w:val="22"/>
+                        <w:lang w:val="en-US"/>
+                      </w:rPr>
+                      <w:t>"</w:t>
                     </w:r>
                     <w:r>
                       <w:rPr>
@@ -6201,7 +6938,6 @@
                 <w:docPartGallery w:val="Quick Parts"/>
               </w:docPartList>
             </w:sdtPr>
-            <w:sdtEndPr/>
             <w:sdtContent>
               <w:p>
                 <w:pPr>
@@ -6685,7 +7421,25 @@
                     <w:szCs w:val="22"/>
                     <w:lang w:val="en-US"/>
                   </w:rPr>
-                  <w:t>${document.assocs["contracts:</w:t>
+                  <w:t>${</w:t>
+                </w:r>
+                <w:proofErr w:type="gramStart"/>
+                <w:r>
+                  <w:rPr>
+                    <w:sz w:val="22"/>
+                    <w:szCs w:val="22"/>
+                    <w:lang w:val="en-US"/>
+                  </w:rPr>
+                  <w:t>document.assocs[</w:t>
+                </w:r>
+                <w:proofErr w:type="gramEnd"/>
+                <w:r>
+                  <w:rPr>
+                    <w:sz w:val="22"/>
+                    <w:szCs w:val="22"/>
+                    <w:lang w:val="en-US"/>
+                  </w:rPr>
+                  <w:t>"contracts:</w:t>
                 </w:r>
                 <w:r>
                   <w:rPr>
@@ -6811,6 +7565,7 @@
                     <w:lang w:val="en-US"/>
                   </w:rPr>
                 </w:pPr>
+                <w:proofErr w:type="gramStart"/>
                 <w:r>
                   <w:rPr>
                     <w:sz w:val="22"/>
@@ -6818,6 +7573,7 @@
                   </w:rPr>
                   <w:t>Р</w:t>
                 </w:r>
+                <w:proofErr w:type="gramEnd"/>
                 <w:r>
                   <w:rPr>
                     <w:sz w:val="22"/>
@@ -6968,6 +7724,7 @@
                     <w:lang w:val="en-US"/>
                   </w:rPr>
                 </w:pPr>
+                <w:proofErr w:type="gramStart"/>
                 <w:r>
                   <w:rPr>
                     <w:sz w:val="22"/>
@@ -6975,6 +7732,7 @@
                   </w:rPr>
                   <w:t>К</w:t>
                 </w:r>
+                <w:proofErr w:type="gramEnd"/>
                 <w:r>
                   <w:rPr>
                     <w:sz w:val="22"/>
@@ -7126,7 +7884,6 @@
                     <w:docPartGallery w:val="Quick Parts"/>
                   </w:docPartList>
                 </w:sdtPr>
-                <w:sdtEndPr/>
                 <w:sdtContent>
                   <w:p>
                     <w:pPr>
@@ -7298,7 +8055,6 @@
                           <w:docPartGallery w:val="Quick Parts"/>
                         </w:docPartList>
                       </w:sdtPr>
-                      <w:sdtEndPr/>
                       <w:sdtContent>
                         <w:r>
                           <w:rPr>
@@ -7320,37 +8076,7 @@
                             <w:szCs w:val="22"/>
                             <w:lang w:val="en-US"/>
                           </w:rPr>
-                          <w:t>[#if</w:t>
-                        </w:r>
-                        <w:r>
-                          <w:rPr>
-                            <w:szCs w:val="22"/>
-                            <w:lang w:val="en-US"/>
-                          </w:rPr>
-                          <w:t xml:space="preserve"> </w:t>
-                        </w:r>
-                        <w:r>
-                          <w:rPr>
-                            <w:szCs w:val="22"/>
-                            <w:lang w:val="en-US"/>
-                          </w:rPr>
-                          <w:t>document.assocs["contracts:contractor"][0].properties["idocs:contractorKind"]?? &amp;&amp;</w:t>
-                        </w:r>
-                        <w:bookmarkStart w:id="9" w:name="_GoBack"/>
-                        <w:bookmarkEnd w:id="9"/>
-                        <w:r>
-                          <w:rPr>
-                            <w:szCs w:val="22"/>
-                            <w:lang w:val="en-US"/>
-                          </w:rPr>
-                          <w:t xml:space="preserve"> </w:t>
-                        </w:r>
-                        <w:r>
-                          <w:rPr>
-                            <w:szCs w:val="22"/>
-                            <w:lang w:val="en-US"/>
-                          </w:rPr>
-                          <w:t xml:space="preserve"> </w:t>
+                          <w:t xml:space="preserve">[#if </w:t>
                         </w:r>
                         <w:sdt>
                           <w:sdtPr>
@@ -7367,7 +8093,6 @@
                               <w:docPartGallery w:val="Quick Parts"/>
                             </w:docPartList>
                           </w:sdtPr>
-                          <w:sdtEndPr/>
                           <w:sdtContent>
                             <w:r>
                               <w:rPr>
@@ -7809,7 +8534,25 @@
                         <w:szCs w:val="22"/>
                         <w:lang w:val="en-US"/>
                       </w:rPr>
-                      <w:t>E-mail: ${document.assocs["contracts:contractor"][0].properties["</w:t>
+                      <w:t>E-mail: ${</w:t>
+                    </w:r>
+                    <w:proofErr w:type="gramStart"/>
+                    <w:r>
+                      <w:rPr>
+                        <w:sz w:val="22"/>
+                        <w:szCs w:val="22"/>
+                        <w:lang w:val="en-US"/>
+                      </w:rPr>
+                      <w:t>document.assocs[</w:t>
+                    </w:r>
+                    <w:proofErr w:type="gramEnd"/>
+                    <w:r>
+                      <w:rPr>
+                        <w:sz w:val="22"/>
+                        <w:szCs w:val="22"/>
+                        <w:lang w:val="en-US"/>
+                      </w:rPr>
+                      <w:t>"contracts:contractor"][0].properties["</w:t>
                     </w:r>
                     <w:r>
                       <w:rPr>
@@ -7905,6 +8648,7 @@
                         <w:lang w:val="en-US"/>
                       </w:rPr>
                     </w:pPr>
+                    <w:proofErr w:type="gramStart"/>
                     <w:r>
                       <w:rPr>
                         <w:sz w:val="22"/>
@@ -7912,6 +8656,7 @@
                       </w:rPr>
                       <w:t>Р</w:t>
                     </w:r>
+                    <w:proofErr w:type="gramEnd"/>
                     <w:r>
                       <w:rPr>
                         <w:sz w:val="22"/>
@@ -8022,6 +8767,7 @@
                         <w:lang w:val="en-US"/>
                       </w:rPr>
                     </w:pPr>
+                    <w:proofErr w:type="gramStart"/>
                     <w:r>
                       <w:rPr>
                         <w:sz w:val="22"/>
@@ -8029,6 +8775,7 @@
                       </w:rPr>
                       <w:t>К</w:t>
                     </w:r>
+                    <w:proofErr w:type="gramEnd"/>
                     <w:r>
                       <w:rPr>
                         <w:sz w:val="22"/>
@@ -8153,7 +8900,6 @@
                 <w:docPartGallery w:val="Quick Parts"/>
               </w:docPartList>
             </w:sdtPr>
-            <w:sdtEndPr/>
             <w:sdtContent>
               <w:p>
                 <w:pPr>
@@ -8164,6 +8910,7 @@
                     <w:lang w:val="en-US"/>
                   </w:rPr>
                 </w:pPr>
+                <w:proofErr w:type="spellStart"/>
                 <w:r>
                   <w:rPr>
                     <w:b/>
@@ -8173,6 +8920,7 @@
                   </w:rPr>
                   <w:t>Директор</w:t>
                 </w:r>
+                <w:proofErr w:type="spellEnd"/>
               </w:p>
             </w:sdtContent>
           </w:sdt>
@@ -8239,7 +8987,6 @@
                   <w:docPartGallery w:val="Quick Parts"/>
                 </w:docPartList>
               </w:sdtPr>
-              <w:sdtEndPr/>
               <w:sdtContent>
                 <w:r>
                   <w:rPr>
@@ -8266,8 +9013,9 @@
                     <w:szCs w:val="22"/>
                     <w:lang w:val="en-US"/>
                   </w:rPr>
-                  <w:t>"][0].assocs["idocs:generalDirector"][0] /]${director.properties['cm:lastName']!} ${di</w:t>
-                </w:r>
+                  <w:t>"][0].assocs["idocs:generalDirector"][0] /]${</w:t>
+                </w:r>
+                <w:proofErr w:type="spellStart"/>
                 <w:r>
                   <w:rPr>
                     <w:b/>
@@ -8275,8 +9023,9 @@
                     <w:szCs w:val="22"/>
                     <w:lang w:val="en-US"/>
                   </w:rPr>
-                  <w:t>rector.properties['cm:firstName'</w:t>
-                </w:r>
+                  <w:t>director.properties</w:t>
+                </w:r>
+                <w:proofErr w:type="spellEnd"/>
                 <w:r>
                   <w:rPr>
                     <w:b/>
@@ -8284,6 +9033,95 @@
                     <w:szCs w:val="22"/>
                     <w:lang w:val="en-US"/>
                   </w:rPr>
+                  <w:t>['</w:t>
+                </w:r>
+                <w:proofErr w:type="spellStart"/>
+                <w:r>
+                  <w:rPr>
+                    <w:b/>
+                    <w:sz w:val="22"/>
+                    <w:szCs w:val="22"/>
+                    <w:lang w:val="en-US"/>
+                  </w:rPr>
+                  <w:t>cm:lastName</w:t>
+                </w:r>
+                <w:proofErr w:type="spellEnd"/>
+                <w:r>
+                  <w:rPr>
+                    <w:b/>
+                    <w:sz w:val="22"/>
+                    <w:szCs w:val="22"/>
+                    <w:lang w:val="en-US"/>
+                  </w:rPr>
+                  <w:t>']!} ${</w:t>
+                </w:r>
+                <w:proofErr w:type="spellStart"/>
+                <w:proofErr w:type="gramStart"/>
+                <w:r>
+                  <w:rPr>
+                    <w:b/>
+                    <w:sz w:val="22"/>
+                    <w:szCs w:val="22"/>
+                    <w:lang w:val="en-US"/>
+                  </w:rPr>
+                  <w:t>di</w:t>
+                </w:r>
+                <w:r>
+                  <w:rPr>
+                    <w:b/>
+                    <w:sz w:val="22"/>
+                    <w:szCs w:val="22"/>
+                    <w:lang w:val="en-US"/>
+                  </w:rPr>
+                  <w:t>rector.properties</w:t>
+                </w:r>
+                <w:proofErr w:type="spellEnd"/>
+                <w:r>
+                  <w:rPr>
+                    <w:b/>
+                    <w:sz w:val="22"/>
+                    <w:szCs w:val="22"/>
+                    <w:lang w:val="en-US"/>
+                  </w:rPr>
+                  <w:t>[</w:t>
+                </w:r>
+                <w:proofErr w:type="gramEnd"/>
+                <w:r>
+                  <w:rPr>
+                    <w:b/>
+                    <w:sz w:val="22"/>
+                    <w:szCs w:val="22"/>
+                    <w:lang w:val="en-US"/>
+                  </w:rPr>
+                  <w:t>'</w:t>
+                </w:r>
+                <w:proofErr w:type="spellStart"/>
+                <w:r>
+                  <w:rPr>
+                    <w:b/>
+                    <w:sz w:val="22"/>
+                    <w:szCs w:val="22"/>
+                    <w:lang w:val="en-US"/>
+                  </w:rPr>
+                  <w:t>cm:firstName</w:t>
+                </w:r>
+                <w:proofErr w:type="spellEnd"/>
+                <w:r>
+                  <w:rPr>
+                    <w:b/>
+                    <w:sz w:val="22"/>
+                    <w:szCs w:val="22"/>
+                    <w:lang w:val="en-US"/>
+                  </w:rPr>
+                  <w:t>'</w:t>
+                </w:r>
+                <w:r>
+                  <w:rPr>
+                    <w:b/>
+                    <w:sz w:val="22"/>
+                    <w:szCs w:val="22"/>
+                    <w:lang w:val="en-US"/>
+                  </w:rPr>
                   <w:t>]!}</w:t>
                 </w:r>
                 <w:r>
@@ -8293,8 +9131,10 @@
                     <w:szCs w:val="22"/>
                     <w:lang w:val="en-US"/>
                   </w:rPr>
-                  <w:t xml:space="preserve"> ${directo</w:t>
-                </w:r>
+                  <w:t xml:space="preserve"> ${</w:t>
+                </w:r>
+                <w:proofErr w:type="spellStart"/>
+                <w:proofErr w:type="gramStart"/>
                 <w:r>
                   <w:rPr>
                     <w:b/>
@@ -8302,8 +9142,59 @@
                     <w:szCs w:val="22"/>
                     <w:lang w:val="en-US"/>
                   </w:rPr>
-                  <w:t>r.properties['cm:middleName']!}</w:t>
-                </w:r>
+                  <w:t>directo</w:t>
+                </w:r>
+                <w:r>
+                  <w:rPr>
+                    <w:b/>
+                    <w:sz w:val="22"/>
+                    <w:szCs w:val="22"/>
+                    <w:lang w:val="en-US"/>
+                  </w:rPr>
+                  <w:t>r.properties</w:t>
+                </w:r>
+                <w:proofErr w:type="spellEnd"/>
+                <w:r>
+                  <w:rPr>
+                    <w:b/>
+                    <w:sz w:val="22"/>
+                    <w:szCs w:val="22"/>
+                    <w:lang w:val="en-US"/>
+                  </w:rPr>
+                  <w:t>[</w:t>
+                </w:r>
+                <w:proofErr w:type="gramEnd"/>
+                <w:r>
+                  <w:rPr>
+                    <w:b/>
+                    <w:sz w:val="22"/>
+                    <w:szCs w:val="22"/>
+                    <w:lang w:val="en-US"/>
+                  </w:rPr>
+                  <w:t>'</w:t>
+                </w:r>
+                <w:proofErr w:type="spellStart"/>
+                <w:r>
+                  <w:rPr>
+                    <w:b/>
+                    <w:sz w:val="22"/>
+                    <w:szCs w:val="22"/>
+                    <w:lang w:val="en-US"/>
+                  </w:rPr>
+                  <w:t>cm:middleName</w:t>
+                </w:r>
+                <w:proofErr w:type="spellEnd"/>
+                <w:r>
+                  <w:rPr>
+                    <w:b/>
+                    <w:sz w:val="22"/>
+                    <w:szCs w:val="22"/>
+                    <w:lang w:val="en-US"/>
+                  </w:rPr>
+                  <w:t>']!}</w:t>
+                </w:r>
+                <w:bookmarkStart w:id="9" w:name="_GoBack"/>
+                <w:bookmarkEnd w:id="9"/>
                 <w:r>
                   <w:rPr>
                     <w:b/>
@@ -8361,7 +9252,6 @@
                 <w:docPartGallery w:val="Quick Parts"/>
               </w:docPartList>
             </w:sdtPr>
-            <w:sdtEndPr/>
             <w:sdtContent>
               <w:p>
                 <w:pPr>
@@ -8373,6 +9263,7 @@
                     <w:lang w:val="en-US"/>
                   </w:rPr>
                 </w:pPr>
+                <w:proofErr w:type="spellStart"/>
                 <w:r>
                   <w:rPr>
                     <w:b/>
@@ -8382,6 +9273,7 @@
                   </w:rPr>
                   <w:t>Директор</w:t>
                 </w:r>
+                <w:proofErr w:type="spellEnd"/>
               </w:p>
             </w:sdtContent>
           </w:sdt>
@@ -8452,7 +9344,6 @@
                   <w:docPartGallery w:val="Quick Parts"/>
                 </w:docPartList>
               </w:sdtPr>
-              <w:sdtEndPr/>
               <w:sdtContent>
                 <w:r>
                   <w:rPr>
@@ -8461,7 +9352,27 @@
                     <w:szCs w:val="22"/>
                     <w:lang w:val="en-US"/>
                   </w:rPr>
-                  <w:t>${document.assocs["</w:t>
+                  <w:t>${</w:t>
+                </w:r>
+                <w:proofErr w:type="gramStart"/>
+                <w:r>
+                  <w:rPr>
+                    <w:b/>
+                    <w:sz w:val="22"/>
+                    <w:szCs w:val="22"/>
+                    <w:lang w:val="en-US"/>
+                  </w:rPr>
+                  <w:t>document.assocs[</w:t>
+                </w:r>
+                <w:proofErr w:type="gramEnd"/>
+                <w:r>
+                  <w:rPr>
+                    <w:b/>
+                    <w:sz w:val="22"/>
+                    <w:szCs w:val="22"/>
+                    <w:lang w:val="en-US"/>
+                  </w:rPr>
+                  <w:t>"</w:t>
                 </w:r>
                 <w:r>
                   <w:rPr>
@@ -8570,7 +9481,7 @@
 </file>
 
 <file path=word/endnotes.xml><?xml version="1.0" encoding="utf-8"?>
-<w:endnotes xmlns:wpc="http://schemas.microsoft.com/office/word/2010/wordprocessingCanvas" xmlns:cx="http://schemas.microsoft.com/office/drawing/2014/chartex" xmlns:mc="http://schemas.openxmlformats.org/markup-compatibility/2006" xmlns:o="urn:schemas-microsoft-com:office:office" xmlns:r="http://schemas.openxmlformats.org/officeDocument/2006/relationships" xmlns:m="http://schemas.openxmlformats.org/officeDocument/2006/math" xmlns:v="urn:schemas-microsoft-com:vml" xmlns:wp14="http://schemas.microsoft.com/office/word/2010/wordprocessingDrawing" xmlns:wp="http://schemas.openxmlformats.org/drawingml/2006/wordprocessingDrawing" xmlns:w10="urn:schemas-microsoft-com:office:word" xmlns:w="http://schemas.openxmlformats.org/wordprocessingml/2006/main" xmlns:w14="http://schemas.microsoft.com/office/word/2010/wordml" xmlns:w15="http://schemas.microsoft.com/office/word/2012/wordml" xmlns:w16se="http://schemas.microsoft.com/office/word/2015/wordml/symex" xmlns:wpg="http://schemas.microsoft.com/office/word/2010/wordprocessingGroup" xmlns:wpi="http://schemas.microsoft.com/office/word/2010/wordprocessingInk" xmlns:wne="http://schemas.microsoft.com/office/word/2006/wordml" xmlns:wps="http://schemas.microsoft.com/office/word/2010/wordprocessingShape" mc:Ignorable="w14 w15 w16se wp14">
+<w:endnotes xmlns:ve="http://schemas.openxmlformats.org/markup-compatibility/2006" xmlns:o="urn:schemas-microsoft-com:office:office" xmlns:r="http://schemas.openxmlformats.org/officeDocument/2006/relationships" xmlns:m="http://schemas.openxmlformats.org/officeDocument/2006/math" xmlns:v="urn:schemas-microsoft-com:vml" xmlns:wp="http://schemas.openxmlformats.org/drawingml/2006/wordprocessingDrawing" xmlns:w10="urn:schemas-microsoft-com:office:word" xmlns:w="http://schemas.openxmlformats.org/wordprocessingml/2006/main" xmlns:wne="http://schemas.microsoft.com/office/word/2006/wordml">
   <w:endnote w:type="separator" w:id="-1">
     <w:p>
       <w:pPr>
@@ -8599,7 +9510,7 @@
 </file>
 
 <file path=word/footnotes.xml><?xml version="1.0" encoding="utf-8"?>
-<w:footnotes xmlns:wpc="http://schemas.microsoft.com/office/word/2010/wordprocessingCanvas" xmlns:cx="http://schemas.microsoft.com/office/drawing/2014/chartex" xmlns:mc="http://schemas.openxmlformats.org/markup-compatibility/2006" xmlns:o="urn:schemas-microsoft-com:office:office" xmlns:r="http://schemas.openxmlformats.org/officeDocument/2006/relationships" xmlns:m="http://schemas.openxmlformats.org/officeDocument/2006/math" xmlns:v="urn:schemas-microsoft-com:vml" xmlns:wp14="http://schemas.microsoft.com/office/word/2010/wordprocessingDrawing" xmlns:wp="http://schemas.openxmlformats.org/drawingml/2006/wordprocessingDrawing" xmlns:w10="urn:schemas-microsoft-com:office:word" xmlns:w="http://schemas.openxmlformats.org/wordprocessingml/2006/main" xmlns:w14="http://schemas.microsoft.com/office/word/2010/wordml" xmlns:w15="http://schemas.microsoft.com/office/word/2012/wordml" xmlns:w16se="http://schemas.microsoft.com/office/word/2015/wordml/symex" xmlns:wpg="http://schemas.microsoft.com/office/word/2010/wordprocessingGroup" xmlns:wpi="http://schemas.microsoft.com/office/word/2010/wordprocessingInk" xmlns:wne="http://schemas.microsoft.com/office/word/2006/wordml" xmlns:wps="http://schemas.microsoft.com/office/word/2010/wordprocessingShape" mc:Ignorable="w14 w15 w16se wp14">
+<w:footnotes xmlns:ve="http://schemas.openxmlformats.org/markup-compatibility/2006" xmlns:o="urn:schemas-microsoft-com:office:office" xmlns:r="http://schemas.openxmlformats.org/officeDocument/2006/relationships" xmlns:m="http://schemas.openxmlformats.org/officeDocument/2006/math" xmlns:v="urn:schemas-microsoft-com:vml" xmlns:wp="http://schemas.openxmlformats.org/drawingml/2006/wordprocessingDrawing" xmlns:w10="urn:schemas-microsoft-com:office:word" xmlns:w="http://schemas.openxmlformats.org/wordprocessingml/2006/main" xmlns:wne="http://schemas.microsoft.com/office/word/2006/wordml">
   <w:footnote w:type="separator" w:id="-1">
     <w:p>
       <w:pPr>
@@ -8628,7 +9539,7 @@
 </file>
 
 <file path=word/header1.xml><?xml version="1.0" encoding="utf-8"?>
-<w:hdr xmlns:wpc="http://schemas.microsoft.com/office/word/2010/wordprocessingCanvas" xmlns:cx="http://schemas.microsoft.com/office/drawing/2014/chartex" xmlns:mc="http://schemas.openxmlformats.org/markup-compatibility/2006" xmlns:o="urn:schemas-microsoft-com:office:office" xmlns:r="http://schemas.openxmlformats.org/officeDocument/2006/relationships" xmlns:m="http://schemas.openxmlformats.org/officeDocument/2006/math" xmlns:v="urn:schemas-microsoft-com:vml" xmlns:wp14="http://schemas.microsoft.com/office/word/2010/wordprocessingDrawing" xmlns:wp="http://schemas.openxmlformats.org/drawingml/2006/wordprocessingDrawing" xmlns:w10="urn:schemas-microsoft-com:office:word" xmlns:w="http://schemas.openxmlformats.org/wordprocessingml/2006/main" xmlns:w14="http://schemas.microsoft.com/office/word/2010/wordml" xmlns:w15="http://schemas.microsoft.com/office/word/2012/wordml" xmlns:w16se="http://schemas.microsoft.com/office/word/2015/wordml/symex" xmlns:wpg="http://schemas.microsoft.com/office/word/2010/wordprocessingGroup" xmlns:wpi="http://schemas.microsoft.com/office/word/2010/wordprocessingInk" xmlns:wne="http://schemas.microsoft.com/office/word/2006/wordml" xmlns:wps="http://schemas.microsoft.com/office/word/2010/wordprocessingShape" mc:Ignorable="w14 w15 w16se wp14">
+<w:hdr xmlns:ve="http://schemas.openxmlformats.org/markup-compatibility/2006" xmlns:o="urn:schemas-microsoft-com:office:office" xmlns:r="http://schemas.openxmlformats.org/officeDocument/2006/relationships" xmlns:m="http://schemas.openxmlformats.org/officeDocument/2006/math" xmlns:v="urn:schemas-microsoft-com:vml" xmlns:wp="http://schemas.openxmlformats.org/drawingml/2006/wordprocessingDrawing" xmlns:w10="urn:schemas-microsoft-com:office:word" xmlns:w="http://schemas.openxmlformats.org/wordprocessingml/2006/main" xmlns:wne="http://schemas.microsoft.com/office/word/2006/wordml">
   <w:p>
     <w:pPr>
       <w:pStyle w:val="a7"/>
@@ -8677,7 +9588,7 @@
         <w:sz w:val="18"/>
         <w:szCs w:val="18"/>
       </w:rPr>
-      <w:t>5</w:t>
+      <w:t>1</w:t>
     </w:r>
     <w:r>
       <w:rPr>
@@ -8725,7 +9636,7 @@
         <w:sz w:val="18"/>
         <w:szCs w:val="18"/>
       </w:rPr>
-      <w:t>8</w:t>
+      <w:t>7</w:t>
     </w:r>
     <w:r>
       <w:rPr>
@@ -8740,8 +9651,8 @@
 </file>
 
 <file path=word/numbering.xml><?xml version="1.0" encoding="utf-8"?>
-<w:numbering xmlns:wpc="http://schemas.microsoft.com/office/word/2010/wordprocessingCanvas" xmlns:cx="http://schemas.microsoft.com/office/drawing/2014/chartex" xmlns:mc="http://schemas.openxmlformats.org/markup-compatibility/2006" xmlns:o="urn:schemas-microsoft-com:office:office" xmlns:r="http://schemas.openxmlformats.org/officeDocument/2006/relationships" xmlns:m="http://schemas.openxmlformats.org/officeDocument/2006/math" xmlns:v="urn:schemas-microsoft-com:vml" xmlns:wp14="http://schemas.microsoft.com/office/word/2010/wordprocessingDrawing" xmlns:wp="http://schemas.openxmlformats.org/drawingml/2006/wordprocessingDrawing" xmlns:w10="urn:schemas-microsoft-com:office:word" xmlns:w="http://schemas.openxmlformats.org/wordprocessingml/2006/main" xmlns:w14="http://schemas.microsoft.com/office/word/2010/wordml" xmlns:w15="http://schemas.microsoft.com/office/word/2012/wordml" xmlns:w16se="http://schemas.microsoft.com/office/word/2015/wordml/symex" xmlns:wpg="http://schemas.microsoft.com/office/word/2010/wordprocessingGroup" xmlns:wpi="http://schemas.microsoft.com/office/word/2010/wordprocessingInk" xmlns:wne="http://schemas.microsoft.com/office/word/2006/wordml" xmlns:wps="http://schemas.microsoft.com/office/word/2010/wordprocessingShape" mc:Ignorable="w14 w15 w16se wp14">
-  <w:abstractNum w:abstractNumId="0" w15:restartNumberingAfterBreak="0">
+<w:numbering xmlns:ve="http://schemas.openxmlformats.org/markup-compatibility/2006" xmlns:o="urn:schemas-microsoft-com:office:office" xmlns:r="http://schemas.openxmlformats.org/officeDocument/2006/relationships" xmlns:m="http://schemas.openxmlformats.org/officeDocument/2006/math" xmlns:v="urn:schemas-microsoft-com:vml" xmlns:wp="http://schemas.openxmlformats.org/drawingml/2006/wordprocessingDrawing" xmlns:w10="urn:schemas-microsoft-com:office:word" xmlns:w="http://schemas.openxmlformats.org/wordprocessingml/2006/main" xmlns:wne="http://schemas.microsoft.com/office/word/2006/wordml">
+  <w:abstractNum w:abstractNumId="0">
     <w:nsid w:val="03B8505C"/>
     <w:multiLevelType w:val="multilevel"/>
     <w:tmpl w:val="0419001F"/>
@@ -8827,7 +9738,7 @@
       </w:pPr>
     </w:lvl>
   </w:abstractNum>
-  <w:abstractNum w:abstractNumId="1" w15:restartNumberingAfterBreak="0">
+  <w:abstractNum w:abstractNumId="1">
     <w:nsid w:val="16736D89"/>
     <w:multiLevelType w:val="hybridMultilevel"/>
     <w:tmpl w:val="BDD88960"/>
@@ -8926,7 +9837,7 @@
 </file>
 
 <file path=word/styles.xml><?xml version="1.0" encoding="utf-8"?>
-<w:styles xmlns:mc="http://schemas.openxmlformats.org/markup-compatibility/2006" xmlns:r="http://schemas.openxmlformats.org/officeDocument/2006/relationships" xmlns:w="http://schemas.openxmlformats.org/wordprocessingml/2006/main" xmlns:w14="http://schemas.microsoft.com/office/word/2010/wordml" xmlns:w15="http://schemas.microsoft.com/office/word/2012/wordml" xmlns:w16se="http://schemas.microsoft.com/office/word/2015/wordml/symex" mc:Ignorable="w14 w15 w16se">
+<w:styles xmlns:r="http://schemas.openxmlformats.org/officeDocument/2006/relationships" xmlns:w="http://schemas.openxmlformats.org/wordprocessingml/2006/main">
   <w:docDefaults>
     <w:rPrDefault>
       <w:rPr>
@@ -8942,378 +9853,146 @@
       </w:pPr>
     </w:pPrDefault>
   </w:docDefaults>
-  <w:latentStyles w:defLockedState="0" w:defUIPriority="99" w:defSemiHidden="0" w:defUnhideWhenUsed="0" w:defQFormat="0" w:count="371">
-    <w:lsdException w:name="Normal" w:uiPriority="0" w:qFormat="1"/>
-    <w:lsdException w:name="heading 1" w:uiPriority="9" w:qFormat="1"/>
-    <w:lsdException w:name="heading 2" w:semiHidden="1" w:uiPriority="9" w:unhideWhenUsed="1" w:qFormat="1"/>
-    <w:lsdException w:name="heading 3" w:semiHidden="1" w:uiPriority="9" w:unhideWhenUsed="1" w:qFormat="1"/>
-    <w:lsdException w:name="heading 4" w:semiHidden="1" w:uiPriority="9" w:unhideWhenUsed="1" w:qFormat="1"/>
-    <w:lsdException w:name="heading 5" w:semiHidden="1" w:uiPriority="9" w:unhideWhenUsed="1" w:qFormat="1"/>
-    <w:lsdException w:name="heading 6" w:semiHidden="1" w:uiPriority="9" w:unhideWhenUsed="1" w:qFormat="1"/>
-    <w:lsdException w:name="heading 7" w:semiHidden="1" w:uiPriority="9" w:unhideWhenUsed="1" w:qFormat="1"/>
-    <w:lsdException w:name="heading 8" w:semiHidden="1" w:uiPriority="9" w:unhideWhenUsed="1" w:qFormat="1"/>
-    <w:lsdException w:name="heading 9" w:semiHidden="1" w:uiPriority="9" w:unhideWhenUsed="1" w:qFormat="1"/>
-    <w:lsdException w:name="index 1" w:semiHidden="1" w:unhideWhenUsed="1"/>
-    <w:lsdException w:name="index 2" w:semiHidden="1" w:unhideWhenUsed="1"/>
-    <w:lsdException w:name="index 3" w:semiHidden="1" w:unhideWhenUsed="1"/>
-    <w:lsdException w:name="index 4" w:semiHidden="1" w:unhideWhenUsed="1"/>
-    <w:lsdException w:name="index 5" w:semiHidden="1" w:unhideWhenUsed="1"/>
-    <w:lsdException w:name="index 6" w:semiHidden="1" w:unhideWhenUsed="1"/>
-    <w:lsdException w:name="index 7" w:semiHidden="1" w:unhideWhenUsed="1"/>
-    <w:lsdException w:name="index 8" w:semiHidden="1" w:unhideWhenUsed="1"/>
-    <w:lsdException w:name="index 9" w:semiHidden="1" w:unhideWhenUsed="1"/>
-    <w:lsdException w:name="toc 1" w:semiHidden="1" w:uiPriority="39" w:unhideWhenUsed="1"/>
-    <w:lsdException w:name="toc 2" w:semiHidden="1" w:uiPriority="39" w:unhideWhenUsed="1"/>
-    <w:lsdException w:name="toc 3" w:semiHidden="1" w:uiPriority="39" w:unhideWhenUsed="1"/>
-    <w:lsdException w:name="toc 4" w:semiHidden="1" w:uiPriority="39" w:unhideWhenUsed="1"/>
-    <w:lsdException w:name="toc 5" w:semiHidden="1" w:uiPriority="39" w:unhideWhenUsed="1"/>
-    <w:lsdException w:name="toc 6" w:semiHidden="1" w:uiPriority="39" w:unhideWhenUsed="1"/>
-    <w:lsdException w:name="toc 7" w:semiHidden="1" w:uiPriority="39" w:unhideWhenUsed="1"/>
-    <w:lsdException w:name="toc 8" w:semiHidden="1" w:uiPriority="39" w:unhideWhenUsed="1"/>
-    <w:lsdException w:name="toc 9" w:semiHidden="1" w:uiPriority="39" w:unhideWhenUsed="1"/>
-    <w:lsdException w:name="Normal Indent" w:semiHidden="1" w:unhideWhenUsed="1"/>
-    <w:lsdException w:name="footnote text" w:semiHidden="1" w:unhideWhenUsed="1"/>
-    <w:lsdException w:name="annotation text" w:semiHidden="1" w:unhideWhenUsed="1"/>
-    <w:lsdException w:name="header" w:semiHidden="1" w:unhideWhenUsed="1"/>
-    <w:lsdException w:name="footer" w:semiHidden="1" w:unhideWhenUsed="1"/>
-    <w:lsdException w:name="index heading" w:semiHidden="1" w:unhideWhenUsed="1"/>
-    <w:lsdException w:name="caption" w:semiHidden="1" w:uiPriority="35" w:unhideWhenUsed="1" w:qFormat="1"/>
-    <w:lsdException w:name="table of figures" w:semiHidden="1" w:unhideWhenUsed="1"/>
-    <w:lsdException w:name="envelope address" w:semiHidden="1" w:unhideWhenUsed="1"/>
-    <w:lsdException w:name="envelope return" w:semiHidden="1" w:unhideWhenUsed="1"/>
-    <w:lsdException w:name="footnote reference" w:semiHidden="1" w:unhideWhenUsed="1"/>
-    <w:lsdException w:name="annotation reference" w:semiHidden="1" w:unhideWhenUsed="1"/>
-    <w:lsdException w:name="line number" w:semiHidden="1" w:unhideWhenUsed="1"/>
-    <w:lsdException w:name="page number" w:semiHidden="1" w:unhideWhenUsed="1"/>
-    <w:lsdException w:name="endnote reference" w:semiHidden="1" w:unhideWhenUsed="1"/>
-    <w:lsdException w:name="endnote text" w:semiHidden="1" w:unhideWhenUsed="1"/>
-    <w:lsdException w:name="table of authorities" w:semiHidden="1" w:unhideWhenUsed="1"/>
-    <w:lsdException w:name="macro" w:semiHidden="1" w:unhideWhenUsed="1"/>
-    <w:lsdException w:name="toa heading" w:semiHidden="1" w:unhideWhenUsed="1"/>
-    <w:lsdException w:name="List" w:semiHidden="1" w:unhideWhenUsed="1"/>
-    <w:lsdException w:name="List Bullet" w:semiHidden="1" w:unhideWhenUsed="1"/>
-    <w:lsdException w:name="List Number" w:semiHidden="1" w:unhideWhenUsed="1"/>
-    <w:lsdException w:name="List 2" w:semiHidden="1" w:unhideWhenUsed="1"/>
-    <w:lsdException w:name="List 3" w:semiHidden="1" w:unhideWhenUsed="1"/>
-    <w:lsdException w:name="List 4" w:semiHidden="1" w:unhideWhenUsed="1"/>
-    <w:lsdException w:name="List 5" w:semiHidden="1" w:unhideWhenUsed="1"/>
-    <w:lsdException w:name="List Bullet 2" w:semiHidden="1" w:unhideWhenUsed="1"/>
-    <w:lsdException w:name="List Bullet 3" w:semiHidden="1" w:unhideWhenUsed="1"/>
-    <w:lsdException w:name="List Bullet 4" w:semiHidden="1" w:unhideWhenUsed="1"/>
-    <w:lsdException w:name="List Bullet 5" w:semiHidden="1" w:unhideWhenUsed="1"/>
-    <w:lsdException w:name="List Number 2" w:semiHidden="1" w:unhideWhenUsed="1"/>
-    <w:lsdException w:name="List Number 3" w:semiHidden="1" w:unhideWhenUsed="1"/>
-    <w:lsdException w:name="List Number 4" w:semiHidden="1" w:unhideWhenUsed="1"/>
-    <w:lsdException w:name="List Number 5" w:semiHidden="1" w:unhideWhenUsed="1"/>
-    <w:lsdException w:name="Title" w:uiPriority="0" w:qFormat="1"/>
-    <w:lsdException w:name="Closing" w:semiHidden="1" w:unhideWhenUsed="1"/>
-    <w:lsdException w:name="Signature" w:semiHidden="1" w:unhideWhenUsed="1"/>
-    <w:lsdException w:name="Default Paragraph Font" w:semiHidden="1" w:uiPriority="1" w:unhideWhenUsed="1"/>
-    <w:lsdException w:name="Body Text" w:semiHidden="1" w:uiPriority="0" w:unhideWhenUsed="1"/>
-    <w:lsdException w:name="Body Text Indent" w:semiHidden="1" w:unhideWhenUsed="1"/>
-    <w:lsdException w:name="List Continue" w:semiHidden="1" w:unhideWhenUsed="1"/>
-    <w:lsdException w:name="List Continue 2" w:semiHidden="1" w:unhideWhenUsed="1"/>
-    <w:lsdException w:name="List Continue 3" w:semiHidden="1" w:unhideWhenUsed="1"/>
-    <w:lsdException w:name="List Continue 4" w:semiHidden="1" w:unhideWhenUsed="1"/>
-    <w:lsdException w:name="List Continue 5" w:semiHidden="1" w:unhideWhenUsed="1"/>
-    <w:lsdException w:name="Message Header" w:semiHidden="1" w:unhideWhenUsed="1"/>
-    <w:lsdException w:name="Subtitle" w:uiPriority="11" w:qFormat="1"/>
-    <w:lsdException w:name="Salutation" w:semiHidden="1" w:unhideWhenUsed="1"/>
-    <w:lsdException w:name="Date" w:semiHidden="1" w:unhideWhenUsed="1"/>
-    <w:lsdException w:name="Body Text First Indent" w:semiHidden="1" w:unhideWhenUsed="1"/>
-    <w:lsdException w:name="Body Text First Indent 2" w:semiHidden="1" w:unhideWhenUsed="1"/>
-    <w:lsdException w:name="Note Heading" w:semiHidden="1" w:unhideWhenUsed="1"/>
-    <w:lsdException w:name="Body Text 2" w:semiHidden="1" w:unhideWhenUsed="1"/>
-    <w:lsdException w:name="Body Text 3" w:semiHidden="1" w:unhideWhenUsed="1"/>
-    <w:lsdException w:name="Body Text Indent 2" w:semiHidden="1" w:unhideWhenUsed="1"/>
-    <w:lsdException w:name="Body Text Indent 3" w:semiHidden="1" w:uiPriority="0" w:unhideWhenUsed="1"/>
-    <w:lsdException w:name="Block Text" w:semiHidden="1" w:unhideWhenUsed="1"/>
-    <w:lsdException w:name="Hyperlink" w:semiHidden="1" w:unhideWhenUsed="1"/>
-    <w:lsdException w:name="FollowedHyperlink" w:semiHidden="1" w:unhideWhenUsed="1"/>
-    <w:lsdException w:name="Strong" w:uiPriority="22" w:qFormat="1"/>
-    <w:lsdException w:name="Emphasis" w:uiPriority="20" w:qFormat="1"/>
-    <w:lsdException w:name="Document Map" w:semiHidden="1" w:unhideWhenUsed="1"/>
-    <w:lsdException w:name="Plain Text" w:semiHidden="1" w:unhideWhenUsed="1"/>
-    <w:lsdException w:name="E-mail Signature" w:semiHidden="1" w:unhideWhenUsed="1"/>
-    <w:lsdException w:name="HTML Top of Form" w:semiHidden="1" w:unhideWhenUsed="1"/>
-    <w:lsdException w:name="HTML Bottom of Form" w:semiHidden="1" w:unhideWhenUsed="1"/>
-    <w:lsdException w:name="Normal (Web)" w:semiHidden="1" w:unhideWhenUsed="1"/>
-    <w:lsdException w:name="HTML Acronym" w:semiHidden="1" w:unhideWhenUsed="1"/>
-    <w:lsdException w:name="HTML Address" w:semiHidden="1" w:unhideWhenUsed="1"/>
-    <w:lsdException w:name="HTML Cite" w:semiHidden="1" w:unhideWhenUsed="1"/>
-    <w:lsdException w:name="HTML Code" w:semiHidden="1" w:unhideWhenUsed="1"/>
-    <w:lsdException w:name="HTML Definition" w:semiHidden="1" w:unhideWhenUsed="1"/>
-    <w:lsdException w:name="HTML Keyboard" w:semiHidden="1" w:unhideWhenUsed="1"/>
-    <w:lsdException w:name="HTML Preformatted" w:semiHidden="1" w:unhideWhenUsed="1"/>
-    <w:lsdException w:name="HTML Sample" w:semiHidden="1" w:unhideWhenUsed="1"/>
-    <w:lsdException w:name="HTML Typewriter" w:semiHidden="1" w:unhideWhenUsed="1"/>
-    <w:lsdException w:name="HTML Variable" w:semiHidden="1" w:unhideWhenUsed="1"/>
-    <w:lsdException w:name="Normal Table" w:semiHidden="1" w:unhideWhenUsed="1"/>
-    <w:lsdException w:name="annotation subject" w:semiHidden="1" w:unhideWhenUsed="1"/>
-    <w:lsdException w:name="No List" w:semiHidden="1" w:unhideWhenUsed="1"/>
-    <w:lsdException w:name="Outline List 1" w:semiHidden="1" w:unhideWhenUsed="1"/>
-    <w:lsdException w:name="Outline List 2" w:semiHidden="1" w:unhideWhenUsed="1"/>
-    <w:lsdException w:name="Outline List 3" w:semiHidden="1" w:unhideWhenUsed="1"/>
-    <w:lsdException w:name="Table Simple 1" w:semiHidden="1" w:unhideWhenUsed="1"/>
-    <w:lsdException w:name="Table Simple 2" w:semiHidden="1" w:unhideWhenUsed="1"/>
-    <w:lsdException w:name="Table Simple 3" w:semiHidden="1" w:unhideWhenUsed="1"/>
-    <w:lsdException w:name="Table Classic 1" w:semiHidden="1" w:unhideWhenUsed="1"/>
-    <w:lsdException w:name="Table Classic 2" w:semiHidden="1" w:unhideWhenUsed="1"/>
-    <w:lsdException w:name="Table Classic 3" w:semiHidden="1" w:unhideWhenUsed="1"/>
-    <w:lsdException w:name="Table Classic 4" w:semiHidden="1" w:unhideWhenUsed="1"/>
-    <w:lsdException w:name="Table Colorful 1" w:semiHidden="1" w:unhideWhenUsed="1"/>
-    <w:lsdException w:name="Table Colorful 2" w:semiHidden="1" w:unhideWhenUsed="1"/>
-    <w:lsdException w:name="Table Colorful 3" w:semiHidden="1" w:unhideWhenUsed="1"/>
-    <w:lsdException w:name="Table Columns 1" w:semiHidden="1" w:unhideWhenUsed="1"/>
-    <w:lsdException w:name="Table Columns 2" w:semiHidden="1" w:unhideWhenUsed="1"/>
-    <w:lsdException w:name="Table Columns 3" w:semiHidden="1" w:unhideWhenUsed="1"/>
-    <w:lsdException w:name="Table Columns 4" w:semiHidden="1" w:unhideWhenUsed="1"/>
-    <w:lsdException w:name="Table Columns 5" w:semiHidden="1" w:unhideWhenUsed="1"/>
-    <w:lsdException w:name="Table Grid 1" w:semiHidden="1" w:unhideWhenUsed="1"/>
-    <w:lsdException w:name="Table Grid 2" w:semiHidden="1" w:unhideWhenUsed="1"/>
-    <w:lsdException w:name="Table Grid 3" w:semiHidden="1" w:unhideWhenUsed="1"/>
-    <w:lsdException w:name="Table Grid 4" w:semiHidden="1" w:unhideWhenUsed="1"/>
-    <w:lsdException w:name="Table Grid 5" w:semiHidden="1" w:unhideWhenUsed="1"/>
-    <w:lsdException w:name="Table Grid 6" w:semiHidden="1" w:unhideWhenUsed="1"/>
-    <w:lsdException w:name="Table Grid 7" w:semiHidden="1" w:unhideWhenUsed="1"/>
-    <w:lsdException w:name="Table Grid 8" w:semiHidden="1" w:unhideWhenUsed="1"/>
-    <w:lsdException w:name="Table List 1" w:semiHidden="1" w:unhideWhenUsed="1"/>
-    <w:lsdException w:name="Table List 2" w:semiHidden="1" w:unhideWhenUsed="1"/>
-    <w:lsdException w:name="Table List 3" w:semiHidden="1" w:unhideWhenUsed="1"/>
-    <w:lsdException w:name="Table List 4" w:semiHidden="1" w:unhideWhenUsed="1"/>
-    <w:lsdException w:name="Table List 5" w:semiHidden="1" w:unhideWhenUsed="1"/>
-    <w:lsdException w:name="Table List 6" w:semiHidden="1" w:unhideWhenUsed="1"/>
-    <w:lsdException w:name="Table List 7" w:semiHidden="1" w:unhideWhenUsed="1"/>
-    <w:lsdException w:name="Table List 8" w:semiHidden="1" w:unhideWhenUsed="1"/>
-    <w:lsdException w:name="Table 3D effects 1" w:semiHidden="1" w:unhideWhenUsed="1"/>
-    <w:lsdException w:name="Table 3D effects 2" w:semiHidden="1" w:unhideWhenUsed="1"/>
-    <w:lsdException w:name="Table 3D effects 3" w:semiHidden="1" w:unhideWhenUsed="1"/>
-    <w:lsdException w:name="Table Contemporary" w:semiHidden="1" w:unhideWhenUsed="1"/>
-    <w:lsdException w:name="Table Elegant" w:semiHidden="1" w:unhideWhenUsed="1"/>
-    <w:lsdException w:name="Table Professional" w:semiHidden="1" w:unhideWhenUsed="1"/>
-    <w:lsdException w:name="Table Subtle 1" w:semiHidden="1" w:unhideWhenUsed="1"/>
-    <w:lsdException w:name="Table Subtle 2" w:semiHidden="1" w:unhideWhenUsed="1"/>
-    <w:lsdException w:name="Table Web 1" w:semiHidden="1" w:unhideWhenUsed="1"/>
-    <w:lsdException w:name="Table Web 2" w:semiHidden="1" w:unhideWhenUsed="1"/>
-    <w:lsdException w:name="Table Web 3" w:semiHidden="1" w:unhideWhenUsed="1"/>
-    <w:lsdException w:name="Balloon Text" w:semiHidden="1" w:unhideWhenUsed="1"/>
-    <w:lsdException w:name="Table Grid" w:uiPriority="59"/>
-    <w:lsdException w:name="Table Theme" w:semiHidden="1" w:unhideWhenUsed="1"/>
-    <w:lsdException w:name="Placeholder Text" w:semiHidden="1"/>
-    <w:lsdException w:name="No Spacing" w:uiPriority="1" w:qFormat="1"/>
-    <w:lsdException w:name="Light Shading" w:uiPriority="60"/>
-    <w:lsdException w:name="Light List" w:uiPriority="61"/>
-    <w:lsdException w:name="Light Grid" w:uiPriority="62"/>
-    <w:lsdException w:name="Medium Shading 1" w:uiPriority="63"/>
-    <w:lsdException w:name="Medium Shading 2" w:uiPriority="64"/>
-    <w:lsdException w:name="Medium List 1" w:uiPriority="65"/>
-    <w:lsdException w:name="Medium List 2" w:uiPriority="66"/>
-    <w:lsdException w:name="Medium Grid 1" w:uiPriority="67"/>
-    <w:lsdException w:name="Medium Grid 2" w:uiPriority="68"/>
-    <w:lsdException w:name="Medium Grid 3" w:uiPriority="69"/>
-    <w:lsdException w:name="Dark List" w:uiPriority="70"/>
-    <w:lsdException w:name="Colorful Shading" w:uiPriority="71"/>
-    <w:lsdException w:name="Colorful List" w:uiPriority="72"/>
-    <w:lsdException w:name="Colorful Grid" w:uiPriority="73"/>
-    <w:lsdException w:name="Light Shading Accent 1" w:uiPriority="60"/>
-    <w:lsdException w:name="Light List Accent 1" w:uiPriority="61"/>
-    <w:lsdException w:name="Light Grid Accent 1" w:uiPriority="62"/>
-    <w:lsdException w:name="Medium Shading 1 Accent 1" w:uiPriority="63"/>
-    <w:lsdException w:name="Medium Shading 2 Accent 1" w:uiPriority="64"/>
-    <w:lsdException w:name="Medium List 1 Accent 1" w:uiPriority="65"/>
-    <w:lsdException w:name="Revision" w:semiHidden="1"/>
-    <w:lsdException w:name="List Paragraph" w:uiPriority="34" w:qFormat="1"/>
-    <w:lsdException w:name="Quote" w:uiPriority="29" w:qFormat="1"/>
-    <w:lsdException w:name="Intense Quote" w:uiPriority="30" w:qFormat="1"/>
-    <w:lsdException w:name="Medium List 2 Accent 1" w:uiPriority="66"/>
-    <w:lsdException w:name="Medium Grid 1 Accent 1" w:uiPriority="67"/>
-    <w:lsdException w:name="Medium Grid 2 Accent 1" w:uiPriority="68"/>
-    <w:lsdException w:name="Medium Grid 3 Accent 1" w:uiPriority="69"/>
-    <w:lsdException w:name="Dark List Accent 1" w:uiPriority="70"/>
-    <w:lsdException w:name="Colorful Shading Accent 1" w:uiPriority="71"/>
-    <w:lsdException w:name="Colorful List Accent 1" w:uiPriority="72"/>
-    <w:lsdException w:name="Colorful Grid Accent 1" w:uiPriority="73"/>
-    <w:lsdException w:name="Light Shading Accent 2" w:uiPriority="60"/>
-    <w:lsdException w:name="Light List Accent 2" w:uiPriority="61"/>
-    <w:lsdException w:name="Light Grid Accent 2" w:uiPriority="62"/>
-    <w:lsdException w:name="Medium Shading 1 Accent 2" w:uiPriority="63"/>
-    <w:lsdException w:name="Medium Shading 2 Accent 2" w:uiPriority="64"/>
-    <w:lsdException w:name="Medium List 1 Accent 2" w:uiPriority="65"/>
-    <w:lsdException w:name="Medium List 2 Accent 2" w:uiPriority="66"/>
-    <w:lsdException w:name="Medium Grid 1 Accent 2" w:uiPriority="67"/>
-    <w:lsdException w:name="Medium Grid 2 Accent 2" w:uiPriority="68"/>
-    <w:lsdException w:name="Medium Grid 3 Accent 2" w:uiPriority="69"/>
-    <w:lsdException w:name="Dark List Accent 2" w:uiPriority="70"/>
-    <w:lsdException w:name="Colorful Shading Accent 2" w:uiPriority="71"/>
-    <w:lsdException w:name="Colorful List Accent 2" w:uiPriority="72"/>
-    <w:lsdException w:name="Colorful Grid Accent 2" w:uiPriority="73"/>
-    <w:lsdException w:name="Light Shading Accent 3" w:uiPriority="60"/>
-    <w:lsdException w:name="Light List Accent 3" w:uiPriority="61"/>
-    <w:lsdException w:name="Light Grid Accent 3" w:uiPriority="62"/>
-    <w:lsdException w:name="Medium Shading 1 Accent 3" w:uiPriority="63"/>
-    <w:lsdException w:name="Medium Shading 2 Accent 3" w:uiPriority="64"/>
-    <w:lsdException w:name="Medium List 1 Accent 3" w:uiPriority="65"/>
-    <w:lsdException w:name="Medium List 2 Accent 3" w:uiPriority="66"/>
-    <w:lsdException w:name="Medium Grid 1 Accent 3" w:uiPriority="67"/>
-    <w:lsdException w:name="Medium Grid 2 Accent 3" w:uiPriority="68"/>
-    <w:lsdException w:name="Medium Grid 3 Accent 3" w:uiPriority="69"/>
-    <w:lsdException w:name="Dark List Accent 3" w:uiPriority="70"/>
-    <w:lsdException w:name="Colorful Shading Accent 3" w:uiPriority="71"/>
-    <w:lsdException w:name="Colorful List Accent 3" w:uiPriority="72"/>
-    <w:lsdException w:name="Colorful Grid Accent 3" w:uiPriority="73"/>
-    <w:lsdException w:name="Light Shading Accent 4" w:uiPriority="60"/>
-    <w:lsdException w:name="Light List Accent 4" w:uiPriority="61"/>
-    <w:lsdException w:name="Light Grid Accent 4" w:uiPriority="62"/>
-    <w:lsdException w:name="Medium Shading 1 Accent 4" w:uiPriority="63"/>
-    <w:lsdException w:name="Medium Shading 2 Accent 4" w:uiPriority="64"/>
-    <w:lsdException w:name="Medium List 1 Accent 4" w:uiPriority="65"/>
-    <w:lsdException w:name="Medium List 2 Accent 4" w:uiPriority="66"/>
-    <w:lsdException w:name="Medium Grid 1 Accent 4" w:uiPriority="67"/>
-    <w:lsdException w:name="Medium Grid 2 Accent 4" w:uiPriority="68"/>
-    <w:lsdException w:name="Medium Grid 3 Accent 4" w:uiPriority="69"/>
-    <w:lsdException w:name="Dark List Accent 4" w:uiPriority="70"/>
-    <w:lsdException w:name="Colorful Shading Accent 4" w:uiPriority="71"/>
-    <w:lsdException w:name="Colorful List Accent 4" w:uiPriority="72"/>
-    <w:lsdException w:name="Colorful Grid Accent 4" w:uiPriority="73"/>
-    <w:lsdException w:name="Light Shading Accent 5" w:uiPriority="60"/>
-    <w:lsdException w:name="Light List Accent 5" w:uiPriority="61"/>
-    <w:lsdException w:name="Light Grid Accent 5" w:uiPriority="62"/>
-    <w:lsdException w:name="Medium Shading 1 Accent 5" w:uiPriority="63"/>
-    <w:lsdException w:name="Medium Shading 2 Accent 5" w:uiPriority="64"/>
-    <w:lsdException w:name="Medium List 1 Accent 5" w:uiPriority="65"/>
-    <w:lsdException w:name="Medium List 2 Accent 5" w:uiPriority="66"/>
-    <w:lsdException w:name="Medium Grid 1 Accent 5" w:uiPriority="67"/>
-    <w:lsdException w:name="Medium Grid 2 Accent 5" w:uiPriority="68"/>
-    <w:lsdException w:name="Medium Grid 3 Accent 5" w:uiPriority="69"/>
-    <w:lsdException w:name="Dark List Accent 5" w:uiPriority="70"/>
-    <w:lsdException w:name="Colorful Shading Accent 5" w:uiPriority="71"/>
-    <w:lsdException w:name="Colorful List Accent 5" w:uiPriority="72"/>
-    <w:lsdException w:name="Colorful Grid Accent 5" w:uiPriority="73"/>
-    <w:lsdException w:name="Light Shading Accent 6" w:uiPriority="60"/>
-    <w:lsdException w:name="Light List Accent 6" w:uiPriority="61"/>
-    <w:lsdException w:name="Light Grid Accent 6" w:uiPriority="62"/>
-    <w:lsdException w:name="Medium Shading 1 Accent 6" w:uiPriority="63"/>
-    <w:lsdException w:name="Medium Shading 2 Accent 6" w:uiPriority="64"/>
-    <w:lsdException w:name="Medium List 1 Accent 6" w:uiPriority="65"/>
-    <w:lsdException w:name="Medium List 2 Accent 6" w:uiPriority="66"/>
-    <w:lsdException w:name="Medium Grid 1 Accent 6" w:uiPriority="67"/>
-    <w:lsdException w:name="Medium Grid 2 Accent 6" w:uiPriority="68"/>
-    <w:lsdException w:name="Medium Grid 3 Accent 6" w:uiPriority="69"/>
-    <w:lsdException w:name="Dark List Accent 6" w:uiPriority="70"/>
-    <w:lsdException w:name="Colorful Shading Accent 6" w:uiPriority="71"/>
-    <w:lsdException w:name="Colorful List Accent 6" w:uiPriority="72"/>
-    <w:lsdException w:name="Colorful Grid Accent 6" w:uiPriority="73"/>
-    <w:lsdException w:name="Subtle Emphasis" w:uiPriority="19" w:qFormat="1"/>
-    <w:lsdException w:name="Intense Emphasis" w:uiPriority="21" w:qFormat="1"/>
-    <w:lsdException w:name="Subtle Reference" w:uiPriority="31" w:qFormat="1"/>
-    <w:lsdException w:name="Intense Reference" w:uiPriority="32" w:qFormat="1"/>
-    <w:lsdException w:name="Book Title" w:uiPriority="33" w:qFormat="1"/>
-    <w:lsdException w:name="Bibliography" w:semiHidden="1" w:uiPriority="37" w:unhideWhenUsed="1"/>
-    <w:lsdException w:name="TOC Heading" w:semiHidden="1" w:uiPriority="39" w:unhideWhenUsed="1" w:qFormat="1"/>
-    <w:lsdException w:name="Plain Table 1" w:uiPriority="41"/>
-    <w:lsdException w:name="Plain Table 2" w:uiPriority="42"/>
-    <w:lsdException w:name="Plain Table 3" w:uiPriority="43"/>
-    <w:lsdException w:name="Plain Table 4" w:uiPriority="44"/>
-    <w:lsdException w:name="Plain Table 5" w:uiPriority="45"/>
-    <w:lsdException w:name="Grid Table Light" w:uiPriority="40"/>
-    <w:lsdException w:name="Grid Table 1 Light" w:uiPriority="46"/>
-    <w:lsdException w:name="Grid Table 2" w:uiPriority="47"/>
-    <w:lsdException w:name="Grid Table 3" w:uiPriority="48"/>
-    <w:lsdException w:name="Grid Table 4" w:uiPriority="49"/>
-    <w:lsdException w:name="Grid Table 5 Dark" w:uiPriority="50"/>
-    <w:lsdException w:name="Grid Table 6 Colorful" w:uiPriority="51"/>
-    <w:lsdException w:name="Grid Table 7 Colorful" w:uiPriority="52"/>
-    <w:lsdException w:name="Grid Table 1 Light Accent 1" w:uiPriority="46"/>
-    <w:lsdException w:name="Grid Table 2 Accent 1" w:uiPriority="47"/>
-    <w:lsdException w:name="Grid Table 3 Accent 1" w:uiPriority="48"/>
-    <w:lsdException w:name="Grid Table 4 Accent 1" w:uiPriority="49"/>
-    <w:lsdException w:name="Grid Table 5 Dark Accent 1" w:uiPriority="50"/>
-    <w:lsdException w:name="Grid Table 6 Colorful Accent 1" w:uiPriority="51"/>
-    <w:lsdException w:name="Grid Table 7 Colorful Accent 1" w:uiPriority="52"/>
-    <w:lsdException w:name="Grid Table 1 Light Accent 2" w:uiPriority="46"/>
-    <w:lsdException w:name="Grid Table 2 Accent 2" w:uiPriority="47"/>
-    <w:lsdException w:name="Grid Table 3 Accent 2" w:uiPriority="48"/>
-    <w:lsdException w:name="Grid Table 4 Accent 2" w:uiPriority="49"/>
-    <w:lsdException w:name="Grid Table 5 Dark Accent 2" w:uiPriority="50"/>
-    <w:lsdException w:name="Grid Table 6 Colorful Accent 2" w:uiPriority="51"/>
-    <w:lsdException w:name="Grid Table 7 Colorful Accent 2" w:uiPriority="52"/>
-    <w:lsdException w:name="Grid Table 1 Light Accent 3" w:uiPriority="46"/>
-    <w:lsdException w:name="Grid Table 2 Accent 3" w:uiPriority="47"/>
-    <w:lsdException w:name="Grid Table 3 Accent 3" w:uiPriority="48"/>
-    <w:lsdException w:name="Grid Table 4 Accent 3" w:uiPriority="49"/>
-    <w:lsdException w:name="Grid Table 5 Dark Accent 3" w:uiPriority="50"/>
-    <w:lsdException w:name="Grid Table 6 Colorful Accent 3" w:uiPriority="51"/>
-    <w:lsdException w:name="Grid Table 7 Colorful Accent 3" w:uiPriority="52"/>
-    <w:lsdException w:name="Grid Table 1 Light Accent 4" w:uiPriority="46"/>
-    <w:lsdException w:name="Grid Table 2 Accent 4" w:uiPriority="47"/>
-    <w:lsdException w:name="Grid Table 3 Accent 4" w:uiPriority="48"/>
-    <w:lsdException w:name="Grid Table 4 Accent 4" w:uiPriority="49"/>
-    <w:lsdException w:name="Grid Table 5 Dark Accent 4" w:uiPriority="50"/>
-    <w:lsdException w:name="Grid Table 6 Colorful Accent 4" w:uiPriority="51"/>
-    <w:lsdException w:name="Grid Table 7 Colorful Accent 4" w:uiPriority="52"/>
-    <w:lsdException w:name="Grid Table 1 Light Accent 5" w:uiPriority="46"/>
-    <w:lsdException w:name="Grid Table 2 Accent 5" w:uiPriority="47"/>
-    <w:lsdException w:name="Grid Table 3 Accent 5" w:uiPriority="48"/>
-    <w:lsdException w:name="Grid Table 4 Accent 5" w:uiPriority="49"/>
-    <w:lsdException w:name="Grid Table 5 Dark Accent 5" w:uiPriority="50"/>
-    <w:lsdException w:name="Grid Table 6 Colorful Accent 5" w:uiPriority="51"/>
-    <w:lsdException w:name="Grid Table 7 Colorful Accent 5" w:uiPriority="52"/>
-    <w:lsdException w:name="Grid Table 1 Light Accent 6" w:uiPriority="46"/>
-    <w:lsdException w:name="Grid Table 2 Accent 6" w:uiPriority="47"/>
-    <w:lsdException w:name="Grid Table 3 Accent 6" w:uiPriority="48"/>
-    <w:lsdException w:name="Grid Table 4 Accent 6" w:uiPriority="49"/>
-    <w:lsdException w:name="Grid Table 5 Dark Accent 6" w:uiPriority="50"/>
-    <w:lsdException w:name="Grid Table 6 Colorful Accent 6" w:uiPriority="51"/>
-    <w:lsdException w:name="Grid Table 7 Colorful Accent 6" w:uiPriority="52"/>
-    <w:lsdException w:name="List Table 1 Light" w:uiPriority="46"/>
-    <w:lsdException w:name="List Table 2" w:uiPriority="47"/>
-    <w:lsdException w:name="List Table 3" w:uiPriority="48"/>
-    <w:lsdException w:name="List Table 4" w:uiPriority="49"/>
-    <w:lsdException w:name="List Table 5 Dark" w:uiPriority="50"/>
-    <w:lsdException w:name="List Table 6 Colorful" w:uiPriority="51"/>
-    <w:lsdException w:name="List Table 7 Colorful" w:uiPriority="52"/>
-    <w:lsdException w:name="List Table 1 Light Accent 1" w:uiPriority="46"/>
-    <w:lsdException w:name="List Table 2 Accent 1" w:uiPriority="47"/>
-    <w:lsdException w:name="List Table 3 Accent 1" w:uiPriority="48"/>
-    <w:lsdException w:name="List Table 4 Accent 1" w:uiPriority="49"/>
-    <w:lsdException w:name="List Table 5 Dark Accent 1" w:uiPriority="50"/>
-    <w:lsdException w:name="List Table 6 Colorful Accent 1" w:uiPriority="51"/>
-    <w:lsdException w:name="List Table 7 Colorful Accent 1" w:uiPriority="52"/>
-    <w:lsdException w:name="List Table 1 Light Accent 2" w:uiPriority="46"/>
-    <w:lsdException w:name="List Table 2 Accent 2" w:uiPriority="47"/>
-    <w:lsdException w:name="List Table 3 Accent 2" w:uiPriority="48"/>
-    <w:lsdException w:name="List Table 4 Accent 2" w:uiPriority="49"/>
-    <w:lsdException w:name="List Table 5 Dark Accent 2" w:uiPriority="50"/>
-    <w:lsdException w:name="List Table 6 Colorful Accent 2" w:uiPriority="51"/>
-    <w:lsdException w:name="List Table 7 Colorful Accent 2" w:uiPriority="52"/>
-    <w:lsdException w:name="List Table 1 Light Accent 3" w:uiPriority="46"/>
-    <w:lsdException w:name="List Table 2 Accent 3" w:uiPriority="47"/>
-    <w:lsdException w:name="List Table 3 Accent 3" w:uiPriority="48"/>
-    <w:lsdException w:name="List Table 4 Accent 3" w:uiPriority="49"/>
-    <w:lsdException w:name="List Table 5 Dark Accent 3" w:uiPriority="50"/>
-    <w:lsdException w:name="List Table 6 Colorful Accent 3" w:uiPriority="51"/>
-    <w:lsdException w:name="List Table 7 Colorful Accent 3" w:uiPriority="52"/>
-    <w:lsdException w:name="List Table 1 Light Accent 4" w:uiPriority="46"/>
-    <w:lsdException w:name="List Table 2 Accent 4" w:uiPriority="47"/>
-    <w:lsdException w:name="List Table 3 Accent 4" w:uiPriority="48"/>
-    <w:lsdException w:name="List Table 4 Accent 4" w:uiPriority="49"/>
-    <w:lsdException w:name="List Table 5 Dark Accent 4" w:uiPriority="50"/>
-    <w:lsdException w:name="List Table 6 Colorful Accent 4" w:uiPriority="51"/>
-    <w:lsdException w:name="List Table 7 Colorful Accent 4" w:uiPriority="52"/>
-    <w:lsdException w:name="List Table 1 Light Accent 5" w:uiPriority="46"/>
-    <w:lsdException w:name="List Table 2 Accent 5" w:uiPriority="47"/>
-    <w:lsdException w:name="List Table 3 Accent 5" w:uiPriority="48"/>
-    <w:lsdException w:name="List Table 4 Accent 5" w:uiPriority="49"/>
-    <w:lsdException w:name="List Table 5 Dark Accent 5" w:uiPriority="50"/>
-    <w:lsdException w:name="List Table 6 Colorful Accent 5" w:uiPriority="51"/>
-    <w:lsdException w:name="List Table 7 Colorful Accent 5" w:uiPriority="52"/>
-    <w:lsdException w:name="List Table 1 Light Accent 6" w:uiPriority="46"/>
-    <w:lsdException w:name="List Table 2 Accent 6" w:uiPriority="47"/>
-    <w:lsdException w:name="List Table 3 Accent 6" w:uiPriority="48"/>
-    <w:lsdException w:name="List Table 4 Accent 6" w:uiPriority="49"/>
-    <w:lsdException w:name="List Table 5 Dark Accent 6" w:uiPriority="50"/>
-    <w:lsdException w:name="List Table 6 Colorful Accent 6" w:uiPriority="51"/>
-    <w:lsdException w:name="List Table 7 Colorful Accent 6" w:uiPriority="52"/>
+  <w:latentStyles w:defLockedState="0" w:defUIPriority="99" w:defSemiHidden="1" w:defUnhideWhenUsed="1" w:defQFormat="0" w:count="267">
+    <w:lsdException w:name="Normal" w:semiHidden="0" w:uiPriority="0" w:unhideWhenUsed="0" w:qFormat="1"/>
+    <w:lsdException w:name="heading 1" w:semiHidden="0" w:uiPriority="9" w:unhideWhenUsed="0" w:qFormat="1"/>
+    <w:lsdException w:name="heading 2" w:uiPriority="9" w:qFormat="1"/>
+    <w:lsdException w:name="heading 3" w:uiPriority="9" w:qFormat="1"/>
+    <w:lsdException w:name="heading 4" w:uiPriority="9" w:qFormat="1"/>
+    <w:lsdException w:name="heading 5" w:uiPriority="9" w:qFormat="1"/>
+    <w:lsdException w:name="heading 6" w:uiPriority="9" w:qFormat="1"/>
+    <w:lsdException w:name="heading 7" w:uiPriority="9" w:qFormat="1"/>
+    <w:lsdException w:name="heading 8" w:uiPriority="9" w:qFormat="1"/>
+    <w:lsdException w:name="heading 9" w:uiPriority="9" w:qFormat="1"/>
+    <w:lsdException w:name="toc 1" w:uiPriority="39"/>
+    <w:lsdException w:name="toc 2" w:uiPriority="39"/>
+    <w:lsdException w:name="toc 3" w:uiPriority="39"/>
+    <w:lsdException w:name="toc 4" w:uiPriority="39"/>
+    <w:lsdException w:name="toc 5" w:uiPriority="39"/>
+    <w:lsdException w:name="toc 6" w:uiPriority="39"/>
+    <w:lsdException w:name="toc 7" w:uiPriority="39"/>
+    <w:lsdException w:name="toc 8" w:uiPriority="39"/>
+    <w:lsdException w:name="toc 9" w:uiPriority="39"/>
+    <w:lsdException w:name="caption" w:uiPriority="35" w:qFormat="1"/>
+    <w:lsdException w:name="Title" w:semiHidden="0" w:uiPriority="0" w:unhideWhenUsed="0" w:qFormat="1"/>
+    <w:lsdException w:name="Default Paragraph Font" w:uiPriority="1"/>
+    <w:lsdException w:name="Body Text" w:uiPriority="0"/>
+    <w:lsdException w:name="Subtitle" w:semiHidden="0" w:uiPriority="11" w:unhideWhenUsed="0" w:qFormat="1"/>
+    <w:lsdException w:name="Body Text Indent 3" w:uiPriority="0"/>
+    <w:lsdException w:name="Strong" w:semiHidden="0" w:uiPriority="22" w:unhideWhenUsed="0" w:qFormat="1"/>
+    <w:lsdException w:name="Emphasis" w:semiHidden="0" w:uiPriority="20" w:unhideWhenUsed="0" w:qFormat="1"/>
+    <w:lsdException w:name="Table Grid" w:semiHidden="0" w:uiPriority="59" w:unhideWhenUsed="0"/>
+    <w:lsdException w:name="Placeholder Text" w:unhideWhenUsed="0"/>
+    <w:lsdException w:name="No Spacing" w:semiHidden="0" w:uiPriority="1" w:unhideWhenUsed="0" w:qFormat="1"/>
+    <w:lsdException w:name="Light Shading" w:semiHidden="0" w:uiPriority="60" w:unhideWhenUsed="0"/>
+    <w:lsdException w:name="Light List" w:semiHidden="0" w:uiPriority="61" w:unhideWhenUsed="0"/>
+    <w:lsdException w:name="Light Grid" w:semiHidden="0" w:uiPriority="62" w:unhideWhenUsed="0"/>
+    <w:lsdException w:name="Medium Shading 1" w:semiHidden="0" w:uiPriority="63" w:unhideWhenUsed="0"/>
+    <w:lsdException w:name="Medium Shading 2" w:semiHidden="0" w:uiPriority="64" w:unhideWhenUsed="0"/>
+    <w:lsdException w:name="Medium List 1" w:semiHidden="0" w:uiPriority="65" w:unhideWhenUsed="0"/>
+    <w:lsdException w:name="Medium List 2" w:semiHidden="0" w:uiPriority="66" w:unhideWhenUsed="0"/>
+    <w:lsdException w:name="Medium Grid 1" w:semiHidden="0" w:uiPriority="67" w:unhideWhenUsed="0"/>
+    <w:lsdException w:name="Medium Grid 2" w:semiHidden="0" w:uiPriority="68" w:unhideWhenUsed="0"/>
+    <w:lsdException w:name="Medium Grid 3" w:semiHidden="0" w:uiPriority="69" w:unhideWhenUsed="0"/>
+    <w:lsdException w:name="Dark List" w:semiHidden="0" w:uiPriority="70" w:unhideWhenUsed="0"/>
+    <w:lsdException w:name="Colorful Shading" w:semiHidden="0" w:uiPriority="71" w:unhideWhenUsed="0"/>
+    <w:lsdException w:name="Colorful List" w:semiHidden="0" w:uiPriority="72" w:unhideWhenUsed="0"/>
+    <w:lsdException w:name="Colorful Grid" w:semiHidden="0" w:uiPriority="73" w:unhideWhenUsed="0"/>
+    <w:lsdException w:name="Light Shading Accent 1" w:semiHidden="0" w:uiPriority="60" w:unhideWhenUsed="0"/>
+    <w:lsdException w:name="Light List Accent 1" w:semiHidden="0" w:uiPriority="61" w:unhideWhenUsed="0"/>
+    <w:lsdException w:name="Light Grid Accent 1" w:semiHidden="0" w:uiPriority="62" w:unhideWhenUsed="0"/>
+    <w:lsdException w:name="Medium Shading 1 Accent 1" w:semiHidden="0" w:uiPriority="63" w:unhideWhenUsed="0"/>
+    <w:lsdException w:name="Medium Shading 2 Accent 1" w:semiHidden="0" w:uiPriority="64" w:unhideWhenUsed="0"/>
+    <w:lsdException w:name="Medium List 1 Accent 1" w:semiHidden="0" w:uiPriority="65" w:unhideWhenUsed="0"/>
+    <w:lsdException w:name="Revision" w:unhideWhenUsed="0"/>
+    <w:lsdException w:name="List Paragraph" w:semiHidden="0" w:uiPriority="34" w:unhideWhenUsed="0" w:qFormat="1"/>
+    <w:lsdException w:name="Quote" w:semiHidden="0" w:uiPriority="29" w:unhideWhenUsed="0" w:qFormat="1"/>
+    <w:lsdException w:name="Intense Quote" w:semiHidden="0" w:uiPriority="30" w:unhideWhenUsed="0" w:qFormat="1"/>
+    <w:lsdException w:name="Medium List 2 Accent 1" w:semiHidden="0" w:uiPriority="66" w:unhideWhenUsed="0"/>
+    <w:lsdException w:name="Medium Grid 1 Accent 1" w:semiHidden="0" w:uiPriority="67" w:unhideWhenUsed="0"/>
+    <w:lsdException w:name="Medium Grid 2 Accent 1" w:semiHidden="0" w:uiPriority="68" w:unhideWhenUsed="0"/>
+    <w:lsdException w:name="Medium Grid 3 Accent 1" w:semiHidden="0" w:uiPriority="69" w:unhideWhenUsed="0"/>
+    <w:lsdException w:name="Dark List Accent 1" w:semiHidden="0" w:uiPriority="70" w:unhideWhenUsed="0"/>
+    <w:lsdException w:name="Colorful Shading Accent 1" w:semiHidden="0" w:uiPriority="71" w:unhideWhenUsed="0"/>
+    <w:lsdException w:name="Colorful List Accent 1" w:semiHidden="0" w:uiPriority="72" w:unhideWhenUsed="0"/>
+    <w:lsdException w:name="Colorful Grid Accent 1" w:semiHidden="0" w:uiPriority="73" w:unhideWhenUsed="0"/>
+    <w:lsdException w:name="Light Shading Accent 2" w:semiHidden="0" w:uiPriority="60" w:unhideWhenUsed="0"/>
+    <w:lsdException w:name="Light List Accent 2" w:semiHidden="0" w:uiPriority="61" w:unhideWhenUsed="0"/>
+    <w:lsdException w:name="Light Grid Accent 2" w:semiHidden="0" w:uiPriority="62" w:unhideWhenUsed="0"/>
+    <w:lsdException w:name="Medium Shading 1 Accent 2" w:semiHidden="0" w:uiPriority="63" w:unhideWhenUsed="0"/>
+    <w:lsdException w:name="Medium Shading 2 Accent 2" w:semiHidden="0" w:uiPriority="64" w:unhideWhenUsed="0"/>
+    <w:lsdException w:name="Medium List 1 Accent 2" w:semiHidden="0" w:uiPriority="65" w:unhideWhenUsed="0"/>
+    <w:lsdException w:name="Medium List 2 Accent 2" w:semiHidden="0" w:uiPriority="66" w:unhideWhenUsed="0"/>
+    <w:lsdException w:name="Medium Grid 1 Accent 2" w:semiHidden="0" w:uiPriority="67" w:unhideWhenUsed="0"/>
+    <w:lsdException w:name="Medium Grid 2 Accent 2" w:semiHidden="0" w:uiPriority="68" w:unhideWhenUsed="0"/>
+    <w:lsdException w:name="Medium Grid 3 Accent 2" w:semiHidden="0" w:uiPriority="69" w:unhideWhenUsed="0"/>
+    <w:lsdException w:name="Dark List Accent 2" w:semiHidden="0" w:uiPriority="70" w:unhideWhenUsed="0"/>
+    <w:lsdException w:name="Colorful Shading Accent 2" w:semiHidden="0" w:uiPriority="71" w:unhideWhenUsed="0"/>
+    <w:lsdException w:name="Colorful List Accent 2" w:semiHidden="0" w:uiPriority="72" w:unhideWhenUsed="0"/>
+    <w:lsdException w:name="Colorful Grid Accent 2" w:semiHidden="0" w:uiPriority="73" w:unhideWhenUsed="0"/>
+    <w:lsdException w:name="Light Shading Accent 3" w:semiHidden="0" w:uiPriority="60" w:unhideWhenUsed="0"/>
+    <w:lsdException w:name="Light List Accent 3" w:semiHidden="0" w:uiPriority="61" w:unhideWhenUsed="0"/>
+    <w:lsdException w:name="Light Grid Accent 3" w:semiHidden="0" w:uiPriority="62" w:unhideWhenUsed="0"/>
+    <w:lsdException w:name="Medium Shading 1 Accent 3" w:semiHidden="0" w:uiPriority="63" w:unhideWhenUsed="0"/>
+    <w:lsdException w:name="Medium Shading 2 Accent 3" w:semiHidden="0" w:uiPriority="64" w:unhideWhenUsed="0"/>
+    <w:lsdException w:name="Medium List 1 Accent 3" w:semiHidden="0" w:uiPriority="65" w:unhideWhenUsed="0"/>
+    <w:lsdException w:name="Medium List 2 Accent 3" w:semiHidden="0" w:uiPriority="66" w:unhideWhenUsed="0"/>
+    <w:lsdException w:name="Medium Grid 1 Accent 3" w:semiHidden="0" w:uiPriority="67" w:unhideWhenUsed="0"/>
+    <w:lsdException w:name="Medium Grid 2 Accent 3" w:semiHidden="0" w:uiPriority="68" w:unhideWhenUsed="0"/>
+    <w:lsdException w:name="Medium Grid 3 Accent 3" w:semiHidden="0" w:uiPriority="69" w:unhideWhenUsed="0"/>
+    <w:lsdException w:name="Dark List Accent 3" w:semiHidden="0" w:uiPriority="70" w:unhideWhenUsed="0"/>
+    <w:lsdException w:name="Colorful Shading Accent 3" w:semiHidden="0" w:uiPriority="71" w:unhideWhenUsed="0"/>
+    <w:lsdException w:name="Colorful List Accent 3" w:semiHidden="0" w:uiPriority="72" w:unhideWhenUsed="0"/>
+    <w:lsdException w:name="Colorful Grid Accent 3" w:semiHidden="0" w:uiPriority="73" w:unhideWhenUsed="0"/>
+    <w:lsdException w:name="Light Shading Accent 4" w:semiHidden="0" w:uiPriority="60" w:unhideWhenUsed="0"/>
+    <w:lsdException w:name="Light List Accent 4" w:semiHidden="0" w:uiPriority="61" w:unhideWhenUsed="0"/>
+    <w:lsdException w:name="Light Grid Accent 4" w:semiHidden="0" w:uiPriority="62" w:unhideWhenUsed="0"/>
+    <w:lsdException w:name="Medium Shading 1 Accent 4" w:semiHidden="0" w:uiPriority="63" w:unhideWhenUsed="0"/>
+    <w:lsdException w:name="Medium Shading 2 Accent 4" w:semiHidden="0" w:uiPriority="64" w:unhideWhenUsed="0"/>
+    <w:lsdException w:name="Medium List 1 Accent 4" w:semiHidden="0" w:uiPriority="65" w:unhideWhenUsed="0"/>
+    <w:lsdException w:name="Medium List 2 Accent 4" w:semiHidden="0" w:uiPriority="66" w:unhideWhenUsed="0"/>
+    <w:lsdException w:name="Medium Grid 1 Accent 4" w:semiHidden="0" w:uiPriority="67" w:unhideWhenUsed="0"/>
+    <w:lsdException w:name="Medium Grid 2 Accent 4" w:semiHidden="0" w:uiPriority="68" w:unhideWhenUsed="0"/>
+    <w:lsdException w:name="Medium Grid 3 Accent 4" w:semiHidden="0" w:uiPriority="69" w:unhideWhenUsed="0"/>
+    <w:lsdException w:name="Dark List Accent 4" w:semiHidden="0" w:uiPriority="70" w:unhideWhenUsed="0"/>
+    <w:lsdException w:name="Colorful Shading Accent 4" w:semiHidden="0" w:uiPriority="71" w:unhideWhenUsed="0"/>
+    <w:lsdException w:name="Colorful List Accent 4" w:semiHidden="0" w:uiPriority="72" w:unhideWhenUsed="0"/>
+    <w:lsdException w:name="Colorful Grid Accent 4" w:semiHidden="0" w:uiPriority="73" w:unhideWhenUsed="0"/>
+    <w:lsdException w:name="Light Shading Accent 5" w:semiHidden="0" w:uiPriority="60" w:unhideWhenUsed="0"/>
+    <w:lsdException w:name="Light List Accent 5" w:semiHidden="0" w:uiPriority="61" w:unhideWhenUsed="0"/>
+    <w:lsdException w:name="Light Grid Accent 5" w:semiHidden="0" w:uiPriority="62" w:unhideWhenUsed="0"/>
+    <w:lsdException w:name="Medium Shading 1 Accent 5" w:semiHidden="0" w:uiPriority="63" w:unhideWhenUsed="0"/>
+    <w:lsdException w:name="Medium Shading 2 Accent 5" w:semiHidden="0" w:uiPriority="64" w:unhideWhenUsed="0"/>
+    <w:lsdException w:name="Medium List 1 Accent 5" w:semiHidden="0" w:uiPriority="65" w:unhideWhenUsed="0"/>
+    <w:lsdException w:name="Medium List 2 Accent 5" w:semiHidden="0" w:uiPriority="66" w:unhideWhenUsed="0"/>
+    <w:lsdException w:name="Medium Grid 1 Accent 5" w:semiHidden="0" w:uiPriority="67" w:unhideWhenUsed="0"/>
+    <w:lsdException w:name="Medium Grid 2 Accent 5" w:semiHidden="0" w:uiPriority="68" w:unhideWhenUsed="0"/>
+    <w:lsdException w:name="Medium Grid 3 Accent 5" w:semiHidden="0" w:uiPriority="69" w:unhideWhenUsed="0"/>
+    <w:lsdException w:name="Dark List Accent 5" w:semiHidden="0" w:uiPriority="70" w:unhideWhenUsed="0"/>
+    <w:lsdException w:name="Colorful Shading Accent 5" w:semiHidden="0" w:uiPriority="71" w:unhideWhenUsed="0"/>
+    <w:lsdException w:name="Colorful List Accent 5" w:semiHidden="0" w:uiPriority="72" w:unhideWhenUsed="0"/>
+    <w:lsdException w:name="Colorful Grid Accent 5" w:semiHidden="0" w:uiPriority="73" w:unhideWhenUsed="0"/>
+    <w:lsdException w:name="Light Shading Accent 6" w:semiHidden="0" w:uiPriority="60" w:unhideWhenUsed="0"/>
+    <w:lsdException w:name="Light List Accent 6" w:semiHidden="0" w:uiPriority="61" w:unhideWhenUsed="0"/>
+    <w:lsdException w:name="Light Grid Accent 6" w:semiHidden="0" w:uiPriority="62" w:unhideWhenUsed="0"/>
+    <w:lsdException w:name="Medium Shading 1 Accent 6" w:semiHidden="0" w:uiPriority="63" w:unhideWhenUsed="0"/>
+    <w:lsdException w:name="Medium Shading 2 Accent 6" w:semiHidden="0" w:uiPriority="64" w:unhideWhenUsed="0"/>
+    <w:lsdException w:name="Medium List 1 Accent 6" w:semiHidden="0" w:uiPriority="65" w:unhideWhenUsed="0"/>
+    <w:lsdException w:name="Medium List 2 Accent 6" w:semiHidden="0" w:uiPriority="66" w:unhideWhenUsed="0"/>
+    <w:lsdException w:name="Medium Grid 1 Accent 6" w:semiHidden="0" w:uiPriority="67" w:unhideWhenUsed="0"/>
+    <w:lsdException w:name="Medium Grid 2 Accent 6" w:semiHidden="0" w:uiPriority="68" w:unhideWhenUsed="0"/>
+    <w:lsdException w:name="Medium Grid 3 Accent 6" w:semiHidden="0" w:uiPriority="69" w:unhideWhenUsed="0"/>
+    <w:lsdException w:name="Dark List Accent 6" w:semiHidden="0" w:uiPriority="70" w:unhideWhenUsed="0"/>
+    <w:lsdException w:name="Colorful Shading Accent 6" w:semiHidden="0" w:uiPriority="71" w:unhideWhenUsed="0"/>
+    <w:lsdException w:name="Colorful List Accent 6" w:semiHidden="0" w:uiPriority="72" w:unhideWhenUsed="0"/>
+    <w:lsdException w:name="Colorful Grid Accent 6" w:semiHidden="0" w:uiPriority="73" w:unhideWhenUsed="0"/>
+    <w:lsdException w:name="Subtle Emphasis" w:semiHidden="0" w:uiPriority="19" w:unhideWhenUsed="0" w:qFormat="1"/>
+    <w:lsdException w:name="Intense Emphasis" w:semiHidden="0" w:uiPriority="21" w:unhideWhenUsed="0" w:qFormat="1"/>
+    <w:lsdException w:name="Subtle Reference" w:semiHidden="0" w:uiPriority="31" w:unhideWhenUsed="0" w:qFormat="1"/>
+    <w:lsdException w:name="Intense Reference" w:semiHidden="0" w:uiPriority="32" w:unhideWhenUsed="0" w:qFormat="1"/>
+    <w:lsdException w:name="Book Title" w:semiHidden="0" w:uiPriority="33" w:unhideWhenUsed="0" w:qFormat="1"/>
+    <w:lsdException w:name="Bibliography" w:uiPriority="37"/>
+    <w:lsdException w:name="TOC Heading" w:uiPriority="39" w:qFormat="1"/>
   </w:latentStyles>
   <w:style w:type="paragraph" w:default="1" w:styleId="a">
     <w:name w:val="Normal"/>
@@ -9340,6 +10019,7 @@
     <w:uiPriority w:val="99"/>
     <w:semiHidden/>
     <w:unhideWhenUsed/>
+    <w:qFormat/>
     <w:tblPr>
       <w:tblInd w:w="0" w:type="dxa"/>
       <w:tblCellMar>
@@ -9377,7 +10057,7 @@
     </w:rPr>
   </w:style>
   <w:style w:type="character" w:customStyle="1" w:styleId="a4">
-    <w:name w:val="Заголовок Знак"/>
+    <w:name w:val="Название Знак"/>
     <w:basedOn w:val="a0"/>
     <w:link w:val="a3"/>
     <w:rsid w:val="00250C89"/>
@@ -9580,7 +10260,7 @@
 </file>
 
 <file path=word/glossary/document.xml><?xml version="1.0" encoding="utf-8"?>
-<w:glossaryDocument xmlns:wpc="http://schemas.microsoft.com/office/word/2010/wordprocessingCanvas" xmlns:cx="http://schemas.microsoft.com/office/drawing/2014/chartex" xmlns:mc="http://schemas.openxmlformats.org/markup-compatibility/2006" xmlns:o="urn:schemas-microsoft-com:office:office" xmlns:r="http://schemas.openxmlformats.org/officeDocument/2006/relationships" xmlns:m="http://schemas.openxmlformats.org/officeDocument/2006/math" xmlns:v="urn:schemas-microsoft-com:vml" xmlns:wp14="http://schemas.microsoft.com/office/word/2010/wordprocessingDrawing" xmlns:wp="http://schemas.openxmlformats.org/drawingml/2006/wordprocessingDrawing" xmlns:w10="urn:schemas-microsoft-com:office:word" xmlns:w="http://schemas.openxmlformats.org/wordprocessingml/2006/main" xmlns:w14="http://schemas.microsoft.com/office/word/2010/wordml" xmlns:w15="http://schemas.microsoft.com/office/word/2012/wordml" xmlns:w16se="http://schemas.microsoft.com/office/word/2015/wordml/symex" xmlns:wpg="http://schemas.microsoft.com/office/word/2010/wordprocessingGroup" xmlns:wpi="http://schemas.microsoft.com/office/word/2010/wordprocessingInk" xmlns:wne="http://schemas.microsoft.com/office/word/2006/wordml" xmlns:wps="http://schemas.microsoft.com/office/word/2010/wordprocessingShape" mc:Ignorable="w14 w15 w16se wp14">
+<w:glossaryDocument xmlns:ve="http://schemas.openxmlformats.org/markup-compatibility/2006" xmlns:o="urn:schemas-microsoft-com:office:office" xmlns:r="http://schemas.openxmlformats.org/officeDocument/2006/relationships" xmlns:m="http://schemas.openxmlformats.org/officeDocument/2006/math" xmlns:v="urn:schemas-microsoft-com:vml" xmlns:wp="http://schemas.openxmlformats.org/drawingml/2006/wordprocessingDrawing" xmlns:w10="urn:schemas-microsoft-com:office:word" xmlns:w="http://schemas.openxmlformats.org/wordprocessingml/2006/main" xmlns:wne="http://schemas.microsoft.com/office/word/2006/wordml">
   <w:docParts>
     <w:docPart>
       <w:docPartPr>
@@ -10019,7 +10699,7 @@
 </file>
 
 <file path=word/glossary/fontTable.xml><?xml version="1.0" encoding="utf-8"?>
-<w:fonts xmlns:mc="http://schemas.openxmlformats.org/markup-compatibility/2006" xmlns:r="http://schemas.openxmlformats.org/officeDocument/2006/relationships" xmlns:w="http://schemas.openxmlformats.org/wordprocessingml/2006/main" xmlns:w14="http://schemas.microsoft.com/office/word/2010/wordml" xmlns:w15="http://schemas.microsoft.com/office/word/2012/wordml" xmlns:w16se="http://schemas.microsoft.com/office/word/2015/wordml/symex" mc:Ignorable="w14 w15 w16se">
+<w:fonts xmlns:r="http://schemas.openxmlformats.org/officeDocument/2006/relationships" xmlns:w="http://schemas.openxmlformats.org/wordprocessingml/2006/main">
   <w:font w:name="Times New Roman">
     <w:panose1 w:val="02020603050405020304"/>
     <w:charset w:val="CC"/>
@@ -10062,30 +10742,23 @@
     <w:pitch w:val="variable"/>
     <w:sig w:usb0="E00006FF" w:usb1="420024FF" w:usb2="02000000" w:usb3="00000000" w:csb0="0000019F" w:csb1="00000000"/>
   </w:font>
-  <w:font w:name="Calibri Light">
-    <w:panose1 w:val="020F0302020204030204"/>
-    <w:charset w:val="CC"/>
-    <w:family w:val="swiss"/>
-    <w:pitch w:val="variable"/>
-    <w:sig w:usb0="E0002AFF" w:usb1="C000247B" w:usb2="00000009" w:usb3="00000000" w:csb0="000001FF" w:csb1="00000000"/>
-  </w:font>
 </w:fonts>
 </file>
 
 <file path=word/glossary/settings.xml><?xml version="1.0" encoding="utf-8"?>
-<w:settings xmlns:mc="http://schemas.openxmlformats.org/markup-compatibility/2006" xmlns:o="urn:schemas-microsoft-com:office:office" xmlns:r="http://schemas.openxmlformats.org/officeDocument/2006/relationships" xmlns:m="http://schemas.openxmlformats.org/officeDocument/2006/math" xmlns:v="urn:schemas-microsoft-com:vml" xmlns:w10="urn:schemas-microsoft-com:office:word" xmlns:w="http://schemas.openxmlformats.org/wordprocessingml/2006/main" xmlns:w14="http://schemas.microsoft.com/office/word/2010/wordml" xmlns:w15="http://schemas.microsoft.com/office/word/2012/wordml" xmlns:w16se="http://schemas.microsoft.com/office/word/2015/wordml/symex" xmlns:sl="http://schemas.openxmlformats.org/schemaLibrary/2006/main" mc:Ignorable="w14 w15 w16se">
+<w:settings xmlns:o="urn:schemas-microsoft-com:office:office" xmlns:r="http://schemas.openxmlformats.org/officeDocument/2006/relationships" xmlns:m="http://schemas.openxmlformats.org/officeDocument/2006/math" xmlns:v="urn:schemas-microsoft-com:vml" xmlns:w10="urn:schemas-microsoft-com:office:word" xmlns:w="http://schemas.openxmlformats.org/wordprocessingml/2006/main" xmlns:sl="http://schemas.openxmlformats.org/schemaLibrary/2006/main">
   <w:view w:val="normal"/>
   <w:defaultTabStop w:val="708"/>
   <w:characterSpacingControl w:val="doNotCompress"/>
   <w:compat>
     <w:useFELayout/>
-    <w:compatSetting w:name="compatibilityMode" w:uri="http://schemas.microsoft.com/office/word" w:val="12"/>
   </w:compat>
   <w:rsids>
     <w:rsidRoot w:val="007152B6"/>
     <w:rsid w:val="00117CB5"/>
     <w:rsid w:val="00147EAF"/>
     <w:rsid w:val="001823F6"/>
+    <w:rsid w:val="001A7265"/>
     <w:rsid w:val="00313DF6"/>
     <w:rsid w:val="00347126"/>
     <w:rsid w:val="003A0613"/>
@@ -10096,7 +10769,6 @@
     <w:rsid w:val="006C1EE2"/>
     <w:rsid w:val="007152B6"/>
     <w:rsid w:val="00790EEF"/>
-    <w:rsid w:val="00832440"/>
     <w:rsid w:val="00851A60"/>
     <w:rsid w:val="008651CC"/>
     <w:rsid w:val="008A43C4"/>
@@ -10126,7 +10798,7 @@
     <m:mathFont m:val="Cambria Math"/>
     <m:brkBin m:val="before"/>
     <m:brkBinSub m:val="--"/>
-    <m:smallFrac m:val="0"/>
+    <m:smallFrac m:val="off"/>
     <m:dispDef/>
     <m:lMargin m:val="0"/>
     <m:rMargin m:val="0"/>
@@ -10143,7 +10815,7 @@
 </file>
 
 <file path=word/glossary/styles.xml><?xml version="1.0" encoding="utf-8"?>
-<w:styles xmlns:mc="http://schemas.openxmlformats.org/markup-compatibility/2006" xmlns:r="http://schemas.openxmlformats.org/officeDocument/2006/relationships" xmlns:w="http://schemas.openxmlformats.org/wordprocessingml/2006/main" xmlns:w14="http://schemas.microsoft.com/office/word/2010/wordml" xmlns:w15="http://schemas.microsoft.com/office/word/2012/wordml" xmlns:w16se="http://schemas.microsoft.com/office/word/2015/wordml/symex" mc:Ignorable="w14 w15 w16se">
+<w:styles xmlns:r="http://schemas.openxmlformats.org/officeDocument/2006/relationships" xmlns:w="http://schemas.openxmlformats.org/wordprocessingml/2006/main">
   <w:docDefaults>
     <w:rPrDefault>
       <w:rPr>
@@ -10159,378 +10831,144 @@
       </w:pPr>
     </w:pPrDefault>
   </w:docDefaults>
-  <w:latentStyles w:defLockedState="0" w:defUIPriority="99" w:defSemiHidden="0" w:defUnhideWhenUsed="0" w:defQFormat="0" w:count="371">
-    <w:lsdException w:name="Normal" w:uiPriority="0" w:qFormat="1"/>
-    <w:lsdException w:name="heading 1" w:uiPriority="9" w:qFormat="1"/>
-    <w:lsdException w:name="heading 2" w:semiHidden="1" w:uiPriority="9" w:unhideWhenUsed="1" w:qFormat="1"/>
-    <w:lsdException w:name="heading 3" w:semiHidden="1" w:uiPriority="9" w:unhideWhenUsed="1" w:qFormat="1"/>
-    <w:lsdException w:name="heading 4" w:semiHidden="1" w:uiPriority="9" w:unhideWhenUsed="1" w:qFormat="1"/>
-    <w:lsdException w:name="heading 5" w:semiHidden="1" w:uiPriority="9" w:unhideWhenUsed="1" w:qFormat="1"/>
-    <w:lsdException w:name="heading 6" w:semiHidden="1" w:uiPriority="9" w:unhideWhenUsed="1" w:qFormat="1"/>
-    <w:lsdException w:name="heading 7" w:semiHidden="1" w:uiPriority="9" w:unhideWhenUsed="1" w:qFormat="1"/>
-    <w:lsdException w:name="heading 8" w:semiHidden="1" w:uiPriority="9" w:unhideWhenUsed="1" w:qFormat="1"/>
-    <w:lsdException w:name="heading 9" w:semiHidden="1" w:uiPriority="9" w:unhideWhenUsed="1" w:qFormat="1"/>
-    <w:lsdException w:name="index 1" w:semiHidden="1" w:unhideWhenUsed="1"/>
-    <w:lsdException w:name="index 2" w:semiHidden="1" w:unhideWhenUsed="1"/>
-    <w:lsdException w:name="index 3" w:semiHidden="1" w:unhideWhenUsed="1"/>
-    <w:lsdException w:name="index 4" w:semiHidden="1" w:unhideWhenUsed="1"/>
-    <w:lsdException w:name="index 5" w:semiHidden="1" w:unhideWhenUsed="1"/>
-    <w:lsdException w:name="index 6" w:semiHidden="1" w:unhideWhenUsed="1"/>
-    <w:lsdException w:name="index 7" w:semiHidden="1" w:unhideWhenUsed="1"/>
-    <w:lsdException w:name="index 8" w:semiHidden="1" w:unhideWhenUsed="1"/>
-    <w:lsdException w:name="index 9" w:semiHidden="1" w:unhideWhenUsed="1"/>
-    <w:lsdException w:name="toc 1" w:semiHidden="1" w:uiPriority="39" w:unhideWhenUsed="1"/>
-    <w:lsdException w:name="toc 2" w:semiHidden="1" w:uiPriority="39" w:unhideWhenUsed="1"/>
-    <w:lsdException w:name="toc 3" w:semiHidden="1" w:uiPriority="39" w:unhideWhenUsed="1"/>
-    <w:lsdException w:name="toc 4" w:semiHidden="1" w:uiPriority="39" w:unhideWhenUsed="1"/>
-    <w:lsdException w:name="toc 5" w:semiHidden="1" w:uiPriority="39" w:unhideWhenUsed="1"/>
-    <w:lsdException w:name="toc 6" w:semiHidden="1" w:uiPriority="39" w:unhideWhenUsed="1"/>
-    <w:lsdException w:name="toc 7" w:semiHidden="1" w:uiPriority="39" w:unhideWhenUsed="1"/>
-    <w:lsdException w:name="toc 8" w:semiHidden="1" w:uiPriority="39" w:unhideWhenUsed="1"/>
-    <w:lsdException w:name="toc 9" w:semiHidden="1" w:uiPriority="39" w:unhideWhenUsed="1"/>
-    <w:lsdException w:name="Normal Indent" w:semiHidden="1" w:unhideWhenUsed="1"/>
-    <w:lsdException w:name="footnote text" w:semiHidden="1" w:unhideWhenUsed="1"/>
-    <w:lsdException w:name="annotation text" w:semiHidden="1" w:unhideWhenUsed="1"/>
-    <w:lsdException w:name="header" w:semiHidden="1" w:unhideWhenUsed="1"/>
-    <w:lsdException w:name="footer" w:semiHidden="1" w:unhideWhenUsed="1"/>
-    <w:lsdException w:name="index heading" w:semiHidden="1" w:unhideWhenUsed="1"/>
-    <w:lsdException w:name="caption" w:semiHidden="1" w:uiPriority="35" w:unhideWhenUsed="1" w:qFormat="1"/>
-    <w:lsdException w:name="table of figures" w:semiHidden="1" w:unhideWhenUsed="1"/>
-    <w:lsdException w:name="envelope address" w:semiHidden="1" w:unhideWhenUsed="1"/>
-    <w:lsdException w:name="envelope return" w:semiHidden="1" w:unhideWhenUsed="1"/>
-    <w:lsdException w:name="footnote reference" w:semiHidden="1" w:unhideWhenUsed="1"/>
-    <w:lsdException w:name="annotation reference" w:semiHidden="1" w:unhideWhenUsed="1"/>
-    <w:lsdException w:name="line number" w:semiHidden="1" w:unhideWhenUsed="1"/>
-    <w:lsdException w:name="page number" w:semiHidden="1" w:unhideWhenUsed="1"/>
-    <w:lsdException w:name="endnote reference" w:semiHidden="1" w:unhideWhenUsed="1"/>
-    <w:lsdException w:name="endnote text" w:semiHidden="1" w:unhideWhenUsed="1"/>
-    <w:lsdException w:name="table of authorities" w:semiHidden="1" w:unhideWhenUsed="1"/>
-    <w:lsdException w:name="macro" w:semiHidden="1" w:unhideWhenUsed="1"/>
-    <w:lsdException w:name="toa heading" w:semiHidden="1" w:unhideWhenUsed="1"/>
-    <w:lsdException w:name="List" w:semiHidden="1" w:unhideWhenUsed="1"/>
-    <w:lsdException w:name="List Bullet" w:semiHidden="1" w:unhideWhenUsed="1"/>
-    <w:lsdException w:name="List Number" w:semiHidden="1" w:unhideWhenUsed="1"/>
-    <w:lsdException w:name="List 2" w:semiHidden="1" w:unhideWhenUsed="1"/>
-    <w:lsdException w:name="List 3" w:semiHidden="1" w:unhideWhenUsed="1"/>
-    <w:lsdException w:name="List 4" w:semiHidden="1" w:unhideWhenUsed="1"/>
-    <w:lsdException w:name="List 5" w:semiHidden="1" w:unhideWhenUsed="1"/>
-    <w:lsdException w:name="List Bullet 2" w:semiHidden="1" w:unhideWhenUsed="1"/>
-    <w:lsdException w:name="List Bullet 3" w:semiHidden="1" w:unhideWhenUsed="1"/>
-    <w:lsdException w:name="List Bullet 4" w:semiHidden="1" w:unhideWhenUsed="1"/>
-    <w:lsdException w:name="List Bullet 5" w:semiHidden="1" w:unhideWhenUsed="1"/>
-    <w:lsdException w:name="List Number 2" w:semiHidden="1" w:unhideWhenUsed="1"/>
-    <w:lsdException w:name="List Number 3" w:semiHidden="1" w:unhideWhenUsed="1"/>
-    <w:lsdException w:name="List Number 4" w:semiHidden="1" w:unhideWhenUsed="1"/>
-    <w:lsdException w:name="List Number 5" w:semiHidden="1" w:unhideWhenUsed="1"/>
-    <w:lsdException w:name="Title" w:uiPriority="10" w:qFormat="1"/>
-    <w:lsdException w:name="Closing" w:semiHidden="1" w:unhideWhenUsed="1"/>
-    <w:lsdException w:name="Signature" w:semiHidden="1" w:unhideWhenUsed="1"/>
-    <w:lsdException w:name="Default Paragraph Font" w:semiHidden="1" w:uiPriority="1" w:unhideWhenUsed="1"/>
-    <w:lsdException w:name="Body Text" w:semiHidden="1" w:unhideWhenUsed="1"/>
-    <w:lsdException w:name="Body Text Indent" w:semiHidden="1" w:unhideWhenUsed="1"/>
-    <w:lsdException w:name="List Continue" w:semiHidden="1" w:unhideWhenUsed="1"/>
-    <w:lsdException w:name="List Continue 2" w:semiHidden="1" w:unhideWhenUsed="1"/>
-    <w:lsdException w:name="List Continue 3" w:semiHidden="1" w:unhideWhenUsed="1"/>
-    <w:lsdException w:name="List Continue 4" w:semiHidden="1" w:unhideWhenUsed="1"/>
-    <w:lsdException w:name="List Continue 5" w:semiHidden="1" w:unhideWhenUsed="1"/>
-    <w:lsdException w:name="Message Header" w:semiHidden="1" w:unhideWhenUsed="1"/>
-    <w:lsdException w:name="Subtitle" w:uiPriority="11" w:qFormat="1"/>
-    <w:lsdException w:name="Salutation" w:semiHidden="1" w:unhideWhenUsed="1"/>
-    <w:lsdException w:name="Date" w:semiHidden="1" w:unhideWhenUsed="1"/>
-    <w:lsdException w:name="Body Text First Indent" w:semiHidden="1" w:unhideWhenUsed="1"/>
-    <w:lsdException w:name="Body Text First Indent 2" w:semiHidden="1" w:unhideWhenUsed="1"/>
-    <w:lsdException w:name="Note Heading" w:semiHidden="1" w:unhideWhenUsed="1"/>
-    <w:lsdException w:name="Body Text 2" w:semiHidden="1" w:unhideWhenUsed="1"/>
-    <w:lsdException w:name="Body Text 3" w:semiHidden="1" w:unhideWhenUsed="1"/>
-    <w:lsdException w:name="Body Text Indent 2" w:semiHidden="1" w:unhideWhenUsed="1"/>
-    <w:lsdException w:name="Body Text Indent 3" w:semiHidden="1" w:unhideWhenUsed="1"/>
-    <w:lsdException w:name="Block Text" w:semiHidden="1" w:unhideWhenUsed="1"/>
-    <w:lsdException w:name="Hyperlink" w:semiHidden="1" w:unhideWhenUsed="1"/>
-    <w:lsdException w:name="FollowedHyperlink" w:semiHidden="1" w:unhideWhenUsed="1"/>
-    <w:lsdException w:name="Strong" w:uiPriority="22" w:qFormat="1"/>
-    <w:lsdException w:name="Emphasis" w:uiPriority="20" w:qFormat="1"/>
-    <w:lsdException w:name="Document Map" w:semiHidden="1" w:unhideWhenUsed="1"/>
-    <w:lsdException w:name="Plain Text" w:semiHidden="1" w:unhideWhenUsed="1"/>
-    <w:lsdException w:name="E-mail Signature" w:semiHidden="1" w:unhideWhenUsed="1"/>
-    <w:lsdException w:name="HTML Top of Form" w:semiHidden="1" w:unhideWhenUsed="1"/>
-    <w:lsdException w:name="HTML Bottom of Form" w:semiHidden="1" w:unhideWhenUsed="1"/>
-    <w:lsdException w:name="Normal (Web)" w:semiHidden="1" w:unhideWhenUsed="1"/>
-    <w:lsdException w:name="HTML Acronym" w:semiHidden="1" w:unhideWhenUsed="1"/>
-    <w:lsdException w:name="HTML Address" w:semiHidden="1" w:unhideWhenUsed="1"/>
-    <w:lsdException w:name="HTML Cite" w:semiHidden="1" w:unhideWhenUsed="1"/>
-    <w:lsdException w:name="HTML Code" w:semiHidden="1" w:unhideWhenUsed="1"/>
-    <w:lsdException w:name="HTML Definition" w:semiHidden="1" w:unhideWhenUsed="1"/>
-    <w:lsdException w:name="HTML Keyboard" w:semiHidden="1" w:unhideWhenUsed="1"/>
-    <w:lsdException w:name="HTML Preformatted" w:semiHidden="1" w:unhideWhenUsed="1"/>
-    <w:lsdException w:name="HTML Sample" w:semiHidden="1" w:unhideWhenUsed="1"/>
-    <w:lsdException w:name="HTML Typewriter" w:semiHidden="1" w:unhideWhenUsed="1"/>
-    <w:lsdException w:name="HTML Variable" w:semiHidden="1" w:unhideWhenUsed="1"/>
-    <w:lsdException w:name="Normal Table" w:semiHidden="1" w:unhideWhenUsed="1"/>
-    <w:lsdException w:name="annotation subject" w:semiHidden="1" w:unhideWhenUsed="1"/>
-    <w:lsdException w:name="No List" w:semiHidden="1" w:unhideWhenUsed="1"/>
-    <w:lsdException w:name="Outline List 1" w:semiHidden="1" w:unhideWhenUsed="1"/>
-    <w:lsdException w:name="Outline List 2" w:semiHidden="1" w:unhideWhenUsed="1"/>
-    <w:lsdException w:name="Outline List 3" w:semiHidden="1" w:unhideWhenUsed="1"/>
-    <w:lsdException w:name="Table Simple 1" w:semiHidden="1" w:unhideWhenUsed="1"/>
-    <w:lsdException w:name="Table Simple 2" w:semiHidden="1" w:unhideWhenUsed="1"/>
-    <w:lsdException w:name="Table Simple 3" w:semiHidden="1" w:unhideWhenUsed="1"/>
-    <w:lsdException w:name="Table Classic 1" w:semiHidden="1" w:unhideWhenUsed="1"/>
-    <w:lsdException w:name="Table Classic 2" w:semiHidden="1" w:unhideWhenUsed="1"/>
-    <w:lsdException w:name="Table Classic 3" w:semiHidden="1" w:unhideWhenUsed="1"/>
-    <w:lsdException w:name="Table Classic 4" w:semiHidden="1" w:unhideWhenUsed="1"/>
-    <w:lsdException w:name="Table Colorful 1" w:semiHidden="1" w:unhideWhenUsed="1"/>
-    <w:lsdException w:name="Table Colorful 2" w:semiHidden="1" w:unhideWhenUsed="1"/>
-    <w:lsdException w:name="Table Colorful 3" w:semiHidden="1" w:unhideWhenUsed="1"/>
-    <w:lsdException w:name="Table Columns 1" w:semiHidden="1" w:unhideWhenUsed="1"/>
-    <w:lsdException w:name="Table Columns 2" w:semiHidden="1" w:unhideWhenUsed="1"/>
-    <w:lsdException w:name="Table Columns 3" w:semiHidden="1" w:unhideWhenUsed="1"/>
-    <w:lsdException w:name="Table Columns 4" w:semiHidden="1" w:unhideWhenUsed="1"/>
-    <w:lsdException w:name="Table Columns 5" w:semiHidden="1" w:unhideWhenUsed="1"/>
-    <w:lsdException w:name="Table Grid 1" w:semiHidden="1" w:unhideWhenUsed="1"/>
-    <w:lsdException w:name="Table Grid 2" w:semiHidden="1" w:unhideWhenUsed="1"/>
-    <w:lsdException w:name="Table Grid 3" w:semiHidden="1" w:unhideWhenUsed="1"/>
-    <w:lsdException w:name="Table Grid 4" w:semiHidden="1" w:unhideWhenUsed="1"/>
-    <w:lsdException w:name="Table Grid 5" w:semiHidden="1" w:unhideWhenUsed="1"/>
-    <w:lsdException w:name="Table Grid 6" w:semiHidden="1" w:unhideWhenUsed="1"/>
-    <w:lsdException w:name="Table Grid 7" w:semiHidden="1" w:unhideWhenUsed="1"/>
-    <w:lsdException w:name="Table Grid 8" w:semiHidden="1" w:unhideWhenUsed="1"/>
-    <w:lsdException w:name="Table List 1" w:semiHidden="1" w:unhideWhenUsed="1"/>
-    <w:lsdException w:name="Table List 2" w:semiHidden="1" w:unhideWhenUsed="1"/>
-    <w:lsdException w:name="Table List 3" w:semiHidden="1" w:unhideWhenUsed="1"/>
-    <w:lsdException w:name="Table List 4" w:semiHidden="1" w:unhideWhenUsed="1"/>
-    <w:lsdException w:name="Table List 5" w:semiHidden="1" w:unhideWhenUsed="1"/>
-    <w:lsdException w:name="Table List 6" w:semiHidden="1" w:unhideWhenUsed="1"/>
-    <w:lsdException w:name="Table List 7" w:semiHidden="1" w:unhideWhenUsed="1"/>
-    <w:lsdException w:name="Table List 8" w:semiHidden="1" w:unhideWhenUsed="1"/>
-    <w:lsdException w:name="Table 3D effects 1" w:semiHidden="1" w:unhideWhenUsed="1"/>
-    <w:lsdException w:name="Table 3D effects 2" w:semiHidden="1" w:unhideWhenUsed="1"/>
-    <w:lsdException w:name="Table 3D effects 3" w:semiHidden="1" w:unhideWhenUsed="1"/>
-    <w:lsdException w:name="Table Contemporary" w:semiHidden="1" w:unhideWhenUsed="1"/>
-    <w:lsdException w:name="Table Elegant" w:semiHidden="1" w:unhideWhenUsed="1"/>
-    <w:lsdException w:name="Table Professional" w:semiHidden="1" w:unhideWhenUsed="1"/>
-    <w:lsdException w:name="Table Subtle 1" w:semiHidden="1" w:unhideWhenUsed="1"/>
-    <w:lsdException w:name="Table Subtle 2" w:semiHidden="1" w:unhideWhenUsed="1"/>
-    <w:lsdException w:name="Table Web 1" w:semiHidden="1" w:unhideWhenUsed="1"/>
-    <w:lsdException w:name="Table Web 2" w:semiHidden="1" w:unhideWhenUsed="1"/>
-    <w:lsdException w:name="Table Web 3" w:semiHidden="1" w:unhideWhenUsed="1"/>
-    <w:lsdException w:name="Balloon Text" w:semiHidden="1" w:unhideWhenUsed="1"/>
-    <w:lsdException w:name="Table Grid" w:uiPriority="59"/>
-    <w:lsdException w:name="Table Theme" w:semiHidden="1" w:unhideWhenUsed="1"/>
-    <w:lsdException w:name="Placeholder Text" w:semiHidden="1"/>
-    <w:lsdException w:name="No Spacing" w:uiPriority="1" w:qFormat="1"/>
-    <w:lsdException w:name="Light Shading" w:uiPriority="60"/>
-    <w:lsdException w:name="Light List" w:uiPriority="61"/>
-    <w:lsdException w:name="Light Grid" w:uiPriority="62"/>
-    <w:lsdException w:name="Medium Shading 1" w:uiPriority="63"/>
-    <w:lsdException w:name="Medium Shading 2" w:uiPriority="64"/>
-    <w:lsdException w:name="Medium List 1" w:uiPriority="65"/>
-    <w:lsdException w:name="Medium List 2" w:uiPriority="66"/>
-    <w:lsdException w:name="Medium Grid 1" w:uiPriority="67"/>
-    <w:lsdException w:name="Medium Grid 2" w:uiPriority="68"/>
-    <w:lsdException w:name="Medium Grid 3" w:uiPriority="69"/>
-    <w:lsdException w:name="Dark List" w:uiPriority="70"/>
-    <w:lsdException w:name="Colorful Shading" w:uiPriority="71"/>
-    <w:lsdException w:name="Colorful List" w:uiPriority="72"/>
-    <w:lsdException w:name="Colorful Grid" w:uiPriority="73"/>
-    <w:lsdException w:name="Light Shading Accent 1" w:uiPriority="60"/>
-    <w:lsdException w:name="Light List Accent 1" w:uiPriority="61"/>
-    <w:lsdException w:name="Light Grid Accent 1" w:uiPriority="62"/>
-    <w:lsdException w:name="Medium Shading 1 Accent 1" w:uiPriority="63"/>
-    <w:lsdException w:name="Medium Shading 2 Accent 1" w:uiPriority="64"/>
-    <w:lsdException w:name="Medium List 1 Accent 1" w:uiPriority="65"/>
-    <w:lsdException w:name="Revision" w:semiHidden="1"/>
-    <w:lsdException w:name="List Paragraph" w:uiPriority="34" w:qFormat="1"/>
-    <w:lsdException w:name="Quote" w:uiPriority="29" w:qFormat="1"/>
-    <w:lsdException w:name="Intense Quote" w:uiPriority="30" w:qFormat="1"/>
-    <w:lsdException w:name="Medium List 2 Accent 1" w:uiPriority="66"/>
-    <w:lsdException w:name="Medium Grid 1 Accent 1" w:uiPriority="67"/>
-    <w:lsdException w:name="Medium Grid 2 Accent 1" w:uiPriority="68"/>
-    <w:lsdException w:name="Medium Grid 3 Accent 1" w:uiPriority="69"/>
-    <w:lsdException w:name="Dark List Accent 1" w:uiPriority="70"/>
-    <w:lsdException w:name="Colorful Shading Accent 1" w:uiPriority="71"/>
-    <w:lsdException w:name="Colorful List Accent 1" w:uiPriority="72"/>
-    <w:lsdException w:name="Colorful Grid Accent 1" w:uiPriority="73"/>
-    <w:lsdException w:name="Light Shading Accent 2" w:uiPriority="60"/>
-    <w:lsdException w:name="Light List Accent 2" w:uiPriority="61"/>
-    <w:lsdException w:name="Light Grid Accent 2" w:uiPriority="62"/>
-    <w:lsdException w:name="Medium Shading 1 Accent 2" w:uiPriority="63"/>
-    <w:lsdException w:name="Medium Shading 2 Accent 2" w:uiPriority="64"/>
-    <w:lsdException w:name="Medium List 1 Accent 2" w:uiPriority="65"/>
-    <w:lsdException w:name="Medium List 2 Accent 2" w:uiPriority="66"/>
-    <w:lsdException w:name="Medium Grid 1 Accent 2" w:uiPriority="67"/>
-    <w:lsdException w:name="Medium Grid 2 Accent 2" w:uiPriority="68"/>
-    <w:lsdException w:name="Medium Grid 3 Accent 2" w:uiPriority="69"/>
-    <w:lsdException w:name="Dark List Accent 2" w:uiPriority="70"/>
-    <w:lsdException w:name="Colorful Shading Accent 2" w:uiPriority="71"/>
-    <w:lsdException w:name="Colorful List Accent 2" w:uiPriority="72"/>
-    <w:lsdException w:name="Colorful Grid Accent 2" w:uiPriority="73"/>
-    <w:lsdException w:name="Light Shading Accent 3" w:uiPriority="60"/>
-    <w:lsdException w:name="Light List Accent 3" w:uiPriority="61"/>
-    <w:lsdException w:name="Light Grid Accent 3" w:uiPriority="62"/>
-    <w:lsdException w:name="Medium Shading 1 Accent 3" w:uiPriority="63"/>
-    <w:lsdException w:name="Medium Shading 2 Accent 3" w:uiPriority="64"/>
-    <w:lsdException w:name="Medium List 1 Accent 3" w:uiPriority="65"/>
-    <w:lsdException w:name="Medium List 2 Accent 3" w:uiPriority="66"/>
-    <w:lsdException w:name="Medium Grid 1 Accent 3" w:uiPriority="67"/>
-    <w:lsdException w:name="Medium Grid 2 Accent 3" w:uiPriority="68"/>
-    <w:lsdException w:name="Medium Grid 3 Accent 3" w:uiPriority="69"/>
-    <w:lsdException w:name="Dark List Accent 3" w:uiPriority="70"/>
-    <w:lsdException w:name="Colorful Shading Accent 3" w:uiPriority="71"/>
-    <w:lsdException w:name="Colorful List Accent 3" w:uiPriority="72"/>
-    <w:lsdException w:name="Colorful Grid Accent 3" w:uiPriority="73"/>
-    <w:lsdException w:name="Light Shading Accent 4" w:uiPriority="60"/>
-    <w:lsdException w:name="Light List Accent 4" w:uiPriority="61"/>
-    <w:lsdException w:name="Light Grid Accent 4" w:uiPriority="62"/>
-    <w:lsdException w:name="Medium Shading 1 Accent 4" w:uiPriority="63"/>
-    <w:lsdException w:name="Medium Shading 2 Accent 4" w:uiPriority="64"/>
-    <w:lsdException w:name="Medium List 1 Accent 4" w:uiPriority="65"/>
-    <w:lsdException w:name="Medium List 2 Accent 4" w:uiPriority="66"/>
-    <w:lsdException w:name="Medium Grid 1 Accent 4" w:uiPriority="67"/>
-    <w:lsdException w:name="Medium Grid 2 Accent 4" w:uiPriority="68"/>
-    <w:lsdException w:name="Medium Grid 3 Accent 4" w:uiPriority="69"/>
-    <w:lsdException w:name="Dark List Accent 4" w:uiPriority="70"/>
-    <w:lsdException w:name="Colorful Shading Accent 4" w:uiPriority="71"/>
-    <w:lsdException w:name="Colorful List Accent 4" w:uiPriority="72"/>
-    <w:lsdException w:name="Colorful Grid Accent 4" w:uiPriority="73"/>
-    <w:lsdException w:name="Light Shading Accent 5" w:uiPriority="60"/>
-    <w:lsdException w:name="Light List Accent 5" w:uiPriority="61"/>
-    <w:lsdException w:name="Light Grid Accent 5" w:uiPriority="62"/>
-    <w:lsdException w:name="Medium Shading 1 Accent 5" w:uiPriority="63"/>
-    <w:lsdException w:name="Medium Shading 2 Accent 5" w:uiPriority="64"/>
-    <w:lsdException w:name="Medium List 1 Accent 5" w:uiPriority="65"/>
-    <w:lsdException w:name="Medium List 2 Accent 5" w:uiPriority="66"/>
-    <w:lsdException w:name="Medium Grid 1 Accent 5" w:uiPriority="67"/>
-    <w:lsdException w:name="Medium Grid 2 Accent 5" w:uiPriority="68"/>
-    <w:lsdException w:name="Medium Grid 3 Accent 5" w:uiPriority="69"/>
-    <w:lsdException w:name="Dark List Accent 5" w:uiPriority="70"/>
-    <w:lsdException w:name="Colorful Shading Accent 5" w:uiPriority="71"/>
-    <w:lsdException w:name="Colorful List Accent 5" w:uiPriority="72"/>
-    <w:lsdException w:name="Colorful Grid Accent 5" w:uiPriority="73"/>
-    <w:lsdException w:name="Light Shading Accent 6" w:uiPriority="60"/>
-    <w:lsdException w:name="Light List Accent 6" w:uiPriority="61"/>
-    <w:lsdException w:name="Light Grid Accent 6" w:uiPriority="62"/>
-    <w:lsdException w:name="Medium Shading 1 Accent 6" w:uiPriority="63"/>
-    <w:lsdException w:name="Medium Shading 2 Accent 6" w:uiPriority="64"/>
-    <w:lsdException w:name="Medium List 1 Accent 6" w:uiPriority="65"/>
-    <w:lsdException w:name="Medium List 2 Accent 6" w:uiPriority="66"/>
-    <w:lsdException w:name="Medium Grid 1 Accent 6" w:uiPriority="67"/>
-    <w:lsdException w:name="Medium Grid 2 Accent 6" w:uiPriority="68"/>
-    <w:lsdException w:name="Medium Grid 3 Accent 6" w:uiPriority="69"/>
-    <w:lsdException w:name="Dark List Accent 6" w:uiPriority="70"/>
-    <w:lsdException w:name="Colorful Shading Accent 6" w:uiPriority="71"/>
-    <w:lsdException w:name="Colorful List Accent 6" w:uiPriority="72"/>
-    <w:lsdException w:name="Colorful Grid Accent 6" w:uiPriority="73"/>
-    <w:lsdException w:name="Subtle Emphasis" w:uiPriority="19" w:qFormat="1"/>
-    <w:lsdException w:name="Intense Emphasis" w:uiPriority="21" w:qFormat="1"/>
-    <w:lsdException w:name="Subtle Reference" w:uiPriority="31" w:qFormat="1"/>
-    <w:lsdException w:name="Intense Reference" w:uiPriority="32" w:qFormat="1"/>
-    <w:lsdException w:name="Book Title" w:uiPriority="33" w:qFormat="1"/>
-    <w:lsdException w:name="Bibliography" w:semiHidden="1" w:uiPriority="37" w:unhideWhenUsed="1"/>
-    <w:lsdException w:name="TOC Heading" w:semiHidden="1" w:uiPriority="39" w:unhideWhenUsed="1" w:qFormat="1"/>
-    <w:lsdException w:name="Plain Table 1" w:uiPriority="41"/>
-    <w:lsdException w:name="Plain Table 2" w:uiPriority="42"/>
-    <w:lsdException w:name="Plain Table 3" w:uiPriority="43"/>
-    <w:lsdException w:name="Plain Table 4" w:uiPriority="44"/>
-    <w:lsdException w:name="Plain Table 5" w:uiPriority="45"/>
-    <w:lsdException w:name="Grid Table Light" w:uiPriority="40"/>
-    <w:lsdException w:name="Grid Table 1 Light" w:uiPriority="46"/>
-    <w:lsdException w:name="Grid Table 2" w:uiPriority="47"/>
-    <w:lsdException w:name="Grid Table 3" w:uiPriority="48"/>
-    <w:lsdException w:name="Grid Table 4" w:uiPriority="49"/>
-    <w:lsdException w:name="Grid Table 5 Dark" w:uiPriority="50"/>
-    <w:lsdException w:name="Grid Table 6 Colorful" w:uiPriority="51"/>
-    <w:lsdException w:name="Grid Table 7 Colorful" w:uiPriority="52"/>
-    <w:lsdException w:name="Grid Table 1 Light Accent 1" w:uiPriority="46"/>
-    <w:lsdException w:name="Grid Table 2 Accent 1" w:uiPriority="47"/>
-    <w:lsdException w:name="Grid Table 3 Accent 1" w:uiPriority="48"/>
-    <w:lsdException w:name="Grid Table 4 Accent 1" w:uiPriority="49"/>
-    <w:lsdException w:name="Grid Table 5 Dark Accent 1" w:uiPriority="50"/>
-    <w:lsdException w:name="Grid Table 6 Colorful Accent 1" w:uiPriority="51"/>
-    <w:lsdException w:name="Grid Table 7 Colorful Accent 1" w:uiPriority="52"/>
-    <w:lsdException w:name="Grid Table 1 Light Accent 2" w:uiPriority="46"/>
-    <w:lsdException w:name="Grid Table 2 Accent 2" w:uiPriority="47"/>
-    <w:lsdException w:name="Grid Table 3 Accent 2" w:uiPriority="48"/>
-    <w:lsdException w:name="Grid Table 4 Accent 2" w:uiPriority="49"/>
-    <w:lsdException w:name="Grid Table 5 Dark Accent 2" w:uiPriority="50"/>
-    <w:lsdException w:name="Grid Table 6 Colorful Accent 2" w:uiPriority="51"/>
-    <w:lsdException w:name="Grid Table 7 Colorful Accent 2" w:uiPriority="52"/>
-    <w:lsdException w:name="Grid Table 1 Light Accent 3" w:uiPriority="46"/>
-    <w:lsdException w:name="Grid Table 2 Accent 3" w:uiPriority="47"/>
-    <w:lsdException w:name="Grid Table 3 Accent 3" w:uiPriority="48"/>
-    <w:lsdException w:name="Grid Table 4 Accent 3" w:uiPriority="49"/>
-    <w:lsdException w:name="Grid Table 5 Dark Accent 3" w:uiPriority="50"/>
-    <w:lsdException w:name="Grid Table 6 Colorful Accent 3" w:uiPriority="51"/>
-    <w:lsdException w:name="Grid Table 7 Colorful Accent 3" w:uiPriority="52"/>
-    <w:lsdException w:name="Grid Table 1 Light Accent 4" w:uiPriority="46"/>
-    <w:lsdException w:name="Grid Table 2 Accent 4" w:uiPriority="47"/>
-    <w:lsdException w:name="Grid Table 3 Accent 4" w:uiPriority="48"/>
-    <w:lsdException w:name="Grid Table 4 Accent 4" w:uiPriority="49"/>
-    <w:lsdException w:name="Grid Table 5 Dark Accent 4" w:uiPriority="50"/>
-    <w:lsdException w:name="Grid Table 6 Colorful Accent 4" w:uiPriority="51"/>
-    <w:lsdException w:name="Grid Table 7 Colorful Accent 4" w:uiPriority="52"/>
-    <w:lsdException w:name="Grid Table 1 Light Accent 5" w:uiPriority="46"/>
-    <w:lsdException w:name="Grid Table 2 Accent 5" w:uiPriority="47"/>
-    <w:lsdException w:name="Grid Table 3 Accent 5" w:uiPriority="48"/>
-    <w:lsdException w:name="Grid Table 4 Accent 5" w:uiPriority="49"/>
-    <w:lsdException w:name="Grid Table 5 Dark Accent 5" w:uiPriority="50"/>
-    <w:lsdException w:name="Grid Table 6 Colorful Accent 5" w:uiPriority="51"/>
-    <w:lsdException w:name="Grid Table 7 Colorful Accent 5" w:uiPriority="52"/>
-    <w:lsdException w:name="Grid Table 1 Light Accent 6" w:uiPriority="46"/>
-    <w:lsdException w:name="Grid Table 2 Accent 6" w:uiPriority="47"/>
-    <w:lsdException w:name="Grid Table 3 Accent 6" w:uiPriority="48"/>
-    <w:lsdException w:name="Grid Table 4 Accent 6" w:uiPriority="49"/>
-    <w:lsdException w:name="Grid Table 5 Dark Accent 6" w:uiPriority="50"/>
-    <w:lsdException w:name="Grid Table 6 Colorful Accent 6" w:uiPriority="51"/>
-    <w:lsdException w:name="Grid Table 7 Colorful Accent 6" w:uiPriority="52"/>
-    <w:lsdException w:name="List Table 1 Light" w:uiPriority="46"/>
-    <w:lsdException w:name="List Table 2" w:uiPriority="47"/>
-    <w:lsdException w:name="List Table 3" w:uiPriority="48"/>
-    <w:lsdException w:name="List Table 4" w:uiPriority="49"/>
-    <w:lsdException w:name="List Table 5 Dark" w:uiPriority="50"/>
-    <w:lsdException w:name="List Table 6 Colorful" w:uiPriority="51"/>
-    <w:lsdException w:name="List Table 7 Colorful" w:uiPriority="52"/>
-    <w:lsdException w:name="List Table 1 Light Accent 1" w:uiPriority="46"/>
-    <w:lsdException w:name="List Table 2 Accent 1" w:uiPriority="47"/>
-    <w:lsdException w:name="List Table 3 Accent 1" w:uiPriority="48"/>
-    <w:lsdException w:name="List Table 4 Accent 1" w:uiPriority="49"/>
-    <w:lsdException w:name="List Table 5 Dark Accent 1" w:uiPriority="50"/>
-    <w:lsdException w:name="List Table 6 Colorful Accent 1" w:uiPriority="51"/>
-    <w:lsdException w:name="List Table 7 Colorful Accent 1" w:uiPriority="52"/>
-    <w:lsdException w:name="List Table 1 Light Accent 2" w:uiPriority="46"/>
-    <w:lsdException w:name="List Table 2 Accent 2" w:uiPriority="47"/>
-    <w:lsdException w:name="List Table 3 Accent 2" w:uiPriority="48"/>
-    <w:lsdException w:name="List Table 4 Accent 2" w:uiPriority="49"/>
-    <w:lsdException w:name="List Table 5 Dark Accent 2" w:uiPriority="50"/>
-    <w:lsdException w:name="List Table 6 Colorful Accent 2" w:uiPriority="51"/>
-    <w:lsdException w:name="List Table 7 Colorful Accent 2" w:uiPriority="52"/>
-    <w:lsdException w:name="List Table 1 Light Accent 3" w:uiPriority="46"/>
-    <w:lsdException w:name="List Table 2 Accent 3" w:uiPriority="47"/>
-    <w:lsdException w:name="List Table 3 Accent 3" w:uiPriority="48"/>
-    <w:lsdException w:name="List Table 4 Accent 3" w:uiPriority="49"/>
-    <w:lsdException w:name="List Table 5 Dark Accent 3" w:uiPriority="50"/>
-    <w:lsdException w:name="List Table 6 Colorful Accent 3" w:uiPriority="51"/>
-    <w:lsdException w:name="List Table 7 Colorful Accent 3" w:uiPriority="52"/>
-    <w:lsdException w:name="List Table 1 Light Accent 4" w:uiPriority="46"/>
-    <w:lsdException w:name="List Table 2 Accent 4" w:uiPriority="47"/>
-    <w:lsdException w:name="List Table 3 Accent 4" w:uiPriority="48"/>
-    <w:lsdException w:name="List Table 4 Accent 4" w:uiPriority="49"/>
-    <w:lsdException w:name="List Table 5 Dark Accent 4" w:uiPriority="50"/>
-    <w:lsdException w:name="List Table 6 Colorful Accent 4" w:uiPriority="51"/>
-    <w:lsdException w:name="List Table 7 Colorful Accent 4" w:uiPriority="52"/>
-    <w:lsdException w:name="List Table 1 Light Accent 5" w:uiPriority="46"/>
-    <w:lsdException w:name="List Table 2 Accent 5" w:uiPriority="47"/>
-    <w:lsdException w:name="List Table 3 Accent 5" w:uiPriority="48"/>
-    <w:lsdException w:name="List Table 4 Accent 5" w:uiPriority="49"/>
-    <w:lsdException w:name="List Table 5 Dark Accent 5" w:uiPriority="50"/>
-    <w:lsdException w:name="List Table 6 Colorful Accent 5" w:uiPriority="51"/>
-    <w:lsdException w:name="List Table 7 Colorful Accent 5" w:uiPriority="52"/>
-    <w:lsdException w:name="List Table 1 Light Accent 6" w:uiPriority="46"/>
-    <w:lsdException w:name="List Table 2 Accent 6" w:uiPriority="47"/>
-    <w:lsdException w:name="List Table 3 Accent 6" w:uiPriority="48"/>
-    <w:lsdException w:name="List Table 4 Accent 6" w:uiPriority="49"/>
-    <w:lsdException w:name="List Table 5 Dark Accent 6" w:uiPriority="50"/>
-    <w:lsdException w:name="List Table 6 Colorful Accent 6" w:uiPriority="51"/>
-    <w:lsdException w:name="List Table 7 Colorful Accent 6" w:uiPriority="52"/>
+  <w:latentStyles w:defLockedState="0" w:defUIPriority="99" w:defSemiHidden="1" w:defUnhideWhenUsed="1" w:defQFormat="0" w:count="267">
+    <w:lsdException w:name="Normal" w:semiHidden="0" w:uiPriority="0" w:unhideWhenUsed="0" w:qFormat="1"/>
+    <w:lsdException w:name="heading 1" w:semiHidden="0" w:uiPriority="9" w:unhideWhenUsed="0" w:qFormat="1"/>
+    <w:lsdException w:name="heading 2" w:uiPriority="9" w:qFormat="1"/>
+    <w:lsdException w:name="heading 3" w:uiPriority="9" w:qFormat="1"/>
+    <w:lsdException w:name="heading 4" w:uiPriority="9" w:qFormat="1"/>
+    <w:lsdException w:name="heading 5" w:uiPriority="9" w:qFormat="1"/>
+    <w:lsdException w:name="heading 6" w:uiPriority="9" w:qFormat="1"/>
+    <w:lsdException w:name="heading 7" w:uiPriority="9" w:qFormat="1"/>
+    <w:lsdException w:name="heading 8" w:uiPriority="9" w:qFormat="1"/>
+    <w:lsdException w:name="heading 9" w:uiPriority="9" w:qFormat="1"/>
+    <w:lsdException w:name="toc 1" w:uiPriority="39"/>
+    <w:lsdException w:name="toc 2" w:uiPriority="39"/>
+    <w:lsdException w:name="toc 3" w:uiPriority="39"/>
+    <w:lsdException w:name="toc 4" w:uiPriority="39"/>
+    <w:lsdException w:name="toc 5" w:uiPriority="39"/>
+    <w:lsdException w:name="toc 6" w:uiPriority="39"/>
+    <w:lsdException w:name="toc 7" w:uiPriority="39"/>
+    <w:lsdException w:name="toc 8" w:uiPriority="39"/>
+    <w:lsdException w:name="toc 9" w:uiPriority="39"/>
+    <w:lsdException w:name="caption" w:uiPriority="35" w:qFormat="1"/>
+    <w:lsdException w:name="Title" w:semiHidden="0" w:uiPriority="10" w:unhideWhenUsed="0" w:qFormat="1"/>
+    <w:lsdException w:name="Default Paragraph Font" w:uiPriority="1"/>
+    <w:lsdException w:name="Subtitle" w:semiHidden="0" w:uiPriority="11" w:unhideWhenUsed="0" w:qFormat="1"/>
+    <w:lsdException w:name="Strong" w:semiHidden="0" w:uiPriority="22" w:unhideWhenUsed="0" w:qFormat="1"/>
+    <w:lsdException w:name="Emphasis" w:semiHidden="0" w:uiPriority="20" w:unhideWhenUsed="0" w:qFormat="1"/>
+    <w:lsdException w:name="Table Grid" w:semiHidden="0" w:uiPriority="59" w:unhideWhenUsed="0"/>
+    <w:lsdException w:name="Placeholder Text" w:unhideWhenUsed="0"/>
+    <w:lsdException w:name="No Spacing" w:semiHidden="0" w:uiPriority="1" w:unhideWhenUsed="0" w:qFormat="1"/>
+    <w:lsdException w:name="Light Shading" w:semiHidden="0" w:uiPriority="60" w:unhideWhenUsed="0"/>
+    <w:lsdException w:name="Light List" w:semiHidden="0" w:uiPriority="61" w:unhideWhenUsed="0"/>
+    <w:lsdException w:name="Light Grid" w:semiHidden="0" w:uiPriority="62" w:unhideWhenUsed="0"/>
+    <w:lsdException w:name="Medium Shading 1" w:semiHidden="0" w:uiPriority="63" w:unhideWhenUsed="0"/>
+    <w:lsdException w:name="Medium Shading 2" w:semiHidden="0" w:uiPriority="64" w:unhideWhenUsed="0"/>
+    <w:lsdException w:name="Medium List 1" w:semiHidden="0" w:uiPriority="65" w:unhideWhenUsed="0"/>
+    <w:lsdException w:name="Medium List 2" w:semiHidden="0" w:uiPriority="66" w:unhideWhenUsed="0"/>
+    <w:lsdException w:name="Medium Grid 1" w:semiHidden="0" w:uiPriority="67" w:unhideWhenUsed="0"/>
+    <w:lsdException w:name="Medium Grid 2" w:semiHidden="0" w:uiPriority="68" w:unhideWhenUsed="0"/>
+    <w:lsdException w:name="Medium Grid 3" w:semiHidden="0" w:uiPriority="69" w:unhideWhenUsed="0"/>
+    <w:lsdException w:name="Dark List" w:semiHidden="0" w:uiPriority="70" w:unhideWhenUsed="0"/>
+    <w:lsdException w:name="Colorful Shading" w:semiHidden="0" w:uiPriority="71" w:unhideWhenUsed="0"/>
+    <w:lsdException w:name="Colorful List" w:semiHidden="0" w:uiPriority="72" w:unhideWhenUsed="0"/>
+    <w:lsdException w:name="Colorful Grid" w:semiHidden="0" w:uiPriority="73" w:unhideWhenUsed="0"/>
+    <w:lsdException w:name="Light Shading Accent 1" w:semiHidden="0" w:uiPriority="60" w:unhideWhenUsed="0"/>
+    <w:lsdException w:name="Light List Accent 1" w:semiHidden="0" w:uiPriority="61" w:unhideWhenUsed="0"/>
+    <w:lsdException w:name="Light Grid Accent 1" w:semiHidden="0" w:uiPriority="62" w:unhideWhenUsed="0"/>
+    <w:lsdException w:name="Medium Shading 1 Accent 1" w:semiHidden="0" w:uiPriority="63" w:unhideWhenUsed="0"/>
+    <w:lsdException w:name="Medium Shading 2 Accent 1" w:semiHidden="0" w:uiPriority="64" w:unhideWhenUsed="0"/>
+    <w:lsdException w:name="Medium List 1 Accent 1" w:semiHidden="0" w:uiPriority="65" w:unhideWhenUsed="0"/>
+    <w:lsdException w:name="Revision" w:unhideWhenUsed="0"/>
+    <w:lsdException w:name="List Paragraph" w:semiHidden="0" w:uiPriority="34" w:unhideWhenUsed="0" w:qFormat="1"/>
+    <w:lsdException w:name="Quote" w:semiHidden="0" w:uiPriority="29" w:unhideWhenUsed="0" w:qFormat="1"/>
+    <w:lsdException w:name="Intense Quote" w:semiHidden="0" w:uiPriority="30" w:unhideWhenUsed="0" w:qFormat="1"/>
+    <w:lsdException w:name="Medium List 2 Accent 1" w:semiHidden="0" w:uiPriority="66" w:unhideWhenUsed="0"/>
+    <w:lsdException w:name="Medium Grid 1 Accent 1" w:semiHidden="0" w:uiPriority="67" w:unhideWhenUsed="0"/>
+    <w:lsdException w:name="Medium Grid 2 Accent 1" w:semiHidden="0" w:uiPriority="68" w:unhideWhenUsed="0"/>
+    <w:lsdException w:name="Medium Grid 3 Accent 1" w:semiHidden="0" w:uiPriority="69" w:unhideWhenUsed="0"/>
+    <w:lsdException w:name="Dark List Accent 1" w:semiHidden="0" w:uiPriority="70" w:unhideWhenUsed="0"/>
+    <w:lsdException w:name="Colorful Shading Accent 1" w:semiHidden="0" w:uiPriority="71" w:unhideWhenUsed="0"/>
+    <w:lsdException w:name="Colorful List Accent 1" w:semiHidden="0" w:uiPriority="72" w:unhideWhenUsed="0"/>
+    <w:lsdException w:name="Colorful Grid Accent 1" w:semiHidden="0" w:uiPriority="73" w:unhideWhenUsed="0"/>
+    <w:lsdException w:name="Light Shading Accent 2" w:semiHidden="0" w:uiPriority="60" w:unhideWhenUsed="0"/>
+    <w:lsdException w:name="Light List Accent 2" w:semiHidden="0" w:uiPriority="61" w:unhideWhenUsed="0"/>
+    <w:lsdException w:name="Light Grid Accent 2" w:semiHidden="0" w:uiPriority="62" w:unhideWhenUsed="0"/>
+    <w:lsdException w:name="Medium Shading 1 Accent 2" w:semiHidden="0" w:uiPriority="63" w:unhideWhenUsed="0"/>
+    <w:lsdException w:name="Medium Shading 2 Accent 2" w:semiHidden="0" w:uiPriority="64" w:unhideWhenUsed="0"/>
+    <w:lsdException w:name="Medium List 1 Accent 2" w:semiHidden="0" w:uiPriority="65" w:unhideWhenUsed="0"/>
+    <w:lsdException w:name="Medium List 2 Accent 2" w:semiHidden="0" w:uiPriority="66" w:unhideWhenUsed="0"/>
+    <w:lsdException w:name="Medium Grid 1 Accent 2" w:semiHidden="0" w:uiPriority="67" w:unhideWhenUsed="0"/>
+    <w:lsdException w:name="Medium Grid 2 Accent 2" w:semiHidden="0" w:uiPriority="68" w:unhideWhenUsed="0"/>
+    <w:lsdException w:name="Medium Grid 3 Accent 2" w:semiHidden="0" w:uiPriority="69" w:unhideWhenUsed="0"/>
+    <w:lsdException w:name="Dark List Accent 2" w:semiHidden="0" w:uiPriority="70" w:unhideWhenUsed="0"/>
+    <w:lsdException w:name="Colorful Shading Accent 2" w:semiHidden="0" w:uiPriority="71" w:unhideWhenUsed="0"/>
+    <w:lsdException w:name="Colorful List Accent 2" w:semiHidden="0" w:uiPriority="72" w:unhideWhenUsed="0"/>
+    <w:lsdException w:name="Colorful Grid Accent 2" w:semiHidden="0" w:uiPriority="73" w:unhideWhenUsed="0"/>
+    <w:lsdException w:name="Light Shading Accent 3" w:semiHidden="0" w:uiPriority="60" w:unhideWhenUsed="0"/>
+    <w:lsdException w:name="Light List Accent 3" w:semiHidden="0" w:uiPriority="61" w:unhideWhenUsed="0"/>
+    <w:lsdException w:name="Light Grid Accent 3" w:semiHidden="0" w:uiPriority="62" w:unhideWhenUsed="0"/>
+    <w:lsdException w:name="Medium Shading 1 Accent 3" w:semiHidden="0" w:uiPriority="63" w:unhideWhenUsed="0"/>
+    <w:lsdException w:name="Medium Shading 2 Accent 3" w:semiHidden="0" w:uiPriority="64" w:unhideWhenUsed="0"/>
+    <w:lsdException w:name="Medium List 1 Accent 3" w:semiHidden="0" w:uiPriority="65" w:unhideWhenUsed="0"/>
+    <w:lsdException w:name="Medium List 2 Accent 3" w:semiHidden="0" w:uiPriority="66" w:unhideWhenUsed="0"/>
+    <w:lsdException w:name="Medium Grid 1 Accent 3" w:semiHidden="0" w:uiPriority="67" w:unhideWhenUsed="0"/>
+    <w:lsdException w:name="Medium Grid 2 Accent 3" w:semiHidden="0" w:uiPriority="68" w:unhideWhenUsed="0"/>
+    <w:lsdException w:name="Medium Grid 3 Accent 3" w:semiHidden="0" w:uiPriority="69" w:unhideWhenUsed="0"/>
+    <w:lsdException w:name="Dark List Accent 3" w:semiHidden="0" w:uiPriority="70" w:unhideWhenUsed="0"/>
+    <w:lsdException w:name="Colorful Shading Accent 3" w:semiHidden="0" w:uiPriority="71" w:unhideWhenUsed="0"/>
+    <w:lsdException w:name="Colorful List Accent 3" w:semiHidden="0" w:uiPriority="72" w:unhideWhenUsed="0"/>
+    <w:lsdException w:name="Colorful Grid Accent 3" w:semiHidden="0" w:uiPriority="73" w:unhideWhenUsed="0"/>
+    <w:lsdException w:name="Light Shading Accent 4" w:semiHidden="0" w:uiPriority="60" w:unhideWhenUsed="0"/>
+    <w:lsdException w:name="Light List Accent 4" w:semiHidden="0" w:uiPriority="61" w:unhideWhenUsed="0"/>
+    <w:lsdException w:name="Light Grid Accent 4" w:semiHidden="0" w:uiPriority="62" w:unhideWhenUsed="0"/>
+    <w:lsdException w:name="Medium Shading 1 Accent 4" w:semiHidden="0" w:uiPriority="63" w:unhideWhenUsed="0"/>
+    <w:lsdException w:name="Medium Shading 2 Accent 4" w:semiHidden="0" w:uiPriority="64" w:unhideWhenUsed="0"/>
+    <w:lsdException w:name="Medium List 1 Accent 4" w:semiHidden="0" w:uiPriority="65" w:unhideWhenUsed="0"/>
+    <w:lsdException w:name="Medium List 2 Accent 4" w:semiHidden="0" w:uiPriority="66" w:unhideWhenUsed="0"/>
+    <w:lsdException w:name="Medium Grid 1 Accent 4" w:semiHidden="0" w:uiPriority="67" w:unhideWhenUsed="0"/>
+    <w:lsdException w:name="Medium Grid 2 Accent 4" w:semiHidden="0" w:uiPriority="68" w:unhideWhenUsed="0"/>
+    <w:lsdException w:name="Medium Grid 3 Accent 4" w:semiHidden="0" w:uiPriority="69" w:unhideWhenUsed="0"/>
+    <w:lsdException w:name="Dark List Accent 4" w:semiHidden="0" w:uiPriority="70" w:unhideWhenUsed="0"/>
+    <w:lsdException w:name="Colorful Shading Accent 4" w:semiHidden="0" w:uiPriority="71" w:unhideWhenUsed="0"/>
+    <w:lsdException w:name="Colorful List Accent 4" w:semiHidden="0" w:uiPriority="72" w:unhideWhenUsed="0"/>
+    <w:lsdException w:name="Colorful Grid Accent 4" w:semiHidden="0" w:uiPriority="73" w:unhideWhenUsed="0"/>
+    <w:lsdException w:name="Light Shading Accent 5" w:semiHidden="0" w:uiPriority="60" w:unhideWhenUsed="0"/>
+    <w:lsdException w:name="Light List Accent 5" w:semiHidden="0" w:uiPriority="61" w:unhideWhenUsed="0"/>
+    <w:lsdException w:name="Light Grid Accent 5" w:semiHidden="0" w:uiPriority="62" w:unhideWhenUsed="0"/>
+    <w:lsdException w:name="Medium Shading 1 Accent 5" w:semiHidden="0" w:uiPriority="63" w:unhideWhenUsed="0"/>
+    <w:lsdException w:name="Medium Shading 2 Accent 5" w:semiHidden="0" w:uiPriority="64" w:unhideWhenUsed="0"/>
+    <w:lsdException w:name="Medium List 1 Accent 5" w:semiHidden="0" w:uiPriority="65" w:unhideWhenUsed="0"/>
+    <w:lsdException w:name="Medium List 2 Accent 5" w:semiHidden="0" w:uiPriority="66" w:unhideWhenUsed="0"/>
+    <w:lsdException w:name="Medium Grid 1 Accent 5" w:semiHidden="0" w:uiPriority="67" w:unhideWhenUsed="0"/>
+    <w:lsdException w:name="Medium Grid 2 Accent 5" w:semiHidden="0" w:uiPriority="68" w:unhideWhenUsed="0"/>
+    <w:lsdException w:name="Medium Grid 3 Accent 5" w:semiHidden="0" w:uiPriority="69" w:unhideWhenUsed="0"/>
+    <w:lsdException w:name="Dark List Accent 5" w:semiHidden="0" w:uiPriority="70" w:unhideWhenUsed="0"/>
+    <w:lsdException w:name="Colorful Shading Accent 5" w:semiHidden="0" w:uiPriority="71" w:unhideWhenUsed="0"/>
+    <w:lsdException w:name="Colorful List Accent 5" w:semiHidden="0" w:uiPriority="72" w:unhideWhenUsed="0"/>
+    <w:lsdException w:name="Colorful Grid Accent 5" w:semiHidden="0" w:uiPriority="73" w:unhideWhenUsed="0"/>
+    <w:lsdException w:name="Light Shading Accent 6" w:semiHidden="0" w:uiPriority="60" w:unhideWhenUsed="0"/>
+    <w:lsdException w:name="Light List Accent 6" w:semiHidden="0" w:uiPriority="61" w:unhideWhenUsed="0"/>
+    <w:lsdException w:name="Light Grid Accent 6" w:semiHidden="0" w:uiPriority="62" w:unhideWhenUsed="0"/>
+    <w:lsdException w:name="Medium Shading 1 Accent 6" w:semiHidden="0" w:uiPriority="63" w:unhideWhenUsed="0"/>
+    <w:lsdException w:name="Medium Shading 2 Accent 6" w:semiHidden="0" w:uiPriority="64" w:unhideWhenUsed="0"/>
+    <w:lsdException w:name="Medium List 1 Accent 6" w:semiHidden="0" w:uiPriority="65" w:unhideWhenUsed="0"/>
+    <w:lsdException w:name="Medium List 2 Accent 6" w:semiHidden="0" w:uiPriority="66" w:unhideWhenUsed="0"/>
+    <w:lsdException w:name="Medium Grid 1 Accent 6" w:semiHidden="0" w:uiPriority="67" w:unhideWhenUsed="0"/>
+    <w:lsdException w:name="Medium Grid 2 Accent 6" w:semiHidden="0" w:uiPriority="68" w:unhideWhenUsed="0"/>
+    <w:lsdException w:name="Medium Grid 3 Accent 6" w:semiHidden="0" w:uiPriority="69" w:unhideWhenUsed="0"/>
+    <w:lsdException w:name="Dark List Accent 6" w:semiHidden="0" w:uiPriority="70" w:unhideWhenUsed="0"/>
+    <w:lsdException w:name="Colorful Shading Accent 6" w:semiHidden="0" w:uiPriority="71" w:unhideWhenUsed="0"/>
+    <w:lsdException w:name="Colorful List Accent 6" w:semiHidden="0" w:uiPriority="72" w:unhideWhenUsed="0"/>
+    <w:lsdException w:name="Colorful Grid Accent 6" w:semiHidden="0" w:uiPriority="73" w:unhideWhenUsed="0"/>
+    <w:lsdException w:name="Subtle Emphasis" w:semiHidden="0" w:uiPriority="19" w:unhideWhenUsed="0" w:qFormat="1"/>
+    <w:lsdException w:name="Intense Emphasis" w:semiHidden="0" w:uiPriority="21" w:unhideWhenUsed="0" w:qFormat="1"/>
+    <w:lsdException w:name="Subtle Reference" w:semiHidden="0" w:uiPriority="31" w:unhideWhenUsed="0" w:qFormat="1"/>
+    <w:lsdException w:name="Intense Reference" w:semiHidden="0" w:uiPriority="32" w:unhideWhenUsed="0" w:qFormat="1"/>
+    <w:lsdException w:name="Book Title" w:semiHidden="0" w:uiPriority="33" w:unhideWhenUsed="0" w:qFormat="1"/>
+    <w:lsdException w:name="Bibliography" w:uiPriority="37"/>
+    <w:lsdException w:name="TOC Heading" w:uiPriority="39" w:qFormat="1"/>
   </w:latentStyles>
   <w:style w:type="paragraph" w:default="1" w:styleId="a">
     <w:name w:val="Normal"/>
@@ -10548,6 +10986,7 @@
     <w:uiPriority w:val="99"/>
     <w:semiHidden/>
     <w:unhideWhenUsed/>
+    <w:qFormat/>
     <w:tblPr>
       <w:tblInd w:w="0" w:type="dxa"/>
       <w:tblCellMar>
@@ -10834,7 +11273,7 @@
 </file>
 
 <file path=word/glossary/webSettings.xml><?xml version="1.0" encoding="utf-8"?>
-<w:webSettings xmlns:mc="http://schemas.openxmlformats.org/markup-compatibility/2006" xmlns:r="http://schemas.openxmlformats.org/officeDocument/2006/relationships" xmlns:w="http://schemas.openxmlformats.org/wordprocessingml/2006/main" xmlns:w14="http://schemas.microsoft.com/office/word/2010/wordml" xmlns:w15="http://schemas.microsoft.com/office/word/2012/wordml" xmlns:w16se="http://schemas.microsoft.com/office/word/2015/wordml/symex" mc:Ignorable="w14 w15 w16se">
+<w:webSettings xmlns:r="http://schemas.openxmlformats.org/officeDocument/2006/relationships" xmlns:w="http://schemas.openxmlformats.org/wordprocessingml/2006/main">
   <w:optimizeForBrowser/>
 </w:webSettings>
 </file>
@@ -11127,7 +11566,7 @@
 </file>
 
 <file path=customXml/itemProps1.xml><?xml version="1.0" encoding="utf-8"?>
-<ds:datastoreItem xmlns:ds="http://schemas.openxmlformats.org/officeDocument/2006/customXml" ds:itemID="{29445943-9747-432E-89D4-F03FDCD4A045}">
+<ds:datastoreItem xmlns:ds="http://schemas.openxmlformats.org/officeDocument/2006/customXml" ds:itemID="{4FCF44E9-1E3D-4FA5-B2C1-3FB2C3F70F11}">
   <ds:schemaRefs>
     <ds:schemaRef ds:uri="http://schemas.openxmlformats.org/officeDocument/2006/bibliography"/>
   </ds:schemaRefs>

</xml_diff>